<commit_message>
init fichier organisaiton ok et fin partie 1
</commit_message>
<xml_diff>
--- a/doc/Dossier_Organisation_2024.docx
+++ b/doc/Dossier_Organisation_2024.docx
@@ -270,7 +270,7 @@
                         <w:szCs w:val="32"/>
                         <w:lang w:val="fr-FR"/>
                       </w:rPr>
-                      <w:t>Architecture du système et présentation du projet</w:t>
+                      <w:t>Analyse des processus métier</w:t>
                     </w:r>
                   </w:p>
                 </w:tc>
@@ -314,7 +314,7 @@
                     <w:szCs w:val="32"/>
                     <w:lang w:val="fr-FR"/>
                   </w:rPr>
-                  <w:t xml:space="preserve">Développement et technologies utilisées </w:t>
+                  <w:t xml:space="preserve">Sous-traitance et partenaires </w:t>
                 </w:r>
               </w:p>
             </w:tc>
@@ -356,7 +356,7 @@
                     <w:szCs w:val="32"/>
                     <w:lang w:val="fr-FR"/>
                   </w:rPr>
-                  <w:t xml:space="preserve">IA et </w:t>
+                  <w:t xml:space="preserve">Projet d’évolution et tendance du marché </w:t>
                 </w:r>
                 <w:r>
                   <w:rPr>
@@ -366,17 +366,7 @@
                     <w:szCs w:val="32"/>
                     <w:lang w:val="fr-FR"/>
                   </w:rPr>
-                  <w:t>D</w:t>
-                </w:r>
-                <w:r>
-                  <w:rPr>
-                    <w:rFonts w:ascii="Calibri" w:hAnsi="Calibri" w:cs="Calibri"/>
-                    <w:color w:val="000000" w:themeColor="text1"/>
-                    <w:sz w:val="32"/>
-                    <w:szCs w:val="32"/>
-                    <w:lang w:val="fr-FR"/>
-                  </w:rPr>
-                  <w:t xml:space="preserve">ata </w:t>
+                  <w:t xml:space="preserve"> </w:t>
                 </w:r>
                 <w:r>
                   <w:rPr>
@@ -424,37 +414,7 @@
                     <w:szCs w:val="32"/>
                     <w:lang w:val="fr-FR"/>
                   </w:rPr>
-                  <w:t>API</w:t>
-                </w:r>
-                <w:r>
-                  <w:rPr>
-                    <w:rFonts w:ascii="Calibri" w:hAnsi="Calibri" w:cs="Calibri"/>
-                    <w:color w:val="000000" w:themeColor="text1"/>
-                    <w:sz w:val="32"/>
-                    <w:szCs w:val="32"/>
-                    <w:lang w:val="fr-FR"/>
-                  </w:rPr>
-                  <w:t>, i</w:t>
-                </w:r>
-                <w:r>
-                  <w:rPr>
-                    <w:rFonts w:ascii="Calibri" w:hAnsi="Calibri" w:cs="Calibri"/>
-                    <w:color w:val="000000" w:themeColor="text1"/>
-                    <w:sz w:val="32"/>
-                    <w:szCs w:val="32"/>
-                    <w:lang w:val="fr-FR"/>
-                  </w:rPr>
-                  <w:t>nterface utilisateur</w:t>
-                </w:r>
-                <w:r>
-                  <w:rPr>
-                    <w:rFonts w:ascii="Calibri" w:hAnsi="Calibri" w:cs="Calibri"/>
-                    <w:color w:val="000000" w:themeColor="text1"/>
-                    <w:sz w:val="32"/>
-                    <w:szCs w:val="32"/>
-                    <w:lang w:val="fr-FR"/>
-                  </w:rPr>
-                  <w:t xml:space="preserve"> et déploiement</w:t>
+                  <w:t xml:space="preserve">Estimation des couts et rentabilité </w:t>
                 </w:r>
               </w:p>
               <w:p>
@@ -492,17 +452,7 @@
                     <w:szCs w:val="32"/>
                     <w:lang w:val="fr-FR"/>
                   </w:rPr>
-                  <w:t>Sécurité</w:t>
-                </w:r>
-                <w:r>
-                  <w:rPr>
-                    <w:rFonts w:ascii="Calibri" w:hAnsi="Calibri" w:cs="Calibri"/>
-                    <w:color w:val="000000" w:themeColor="text1"/>
-                    <w:sz w:val="32"/>
-                    <w:szCs w:val="32"/>
-                    <w:lang w:val="fr-FR"/>
-                  </w:rPr>
-                  <w:t>, maintenance et support</w:t>
+                  <w:t>Analyse des risques, PCA et PRA</w:t>
                 </w:r>
               </w:p>
               <w:p>
@@ -540,7 +490,7 @@
                     <w:szCs w:val="32"/>
                     <w:lang w:val="fr-FR"/>
                   </w:rPr>
-                  <w:t xml:space="preserve">Tests, validation et améliorations </w:t>
+                  <w:t xml:space="preserve">Plan d’action </w:t>
                 </w:r>
               </w:p>
               <w:p>
@@ -744,7 +694,7 @@
                 </w:rPr>
                 <w:fldChar w:fldCharType="separate"/>
               </w:r>
-              <w:hyperlink w:anchor="_Toc171102056" w:history="1">
+              <w:hyperlink w:anchor="_Toc171176863" w:history="1">
                 <w:r>
                   <w:rPr>
                     <w:rStyle w:val="Lienhypertexte"/>
@@ -793,7 +743,7 @@
                     <w:noProof/>
                     <w:webHidden/>
                   </w:rPr>
-                  <w:instrText xml:space="preserve"> PAGEREF _Toc171102056 \h </w:instrText>
+                  <w:instrText xml:space="preserve"> PAGEREF _Toc171176863 \h </w:instrText>
                 </w:r>
                 <w:r>
                   <w:rPr>
@@ -842,7 +792,7 @@
                   <w14:ligatures w14:val="standardContextual"/>
                 </w:rPr>
               </w:pPr>
-              <w:hyperlink w:anchor="_Toc171102057" w:history="1">
+              <w:hyperlink w:anchor="_Toc171176864" w:history="1">
                 <w:r>
                   <w:rPr>
                     <w:rStyle w:val="Lienhypertexte"/>
@@ -889,7 +839,7 @@
                     <w:noProof/>
                     <w:webHidden/>
                   </w:rPr>
-                  <w:instrText xml:space="preserve"> PAGEREF _Toc171102057 \h </w:instrText>
+                  <w:instrText xml:space="preserve"> PAGEREF _Toc171176864 \h </w:instrText>
                 </w:r>
                 <w:r>
                   <w:rPr>
@@ -938,7 +888,7 @@
                   <w14:ligatures w14:val="standardContextual"/>
                 </w:rPr>
               </w:pPr>
-              <w:hyperlink w:anchor="_Toc171102058" w:history="1">
+              <w:hyperlink w:anchor="_Toc171176865" w:history="1">
                 <w:r>
                   <w:rPr>
                     <w:rStyle w:val="Lienhypertexte"/>
@@ -985,7 +935,7 @@
                     <w:noProof/>
                     <w:webHidden/>
                   </w:rPr>
-                  <w:instrText xml:space="preserve"> PAGEREF _Toc171102058 \h </w:instrText>
+                  <w:instrText xml:space="preserve"> PAGEREF _Toc171176865 \h </w:instrText>
                 </w:r>
                 <w:r>
                   <w:rPr>
@@ -1034,7 +984,7 @@
                   <w14:ligatures w14:val="standardContextual"/>
                 </w:rPr>
               </w:pPr>
-              <w:hyperlink w:anchor="_Toc171102059" w:history="1">
+              <w:hyperlink w:anchor="_Toc171176866" w:history="1">
                 <w:r>
                   <w:rPr>
                     <w:rStyle w:val="Lienhypertexte"/>
@@ -1081,7 +1031,7 @@
                     <w:noProof/>
                     <w:webHidden/>
                   </w:rPr>
-                  <w:instrText xml:space="preserve"> PAGEREF _Toc171102059 \h </w:instrText>
+                  <w:instrText xml:space="preserve"> PAGEREF _Toc171176866 \h </w:instrText>
                 </w:r>
                 <w:r>
                   <w:rPr>
@@ -1128,7 +1078,7 @@
                   <w14:ligatures w14:val="standardContextual"/>
                 </w:rPr>
               </w:pPr>
-              <w:hyperlink w:anchor="_Toc171102060" w:history="1">
+              <w:hyperlink w:anchor="_Toc171176867" w:history="1">
                 <w:r>
                   <w:rPr>
                     <w:rStyle w:val="Lienhypertexte"/>
@@ -1177,7 +1127,7 @@
                     <w:noProof/>
                     <w:webHidden/>
                   </w:rPr>
-                  <w:instrText xml:space="preserve"> PAGEREF _Toc171102060 \h </w:instrText>
+                  <w:instrText xml:space="preserve"> PAGEREF _Toc171176867 \h </w:instrText>
                 </w:r>
                 <w:r>
                   <w:rPr>
@@ -1197,7 +1147,7 @@
                     <w:noProof/>
                     <w:webHidden/>
                   </w:rPr>
-                  <w:t>4</w:t>
+                  <w:t>3</w:t>
                 </w:r>
                 <w:r>
                   <w:rPr>
@@ -1226,7 +1176,7 @@
                   <w14:ligatures w14:val="standardContextual"/>
                 </w:rPr>
               </w:pPr>
-              <w:hyperlink w:anchor="_Toc171102061" w:history="1">
+              <w:hyperlink w:anchor="_Toc171176868" w:history="1">
                 <w:r>
                   <w:rPr>
                     <w:rStyle w:val="Lienhypertexte"/>
@@ -1273,7 +1223,7 @@
                     <w:noProof/>
                     <w:webHidden/>
                   </w:rPr>
-                  <w:instrText xml:space="preserve"> PAGEREF _Toc171102061 \h </w:instrText>
+                  <w:instrText xml:space="preserve"> PAGEREF _Toc171176868 \h </w:instrText>
                 </w:r>
                 <w:r>
                   <w:rPr>
@@ -1293,7 +1243,7 @@
                     <w:noProof/>
                     <w:webHidden/>
                   </w:rPr>
-                  <w:t>4</w:t>
+                  <w:t>3</w:t>
                 </w:r>
                 <w:r>
                   <w:rPr>
@@ -1322,7 +1272,7 @@
                   <w14:ligatures w14:val="standardContextual"/>
                 </w:rPr>
               </w:pPr>
-              <w:hyperlink w:anchor="_Toc171102062" w:history="1">
+              <w:hyperlink w:anchor="_Toc171176869" w:history="1">
                 <w:r>
                   <w:rPr>
                     <w:rStyle w:val="Lienhypertexte"/>
@@ -1369,7 +1319,7 @@
                     <w:noProof/>
                     <w:webHidden/>
                   </w:rPr>
-                  <w:instrText xml:space="preserve"> PAGEREF _Toc171102062 \h </w:instrText>
+                  <w:instrText xml:space="preserve"> PAGEREF _Toc171176869 \h </w:instrText>
                 </w:r>
                 <w:r>
                   <w:rPr>
@@ -1389,7 +1339,7 @@
                     <w:noProof/>
                     <w:webHidden/>
                   </w:rPr>
-                  <w:t>4</w:t>
+                  <w:t>3</w:t>
                 </w:r>
                 <w:r>
                   <w:rPr>
@@ -1418,7 +1368,7 @@
                   <w14:ligatures w14:val="standardContextual"/>
                 </w:rPr>
               </w:pPr>
-              <w:hyperlink w:anchor="_Toc171102063" w:history="1">
+              <w:hyperlink w:anchor="_Toc171176870" w:history="1">
                 <w:r>
                   <w:rPr>
                     <w:rStyle w:val="Lienhypertexte"/>
@@ -1465,7 +1415,7 @@
                     <w:noProof/>
                     <w:webHidden/>
                   </w:rPr>
-                  <w:instrText xml:space="preserve"> PAGEREF _Toc171102063 \h </w:instrText>
+                  <w:instrText xml:space="preserve"> PAGEREF _Toc171176870 \h </w:instrText>
                 </w:r>
                 <w:r>
                   <w:rPr>
@@ -1485,7 +1435,7 @@
                     <w:noProof/>
                     <w:webHidden/>
                   </w:rPr>
-                  <w:t>4</w:t>
+                  <w:t>3</w:t>
                 </w:r>
                 <w:r>
                   <w:rPr>
@@ -1514,7 +1464,7 @@
                   <w14:ligatures w14:val="standardContextual"/>
                 </w:rPr>
               </w:pPr>
-              <w:hyperlink w:anchor="_Toc171102064" w:history="1">
+              <w:hyperlink w:anchor="_Toc171176871" w:history="1">
                 <w:r>
                   <w:rPr>
                     <w:rStyle w:val="Lienhypertexte"/>
@@ -1561,7 +1511,7 @@
                     <w:noProof/>
                     <w:webHidden/>
                   </w:rPr>
-                  <w:instrText xml:space="preserve"> PAGEREF _Toc171102064 \h </w:instrText>
+                  <w:instrText xml:space="preserve"> PAGEREF _Toc171176871 \h </w:instrText>
                 </w:r>
                 <w:r>
                   <w:rPr>
@@ -1581,7 +1531,7 @@
                     <w:noProof/>
                     <w:webHidden/>
                   </w:rPr>
-                  <w:t>4</w:t>
+                  <w:t>3</w:t>
                 </w:r>
                 <w:r>
                   <w:rPr>
@@ -1608,7 +1558,7 @@
                   <w14:ligatures w14:val="standardContextual"/>
                 </w:rPr>
               </w:pPr>
-              <w:hyperlink w:anchor="_Toc171102065" w:history="1">
+              <w:hyperlink w:anchor="_Toc171176872" w:history="1">
                 <w:r>
                   <w:rPr>
                     <w:rStyle w:val="Lienhypertexte"/>
@@ -1657,7 +1607,7 @@
                     <w:noProof/>
                     <w:webHidden/>
                   </w:rPr>
-                  <w:instrText xml:space="preserve"> PAGEREF _Toc171102065 \h </w:instrText>
+                  <w:instrText xml:space="preserve"> PAGEREF _Toc171176872 \h </w:instrText>
                 </w:r>
                 <w:r>
                   <w:rPr>
@@ -1677,7 +1627,7 @@
                     <w:noProof/>
                     <w:webHidden/>
                   </w:rPr>
-                  <w:t>4</w:t>
+                  <w:t>3</w:t>
                 </w:r>
                 <w:r>
                   <w:rPr>
@@ -1706,7 +1656,7 @@
                   <w14:ligatures w14:val="standardContextual"/>
                 </w:rPr>
               </w:pPr>
-              <w:hyperlink w:anchor="_Toc171102066" w:history="1">
+              <w:hyperlink w:anchor="_Toc171176873" w:history="1">
                 <w:r>
                   <w:rPr>
                     <w:rStyle w:val="Lienhypertexte"/>
@@ -1753,7 +1703,7 @@
                     <w:noProof/>
                     <w:webHidden/>
                   </w:rPr>
-                  <w:instrText xml:space="preserve"> PAGEREF _Toc171102066 \h </w:instrText>
+                  <w:instrText xml:space="preserve"> PAGEREF _Toc171176873 \h </w:instrText>
                 </w:r>
                 <w:r>
                   <w:rPr>
@@ -1773,7 +1723,7 @@
                     <w:noProof/>
                     <w:webHidden/>
                   </w:rPr>
-                  <w:t>4</w:t>
+                  <w:t>3</w:t>
                 </w:r>
                 <w:r>
                   <w:rPr>
@@ -1802,7 +1752,7 @@
                   <w14:ligatures w14:val="standardContextual"/>
                 </w:rPr>
               </w:pPr>
-              <w:hyperlink w:anchor="_Toc171102067" w:history="1">
+              <w:hyperlink w:anchor="_Toc171176874" w:history="1">
                 <w:r>
                   <w:rPr>
                     <w:rStyle w:val="Lienhypertexte"/>
@@ -1849,7 +1799,7 @@
                     <w:noProof/>
                     <w:webHidden/>
                   </w:rPr>
-                  <w:instrText xml:space="preserve"> PAGEREF _Toc171102067 \h </w:instrText>
+                  <w:instrText xml:space="preserve"> PAGEREF _Toc171176874 \h </w:instrText>
                 </w:r>
                 <w:r>
                   <w:rPr>
@@ -1869,7 +1819,7 @@
                     <w:noProof/>
                     <w:webHidden/>
                   </w:rPr>
-                  <w:t>4</w:t>
+                  <w:t>3</w:t>
                 </w:r>
                 <w:r>
                   <w:rPr>
@@ -1898,7 +1848,7 @@
                   <w14:ligatures w14:val="standardContextual"/>
                 </w:rPr>
               </w:pPr>
-              <w:hyperlink w:anchor="_Toc171102068" w:history="1">
+              <w:hyperlink w:anchor="_Toc171176875" w:history="1">
                 <w:r>
                   <w:rPr>
                     <w:rStyle w:val="Lienhypertexte"/>
@@ -1945,7 +1895,7 @@
                     <w:noProof/>
                     <w:webHidden/>
                   </w:rPr>
-                  <w:instrText xml:space="preserve"> PAGEREF _Toc171102068 \h </w:instrText>
+                  <w:instrText xml:space="preserve"> PAGEREF _Toc171176875 \h </w:instrText>
                 </w:r>
                 <w:r>
                   <w:rPr>
@@ -1965,7 +1915,7 @@
                     <w:noProof/>
                     <w:webHidden/>
                   </w:rPr>
-                  <w:t>4</w:t>
+                  <w:t>3</w:t>
                 </w:r>
                 <w:r>
                   <w:rPr>
@@ -1994,7 +1944,7 @@
                   <w14:ligatures w14:val="standardContextual"/>
                 </w:rPr>
               </w:pPr>
-              <w:hyperlink w:anchor="_Toc171102069" w:history="1">
+              <w:hyperlink w:anchor="_Toc171176876" w:history="1">
                 <w:r>
                   <w:rPr>
                     <w:rStyle w:val="Lienhypertexte"/>
@@ -2041,7 +1991,7 @@
                     <w:noProof/>
                     <w:webHidden/>
                   </w:rPr>
-                  <w:instrText xml:space="preserve"> PAGEREF _Toc171102069 \h </w:instrText>
+                  <w:instrText xml:space="preserve"> PAGEREF _Toc171176876 \h </w:instrText>
                 </w:r>
                 <w:r>
                   <w:rPr>
@@ -2061,7 +2011,7 @@
                     <w:noProof/>
                     <w:webHidden/>
                   </w:rPr>
-                  <w:t>4</w:t>
+                  <w:t>3</w:t>
                 </w:r>
                 <w:r>
                   <w:rPr>
@@ -2090,7 +2040,7 @@
                   <w14:ligatures w14:val="standardContextual"/>
                 </w:rPr>
               </w:pPr>
-              <w:hyperlink w:anchor="_Toc171102070" w:history="1">
+              <w:hyperlink w:anchor="_Toc171176877" w:history="1">
                 <w:r>
                   <w:rPr>
                     <w:rStyle w:val="Lienhypertexte"/>
@@ -2137,7 +2087,7 @@
                     <w:noProof/>
                     <w:webHidden/>
                   </w:rPr>
-                  <w:instrText xml:space="preserve"> PAGEREF _Toc171102070 \h </w:instrText>
+                  <w:instrText xml:space="preserve"> PAGEREF _Toc171176877 \h </w:instrText>
                 </w:r>
                 <w:r>
                   <w:rPr>
@@ -2157,7 +2107,7 @@
                     <w:noProof/>
                     <w:webHidden/>
                   </w:rPr>
-                  <w:t>4</w:t>
+                  <w:t>3</w:t>
                 </w:r>
                 <w:r>
                   <w:rPr>
@@ -2184,7 +2134,7 @@
                   <w14:ligatures w14:val="standardContextual"/>
                 </w:rPr>
               </w:pPr>
-              <w:hyperlink w:anchor="_Toc171102071" w:history="1">
+              <w:hyperlink w:anchor="_Toc171176878" w:history="1">
                 <w:r>
                   <w:rPr>
                     <w:rStyle w:val="Lienhypertexte"/>
@@ -2233,7 +2183,7 @@
                     <w:noProof/>
                     <w:webHidden/>
                   </w:rPr>
-                  <w:instrText xml:space="preserve"> PAGEREF _Toc171102071 \h </w:instrText>
+                  <w:instrText xml:space="preserve"> PAGEREF _Toc171176878 \h </w:instrText>
                 </w:r>
                 <w:r>
                   <w:rPr>
@@ -2253,7 +2203,7 @@
                     <w:noProof/>
                     <w:webHidden/>
                   </w:rPr>
-                  <w:t>5</w:t>
+                  <w:t>4</w:t>
                 </w:r>
                 <w:r>
                   <w:rPr>
@@ -2282,7 +2232,7 @@
                   <w14:ligatures w14:val="standardContextual"/>
                 </w:rPr>
               </w:pPr>
-              <w:hyperlink w:anchor="_Toc171102072" w:history="1">
+              <w:hyperlink w:anchor="_Toc171176879" w:history="1">
                 <w:r>
                   <w:rPr>
                     <w:rStyle w:val="Lienhypertexte"/>
@@ -2329,7 +2279,7 @@
                     <w:noProof/>
                     <w:webHidden/>
                   </w:rPr>
-                  <w:instrText xml:space="preserve"> PAGEREF _Toc171102072 \h </w:instrText>
+                  <w:instrText xml:space="preserve"> PAGEREF _Toc171176879 \h </w:instrText>
                 </w:r>
                 <w:r>
                   <w:rPr>
@@ -2349,7 +2299,7 @@
                     <w:noProof/>
                     <w:webHidden/>
                   </w:rPr>
-                  <w:t>5</w:t>
+                  <w:t>4</w:t>
                 </w:r>
                 <w:r>
                   <w:rPr>
@@ -2378,7 +2328,7 @@
                   <w14:ligatures w14:val="standardContextual"/>
                 </w:rPr>
               </w:pPr>
-              <w:hyperlink w:anchor="_Toc171102073" w:history="1">
+              <w:hyperlink w:anchor="_Toc171176880" w:history="1">
                 <w:r>
                   <w:rPr>
                     <w:rStyle w:val="Lienhypertexte"/>
@@ -2425,7 +2375,7 @@
                     <w:noProof/>
                     <w:webHidden/>
                   </w:rPr>
-                  <w:instrText xml:space="preserve"> PAGEREF _Toc171102073 \h </w:instrText>
+                  <w:instrText xml:space="preserve"> PAGEREF _Toc171176880 \h </w:instrText>
                 </w:r>
                 <w:r>
                   <w:rPr>
@@ -2445,7 +2395,7 @@
                     <w:noProof/>
                     <w:webHidden/>
                   </w:rPr>
-                  <w:t>5</w:t>
+                  <w:t>4</w:t>
                 </w:r>
                 <w:r>
                   <w:rPr>
@@ -2474,7 +2424,7 @@
                   <w14:ligatures w14:val="standardContextual"/>
                 </w:rPr>
               </w:pPr>
-              <w:hyperlink w:anchor="_Toc171102074" w:history="1">
+              <w:hyperlink w:anchor="_Toc171176881" w:history="1">
                 <w:r>
                   <w:rPr>
                     <w:rStyle w:val="Lienhypertexte"/>
@@ -2521,7 +2471,7 @@
                     <w:noProof/>
                     <w:webHidden/>
                   </w:rPr>
-                  <w:instrText xml:space="preserve"> PAGEREF _Toc171102074 \h </w:instrText>
+                  <w:instrText xml:space="preserve"> PAGEREF _Toc171176881 \h </w:instrText>
                 </w:r>
                 <w:r>
                   <w:rPr>
@@ -2541,7 +2491,7 @@
                     <w:noProof/>
                     <w:webHidden/>
                   </w:rPr>
-                  <w:t>5</w:t>
+                  <w:t>4</w:t>
                 </w:r>
                 <w:r>
                   <w:rPr>
@@ -2570,7 +2520,7 @@
                   <w14:ligatures w14:val="standardContextual"/>
                 </w:rPr>
               </w:pPr>
-              <w:hyperlink w:anchor="_Toc171102075" w:history="1">
+              <w:hyperlink w:anchor="_Toc171176882" w:history="1">
                 <w:r>
                   <w:rPr>
                     <w:rStyle w:val="Lienhypertexte"/>
@@ -2596,7 +2546,7 @@
                     <w:rStyle w:val="Lienhypertexte"/>
                     <w:noProof/>
                   </w:rPr>
-                  <w:t>Calcul du retour sur investissement potentiel</w:t>
+                  <w:t>Retour sur investissement potentiel</w:t>
                 </w:r>
                 <w:r>
                   <w:rPr>
@@ -2617,7 +2567,7 @@
                     <w:noProof/>
                     <w:webHidden/>
                   </w:rPr>
-                  <w:instrText xml:space="preserve"> PAGEREF _Toc171102075 \h </w:instrText>
+                  <w:instrText xml:space="preserve"> PAGEREF _Toc171176882 \h </w:instrText>
                 </w:r>
                 <w:r>
                   <w:rPr>
@@ -2637,7 +2587,7 @@
                     <w:noProof/>
                     <w:webHidden/>
                   </w:rPr>
-                  <w:t>5</w:t>
+                  <w:t>4</w:t>
                 </w:r>
                 <w:r>
                   <w:rPr>
@@ -2666,7 +2616,7 @@
                   <w14:ligatures w14:val="standardContextual"/>
                 </w:rPr>
               </w:pPr>
-              <w:hyperlink w:anchor="_Toc171102076" w:history="1">
+              <w:hyperlink w:anchor="_Toc171176883" w:history="1">
                 <w:r>
                   <w:rPr>
                     <w:rStyle w:val="Lienhypertexte"/>
@@ -2713,7 +2663,7 @@
                     <w:noProof/>
                     <w:webHidden/>
                   </w:rPr>
-                  <w:instrText xml:space="preserve"> PAGEREF _Toc171102076 \h </w:instrText>
+                  <w:instrText xml:space="preserve"> PAGEREF _Toc171176883 \h </w:instrText>
                 </w:r>
                 <w:r>
                   <w:rPr>
@@ -2733,7 +2683,7 @@
                     <w:noProof/>
                     <w:webHidden/>
                   </w:rPr>
-                  <w:t>5</w:t>
+                  <w:t>4</w:t>
                 </w:r>
                 <w:r>
                   <w:rPr>
@@ -2760,7 +2710,7 @@
                   <w14:ligatures w14:val="standardContextual"/>
                 </w:rPr>
               </w:pPr>
-              <w:hyperlink w:anchor="_Toc171102077" w:history="1">
+              <w:hyperlink w:anchor="_Toc171176884" w:history="1">
                 <w:r>
                   <w:rPr>
                     <w:rStyle w:val="Lienhypertexte"/>
@@ -2809,7 +2759,7 @@
                     <w:noProof/>
                     <w:webHidden/>
                   </w:rPr>
-                  <w:instrText xml:space="preserve"> PAGEREF _Toc171102077 \h </w:instrText>
+                  <w:instrText xml:space="preserve"> PAGEREF _Toc171176884 \h </w:instrText>
                 </w:r>
                 <w:r>
                   <w:rPr>
@@ -2829,7 +2779,7 @@
                     <w:noProof/>
                     <w:webHidden/>
                   </w:rPr>
-                  <w:t>5</w:t>
+                  <w:t>4</w:t>
                 </w:r>
                 <w:r>
                   <w:rPr>
@@ -2858,7 +2808,7 @@
                   <w14:ligatures w14:val="standardContextual"/>
                 </w:rPr>
               </w:pPr>
-              <w:hyperlink w:anchor="_Toc171102078" w:history="1">
+              <w:hyperlink w:anchor="_Toc171176885" w:history="1">
                 <w:r>
                   <w:rPr>
                     <w:rStyle w:val="Lienhypertexte"/>
@@ -2905,7 +2855,7 @@
                     <w:noProof/>
                     <w:webHidden/>
                   </w:rPr>
-                  <w:instrText xml:space="preserve"> PAGEREF _Toc171102078 \h </w:instrText>
+                  <w:instrText xml:space="preserve"> PAGEREF _Toc171176885 \h </w:instrText>
                 </w:r>
                 <w:r>
                   <w:rPr>
@@ -2925,7 +2875,7 @@
                     <w:noProof/>
                     <w:webHidden/>
                   </w:rPr>
-                  <w:t>5</w:t>
+                  <w:t>4</w:t>
                 </w:r>
                 <w:r>
                   <w:rPr>
@@ -2954,7 +2904,7 @@
                   <w14:ligatures w14:val="standardContextual"/>
                 </w:rPr>
               </w:pPr>
-              <w:hyperlink w:anchor="_Toc171102079" w:history="1">
+              <w:hyperlink w:anchor="_Toc171176886" w:history="1">
                 <w:r>
                   <w:rPr>
                     <w:rStyle w:val="Lienhypertexte"/>
@@ -3001,7 +2951,7 @@
                     <w:noProof/>
                     <w:webHidden/>
                   </w:rPr>
-                  <w:instrText xml:space="preserve"> PAGEREF _Toc171102079 \h </w:instrText>
+                  <w:instrText xml:space="preserve"> PAGEREF _Toc171176886 \h </w:instrText>
                 </w:r>
                 <w:r>
                   <w:rPr>
@@ -3021,7 +2971,235 @@
                     <w:noProof/>
                     <w:webHidden/>
                   </w:rPr>
-                  <w:t>5</w:t>
+                  <w:t>4</w:t>
+                </w:r>
+                <w:r>
+                  <w:rPr>
+                    <w:noProof/>
+                    <w:webHidden/>
+                  </w:rPr>
+                  <w:fldChar w:fldCharType="end"/>
+                </w:r>
+              </w:hyperlink>
+            </w:p>
+            <w:p>
+              <w:pPr>
+                <w:pStyle w:val="TM3"/>
+                <w:tabs>
+                  <w:tab w:val="right" w:leader="dot" w:pos="9062"/>
+                </w:tabs>
+                <w:rPr>
+                  <w:rFonts w:eastAsiaTheme="minorEastAsia"/>
+                  <w:i w:val="0"/>
+                  <w:iCs w:val="0"/>
+                  <w:noProof/>
+                  <w:kern w:val="2"/>
+                  <w:sz w:val="24"/>
+                  <w:szCs w:val="24"/>
+                  <w:lang w:eastAsia="fr-FR"/>
+                  <w14:ligatures w14:val="standardContextual"/>
+                </w:rPr>
+              </w:pPr>
+              <w:hyperlink w:anchor="_Toc171176887" w:history="1">
+                <w:r>
+                  <w:rPr>
+                    <w:rStyle w:val="Lienhypertexte"/>
+                    <w:noProof/>
+                  </w:rPr>
+                  <w:t>Processus critiques</w:t>
+                </w:r>
+                <w:r>
+                  <w:rPr>
+                    <w:noProof/>
+                    <w:webHidden/>
+                  </w:rPr>
+                  <w:tab/>
+                </w:r>
+                <w:r>
+                  <w:rPr>
+                    <w:noProof/>
+                    <w:webHidden/>
+                  </w:rPr>
+                  <w:fldChar w:fldCharType="begin"/>
+                </w:r>
+                <w:r>
+                  <w:rPr>
+                    <w:noProof/>
+                    <w:webHidden/>
+                  </w:rPr>
+                  <w:instrText xml:space="preserve"> PAGEREF _Toc171176887 \h </w:instrText>
+                </w:r>
+                <w:r>
+                  <w:rPr>
+                    <w:noProof/>
+                    <w:webHidden/>
+                  </w:rPr>
+                </w:r>
+                <w:r>
+                  <w:rPr>
+                    <w:noProof/>
+                    <w:webHidden/>
+                  </w:rPr>
+                  <w:fldChar w:fldCharType="separate"/>
+                </w:r>
+                <w:r>
+                  <w:rPr>
+                    <w:noProof/>
+                    <w:webHidden/>
+                  </w:rPr>
+                  <w:t>4</w:t>
+                </w:r>
+                <w:r>
+                  <w:rPr>
+                    <w:noProof/>
+                    <w:webHidden/>
+                  </w:rPr>
+                  <w:fldChar w:fldCharType="end"/>
+                </w:r>
+              </w:hyperlink>
+            </w:p>
+            <w:p>
+              <w:pPr>
+                <w:pStyle w:val="TM3"/>
+                <w:tabs>
+                  <w:tab w:val="right" w:leader="dot" w:pos="9062"/>
+                </w:tabs>
+                <w:rPr>
+                  <w:rFonts w:eastAsiaTheme="minorEastAsia"/>
+                  <w:i w:val="0"/>
+                  <w:iCs w:val="0"/>
+                  <w:noProof/>
+                  <w:kern w:val="2"/>
+                  <w:sz w:val="24"/>
+                  <w:szCs w:val="24"/>
+                  <w:lang w:eastAsia="fr-FR"/>
+                  <w14:ligatures w14:val="standardContextual"/>
+                </w:rPr>
+              </w:pPr>
+              <w:hyperlink w:anchor="_Toc171176888" w:history="1">
+                <w:r>
+                  <w:rPr>
+                    <w:rStyle w:val="Lienhypertexte"/>
+                    <w:noProof/>
+                  </w:rPr>
+                  <w:t>Scénarios de crise</w:t>
+                </w:r>
+                <w:r>
+                  <w:rPr>
+                    <w:noProof/>
+                    <w:webHidden/>
+                  </w:rPr>
+                  <w:tab/>
+                </w:r>
+                <w:r>
+                  <w:rPr>
+                    <w:noProof/>
+                    <w:webHidden/>
+                  </w:rPr>
+                  <w:fldChar w:fldCharType="begin"/>
+                </w:r>
+                <w:r>
+                  <w:rPr>
+                    <w:noProof/>
+                    <w:webHidden/>
+                  </w:rPr>
+                  <w:instrText xml:space="preserve"> PAGEREF _Toc171176888 \h </w:instrText>
+                </w:r>
+                <w:r>
+                  <w:rPr>
+                    <w:noProof/>
+                    <w:webHidden/>
+                  </w:rPr>
+                </w:r>
+                <w:r>
+                  <w:rPr>
+                    <w:noProof/>
+                    <w:webHidden/>
+                  </w:rPr>
+                  <w:fldChar w:fldCharType="separate"/>
+                </w:r>
+                <w:r>
+                  <w:rPr>
+                    <w:noProof/>
+                    <w:webHidden/>
+                  </w:rPr>
+                  <w:t>4</w:t>
+                </w:r>
+                <w:r>
+                  <w:rPr>
+                    <w:noProof/>
+                    <w:webHidden/>
+                  </w:rPr>
+                  <w:fldChar w:fldCharType="end"/>
+                </w:r>
+              </w:hyperlink>
+            </w:p>
+            <w:p>
+              <w:pPr>
+                <w:pStyle w:val="TM3"/>
+                <w:tabs>
+                  <w:tab w:val="right" w:leader="dot" w:pos="9062"/>
+                </w:tabs>
+                <w:rPr>
+                  <w:rFonts w:eastAsiaTheme="minorEastAsia"/>
+                  <w:i w:val="0"/>
+                  <w:iCs w:val="0"/>
+                  <w:noProof/>
+                  <w:kern w:val="2"/>
+                  <w:sz w:val="24"/>
+                  <w:szCs w:val="24"/>
+                  <w:lang w:eastAsia="fr-FR"/>
+                  <w14:ligatures w14:val="standardContextual"/>
+                </w:rPr>
+              </w:pPr>
+              <w:hyperlink w:anchor="_Toc171176889" w:history="1">
+                <w:r>
+                  <w:rPr>
+                    <w:rStyle w:val="Lienhypertexte"/>
+                    <w:noProof/>
+                  </w:rPr>
+                  <w:t>Développement de plan de contingence</w:t>
+                </w:r>
+                <w:r>
+                  <w:rPr>
+                    <w:noProof/>
+                    <w:webHidden/>
+                  </w:rPr>
+                  <w:tab/>
+                </w:r>
+                <w:r>
+                  <w:rPr>
+                    <w:noProof/>
+                    <w:webHidden/>
+                  </w:rPr>
+                  <w:fldChar w:fldCharType="begin"/>
+                </w:r>
+                <w:r>
+                  <w:rPr>
+                    <w:noProof/>
+                    <w:webHidden/>
+                  </w:rPr>
+                  <w:instrText xml:space="preserve"> PAGEREF _Toc171176889 \h </w:instrText>
+                </w:r>
+                <w:r>
+                  <w:rPr>
+                    <w:noProof/>
+                    <w:webHidden/>
+                  </w:rPr>
+                </w:r>
+                <w:r>
+                  <w:rPr>
+                    <w:noProof/>
+                    <w:webHidden/>
+                  </w:rPr>
+                  <w:fldChar w:fldCharType="separate"/>
+                </w:r>
+                <w:r>
+                  <w:rPr>
+                    <w:noProof/>
+                    <w:webHidden/>
+                  </w:rPr>
+                  <w:t>4</w:t>
                 </w:r>
                 <w:r>
                   <w:rPr>
@@ -3050,7 +3228,7 @@
                   <w14:ligatures w14:val="standardContextual"/>
                 </w:rPr>
               </w:pPr>
-              <w:hyperlink w:anchor="_Toc171102080" w:history="1">
+              <w:hyperlink w:anchor="_Toc171176890" w:history="1">
                 <w:r>
                   <w:rPr>
                     <w:rStyle w:val="Lienhypertexte"/>
@@ -3097,7 +3275,7 @@
                     <w:noProof/>
                     <w:webHidden/>
                   </w:rPr>
-                  <w:instrText xml:space="preserve"> PAGEREF _Toc171102080 \h </w:instrText>
+                  <w:instrText xml:space="preserve"> PAGEREF _Toc171176890 \h </w:instrText>
                 </w:r>
                 <w:r>
                   <w:rPr>
@@ -3117,7 +3295,159 @@
                     <w:noProof/>
                     <w:webHidden/>
                   </w:rPr>
-                  <w:t>5</w:t>
+                  <w:t>4</w:t>
+                </w:r>
+                <w:r>
+                  <w:rPr>
+                    <w:noProof/>
+                    <w:webHidden/>
+                  </w:rPr>
+                  <w:fldChar w:fldCharType="end"/>
+                </w:r>
+              </w:hyperlink>
+            </w:p>
+            <w:p>
+              <w:pPr>
+                <w:pStyle w:val="TM3"/>
+                <w:tabs>
+                  <w:tab w:val="right" w:leader="dot" w:pos="9062"/>
+                </w:tabs>
+                <w:rPr>
+                  <w:rFonts w:eastAsiaTheme="minorEastAsia"/>
+                  <w:i w:val="0"/>
+                  <w:iCs w:val="0"/>
+                  <w:noProof/>
+                  <w:kern w:val="2"/>
+                  <w:sz w:val="24"/>
+                  <w:szCs w:val="24"/>
+                  <w:lang w:eastAsia="fr-FR"/>
+                  <w14:ligatures w14:val="standardContextual"/>
+                </w:rPr>
+              </w:pPr>
+              <w:hyperlink w:anchor="_Toc171176891" w:history="1">
+                <w:r>
+                  <w:rPr>
+                    <w:rStyle w:val="Lienhypertexte"/>
+                    <w:noProof/>
+                  </w:rPr>
+                  <w:t>Scénarios de reprise d’activité</w:t>
+                </w:r>
+                <w:r>
+                  <w:rPr>
+                    <w:noProof/>
+                    <w:webHidden/>
+                  </w:rPr>
+                  <w:tab/>
+                </w:r>
+                <w:r>
+                  <w:rPr>
+                    <w:noProof/>
+                    <w:webHidden/>
+                  </w:rPr>
+                  <w:fldChar w:fldCharType="begin"/>
+                </w:r>
+                <w:r>
+                  <w:rPr>
+                    <w:noProof/>
+                    <w:webHidden/>
+                  </w:rPr>
+                  <w:instrText xml:space="preserve"> PAGEREF _Toc171176891 \h </w:instrText>
+                </w:r>
+                <w:r>
+                  <w:rPr>
+                    <w:noProof/>
+                    <w:webHidden/>
+                  </w:rPr>
+                </w:r>
+                <w:r>
+                  <w:rPr>
+                    <w:noProof/>
+                    <w:webHidden/>
+                  </w:rPr>
+                  <w:fldChar w:fldCharType="separate"/>
+                </w:r>
+                <w:r>
+                  <w:rPr>
+                    <w:noProof/>
+                    <w:webHidden/>
+                  </w:rPr>
+                  <w:t>4</w:t>
+                </w:r>
+                <w:r>
+                  <w:rPr>
+                    <w:noProof/>
+                    <w:webHidden/>
+                  </w:rPr>
+                  <w:fldChar w:fldCharType="end"/>
+                </w:r>
+              </w:hyperlink>
+            </w:p>
+            <w:p>
+              <w:pPr>
+                <w:pStyle w:val="TM3"/>
+                <w:tabs>
+                  <w:tab w:val="right" w:leader="dot" w:pos="9062"/>
+                </w:tabs>
+                <w:rPr>
+                  <w:rFonts w:eastAsiaTheme="minorEastAsia"/>
+                  <w:i w:val="0"/>
+                  <w:iCs w:val="0"/>
+                  <w:noProof/>
+                  <w:kern w:val="2"/>
+                  <w:sz w:val="24"/>
+                  <w:szCs w:val="24"/>
+                  <w:lang w:eastAsia="fr-FR"/>
+                  <w14:ligatures w14:val="standardContextual"/>
+                </w:rPr>
+              </w:pPr>
+              <w:hyperlink w:anchor="_Toc171176892" w:history="1">
+                <w:r>
+                  <w:rPr>
+                    <w:rStyle w:val="Lienhypertexte"/>
+                    <w:noProof/>
+                  </w:rPr>
+                  <w:t>Tests périodiques des plans</w:t>
+                </w:r>
+                <w:r>
+                  <w:rPr>
+                    <w:noProof/>
+                    <w:webHidden/>
+                  </w:rPr>
+                  <w:tab/>
+                </w:r>
+                <w:r>
+                  <w:rPr>
+                    <w:noProof/>
+                    <w:webHidden/>
+                  </w:rPr>
+                  <w:fldChar w:fldCharType="begin"/>
+                </w:r>
+                <w:r>
+                  <w:rPr>
+                    <w:noProof/>
+                    <w:webHidden/>
+                  </w:rPr>
+                  <w:instrText xml:space="preserve"> PAGEREF _Toc171176892 \h </w:instrText>
+                </w:r>
+                <w:r>
+                  <w:rPr>
+                    <w:noProof/>
+                    <w:webHidden/>
+                  </w:rPr>
+                </w:r>
+                <w:r>
+                  <w:rPr>
+                    <w:noProof/>
+                    <w:webHidden/>
+                  </w:rPr>
+                  <w:fldChar w:fldCharType="separate"/>
+                </w:r>
+                <w:r>
+                  <w:rPr>
+                    <w:noProof/>
+                    <w:webHidden/>
+                  </w:rPr>
+                  <w:t>4</w:t>
                 </w:r>
                 <w:r>
                   <w:rPr>
@@ -3144,7 +3474,7 @@
                   <w14:ligatures w14:val="standardContextual"/>
                 </w:rPr>
               </w:pPr>
-              <w:hyperlink w:anchor="_Toc171102081" w:history="1">
+              <w:hyperlink w:anchor="_Toc171176893" w:history="1">
                 <w:r>
                   <w:rPr>
                     <w:rStyle w:val="Lienhypertexte"/>
@@ -3193,7 +3523,7 @@
                     <w:noProof/>
                     <w:webHidden/>
                   </w:rPr>
-                  <w:instrText xml:space="preserve"> PAGEREF _Toc171102081 \h </w:instrText>
+                  <w:instrText xml:space="preserve"> PAGEREF _Toc171176893 \h </w:instrText>
                 </w:r>
                 <w:r>
                   <w:rPr>
@@ -3213,7 +3543,7 @@
                     <w:noProof/>
                     <w:webHidden/>
                   </w:rPr>
-                  <w:t>5</w:t>
+                  <w:t>4</w:t>
                 </w:r>
                 <w:r>
                   <w:rPr>
@@ -3242,7 +3572,7 @@
                   <w14:ligatures w14:val="standardContextual"/>
                 </w:rPr>
               </w:pPr>
-              <w:hyperlink w:anchor="_Toc171102082" w:history="1">
+              <w:hyperlink w:anchor="_Toc171176894" w:history="1">
                 <w:r>
                   <w:rPr>
                     <w:rStyle w:val="Lienhypertexte"/>
@@ -3289,7 +3619,7 @@
                     <w:noProof/>
                     <w:webHidden/>
                   </w:rPr>
-                  <w:instrText xml:space="preserve"> PAGEREF _Toc171102082 \h </w:instrText>
+                  <w:instrText xml:space="preserve"> PAGEREF _Toc171176894 \h </w:instrText>
                 </w:r>
                 <w:r>
                   <w:rPr>
@@ -3309,7 +3639,7 @@
                     <w:noProof/>
                     <w:webHidden/>
                   </w:rPr>
-                  <w:t>5</w:t>
+                  <w:t>4</w:t>
                 </w:r>
                 <w:r>
                   <w:rPr>
@@ -3338,7 +3668,7 @@
                   <w14:ligatures w14:val="standardContextual"/>
                 </w:rPr>
               </w:pPr>
-              <w:hyperlink w:anchor="_Toc171102083" w:history="1">
+              <w:hyperlink w:anchor="_Toc171176895" w:history="1">
                 <w:r>
                   <w:rPr>
                     <w:rStyle w:val="Lienhypertexte"/>
@@ -3385,7 +3715,7 @@
                     <w:noProof/>
                     <w:webHidden/>
                   </w:rPr>
-                  <w:instrText xml:space="preserve"> PAGEREF _Toc171102083 \h </w:instrText>
+                  <w:instrText xml:space="preserve"> PAGEREF _Toc171176895 \h </w:instrText>
                 </w:r>
                 <w:r>
                   <w:rPr>
@@ -3405,7 +3735,7 @@
                     <w:noProof/>
                     <w:webHidden/>
                   </w:rPr>
-                  <w:t>5</w:t>
+                  <w:t>4</w:t>
                 </w:r>
                 <w:r>
                   <w:rPr>
@@ -3434,7 +3764,7 @@
                   <w14:ligatures w14:val="standardContextual"/>
                 </w:rPr>
               </w:pPr>
-              <w:hyperlink w:anchor="_Toc171102084" w:history="1">
+              <w:hyperlink w:anchor="_Toc171176896" w:history="1">
                 <w:r>
                   <w:rPr>
                     <w:rStyle w:val="Lienhypertexte"/>
@@ -3481,7 +3811,7 @@
                     <w:noProof/>
                     <w:webHidden/>
                   </w:rPr>
-                  <w:instrText xml:space="preserve"> PAGEREF _Toc171102084 \h </w:instrText>
+                  <w:instrText xml:space="preserve"> PAGEREF _Toc171176896 \h </w:instrText>
                 </w:r>
                 <w:r>
                   <w:rPr>
@@ -3501,7 +3831,7 @@
                     <w:noProof/>
                     <w:webHidden/>
                   </w:rPr>
-                  <w:t>5</w:t>
+                  <w:t>4</w:t>
                 </w:r>
                 <w:r>
                   <w:rPr>
@@ -3530,7 +3860,7 @@
                   <w14:ligatures w14:val="standardContextual"/>
                 </w:rPr>
               </w:pPr>
-              <w:hyperlink w:anchor="_Toc171102085" w:history="1">
+              <w:hyperlink w:anchor="_Toc171176897" w:history="1">
                 <w:r>
                   <w:rPr>
                     <w:rStyle w:val="Lienhypertexte"/>
@@ -3577,7 +3907,7 @@
                     <w:noProof/>
                     <w:webHidden/>
                   </w:rPr>
-                  <w:instrText xml:space="preserve"> PAGEREF _Toc171102085 \h </w:instrText>
+                  <w:instrText xml:space="preserve"> PAGEREF _Toc171176897 \h </w:instrText>
                 </w:r>
                 <w:r>
                   <w:rPr>
@@ -3597,7 +3927,7 @@
                     <w:noProof/>
                     <w:webHidden/>
                   </w:rPr>
-                  <w:t>5</w:t>
+                  <w:t>4</w:t>
                 </w:r>
                 <w:r>
                   <w:rPr>
@@ -3626,7 +3956,7 @@
                   <w14:ligatures w14:val="standardContextual"/>
                 </w:rPr>
               </w:pPr>
-              <w:hyperlink w:anchor="_Toc171102086" w:history="1">
+              <w:hyperlink w:anchor="_Toc171176898" w:history="1">
                 <w:r>
                   <w:rPr>
                     <w:rStyle w:val="Lienhypertexte"/>
@@ -3675,7 +4005,7 @@
                     <w:noProof/>
                     <w:webHidden/>
                   </w:rPr>
-                  <w:instrText xml:space="preserve"> PAGEREF _Toc171102086 \h </w:instrText>
+                  <w:instrText xml:space="preserve"> PAGEREF _Toc171176898 \h </w:instrText>
                 </w:r>
                 <w:r>
                   <w:rPr>
@@ -3695,7 +4025,7 @@
                     <w:noProof/>
                     <w:webHidden/>
                   </w:rPr>
-                  <w:t>5</w:t>
+                  <w:t>4</w:t>
                 </w:r>
                 <w:r>
                   <w:rPr>
@@ -3724,7 +4054,7 @@
                   <w14:ligatures w14:val="standardContextual"/>
                 </w:rPr>
               </w:pPr>
-              <w:hyperlink w:anchor="_Toc171102087" w:history="1">
+              <w:hyperlink w:anchor="_Toc171176899" w:history="1">
                 <w:r>
                   <w:rPr>
                     <w:rStyle w:val="Lienhypertexte"/>
@@ -3752,7 +4082,7 @@
                     <w:rFonts w:cs="Calibri"/>
                     <w:noProof/>
                   </w:rPr>
-                  <w:t xml:space="preserve">Suivi et évaluation </w:t>
+                  <w:t>Suivi et évaluation</w:t>
                 </w:r>
                 <w:r>
                   <w:rPr>
@@ -3773,7 +4103,159 @@
                     <w:noProof/>
                     <w:webHidden/>
                   </w:rPr>
-                  <w:instrText xml:space="preserve"> PAGEREF _Toc171102087 \h </w:instrText>
+                  <w:instrText xml:space="preserve"> PAGEREF _Toc171176899 \h </w:instrText>
+                </w:r>
+                <w:r>
+                  <w:rPr>
+                    <w:noProof/>
+                    <w:webHidden/>
+                  </w:rPr>
+                </w:r>
+                <w:r>
+                  <w:rPr>
+                    <w:noProof/>
+                    <w:webHidden/>
+                  </w:rPr>
+                  <w:fldChar w:fldCharType="separate"/>
+                </w:r>
+                <w:r>
+                  <w:rPr>
+                    <w:noProof/>
+                    <w:webHidden/>
+                  </w:rPr>
+                  <w:t>5</w:t>
+                </w:r>
+                <w:r>
+                  <w:rPr>
+                    <w:noProof/>
+                    <w:webHidden/>
+                  </w:rPr>
+                  <w:fldChar w:fldCharType="end"/>
+                </w:r>
+              </w:hyperlink>
+            </w:p>
+            <w:p>
+              <w:pPr>
+                <w:pStyle w:val="TM3"/>
+                <w:tabs>
+                  <w:tab w:val="right" w:leader="dot" w:pos="9062"/>
+                </w:tabs>
+                <w:rPr>
+                  <w:rFonts w:eastAsiaTheme="minorEastAsia"/>
+                  <w:i w:val="0"/>
+                  <w:iCs w:val="0"/>
+                  <w:noProof/>
+                  <w:kern w:val="2"/>
+                  <w:sz w:val="24"/>
+                  <w:szCs w:val="24"/>
+                  <w:lang w:eastAsia="fr-FR"/>
+                  <w14:ligatures w14:val="standardContextual"/>
+                </w:rPr>
+              </w:pPr>
+              <w:hyperlink w:anchor="_Toc171176900" w:history="1">
+                <w:r>
+                  <w:rPr>
+                    <w:rStyle w:val="Lienhypertexte"/>
+                    <w:noProof/>
+                  </w:rPr>
+                  <w:t>Indicateurs de performances</w:t>
+                </w:r>
+                <w:r>
+                  <w:rPr>
+                    <w:noProof/>
+                    <w:webHidden/>
+                  </w:rPr>
+                  <w:tab/>
+                </w:r>
+                <w:r>
+                  <w:rPr>
+                    <w:noProof/>
+                    <w:webHidden/>
+                  </w:rPr>
+                  <w:fldChar w:fldCharType="begin"/>
+                </w:r>
+                <w:r>
+                  <w:rPr>
+                    <w:noProof/>
+                    <w:webHidden/>
+                  </w:rPr>
+                  <w:instrText xml:space="preserve"> PAGEREF _Toc171176900 \h </w:instrText>
+                </w:r>
+                <w:r>
+                  <w:rPr>
+                    <w:noProof/>
+                    <w:webHidden/>
+                  </w:rPr>
+                </w:r>
+                <w:r>
+                  <w:rPr>
+                    <w:noProof/>
+                    <w:webHidden/>
+                  </w:rPr>
+                  <w:fldChar w:fldCharType="separate"/>
+                </w:r>
+                <w:r>
+                  <w:rPr>
+                    <w:noProof/>
+                    <w:webHidden/>
+                  </w:rPr>
+                  <w:t>5</w:t>
+                </w:r>
+                <w:r>
+                  <w:rPr>
+                    <w:noProof/>
+                    <w:webHidden/>
+                  </w:rPr>
+                  <w:fldChar w:fldCharType="end"/>
+                </w:r>
+              </w:hyperlink>
+            </w:p>
+            <w:p>
+              <w:pPr>
+                <w:pStyle w:val="TM3"/>
+                <w:tabs>
+                  <w:tab w:val="right" w:leader="dot" w:pos="9062"/>
+                </w:tabs>
+                <w:rPr>
+                  <w:rFonts w:eastAsiaTheme="minorEastAsia"/>
+                  <w:i w:val="0"/>
+                  <w:iCs w:val="0"/>
+                  <w:noProof/>
+                  <w:kern w:val="2"/>
+                  <w:sz w:val="24"/>
+                  <w:szCs w:val="24"/>
+                  <w:lang w:eastAsia="fr-FR"/>
+                  <w14:ligatures w14:val="standardContextual"/>
+                </w:rPr>
+              </w:pPr>
+              <w:hyperlink w:anchor="_Toc171176901" w:history="1">
+                <w:r>
+                  <w:rPr>
+                    <w:rStyle w:val="Lienhypertexte"/>
+                    <w:noProof/>
+                  </w:rPr>
+                  <w:t xml:space="preserve">Organisation de réunions régulières </w:t>
+                </w:r>
+                <w:r>
+                  <w:rPr>
+                    <w:noProof/>
+                    <w:webHidden/>
+                  </w:rPr>
+                  <w:tab/>
+                </w:r>
+                <w:r>
+                  <w:rPr>
+                    <w:noProof/>
+                    <w:webHidden/>
+                  </w:rPr>
+                  <w:fldChar w:fldCharType="begin"/>
+                </w:r>
+                <w:r>
+                  <w:rPr>
+                    <w:noProof/>
+                    <w:webHidden/>
+                  </w:rPr>
+                  <w:instrText xml:space="preserve"> PAGEREF _Toc171176901 \h </w:instrText>
                 </w:r>
                 <w:r>
                   <w:rPr>
@@ -3820,7 +4302,7 @@
                   <w14:ligatures w14:val="standardContextual"/>
                 </w:rPr>
               </w:pPr>
-              <w:hyperlink w:anchor="_Toc171102088" w:history="1">
+              <w:hyperlink w:anchor="_Toc171176902" w:history="1">
                 <w:r>
                   <w:rPr>
                     <w:rStyle w:val="Lienhypertexte"/>
@@ -3869,7 +4351,7 @@
                     <w:noProof/>
                     <w:webHidden/>
                   </w:rPr>
-                  <w:instrText xml:space="preserve"> PAGEREF _Toc171102088 \h </w:instrText>
+                  <w:instrText xml:space="preserve"> PAGEREF _Toc171176902 \h </w:instrText>
                 </w:r>
                 <w:r>
                   <w:rPr>
@@ -3918,7 +4400,7 @@
                   <w14:ligatures w14:val="standardContextual"/>
                 </w:rPr>
               </w:pPr>
-              <w:hyperlink w:anchor="_Toc171102089" w:history="1">
+              <w:hyperlink w:anchor="_Toc171176903" w:history="1">
                 <w:r>
                   <w:rPr>
                     <w:rStyle w:val="Lienhypertexte"/>
@@ -3967,7 +4449,7 @@
                     <w:noProof/>
                     <w:webHidden/>
                   </w:rPr>
-                  <w:instrText xml:space="preserve"> PAGEREF _Toc171102089 \h </w:instrText>
+                  <w:instrText xml:space="preserve"> PAGEREF _Toc171176903 \h </w:instrText>
                 </w:r>
                 <w:r>
                   <w:rPr>
@@ -3987,7 +4469,7 @@
                     <w:noProof/>
                     <w:webHidden/>
                   </w:rPr>
-                  <w:t>6</w:t>
+                  <w:t>5</w:t>
                 </w:r>
                 <w:r>
                   <w:rPr>
@@ -4016,7 +4498,7 @@
                   <w14:ligatures w14:val="standardContextual"/>
                 </w:rPr>
               </w:pPr>
-              <w:hyperlink w:anchor="_Toc171102090" w:history="1">
+              <w:hyperlink w:anchor="_Toc171176904" w:history="1">
                 <w:r>
                   <w:rPr>
                     <w:rStyle w:val="Lienhypertexte"/>
@@ -4065,7 +4547,7 @@
                     <w:noProof/>
                     <w:webHidden/>
                   </w:rPr>
-                  <w:instrText xml:space="preserve"> PAGEREF _Toc171102090 \h </w:instrText>
+                  <w:instrText xml:space="preserve"> PAGEREF _Toc171176904 \h </w:instrText>
                 </w:r>
                 <w:r>
                   <w:rPr>
@@ -4085,7 +4567,7 @@
                     <w:noProof/>
                     <w:webHidden/>
                   </w:rPr>
-                  <w:t>6</w:t>
+                  <w:t>5</w:t>
                 </w:r>
                 <w:r>
                   <w:rPr>
@@ -4114,7 +4596,7 @@
                   <w14:ligatures w14:val="standardContextual"/>
                 </w:rPr>
               </w:pPr>
-              <w:hyperlink w:anchor="_Toc171102091" w:history="1">
+              <w:hyperlink w:anchor="_Toc171176905" w:history="1">
                 <w:r>
                   <w:rPr>
                     <w:rStyle w:val="Lienhypertexte"/>
@@ -4161,7 +4643,7 @@
                     <w:noProof/>
                     <w:webHidden/>
                   </w:rPr>
-                  <w:instrText xml:space="preserve"> PAGEREF _Toc171102091 \h </w:instrText>
+                  <w:instrText xml:space="preserve"> PAGEREF _Toc171176905 \h </w:instrText>
                 </w:r>
                 <w:r>
                   <w:rPr>
@@ -4181,7 +4663,7 @@
                     <w:noProof/>
                     <w:webHidden/>
                   </w:rPr>
-                  <w:t>6</w:t>
+                  <w:t>5</w:t>
                 </w:r>
                 <w:r>
                   <w:rPr>
@@ -4210,7 +4692,7 @@
                   <w14:ligatures w14:val="standardContextual"/>
                 </w:rPr>
               </w:pPr>
-              <w:hyperlink w:anchor="_Toc171102092" w:history="1">
+              <w:hyperlink w:anchor="_Toc171176906" w:history="1">
                 <w:r>
                   <w:rPr>
                     <w:rStyle w:val="Lienhypertexte"/>
@@ -4257,7 +4739,7 @@
                     <w:noProof/>
                     <w:webHidden/>
                   </w:rPr>
-                  <w:instrText xml:space="preserve"> PAGEREF _Toc171102092 \h </w:instrText>
+                  <w:instrText xml:space="preserve"> PAGEREF _Toc171176906 \h </w:instrText>
                 </w:r>
                 <w:r>
                   <w:rPr>
@@ -4277,7 +4759,7 @@
                     <w:noProof/>
                     <w:webHidden/>
                   </w:rPr>
-                  <w:t>6</w:t>
+                  <w:t>5</w:t>
                 </w:r>
                 <w:r>
                   <w:rPr>
@@ -4307,6 +4789,210 @@
             </w:p>
           </w:sdtContent>
         </w:sdt>
+        <w:p>
+          <w:pPr>
+            <w:rPr>
+              <w:rFonts w:cs="Calibri"/>
+              <w:b/>
+              <w:bCs/>
+              <w:sz w:val="40"/>
+              <w:szCs w:val="40"/>
+              <w:u w:val="single"/>
+            </w:rPr>
+          </w:pPr>
+        </w:p>
+        <w:p>
+          <w:pPr>
+            <w:rPr>
+              <w:rFonts w:cs="Calibri"/>
+              <w:b/>
+              <w:bCs/>
+              <w:sz w:val="40"/>
+              <w:szCs w:val="40"/>
+              <w:u w:val="single"/>
+            </w:rPr>
+          </w:pPr>
+        </w:p>
+        <w:p>
+          <w:pPr>
+            <w:rPr>
+              <w:rFonts w:cs="Calibri"/>
+              <w:b/>
+              <w:bCs/>
+              <w:sz w:val="40"/>
+              <w:szCs w:val="40"/>
+              <w:u w:val="single"/>
+            </w:rPr>
+          </w:pPr>
+        </w:p>
+        <w:p>
+          <w:pPr>
+            <w:rPr>
+              <w:rFonts w:cs="Calibri"/>
+              <w:b/>
+              <w:bCs/>
+              <w:sz w:val="40"/>
+              <w:szCs w:val="40"/>
+              <w:u w:val="single"/>
+            </w:rPr>
+          </w:pPr>
+        </w:p>
+        <w:p>
+          <w:pPr>
+            <w:rPr>
+              <w:rFonts w:cs="Calibri"/>
+              <w:b/>
+              <w:bCs/>
+              <w:sz w:val="40"/>
+              <w:szCs w:val="40"/>
+              <w:u w:val="single"/>
+            </w:rPr>
+          </w:pPr>
+        </w:p>
+        <w:p>
+          <w:pPr>
+            <w:rPr>
+              <w:rFonts w:cs="Calibri"/>
+              <w:b/>
+              <w:bCs/>
+              <w:sz w:val="40"/>
+              <w:szCs w:val="40"/>
+              <w:u w:val="single"/>
+            </w:rPr>
+          </w:pPr>
+        </w:p>
+        <w:p>
+          <w:pPr>
+            <w:rPr>
+              <w:rFonts w:cs="Calibri"/>
+              <w:b/>
+              <w:bCs/>
+              <w:sz w:val="40"/>
+              <w:szCs w:val="40"/>
+              <w:u w:val="single"/>
+            </w:rPr>
+          </w:pPr>
+        </w:p>
+        <w:p>
+          <w:pPr>
+            <w:rPr>
+              <w:rFonts w:cs="Calibri"/>
+              <w:b/>
+              <w:bCs/>
+              <w:sz w:val="40"/>
+              <w:szCs w:val="40"/>
+              <w:u w:val="single"/>
+            </w:rPr>
+          </w:pPr>
+        </w:p>
+        <w:p>
+          <w:pPr>
+            <w:rPr>
+              <w:rFonts w:cs="Calibri"/>
+              <w:b/>
+              <w:bCs/>
+              <w:sz w:val="40"/>
+              <w:szCs w:val="40"/>
+              <w:u w:val="single"/>
+            </w:rPr>
+          </w:pPr>
+        </w:p>
+        <w:p>
+          <w:pPr>
+            <w:rPr>
+              <w:rFonts w:cs="Calibri"/>
+              <w:b/>
+              <w:bCs/>
+              <w:sz w:val="40"/>
+              <w:szCs w:val="40"/>
+              <w:u w:val="single"/>
+            </w:rPr>
+          </w:pPr>
+        </w:p>
+        <w:p>
+          <w:pPr>
+            <w:rPr>
+              <w:rFonts w:cs="Calibri"/>
+              <w:b/>
+              <w:bCs/>
+              <w:sz w:val="40"/>
+              <w:szCs w:val="40"/>
+              <w:u w:val="single"/>
+            </w:rPr>
+          </w:pPr>
+        </w:p>
+        <w:p>
+          <w:pPr>
+            <w:rPr>
+              <w:rFonts w:cs="Calibri"/>
+              <w:b/>
+              <w:bCs/>
+              <w:sz w:val="40"/>
+              <w:szCs w:val="40"/>
+              <w:u w:val="single"/>
+            </w:rPr>
+          </w:pPr>
+        </w:p>
+        <w:p>
+          <w:pPr>
+            <w:rPr>
+              <w:rFonts w:cs="Calibri"/>
+              <w:b/>
+              <w:bCs/>
+              <w:sz w:val="40"/>
+              <w:szCs w:val="40"/>
+              <w:u w:val="single"/>
+            </w:rPr>
+          </w:pPr>
+        </w:p>
+        <w:p>
+          <w:pPr>
+            <w:rPr>
+              <w:rFonts w:cs="Calibri"/>
+              <w:b/>
+              <w:bCs/>
+              <w:sz w:val="40"/>
+              <w:szCs w:val="40"/>
+              <w:u w:val="single"/>
+            </w:rPr>
+          </w:pPr>
+        </w:p>
+        <w:p>
+          <w:pPr>
+            <w:rPr>
+              <w:rFonts w:cs="Calibri"/>
+              <w:b/>
+              <w:bCs/>
+              <w:sz w:val="40"/>
+              <w:szCs w:val="40"/>
+              <w:u w:val="single"/>
+            </w:rPr>
+          </w:pPr>
+        </w:p>
+        <w:p>
+          <w:pPr>
+            <w:rPr>
+              <w:rFonts w:cs="Calibri"/>
+              <w:b/>
+              <w:bCs/>
+              <w:sz w:val="40"/>
+              <w:szCs w:val="40"/>
+              <w:u w:val="single"/>
+            </w:rPr>
+          </w:pPr>
+        </w:p>
+        <w:p>
+          <w:pPr>
+            <w:rPr>
+              <w:rFonts w:cs="Calibri"/>
+              <w:b/>
+              <w:bCs/>
+              <w:sz w:val="40"/>
+              <w:szCs w:val="40"/>
+              <w:u w:val="single"/>
+            </w:rPr>
+          </w:pPr>
+        </w:p>
         <w:p>
           <w:pPr>
             <w:rPr>
@@ -4674,7 +5360,7 @@
           <w:pPr>
             <w:pStyle w:val="Titre1"/>
           </w:pPr>
-          <w:bookmarkStart w:id="0" w:name="_Toc171102056"/>
+          <w:bookmarkStart w:id="0" w:name="_Toc171176863"/>
           <w:r>
             <w:lastRenderedPageBreak/>
             <w:t>Analyse des processus métier</w:t>
@@ -4685,7 +5371,7 @@
           <w:pPr>
             <w:pStyle w:val="Titre2"/>
           </w:pPr>
-          <w:bookmarkStart w:id="1" w:name="_Toc171102057"/>
+          <w:bookmarkStart w:id="1" w:name="_Toc171176864"/>
           <w:r>
             <w:t>B</w:t>
           </w:r>
@@ -4695,10 +5381,15 @@
           <w:bookmarkEnd w:id="1"/>
         </w:p>
         <w:p>
+          <w:r>
+            <w:t>Les utilisateurs de notre application recherchent des informations détaillées sur l'impact environnemental des produits qu'ils consomment, ce qui se traduit par un besoin d'affichage d'un éco-score pour chaque produit. En plus de cette information, ils ont exprimé le besoin de localiser facilement les points de dépôt et de collecte de déchets autour d'eux, ce qui nécessite une carte interactive conviviale et précise. Un autre aspect important pour les utilisateurs est le suivi et l'analyse de leurs propres habitudes de consommation. Ils souhaitent disposer de statistiques personnalisées et de conseils pour améliorer leur comportement en matière de durabilité. Enfin, les utilisateurs veulent pouvoir comparer leurs habitudes avec celles d'autres consommateurs à travers le monde, ce qui leur permet de situer leur impact environnemental dans un contexte global et de se motiver à adopter des pratiques plus durables.</w:t>
+          </w:r>
+        </w:p>
+        <w:p>
           <w:pPr>
             <w:pStyle w:val="Titre2"/>
           </w:pPr>
-          <w:bookmarkStart w:id="2" w:name="_Toc171102058"/>
+          <w:bookmarkStart w:id="2" w:name="_Toc171176865"/>
           <w:r>
             <w:t>F</w:t>
           </w:r>
@@ -4708,10 +5399,39 @@
           <w:bookmarkEnd w:id="2"/>
         </w:p>
         <w:p>
+          <w:r>
+            <w:t xml:space="preserve">Pour répondre à ces besoins, nous avons développé plusieurs fonctionnalités clés. Une carte interactive permet aux utilisateurs de localiser les points de dépôt et de collecte de déchets à proximité de leur position, facilitant ainsi la gestion de leurs déchets. Nous avons également intégré un scanner de produits qui affiche l'éco-score des produits scannés. Si l'éco-score n'est pas disponible dans la base de données, notre modèle de deep learning le prédit en utilisant d'autres informations sur le produit. En outre, nous avons créé un tableau de bord personnalisé pour chaque utilisateur, où </w:t>
+          </w:r>
+          <w:r>
+            <w:t>chacun d’eux peut</w:t>
+          </w:r>
+          <w:r>
+            <w:t xml:space="preserve"> visualiser </w:t>
+          </w:r>
+          <w:r>
+            <w:t>ses</w:t>
+          </w:r>
+          <w:r>
+            <w:t xml:space="preserve"> habitudes de consommation, obtenir des statistiques </w:t>
+          </w:r>
+          <w:r>
+            <w:t>ainsi que</w:t>
+          </w:r>
+          <w:r>
+            <w:t xml:space="preserve"> recevoir des conseils pour réduire </w:t>
+          </w:r>
+          <w:r>
+            <w:t>son</w:t>
+          </w:r>
+          <w:r>
+            <w:t xml:space="preserve"> impact environnemental.</w:t>
+          </w:r>
+        </w:p>
+        <w:p>
           <w:pPr>
             <w:pStyle w:val="Titre2"/>
           </w:pPr>
-          <w:bookmarkStart w:id="3" w:name="_Toc171102059"/>
+          <w:bookmarkStart w:id="3" w:name="_Toc171176866"/>
           <w:r>
             <w:t>R</w:t>
           </w:r>
@@ -4730,12 +5450,39 @@
           <w:pPr>
             <w:jc w:val="left"/>
           </w:pPr>
+          <w:r>
+            <w:t>Pour constituer notre base de données produits, nous nous sommes appuyés sur Open Food Facts, une ressource en ligne gratuite et très complèt</w:t>
+          </w:r>
+          <w:r>
+            <w:t>e (Open Source)</w:t>
+          </w:r>
+          <w:r>
+            <w:t>. Cette base de données nous permet de récupérer des informations détaillées sur une large variété de produits alimentaires, indispensables pour l</w:t>
+          </w:r>
+          <w:r>
+            <w:t xml:space="preserve">a prédiction </w:t>
+          </w:r>
+          <w:r>
+            <w:t>des éco-scores</w:t>
+          </w:r>
+          <w:r>
+            <w:t>.</w:t>
+          </w:r>
+          <w:r>
+            <w:t xml:space="preserve"> Malgré nos recherches, nous n'avons pas trouvé d'autre base de données gratuite offrant un niveau de détail et de couverture comparable, ce qui fait d'Open Food Facts notre </w:t>
+          </w:r>
+          <w:r>
+            <w:t>unique</w:t>
+          </w:r>
+          <w:r>
+            <w:t xml:space="preserve"> source de données pour ce projet.</w:t>
+          </w:r>
         </w:p>
         <w:p>
           <w:pPr>
             <w:pStyle w:val="Titre1"/>
           </w:pPr>
-          <w:bookmarkStart w:id="4" w:name="_Toc171102060"/>
+          <w:bookmarkStart w:id="4" w:name="_Toc171176867"/>
           <w:r>
             <w:t>S</w:t>
           </w:r>
@@ -4754,7 +5501,7 @@
           <w:pPr>
             <w:pStyle w:val="Titre2"/>
           </w:pPr>
-          <w:bookmarkStart w:id="5" w:name="_Toc171102061"/>
+          <w:bookmarkStart w:id="5" w:name="_Toc171176868"/>
           <w:r>
             <w:t>C</w:t>
           </w:r>
@@ -4770,7 +5517,7 @@
           <w:pPr>
             <w:pStyle w:val="Titre2"/>
           </w:pPr>
-          <w:bookmarkStart w:id="6" w:name="_Toc171102062"/>
+          <w:bookmarkStart w:id="6" w:name="_Toc171176869"/>
           <w:r>
             <w:t>B</w:t>
           </w:r>
@@ -4786,7 +5533,7 @@
           <w:pPr>
             <w:pStyle w:val="Titre2"/>
           </w:pPr>
-          <w:bookmarkStart w:id="7" w:name="_Toc171102063"/>
+          <w:bookmarkStart w:id="7" w:name="_Toc171176870"/>
           <w:r>
             <w:t>S</w:t>
           </w:r>
@@ -4805,7 +5552,7 @@
           <w:pPr>
             <w:pStyle w:val="Titre2"/>
           </w:pPr>
-          <w:bookmarkStart w:id="8" w:name="_Toc171102064"/>
+          <w:bookmarkStart w:id="8" w:name="_Toc171176871"/>
           <w:r>
             <w:t>P</w:t>
           </w:r>
@@ -4829,8 +5576,9 @@
           <w:pPr>
             <w:pStyle w:val="Titre1"/>
           </w:pPr>
-          <w:bookmarkStart w:id="9" w:name="_Toc171102065"/>
+          <w:bookmarkStart w:id="9" w:name="_Toc171176872"/>
           <w:r>
+            <w:lastRenderedPageBreak/>
             <w:t>Projets d'évolution</w:t>
           </w:r>
           <w:r>
@@ -4845,7 +5593,7 @@
           <w:pPr>
             <w:pStyle w:val="Titre2"/>
           </w:pPr>
-          <w:bookmarkStart w:id="10" w:name="_Toc171102066"/>
+          <w:bookmarkStart w:id="10" w:name="_Toc171176873"/>
           <w:r>
             <w:t>Surveillance des nouvelles technologies</w:t>
           </w:r>
@@ -4858,7 +5606,7 @@
           <w:pPr>
             <w:pStyle w:val="Titre2"/>
           </w:pPr>
-          <w:bookmarkStart w:id="11" w:name="_Toc171102067"/>
+          <w:bookmarkStart w:id="11" w:name="_Toc171176874"/>
           <w:r>
             <w:t>I</w:t>
           </w:r>
@@ -4874,7 +5622,7 @@
           <w:pPr>
             <w:pStyle w:val="Titre2"/>
           </w:pPr>
-          <w:bookmarkStart w:id="12" w:name="_Toc171102068"/>
+          <w:bookmarkStart w:id="12" w:name="_Toc171176875"/>
           <w:r>
             <w:t>I</w:t>
           </w:r>
@@ -4890,7 +5638,7 @@
           <w:pPr>
             <w:pStyle w:val="Titre2"/>
           </w:pPr>
-          <w:bookmarkStart w:id="13" w:name="_Toc171102069"/>
+          <w:bookmarkStart w:id="13" w:name="_Toc171176876"/>
           <w:r>
             <w:t>Tendances</w:t>
           </w:r>
@@ -4903,7 +5651,7 @@
           <w:pPr>
             <w:pStyle w:val="Titre2"/>
           </w:pPr>
-          <w:bookmarkStart w:id="14" w:name="_Toc171102070"/>
+          <w:bookmarkStart w:id="14" w:name="_Toc171176877"/>
           <w:r>
             <w:t>C</w:t>
           </w:r>
@@ -4924,7 +5672,7 @@
           <w:pPr>
             <w:pStyle w:val="Titre1"/>
           </w:pPr>
-          <w:bookmarkStart w:id="15" w:name="_Toc171102071"/>
+          <w:bookmarkStart w:id="15" w:name="_Toc171176878"/>
           <w:r>
             <w:lastRenderedPageBreak/>
             <w:t xml:space="preserve">Estimation des coûts </w:t>
@@ -4938,7 +5686,7 @@
           <w:pPr>
             <w:pStyle w:val="Titre2"/>
           </w:pPr>
-          <w:bookmarkStart w:id="16" w:name="_Toc171102072"/>
+          <w:bookmarkStart w:id="16" w:name="_Toc171176879"/>
           <w:r>
             <w:t>B</w:t>
           </w:r>
@@ -4966,7 +5714,7 @@
           <w:pPr>
             <w:pStyle w:val="Titre2"/>
           </w:pPr>
-          <w:bookmarkStart w:id="17" w:name="_Toc171102073"/>
+          <w:bookmarkStart w:id="17" w:name="_Toc171176880"/>
           <w:r>
             <w:t xml:space="preserve">Estimation des coûts directs </w:t>
           </w:r>
@@ -4985,7 +5733,7 @@
           <w:pPr>
             <w:pStyle w:val="Titre2"/>
           </w:pPr>
-          <w:bookmarkStart w:id="18" w:name="_Toc171102074"/>
+          <w:bookmarkStart w:id="18" w:name="_Toc171176881"/>
           <w:r>
             <w:t xml:space="preserve">Estimation des coûts indirects </w:t>
           </w:r>
@@ -5004,9 +5752,12 @@
           <w:pPr>
             <w:pStyle w:val="Titre2"/>
           </w:pPr>
-          <w:bookmarkStart w:id="19" w:name="_Toc171102075"/>
+          <w:bookmarkStart w:id="19" w:name="_Toc171176882"/>
           <w:r>
-            <w:t>Calcul du retour sur investissement potentiel</w:t>
+            <w:t>R</w:t>
+          </w:r>
+          <w:r>
+            <w:t>etour sur investissement potentiel</w:t>
           </w:r>
           <w:bookmarkEnd w:id="19"/>
           <w:r>
@@ -5017,7 +5768,7 @@
           <w:pPr>
             <w:pStyle w:val="Titre2"/>
           </w:pPr>
-          <w:bookmarkStart w:id="20" w:name="_Toc171102076"/>
+          <w:bookmarkStart w:id="20" w:name="_Toc171176883"/>
           <w:r>
             <w:t>B</w:t>
           </w:r>
@@ -5030,7 +5781,7 @@
           <w:pPr>
             <w:pStyle w:val="Titre1"/>
           </w:pPr>
-          <w:bookmarkStart w:id="21" w:name="_Toc171102077"/>
+          <w:bookmarkStart w:id="21" w:name="_Toc171176884"/>
           <w:r>
             <w:t>Analyse des risques, PCA et PRA</w:t>
           </w:r>
@@ -5040,7 +5791,7 @@
           <w:pPr>
             <w:pStyle w:val="Titre2"/>
           </w:pPr>
-          <w:bookmarkStart w:id="22" w:name="_Toc171102078"/>
+          <w:bookmarkStart w:id="22" w:name="_Toc171176885"/>
           <w:r>
             <w:t>Analyse des risques</w:t>
           </w:r>
@@ -5053,7 +5804,7 @@
           <w:pPr>
             <w:pStyle w:val="Titre2"/>
           </w:pPr>
-          <w:bookmarkStart w:id="23" w:name="_Toc171102079"/>
+          <w:bookmarkStart w:id="23" w:name="_Toc171176886"/>
           <w:r>
             <w:t>Plan de continuité d’activité</w:t>
           </w:r>
@@ -5066,33 +5817,9 @@
           <w:pPr>
             <w:pStyle w:val="Titre3"/>
           </w:pPr>
+          <w:bookmarkStart w:id="24" w:name="_Toc171176887"/>
           <w:r>
-            <w:t xml:space="preserve">Processus critiques </w:t>
-          </w:r>
-        </w:p>
-        <w:p>
-          <w:pPr>
-            <w:pStyle w:val="Titre3"/>
-          </w:pPr>
-          <w:r>
-            <w:t>Scénarios de crise</w:t>
-          </w:r>
-        </w:p>
-        <w:p>
-          <w:pPr>
-            <w:pStyle w:val="Titre3"/>
-          </w:pPr>
-          <w:r>
-            <w:t xml:space="preserve">Développement de plan de contingence </w:t>
-          </w:r>
-        </w:p>
-        <w:p>
-          <w:pPr>
-            <w:pStyle w:val="Titre2"/>
-          </w:pPr>
-          <w:bookmarkStart w:id="24" w:name="_Toc171102080"/>
-          <w:r>
-            <w:t>Plan de reprise d’activité</w:t>
+            <w:t>Processus critiques</w:t>
           </w:r>
           <w:bookmarkEnd w:id="24"/>
           <w:r>
@@ -5103,35 +5830,19 @@
           <w:pPr>
             <w:pStyle w:val="Titre3"/>
           </w:pPr>
+          <w:bookmarkStart w:id="25" w:name="_Toc171176888"/>
           <w:r>
-            <w:t xml:space="preserve">Scénarios de reprise d’activité </w:t>
+            <w:t>Scénarios de crise</w:t>
           </w:r>
+          <w:bookmarkEnd w:id="25"/>
         </w:p>
         <w:p>
           <w:pPr>
             <w:pStyle w:val="Titre3"/>
           </w:pPr>
+          <w:bookmarkStart w:id="26" w:name="_Toc171176889"/>
           <w:r>
-            <w:t xml:space="preserve">Tests périodiques des plans </w:t>
-          </w:r>
-        </w:p>
-        <w:p>
-          <w:pPr>
-            <w:pStyle w:val="Titre1"/>
-          </w:pPr>
-          <w:bookmarkStart w:id="25" w:name="_Toc171102081"/>
-          <w:r>
-            <w:t>Plan d'action</w:t>
-          </w:r>
-          <w:bookmarkEnd w:id="25"/>
-        </w:p>
-        <w:p>
-          <w:pPr>
-            <w:pStyle w:val="Titre2"/>
-          </w:pPr>
-          <w:bookmarkStart w:id="26" w:name="_Toc171102082"/>
-          <w:r>
-            <w:t>Les objectifs</w:t>
+            <w:t>Développement de plan de contingence</w:t>
           </w:r>
           <w:bookmarkEnd w:id="26"/>
           <w:r>
@@ -5142,19 +5853,22 @@
           <w:pPr>
             <w:pStyle w:val="Titre2"/>
           </w:pPr>
-          <w:bookmarkStart w:id="27" w:name="_Toc171102083"/>
+          <w:bookmarkStart w:id="27" w:name="_Toc171176890"/>
           <w:r>
-            <w:t>Les actions</w:t>
+            <w:t>Plan de reprise d’activité</w:t>
           </w:r>
           <w:bookmarkEnd w:id="27"/>
+          <w:r>
+            <w:t xml:space="preserve"> </w:t>
+          </w:r>
         </w:p>
         <w:p>
           <w:pPr>
-            <w:pStyle w:val="Titre2"/>
+            <w:pStyle w:val="Titre3"/>
           </w:pPr>
-          <w:bookmarkStart w:id="28" w:name="_Toc171102084"/>
+          <w:bookmarkStart w:id="28" w:name="_Toc171176891"/>
           <w:r>
-            <w:t>Allocation des responsabilités</w:t>
+            <w:t>Scénarios de reprise d’activité</w:t>
           </w:r>
           <w:bookmarkEnd w:id="28"/>
           <w:r>
@@ -5163,13 +5877,72 @@
         </w:p>
         <w:p>
           <w:pPr>
+            <w:pStyle w:val="Titre3"/>
+          </w:pPr>
+          <w:bookmarkStart w:id="29" w:name="_Toc171176892"/>
+          <w:r>
+            <w:t>Tests périodiques des plans</w:t>
+          </w:r>
+          <w:bookmarkEnd w:id="29"/>
+          <w:r>
+            <w:t xml:space="preserve"> </w:t>
+          </w:r>
+        </w:p>
+        <w:p>
+          <w:pPr>
+            <w:pStyle w:val="Titre1"/>
+          </w:pPr>
+          <w:bookmarkStart w:id="30" w:name="_Toc171176893"/>
+          <w:r>
+            <w:t>Plan d'action</w:t>
+          </w:r>
+          <w:bookmarkEnd w:id="30"/>
+        </w:p>
+        <w:p>
+          <w:pPr>
             <w:pStyle w:val="Titre2"/>
           </w:pPr>
-          <w:bookmarkStart w:id="29" w:name="_Toc171102085"/>
+          <w:bookmarkStart w:id="31" w:name="_Toc171176894"/>
+          <w:r>
+            <w:t>Les objectifs</w:t>
+          </w:r>
+          <w:bookmarkEnd w:id="31"/>
+          <w:r>
+            <w:t xml:space="preserve"> </w:t>
+          </w:r>
+        </w:p>
+        <w:p>
+          <w:pPr>
+            <w:pStyle w:val="Titre2"/>
+          </w:pPr>
+          <w:bookmarkStart w:id="32" w:name="_Toc171176895"/>
+          <w:r>
+            <w:t>Les actions</w:t>
+          </w:r>
+          <w:bookmarkEnd w:id="32"/>
+        </w:p>
+        <w:p>
+          <w:pPr>
+            <w:pStyle w:val="Titre2"/>
+          </w:pPr>
+          <w:bookmarkStart w:id="33" w:name="_Toc171176896"/>
+          <w:r>
+            <w:t>Allocation des responsabilités</w:t>
+          </w:r>
+          <w:bookmarkEnd w:id="33"/>
+          <w:r>
+            <w:t xml:space="preserve"> </w:t>
+          </w:r>
+        </w:p>
+        <w:p>
+          <w:pPr>
+            <w:pStyle w:val="Titre2"/>
+          </w:pPr>
+          <w:bookmarkStart w:id="34" w:name="_Toc171176897"/>
           <w:r>
             <w:t>Dates et jalons</w:t>
           </w:r>
-          <w:bookmarkEnd w:id="29"/>
+          <w:bookmarkEnd w:id="34"/>
         </w:p>
         <w:p>
           <w:pPr>
@@ -5178,14 +5951,14 @@
               <w:rFonts w:cs="Calibri"/>
             </w:rPr>
           </w:pPr>
-          <w:bookmarkStart w:id="30" w:name="_Toc171102086"/>
+          <w:bookmarkStart w:id="35" w:name="_Toc171176898"/>
           <w:r>
             <w:rPr>
               <w:rFonts w:cs="Calibri"/>
             </w:rPr>
             <w:t>Les moyens</w:t>
           </w:r>
-          <w:bookmarkEnd w:id="30"/>
+          <w:bookmarkEnd w:id="35"/>
           <w:r>
             <w:rPr>
               <w:rFonts w:cs="Calibri"/>
@@ -5200,43 +5973,56 @@
               <w:rFonts w:cs="Calibri"/>
             </w:rPr>
           </w:pPr>
-          <w:bookmarkStart w:id="31" w:name="_Toc171102087"/>
+          <w:bookmarkStart w:id="36" w:name="_Toc171176899"/>
           <w:r>
             <w:rPr>
               <w:rFonts w:cs="Calibri"/>
             </w:rPr>
             <w:lastRenderedPageBreak/>
-            <w:t xml:space="preserve">Suivi et évaluation </w:t>
+            <w:t>Suivi et évaluation</w:t>
+          </w:r>
+          <w:bookmarkEnd w:id="36"/>
+          <w:r>
+            <w:rPr>
+              <w:rFonts w:cs="Calibri"/>
+            </w:rPr>
+            <w:t xml:space="preserve"> </w:t>
           </w:r>
         </w:p>
         <w:p>
           <w:pPr>
             <w:pStyle w:val="Titre3"/>
           </w:pPr>
+          <w:bookmarkStart w:id="37" w:name="_Toc171176900"/>
           <w:r>
-            <w:t xml:space="preserve">Indicateurs de performances </w:t>
+            <w:t>Indicateurs de performances</w:t>
+          </w:r>
+          <w:bookmarkEnd w:id="37"/>
+          <w:r>
+            <w:t xml:space="preserve"> </w:t>
           </w:r>
         </w:p>
         <w:p>
           <w:pPr>
             <w:pStyle w:val="Titre3"/>
           </w:pPr>
+          <w:bookmarkStart w:id="38" w:name="_Toc171176901"/>
           <w:r>
             <w:t xml:space="preserve">Organisation de réunions régulières </w:t>
           </w:r>
         </w:p>
       </w:sdtContent>
     </w:sdt>
-    <w:bookmarkEnd w:id="31" w:displacedByCustomXml="prev"/>
+    <w:bookmarkEnd w:id="38" w:displacedByCustomXml="prev"/>
     <w:p>
       <w:pPr>
         <w:pStyle w:val="Titre1"/>
       </w:pPr>
-      <w:bookmarkStart w:id="32" w:name="_Toc171102088"/>
+      <w:bookmarkStart w:id="39" w:name="_Toc171176902"/>
       <w:r>
         <w:t>Annexes</w:t>
       </w:r>
-      <w:bookmarkEnd w:id="32"/>
+      <w:bookmarkEnd w:id="39"/>
     </w:p>
     <w:p>
       <w:pPr>
@@ -5245,14 +6031,14 @@
           <w:rFonts w:cs="Calibri"/>
         </w:rPr>
       </w:pPr>
-      <w:bookmarkStart w:id="33" w:name="_Toc171102089"/>
+      <w:bookmarkStart w:id="40" w:name="_Toc171176903"/>
       <w:r>
         <w:rPr>
           <w:rFonts w:cs="Calibri"/>
         </w:rPr>
         <w:t>Glossaire</w:t>
       </w:r>
-      <w:bookmarkEnd w:id="33"/>
+      <w:bookmarkEnd w:id="40"/>
     </w:p>
     <w:tbl>
       <w:tblPr>
@@ -5621,14 +6407,14 @@
           <w:rFonts w:cs="Calibri"/>
         </w:rPr>
       </w:pPr>
-      <w:bookmarkStart w:id="34" w:name="_Toc171102090"/>
+      <w:bookmarkStart w:id="41" w:name="_Toc171176904"/>
       <w:r>
         <w:rPr>
           <w:rFonts w:cs="Calibri"/>
         </w:rPr>
         <w:t>Documents applicables</w:t>
       </w:r>
-      <w:bookmarkEnd w:id="34"/>
+      <w:bookmarkEnd w:id="41"/>
     </w:p>
     <w:tbl>
       <w:tblPr>
@@ -5784,11 +6570,11 @@
       <w:pPr>
         <w:pStyle w:val="Titre2"/>
       </w:pPr>
-      <w:bookmarkStart w:id="35" w:name="_Toc171102091"/>
+      <w:bookmarkStart w:id="42" w:name="_Toc171176905"/>
       <w:r>
         <w:t>Diffusion du document</w:t>
       </w:r>
-      <w:bookmarkEnd w:id="35"/>
+      <w:bookmarkEnd w:id="42"/>
     </w:p>
     <w:tbl>
       <w:tblPr>
@@ -5969,7 +6755,19 @@
               <w:rPr>
                 <w:rFonts w:cs="Calibri"/>
               </w:rPr>
-              <w:t>05/07/2024</w:t>
+              <w:t>0</w:t>
+            </w:r>
+            <w:r>
+              <w:rPr>
+                <w:rFonts w:cs="Calibri"/>
+              </w:rPr>
+              <w:t>5</w:t>
+            </w:r>
+            <w:r>
+              <w:rPr>
+                <w:rFonts w:cs="Calibri"/>
+              </w:rPr>
+              <w:t>/07/2024</w:t>
             </w:r>
           </w:p>
         </w:tc>
@@ -6096,11 +6894,11 @@
       <w:pPr>
         <w:pStyle w:val="Titre2"/>
       </w:pPr>
-      <w:bookmarkStart w:id="36" w:name="_Toc171102092"/>
+      <w:bookmarkStart w:id="43" w:name="_Toc171176906"/>
       <w:r>
         <w:t>Historique des modifications</w:t>
       </w:r>
-      <w:bookmarkEnd w:id="36"/>
+      <w:bookmarkEnd w:id="43"/>
     </w:p>
     <w:tbl>
       <w:tblPr>
@@ -6270,7 +7068,19 @@
               <w:rPr>
                 <w:rFonts w:cs="Calibri"/>
               </w:rPr>
-              <w:t>05/07/2024</w:t>
+              <w:t>0</w:t>
+            </w:r>
+            <w:r>
+              <w:rPr>
+                <w:rFonts w:cs="Calibri"/>
+              </w:rPr>
+              <w:t>6</w:t>
+            </w:r>
+            <w:r>
+              <w:rPr>
+                <w:rFonts w:cs="Calibri"/>
+              </w:rPr>
+              <w:t>/07/2024</w:t>
             </w:r>
           </w:p>
         </w:tc>
@@ -15972,7 +16782,7 @@
     <w:link w:val="Titre1Car"/>
     <w:uiPriority w:val="9"/>
     <w:qFormat/>
-    <w:rsid w:val="00136140"/>
+    <w:rsid w:val="00B81022"/>
     <w:pPr>
       <w:keepNext/>
       <w:keepLines/>
@@ -15980,7 +16790,7 @@
         <w:numId w:val="2"/>
       </w:numPr>
       <w:spacing w:before="240" w:after="0" w:line="480" w:lineRule="auto"/>
-      <w:ind w:left="714" w:hanging="357"/>
+      <w:ind w:left="357" w:hanging="357"/>
       <w:jc w:val="left"/>
       <w:outlineLvl w:val="0"/>
     </w:pPr>
@@ -15999,7 +16809,7 @@
     <w:uiPriority w:val="9"/>
     <w:unhideWhenUsed/>
     <w:qFormat/>
-    <w:rsid w:val="005C1F5D"/>
+    <w:rsid w:val="00B81022"/>
     <w:pPr>
       <w:keepNext/>
       <w:keepLines/>
@@ -16007,7 +16817,7 @@
         <w:numId w:val="3"/>
       </w:numPr>
       <w:spacing w:before="240" w:after="0" w:line="360" w:lineRule="auto"/>
-      <w:ind w:left="714" w:hanging="357"/>
+      <w:ind w:left="357" w:hanging="357"/>
       <w:jc w:val="left"/>
       <w:outlineLvl w:val="1"/>
     </w:pPr>
@@ -16292,7 +17102,7 @@
     <w:basedOn w:val="Policepardfaut"/>
     <w:link w:val="Titre1"/>
     <w:uiPriority w:val="9"/>
-    <w:rsid w:val="00136140"/>
+    <w:rsid w:val="00B81022"/>
     <w:rPr>
       <w:rFonts w:ascii="Calibri" w:eastAsiaTheme="majorEastAsia" w:hAnsi="Calibri" w:cstheme="majorBidi"/>
       <w:color w:val="017057" w:themeColor="accent4" w:themeShade="BF"/>
@@ -16355,7 +17165,7 @@
     <w:basedOn w:val="Policepardfaut"/>
     <w:link w:val="Titre2"/>
     <w:uiPriority w:val="9"/>
-    <w:rsid w:val="005C1F5D"/>
+    <w:rsid w:val="00B81022"/>
     <w:rPr>
       <w:rFonts w:ascii="Calibri" w:eastAsiaTheme="majorEastAsia" w:hAnsi="Calibri" w:cstheme="majorBidi"/>
       <w:color w:val="044458" w:themeColor="accent6" w:themeShade="80"/>
@@ -17062,7 +17872,6 @@
     <w:rsid w:val="00410367"/>
     <w:rsid w:val="00440ED8"/>
     <w:rsid w:val="004A4A74"/>
-    <w:rsid w:val="004E1647"/>
     <w:rsid w:val="00503D9F"/>
     <w:rsid w:val="0057079E"/>
     <w:rsid w:val="00572BD5"/>
@@ -17115,6 +17924,7 @@
     <w:rsid w:val="00C86877"/>
     <w:rsid w:val="00D15DCB"/>
     <w:rsid w:val="00D540B8"/>
+    <w:rsid w:val="00DC0E64"/>
     <w:rsid w:val="00DC1C77"/>
     <w:rsid w:val="00DD0C73"/>
     <w:rsid w:val="00E05D34"/>

</xml_diff>

<commit_message>
partie 2 ok doc orga
</commit_message>
<xml_diff>
--- a/doc/Dossier_Organisation_2024.docx
+++ b/doc/Dossier_Organisation_2024.docx
@@ -694,7 +694,7 @@
                 </w:rPr>
                 <w:fldChar w:fldCharType="separate"/>
               </w:r>
-              <w:hyperlink w:anchor="_Toc171176863" w:history="1">
+              <w:hyperlink w:anchor="_Toc171179234" w:history="1">
                 <w:r>
                   <w:rPr>
                     <w:rStyle w:val="Lienhypertexte"/>
@@ -743,7 +743,7 @@
                     <w:noProof/>
                     <w:webHidden/>
                   </w:rPr>
-                  <w:instrText xml:space="preserve"> PAGEREF _Toc171176863 \h </w:instrText>
+                  <w:instrText xml:space="preserve"> PAGEREF _Toc171179234 \h </w:instrText>
                 </w:r>
                 <w:r>
                   <w:rPr>
@@ -763,7 +763,7 @@
                     <w:noProof/>
                     <w:webHidden/>
                   </w:rPr>
-                  <w:t>3</w:t>
+                  <w:t>4</w:t>
                 </w:r>
                 <w:r>
                   <w:rPr>
@@ -792,7 +792,7 @@
                   <w14:ligatures w14:val="standardContextual"/>
                 </w:rPr>
               </w:pPr>
-              <w:hyperlink w:anchor="_Toc171176864" w:history="1">
+              <w:hyperlink w:anchor="_Toc171179235" w:history="1">
                 <w:r>
                   <w:rPr>
                     <w:rStyle w:val="Lienhypertexte"/>
@@ -839,7 +839,7 @@
                     <w:noProof/>
                     <w:webHidden/>
                   </w:rPr>
-                  <w:instrText xml:space="preserve"> PAGEREF _Toc171176864 \h </w:instrText>
+                  <w:instrText xml:space="preserve"> PAGEREF _Toc171179235 \h </w:instrText>
                 </w:r>
                 <w:r>
                   <w:rPr>
@@ -859,7 +859,7 @@
                     <w:noProof/>
                     <w:webHidden/>
                   </w:rPr>
-                  <w:t>3</w:t>
+                  <w:t>4</w:t>
                 </w:r>
                 <w:r>
                   <w:rPr>
@@ -888,7 +888,7 @@
                   <w14:ligatures w14:val="standardContextual"/>
                 </w:rPr>
               </w:pPr>
-              <w:hyperlink w:anchor="_Toc171176865" w:history="1">
+              <w:hyperlink w:anchor="_Toc171179236" w:history="1">
                 <w:r>
                   <w:rPr>
                     <w:rStyle w:val="Lienhypertexte"/>
@@ -935,7 +935,7 @@
                     <w:noProof/>
                     <w:webHidden/>
                   </w:rPr>
-                  <w:instrText xml:space="preserve"> PAGEREF _Toc171176865 \h </w:instrText>
+                  <w:instrText xml:space="preserve"> PAGEREF _Toc171179236 \h </w:instrText>
                 </w:r>
                 <w:r>
                   <w:rPr>
@@ -955,7 +955,7 @@
                     <w:noProof/>
                     <w:webHidden/>
                   </w:rPr>
-                  <w:t>3</w:t>
+                  <w:t>4</w:t>
                 </w:r>
                 <w:r>
                   <w:rPr>
@@ -984,7 +984,7 @@
                   <w14:ligatures w14:val="standardContextual"/>
                 </w:rPr>
               </w:pPr>
-              <w:hyperlink w:anchor="_Toc171176866" w:history="1">
+              <w:hyperlink w:anchor="_Toc171179237" w:history="1">
                 <w:r>
                   <w:rPr>
                     <w:rStyle w:val="Lienhypertexte"/>
@@ -1031,7 +1031,7 @@
                     <w:noProof/>
                     <w:webHidden/>
                   </w:rPr>
-                  <w:instrText xml:space="preserve"> PAGEREF _Toc171176866 \h </w:instrText>
+                  <w:instrText xml:space="preserve"> PAGEREF _Toc171179237 \h </w:instrText>
                 </w:r>
                 <w:r>
                   <w:rPr>
@@ -1051,7 +1051,7 @@
                     <w:noProof/>
                     <w:webHidden/>
                   </w:rPr>
-                  <w:t>3</w:t>
+                  <w:t>4</w:t>
                 </w:r>
                 <w:r>
                   <w:rPr>
@@ -1078,7 +1078,7 @@
                   <w14:ligatures w14:val="standardContextual"/>
                 </w:rPr>
               </w:pPr>
-              <w:hyperlink w:anchor="_Toc171176867" w:history="1">
+              <w:hyperlink w:anchor="_Toc171179238" w:history="1">
                 <w:r>
                   <w:rPr>
                     <w:rStyle w:val="Lienhypertexte"/>
@@ -1127,7 +1127,7 @@
                     <w:noProof/>
                     <w:webHidden/>
                   </w:rPr>
-                  <w:instrText xml:space="preserve"> PAGEREF _Toc171176867 \h </w:instrText>
+                  <w:instrText xml:space="preserve"> PAGEREF _Toc171179238 \h </w:instrText>
                 </w:r>
                 <w:r>
                   <w:rPr>
@@ -1147,7 +1147,7 @@
                     <w:noProof/>
                     <w:webHidden/>
                   </w:rPr>
-                  <w:t>3</w:t>
+                  <w:t>4</w:t>
                 </w:r>
                 <w:r>
                   <w:rPr>
@@ -1176,7 +1176,7 @@
                   <w14:ligatures w14:val="standardContextual"/>
                 </w:rPr>
               </w:pPr>
-              <w:hyperlink w:anchor="_Toc171176868" w:history="1">
+              <w:hyperlink w:anchor="_Toc171179239" w:history="1">
                 <w:r>
                   <w:rPr>
                     <w:rStyle w:val="Lienhypertexte"/>
@@ -1223,7 +1223,7 @@
                     <w:noProof/>
                     <w:webHidden/>
                   </w:rPr>
-                  <w:instrText xml:space="preserve"> PAGEREF _Toc171176868 \h </w:instrText>
+                  <w:instrText xml:space="preserve"> PAGEREF _Toc171179239 \h </w:instrText>
                 </w:r>
                 <w:r>
                   <w:rPr>
@@ -1243,7 +1243,7 @@
                     <w:noProof/>
                     <w:webHidden/>
                   </w:rPr>
-                  <w:t>3</w:t>
+                  <w:t>4</w:t>
                 </w:r>
                 <w:r>
                   <w:rPr>
@@ -1272,7 +1272,7 @@
                   <w14:ligatures w14:val="standardContextual"/>
                 </w:rPr>
               </w:pPr>
-              <w:hyperlink w:anchor="_Toc171176869" w:history="1">
+              <w:hyperlink w:anchor="_Toc171179240" w:history="1">
                 <w:r>
                   <w:rPr>
                     <w:rStyle w:val="Lienhypertexte"/>
@@ -1319,7 +1319,7 @@
                     <w:noProof/>
                     <w:webHidden/>
                   </w:rPr>
-                  <w:instrText xml:space="preserve"> PAGEREF _Toc171176869 \h </w:instrText>
+                  <w:instrText xml:space="preserve"> PAGEREF _Toc171179240 \h </w:instrText>
                 </w:r>
                 <w:r>
                   <w:rPr>
@@ -1339,7 +1339,7 @@
                     <w:noProof/>
                     <w:webHidden/>
                   </w:rPr>
-                  <w:t>3</w:t>
+                  <w:t>5</w:t>
                 </w:r>
                 <w:r>
                   <w:rPr>
@@ -1368,7 +1368,7 @@
                   <w14:ligatures w14:val="standardContextual"/>
                 </w:rPr>
               </w:pPr>
-              <w:hyperlink w:anchor="_Toc171176870" w:history="1">
+              <w:hyperlink w:anchor="_Toc171179241" w:history="1">
                 <w:r>
                   <w:rPr>
                     <w:rStyle w:val="Lienhypertexte"/>
@@ -1415,7 +1415,7 @@
                     <w:noProof/>
                     <w:webHidden/>
                   </w:rPr>
-                  <w:instrText xml:space="preserve"> PAGEREF _Toc171176870 \h </w:instrText>
+                  <w:instrText xml:space="preserve"> PAGEREF _Toc171179241 \h </w:instrText>
                 </w:r>
                 <w:r>
                   <w:rPr>
@@ -1435,7 +1435,7 @@
                     <w:noProof/>
                     <w:webHidden/>
                   </w:rPr>
-                  <w:t>3</w:t>
+                  <w:t>5</w:t>
                 </w:r>
                 <w:r>
                   <w:rPr>
@@ -1464,7 +1464,7 @@
                   <w14:ligatures w14:val="standardContextual"/>
                 </w:rPr>
               </w:pPr>
-              <w:hyperlink w:anchor="_Toc171176871" w:history="1">
+              <w:hyperlink w:anchor="_Toc171179242" w:history="1">
                 <w:r>
                   <w:rPr>
                     <w:rStyle w:val="Lienhypertexte"/>
@@ -1511,7 +1511,7 @@
                     <w:noProof/>
                     <w:webHidden/>
                   </w:rPr>
-                  <w:instrText xml:space="preserve"> PAGEREF _Toc171176871 \h </w:instrText>
+                  <w:instrText xml:space="preserve"> PAGEREF _Toc171179242 \h </w:instrText>
                 </w:r>
                 <w:r>
                   <w:rPr>
@@ -1531,7 +1531,7 @@
                     <w:noProof/>
                     <w:webHidden/>
                   </w:rPr>
-                  <w:t>3</w:t>
+                  <w:t>5</w:t>
                 </w:r>
                 <w:r>
                   <w:rPr>
@@ -1558,7 +1558,7 @@
                   <w14:ligatures w14:val="standardContextual"/>
                 </w:rPr>
               </w:pPr>
-              <w:hyperlink w:anchor="_Toc171176872" w:history="1">
+              <w:hyperlink w:anchor="_Toc171179243" w:history="1">
                 <w:r>
                   <w:rPr>
                     <w:rStyle w:val="Lienhypertexte"/>
@@ -1607,7 +1607,7 @@
                     <w:noProof/>
                     <w:webHidden/>
                   </w:rPr>
-                  <w:instrText xml:space="preserve"> PAGEREF _Toc171176872 \h </w:instrText>
+                  <w:instrText xml:space="preserve"> PAGEREF _Toc171179243 \h </w:instrText>
                 </w:r>
                 <w:r>
                   <w:rPr>
@@ -1627,7 +1627,7 @@
                     <w:noProof/>
                     <w:webHidden/>
                   </w:rPr>
-                  <w:t>3</w:t>
+                  <w:t>5</w:t>
                 </w:r>
                 <w:r>
                   <w:rPr>
@@ -1656,7 +1656,7 @@
                   <w14:ligatures w14:val="standardContextual"/>
                 </w:rPr>
               </w:pPr>
-              <w:hyperlink w:anchor="_Toc171176873" w:history="1">
+              <w:hyperlink w:anchor="_Toc171179244" w:history="1">
                 <w:r>
                   <w:rPr>
                     <w:rStyle w:val="Lienhypertexte"/>
@@ -1703,7 +1703,7 @@
                     <w:noProof/>
                     <w:webHidden/>
                   </w:rPr>
-                  <w:instrText xml:space="preserve"> PAGEREF _Toc171176873 \h </w:instrText>
+                  <w:instrText xml:space="preserve"> PAGEREF _Toc171179244 \h </w:instrText>
                 </w:r>
                 <w:r>
                   <w:rPr>
@@ -1723,7 +1723,7 @@
                     <w:noProof/>
                     <w:webHidden/>
                   </w:rPr>
-                  <w:t>3</w:t>
+                  <w:t>5</w:t>
                 </w:r>
                 <w:r>
                   <w:rPr>
@@ -1752,7 +1752,7 @@
                   <w14:ligatures w14:val="standardContextual"/>
                 </w:rPr>
               </w:pPr>
-              <w:hyperlink w:anchor="_Toc171176874" w:history="1">
+              <w:hyperlink w:anchor="_Toc171179245" w:history="1">
                 <w:r>
                   <w:rPr>
                     <w:rStyle w:val="Lienhypertexte"/>
@@ -1799,7 +1799,7 @@
                     <w:noProof/>
                     <w:webHidden/>
                   </w:rPr>
-                  <w:instrText xml:space="preserve"> PAGEREF _Toc171176874 \h </w:instrText>
+                  <w:instrText xml:space="preserve"> PAGEREF _Toc171179245 \h </w:instrText>
                 </w:r>
                 <w:r>
                   <w:rPr>
@@ -1819,7 +1819,7 @@
                     <w:noProof/>
                     <w:webHidden/>
                   </w:rPr>
-                  <w:t>3</w:t>
+                  <w:t>5</w:t>
                 </w:r>
                 <w:r>
                   <w:rPr>
@@ -1848,7 +1848,7 @@
                   <w14:ligatures w14:val="standardContextual"/>
                 </w:rPr>
               </w:pPr>
-              <w:hyperlink w:anchor="_Toc171176875" w:history="1">
+              <w:hyperlink w:anchor="_Toc171179246" w:history="1">
                 <w:r>
                   <w:rPr>
                     <w:rStyle w:val="Lienhypertexte"/>
@@ -1895,7 +1895,7 @@
                     <w:noProof/>
                     <w:webHidden/>
                   </w:rPr>
-                  <w:instrText xml:space="preserve"> PAGEREF _Toc171176875 \h </w:instrText>
+                  <w:instrText xml:space="preserve"> PAGEREF _Toc171179246 \h </w:instrText>
                 </w:r>
                 <w:r>
                   <w:rPr>
@@ -1915,7 +1915,7 @@
                     <w:noProof/>
                     <w:webHidden/>
                   </w:rPr>
-                  <w:t>3</w:t>
+                  <w:t>5</w:t>
                 </w:r>
                 <w:r>
                   <w:rPr>
@@ -1944,7 +1944,7 @@
                   <w14:ligatures w14:val="standardContextual"/>
                 </w:rPr>
               </w:pPr>
-              <w:hyperlink w:anchor="_Toc171176876" w:history="1">
+              <w:hyperlink w:anchor="_Toc171179247" w:history="1">
                 <w:r>
                   <w:rPr>
                     <w:rStyle w:val="Lienhypertexte"/>
@@ -1991,7 +1991,7 @@
                     <w:noProof/>
                     <w:webHidden/>
                   </w:rPr>
-                  <w:instrText xml:space="preserve"> PAGEREF _Toc171176876 \h </w:instrText>
+                  <w:instrText xml:space="preserve"> PAGEREF _Toc171179247 \h </w:instrText>
                 </w:r>
                 <w:r>
                   <w:rPr>
@@ -2011,7 +2011,7 @@
                     <w:noProof/>
                     <w:webHidden/>
                   </w:rPr>
-                  <w:t>3</w:t>
+                  <w:t>5</w:t>
                 </w:r>
                 <w:r>
                   <w:rPr>
@@ -2040,7 +2040,7 @@
                   <w14:ligatures w14:val="standardContextual"/>
                 </w:rPr>
               </w:pPr>
-              <w:hyperlink w:anchor="_Toc171176877" w:history="1">
+              <w:hyperlink w:anchor="_Toc171179248" w:history="1">
                 <w:r>
                   <w:rPr>
                     <w:rStyle w:val="Lienhypertexte"/>
@@ -2087,7 +2087,7 @@
                     <w:noProof/>
                     <w:webHidden/>
                   </w:rPr>
-                  <w:instrText xml:space="preserve"> PAGEREF _Toc171176877 \h </w:instrText>
+                  <w:instrText xml:space="preserve"> PAGEREF _Toc171179248 \h </w:instrText>
                 </w:r>
                 <w:r>
                   <w:rPr>
@@ -2107,7 +2107,7 @@
                     <w:noProof/>
                     <w:webHidden/>
                   </w:rPr>
-                  <w:t>3</w:t>
+                  <w:t>5</w:t>
                 </w:r>
                 <w:r>
                   <w:rPr>
@@ -2134,7 +2134,7 @@
                   <w14:ligatures w14:val="standardContextual"/>
                 </w:rPr>
               </w:pPr>
-              <w:hyperlink w:anchor="_Toc171176878" w:history="1">
+              <w:hyperlink w:anchor="_Toc171179249" w:history="1">
                 <w:r>
                   <w:rPr>
                     <w:rStyle w:val="Lienhypertexte"/>
@@ -2183,7 +2183,7 @@
                     <w:noProof/>
                     <w:webHidden/>
                   </w:rPr>
-                  <w:instrText xml:space="preserve"> PAGEREF _Toc171176878 \h </w:instrText>
+                  <w:instrText xml:space="preserve"> PAGEREF _Toc171179249 \h </w:instrText>
                 </w:r>
                 <w:r>
                   <w:rPr>
@@ -2203,7 +2203,7 @@
                     <w:noProof/>
                     <w:webHidden/>
                   </w:rPr>
-                  <w:t>4</w:t>
+                  <w:t>6</w:t>
                 </w:r>
                 <w:r>
                   <w:rPr>
@@ -2232,7 +2232,7 @@
                   <w14:ligatures w14:val="standardContextual"/>
                 </w:rPr>
               </w:pPr>
-              <w:hyperlink w:anchor="_Toc171176879" w:history="1">
+              <w:hyperlink w:anchor="_Toc171179250" w:history="1">
                 <w:r>
                   <w:rPr>
                     <w:rStyle w:val="Lienhypertexte"/>
@@ -2279,7 +2279,7 @@
                     <w:noProof/>
                     <w:webHidden/>
                   </w:rPr>
-                  <w:instrText xml:space="preserve"> PAGEREF _Toc171176879 \h </w:instrText>
+                  <w:instrText xml:space="preserve"> PAGEREF _Toc171179250 \h </w:instrText>
                 </w:r>
                 <w:r>
                   <w:rPr>
@@ -2299,7 +2299,7 @@
                     <w:noProof/>
                     <w:webHidden/>
                   </w:rPr>
-                  <w:t>4</w:t>
+                  <w:t>6</w:t>
                 </w:r>
                 <w:r>
                   <w:rPr>
@@ -2328,7 +2328,7 @@
                   <w14:ligatures w14:val="standardContextual"/>
                 </w:rPr>
               </w:pPr>
-              <w:hyperlink w:anchor="_Toc171176880" w:history="1">
+              <w:hyperlink w:anchor="_Toc171179251" w:history="1">
                 <w:r>
                   <w:rPr>
                     <w:rStyle w:val="Lienhypertexte"/>
@@ -2375,7 +2375,7 @@
                     <w:noProof/>
                     <w:webHidden/>
                   </w:rPr>
-                  <w:instrText xml:space="preserve"> PAGEREF _Toc171176880 \h </w:instrText>
+                  <w:instrText xml:space="preserve"> PAGEREF _Toc171179251 \h </w:instrText>
                 </w:r>
                 <w:r>
                   <w:rPr>
@@ -2395,7 +2395,7 @@
                     <w:noProof/>
                     <w:webHidden/>
                   </w:rPr>
-                  <w:t>4</w:t>
+                  <w:t>6</w:t>
                 </w:r>
                 <w:r>
                   <w:rPr>
@@ -2424,7 +2424,7 @@
                   <w14:ligatures w14:val="standardContextual"/>
                 </w:rPr>
               </w:pPr>
-              <w:hyperlink w:anchor="_Toc171176881" w:history="1">
+              <w:hyperlink w:anchor="_Toc171179252" w:history="1">
                 <w:r>
                   <w:rPr>
                     <w:rStyle w:val="Lienhypertexte"/>
@@ -2471,7 +2471,7 @@
                     <w:noProof/>
                     <w:webHidden/>
                   </w:rPr>
-                  <w:instrText xml:space="preserve"> PAGEREF _Toc171176881 \h </w:instrText>
+                  <w:instrText xml:space="preserve"> PAGEREF _Toc171179252 \h </w:instrText>
                 </w:r>
                 <w:r>
                   <w:rPr>
@@ -2491,7 +2491,7 @@
                     <w:noProof/>
                     <w:webHidden/>
                   </w:rPr>
-                  <w:t>4</w:t>
+                  <w:t>6</w:t>
                 </w:r>
                 <w:r>
                   <w:rPr>
@@ -2520,7 +2520,7 @@
                   <w14:ligatures w14:val="standardContextual"/>
                 </w:rPr>
               </w:pPr>
-              <w:hyperlink w:anchor="_Toc171176882" w:history="1">
+              <w:hyperlink w:anchor="_Toc171179253" w:history="1">
                 <w:r>
                   <w:rPr>
                     <w:rStyle w:val="Lienhypertexte"/>
@@ -2567,7 +2567,7 @@
                     <w:noProof/>
                     <w:webHidden/>
                   </w:rPr>
-                  <w:instrText xml:space="preserve"> PAGEREF _Toc171176882 \h </w:instrText>
+                  <w:instrText xml:space="preserve"> PAGEREF _Toc171179253 \h </w:instrText>
                 </w:r>
                 <w:r>
                   <w:rPr>
@@ -2587,7 +2587,7 @@
                     <w:noProof/>
                     <w:webHidden/>
                   </w:rPr>
-                  <w:t>4</w:t>
+                  <w:t>6</w:t>
                 </w:r>
                 <w:r>
                   <w:rPr>
@@ -2616,7 +2616,7 @@
                   <w14:ligatures w14:val="standardContextual"/>
                 </w:rPr>
               </w:pPr>
-              <w:hyperlink w:anchor="_Toc171176883" w:history="1">
+              <w:hyperlink w:anchor="_Toc171179254" w:history="1">
                 <w:r>
                   <w:rPr>
                     <w:rStyle w:val="Lienhypertexte"/>
@@ -2663,7 +2663,7 @@
                     <w:noProof/>
                     <w:webHidden/>
                   </w:rPr>
-                  <w:instrText xml:space="preserve"> PAGEREF _Toc171176883 \h </w:instrText>
+                  <w:instrText xml:space="preserve"> PAGEREF _Toc171179254 \h </w:instrText>
                 </w:r>
                 <w:r>
                   <w:rPr>
@@ -2683,7 +2683,7 @@
                     <w:noProof/>
                     <w:webHidden/>
                   </w:rPr>
-                  <w:t>4</w:t>
+                  <w:t>6</w:t>
                 </w:r>
                 <w:r>
                   <w:rPr>
@@ -2710,7 +2710,7 @@
                   <w14:ligatures w14:val="standardContextual"/>
                 </w:rPr>
               </w:pPr>
-              <w:hyperlink w:anchor="_Toc171176884" w:history="1">
+              <w:hyperlink w:anchor="_Toc171179255" w:history="1">
                 <w:r>
                   <w:rPr>
                     <w:rStyle w:val="Lienhypertexte"/>
@@ -2759,7 +2759,7 @@
                     <w:noProof/>
                     <w:webHidden/>
                   </w:rPr>
-                  <w:instrText xml:space="preserve"> PAGEREF _Toc171176884 \h </w:instrText>
+                  <w:instrText xml:space="preserve"> PAGEREF _Toc171179255 \h </w:instrText>
                 </w:r>
                 <w:r>
                   <w:rPr>
@@ -2779,7 +2779,7 @@
                     <w:noProof/>
                     <w:webHidden/>
                   </w:rPr>
-                  <w:t>4</w:t>
+                  <w:t>6</w:t>
                 </w:r>
                 <w:r>
                   <w:rPr>
@@ -2808,7 +2808,7 @@
                   <w14:ligatures w14:val="standardContextual"/>
                 </w:rPr>
               </w:pPr>
-              <w:hyperlink w:anchor="_Toc171176885" w:history="1">
+              <w:hyperlink w:anchor="_Toc171179256" w:history="1">
                 <w:r>
                   <w:rPr>
                     <w:rStyle w:val="Lienhypertexte"/>
@@ -2855,7 +2855,7 @@
                     <w:noProof/>
                     <w:webHidden/>
                   </w:rPr>
-                  <w:instrText xml:space="preserve"> PAGEREF _Toc171176885 \h </w:instrText>
+                  <w:instrText xml:space="preserve"> PAGEREF _Toc171179256 \h </w:instrText>
                 </w:r>
                 <w:r>
                   <w:rPr>
@@ -2875,7 +2875,7 @@
                     <w:noProof/>
                     <w:webHidden/>
                   </w:rPr>
-                  <w:t>4</w:t>
+                  <w:t>6</w:t>
                 </w:r>
                 <w:r>
                   <w:rPr>
@@ -2904,7 +2904,7 @@
                   <w14:ligatures w14:val="standardContextual"/>
                 </w:rPr>
               </w:pPr>
-              <w:hyperlink w:anchor="_Toc171176886" w:history="1">
+              <w:hyperlink w:anchor="_Toc171179257" w:history="1">
                 <w:r>
                   <w:rPr>
                     <w:rStyle w:val="Lienhypertexte"/>
@@ -2951,7 +2951,7 @@
                     <w:noProof/>
                     <w:webHidden/>
                   </w:rPr>
-                  <w:instrText xml:space="preserve"> PAGEREF _Toc171176886 \h </w:instrText>
+                  <w:instrText xml:space="preserve"> PAGEREF _Toc171179257 \h </w:instrText>
                 </w:r>
                 <w:r>
                   <w:rPr>
@@ -2971,7 +2971,7 @@
                     <w:noProof/>
                     <w:webHidden/>
                   </w:rPr>
-                  <w:t>4</w:t>
+                  <w:t>6</w:t>
                 </w:r>
                 <w:r>
                   <w:rPr>
@@ -3000,7 +3000,7 @@
                   <w14:ligatures w14:val="standardContextual"/>
                 </w:rPr>
               </w:pPr>
-              <w:hyperlink w:anchor="_Toc171176887" w:history="1">
+              <w:hyperlink w:anchor="_Toc171179258" w:history="1">
                 <w:r>
                   <w:rPr>
                     <w:rStyle w:val="Lienhypertexte"/>
@@ -3027,7 +3027,7 @@
                     <w:noProof/>
                     <w:webHidden/>
                   </w:rPr>
-                  <w:instrText xml:space="preserve"> PAGEREF _Toc171176887 \h </w:instrText>
+                  <w:instrText xml:space="preserve"> PAGEREF _Toc171179258 \h </w:instrText>
                 </w:r>
                 <w:r>
                   <w:rPr>
@@ -3047,7 +3047,7 @@
                     <w:noProof/>
                     <w:webHidden/>
                   </w:rPr>
-                  <w:t>4</w:t>
+                  <w:t>6</w:t>
                 </w:r>
                 <w:r>
                   <w:rPr>
@@ -3076,7 +3076,7 @@
                   <w14:ligatures w14:val="standardContextual"/>
                 </w:rPr>
               </w:pPr>
-              <w:hyperlink w:anchor="_Toc171176888" w:history="1">
+              <w:hyperlink w:anchor="_Toc171179259" w:history="1">
                 <w:r>
                   <w:rPr>
                     <w:rStyle w:val="Lienhypertexte"/>
@@ -3103,7 +3103,7 @@
                     <w:noProof/>
                     <w:webHidden/>
                   </w:rPr>
-                  <w:instrText xml:space="preserve"> PAGEREF _Toc171176888 \h </w:instrText>
+                  <w:instrText xml:space="preserve"> PAGEREF _Toc171179259 \h </w:instrText>
                 </w:r>
                 <w:r>
                   <w:rPr>
@@ -3123,7 +3123,7 @@
                     <w:noProof/>
                     <w:webHidden/>
                   </w:rPr>
-                  <w:t>4</w:t>
+                  <w:t>6</w:t>
                 </w:r>
                 <w:r>
                   <w:rPr>
@@ -3152,7 +3152,7 @@
                   <w14:ligatures w14:val="standardContextual"/>
                 </w:rPr>
               </w:pPr>
-              <w:hyperlink w:anchor="_Toc171176889" w:history="1">
+              <w:hyperlink w:anchor="_Toc171179260" w:history="1">
                 <w:r>
                   <w:rPr>
                     <w:rStyle w:val="Lienhypertexte"/>
@@ -3179,7 +3179,7 @@
                     <w:noProof/>
                     <w:webHidden/>
                   </w:rPr>
-                  <w:instrText xml:space="preserve"> PAGEREF _Toc171176889 \h </w:instrText>
+                  <w:instrText xml:space="preserve"> PAGEREF _Toc171179260 \h </w:instrText>
                 </w:r>
                 <w:r>
                   <w:rPr>
@@ -3199,7 +3199,7 @@
                     <w:noProof/>
                     <w:webHidden/>
                   </w:rPr>
-                  <w:t>4</w:t>
+                  <w:t>6</w:t>
                 </w:r>
                 <w:r>
                   <w:rPr>
@@ -3228,7 +3228,7 @@
                   <w14:ligatures w14:val="standardContextual"/>
                 </w:rPr>
               </w:pPr>
-              <w:hyperlink w:anchor="_Toc171176890" w:history="1">
+              <w:hyperlink w:anchor="_Toc171179261" w:history="1">
                 <w:r>
                   <w:rPr>
                     <w:rStyle w:val="Lienhypertexte"/>
@@ -3275,7 +3275,7 @@
                     <w:noProof/>
                     <w:webHidden/>
                   </w:rPr>
-                  <w:instrText xml:space="preserve"> PAGEREF _Toc171176890 \h </w:instrText>
+                  <w:instrText xml:space="preserve"> PAGEREF _Toc171179261 \h </w:instrText>
                 </w:r>
                 <w:r>
                   <w:rPr>
@@ -3295,7 +3295,7 @@
                     <w:noProof/>
                     <w:webHidden/>
                   </w:rPr>
-                  <w:t>4</w:t>
+                  <w:t>6</w:t>
                 </w:r>
                 <w:r>
                   <w:rPr>
@@ -3324,7 +3324,7 @@
                   <w14:ligatures w14:val="standardContextual"/>
                 </w:rPr>
               </w:pPr>
-              <w:hyperlink w:anchor="_Toc171176891" w:history="1">
+              <w:hyperlink w:anchor="_Toc171179262" w:history="1">
                 <w:r>
                   <w:rPr>
                     <w:rStyle w:val="Lienhypertexte"/>
@@ -3351,7 +3351,7 @@
                     <w:noProof/>
                     <w:webHidden/>
                   </w:rPr>
-                  <w:instrText xml:space="preserve"> PAGEREF _Toc171176891 \h </w:instrText>
+                  <w:instrText xml:space="preserve"> PAGEREF _Toc171179262 \h </w:instrText>
                 </w:r>
                 <w:r>
                   <w:rPr>
@@ -3371,7 +3371,7 @@
                     <w:noProof/>
                     <w:webHidden/>
                   </w:rPr>
-                  <w:t>4</w:t>
+                  <w:t>6</w:t>
                 </w:r>
                 <w:r>
                   <w:rPr>
@@ -3400,7 +3400,7 @@
                   <w14:ligatures w14:val="standardContextual"/>
                 </w:rPr>
               </w:pPr>
-              <w:hyperlink w:anchor="_Toc171176892" w:history="1">
+              <w:hyperlink w:anchor="_Toc171179263" w:history="1">
                 <w:r>
                   <w:rPr>
                     <w:rStyle w:val="Lienhypertexte"/>
@@ -3427,7 +3427,7 @@
                     <w:noProof/>
                     <w:webHidden/>
                   </w:rPr>
-                  <w:instrText xml:space="preserve"> PAGEREF _Toc171176892 \h </w:instrText>
+                  <w:instrText xml:space="preserve"> PAGEREF _Toc171179263 \h </w:instrText>
                 </w:r>
                 <w:r>
                   <w:rPr>
@@ -3447,7 +3447,7 @@
                     <w:noProof/>
                     <w:webHidden/>
                   </w:rPr>
-                  <w:t>4</w:t>
+                  <w:t>6</w:t>
                 </w:r>
                 <w:r>
                   <w:rPr>
@@ -3474,7 +3474,7 @@
                   <w14:ligatures w14:val="standardContextual"/>
                 </w:rPr>
               </w:pPr>
-              <w:hyperlink w:anchor="_Toc171176893" w:history="1">
+              <w:hyperlink w:anchor="_Toc171179264" w:history="1">
                 <w:r>
                   <w:rPr>
                     <w:rStyle w:val="Lienhypertexte"/>
@@ -3523,7 +3523,7 @@
                     <w:noProof/>
                     <w:webHidden/>
                   </w:rPr>
-                  <w:instrText xml:space="preserve"> PAGEREF _Toc171176893 \h </w:instrText>
+                  <w:instrText xml:space="preserve"> PAGEREF _Toc171179264 \h </w:instrText>
                 </w:r>
                 <w:r>
                   <w:rPr>
@@ -3543,7 +3543,7 @@
                     <w:noProof/>
                     <w:webHidden/>
                   </w:rPr>
-                  <w:t>4</w:t>
+                  <w:t>6</w:t>
                 </w:r>
                 <w:r>
                   <w:rPr>
@@ -3572,7 +3572,7 @@
                   <w14:ligatures w14:val="standardContextual"/>
                 </w:rPr>
               </w:pPr>
-              <w:hyperlink w:anchor="_Toc171176894" w:history="1">
+              <w:hyperlink w:anchor="_Toc171179265" w:history="1">
                 <w:r>
                   <w:rPr>
                     <w:rStyle w:val="Lienhypertexte"/>
@@ -3619,7 +3619,7 @@
                     <w:noProof/>
                     <w:webHidden/>
                   </w:rPr>
-                  <w:instrText xml:space="preserve"> PAGEREF _Toc171176894 \h </w:instrText>
+                  <w:instrText xml:space="preserve"> PAGEREF _Toc171179265 \h </w:instrText>
                 </w:r>
                 <w:r>
                   <w:rPr>
@@ -3639,7 +3639,7 @@
                     <w:noProof/>
                     <w:webHidden/>
                   </w:rPr>
-                  <w:t>4</w:t>
+                  <w:t>6</w:t>
                 </w:r>
                 <w:r>
                   <w:rPr>
@@ -3668,7 +3668,7 @@
                   <w14:ligatures w14:val="standardContextual"/>
                 </w:rPr>
               </w:pPr>
-              <w:hyperlink w:anchor="_Toc171176895" w:history="1">
+              <w:hyperlink w:anchor="_Toc171179266" w:history="1">
                 <w:r>
                   <w:rPr>
                     <w:rStyle w:val="Lienhypertexte"/>
@@ -3715,7 +3715,7 @@
                     <w:noProof/>
                     <w:webHidden/>
                   </w:rPr>
-                  <w:instrText xml:space="preserve"> PAGEREF _Toc171176895 \h </w:instrText>
+                  <w:instrText xml:space="preserve"> PAGEREF _Toc171179266 \h </w:instrText>
                 </w:r>
                 <w:r>
                   <w:rPr>
@@ -3735,7 +3735,7 @@
                     <w:noProof/>
                     <w:webHidden/>
                   </w:rPr>
-                  <w:t>4</w:t>
+                  <w:t>6</w:t>
                 </w:r>
                 <w:r>
                   <w:rPr>
@@ -3764,7 +3764,7 @@
                   <w14:ligatures w14:val="standardContextual"/>
                 </w:rPr>
               </w:pPr>
-              <w:hyperlink w:anchor="_Toc171176896" w:history="1">
+              <w:hyperlink w:anchor="_Toc171179267" w:history="1">
                 <w:r>
                   <w:rPr>
                     <w:rStyle w:val="Lienhypertexte"/>
@@ -3811,7 +3811,7 @@
                     <w:noProof/>
                     <w:webHidden/>
                   </w:rPr>
-                  <w:instrText xml:space="preserve"> PAGEREF _Toc171176896 \h </w:instrText>
+                  <w:instrText xml:space="preserve"> PAGEREF _Toc171179267 \h </w:instrText>
                 </w:r>
                 <w:r>
                   <w:rPr>
@@ -3831,7 +3831,7 @@
                     <w:noProof/>
                     <w:webHidden/>
                   </w:rPr>
-                  <w:t>4</w:t>
+                  <w:t>6</w:t>
                 </w:r>
                 <w:r>
                   <w:rPr>
@@ -3860,7 +3860,7 @@
                   <w14:ligatures w14:val="standardContextual"/>
                 </w:rPr>
               </w:pPr>
-              <w:hyperlink w:anchor="_Toc171176897" w:history="1">
+              <w:hyperlink w:anchor="_Toc171179268" w:history="1">
                 <w:r>
                   <w:rPr>
                     <w:rStyle w:val="Lienhypertexte"/>
@@ -3907,7 +3907,7 @@
                     <w:noProof/>
                     <w:webHidden/>
                   </w:rPr>
-                  <w:instrText xml:space="preserve"> PAGEREF _Toc171176897 \h </w:instrText>
+                  <w:instrText xml:space="preserve"> PAGEREF _Toc171179268 \h </w:instrText>
                 </w:r>
                 <w:r>
                   <w:rPr>
@@ -3927,7 +3927,7 @@
                     <w:noProof/>
                     <w:webHidden/>
                   </w:rPr>
-                  <w:t>4</w:t>
+                  <w:t>6</w:t>
                 </w:r>
                 <w:r>
                   <w:rPr>
@@ -3956,7 +3956,7 @@
                   <w14:ligatures w14:val="standardContextual"/>
                 </w:rPr>
               </w:pPr>
-              <w:hyperlink w:anchor="_Toc171176898" w:history="1">
+              <w:hyperlink w:anchor="_Toc171179269" w:history="1">
                 <w:r>
                   <w:rPr>
                     <w:rStyle w:val="Lienhypertexte"/>
@@ -4005,7 +4005,7 @@
                     <w:noProof/>
                     <w:webHidden/>
                   </w:rPr>
-                  <w:instrText xml:space="preserve"> PAGEREF _Toc171176898 \h </w:instrText>
+                  <w:instrText xml:space="preserve"> PAGEREF _Toc171179269 \h </w:instrText>
                 </w:r>
                 <w:r>
                   <w:rPr>
@@ -4025,7 +4025,7 @@
                     <w:noProof/>
                     <w:webHidden/>
                   </w:rPr>
-                  <w:t>4</w:t>
+                  <w:t>6</w:t>
                 </w:r>
                 <w:r>
                   <w:rPr>
@@ -4054,7 +4054,7 @@
                   <w14:ligatures w14:val="standardContextual"/>
                 </w:rPr>
               </w:pPr>
-              <w:hyperlink w:anchor="_Toc171176899" w:history="1">
+              <w:hyperlink w:anchor="_Toc171179270" w:history="1">
                 <w:r>
                   <w:rPr>
                     <w:rStyle w:val="Lienhypertexte"/>
@@ -4103,7 +4103,7 @@
                     <w:noProof/>
                     <w:webHidden/>
                   </w:rPr>
-                  <w:instrText xml:space="preserve"> PAGEREF _Toc171176899 \h </w:instrText>
+                  <w:instrText xml:space="preserve"> PAGEREF _Toc171179270 \h </w:instrText>
                 </w:r>
                 <w:r>
                   <w:rPr>
@@ -4123,7 +4123,7 @@
                     <w:noProof/>
                     <w:webHidden/>
                   </w:rPr>
-                  <w:t>5</w:t>
+                  <w:t>7</w:t>
                 </w:r>
                 <w:r>
                   <w:rPr>
@@ -4152,7 +4152,7 @@
                   <w14:ligatures w14:val="standardContextual"/>
                 </w:rPr>
               </w:pPr>
-              <w:hyperlink w:anchor="_Toc171176900" w:history="1">
+              <w:hyperlink w:anchor="_Toc171179271" w:history="1">
                 <w:r>
                   <w:rPr>
                     <w:rStyle w:val="Lienhypertexte"/>
@@ -4179,7 +4179,7 @@
                     <w:noProof/>
                     <w:webHidden/>
                   </w:rPr>
-                  <w:instrText xml:space="preserve"> PAGEREF _Toc171176900 \h </w:instrText>
+                  <w:instrText xml:space="preserve"> PAGEREF _Toc171179271 \h </w:instrText>
                 </w:r>
                 <w:r>
                   <w:rPr>
@@ -4199,7 +4199,7 @@
                     <w:noProof/>
                     <w:webHidden/>
                   </w:rPr>
-                  <w:t>5</w:t>
+                  <w:t>7</w:t>
                 </w:r>
                 <w:r>
                   <w:rPr>
@@ -4228,7 +4228,7 @@
                   <w14:ligatures w14:val="standardContextual"/>
                 </w:rPr>
               </w:pPr>
-              <w:hyperlink w:anchor="_Toc171176901" w:history="1">
+              <w:hyperlink w:anchor="_Toc171179272" w:history="1">
                 <w:r>
                   <w:rPr>
                     <w:rStyle w:val="Lienhypertexte"/>
@@ -4255,7 +4255,7 @@
                     <w:noProof/>
                     <w:webHidden/>
                   </w:rPr>
-                  <w:instrText xml:space="preserve"> PAGEREF _Toc171176901 \h </w:instrText>
+                  <w:instrText xml:space="preserve"> PAGEREF _Toc171179272 \h </w:instrText>
                 </w:r>
                 <w:r>
                   <w:rPr>
@@ -4275,7 +4275,7 @@
                     <w:noProof/>
                     <w:webHidden/>
                   </w:rPr>
-                  <w:t>5</w:t>
+                  <w:t>7</w:t>
                 </w:r>
                 <w:r>
                   <w:rPr>
@@ -4302,7 +4302,7 @@
                   <w14:ligatures w14:val="standardContextual"/>
                 </w:rPr>
               </w:pPr>
-              <w:hyperlink w:anchor="_Toc171176902" w:history="1">
+              <w:hyperlink w:anchor="_Toc171179273" w:history="1">
                 <w:r>
                   <w:rPr>
                     <w:rStyle w:val="Lienhypertexte"/>
@@ -4351,7 +4351,7 @@
                     <w:noProof/>
                     <w:webHidden/>
                   </w:rPr>
-                  <w:instrText xml:space="preserve"> PAGEREF _Toc171176902 \h </w:instrText>
+                  <w:instrText xml:space="preserve"> PAGEREF _Toc171179273 \h </w:instrText>
                 </w:r>
                 <w:r>
                   <w:rPr>
@@ -4371,7 +4371,7 @@
                     <w:noProof/>
                     <w:webHidden/>
                   </w:rPr>
-                  <w:t>5</w:t>
+                  <w:t>7</w:t>
                 </w:r>
                 <w:r>
                   <w:rPr>
@@ -4400,7 +4400,7 @@
                   <w14:ligatures w14:val="standardContextual"/>
                 </w:rPr>
               </w:pPr>
-              <w:hyperlink w:anchor="_Toc171176903" w:history="1">
+              <w:hyperlink w:anchor="_Toc171179274" w:history="1">
                 <w:r>
                   <w:rPr>
                     <w:rStyle w:val="Lienhypertexte"/>
@@ -4449,7 +4449,7 @@
                     <w:noProof/>
                     <w:webHidden/>
                   </w:rPr>
-                  <w:instrText xml:space="preserve"> PAGEREF _Toc171176903 \h </w:instrText>
+                  <w:instrText xml:space="preserve"> PAGEREF _Toc171179274 \h </w:instrText>
                 </w:r>
                 <w:r>
                   <w:rPr>
@@ -4469,7 +4469,7 @@
                     <w:noProof/>
                     <w:webHidden/>
                   </w:rPr>
-                  <w:t>5</w:t>
+                  <w:t>7</w:t>
                 </w:r>
                 <w:r>
                   <w:rPr>
@@ -4498,7 +4498,7 @@
                   <w14:ligatures w14:val="standardContextual"/>
                 </w:rPr>
               </w:pPr>
-              <w:hyperlink w:anchor="_Toc171176904" w:history="1">
+              <w:hyperlink w:anchor="_Toc171179275" w:history="1">
                 <w:r>
                   <w:rPr>
                     <w:rStyle w:val="Lienhypertexte"/>
@@ -4547,7 +4547,7 @@
                     <w:noProof/>
                     <w:webHidden/>
                   </w:rPr>
-                  <w:instrText xml:space="preserve"> PAGEREF _Toc171176904 \h </w:instrText>
+                  <w:instrText xml:space="preserve"> PAGEREF _Toc171179275 \h </w:instrText>
                 </w:r>
                 <w:r>
                   <w:rPr>
@@ -4567,7 +4567,7 @@
                     <w:noProof/>
                     <w:webHidden/>
                   </w:rPr>
-                  <w:t>5</w:t>
+                  <w:t>7</w:t>
                 </w:r>
                 <w:r>
                   <w:rPr>
@@ -4596,7 +4596,7 @@
                   <w14:ligatures w14:val="standardContextual"/>
                 </w:rPr>
               </w:pPr>
-              <w:hyperlink w:anchor="_Toc171176905" w:history="1">
+              <w:hyperlink w:anchor="_Toc171179276" w:history="1">
                 <w:r>
                   <w:rPr>
                     <w:rStyle w:val="Lienhypertexte"/>
@@ -4643,7 +4643,7 @@
                     <w:noProof/>
                     <w:webHidden/>
                   </w:rPr>
-                  <w:instrText xml:space="preserve"> PAGEREF _Toc171176905 \h </w:instrText>
+                  <w:instrText xml:space="preserve"> PAGEREF _Toc171179276 \h </w:instrText>
                 </w:r>
                 <w:r>
                   <w:rPr>
@@ -4663,7 +4663,7 @@
                     <w:noProof/>
                     <w:webHidden/>
                   </w:rPr>
-                  <w:t>5</w:t>
+                  <w:t>7</w:t>
                 </w:r>
                 <w:r>
                   <w:rPr>
@@ -4692,7 +4692,7 @@
                   <w14:ligatures w14:val="standardContextual"/>
                 </w:rPr>
               </w:pPr>
-              <w:hyperlink w:anchor="_Toc171176906" w:history="1">
+              <w:hyperlink w:anchor="_Toc171179277" w:history="1">
                 <w:r>
                   <w:rPr>
                     <w:rStyle w:val="Lienhypertexte"/>
@@ -4739,7 +4739,7 @@
                     <w:noProof/>
                     <w:webHidden/>
                   </w:rPr>
-                  <w:instrText xml:space="preserve"> PAGEREF _Toc171176906 \h </w:instrText>
+                  <w:instrText xml:space="preserve"> PAGEREF _Toc171179277 \h </w:instrText>
                 </w:r>
                 <w:r>
                   <w:rPr>
@@ -4759,7 +4759,7 @@
                     <w:noProof/>
                     <w:webHidden/>
                   </w:rPr>
-                  <w:t>5</w:t>
+                  <w:t>7</w:t>
                 </w:r>
                 <w:r>
                   <w:rPr>
@@ -5360,7 +5360,7 @@
           <w:pPr>
             <w:pStyle w:val="Titre1"/>
           </w:pPr>
-          <w:bookmarkStart w:id="0" w:name="_Toc171176863"/>
+          <w:bookmarkStart w:id="0" w:name="_Toc171179234"/>
           <w:r>
             <w:lastRenderedPageBreak/>
             <w:t>Analyse des processus métier</w:t>
@@ -5371,7 +5371,7 @@
           <w:pPr>
             <w:pStyle w:val="Titre2"/>
           </w:pPr>
-          <w:bookmarkStart w:id="1" w:name="_Toc171176864"/>
+          <w:bookmarkStart w:id="1" w:name="_Toc171179235"/>
           <w:r>
             <w:t>B</w:t>
           </w:r>
@@ -5389,7 +5389,7 @@
           <w:pPr>
             <w:pStyle w:val="Titre2"/>
           </w:pPr>
-          <w:bookmarkStart w:id="2" w:name="_Toc171176865"/>
+          <w:bookmarkStart w:id="2" w:name="_Toc171179236"/>
           <w:r>
             <w:t>F</w:t>
           </w:r>
@@ -5431,7 +5431,7 @@
           <w:pPr>
             <w:pStyle w:val="Titre2"/>
           </w:pPr>
-          <w:bookmarkStart w:id="3" w:name="_Toc171176866"/>
+          <w:bookmarkStart w:id="3" w:name="_Toc171179237"/>
           <w:r>
             <w:t>R</w:t>
           </w:r>
@@ -5482,7 +5482,7 @@
           <w:pPr>
             <w:pStyle w:val="Titre1"/>
           </w:pPr>
-          <w:bookmarkStart w:id="4" w:name="_Toc171176867"/>
+          <w:bookmarkStart w:id="4" w:name="_Toc171179238"/>
           <w:r>
             <w:t>S</w:t>
           </w:r>
@@ -5501,7 +5501,7 @@
           <w:pPr>
             <w:pStyle w:val="Titre2"/>
           </w:pPr>
-          <w:bookmarkStart w:id="5" w:name="_Toc171176868"/>
+          <w:bookmarkStart w:id="5" w:name="_Toc171179239"/>
           <w:r>
             <w:t>C</w:t>
           </w:r>
@@ -5514,11 +5514,37 @@
           </w:r>
         </w:p>
         <w:p>
+          <w:r>
+            <w:t xml:space="preserve">Notre équipe se compose de trois data scientists actuellement en mastère à Aix </w:t>
+          </w:r>
+          <w:proofErr w:type="spellStart"/>
+          <w:r>
+            <w:t>Ynov</w:t>
+          </w:r>
+          <w:proofErr w:type="spellEnd"/>
+          <w:r>
+            <w:t xml:space="preserve"> Campus. Chacun de nous dispose de son propre matériel, ce qui nous permet de travailler </w:t>
+          </w:r>
+          <w:r>
+            <w:t>en autonomie</w:t>
+          </w:r>
+          <w:r>
+            <w:t xml:space="preserve">. Nous possédons des compétences variées en science des données, en machine learning, et en développement web. Nos connaissances techniques incluent la manipulation de bases de données, le développement d'algorithmes de deep learning pour la prédiction </w:t>
+          </w:r>
+          <w:r>
+            <w:t>d’</w:t>
+          </w:r>
+          <w:r>
+            <w:t>éco-scores, et la création de tableaux de bord interactifs pour l'analyse des données de consommation. Cette diversité de compétences au sein de notre équipe constitue une force majeure pour le développement et le déploiement de notre application.</w:t>
+          </w:r>
+        </w:p>
+        <w:p>
           <w:pPr>
             <w:pStyle w:val="Titre2"/>
           </w:pPr>
-          <w:bookmarkStart w:id="6" w:name="_Toc171176869"/>
+          <w:bookmarkStart w:id="6" w:name="_Toc171179240"/>
           <w:r>
+            <w:lastRenderedPageBreak/>
             <w:t>B</w:t>
           </w:r>
           <w:r>
@@ -5530,10 +5556,15 @@
           </w:r>
         </w:p>
         <w:p>
+          <w:r>
+            <w:t>Pour ce projet d'étude d'une durée d'un an, notre équipe actuelle est suffisante pour couvrir l'ensemble des tâches nécessaires à son aboutissement. Nous avons évalué la possibilité de recourir à la sous-traitance, mais avons conclu que, compte tenu des coûts élevés et de l'incertitude des résultats, il est plus judicieux de gérer l'ensemble du projet en interne. Nos compétences techniques et notre engagement personnel nous permettent de répondre aux exigences du projet sans avoir besoin d'une aide externe, ce qui garantit également une plus grande cohésion et une meilleure intégration des différentes parties du projet.</w:t>
+          </w:r>
+        </w:p>
+        <w:p>
           <w:pPr>
             <w:pStyle w:val="Titre2"/>
           </w:pPr>
-          <w:bookmarkStart w:id="7" w:name="_Toc171176870"/>
+          <w:bookmarkStart w:id="7" w:name="_Toc171179241"/>
           <w:r>
             <w:t>S</w:t>
           </w:r>
@@ -5549,10 +5580,21 @@
           </w:r>
         </w:p>
         <w:p>
+          <w:r>
+            <w:t>Nous n'avons pas encore finalisé le choix de la solution d'hébergement pour notre application web et notre base de données. Les critères de sélection incluront la fiabilité, la scalabilité, la sécurité, ainsi que les coûts associés. Nous explorons actuellement plusieurs options, telles que les services de cloud computing offerts par Amazon Web Services (AWS), Google Cloud Platform (GCP), et Microsoft Azure. L'objectif est de choisir une solution qui puisse non seulement répondre à nos besoins actuels, mais aussi s'adapter à une éventuelle augmentation de la charge de travail à mesure que l'application gagne en popularité</w:t>
+          </w:r>
+          <w:r>
+            <w:t>, bien que nos ressources financières actuelles soient très limitées</w:t>
+          </w:r>
+          <w:r>
+            <w:t>.</w:t>
+          </w:r>
+        </w:p>
+        <w:p>
           <w:pPr>
             <w:pStyle w:val="Titre2"/>
           </w:pPr>
-          <w:bookmarkStart w:id="8" w:name="_Toc171176871"/>
+          <w:bookmarkStart w:id="8" w:name="_Toc171179242"/>
           <w:r>
             <w:t>P</w:t>
           </w:r>
@@ -5568,17 +5610,16 @@
           </w:r>
         </w:p>
         <w:p>
-          <w:pPr>
-            <w:jc w:val="left"/>
-          </w:pPr>
+          <w:r>
+            <w:t>Nous envisageons de nouer des partenariats avec des startups ou des associations qui partagent nos valeurs et notre vision, telles qu'OpenFoodFacts, Data for Good, ou Yuka. Ces partenariats pourraient prendre la forme de soutien technique, de validation scientifique, ou même de co-développement pour étendre les fonctionnalités de notre application. Bien que notre projet soit conçu pour être rentable, notre objectif principal n'est pas de générer des profits, mais de maximiser l'impact environnemental positif de notre application. En collaborant avec des organisations ayant des objectifs similaires, nous pourrions améliorer la portée et l'efficacité de notre solution.</w:t>
+          </w:r>
         </w:p>
         <w:p>
           <w:pPr>
             <w:pStyle w:val="Titre1"/>
           </w:pPr>
-          <w:bookmarkStart w:id="9" w:name="_Toc171176872"/>
+          <w:bookmarkStart w:id="9" w:name="_Toc171179243"/>
           <w:r>
-            <w:lastRenderedPageBreak/>
             <w:t>Projets d'évolution</w:t>
           </w:r>
           <w:r>
@@ -5593,7 +5634,7 @@
           <w:pPr>
             <w:pStyle w:val="Titre2"/>
           </w:pPr>
-          <w:bookmarkStart w:id="10" w:name="_Toc171176873"/>
+          <w:bookmarkStart w:id="10" w:name="_Toc171179244"/>
           <w:r>
             <w:t>Surveillance des nouvelles technologies</w:t>
           </w:r>
@@ -5606,7 +5647,7 @@
           <w:pPr>
             <w:pStyle w:val="Titre2"/>
           </w:pPr>
-          <w:bookmarkStart w:id="11" w:name="_Toc171176874"/>
+          <w:bookmarkStart w:id="11" w:name="_Toc171179245"/>
           <w:r>
             <w:t>I</w:t>
           </w:r>
@@ -5622,7 +5663,7 @@
           <w:pPr>
             <w:pStyle w:val="Titre2"/>
           </w:pPr>
-          <w:bookmarkStart w:id="12" w:name="_Toc171176875"/>
+          <w:bookmarkStart w:id="12" w:name="_Toc171179246"/>
           <w:r>
             <w:t>I</w:t>
           </w:r>
@@ -5638,7 +5679,7 @@
           <w:pPr>
             <w:pStyle w:val="Titre2"/>
           </w:pPr>
-          <w:bookmarkStart w:id="13" w:name="_Toc171176876"/>
+          <w:bookmarkStart w:id="13" w:name="_Toc171179247"/>
           <w:r>
             <w:t>Tendances</w:t>
           </w:r>
@@ -5651,7 +5692,7 @@
           <w:pPr>
             <w:pStyle w:val="Titre2"/>
           </w:pPr>
-          <w:bookmarkStart w:id="14" w:name="_Toc171176877"/>
+          <w:bookmarkStart w:id="14" w:name="_Toc171179248"/>
           <w:r>
             <w:t>C</w:t>
           </w:r>
@@ -5672,7 +5713,7 @@
           <w:pPr>
             <w:pStyle w:val="Titre1"/>
           </w:pPr>
-          <w:bookmarkStart w:id="15" w:name="_Toc171176878"/>
+          <w:bookmarkStart w:id="15" w:name="_Toc171179249"/>
           <w:r>
             <w:lastRenderedPageBreak/>
             <w:t xml:space="preserve">Estimation des coûts </w:t>
@@ -5686,7 +5727,7 @@
           <w:pPr>
             <w:pStyle w:val="Titre2"/>
           </w:pPr>
-          <w:bookmarkStart w:id="16" w:name="_Toc171176879"/>
+          <w:bookmarkStart w:id="16" w:name="_Toc171179250"/>
           <w:r>
             <w:t>B</w:t>
           </w:r>
@@ -5714,7 +5755,7 @@
           <w:pPr>
             <w:pStyle w:val="Titre2"/>
           </w:pPr>
-          <w:bookmarkStart w:id="17" w:name="_Toc171176880"/>
+          <w:bookmarkStart w:id="17" w:name="_Toc171179251"/>
           <w:r>
             <w:t xml:space="preserve">Estimation des coûts directs </w:t>
           </w:r>
@@ -5733,7 +5774,7 @@
           <w:pPr>
             <w:pStyle w:val="Titre2"/>
           </w:pPr>
-          <w:bookmarkStart w:id="18" w:name="_Toc171176881"/>
+          <w:bookmarkStart w:id="18" w:name="_Toc171179252"/>
           <w:r>
             <w:t xml:space="preserve">Estimation des coûts indirects </w:t>
           </w:r>
@@ -5752,7 +5793,7 @@
           <w:pPr>
             <w:pStyle w:val="Titre2"/>
           </w:pPr>
-          <w:bookmarkStart w:id="19" w:name="_Toc171176882"/>
+          <w:bookmarkStart w:id="19" w:name="_Toc171179253"/>
           <w:r>
             <w:t>R</w:t>
           </w:r>
@@ -5768,7 +5809,7 @@
           <w:pPr>
             <w:pStyle w:val="Titre2"/>
           </w:pPr>
-          <w:bookmarkStart w:id="20" w:name="_Toc171176883"/>
+          <w:bookmarkStart w:id="20" w:name="_Toc171179254"/>
           <w:r>
             <w:t>B</w:t>
           </w:r>
@@ -5781,7 +5822,7 @@
           <w:pPr>
             <w:pStyle w:val="Titre1"/>
           </w:pPr>
-          <w:bookmarkStart w:id="21" w:name="_Toc171176884"/>
+          <w:bookmarkStart w:id="21" w:name="_Toc171179255"/>
           <w:r>
             <w:t>Analyse des risques, PCA et PRA</w:t>
           </w:r>
@@ -5791,7 +5832,7 @@
           <w:pPr>
             <w:pStyle w:val="Titre2"/>
           </w:pPr>
-          <w:bookmarkStart w:id="22" w:name="_Toc171176885"/>
+          <w:bookmarkStart w:id="22" w:name="_Toc171179256"/>
           <w:r>
             <w:t>Analyse des risques</w:t>
           </w:r>
@@ -5804,7 +5845,7 @@
           <w:pPr>
             <w:pStyle w:val="Titre2"/>
           </w:pPr>
-          <w:bookmarkStart w:id="23" w:name="_Toc171176886"/>
+          <w:bookmarkStart w:id="23" w:name="_Toc171179257"/>
           <w:r>
             <w:t>Plan de continuité d’activité</w:t>
           </w:r>
@@ -5817,7 +5858,7 @@
           <w:pPr>
             <w:pStyle w:val="Titre3"/>
           </w:pPr>
-          <w:bookmarkStart w:id="24" w:name="_Toc171176887"/>
+          <w:bookmarkStart w:id="24" w:name="_Toc171179258"/>
           <w:r>
             <w:t>Processus critiques</w:t>
           </w:r>
@@ -5830,7 +5871,7 @@
           <w:pPr>
             <w:pStyle w:val="Titre3"/>
           </w:pPr>
-          <w:bookmarkStart w:id="25" w:name="_Toc171176888"/>
+          <w:bookmarkStart w:id="25" w:name="_Toc171179259"/>
           <w:r>
             <w:t>Scénarios de crise</w:t>
           </w:r>
@@ -5840,7 +5881,7 @@
           <w:pPr>
             <w:pStyle w:val="Titre3"/>
           </w:pPr>
-          <w:bookmarkStart w:id="26" w:name="_Toc171176889"/>
+          <w:bookmarkStart w:id="26" w:name="_Toc171179260"/>
           <w:r>
             <w:t>Développement de plan de contingence</w:t>
           </w:r>
@@ -5853,7 +5894,7 @@
           <w:pPr>
             <w:pStyle w:val="Titre2"/>
           </w:pPr>
-          <w:bookmarkStart w:id="27" w:name="_Toc171176890"/>
+          <w:bookmarkStart w:id="27" w:name="_Toc171179261"/>
           <w:r>
             <w:t>Plan de reprise d’activité</w:t>
           </w:r>
@@ -5866,7 +5907,7 @@
           <w:pPr>
             <w:pStyle w:val="Titre3"/>
           </w:pPr>
-          <w:bookmarkStart w:id="28" w:name="_Toc171176891"/>
+          <w:bookmarkStart w:id="28" w:name="_Toc171179262"/>
           <w:r>
             <w:t>Scénarios de reprise d’activité</w:t>
           </w:r>
@@ -5879,7 +5920,7 @@
           <w:pPr>
             <w:pStyle w:val="Titre3"/>
           </w:pPr>
-          <w:bookmarkStart w:id="29" w:name="_Toc171176892"/>
+          <w:bookmarkStart w:id="29" w:name="_Toc171179263"/>
           <w:r>
             <w:t>Tests périodiques des plans</w:t>
           </w:r>
@@ -5892,7 +5933,7 @@
           <w:pPr>
             <w:pStyle w:val="Titre1"/>
           </w:pPr>
-          <w:bookmarkStart w:id="30" w:name="_Toc171176893"/>
+          <w:bookmarkStart w:id="30" w:name="_Toc171179264"/>
           <w:r>
             <w:t>Plan d'action</w:t>
           </w:r>
@@ -5902,7 +5943,7 @@
           <w:pPr>
             <w:pStyle w:val="Titre2"/>
           </w:pPr>
-          <w:bookmarkStart w:id="31" w:name="_Toc171176894"/>
+          <w:bookmarkStart w:id="31" w:name="_Toc171179265"/>
           <w:r>
             <w:t>Les objectifs</w:t>
           </w:r>
@@ -5915,7 +5956,7 @@
           <w:pPr>
             <w:pStyle w:val="Titre2"/>
           </w:pPr>
-          <w:bookmarkStart w:id="32" w:name="_Toc171176895"/>
+          <w:bookmarkStart w:id="32" w:name="_Toc171179266"/>
           <w:r>
             <w:t>Les actions</w:t>
           </w:r>
@@ -5925,7 +5966,7 @@
           <w:pPr>
             <w:pStyle w:val="Titre2"/>
           </w:pPr>
-          <w:bookmarkStart w:id="33" w:name="_Toc171176896"/>
+          <w:bookmarkStart w:id="33" w:name="_Toc171179267"/>
           <w:r>
             <w:t>Allocation des responsabilités</w:t>
           </w:r>
@@ -5938,7 +5979,7 @@
           <w:pPr>
             <w:pStyle w:val="Titre2"/>
           </w:pPr>
-          <w:bookmarkStart w:id="34" w:name="_Toc171176897"/>
+          <w:bookmarkStart w:id="34" w:name="_Toc171179268"/>
           <w:r>
             <w:t>Dates et jalons</w:t>
           </w:r>
@@ -5951,7 +5992,7 @@
               <w:rFonts w:cs="Calibri"/>
             </w:rPr>
           </w:pPr>
-          <w:bookmarkStart w:id="35" w:name="_Toc171176898"/>
+          <w:bookmarkStart w:id="35" w:name="_Toc171179269"/>
           <w:r>
             <w:rPr>
               <w:rFonts w:cs="Calibri"/>
@@ -5973,7 +6014,7 @@
               <w:rFonts w:cs="Calibri"/>
             </w:rPr>
           </w:pPr>
-          <w:bookmarkStart w:id="36" w:name="_Toc171176899"/>
+          <w:bookmarkStart w:id="36" w:name="_Toc171179270"/>
           <w:r>
             <w:rPr>
               <w:rFonts w:cs="Calibri"/>
@@ -5993,7 +6034,7 @@
           <w:pPr>
             <w:pStyle w:val="Titre3"/>
           </w:pPr>
-          <w:bookmarkStart w:id="37" w:name="_Toc171176900"/>
+          <w:bookmarkStart w:id="37" w:name="_Toc171179271"/>
           <w:r>
             <w:t>Indicateurs de performances</w:t>
           </w:r>
@@ -6006,7 +6047,7 @@
           <w:pPr>
             <w:pStyle w:val="Titre3"/>
           </w:pPr>
-          <w:bookmarkStart w:id="38" w:name="_Toc171176901"/>
+          <w:bookmarkStart w:id="38" w:name="_Toc171179272"/>
           <w:r>
             <w:t xml:space="preserve">Organisation de réunions régulières </w:t>
           </w:r>
@@ -6018,7 +6059,7 @@
       <w:pPr>
         <w:pStyle w:val="Titre1"/>
       </w:pPr>
-      <w:bookmarkStart w:id="39" w:name="_Toc171176902"/>
+      <w:bookmarkStart w:id="39" w:name="_Toc171179273"/>
       <w:r>
         <w:t>Annexes</w:t>
       </w:r>
@@ -6031,7 +6072,7 @@
           <w:rFonts w:cs="Calibri"/>
         </w:rPr>
       </w:pPr>
-      <w:bookmarkStart w:id="40" w:name="_Toc171176903"/>
+      <w:bookmarkStart w:id="40" w:name="_Toc171179274"/>
       <w:r>
         <w:rPr>
           <w:rFonts w:cs="Calibri"/>
@@ -6407,7 +6448,7 @@
           <w:rFonts w:cs="Calibri"/>
         </w:rPr>
       </w:pPr>
-      <w:bookmarkStart w:id="41" w:name="_Toc171176904"/>
+      <w:bookmarkStart w:id="41" w:name="_Toc171179275"/>
       <w:r>
         <w:rPr>
           <w:rFonts w:cs="Calibri"/>
@@ -6570,7 +6611,7 @@
       <w:pPr>
         <w:pStyle w:val="Titre2"/>
       </w:pPr>
-      <w:bookmarkStart w:id="42" w:name="_Toc171176905"/>
+      <w:bookmarkStart w:id="42" w:name="_Toc171179276"/>
       <w:r>
         <w:t>Diffusion du document</w:t>
       </w:r>
@@ -6894,7 +6935,7 @@
       <w:pPr>
         <w:pStyle w:val="Titre2"/>
       </w:pPr>
-      <w:bookmarkStart w:id="43" w:name="_Toc171176906"/>
+      <w:bookmarkStart w:id="43" w:name="_Toc171179277"/>
       <w:r>
         <w:t>Historique des modifications</w:t>
       </w:r>
@@ -17924,12 +17965,12 @@
     <w:rsid w:val="00C86877"/>
     <w:rsid w:val="00D15DCB"/>
     <w:rsid w:val="00D540B8"/>
-    <w:rsid w:val="00DC0E64"/>
     <w:rsid w:val="00DC1C77"/>
     <w:rsid w:val="00DD0C73"/>
     <w:rsid w:val="00E05D34"/>
     <w:rsid w:val="00E332AE"/>
     <w:rsid w:val="00E4142D"/>
+    <w:rsid w:val="00E55F49"/>
     <w:rsid w:val="00E9284C"/>
     <w:rsid w:val="00EA1ABA"/>
     <w:rsid w:val="00EA321F"/>

</xml_diff>

<commit_message>
partie 2 en cours
</commit_message>
<xml_diff>
--- a/doc/Dossier_Organisation_2024.docx
+++ b/doc/Dossier_Organisation_2024.docx
@@ -5638,10 +5638,36 @@
           <w:r>
             <w:t>Surveillance des nouvelles technologies</w:t>
           </w:r>
+          <w:bookmarkEnd w:id="10"/>
+        </w:p>
+        <w:p>
           <w:r>
-            <w:t xml:space="preserve"> (modèles, dashboard, web)</w:t>
+            <w:t>Dans le cadre de notre projet, nous devons surveiller attentivement les nouvelles technologies, en particulier celles liées aux modèles de machine learnin</w:t>
           </w:r>
-          <w:bookmarkEnd w:id="10"/>
+          <w:r>
+            <w:t>g</w:t>
+          </w:r>
+          <w:r>
+            <w:t>. Nous avons identifié plusieurs besoins, notamment la prédiction de mots clés à partir d'une liste d'ingrédients, la prédiction de catégories de produits à partir de mots clés, et la prédiction de l'éco-score à partir des informations précédentes. Pour le développement du tableau de bord, nous avons choisi Streamlit, une solution efficace et adaptée aux data scientists pour créer des applications web interactives</w:t>
+          </w:r>
+          <w:r>
+            <w:t xml:space="preserve"> en langage Python</w:t>
+          </w:r>
+          <w:r>
+            <w:t xml:space="preserve">. </w:t>
+          </w:r>
+          <w:r>
+            <w:t>Du côté du</w:t>
+          </w:r>
+          <w:r>
+            <w:t xml:space="preserve"> développement web, nous utilisons HTML, CSS, JavaScript et JSON, ces technologies étant faciles à manipuler et bien adaptées à notre niveau de compétence</w:t>
+          </w:r>
+          <w:r>
+            <w:t xml:space="preserve"> dans ce domaine</w:t>
+          </w:r>
+          <w:r>
+            <w:t>.</w:t>
+          </w:r>
         </w:p>
         <w:p>
           <w:pPr>
@@ -5649,6 +5675,7 @@
           </w:pPr>
           <w:bookmarkStart w:id="11" w:name="_Toc171179245"/>
           <w:r>
+            <w:lastRenderedPageBreak/>
             <w:t>I</w:t>
           </w:r>
           <w:r>
@@ -5690,9 +5717,161 @@
         </w:p>
         <w:p>
           <w:pPr>
+            <w:rPr>
+              <w:rFonts w:ascii="Times New Roman" w:hAnsi="Times New Roman"/>
+              <w:color w:val="000000" w:themeColor="text1"/>
+            </w:rPr>
+          </w:pPr>
+          <w:bookmarkStart w:id="14" w:name="_Toc171179248"/>
+          <w:r>
+            <w:rPr>
+              <w:color w:val="000000" w:themeColor="text1"/>
+            </w:rPr>
+            <w:t>Ces dernières années, la France a vu une augmentation significative du nombre de personnes triant leurs déchets ainsi que du nombre de points de collecte. Plusieurs initiatives législatives et technologiques ont contribué à cette tendance.</w:t>
+          </w:r>
+        </w:p>
+        <w:p>
+          <w:pPr>
+            <w:rPr>
+              <w:color w:val="000000" w:themeColor="text1"/>
+            </w:rPr>
+          </w:pPr>
+          <w:r>
+            <w:rPr>
+              <w:color w:val="000000" w:themeColor="text1"/>
+            </w:rPr>
+            <w:t>Depuis le 1er janvier 2023, des mesures de la loi anti-gaspillage pour une économie circulaire ont simplifié les consignes de tri des déchets, rendant le processus plus accessible et moins confus pour les citoyens. Désormais, tous les emballages, qu'ils soient en plastique, métal, ou carton, peuvent être recyclés, ce qui a permis d'accroître les taux de recyclage et de réduire la pollution. Cette extension des consignes de tri inclut des articles auparavant non recyclables comme les pots de yaourt, les films plastiques et les tubes de dentifrice, facilitant ainsi le tri pour les 98% des habitants en métropole capables de trier tous leurs emballages et papiers​</w:t>
+          </w:r>
+          <w:r>
+            <w:rPr>
+              <w:rStyle w:val="text-token-text-secondary"/>
+              <w:color w:val="000000" w:themeColor="text1"/>
+            </w:rPr>
+            <w:t xml:space="preserve"> (</w:t>
+          </w:r>
+          <w:hyperlink r:id="rId12" w:tgtFrame="_blank" w:history="1">
+            <w:r>
+              <w:rPr>
+                <w:rStyle w:val="Lienhypertexte"/>
+                <w:color w:val="000000" w:themeColor="text1"/>
+                <w:u w:val="none"/>
+              </w:rPr>
+              <w:t>France</w:t>
+            </w:r>
+            <w:r>
+              <w:rPr>
+                <w:rStyle w:val="Lienhypertexte"/>
+                <w:color w:val="000000" w:themeColor="text1"/>
+                <w:u w:val="none"/>
+              </w:rPr>
+              <w:t xml:space="preserve"> </w:t>
+            </w:r>
+            <w:r>
+              <w:rPr>
+                <w:rStyle w:val="Lienhypertexte"/>
+                <w:color w:val="000000" w:themeColor="text1"/>
+                <w:u w:val="none"/>
+              </w:rPr>
+              <w:t>3 Régions</w:t>
+            </w:r>
+          </w:hyperlink>
+          <w:r>
+            <w:rPr>
+              <w:rStyle w:val="text-token-text-secondary"/>
+              <w:color w:val="000000" w:themeColor="text1"/>
+            </w:rPr>
+            <w:t>)</w:t>
+          </w:r>
+          <w:r>
+            <w:rPr>
+              <w:color w:val="000000" w:themeColor="text1"/>
+            </w:rPr>
+            <w:t>​​</w:t>
+          </w:r>
+          <w:r>
+            <w:rPr>
+              <w:rStyle w:val="text-token-text-secondary"/>
+              <w:color w:val="000000" w:themeColor="text1"/>
+            </w:rPr>
+            <w:t xml:space="preserve"> (</w:t>
+          </w:r>
+          <w:hyperlink r:id="rId13" w:tgtFrame="_blank" w:history="1">
+            <w:r>
+              <w:rPr>
+                <w:rStyle w:val="Lienhypertexte"/>
+                <w:color w:val="000000" w:themeColor="text1"/>
+                <w:u w:val="none"/>
+              </w:rPr>
+              <w:t>SUEZ Fr</w:t>
+            </w:r>
+            <w:r>
+              <w:rPr>
+                <w:rStyle w:val="Lienhypertexte"/>
+                <w:color w:val="000000" w:themeColor="text1"/>
+                <w:u w:val="none"/>
+              </w:rPr>
+              <w:t>a</w:t>
+            </w:r>
+            <w:r>
+              <w:rPr>
+                <w:rStyle w:val="Lienhypertexte"/>
+                <w:color w:val="000000" w:themeColor="text1"/>
+                <w:u w:val="none"/>
+              </w:rPr>
+              <w:t>nce</w:t>
+            </w:r>
+          </w:hyperlink>
+          <w:r>
+            <w:rPr>
+              <w:rStyle w:val="text-token-text-secondary"/>
+              <w:color w:val="000000" w:themeColor="text1"/>
+            </w:rPr>
+            <w:t>)</w:t>
+          </w:r>
+          <w:r>
+            <w:rPr>
+              <w:color w:val="000000" w:themeColor="text1"/>
+            </w:rPr>
+            <w:t>​​​.</w:t>
+          </w:r>
+        </w:p>
+        <w:p>
+          <w:pPr>
+            <w:rPr>
+              <w:color w:val="000000" w:themeColor="text1"/>
+            </w:rPr>
+          </w:pPr>
+          <w:r>
+            <w:rPr>
+              <w:color w:val="000000" w:themeColor="text1"/>
+            </w:rPr>
+            <w:t>Par ailleurs, la nouvelle signalétique Info-Tri, déployée sur les emballages depuis l'été 2022, aide les consommateurs à savoir exactement comment se débarrasser de leurs produits, qu'ils doivent les jeter, les amener en déchèterie, ou les retourner en magasin. Cette initiative, combinée à d'autres mesures comme l'interdiction de la vaisselle jetable dans les fast-foods, vise à réduire la quantité de déchets produits et à encourager une économie plus circulaire​</w:t>
+          </w:r>
+          <w:r>
+            <w:rPr>
+              <w:rStyle w:val="text-token-text-secondary"/>
+              <w:color w:val="000000" w:themeColor="text1"/>
+            </w:rPr>
+            <w:t>.</w:t>
+          </w:r>
+        </w:p>
+        <w:p>
+          <w:pPr>
+            <w:rPr>
+              <w:color w:val="000000" w:themeColor="text1"/>
+            </w:rPr>
+          </w:pPr>
+          <w:r>
+            <w:rPr>
+              <w:color w:val="000000" w:themeColor="text1"/>
+            </w:rPr>
+            <w:t>Les données récentes montrent que le taux de recyclage des emballages ménagers en France atteint maintenant 65,5%, avec 3,6 millions de tonnes d'emballages recyclés et 2,2 millions de tonnes de CO2 évitées. La simplification du geste de tri a également contribué à une augmentation des quantités de plastique recyclé de plus de 6%​​.</w:t>
+          </w:r>
+        </w:p>
+        <w:p>
+          <w:pPr>
             <w:pStyle w:val="Titre2"/>
           </w:pPr>
-          <w:bookmarkStart w:id="14" w:name="_Toc171179248"/>
           <w:r>
             <w:t>C</w:t>
           </w:r>
@@ -6456,6 +6635,12 @@
         <w:t>Documents applicables</w:t>
       </w:r>
       <w:bookmarkEnd w:id="41"/>
+      <w:r>
+        <w:rPr>
+          <w:rFonts w:cs="Calibri"/>
+        </w:rPr>
+        <w:t xml:space="preserve"> et références</w:t>
+      </w:r>
     </w:p>
     <w:tbl>
       <w:tblPr>
@@ -6598,6 +6783,240 @@
           </w:p>
         </w:tc>
       </w:tr>
+      <w:tr>
+        <w:tc>
+          <w:tcPr>
+            <w:tcW w:w="4531" w:type="dxa"/>
+          </w:tcPr>
+          <w:p>
+            <w:pPr>
+              <w:rPr>
+                <w:rStyle w:val="a-size-extra-large"/>
+              </w:rPr>
+            </w:pPr>
+            <w:r>
+              <w:rPr>
+                <w:rStyle w:val="a-size-extra-large"/>
+              </w:rPr>
+              <w:t>https://www.maison-travaux.fr/actualites/collecte-de-dechets-et-tri-ce-qui-change-au-1er-janvier-2023-431628.html</w:t>
+            </w:r>
+          </w:p>
+        </w:tc>
+        <w:tc>
+          <w:tcPr>
+            <w:tcW w:w="4531" w:type="dxa"/>
+          </w:tcPr>
+          <w:p>
+            <w:pPr>
+              <w:jc w:val="center"/>
+              <w:rPr>
+                <w:rFonts w:cs="Calibri"/>
+              </w:rPr>
+            </w:pPr>
+            <w:r>
+              <w:rPr>
+                <w:rFonts w:cs="Calibri"/>
+              </w:rPr>
+              <w:t>REF [</w:t>
+            </w:r>
+            <w:r>
+              <w:rPr>
+                <w:rFonts w:cs="Calibri"/>
+              </w:rPr>
+              <w:t>2</w:t>
+            </w:r>
+            <w:r>
+              <w:rPr>
+                <w:rFonts w:cs="Calibri"/>
+              </w:rPr>
+              <w:t>]</w:t>
+            </w:r>
+          </w:p>
+        </w:tc>
+      </w:tr>
+      <w:tr>
+        <w:tc>
+          <w:tcPr>
+            <w:tcW w:w="4531" w:type="dxa"/>
+          </w:tcPr>
+          <w:p>
+            <w:pPr>
+              <w:rPr>
+                <w:rStyle w:val="a-size-extra-large"/>
+              </w:rPr>
+            </w:pPr>
+            <w:r>
+              <w:rPr>
+                <w:rStyle w:val="a-size-extra-large"/>
+              </w:rPr>
+              <w:t>https://www.suez.fr/fr-fr/actualites/dechets-ce-qui-change-au-1er-janvier-2023</w:t>
+            </w:r>
+          </w:p>
+        </w:tc>
+        <w:tc>
+          <w:tcPr>
+            <w:tcW w:w="4531" w:type="dxa"/>
+          </w:tcPr>
+          <w:p>
+            <w:pPr>
+              <w:jc w:val="center"/>
+              <w:rPr>
+                <w:rFonts w:cs="Calibri"/>
+              </w:rPr>
+            </w:pPr>
+            <w:r>
+              <w:rPr>
+                <w:rFonts w:cs="Calibri"/>
+              </w:rPr>
+              <w:t>REF [</w:t>
+            </w:r>
+            <w:r>
+              <w:rPr>
+                <w:rFonts w:cs="Calibri"/>
+              </w:rPr>
+              <w:t>3</w:t>
+            </w:r>
+            <w:r>
+              <w:rPr>
+                <w:rFonts w:cs="Calibri"/>
+              </w:rPr>
+              <w:t>]</w:t>
+            </w:r>
+          </w:p>
+        </w:tc>
+      </w:tr>
+      <w:tr>
+        <w:tc>
+          <w:tcPr>
+            <w:tcW w:w="4531" w:type="dxa"/>
+          </w:tcPr>
+          <w:p>
+            <w:pPr>
+              <w:rPr>
+                <w:rStyle w:val="a-size-extra-large"/>
+              </w:rPr>
+            </w:pPr>
+            <w:r>
+              <w:rPr>
+                <w:rStyle w:val="a-size-extra-large"/>
+              </w:rPr>
+              <w:t>https://france3-regions.francetvinfo.fr/grand-est/alsace/alsace-la-revolution-dans-vos-poubelles-des-janvier-2023-2660144.html</w:t>
+            </w:r>
+          </w:p>
+        </w:tc>
+        <w:tc>
+          <w:tcPr>
+            <w:tcW w:w="4531" w:type="dxa"/>
+          </w:tcPr>
+          <w:p>
+            <w:pPr>
+              <w:jc w:val="center"/>
+              <w:rPr>
+                <w:rFonts w:cs="Calibri"/>
+              </w:rPr>
+            </w:pPr>
+            <w:r>
+              <w:rPr>
+                <w:rFonts w:cs="Calibri"/>
+              </w:rPr>
+              <w:t>REF [</w:t>
+            </w:r>
+            <w:r>
+              <w:rPr>
+                <w:rFonts w:cs="Calibri"/>
+              </w:rPr>
+              <w:t>4</w:t>
+            </w:r>
+            <w:r>
+              <w:rPr>
+                <w:rFonts w:cs="Calibri"/>
+              </w:rPr>
+              <w:t>]</w:t>
+            </w:r>
+          </w:p>
+        </w:tc>
+      </w:tr>
+      <w:tr>
+        <w:tc>
+          <w:tcPr>
+            <w:tcW w:w="4531" w:type="dxa"/>
+          </w:tcPr>
+          <w:p>
+            <w:pPr>
+              <w:rPr>
+                <w:rStyle w:val="a-size-extra-large"/>
+              </w:rPr>
+            </w:pPr>
+          </w:p>
+        </w:tc>
+        <w:tc>
+          <w:tcPr>
+            <w:tcW w:w="4531" w:type="dxa"/>
+          </w:tcPr>
+          <w:p>
+            <w:pPr>
+              <w:jc w:val="center"/>
+              <w:rPr>
+                <w:rFonts w:cs="Calibri"/>
+              </w:rPr>
+            </w:pPr>
+          </w:p>
+        </w:tc>
+      </w:tr>
+      <w:tr>
+        <w:tc>
+          <w:tcPr>
+            <w:tcW w:w="4531" w:type="dxa"/>
+          </w:tcPr>
+          <w:p>
+            <w:pPr>
+              <w:rPr>
+                <w:rStyle w:val="a-size-extra-large"/>
+              </w:rPr>
+            </w:pPr>
+          </w:p>
+        </w:tc>
+        <w:tc>
+          <w:tcPr>
+            <w:tcW w:w="4531" w:type="dxa"/>
+          </w:tcPr>
+          <w:p>
+            <w:pPr>
+              <w:jc w:val="center"/>
+              <w:rPr>
+                <w:rFonts w:cs="Calibri"/>
+              </w:rPr>
+            </w:pPr>
+          </w:p>
+        </w:tc>
+      </w:tr>
+      <w:tr>
+        <w:tc>
+          <w:tcPr>
+            <w:tcW w:w="4531" w:type="dxa"/>
+          </w:tcPr>
+          <w:p>
+            <w:pPr>
+              <w:rPr>
+                <w:rStyle w:val="a-size-extra-large"/>
+              </w:rPr>
+            </w:pPr>
+          </w:p>
+        </w:tc>
+        <w:tc>
+          <w:tcPr>
+            <w:tcW w:w="4531" w:type="dxa"/>
+          </w:tcPr>
+          <w:p>
+            <w:pPr>
+              <w:jc w:val="center"/>
+              <w:rPr>
+                <w:rFonts w:cs="Calibri"/>
+              </w:rPr>
+            </w:pPr>
+          </w:p>
+        </w:tc>
+      </w:tr>
     </w:tbl>
     <w:p>
       <w:pPr>
@@ -6613,6 +7032,7 @@
       </w:pPr>
       <w:bookmarkStart w:id="42" w:name="_Toc171179276"/>
       <w:r>
+        <w:lastRenderedPageBreak/>
         <w:t>Diffusion du document</w:t>
       </w:r>
       <w:bookmarkEnd w:id="42"/>
@@ -6948,15 +7368,15 @@
         <w:tblLook w:val="04A0" w:firstRow="1" w:lastRow="0" w:firstColumn="1" w:lastColumn="0" w:noHBand="0" w:noVBand="1"/>
       </w:tblPr>
       <w:tblGrid>
-        <w:gridCol w:w="1258"/>
-        <w:gridCol w:w="1491"/>
-        <w:gridCol w:w="4776"/>
-        <w:gridCol w:w="1537"/>
+        <w:gridCol w:w="1254"/>
+        <w:gridCol w:w="4747"/>
+        <w:gridCol w:w="1535"/>
+        <w:gridCol w:w="1526"/>
       </w:tblGrid>
       <w:tr>
         <w:tc>
           <w:tcPr>
-            <w:tcW w:w="1258" w:type="dxa"/>
+            <w:tcW w:w="1254" w:type="dxa"/>
             <w:shd w:val="clear" w:color="auto" w:fill="93D07C" w:themeFill="accent1" w:themeFillTint="99"/>
           </w:tcPr>
           <w:p>
@@ -6976,27 +7396,7 @@
         </w:tc>
         <w:tc>
           <w:tcPr>
-            <w:tcW w:w="1491" w:type="dxa"/>
-            <w:shd w:val="clear" w:color="auto" w:fill="93D07C" w:themeFill="accent1" w:themeFillTint="99"/>
-          </w:tcPr>
-          <w:p>
-            <w:pPr>
-              <w:jc w:val="center"/>
-              <w:rPr>
-                <w:rFonts w:cs="Calibri"/>
-              </w:rPr>
-            </w:pPr>
-            <w:r>
-              <w:rPr>
-                <w:rFonts w:cs="Calibri"/>
-              </w:rPr>
-              <w:t>Pages</w:t>
-            </w:r>
-          </w:p>
-        </w:tc>
-        <w:tc>
-          <w:tcPr>
-            <w:tcW w:w="4776" w:type="dxa"/>
+            <w:tcW w:w="4747" w:type="dxa"/>
             <w:shd w:val="clear" w:color="auto" w:fill="93D07C" w:themeFill="accent1" w:themeFillTint="99"/>
           </w:tcPr>
           <w:p>
@@ -7016,7 +7416,7 @@
         </w:tc>
         <w:tc>
           <w:tcPr>
-            <w:tcW w:w="1537" w:type="dxa"/>
+            <w:tcW w:w="1535" w:type="dxa"/>
             <w:shd w:val="clear" w:color="auto" w:fill="93D07C" w:themeFill="accent1" w:themeFillTint="99"/>
           </w:tcPr>
           <w:p>
@@ -7034,11 +7434,10 @@
             </w:r>
           </w:p>
         </w:tc>
-      </w:tr>
-      <w:tr>
         <w:tc>
           <w:tcPr>
-            <w:tcW w:w="1258" w:type="dxa"/>
+            <w:tcW w:w="1526" w:type="dxa"/>
+            <w:shd w:val="clear" w:color="auto" w:fill="93D07C" w:themeFill="accent1" w:themeFillTint="99"/>
           </w:tcPr>
           <w:p>
             <w:pPr>
@@ -7051,20 +7450,15 @@
               <w:rPr>
                 <w:rFonts w:cs="Calibri"/>
               </w:rPr>
-              <w:lastRenderedPageBreak/>
-              <w:t>0.</w:t>
-            </w:r>
-            <w:r>
-              <w:rPr>
-                <w:rFonts w:cs="Calibri"/>
-              </w:rPr>
-              <w:t>3</w:t>
+              <w:t>Auteur</w:t>
             </w:r>
           </w:p>
         </w:tc>
+      </w:tr>
+      <w:tr>
         <w:tc>
           <w:tcPr>
-            <w:tcW w:w="1491" w:type="dxa"/>
+            <w:tcW w:w="1254" w:type="dxa"/>
           </w:tcPr>
           <w:p>
             <w:pPr>
@@ -7073,11 +7467,17 @@
                 <w:rFonts w:cs="Calibri"/>
               </w:rPr>
             </w:pPr>
+            <w:r>
+              <w:rPr>
+                <w:rFonts w:cs="Calibri"/>
+              </w:rPr>
+              <w:t>0.3</w:t>
+            </w:r>
           </w:p>
         </w:tc>
         <w:tc>
           <w:tcPr>
-            <w:tcW w:w="4776" w:type="dxa"/>
+            <w:tcW w:w="4747" w:type="dxa"/>
           </w:tcPr>
           <w:p>
             <w:pPr>
@@ -7096,7 +7496,97 @@
         </w:tc>
         <w:tc>
           <w:tcPr>
-            <w:tcW w:w="1537" w:type="dxa"/>
+            <w:tcW w:w="1535" w:type="dxa"/>
+          </w:tcPr>
+          <w:p>
+            <w:pPr>
+              <w:jc w:val="center"/>
+              <w:rPr>
+                <w:rFonts w:cs="Calibri"/>
+              </w:rPr>
+            </w:pPr>
+            <w:r>
+              <w:rPr>
+                <w:rFonts w:cs="Calibri"/>
+              </w:rPr>
+              <w:t>0</w:t>
+            </w:r>
+            <w:r>
+              <w:rPr>
+                <w:rFonts w:cs="Calibri"/>
+              </w:rPr>
+              <w:t>5</w:t>
+            </w:r>
+            <w:r>
+              <w:rPr>
+                <w:rFonts w:cs="Calibri"/>
+              </w:rPr>
+              <w:t>/07/2024</w:t>
+            </w:r>
+          </w:p>
+        </w:tc>
+        <w:tc>
+          <w:tcPr>
+            <w:tcW w:w="1526" w:type="dxa"/>
+          </w:tcPr>
+          <w:p>
+            <w:pPr>
+              <w:jc w:val="center"/>
+              <w:rPr>
+                <w:rFonts w:cs="Calibri"/>
+              </w:rPr>
+            </w:pPr>
+            <w:r>
+              <w:rPr>
+                <w:rFonts w:cs="Calibri"/>
+              </w:rPr>
+              <w:t>Charlemagne</w:t>
+            </w:r>
+          </w:p>
+        </w:tc>
+      </w:tr>
+      <w:tr>
+        <w:tc>
+          <w:tcPr>
+            <w:tcW w:w="1254" w:type="dxa"/>
+          </w:tcPr>
+          <w:p>
+            <w:pPr>
+              <w:jc w:val="center"/>
+              <w:rPr>
+                <w:rFonts w:cs="Calibri"/>
+              </w:rPr>
+            </w:pPr>
+            <w:r>
+              <w:rPr>
+                <w:rFonts w:cs="Calibri"/>
+              </w:rPr>
+              <w:t>0.5</w:t>
+            </w:r>
+          </w:p>
+        </w:tc>
+        <w:tc>
+          <w:tcPr>
+            <w:tcW w:w="4747" w:type="dxa"/>
+          </w:tcPr>
+          <w:p>
+            <w:pPr>
+              <w:jc w:val="center"/>
+              <w:rPr>
+                <w:rFonts w:cs="Calibri"/>
+              </w:rPr>
+            </w:pPr>
+            <w:r>
+              <w:rPr>
+                <w:rFonts w:cs="Calibri"/>
+              </w:rPr>
+              <w:t>Partie 1, partie 2</w:t>
+            </w:r>
+          </w:p>
+        </w:tc>
+        <w:tc>
+          <w:tcPr>
+            <w:tcW w:w="1535" w:type="dxa"/>
           </w:tcPr>
           <w:p>
             <w:pPr>
@@ -7125,11 +7615,30 @@
             </w:r>
           </w:p>
         </w:tc>
+        <w:tc>
+          <w:tcPr>
+            <w:tcW w:w="1526" w:type="dxa"/>
+          </w:tcPr>
+          <w:p>
+            <w:pPr>
+              <w:jc w:val="center"/>
+              <w:rPr>
+                <w:rFonts w:cs="Calibri"/>
+              </w:rPr>
+            </w:pPr>
+            <w:r>
+              <w:rPr>
+                <w:rFonts w:cs="Calibri"/>
+              </w:rPr>
+              <w:t>Charlemagne</w:t>
+            </w:r>
+          </w:p>
+        </w:tc>
       </w:tr>
       <w:tr>
         <w:tc>
           <w:tcPr>
-            <w:tcW w:w="1258" w:type="dxa"/>
+            <w:tcW w:w="1254" w:type="dxa"/>
           </w:tcPr>
           <w:p>
             <w:pPr>
@@ -7142,7 +7651,7 @@
         </w:tc>
         <w:tc>
           <w:tcPr>
-            <w:tcW w:w="1491" w:type="dxa"/>
+            <w:tcW w:w="4747" w:type="dxa"/>
           </w:tcPr>
           <w:p>
             <w:pPr>
@@ -7155,7 +7664,7 @@
         </w:tc>
         <w:tc>
           <w:tcPr>
-            <w:tcW w:w="4776" w:type="dxa"/>
+            <w:tcW w:w="1535" w:type="dxa"/>
           </w:tcPr>
           <w:p>
             <w:pPr>
@@ -7168,61 +7677,7 @@
         </w:tc>
         <w:tc>
           <w:tcPr>
-            <w:tcW w:w="1537" w:type="dxa"/>
-          </w:tcPr>
-          <w:p>
-            <w:pPr>
-              <w:jc w:val="center"/>
-              <w:rPr>
-                <w:rFonts w:cs="Calibri"/>
-              </w:rPr>
-            </w:pPr>
-          </w:p>
-        </w:tc>
-      </w:tr>
-      <w:tr>
-        <w:tc>
-          <w:tcPr>
-            <w:tcW w:w="1258" w:type="dxa"/>
-          </w:tcPr>
-          <w:p>
-            <w:pPr>
-              <w:jc w:val="center"/>
-              <w:rPr>
-                <w:rFonts w:cs="Calibri"/>
-              </w:rPr>
-            </w:pPr>
-          </w:p>
-        </w:tc>
-        <w:tc>
-          <w:tcPr>
-            <w:tcW w:w="1491" w:type="dxa"/>
-          </w:tcPr>
-          <w:p>
-            <w:pPr>
-              <w:jc w:val="center"/>
-              <w:rPr>
-                <w:rFonts w:cs="Calibri"/>
-              </w:rPr>
-            </w:pPr>
-          </w:p>
-        </w:tc>
-        <w:tc>
-          <w:tcPr>
-            <w:tcW w:w="4776" w:type="dxa"/>
-          </w:tcPr>
-          <w:p>
-            <w:pPr>
-              <w:jc w:val="center"/>
-              <w:rPr>
-                <w:rFonts w:cs="Calibri"/>
-              </w:rPr>
-            </w:pPr>
-          </w:p>
-        </w:tc>
-        <w:tc>
-          <w:tcPr>
-            <w:tcW w:w="1537" w:type="dxa"/>
+            <w:tcW w:w="1526" w:type="dxa"/>
           </w:tcPr>
           <w:p>
             <w:pPr>
@@ -7264,12 +7719,12 @@
       </w:pPr>
     </w:p>
     <w:sectPr>
-      <w:headerReference w:type="even" r:id="rId12"/>
-      <w:headerReference w:type="default" r:id="rId13"/>
-      <w:footerReference w:type="even" r:id="rId14"/>
-      <w:footerReference w:type="default" r:id="rId15"/>
-      <w:headerReference w:type="first" r:id="rId16"/>
-      <w:footerReference w:type="first" r:id="rId17"/>
+      <w:headerReference w:type="even" r:id="rId14"/>
+      <w:headerReference w:type="default" r:id="rId15"/>
+      <w:footerReference w:type="even" r:id="rId16"/>
+      <w:footerReference w:type="default" r:id="rId17"/>
+      <w:headerReference w:type="first" r:id="rId18"/>
+      <w:footerReference w:type="first" r:id="rId19"/>
       <w:pgSz w:w="11906" w:h="16838"/>
       <w:pgMar w:top="1417" w:right="1417" w:bottom="1417" w:left="1417" w:header="709" w:footer="709" w:gutter="0"/>
       <w:pgNumType w:start="0"/>
@@ -17628,6 +18083,23 @@
     <w:basedOn w:val="Policepardfaut"/>
     <w:rsid w:val="00F85CD6"/>
   </w:style>
+  <w:style w:type="character" w:customStyle="1" w:styleId="text-token-text-secondary">
+    <w:name w:val="text-token-text-secondary"/>
+    <w:basedOn w:val="Policepardfaut"/>
+    <w:rsid w:val="002E1FA8"/>
+  </w:style>
+  <w:style w:type="character" w:styleId="Lienhypertextesuivivisit">
+    <w:name w:val="FollowedHyperlink"/>
+    <w:basedOn w:val="Policepardfaut"/>
+    <w:uiPriority w:val="99"/>
+    <w:semiHidden/>
+    <w:unhideWhenUsed/>
+    <w:rsid w:val="002E1FA8"/>
+    <w:rPr>
+      <w:color w:val="BA6906" w:themeColor="followedHyperlink"/>
+      <w:u w:val="single"/>
+    </w:rPr>
+  </w:style>
 </w:styles>
 </file>
 
@@ -17963,6 +18435,7 @@
     <w:rsid w:val="00C66C1C"/>
     <w:rsid w:val="00C70753"/>
     <w:rsid w:val="00C86877"/>
+    <w:rsid w:val="00CC3200"/>
     <w:rsid w:val="00D15DCB"/>
     <w:rsid w:val="00D540B8"/>
     <w:rsid w:val="00DC1C77"/>
@@ -17970,7 +18443,6 @@
     <w:rsid w:val="00E05D34"/>
     <w:rsid w:val="00E332AE"/>
     <w:rsid w:val="00E4142D"/>
-    <w:rsid w:val="00E55F49"/>
     <w:rsid w:val="00E9284C"/>
     <w:rsid w:val="00EA1ABA"/>
     <w:rsid w:val="00EA321F"/>

</xml_diff>

<commit_message>
maj table et sommaire, ajout img illustration
</commit_message>
<xml_diff>
--- a/doc/Dossier_Organisation_2024.docx
+++ b/doc/Dossier_Organisation_2024.docx
@@ -694,7 +694,7 @@
                 </w:rPr>
                 <w:fldChar w:fldCharType="separate"/>
               </w:r>
-              <w:hyperlink w:anchor="_Toc171179234" w:history="1">
+              <w:hyperlink w:anchor="_Toc171183003" w:history="1">
                 <w:r>
                   <w:rPr>
                     <w:rStyle w:val="Lienhypertexte"/>
@@ -743,7 +743,7 @@
                     <w:noProof/>
                     <w:webHidden/>
                   </w:rPr>
-                  <w:instrText xml:space="preserve"> PAGEREF _Toc171179234 \h </w:instrText>
+                  <w:instrText xml:space="preserve"> PAGEREF _Toc171183003 \h </w:instrText>
                 </w:r>
                 <w:r>
                   <w:rPr>
@@ -792,7 +792,7 @@
                   <w14:ligatures w14:val="standardContextual"/>
                 </w:rPr>
               </w:pPr>
-              <w:hyperlink w:anchor="_Toc171179235" w:history="1">
+              <w:hyperlink w:anchor="_Toc171183004" w:history="1">
                 <w:r>
                   <w:rPr>
                     <w:rStyle w:val="Lienhypertexte"/>
@@ -839,7 +839,7 @@
                     <w:noProof/>
                     <w:webHidden/>
                   </w:rPr>
-                  <w:instrText xml:space="preserve"> PAGEREF _Toc171179235 \h </w:instrText>
+                  <w:instrText xml:space="preserve"> PAGEREF _Toc171183004 \h </w:instrText>
                 </w:r>
                 <w:r>
                   <w:rPr>
@@ -888,7 +888,7 @@
                   <w14:ligatures w14:val="standardContextual"/>
                 </w:rPr>
               </w:pPr>
-              <w:hyperlink w:anchor="_Toc171179236" w:history="1">
+              <w:hyperlink w:anchor="_Toc171183005" w:history="1">
                 <w:r>
                   <w:rPr>
                     <w:rStyle w:val="Lienhypertexte"/>
@@ -935,7 +935,7 @@
                     <w:noProof/>
                     <w:webHidden/>
                   </w:rPr>
-                  <w:instrText xml:space="preserve"> PAGEREF _Toc171179236 \h </w:instrText>
+                  <w:instrText xml:space="preserve"> PAGEREF _Toc171183005 \h </w:instrText>
                 </w:r>
                 <w:r>
                   <w:rPr>
@@ -984,7 +984,7 @@
                   <w14:ligatures w14:val="standardContextual"/>
                 </w:rPr>
               </w:pPr>
-              <w:hyperlink w:anchor="_Toc171179237" w:history="1">
+              <w:hyperlink w:anchor="_Toc171183006" w:history="1">
                 <w:r>
                   <w:rPr>
                     <w:rStyle w:val="Lienhypertexte"/>
@@ -1031,7 +1031,7 @@
                     <w:noProof/>
                     <w:webHidden/>
                   </w:rPr>
-                  <w:instrText xml:space="preserve"> PAGEREF _Toc171179237 \h </w:instrText>
+                  <w:instrText xml:space="preserve"> PAGEREF _Toc171183006 \h </w:instrText>
                 </w:r>
                 <w:r>
                   <w:rPr>
@@ -1078,7 +1078,7 @@
                   <w14:ligatures w14:val="standardContextual"/>
                 </w:rPr>
               </w:pPr>
-              <w:hyperlink w:anchor="_Toc171179238" w:history="1">
+              <w:hyperlink w:anchor="_Toc171183007" w:history="1">
                 <w:r>
                   <w:rPr>
                     <w:rStyle w:val="Lienhypertexte"/>
@@ -1127,7 +1127,7 @@
                     <w:noProof/>
                     <w:webHidden/>
                   </w:rPr>
-                  <w:instrText xml:space="preserve"> PAGEREF _Toc171179238 \h </w:instrText>
+                  <w:instrText xml:space="preserve"> PAGEREF _Toc171183007 \h </w:instrText>
                 </w:r>
                 <w:r>
                   <w:rPr>
@@ -1176,7 +1176,7 @@
                   <w14:ligatures w14:val="standardContextual"/>
                 </w:rPr>
               </w:pPr>
-              <w:hyperlink w:anchor="_Toc171179239" w:history="1">
+              <w:hyperlink w:anchor="_Toc171183008" w:history="1">
                 <w:r>
                   <w:rPr>
                     <w:rStyle w:val="Lienhypertexte"/>
@@ -1223,7 +1223,7 @@
                     <w:noProof/>
                     <w:webHidden/>
                   </w:rPr>
-                  <w:instrText xml:space="preserve"> PAGEREF _Toc171179239 \h </w:instrText>
+                  <w:instrText xml:space="preserve"> PAGEREF _Toc171183008 \h </w:instrText>
                 </w:r>
                 <w:r>
                   <w:rPr>
@@ -1272,7 +1272,7 @@
                   <w14:ligatures w14:val="standardContextual"/>
                 </w:rPr>
               </w:pPr>
-              <w:hyperlink w:anchor="_Toc171179240" w:history="1">
+              <w:hyperlink w:anchor="_Toc171183009" w:history="1">
                 <w:r>
                   <w:rPr>
                     <w:rStyle w:val="Lienhypertexte"/>
@@ -1319,7 +1319,7 @@
                     <w:noProof/>
                     <w:webHidden/>
                   </w:rPr>
-                  <w:instrText xml:space="preserve"> PAGEREF _Toc171179240 \h </w:instrText>
+                  <w:instrText xml:space="preserve"> PAGEREF _Toc171183009 \h </w:instrText>
                 </w:r>
                 <w:r>
                   <w:rPr>
@@ -1368,7 +1368,7 @@
                   <w14:ligatures w14:val="standardContextual"/>
                 </w:rPr>
               </w:pPr>
-              <w:hyperlink w:anchor="_Toc171179241" w:history="1">
+              <w:hyperlink w:anchor="_Toc171183010" w:history="1">
                 <w:r>
                   <w:rPr>
                     <w:rStyle w:val="Lienhypertexte"/>
@@ -1415,7 +1415,7 @@
                     <w:noProof/>
                     <w:webHidden/>
                   </w:rPr>
-                  <w:instrText xml:space="preserve"> PAGEREF _Toc171179241 \h </w:instrText>
+                  <w:instrText xml:space="preserve"> PAGEREF _Toc171183010 \h </w:instrText>
                 </w:r>
                 <w:r>
                   <w:rPr>
@@ -1464,7 +1464,7 @@
                   <w14:ligatures w14:val="standardContextual"/>
                 </w:rPr>
               </w:pPr>
-              <w:hyperlink w:anchor="_Toc171179242" w:history="1">
+              <w:hyperlink w:anchor="_Toc171183011" w:history="1">
                 <w:r>
                   <w:rPr>
                     <w:rStyle w:val="Lienhypertexte"/>
@@ -1511,7 +1511,7 @@
                     <w:noProof/>
                     <w:webHidden/>
                   </w:rPr>
-                  <w:instrText xml:space="preserve"> PAGEREF _Toc171179242 \h </w:instrText>
+                  <w:instrText xml:space="preserve"> PAGEREF _Toc171183011 \h </w:instrText>
                 </w:r>
                 <w:r>
                   <w:rPr>
@@ -1558,7 +1558,7 @@
                   <w14:ligatures w14:val="standardContextual"/>
                 </w:rPr>
               </w:pPr>
-              <w:hyperlink w:anchor="_Toc171179243" w:history="1">
+              <w:hyperlink w:anchor="_Toc171183012" w:history="1">
                 <w:r>
                   <w:rPr>
                     <w:rStyle w:val="Lienhypertexte"/>
@@ -1607,7 +1607,7 @@
                     <w:noProof/>
                     <w:webHidden/>
                   </w:rPr>
-                  <w:instrText xml:space="preserve"> PAGEREF _Toc171179243 \h </w:instrText>
+                  <w:instrText xml:space="preserve"> PAGEREF _Toc171183012 \h </w:instrText>
                 </w:r>
                 <w:r>
                   <w:rPr>
@@ -1656,7 +1656,7 @@
                   <w14:ligatures w14:val="standardContextual"/>
                 </w:rPr>
               </w:pPr>
-              <w:hyperlink w:anchor="_Toc171179244" w:history="1">
+              <w:hyperlink w:anchor="_Toc171183013" w:history="1">
                 <w:r>
                   <w:rPr>
                     <w:rStyle w:val="Lienhypertexte"/>
@@ -1682,7 +1682,7 @@
                     <w:rStyle w:val="Lienhypertexte"/>
                     <w:noProof/>
                   </w:rPr>
-                  <w:t>Surveillance des nouvelles technologies (modèles, dashboard, web)</w:t>
+                  <w:t>Surveillance des nouvelles technologies</w:t>
                 </w:r>
                 <w:r>
                   <w:rPr>
@@ -1703,7 +1703,7 @@
                     <w:noProof/>
                     <w:webHidden/>
                   </w:rPr>
-                  <w:instrText xml:space="preserve"> PAGEREF _Toc171179244 \h </w:instrText>
+                  <w:instrText xml:space="preserve"> PAGEREF _Toc171183013 \h </w:instrText>
                 </w:r>
                 <w:r>
                   <w:rPr>
@@ -1752,7 +1752,7 @@
                   <w14:ligatures w14:val="standardContextual"/>
                 </w:rPr>
               </w:pPr>
-              <w:hyperlink w:anchor="_Toc171179245" w:history="1">
+              <w:hyperlink w:anchor="_Toc171183014" w:history="1">
                 <w:r>
                   <w:rPr>
                     <w:rStyle w:val="Lienhypertexte"/>
@@ -1799,7 +1799,7 @@
                     <w:noProof/>
                     <w:webHidden/>
                   </w:rPr>
-                  <w:instrText xml:space="preserve"> PAGEREF _Toc171179245 \h </w:instrText>
+                  <w:instrText xml:space="preserve"> PAGEREF _Toc171183014 \h </w:instrText>
                 </w:r>
                 <w:r>
                   <w:rPr>
@@ -1819,7 +1819,7 @@
                     <w:noProof/>
                     <w:webHidden/>
                   </w:rPr>
-                  <w:t>5</w:t>
+                  <w:t>6</w:t>
                 </w:r>
                 <w:r>
                   <w:rPr>
@@ -1848,7 +1848,7 @@
                   <w14:ligatures w14:val="standardContextual"/>
                 </w:rPr>
               </w:pPr>
-              <w:hyperlink w:anchor="_Toc171179246" w:history="1">
+              <w:hyperlink w:anchor="_Toc171183015" w:history="1">
                 <w:r>
                   <w:rPr>
                     <w:rStyle w:val="Lienhypertexte"/>
@@ -1895,7 +1895,7 @@
                     <w:noProof/>
                     <w:webHidden/>
                   </w:rPr>
-                  <w:instrText xml:space="preserve"> PAGEREF _Toc171179246 \h </w:instrText>
+                  <w:instrText xml:space="preserve"> PAGEREF _Toc171183015 \h </w:instrText>
                 </w:r>
                 <w:r>
                   <w:rPr>
@@ -1915,7 +1915,7 @@
                     <w:noProof/>
                     <w:webHidden/>
                   </w:rPr>
-                  <w:t>5</w:t>
+                  <w:t>6</w:t>
                 </w:r>
                 <w:r>
                   <w:rPr>
@@ -1944,7 +1944,7 @@
                   <w14:ligatures w14:val="standardContextual"/>
                 </w:rPr>
               </w:pPr>
-              <w:hyperlink w:anchor="_Toc171179247" w:history="1">
+              <w:hyperlink w:anchor="_Toc171183016" w:history="1">
                 <w:r>
                   <w:rPr>
                     <w:rStyle w:val="Lienhypertexte"/>
@@ -1991,7 +1991,7 @@
                     <w:noProof/>
                     <w:webHidden/>
                   </w:rPr>
-                  <w:instrText xml:space="preserve"> PAGEREF _Toc171179247 \h </w:instrText>
+                  <w:instrText xml:space="preserve"> PAGEREF _Toc171183016 \h </w:instrText>
                 </w:r>
                 <w:r>
                   <w:rPr>
@@ -2011,7 +2011,7 @@
                     <w:noProof/>
                     <w:webHidden/>
                   </w:rPr>
-                  <w:t>5</w:t>
+                  <w:t>6</w:t>
                 </w:r>
                 <w:r>
                   <w:rPr>
@@ -2040,7 +2040,7 @@
                   <w14:ligatures w14:val="standardContextual"/>
                 </w:rPr>
               </w:pPr>
-              <w:hyperlink w:anchor="_Toc171179248" w:history="1">
+              <w:hyperlink w:anchor="_Toc171183017" w:history="1">
                 <w:r>
                   <w:rPr>
                     <w:rStyle w:val="Lienhypertexte"/>
@@ -2087,7 +2087,7 @@
                     <w:noProof/>
                     <w:webHidden/>
                   </w:rPr>
-                  <w:instrText xml:space="preserve"> PAGEREF _Toc171179248 \h </w:instrText>
+                  <w:instrText xml:space="preserve"> PAGEREF _Toc171183017 \h </w:instrText>
                 </w:r>
                 <w:r>
                   <w:rPr>
@@ -2107,7 +2107,7 @@
                     <w:noProof/>
                     <w:webHidden/>
                   </w:rPr>
-                  <w:t>5</w:t>
+                  <w:t>6</w:t>
                 </w:r>
                 <w:r>
                   <w:rPr>
@@ -2134,7 +2134,7 @@
                   <w14:ligatures w14:val="standardContextual"/>
                 </w:rPr>
               </w:pPr>
-              <w:hyperlink w:anchor="_Toc171179249" w:history="1">
+              <w:hyperlink w:anchor="_Toc171183018" w:history="1">
                 <w:r>
                   <w:rPr>
                     <w:rStyle w:val="Lienhypertexte"/>
@@ -2183,7 +2183,7 @@
                     <w:noProof/>
                     <w:webHidden/>
                   </w:rPr>
-                  <w:instrText xml:space="preserve"> PAGEREF _Toc171179249 \h </w:instrText>
+                  <w:instrText xml:space="preserve"> PAGEREF _Toc171183018 \h </w:instrText>
                 </w:r>
                 <w:r>
                   <w:rPr>
@@ -2203,7 +2203,7 @@
                     <w:noProof/>
                     <w:webHidden/>
                   </w:rPr>
-                  <w:t>6</w:t>
+                  <w:t>7</w:t>
                 </w:r>
                 <w:r>
                   <w:rPr>
@@ -2232,7 +2232,7 @@
                   <w14:ligatures w14:val="standardContextual"/>
                 </w:rPr>
               </w:pPr>
-              <w:hyperlink w:anchor="_Toc171179250" w:history="1">
+              <w:hyperlink w:anchor="_Toc171183019" w:history="1">
                 <w:r>
                   <w:rPr>
                     <w:rStyle w:val="Lienhypertexte"/>
@@ -2279,7 +2279,7 @@
                     <w:noProof/>
                     <w:webHidden/>
                   </w:rPr>
-                  <w:instrText xml:space="preserve"> PAGEREF _Toc171179250 \h </w:instrText>
+                  <w:instrText xml:space="preserve"> PAGEREF _Toc171183019 \h </w:instrText>
                 </w:r>
                 <w:r>
                   <w:rPr>
@@ -2299,7 +2299,7 @@
                     <w:noProof/>
                     <w:webHidden/>
                   </w:rPr>
-                  <w:t>6</w:t>
+                  <w:t>7</w:t>
                 </w:r>
                 <w:r>
                   <w:rPr>
@@ -2328,7 +2328,7 @@
                   <w14:ligatures w14:val="standardContextual"/>
                 </w:rPr>
               </w:pPr>
-              <w:hyperlink w:anchor="_Toc171179251" w:history="1">
+              <w:hyperlink w:anchor="_Toc171183020" w:history="1">
                 <w:r>
                   <w:rPr>
                     <w:rStyle w:val="Lienhypertexte"/>
@@ -2375,7 +2375,7 @@
                     <w:noProof/>
                     <w:webHidden/>
                   </w:rPr>
-                  <w:instrText xml:space="preserve"> PAGEREF _Toc171179251 \h </w:instrText>
+                  <w:instrText xml:space="preserve"> PAGEREF _Toc171183020 \h </w:instrText>
                 </w:r>
                 <w:r>
                   <w:rPr>
@@ -2395,7 +2395,7 @@
                     <w:noProof/>
                     <w:webHidden/>
                   </w:rPr>
-                  <w:t>6</w:t>
+                  <w:t>7</w:t>
                 </w:r>
                 <w:r>
                   <w:rPr>
@@ -2424,7 +2424,7 @@
                   <w14:ligatures w14:val="standardContextual"/>
                 </w:rPr>
               </w:pPr>
-              <w:hyperlink w:anchor="_Toc171179252" w:history="1">
+              <w:hyperlink w:anchor="_Toc171183021" w:history="1">
                 <w:r>
                   <w:rPr>
                     <w:rStyle w:val="Lienhypertexte"/>
@@ -2471,7 +2471,7 @@
                     <w:noProof/>
                     <w:webHidden/>
                   </w:rPr>
-                  <w:instrText xml:space="preserve"> PAGEREF _Toc171179252 \h </w:instrText>
+                  <w:instrText xml:space="preserve"> PAGEREF _Toc171183021 \h </w:instrText>
                 </w:r>
                 <w:r>
                   <w:rPr>
@@ -2491,7 +2491,7 @@
                     <w:noProof/>
                     <w:webHidden/>
                   </w:rPr>
-                  <w:t>6</w:t>
+                  <w:t>7</w:t>
                 </w:r>
                 <w:r>
                   <w:rPr>
@@ -2520,7 +2520,7 @@
                   <w14:ligatures w14:val="standardContextual"/>
                 </w:rPr>
               </w:pPr>
-              <w:hyperlink w:anchor="_Toc171179253" w:history="1">
+              <w:hyperlink w:anchor="_Toc171183022" w:history="1">
                 <w:r>
                   <w:rPr>
                     <w:rStyle w:val="Lienhypertexte"/>
@@ -2567,7 +2567,7 @@
                     <w:noProof/>
                     <w:webHidden/>
                   </w:rPr>
-                  <w:instrText xml:space="preserve"> PAGEREF _Toc171179253 \h </w:instrText>
+                  <w:instrText xml:space="preserve"> PAGEREF _Toc171183022 \h </w:instrText>
                 </w:r>
                 <w:r>
                   <w:rPr>
@@ -2587,7 +2587,7 @@
                     <w:noProof/>
                     <w:webHidden/>
                   </w:rPr>
-                  <w:t>6</w:t>
+                  <w:t>7</w:t>
                 </w:r>
                 <w:r>
                   <w:rPr>
@@ -2616,7 +2616,7 @@
                   <w14:ligatures w14:val="standardContextual"/>
                 </w:rPr>
               </w:pPr>
-              <w:hyperlink w:anchor="_Toc171179254" w:history="1">
+              <w:hyperlink w:anchor="_Toc171183023" w:history="1">
                 <w:r>
                   <w:rPr>
                     <w:rStyle w:val="Lienhypertexte"/>
@@ -2663,7 +2663,7 @@
                     <w:noProof/>
                     <w:webHidden/>
                   </w:rPr>
-                  <w:instrText xml:space="preserve"> PAGEREF _Toc171179254 \h </w:instrText>
+                  <w:instrText xml:space="preserve"> PAGEREF _Toc171183023 \h </w:instrText>
                 </w:r>
                 <w:r>
                   <w:rPr>
@@ -2683,7 +2683,7 @@
                     <w:noProof/>
                     <w:webHidden/>
                   </w:rPr>
-                  <w:t>6</w:t>
+                  <w:t>7</w:t>
                 </w:r>
                 <w:r>
                   <w:rPr>
@@ -2710,7 +2710,7 @@
                   <w14:ligatures w14:val="standardContextual"/>
                 </w:rPr>
               </w:pPr>
-              <w:hyperlink w:anchor="_Toc171179255" w:history="1">
+              <w:hyperlink w:anchor="_Toc171183024" w:history="1">
                 <w:r>
                   <w:rPr>
                     <w:rStyle w:val="Lienhypertexte"/>
@@ -2759,7 +2759,7 @@
                     <w:noProof/>
                     <w:webHidden/>
                   </w:rPr>
-                  <w:instrText xml:space="preserve"> PAGEREF _Toc171179255 \h </w:instrText>
+                  <w:instrText xml:space="preserve"> PAGEREF _Toc171183024 \h </w:instrText>
                 </w:r>
                 <w:r>
                   <w:rPr>
@@ -2779,7 +2779,7 @@
                     <w:noProof/>
                     <w:webHidden/>
                   </w:rPr>
-                  <w:t>6</w:t>
+                  <w:t>7</w:t>
                 </w:r>
                 <w:r>
                   <w:rPr>
@@ -2808,7 +2808,7 @@
                   <w14:ligatures w14:val="standardContextual"/>
                 </w:rPr>
               </w:pPr>
-              <w:hyperlink w:anchor="_Toc171179256" w:history="1">
+              <w:hyperlink w:anchor="_Toc171183025" w:history="1">
                 <w:r>
                   <w:rPr>
                     <w:rStyle w:val="Lienhypertexte"/>
@@ -2855,7 +2855,7 @@
                     <w:noProof/>
                     <w:webHidden/>
                   </w:rPr>
-                  <w:instrText xml:space="preserve"> PAGEREF _Toc171179256 \h </w:instrText>
+                  <w:instrText xml:space="preserve"> PAGEREF _Toc171183025 \h </w:instrText>
                 </w:r>
                 <w:r>
                   <w:rPr>
@@ -2875,7 +2875,7 @@
                     <w:noProof/>
                     <w:webHidden/>
                   </w:rPr>
-                  <w:t>6</w:t>
+                  <w:t>7</w:t>
                 </w:r>
                 <w:r>
                   <w:rPr>
@@ -2904,7 +2904,7 @@
                   <w14:ligatures w14:val="standardContextual"/>
                 </w:rPr>
               </w:pPr>
-              <w:hyperlink w:anchor="_Toc171179257" w:history="1">
+              <w:hyperlink w:anchor="_Toc171183026" w:history="1">
                 <w:r>
                   <w:rPr>
                     <w:rStyle w:val="Lienhypertexte"/>
@@ -2951,7 +2951,7 @@
                     <w:noProof/>
                     <w:webHidden/>
                   </w:rPr>
-                  <w:instrText xml:space="preserve"> PAGEREF _Toc171179257 \h </w:instrText>
+                  <w:instrText xml:space="preserve"> PAGEREF _Toc171183026 \h </w:instrText>
                 </w:r>
                 <w:r>
                   <w:rPr>
@@ -2971,7 +2971,7 @@
                     <w:noProof/>
                     <w:webHidden/>
                   </w:rPr>
-                  <w:t>6</w:t>
+                  <w:t>7</w:t>
                 </w:r>
                 <w:r>
                   <w:rPr>
@@ -3000,7 +3000,7 @@
                   <w14:ligatures w14:val="standardContextual"/>
                 </w:rPr>
               </w:pPr>
-              <w:hyperlink w:anchor="_Toc171179258" w:history="1">
+              <w:hyperlink w:anchor="_Toc171183027" w:history="1">
                 <w:r>
                   <w:rPr>
                     <w:rStyle w:val="Lienhypertexte"/>
@@ -3027,7 +3027,7 @@
                     <w:noProof/>
                     <w:webHidden/>
                   </w:rPr>
-                  <w:instrText xml:space="preserve"> PAGEREF _Toc171179258 \h </w:instrText>
+                  <w:instrText xml:space="preserve"> PAGEREF _Toc171183027 \h </w:instrText>
                 </w:r>
                 <w:r>
                   <w:rPr>
@@ -3047,7 +3047,7 @@
                     <w:noProof/>
                     <w:webHidden/>
                   </w:rPr>
-                  <w:t>6</w:t>
+                  <w:t>7</w:t>
                 </w:r>
                 <w:r>
                   <w:rPr>
@@ -3076,7 +3076,7 @@
                   <w14:ligatures w14:val="standardContextual"/>
                 </w:rPr>
               </w:pPr>
-              <w:hyperlink w:anchor="_Toc171179259" w:history="1">
+              <w:hyperlink w:anchor="_Toc171183028" w:history="1">
                 <w:r>
                   <w:rPr>
                     <w:rStyle w:val="Lienhypertexte"/>
@@ -3103,7 +3103,7 @@
                     <w:noProof/>
                     <w:webHidden/>
                   </w:rPr>
-                  <w:instrText xml:space="preserve"> PAGEREF _Toc171179259 \h </w:instrText>
+                  <w:instrText xml:space="preserve"> PAGEREF _Toc171183028 \h </w:instrText>
                 </w:r>
                 <w:r>
                   <w:rPr>
@@ -3123,7 +3123,7 @@
                     <w:noProof/>
                     <w:webHidden/>
                   </w:rPr>
-                  <w:t>6</w:t>
+                  <w:t>7</w:t>
                 </w:r>
                 <w:r>
                   <w:rPr>
@@ -3152,7 +3152,7 @@
                   <w14:ligatures w14:val="standardContextual"/>
                 </w:rPr>
               </w:pPr>
-              <w:hyperlink w:anchor="_Toc171179260" w:history="1">
+              <w:hyperlink w:anchor="_Toc171183029" w:history="1">
                 <w:r>
                   <w:rPr>
                     <w:rStyle w:val="Lienhypertexte"/>
@@ -3179,7 +3179,7 @@
                     <w:noProof/>
                     <w:webHidden/>
                   </w:rPr>
-                  <w:instrText xml:space="preserve"> PAGEREF _Toc171179260 \h </w:instrText>
+                  <w:instrText xml:space="preserve"> PAGEREF _Toc171183029 \h </w:instrText>
                 </w:r>
                 <w:r>
                   <w:rPr>
@@ -3199,7 +3199,7 @@
                     <w:noProof/>
                     <w:webHidden/>
                   </w:rPr>
-                  <w:t>6</w:t>
+                  <w:t>7</w:t>
                 </w:r>
                 <w:r>
                   <w:rPr>
@@ -3228,7 +3228,7 @@
                   <w14:ligatures w14:val="standardContextual"/>
                 </w:rPr>
               </w:pPr>
-              <w:hyperlink w:anchor="_Toc171179261" w:history="1">
+              <w:hyperlink w:anchor="_Toc171183030" w:history="1">
                 <w:r>
                   <w:rPr>
                     <w:rStyle w:val="Lienhypertexte"/>
@@ -3275,7 +3275,7 @@
                     <w:noProof/>
                     <w:webHidden/>
                   </w:rPr>
-                  <w:instrText xml:space="preserve"> PAGEREF _Toc171179261 \h </w:instrText>
+                  <w:instrText xml:space="preserve"> PAGEREF _Toc171183030 \h </w:instrText>
                 </w:r>
                 <w:r>
                   <w:rPr>
@@ -3295,7 +3295,7 @@
                     <w:noProof/>
                     <w:webHidden/>
                   </w:rPr>
-                  <w:t>6</w:t>
+                  <w:t>7</w:t>
                 </w:r>
                 <w:r>
                   <w:rPr>
@@ -3324,7 +3324,7 @@
                   <w14:ligatures w14:val="standardContextual"/>
                 </w:rPr>
               </w:pPr>
-              <w:hyperlink w:anchor="_Toc171179262" w:history="1">
+              <w:hyperlink w:anchor="_Toc171183031" w:history="1">
                 <w:r>
                   <w:rPr>
                     <w:rStyle w:val="Lienhypertexte"/>
@@ -3351,7 +3351,7 @@
                     <w:noProof/>
                     <w:webHidden/>
                   </w:rPr>
-                  <w:instrText xml:space="preserve"> PAGEREF _Toc171179262 \h </w:instrText>
+                  <w:instrText xml:space="preserve"> PAGEREF _Toc171183031 \h </w:instrText>
                 </w:r>
                 <w:r>
                   <w:rPr>
@@ -3371,7 +3371,7 @@
                     <w:noProof/>
                     <w:webHidden/>
                   </w:rPr>
-                  <w:t>6</w:t>
+                  <w:t>7</w:t>
                 </w:r>
                 <w:r>
                   <w:rPr>
@@ -3400,7 +3400,7 @@
                   <w14:ligatures w14:val="standardContextual"/>
                 </w:rPr>
               </w:pPr>
-              <w:hyperlink w:anchor="_Toc171179263" w:history="1">
+              <w:hyperlink w:anchor="_Toc171183032" w:history="1">
                 <w:r>
                   <w:rPr>
                     <w:rStyle w:val="Lienhypertexte"/>
@@ -3427,7 +3427,7 @@
                     <w:noProof/>
                     <w:webHidden/>
                   </w:rPr>
-                  <w:instrText xml:space="preserve"> PAGEREF _Toc171179263 \h </w:instrText>
+                  <w:instrText xml:space="preserve"> PAGEREF _Toc171183032 \h </w:instrText>
                 </w:r>
                 <w:r>
                   <w:rPr>
@@ -3447,7 +3447,7 @@
                     <w:noProof/>
                     <w:webHidden/>
                   </w:rPr>
-                  <w:t>6</w:t>
+                  <w:t>7</w:t>
                 </w:r>
                 <w:r>
                   <w:rPr>
@@ -3474,7 +3474,7 @@
                   <w14:ligatures w14:val="standardContextual"/>
                 </w:rPr>
               </w:pPr>
-              <w:hyperlink w:anchor="_Toc171179264" w:history="1">
+              <w:hyperlink w:anchor="_Toc171183033" w:history="1">
                 <w:r>
                   <w:rPr>
                     <w:rStyle w:val="Lienhypertexte"/>
@@ -3523,7 +3523,7 @@
                     <w:noProof/>
                     <w:webHidden/>
                   </w:rPr>
-                  <w:instrText xml:space="preserve"> PAGEREF _Toc171179264 \h </w:instrText>
+                  <w:instrText xml:space="preserve"> PAGEREF _Toc171183033 \h </w:instrText>
                 </w:r>
                 <w:r>
                   <w:rPr>
@@ -3543,7 +3543,7 @@
                     <w:noProof/>
                     <w:webHidden/>
                   </w:rPr>
-                  <w:t>6</w:t>
+                  <w:t>7</w:t>
                 </w:r>
                 <w:r>
                   <w:rPr>
@@ -3572,7 +3572,7 @@
                   <w14:ligatures w14:val="standardContextual"/>
                 </w:rPr>
               </w:pPr>
-              <w:hyperlink w:anchor="_Toc171179265" w:history="1">
+              <w:hyperlink w:anchor="_Toc171183034" w:history="1">
                 <w:r>
                   <w:rPr>
                     <w:rStyle w:val="Lienhypertexte"/>
@@ -3619,7 +3619,7 @@
                     <w:noProof/>
                     <w:webHidden/>
                   </w:rPr>
-                  <w:instrText xml:space="preserve"> PAGEREF _Toc171179265 \h </w:instrText>
+                  <w:instrText xml:space="preserve"> PAGEREF _Toc171183034 \h </w:instrText>
                 </w:r>
                 <w:r>
                   <w:rPr>
@@ -3639,7 +3639,7 @@
                     <w:noProof/>
                     <w:webHidden/>
                   </w:rPr>
-                  <w:t>6</w:t>
+                  <w:t>7</w:t>
                 </w:r>
                 <w:r>
                   <w:rPr>
@@ -3668,7 +3668,7 @@
                   <w14:ligatures w14:val="standardContextual"/>
                 </w:rPr>
               </w:pPr>
-              <w:hyperlink w:anchor="_Toc171179266" w:history="1">
+              <w:hyperlink w:anchor="_Toc171183035" w:history="1">
                 <w:r>
                   <w:rPr>
                     <w:rStyle w:val="Lienhypertexte"/>
@@ -3715,7 +3715,7 @@
                     <w:noProof/>
                     <w:webHidden/>
                   </w:rPr>
-                  <w:instrText xml:space="preserve"> PAGEREF _Toc171179266 \h </w:instrText>
+                  <w:instrText xml:space="preserve"> PAGEREF _Toc171183035 \h </w:instrText>
                 </w:r>
                 <w:r>
                   <w:rPr>
@@ -3735,7 +3735,7 @@
                     <w:noProof/>
                     <w:webHidden/>
                   </w:rPr>
-                  <w:t>6</w:t>
+                  <w:t>7</w:t>
                 </w:r>
                 <w:r>
                   <w:rPr>
@@ -3764,7 +3764,7 @@
                   <w14:ligatures w14:val="standardContextual"/>
                 </w:rPr>
               </w:pPr>
-              <w:hyperlink w:anchor="_Toc171179267" w:history="1">
+              <w:hyperlink w:anchor="_Toc171183036" w:history="1">
                 <w:r>
                   <w:rPr>
                     <w:rStyle w:val="Lienhypertexte"/>
@@ -3811,7 +3811,7 @@
                     <w:noProof/>
                     <w:webHidden/>
                   </w:rPr>
-                  <w:instrText xml:space="preserve"> PAGEREF _Toc171179267 \h </w:instrText>
+                  <w:instrText xml:space="preserve"> PAGEREF _Toc171183036 \h </w:instrText>
                 </w:r>
                 <w:r>
                   <w:rPr>
@@ -3831,7 +3831,7 @@
                     <w:noProof/>
                     <w:webHidden/>
                   </w:rPr>
-                  <w:t>6</w:t>
+                  <w:t>7</w:t>
                 </w:r>
                 <w:r>
                   <w:rPr>
@@ -3860,7 +3860,7 @@
                   <w14:ligatures w14:val="standardContextual"/>
                 </w:rPr>
               </w:pPr>
-              <w:hyperlink w:anchor="_Toc171179268" w:history="1">
+              <w:hyperlink w:anchor="_Toc171183037" w:history="1">
                 <w:r>
                   <w:rPr>
                     <w:rStyle w:val="Lienhypertexte"/>
@@ -3907,7 +3907,7 @@
                     <w:noProof/>
                     <w:webHidden/>
                   </w:rPr>
-                  <w:instrText xml:space="preserve"> PAGEREF _Toc171179268 \h </w:instrText>
+                  <w:instrText xml:space="preserve"> PAGEREF _Toc171183037 \h </w:instrText>
                 </w:r>
                 <w:r>
                   <w:rPr>
@@ -3927,7 +3927,7 @@
                     <w:noProof/>
                     <w:webHidden/>
                   </w:rPr>
-                  <w:t>6</w:t>
+                  <w:t>7</w:t>
                 </w:r>
                 <w:r>
                   <w:rPr>
@@ -3956,7 +3956,7 @@
                   <w14:ligatures w14:val="standardContextual"/>
                 </w:rPr>
               </w:pPr>
-              <w:hyperlink w:anchor="_Toc171179269" w:history="1">
+              <w:hyperlink w:anchor="_Toc171183038" w:history="1">
                 <w:r>
                   <w:rPr>
                     <w:rStyle w:val="Lienhypertexte"/>
@@ -4005,7 +4005,7 @@
                     <w:noProof/>
                     <w:webHidden/>
                   </w:rPr>
-                  <w:instrText xml:space="preserve"> PAGEREF _Toc171179269 \h </w:instrText>
+                  <w:instrText xml:space="preserve"> PAGEREF _Toc171183038 \h </w:instrText>
                 </w:r>
                 <w:r>
                   <w:rPr>
@@ -4025,7 +4025,7 @@
                     <w:noProof/>
                     <w:webHidden/>
                   </w:rPr>
-                  <w:t>6</w:t>
+                  <w:t>7</w:t>
                 </w:r>
                 <w:r>
                   <w:rPr>
@@ -4054,7 +4054,7 @@
                   <w14:ligatures w14:val="standardContextual"/>
                 </w:rPr>
               </w:pPr>
-              <w:hyperlink w:anchor="_Toc171179270" w:history="1">
+              <w:hyperlink w:anchor="_Toc171183039" w:history="1">
                 <w:r>
                   <w:rPr>
                     <w:rStyle w:val="Lienhypertexte"/>
@@ -4103,7 +4103,7 @@
                     <w:noProof/>
                     <w:webHidden/>
                   </w:rPr>
-                  <w:instrText xml:space="preserve"> PAGEREF _Toc171179270 \h </w:instrText>
+                  <w:instrText xml:space="preserve"> PAGEREF _Toc171183039 \h </w:instrText>
                 </w:r>
                 <w:r>
                   <w:rPr>
@@ -4123,7 +4123,7 @@
                     <w:noProof/>
                     <w:webHidden/>
                   </w:rPr>
-                  <w:t>7</w:t>
+                  <w:t>8</w:t>
                 </w:r>
                 <w:r>
                   <w:rPr>
@@ -4152,7 +4152,7 @@
                   <w14:ligatures w14:val="standardContextual"/>
                 </w:rPr>
               </w:pPr>
-              <w:hyperlink w:anchor="_Toc171179271" w:history="1">
+              <w:hyperlink w:anchor="_Toc171183040" w:history="1">
                 <w:r>
                   <w:rPr>
                     <w:rStyle w:val="Lienhypertexte"/>
@@ -4179,7 +4179,7 @@
                     <w:noProof/>
                     <w:webHidden/>
                   </w:rPr>
-                  <w:instrText xml:space="preserve"> PAGEREF _Toc171179271 \h </w:instrText>
+                  <w:instrText xml:space="preserve"> PAGEREF _Toc171183040 \h </w:instrText>
                 </w:r>
                 <w:r>
                   <w:rPr>
@@ -4199,7 +4199,7 @@
                     <w:noProof/>
                     <w:webHidden/>
                   </w:rPr>
-                  <w:t>7</w:t>
+                  <w:t>8</w:t>
                 </w:r>
                 <w:r>
                   <w:rPr>
@@ -4228,7 +4228,7 @@
                   <w14:ligatures w14:val="standardContextual"/>
                 </w:rPr>
               </w:pPr>
-              <w:hyperlink w:anchor="_Toc171179272" w:history="1">
+              <w:hyperlink w:anchor="_Toc171183041" w:history="1">
                 <w:r>
                   <w:rPr>
                     <w:rStyle w:val="Lienhypertexte"/>
@@ -4255,7 +4255,7 @@
                     <w:noProof/>
                     <w:webHidden/>
                   </w:rPr>
-                  <w:instrText xml:space="preserve"> PAGEREF _Toc171179272 \h </w:instrText>
+                  <w:instrText xml:space="preserve"> PAGEREF _Toc171183041 \h </w:instrText>
                 </w:r>
                 <w:r>
                   <w:rPr>
@@ -4275,7 +4275,7 @@
                     <w:noProof/>
                     <w:webHidden/>
                   </w:rPr>
-                  <w:t>7</w:t>
+                  <w:t>8</w:t>
                 </w:r>
                 <w:r>
                   <w:rPr>
@@ -4302,7 +4302,7 @@
                   <w14:ligatures w14:val="standardContextual"/>
                 </w:rPr>
               </w:pPr>
-              <w:hyperlink w:anchor="_Toc171179273" w:history="1">
+              <w:hyperlink w:anchor="_Toc171183042" w:history="1">
                 <w:r>
                   <w:rPr>
                     <w:rStyle w:val="Lienhypertexte"/>
@@ -4351,7 +4351,7 @@
                     <w:noProof/>
                     <w:webHidden/>
                   </w:rPr>
-                  <w:instrText xml:space="preserve"> PAGEREF _Toc171179273 \h </w:instrText>
+                  <w:instrText xml:space="preserve"> PAGEREF _Toc171183042 \h </w:instrText>
                 </w:r>
                 <w:r>
                   <w:rPr>
@@ -4371,7 +4371,7 @@
                     <w:noProof/>
                     <w:webHidden/>
                   </w:rPr>
-                  <w:t>7</w:t>
+                  <w:t>8</w:t>
                 </w:r>
                 <w:r>
                   <w:rPr>
@@ -4400,7 +4400,7 @@
                   <w14:ligatures w14:val="standardContextual"/>
                 </w:rPr>
               </w:pPr>
-              <w:hyperlink w:anchor="_Toc171179274" w:history="1">
+              <w:hyperlink w:anchor="_Toc171183043" w:history="1">
                 <w:r>
                   <w:rPr>
                     <w:rStyle w:val="Lienhypertexte"/>
@@ -4449,7 +4449,7 @@
                     <w:noProof/>
                     <w:webHidden/>
                   </w:rPr>
-                  <w:instrText xml:space="preserve"> PAGEREF _Toc171179274 \h </w:instrText>
+                  <w:instrText xml:space="preserve"> PAGEREF _Toc171183043 \h </w:instrText>
                 </w:r>
                 <w:r>
                   <w:rPr>
@@ -4469,7 +4469,7 @@
                     <w:noProof/>
                     <w:webHidden/>
                   </w:rPr>
-                  <w:t>7</w:t>
+                  <w:t>8</w:t>
                 </w:r>
                 <w:r>
                   <w:rPr>
@@ -4498,7 +4498,7 @@
                   <w14:ligatures w14:val="standardContextual"/>
                 </w:rPr>
               </w:pPr>
-              <w:hyperlink w:anchor="_Toc171179275" w:history="1">
+              <w:hyperlink w:anchor="_Toc171183044" w:history="1">
                 <w:r>
                   <w:rPr>
                     <w:rStyle w:val="Lienhypertexte"/>
@@ -4526,7 +4526,7 @@
                     <w:rFonts w:cs="Calibri"/>
                     <w:noProof/>
                   </w:rPr>
-                  <w:t>Documents applicables</w:t>
+                  <w:t>Documents applicables et références</w:t>
                 </w:r>
                 <w:r>
                   <w:rPr>
@@ -4547,7 +4547,7 @@
                     <w:noProof/>
                     <w:webHidden/>
                   </w:rPr>
-                  <w:instrText xml:space="preserve"> PAGEREF _Toc171179275 \h </w:instrText>
+                  <w:instrText xml:space="preserve"> PAGEREF _Toc171183044 \h </w:instrText>
                 </w:r>
                 <w:r>
                   <w:rPr>
@@ -4567,7 +4567,7 @@
                     <w:noProof/>
                     <w:webHidden/>
                   </w:rPr>
-                  <w:t>7</w:t>
+                  <w:t>8</w:t>
                 </w:r>
                 <w:r>
                   <w:rPr>
@@ -4596,7 +4596,7 @@
                   <w14:ligatures w14:val="standardContextual"/>
                 </w:rPr>
               </w:pPr>
-              <w:hyperlink w:anchor="_Toc171179276" w:history="1">
+              <w:hyperlink w:anchor="_Toc171183045" w:history="1">
                 <w:r>
                   <w:rPr>
                     <w:rStyle w:val="Lienhypertexte"/>
@@ -4643,7 +4643,7 @@
                     <w:noProof/>
                     <w:webHidden/>
                   </w:rPr>
-                  <w:instrText xml:space="preserve"> PAGEREF _Toc171179276 \h </w:instrText>
+                  <w:instrText xml:space="preserve"> PAGEREF _Toc171183045 \h </w:instrText>
                 </w:r>
                 <w:r>
                   <w:rPr>
@@ -4663,7 +4663,7 @@
                     <w:noProof/>
                     <w:webHidden/>
                   </w:rPr>
-                  <w:t>7</w:t>
+                  <w:t>9</w:t>
                 </w:r>
                 <w:r>
                   <w:rPr>
@@ -4692,7 +4692,7 @@
                   <w14:ligatures w14:val="standardContextual"/>
                 </w:rPr>
               </w:pPr>
-              <w:hyperlink w:anchor="_Toc171179277" w:history="1">
+              <w:hyperlink w:anchor="_Toc171183046" w:history="1">
                 <w:r>
                   <w:rPr>
                     <w:rStyle w:val="Lienhypertexte"/>
@@ -4739,7 +4739,7 @@
                     <w:noProof/>
                     <w:webHidden/>
                   </w:rPr>
-                  <w:instrText xml:space="preserve"> PAGEREF _Toc171179277 \h </w:instrText>
+                  <w:instrText xml:space="preserve"> PAGEREF _Toc171183046 \h </w:instrText>
                 </w:r>
                 <w:r>
                   <w:rPr>
@@ -4759,7 +4759,7 @@
                     <w:noProof/>
                     <w:webHidden/>
                   </w:rPr>
-                  <w:t>7</w:t>
+                  <w:t>9</w:t>
                 </w:r>
                 <w:r>
                   <w:rPr>
@@ -5056,6 +5056,80 @@
         </w:p>
         <w:p>
           <w:pPr>
+            <w:pStyle w:val="Tabledesillustrations"/>
+            <w:tabs>
+              <w:tab w:val="right" w:leader="dot" w:pos="9062"/>
+            </w:tabs>
+            <w:rPr>
+              <w:rFonts w:asciiTheme="minorHAnsi" w:eastAsiaTheme="minorEastAsia" w:hAnsiTheme="minorHAnsi"/>
+              <w:noProof/>
+              <w:kern w:val="2"/>
+              <w:sz w:val="24"/>
+              <w:szCs w:val="24"/>
+              <w:lang w:eastAsia="fr-FR"/>
+              <w14:ligatures w14:val="standardContextual"/>
+            </w:rPr>
+          </w:pPr>
+          <w:hyperlink w:anchor="_Toc171182996" w:history="1">
+            <w:r>
+              <w:rPr>
+                <w:rStyle w:val="Lienhypertexte"/>
+                <w:noProof/>
+              </w:rPr>
+              <w:t>Figure 1, des lignes de tri, capables de reconnaître plus de matériaux à Strasbourg, © Nis et For</w:t>
+            </w:r>
+            <w:r>
+              <w:rPr>
+                <w:noProof/>
+                <w:webHidden/>
+              </w:rPr>
+              <w:tab/>
+            </w:r>
+            <w:r>
+              <w:rPr>
+                <w:noProof/>
+                <w:webHidden/>
+              </w:rPr>
+              <w:fldChar w:fldCharType="begin"/>
+            </w:r>
+            <w:r>
+              <w:rPr>
+                <w:noProof/>
+                <w:webHidden/>
+              </w:rPr>
+              <w:instrText xml:space="preserve"> PAGEREF _Toc171182996 \h </w:instrText>
+            </w:r>
+            <w:r>
+              <w:rPr>
+                <w:noProof/>
+                <w:webHidden/>
+              </w:rPr>
+            </w:r>
+            <w:r>
+              <w:rPr>
+                <w:noProof/>
+                <w:webHidden/>
+              </w:rPr>
+              <w:fldChar w:fldCharType="separate"/>
+            </w:r>
+            <w:r>
+              <w:rPr>
+                <w:noProof/>
+                <w:webHidden/>
+              </w:rPr>
+              <w:t>6</w:t>
+            </w:r>
+            <w:r>
+              <w:rPr>
+                <w:noProof/>
+                <w:webHidden/>
+              </w:rPr>
+              <w:fldChar w:fldCharType="end"/>
+            </w:r>
+          </w:hyperlink>
+        </w:p>
+        <w:p>
+          <w:pPr>
             <w:tabs>
               <w:tab w:val="left" w:pos="1454"/>
             </w:tabs>
@@ -5063,15 +5137,6 @@
               <w:rFonts w:cs="Calibri"/>
             </w:rPr>
           </w:pPr>
-          <w:r>
-            <w:rPr>
-              <w:rFonts w:cs="Calibri"/>
-              <w:b/>
-              <w:bCs/>
-              <w:noProof/>
-            </w:rPr>
-            <w:t>Aucune entrée de table d'illustration n'a été trouvée.</w:t>
-          </w:r>
           <w:r>
             <w:rPr>
               <w:rFonts w:cs="Calibri"/>
@@ -5360,9 +5425,8 @@
           <w:pPr>
             <w:pStyle w:val="Titre1"/>
           </w:pPr>
-          <w:bookmarkStart w:id="0" w:name="_Toc171179234"/>
+          <w:bookmarkStart w:id="0" w:name="_Toc171183003"/>
           <w:r>
-            <w:lastRenderedPageBreak/>
             <w:t>Analyse des processus métier</w:t>
           </w:r>
           <w:bookmarkEnd w:id="0"/>
@@ -5371,7 +5435,7 @@
           <w:pPr>
             <w:pStyle w:val="Titre2"/>
           </w:pPr>
-          <w:bookmarkStart w:id="1" w:name="_Toc171179235"/>
+          <w:bookmarkStart w:id="1" w:name="_Toc171183004"/>
           <w:r>
             <w:t>B</w:t>
           </w:r>
@@ -5389,7 +5453,7 @@
           <w:pPr>
             <w:pStyle w:val="Titre2"/>
           </w:pPr>
-          <w:bookmarkStart w:id="2" w:name="_Toc171179236"/>
+          <w:bookmarkStart w:id="2" w:name="_Toc171183005"/>
           <w:r>
             <w:t>F</w:t>
           </w:r>
@@ -5431,7 +5495,7 @@
           <w:pPr>
             <w:pStyle w:val="Titre2"/>
           </w:pPr>
-          <w:bookmarkStart w:id="3" w:name="_Toc171179237"/>
+          <w:bookmarkStart w:id="3" w:name="_Toc171183006"/>
           <w:r>
             <w:t>R</w:t>
           </w:r>
@@ -5482,7 +5546,7 @@
           <w:pPr>
             <w:pStyle w:val="Titre1"/>
           </w:pPr>
-          <w:bookmarkStart w:id="4" w:name="_Toc171179238"/>
+          <w:bookmarkStart w:id="4" w:name="_Toc171183007"/>
           <w:r>
             <w:t>S</w:t>
           </w:r>
@@ -5501,7 +5565,7 @@
           <w:pPr>
             <w:pStyle w:val="Titre2"/>
           </w:pPr>
-          <w:bookmarkStart w:id="5" w:name="_Toc171179239"/>
+          <w:bookmarkStart w:id="5" w:name="_Toc171183008"/>
           <w:r>
             <w:t>C</w:t>
           </w:r>
@@ -5535,16 +5599,19 @@
             <w:t>d’</w:t>
           </w:r>
           <w:r>
-            <w:t>éco-scores, et la création de tableaux de bord interactifs pour l'analyse des données de consommation. Cette diversité de compétences au sein de notre équipe constitue une force majeure pour le développement et le déploiement de notre application.</w:t>
+            <w:t xml:space="preserve">éco-scores, et la création de tableaux de bord interactifs pour l'analyse des données de consommation. Cette diversité de </w:t>
+          </w:r>
+          <w:r>
+            <w:lastRenderedPageBreak/>
+            <w:t>compétences au sein de notre équipe constitue une force majeure pour le développement et le déploiement de notre application.</w:t>
           </w:r>
         </w:p>
         <w:p>
           <w:pPr>
             <w:pStyle w:val="Titre2"/>
           </w:pPr>
-          <w:bookmarkStart w:id="6" w:name="_Toc171179240"/>
+          <w:bookmarkStart w:id="6" w:name="_Toc171183009"/>
           <w:r>
-            <w:lastRenderedPageBreak/>
             <w:t>B</w:t>
           </w:r>
           <w:r>
@@ -5564,7 +5631,7 @@
           <w:pPr>
             <w:pStyle w:val="Titre2"/>
           </w:pPr>
-          <w:bookmarkStart w:id="7" w:name="_Toc171179241"/>
+          <w:bookmarkStart w:id="7" w:name="_Toc171183010"/>
           <w:r>
             <w:t>S</w:t>
           </w:r>
@@ -5594,7 +5661,7 @@
           <w:pPr>
             <w:pStyle w:val="Titre2"/>
           </w:pPr>
-          <w:bookmarkStart w:id="8" w:name="_Toc171179242"/>
+          <w:bookmarkStart w:id="8" w:name="_Toc171183011"/>
           <w:r>
             <w:t>P</w:t>
           </w:r>
@@ -5618,7 +5685,7 @@
           <w:pPr>
             <w:pStyle w:val="Titre1"/>
           </w:pPr>
-          <w:bookmarkStart w:id="9" w:name="_Toc171179243"/>
+          <w:bookmarkStart w:id="9" w:name="_Toc171183012"/>
           <w:r>
             <w:t>Projets d'évolution</w:t>
           </w:r>
@@ -5634,7 +5701,7 @@
           <w:pPr>
             <w:pStyle w:val="Titre2"/>
           </w:pPr>
-          <w:bookmarkStart w:id="10" w:name="_Toc171179244"/>
+          <w:bookmarkStart w:id="10" w:name="_Toc171183013"/>
           <w:r>
             <w:t>Surveillance des nouvelles technologies</w:t>
           </w:r>
@@ -5673,7 +5740,7 @@
           <w:pPr>
             <w:pStyle w:val="Titre2"/>
           </w:pPr>
-          <w:bookmarkStart w:id="11" w:name="_Toc171179245"/>
+          <w:bookmarkStart w:id="11" w:name="_Toc171183014"/>
           <w:r>
             <w:lastRenderedPageBreak/>
             <w:t>I</w:t>
@@ -5690,7 +5757,7 @@
           <w:pPr>
             <w:pStyle w:val="Titre2"/>
           </w:pPr>
-          <w:bookmarkStart w:id="12" w:name="_Toc171179246"/>
+          <w:bookmarkStart w:id="12" w:name="_Toc171183015"/>
           <w:r>
             <w:t>I</w:t>
           </w:r>
@@ -5706,7 +5773,7 @@
           <w:pPr>
             <w:pStyle w:val="Titre2"/>
           </w:pPr>
-          <w:bookmarkStart w:id="13" w:name="_Toc171179247"/>
+          <w:bookmarkStart w:id="13" w:name="_Toc171183016"/>
           <w:r>
             <w:t>Tendances</w:t>
           </w:r>
@@ -5722,7 +5789,6 @@
               <w:color w:val="000000" w:themeColor="text1"/>
             </w:rPr>
           </w:pPr>
-          <w:bookmarkStart w:id="14" w:name="_Toc171179248"/>
           <w:r>
             <w:rPr>
               <w:color w:val="000000" w:themeColor="text1"/>
@@ -5738,6 +5804,243 @@
           </w:pPr>
           <w:r>
             <w:rPr>
+              <w:noProof/>
+            </w:rPr>
+            <mc:AlternateContent>
+              <mc:Choice Requires="wps">
+                <w:drawing>
+                  <wp:anchor distT="0" distB="0" distL="114300" distR="114300" simplePos="0" relativeHeight="251660288" behindDoc="1" locked="0" layoutInCell="1" allowOverlap="1" wp14:anchorId="4D28D05A" wp14:editId="00AB5E02">
+                    <wp:simplePos x="0" y="0"/>
+                    <wp:positionH relativeFrom="column">
+                      <wp:posOffset>3242310</wp:posOffset>
+                    </wp:positionH>
+                    <wp:positionV relativeFrom="paragraph">
+                      <wp:posOffset>2016125</wp:posOffset>
+                    </wp:positionV>
+                    <wp:extent cx="2508250" cy="635"/>
+                    <wp:effectExtent l="0" t="0" r="6350" b="12065"/>
+                    <wp:wrapTight wrapText="bothSides">
+                      <wp:wrapPolygon edited="0">
+                        <wp:start x="0" y="0"/>
+                        <wp:lineTo x="0" y="0"/>
+                        <wp:lineTo x="21545" y="0"/>
+                        <wp:lineTo x="21545" y="0"/>
+                        <wp:lineTo x="0" y="0"/>
+                      </wp:wrapPolygon>
+                    </wp:wrapTight>
+                    <wp:docPr id="1211368414" name="Zone de texte 1"/>
+                    <wp:cNvGraphicFramePr/>
+                    <a:graphic xmlns:a="http://schemas.openxmlformats.org/drawingml/2006/main">
+                      <a:graphicData uri="http://schemas.microsoft.com/office/word/2010/wordprocessingShape">
+                        <wps:wsp>
+                          <wps:cNvSpPr txBox="1"/>
+                          <wps:spPr>
+                            <a:xfrm>
+                              <a:off x="0" y="0"/>
+                              <a:ext cx="2508250" cy="635"/>
+                            </a:xfrm>
+                            <a:prstGeom prst="rect">
+                              <a:avLst/>
+                            </a:prstGeom>
+                            <a:solidFill>
+                              <a:prstClr val="white"/>
+                            </a:solidFill>
+                            <a:ln>
+                              <a:noFill/>
+                            </a:ln>
+                          </wps:spPr>
+                          <wps:txbx>
+                            <w:txbxContent>
+                              <w:p>
+                                <w:pPr>
+                                  <w:pStyle w:val="Lgende"/>
+                                  <w:jc w:val="center"/>
+                                  <w:rPr>
+                                    <w:noProof/>
+                                    <w:color w:val="000000" w:themeColor="text1"/>
+                                    <w:sz w:val="22"/>
+                                    <w:szCs w:val="22"/>
+                                  </w:rPr>
+                                </w:pPr>
+                                <w:bookmarkStart w:id="14" w:name="_Toc171182996"/>
+                                <w:r>
+                                  <w:t xml:space="preserve">Figure </w:t>
+                                </w:r>
+                                <w:r>
+                                  <w:fldChar w:fldCharType="begin"/>
+                                </w:r>
+                                <w:r>
+                                  <w:instrText xml:space="preserve"> SEQ Figure \* ARABIC </w:instrText>
+                                </w:r>
+                                <w:r>
+                                  <w:fldChar w:fldCharType="separate"/>
+                                </w:r>
+                                <w:r>
+                                  <w:rPr>
+                                    <w:noProof/>
+                                  </w:rPr>
+                                  <w:t>1</w:t>
+                                </w:r>
+                                <w:r>
+                                  <w:fldChar w:fldCharType="end"/>
+                                </w:r>
+                                <w:r>
+                                  <w:t>, des lignes de tri, capables de reconnaître plus de matériaux à Strasbourg, ©</w:t>
+                                </w:r>
+                                <w:r>
+                                  <w:t xml:space="preserve"> </w:t>
+                                </w:r>
+                                <w:r>
+                                  <w:t>Nis et For</w:t>
+                                </w:r>
+                                <w:bookmarkEnd w:id="14"/>
+                              </w:p>
+                            </w:txbxContent>
+                          </wps:txbx>
+                          <wps:bodyPr rot="0" spcFirstLastPara="0" vertOverflow="overflow" horzOverflow="overflow" vert="horz" wrap="square" lIns="0" tIns="0" rIns="0" bIns="0" numCol="1" spcCol="0" rtlCol="0" fromWordArt="0" anchor="t" anchorCtr="0" forceAA="0" compatLnSpc="1">
+                            <a:prstTxWarp prst="textNoShape">
+                              <a:avLst/>
+                            </a:prstTxWarp>
+                            <a:spAutoFit/>
+                          </wps:bodyPr>
+                        </wps:wsp>
+                      </a:graphicData>
+                    </a:graphic>
+                  </wp:anchor>
+                </w:drawing>
+              </mc:Choice>
+              <mc:Fallback>
+                <w:pict>
+                  <v:shapetype w14:anchorId="4D28D05A" id="_x0000_t202" coordsize="21600,21600" o:spt="202" path="m,l,21600r21600,l21600,xe">
+                    <v:stroke joinstyle="miter"/>
+                    <v:path gradientshapeok="t" o:connecttype="rect"/>
+                  </v:shapetype>
+                  <v:shape id="Zone de texte 1" o:spid="_x0000_s1026" type="#_x0000_t202" style="position:absolute;left:0;text-align:left;margin-left:255.3pt;margin-top:158.75pt;width:197.5pt;height:.05pt;z-index:-251656192;visibility:visible;mso-wrap-style:square;mso-wrap-distance-left:9pt;mso-wrap-distance-top:0;mso-wrap-distance-right:9pt;mso-wrap-distance-bottom:0;mso-position-horizontal:absolute;mso-position-horizontal-relative:text;mso-position-vertical:absolute;mso-position-vertical-relative:text;v-text-anchor:top" o:gfxdata="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" stroked="f">
+                    <v:textbox style="mso-fit-shape-to-text:t" inset="0,0,0,0">
+                      <w:txbxContent>
+                        <w:p>
+                          <w:pPr>
+                            <w:pStyle w:val="Lgende"/>
+                            <w:jc w:val="center"/>
+                            <w:rPr>
+                              <w:noProof/>
+                              <w:color w:val="000000" w:themeColor="text1"/>
+                              <w:sz w:val="22"/>
+                              <w:szCs w:val="22"/>
+                            </w:rPr>
+                          </w:pPr>
+                          <w:bookmarkStart w:id="15" w:name="_Toc171182996"/>
+                          <w:r>
+                            <w:t xml:space="preserve">Figure </w:t>
+                          </w:r>
+                          <w:r>
+                            <w:fldChar w:fldCharType="begin"/>
+                          </w:r>
+                          <w:r>
+                            <w:instrText xml:space="preserve"> SEQ Figure \* ARABIC </w:instrText>
+                          </w:r>
+                          <w:r>
+                            <w:fldChar w:fldCharType="separate"/>
+                          </w:r>
+                          <w:r>
+                            <w:rPr>
+                              <w:noProof/>
+                            </w:rPr>
+                            <w:t>1</w:t>
+                          </w:r>
+                          <w:r>
+                            <w:fldChar w:fldCharType="end"/>
+                          </w:r>
+                          <w:r>
+                            <w:t>, des lignes de tri, capables de reconnaître plus de matériaux à Strasbourg, ©</w:t>
+                          </w:r>
+                          <w:r>
+                            <w:t xml:space="preserve"> </w:t>
+                          </w:r>
+                          <w:r>
+                            <w:t>Nis et For</w:t>
+                          </w:r>
+                          <w:bookmarkEnd w:id="15"/>
+                        </w:p>
+                      </w:txbxContent>
+                    </v:textbox>
+                    <w10:wrap type="tight"/>
+                  </v:shape>
+                </w:pict>
+              </mc:Fallback>
+            </mc:AlternateContent>
+          </w:r>
+          <w:r>
+            <w:rPr>
+              <w:noProof/>
+              <w:color w:val="000000" w:themeColor="text1"/>
+            </w:rPr>
+            <w:drawing>
+              <wp:anchor distT="0" distB="0" distL="114300" distR="114300" simplePos="0" relativeHeight="251658240" behindDoc="1" locked="0" layoutInCell="1" allowOverlap="1" wp14:anchorId="78E18890" wp14:editId="1E9E6F80">
+                <wp:simplePos x="0" y="0"/>
+                <wp:positionH relativeFrom="column">
+                  <wp:posOffset>3242505</wp:posOffset>
+                </wp:positionH>
+                <wp:positionV relativeFrom="paragraph">
+                  <wp:posOffset>548005</wp:posOffset>
+                </wp:positionV>
+                <wp:extent cx="2508250" cy="1410970"/>
+                <wp:effectExtent l="0" t="0" r="6350" b="0"/>
+                <wp:wrapTight wrapText="bothSides">
+                  <wp:wrapPolygon edited="0">
+                    <wp:start x="0" y="0"/>
+                    <wp:lineTo x="0" y="21386"/>
+                    <wp:lineTo x="21545" y="21386"/>
+                    <wp:lineTo x="21545" y="0"/>
+                    <wp:lineTo x="0" y="0"/>
+                  </wp:wrapPolygon>
+                </wp:wrapTight>
+                <wp:docPr id="1141498049" name="Image 5" descr="Une image contenant acier, ingénierie, industrie, usine&#10;&#10;Description générée automatiquement"/>
+                <wp:cNvGraphicFramePr>
+                  <a:graphicFrameLocks xmlns:a="http://schemas.openxmlformats.org/drawingml/2006/main" noChangeAspect="1"/>
+                </wp:cNvGraphicFramePr>
+                <a:graphic xmlns:a="http://schemas.openxmlformats.org/drawingml/2006/main">
+                  <a:graphicData uri="http://schemas.openxmlformats.org/drawingml/2006/picture">
+                    <pic:pic xmlns:pic="http://schemas.openxmlformats.org/drawingml/2006/picture">
+                      <pic:nvPicPr>
+                        <pic:cNvPr id="1141498049" name="Image 5" descr="Une image contenant acier, ingénierie, industrie, usine&#10;&#10;Description générée automatiquement"/>
+                        <pic:cNvPicPr/>
+                      </pic:nvPicPr>
+                      <pic:blipFill>
+                        <a:blip r:embed="rId12" cstate="print">
+                          <a:extLst>
+                            <a:ext uri="{28A0092B-C50C-407E-A947-70E740481C1C}">
+                              <a14:useLocalDpi xmlns:a14="http://schemas.microsoft.com/office/drawing/2010/main" val="0"/>
+                            </a:ext>
+                          </a:extLst>
+                        </a:blip>
+                        <a:stretch>
+                          <a:fillRect/>
+                        </a:stretch>
+                      </pic:blipFill>
+                      <pic:spPr>
+                        <a:xfrm>
+                          <a:off x="0" y="0"/>
+                          <a:ext cx="2508250" cy="1410970"/>
+                        </a:xfrm>
+                        <a:prstGeom prst="rect">
+                          <a:avLst/>
+                        </a:prstGeom>
+                      </pic:spPr>
+                    </pic:pic>
+                  </a:graphicData>
+                </a:graphic>
+                <wp14:sizeRelH relativeFrom="page">
+                  <wp14:pctWidth>0</wp14:pctWidth>
+                </wp14:sizeRelH>
+                <wp14:sizeRelV relativeFrom="page">
+                  <wp14:pctHeight>0</wp14:pctHeight>
+                </wp14:sizeRelV>
+              </wp:anchor>
+            </w:drawing>
+          </w:r>
+          <w:r>
+            <w:rPr>
               <w:color w:val="000000" w:themeColor="text1"/>
             </w:rPr>
             <w:t>Depuis le 1er janvier 2023, des mesures de la loi anti-gaspillage pour une économie circulaire ont simplifié les consignes de tri des déchets, rendant le processus plus accessible et moins confus pour les citoyens. Désormais, tous les emballages, qu'ils soient en plastique, métal, ou carton, peuvent être recyclés, ce qui a permis d'accroître les taux de recyclage et de réduire la pollution. Cette extension des consignes de tri inclut des articles auparavant non recyclables comme les pots de yaourt, les films plastiques et les tubes de dentifrice, facilitant ainsi le tri pour les 98% des habitants en métropole capables de trier tous leurs emballages et papiers​</w:t>
@@ -5749,7 +6052,7 @@
             </w:rPr>
             <w:t xml:space="preserve"> (</w:t>
           </w:r>
-          <w:hyperlink r:id="rId12" w:tgtFrame="_blank" w:history="1">
+          <w:hyperlink r:id="rId13" w:tgtFrame="_blank" w:history="1">
             <w:r>
               <w:rPr>
                 <w:rStyle w:val="Lienhypertexte"/>
@@ -5795,7 +6098,7 @@
             </w:rPr>
             <w:t xml:space="preserve"> (</w:t>
           </w:r>
-          <w:hyperlink r:id="rId13" w:tgtFrame="_blank" w:history="1">
+          <w:hyperlink r:id="rId14" w:tgtFrame="_blank" w:history="1">
             <w:r>
               <w:rPr>
                 <w:rStyle w:val="Lienhypertexte"/>
@@ -5841,6 +6144,13 @@
               <w:color w:val="000000" w:themeColor="text1"/>
             </w:rPr>
           </w:pPr>
+        </w:p>
+        <w:p>
+          <w:pPr>
+            <w:rPr>
+              <w:color w:val="000000" w:themeColor="text1"/>
+            </w:rPr>
+          </w:pPr>
           <w:r>
             <w:rPr>
               <w:color w:val="000000" w:themeColor="text1"/>
@@ -5872,13 +6182,14 @@
           <w:pPr>
             <w:pStyle w:val="Titre2"/>
           </w:pPr>
+          <w:bookmarkStart w:id="16" w:name="_Toc171183017"/>
           <w:r>
             <w:t>C</w:t>
           </w:r>
           <w:r>
             <w:t>oncurrence et solutions similaires</w:t>
           </w:r>
-          <w:bookmarkEnd w:id="14"/>
+          <w:bookmarkEnd w:id="16"/>
           <w:r>
             <w:t xml:space="preserve"> </w:t>
           </w:r>
@@ -5892,7 +6203,7 @@
           <w:pPr>
             <w:pStyle w:val="Titre1"/>
           </w:pPr>
-          <w:bookmarkStart w:id="15" w:name="_Toc171179249"/>
+          <w:bookmarkStart w:id="17" w:name="_Toc171183018"/>
           <w:r>
             <w:lastRenderedPageBreak/>
             <w:t xml:space="preserve">Estimation des coûts </w:t>
@@ -5900,13 +6211,13 @@
           <w:r>
             <w:t>et rentabilité (ROI)</w:t>
           </w:r>
-          <w:bookmarkEnd w:id="15"/>
+          <w:bookmarkEnd w:id="17"/>
         </w:p>
         <w:p>
           <w:pPr>
             <w:pStyle w:val="Titre2"/>
           </w:pPr>
-          <w:bookmarkStart w:id="16" w:name="_Toc171179250"/>
+          <w:bookmarkStart w:id="18" w:name="_Toc171183019"/>
           <w:r>
             <w:t>B</w:t>
           </w:r>
@@ -5928,13 +6239,13 @@
           <w:r>
             <w:t>)</w:t>
           </w:r>
-          <w:bookmarkEnd w:id="16"/>
+          <w:bookmarkEnd w:id="18"/>
         </w:p>
         <w:p>
           <w:pPr>
             <w:pStyle w:val="Titre2"/>
           </w:pPr>
-          <w:bookmarkStart w:id="17" w:name="_Toc171179251"/>
+          <w:bookmarkStart w:id="19" w:name="_Toc171183020"/>
           <w:r>
             <w:t xml:space="preserve">Estimation des coûts directs </w:t>
           </w:r>
@@ -5947,13 +6258,13 @@
           <w:r>
             <w:t>)</w:t>
           </w:r>
-          <w:bookmarkEnd w:id="17"/>
+          <w:bookmarkEnd w:id="19"/>
         </w:p>
         <w:p>
           <w:pPr>
             <w:pStyle w:val="Titre2"/>
           </w:pPr>
-          <w:bookmarkStart w:id="18" w:name="_Toc171179252"/>
+          <w:bookmarkStart w:id="20" w:name="_Toc171183021"/>
           <w:r>
             <w:t xml:space="preserve">Estimation des coûts indirects </w:t>
           </w:r>
@@ -5966,20 +6277,20 @@
           <w:r>
             <w:t>)</w:t>
           </w:r>
-          <w:bookmarkEnd w:id="18"/>
+          <w:bookmarkEnd w:id="20"/>
         </w:p>
         <w:p>
           <w:pPr>
             <w:pStyle w:val="Titre2"/>
           </w:pPr>
-          <w:bookmarkStart w:id="19" w:name="_Toc171179253"/>
+          <w:bookmarkStart w:id="21" w:name="_Toc171183022"/>
           <w:r>
             <w:t>R</w:t>
           </w:r>
           <w:r>
             <w:t>etour sur investissement potentiel</w:t>
           </w:r>
-          <w:bookmarkEnd w:id="19"/>
+          <w:bookmarkEnd w:id="21"/>
           <w:r>
             <w:t xml:space="preserve"> </w:t>
           </w:r>
@@ -5988,34 +6299,34 @@
           <w:pPr>
             <w:pStyle w:val="Titre2"/>
           </w:pPr>
-          <w:bookmarkStart w:id="20" w:name="_Toc171179254"/>
+          <w:bookmarkStart w:id="22" w:name="_Toc171183023"/>
           <w:r>
             <w:t>B</w:t>
           </w:r>
           <w:r>
             <w:t>énéfices environnementaux et financiers attendus</w:t>
           </w:r>
-          <w:bookmarkEnd w:id="20"/>
+          <w:bookmarkEnd w:id="22"/>
         </w:p>
         <w:p>
           <w:pPr>
             <w:pStyle w:val="Titre1"/>
           </w:pPr>
-          <w:bookmarkStart w:id="21" w:name="_Toc171179255"/>
+          <w:bookmarkStart w:id="23" w:name="_Toc171183024"/>
           <w:r>
             <w:t>Analyse des risques, PCA et PRA</w:t>
           </w:r>
-          <w:bookmarkEnd w:id="21"/>
+          <w:bookmarkEnd w:id="23"/>
         </w:p>
         <w:p>
           <w:pPr>
             <w:pStyle w:val="Titre2"/>
           </w:pPr>
-          <w:bookmarkStart w:id="22" w:name="_Toc171179256"/>
+          <w:bookmarkStart w:id="24" w:name="_Toc171183025"/>
           <w:r>
             <w:t>Analyse des risques</w:t>
           </w:r>
-          <w:bookmarkEnd w:id="22"/>
+          <w:bookmarkEnd w:id="24"/>
           <w:r>
             <w:t xml:space="preserve"> </w:t>
           </w:r>
@@ -6024,11 +6335,11 @@
           <w:pPr>
             <w:pStyle w:val="Titre2"/>
           </w:pPr>
-          <w:bookmarkStart w:id="23" w:name="_Toc171179257"/>
+          <w:bookmarkStart w:id="25" w:name="_Toc171183026"/>
           <w:r>
             <w:t>Plan de continuité d’activité</w:t>
           </w:r>
-          <w:bookmarkEnd w:id="23"/>
+          <w:bookmarkEnd w:id="25"/>
           <w:r>
             <w:t xml:space="preserve"> </w:t>
           </w:r>
@@ -6037,11 +6348,11 @@
           <w:pPr>
             <w:pStyle w:val="Titre3"/>
           </w:pPr>
-          <w:bookmarkStart w:id="24" w:name="_Toc171179258"/>
+          <w:bookmarkStart w:id="26" w:name="_Toc171183027"/>
           <w:r>
             <w:t>Processus critiques</w:t>
           </w:r>
-          <w:bookmarkEnd w:id="24"/>
+          <w:bookmarkEnd w:id="26"/>
           <w:r>
             <w:t xml:space="preserve"> </w:t>
           </w:r>
@@ -6050,21 +6361,21 @@
           <w:pPr>
             <w:pStyle w:val="Titre3"/>
           </w:pPr>
-          <w:bookmarkStart w:id="25" w:name="_Toc171179259"/>
+          <w:bookmarkStart w:id="27" w:name="_Toc171183028"/>
           <w:r>
             <w:t>Scénarios de crise</w:t>
           </w:r>
-          <w:bookmarkEnd w:id="25"/>
+          <w:bookmarkEnd w:id="27"/>
         </w:p>
         <w:p>
           <w:pPr>
             <w:pStyle w:val="Titre3"/>
           </w:pPr>
-          <w:bookmarkStart w:id="26" w:name="_Toc171179260"/>
+          <w:bookmarkStart w:id="28" w:name="_Toc171183029"/>
           <w:r>
             <w:t>Développement de plan de contingence</w:t>
           </w:r>
-          <w:bookmarkEnd w:id="26"/>
+          <w:bookmarkEnd w:id="28"/>
           <w:r>
             <w:t xml:space="preserve"> </w:t>
           </w:r>
@@ -6073,11 +6384,11 @@
           <w:pPr>
             <w:pStyle w:val="Titre2"/>
           </w:pPr>
-          <w:bookmarkStart w:id="27" w:name="_Toc171179261"/>
+          <w:bookmarkStart w:id="29" w:name="_Toc171183030"/>
           <w:r>
             <w:t>Plan de reprise d’activité</w:t>
           </w:r>
-          <w:bookmarkEnd w:id="27"/>
+          <w:bookmarkEnd w:id="29"/>
           <w:r>
             <w:t xml:space="preserve"> </w:t>
           </w:r>
@@ -6086,11 +6397,11 @@
           <w:pPr>
             <w:pStyle w:val="Titre3"/>
           </w:pPr>
-          <w:bookmarkStart w:id="28" w:name="_Toc171179262"/>
+          <w:bookmarkStart w:id="30" w:name="_Toc171183031"/>
           <w:r>
             <w:t>Scénarios de reprise d’activité</w:t>
           </w:r>
-          <w:bookmarkEnd w:id="28"/>
+          <w:bookmarkEnd w:id="30"/>
           <w:r>
             <w:t xml:space="preserve"> </w:t>
           </w:r>
@@ -6099,11 +6410,11 @@
           <w:pPr>
             <w:pStyle w:val="Titre3"/>
           </w:pPr>
-          <w:bookmarkStart w:id="29" w:name="_Toc171179263"/>
+          <w:bookmarkStart w:id="31" w:name="_Toc171183032"/>
           <w:r>
             <w:t>Tests périodiques des plans</w:t>
           </w:r>
-          <w:bookmarkEnd w:id="29"/>
+          <w:bookmarkEnd w:id="31"/>
           <w:r>
             <w:t xml:space="preserve"> </w:t>
           </w:r>
@@ -6112,32 +6423,9 @@
           <w:pPr>
             <w:pStyle w:val="Titre1"/>
           </w:pPr>
-          <w:bookmarkStart w:id="30" w:name="_Toc171179264"/>
+          <w:bookmarkStart w:id="32" w:name="_Toc171183033"/>
           <w:r>
             <w:t>Plan d'action</w:t>
-          </w:r>
-          <w:bookmarkEnd w:id="30"/>
-        </w:p>
-        <w:p>
-          <w:pPr>
-            <w:pStyle w:val="Titre2"/>
-          </w:pPr>
-          <w:bookmarkStart w:id="31" w:name="_Toc171179265"/>
-          <w:r>
-            <w:t>Les objectifs</w:t>
-          </w:r>
-          <w:bookmarkEnd w:id="31"/>
-          <w:r>
-            <w:t xml:space="preserve"> </w:t>
-          </w:r>
-        </w:p>
-        <w:p>
-          <w:pPr>
-            <w:pStyle w:val="Titre2"/>
-          </w:pPr>
-          <w:bookmarkStart w:id="32" w:name="_Toc171179266"/>
-          <w:r>
-            <w:t>Les actions</w:t>
           </w:r>
           <w:bookmarkEnd w:id="32"/>
         </w:p>
@@ -6145,9 +6433,9 @@
           <w:pPr>
             <w:pStyle w:val="Titre2"/>
           </w:pPr>
-          <w:bookmarkStart w:id="33" w:name="_Toc171179267"/>
+          <w:bookmarkStart w:id="33" w:name="_Toc171183034"/>
           <w:r>
-            <w:t>Allocation des responsabilités</w:t>
+            <w:t>Les objectifs</w:t>
           </w:r>
           <w:bookmarkEnd w:id="33"/>
           <w:r>
@@ -6158,11 +6446,34 @@
           <w:pPr>
             <w:pStyle w:val="Titre2"/>
           </w:pPr>
-          <w:bookmarkStart w:id="34" w:name="_Toc171179268"/>
+          <w:bookmarkStart w:id="34" w:name="_Toc171183035"/>
+          <w:r>
+            <w:t>Les actions</w:t>
+          </w:r>
+          <w:bookmarkEnd w:id="34"/>
+        </w:p>
+        <w:p>
+          <w:pPr>
+            <w:pStyle w:val="Titre2"/>
+          </w:pPr>
+          <w:bookmarkStart w:id="35" w:name="_Toc171183036"/>
+          <w:r>
+            <w:t>Allocation des responsabilités</w:t>
+          </w:r>
+          <w:bookmarkEnd w:id="35"/>
+          <w:r>
+            <w:t xml:space="preserve"> </w:t>
+          </w:r>
+        </w:p>
+        <w:p>
+          <w:pPr>
+            <w:pStyle w:val="Titre2"/>
+          </w:pPr>
+          <w:bookmarkStart w:id="36" w:name="_Toc171183037"/>
           <w:r>
             <w:t>Dates et jalons</w:t>
           </w:r>
-          <w:bookmarkEnd w:id="34"/>
+          <w:bookmarkEnd w:id="36"/>
         </w:p>
         <w:p>
           <w:pPr>
@@ -6171,14 +6482,14 @@
               <w:rFonts w:cs="Calibri"/>
             </w:rPr>
           </w:pPr>
-          <w:bookmarkStart w:id="35" w:name="_Toc171179269"/>
+          <w:bookmarkStart w:id="37" w:name="_Toc171183038"/>
           <w:r>
             <w:rPr>
               <w:rFonts w:cs="Calibri"/>
             </w:rPr>
             <w:t>Les moyens</w:t>
           </w:r>
-          <w:bookmarkEnd w:id="35"/>
+          <w:bookmarkEnd w:id="37"/>
           <w:r>
             <w:rPr>
               <w:rFonts w:cs="Calibri"/>
@@ -6193,7 +6504,7 @@
               <w:rFonts w:cs="Calibri"/>
             </w:rPr>
           </w:pPr>
-          <w:bookmarkStart w:id="36" w:name="_Toc171179270"/>
+          <w:bookmarkStart w:id="38" w:name="_Toc171183039"/>
           <w:r>
             <w:rPr>
               <w:rFonts w:cs="Calibri"/>
@@ -6201,7 +6512,7 @@
             <w:lastRenderedPageBreak/>
             <w:t>Suivi et évaluation</w:t>
           </w:r>
-          <w:bookmarkEnd w:id="36"/>
+          <w:bookmarkEnd w:id="38"/>
           <w:r>
             <w:rPr>
               <w:rFonts w:cs="Calibri"/>
@@ -6213,11 +6524,11 @@
           <w:pPr>
             <w:pStyle w:val="Titre3"/>
           </w:pPr>
-          <w:bookmarkStart w:id="37" w:name="_Toc171179271"/>
+          <w:bookmarkStart w:id="39" w:name="_Toc171183040"/>
           <w:r>
             <w:t>Indicateurs de performances</w:t>
           </w:r>
-          <w:bookmarkEnd w:id="37"/>
+          <w:bookmarkEnd w:id="39"/>
           <w:r>
             <w:t xml:space="preserve"> </w:t>
           </w:r>
@@ -6226,23 +6537,23 @@
           <w:pPr>
             <w:pStyle w:val="Titre3"/>
           </w:pPr>
-          <w:bookmarkStart w:id="38" w:name="_Toc171179272"/>
+          <w:bookmarkStart w:id="40" w:name="_Toc171183041"/>
           <w:r>
             <w:t xml:space="preserve">Organisation de réunions régulières </w:t>
           </w:r>
         </w:p>
       </w:sdtContent>
     </w:sdt>
-    <w:bookmarkEnd w:id="38" w:displacedByCustomXml="prev"/>
+    <w:bookmarkEnd w:id="40" w:displacedByCustomXml="prev"/>
     <w:p>
       <w:pPr>
         <w:pStyle w:val="Titre1"/>
       </w:pPr>
-      <w:bookmarkStart w:id="39" w:name="_Toc171179273"/>
+      <w:bookmarkStart w:id="41" w:name="_Toc171183042"/>
       <w:r>
         <w:t>Annexes</w:t>
       </w:r>
-      <w:bookmarkEnd w:id="39"/>
+      <w:bookmarkEnd w:id="41"/>
     </w:p>
     <w:p>
       <w:pPr>
@@ -6251,14 +6562,14 @@
           <w:rFonts w:cs="Calibri"/>
         </w:rPr>
       </w:pPr>
-      <w:bookmarkStart w:id="40" w:name="_Toc171179274"/>
+      <w:bookmarkStart w:id="42" w:name="_Toc171183043"/>
       <w:r>
         <w:rPr>
           <w:rFonts w:cs="Calibri"/>
         </w:rPr>
         <w:t>Glossaire</w:t>
       </w:r>
-      <w:bookmarkEnd w:id="40"/>
+      <w:bookmarkEnd w:id="42"/>
     </w:p>
     <w:tbl>
       <w:tblPr>
@@ -6627,20 +6938,20 @@
           <w:rFonts w:cs="Calibri"/>
         </w:rPr>
       </w:pPr>
-      <w:bookmarkStart w:id="41" w:name="_Toc171179275"/>
+      <w:bookmarkStart w:id="43" w:name="_Toc171183044"/>
       <w:r>
         <w:rPr>
           <w:rFonts w:cs="Calibri"/>
         </w:rPr>
         <w:t>Documents applicables</w:t>
       </w:r>
-      <w:bookmarkEnd w:id="41"/>
       <w:r>
         <w:rPr>
           <w:rFonts w:cs="Calibri"/>
         </w:rPr>
         <w:t xml:space="preserve"> et références</w:t>
       </w:r>
+      <w:bookmarkEnd w:id="43"/>
     </w:p>
     <w:tbl>
       <w:tblPr>
@@ -7030,12 +7341,12 @@
       <w:pPr>
         <w:pStyle w:val="Titre2"/>
       </w:pPr>
-      <w:bookmarkStart w:id="42" w:name="_Toc171179276"/>
+      <w:bookmarkStart w:id="44" w:name="_Toc171183045"/>
       <w:r>
         <w:lastRenderedPageBreak/>
         <w:t>Diffusion du document</w:t>
       </w:r>
-      <w:bookmarkEnd w:id="42"/>
+      <w:bookmarkEnd w:id="44"/>
     </w:p>
     <w:tbl>
       <w:tblPr>
@@ -7355,11 +7666,11 @@
       <w:pPr>
         <w:pStyle w:val="Titre2"/>
       </w:pPr>
-      <w:bookmarkStart w:id="43" w:name="_Toc171179277"/>
+      <w:bookmarkStart w:id="45" w:name="_Toc171183046"/>
       <w:r>
         <w:t>Historique des modifications</w:t>
       </w:r>
-      <w:bookmarkEnd w:id="43"/>
+      <w:bookmarkEnd w:id="45"/>
     </w:p>
     <w:tbl>
       <w:tblPr>
@@ -7719,12 +8030,12 @@
       </w:pPr>
     </w:p>
     <w:sectPr>
-      <w:headerReference w:type="even" r:id="rId14"/>
-      <w:headerReference w:type="default" r:id="rId15"/>
-      <w:footerReference w:type="even" r:id="rId16"/>
-      <w:footerReference w:type="default" r:id="rId17"/>
-      <w:headerReference w:type="first" r:id="rId18"/>
-      <w:footerReference w:type="first" r:id="rId19"/>
+      <w:headerReference w:type="even" r:id="rId15"/>
+      <w:headerReference w:type="default" r:id="rId16"/>
+      <w:footerReference w:type="even" r:id="rId17"/>
+      <w:footerReference w:type="default" r:id="rId18"/>
+      <w:headerReference w:type="first" r:id="rId19"/>
+      <w:footerReference w:type="first" r:id="rId20"/>
       <w:pgSz w:w="11906" w:h="16838"/>
       <w:pgMar w:top="1417" w:right="1417" w:bottom="1417" w:left="1417" w:header="709" w:footer="709" w:gutter="0"/>
       <w:pgNumType w:start="0"/>
@@ -8377,15 +8688,15 @@
         </mc:Choice>
         <mc:Fallback>
           <w:pict>
-            <v:group w14:anchorId="5D33FFC0" id="Group 167" o:spid="_x0000_s1026" style="position:absolute;left:0;text-align:left;margin-left:82.7pt;margin-top:0;width:133.9pt;height:80.65pt;z-index:251661312;mso-top-percent:23;mso-position-horizontal:right;mso-position-horizontal-relative:page;mso-position-vertical-relative:page;mso-top-percent:23;mso-width-relative:margin;mso-height-relative:margin" coordsize="17007,10241" o:gfxdata="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">
-              <v:group id="Group 168" o:spid="_x0000_s1027" style="position:absolute;width:17007;height:10241" coordsize="17007,10241" o:gfxdata="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">
-                <v:rect id="Rectangle 169" o:spid="_x0000_s1028" style="position:absolute;width:17007;height:10241;visibility:visible;mso-wrap-style:square;v-text-anchor:middle" o:gfxdata="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" fillcolor="white [3212]" stroked="f" strokeweight="1.25pt">
+            <v:group w14:anchorId="5D33FFC0" id="Group 167" o:spid="_x0000_s1027" style="position:absolute;left:0;text-align:left;margin-left:82.7pt;margin-top:0;width:133.9pt;height:80.65pt;z-index:251661312;mso-top-percent:23;mso-position-horizontal:right;mso-position-horizontal-relative:page;mso-position-vertical-relative:page;mso-top-percent:23;mso-width-relative:margin;mso-height-relative:margin" coordsize="17007,10241" o:gfxdata="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">
+              <v:group id="Group 168" o:spid="_x0000_s1028" style="position:absolute;width:17007;height:10241" coordsize="17007,10241" o:gfxdata="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">
+                <v:rect id="Rectangle 169" o:spid="_x0000_s1029" style="position:absolute;width:17007;height:10241;visibility:visible;mso-wrap-style:square;v-text-anchor:middle" o:gfxdata="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" fillcolor="white [3212]" stroked="f" strokeweight="1.25pt">
                   <v:fill opacity="0"/>
                 </v:rect>
-                <v:shape id="Rectangle 12" o:spid="_x0000_s1029" style="position:absolute;width:14630;height:10149;visibility:visible;mso-wrap-style:square;v-text-anchor:middle" coordsize="1462822,1014481" o:gfxdata="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" path="m,l1462822,r,1014481l638269,407899,,xe" fillcolor="#549e39 [3204]" stroked="f" strokeweight="1.25pt">
+                <v:shape id="Rectangle 12" o:spid="_x0000_s1030" style="position:absolute;width:14630;height:10149;visibility:visible;mso-wrap-style:square;v-text-anchor:middle" coordsize="1462822,1014481" o:gfxdata="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" path="m,l1462822,r,1014481l638269,407899,,xe" fillcolor="#549e39 [3204]" stroked="f" strokeweight="1.25pt">
                   <v:path arrowok="t" o:connecttype="custom" o:connectlocs="0,0;1463040,0;1463040,1014984;638364,408101;0,0" o:connectangles="0,0,0,0,0"/>
                 </v:shape>
-                <v:rect id="Rectangle 171" o:spid="_x0000_s1030" style="position:absolute;width:14721;height:10241;visibility:visible;mso-wrap-style:square;v-text-anchor:middle" o:gfxdata="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" strokecolor="white [3212]" strokeweight="1.25pt">
+                <v:rect id="Rectangle 171" o:spid="_x0000_s1031" style="position:absolute;width:14721;height:10241;visibility:visible;mso-wrap-style:square;v-text-anchor:middle" o:gfxdata="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" strokecolor="white [3212]" strokeweight="1.25pt">
                   <v:fill r:id="rId2" o:title="" recolor="t" rotate="t" type="frame"/>
                 </v:rect>
               </v:group>
@@ -8393,7 +8704,7 @@
                 <v:stroke joinstyle="miter"/>
                 <v:path gradientshapeok="t" o:connecttype="rect"/>
               </v:shapetype>
-              <v:shape id="Text Box 172" o:spid="_x0000_s1031" type="#_x0000_t202" style="position:absolute;left:10326;top:95;width:4381;height:3752;visibility:visible;mso-wrap-style:square;v-text-anchor:middle" o:gfxdata="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" filled="f" stroked="f" strokeweight=".5pt">
+              <v:shape id="Text Box 172" o:spid="_x0000_s1032" type="#_x0000_t202" style="position:absolute;left:10326;top:95;width:4381;height:3752;visibility:visible;mso-wrap-style:square;v-text-anchor:middle" o:gfxdata="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" filled="f" stroked="f" strokeweight=".5pt">
                 <v:textbox inset=",7.2pt,,7.2pt">
                   <w:txbxContent>
                     <w:p>
@@ -18435,7 +18746,6 @@
     <w:rsid w:val="00C66C1C"/>
     <w:rsid w:val="00C70753"/>
     <w:rsid w:val="00C86877"/>
-    <w:rsid w:val="00CC3200"/>
     <w:rsid w:val="00D15DCB"/>
     <w:rsid w:val="00D540B8"/>
     <w:rsid w:val="00DC1C77"/>
@@ -18447,6 +18757,7 @@
     <w:rsid w:val="00EA1ABA"/>
     <w:rsid w:val="00EA321F"/>
     <w:rsid w:val="00EB7179"/>
+    <w:rsid w:val="00EE0807"/>
     <w:rsid w:val="00EE4F62"/>
     <w:rsid w:val="00EF779B"/>
     <w:rsid w:val="00EF790A"/>

</xml_diff>

<commit_message>
fusion 2 parties orga, ajout contenu  innovation et impact
</commit_message>
<xml_diff>
--- a/doc/Dossier_Organisation_2024.docx
+++ b/doc/Dossier_Organisation_2024.docx
@@ -694,7 +694,7 @@
                 </w:rPr>
                 <w:fldChar w:fldCharType="separate"/>
               </w:r>
-              <w:hyperlink w:anchor="_Toc171183003" w:history="1">
+              <w:hyperlink w:anchor="_Toc171328005" w:history="1">
                 <w:r>
                   <w:rPr>
                     <w:rStyle w:val="Lienhypertexte"/>
@@ -743,7 +743,7 @@
                     <w:noProof/>
                     <w:webHidden/>
                   </w:rPr>
-                  <w:instrText xml:space="preserve"> PAGEREF _Toc171183003 \h </w:instrText>
+                  <w:instrText xml:space="preserve"> PAGEREF _Toc171328005 \h </w:instrText>
                 </w:r>
                 <w:r>
                   <w:rPr>
@@ -792,7 +792,7 @@
                   <w14:ligatures w14:val="standardContextual"/>
                 </w:rPr>
               </w:pPr>
-              <w:hyperlink w:anchor="_Toc171183004" w:history="1">
+              <w:hyperlink w:anchor="_Toc171328006" w:history="1">
                 <w:r>
                   <w:rPr>
                     <w:rStyle w:val="Lienhypertexte"/>
@@ -839,7 +839,7 @@
                     <w:noProof/>
                     <w:webHidden/>
                   </w:rPr>
-                  <w:instrText xml:space="preserve"> PAGEREF _Toc171183004 \h </w:instrText>
+                  <w:instrText xml:space="preserve"> PAGEREF _Toc171328006 \h </w:instrText>
                 </w:r>
                 <w:r>
                   <w:rPr>
@@ -888,7 +888,7 @@
                   <w14:ligatures w14:val="standardContextual"/>
                 </w:rPr>
               </w:pPr>
-              <w:hyperlink w:anchor="_Toc171183005" w:history="1">
+              <w:hyperlink w:anchor="_Toc171328007" w:history="1">
                 <w:r>
                   <w:rPr>
                     <w:rStyle w:val="Lienhypertexte"/>
@@ -935,7 +935,7 @@
                     <w:noProof/>
                     <w:webHidden/>
                   </w:rPr>
-                  <w:instrText xml:space="preserve"> PAGEREF _Toc171183005 \h </w:instrText>
+                  <w:instrText xml:space="preserve"> PAGEREF _Toc171328007 \h </w:instrText>
                 </w:r>
                 <w:r>
                   <w:rPr>
@@ -984,7 +984,7 @@
                   <w14:ligatures w14:val="standardContextual"/>
                 </w:rPr>
               </w:pPr>
-              <w:hyperlink w:anchor="_Toc171183006" w:history="1">
+              <w:hyperlink w:anchor="_Toc171328008" w:history="1">
                 <w:r>
                   <w:rPr>
                     <w:rStyle w:val="Lienhypertexte"/>
@@ -1031,7 +1031,7 @@
                     <w:noProof/>
                     <w:webHidden/>
                   </w:rPr>
-                  <w:instrText xml:space="preserve"> PAGEREF _Toc171183006 \h </w:instrText>
+                  <w:instrText xml:space="preserve"> PAGEREF _Toc171328008 \h </w:instrText>
                 </w:r>
                 <w:r>
                   <w:rPr>
@@ -1078,7 +1078,7 @@
                   <w14:ligatures w14:val="standardContextual"/>
                 </w:rPr>
               </w:pPr>
-              <w:hyperlink w:anchor="_Toc171183007" w:history="1">
+              <w:hyperlink w:anchor="_Toc171328009" w:history="1">
                 <w:r>
                   <w:rPr>
                     <w:rStyle w:val="Lienhypertexte"/>
@@ -1127,7 +1127,7 @@
                     <w:noProof/>
                     <w:webHidden/>
                   </w:rPr>
-                  <w:instrText xml:space="preserve"> PAGEREF _Toc171183007 \h </w:instrText>
+                  <w:instrText xml:space="preserve"> PAGEREF _Toc171328009 \h </w:instrText>
                 </w:r>
                 <w:r>
                   <w:rPr>
@@ -1176,7 +1176,7 @@
                   <w14:ligatures w14:val="standardContextual"/>
                 </w:rPr>
               </w:pPr>
-              <w:hyperlink w:anchor="_Toc171183008" w:history="1">
+              <w:hyperlink w:anchor="_Toc171328010" w:history="1">
                 <w:r>
                   <w:rPr>
                     <w:rStyle w:val="Lienhypertexte"/>
@@ -1223,7 +1223,7 @@
                     <w:noProof/>
                     <w:webHidden/>
                   </w:rPr>
-                  <w:instrText xml:space="preserve"> PAGEREF _Toc171183008 \h </w:instrText>
+                  <w:instrText xml:space="preserve"> PAGEREF _Toc171328010 \h </w:instrText>
                 </w:r>
                 <w:r>
                   <w:rPr>
@@ -1272,7 +1272,7 @@
                   <w14:ligatures w14:val="standardContextual"/>
                 </w:rPr>
               </w:pPr>
-              <w:hyperlink w:anchor="_Toc171183009" w:history="1">
+              <w:hyperlink w:anchor="_Toc171328011" w:history="1">
                 <w:r>
                   <w:rPr>
                     <w:rStyle w:val="Lienhypertexte"/>
@@ -1319,7 +1319,7 @@
                     <w:noProof/>
                     <w:webHidden/>
                   </w:rPr>
-                  <w:instrText xml:space="preserve"> PAGEREF _Toc171183009 \h </w:instrText>
+                  <w:instrText xml:space="preserve"> PAGEREF _Toc171328011 \h </w:instrText>
                 </w:r>
                 <w:r>
                   <w:rPr>
@@ -1368,7 +1368,7 @@
                   <w14:ligatures w14:val="standardContextual"/>
                 </w:rPr>
               </w:pPr>
-              <w:hyperlink w:anchor="_Toc171183010" w:history="1">
+              <w:hyperlink w:anchor="_Toc171328012" w:history="1">
                 <w:r>
                   <w:rPr>
                     <w:rStyle w:val="Lienhypertexte"/>
@@ -1415,7 +1415,7 @@
                     <w:noProof/>
                     <w:webHidden/>
                   </w:rPr>
-                  <w:instrText xml:space="preserve"> PAGEREF _Toc171183010 \h </w:instrText>
+                  <w:instrText xml:space="preserve"> PAGEREF _Toc171328012 \h </w:instrText>
                 </w:r>
                 <w:r>
                   <w:rPr>
@@ -1464,7 +1464,7 @@
                   <w14:ligatures w14:val="standardContextual"/>
                 </w:rPr>
               </w:pPr>
-              <w:hyperlink w:anchor="_Toc171183011" w:history="1">
+              <w:hyperlink w:anchor="_Toc171328013" w:history="1">
                 <w:r>
                   <w:rPr>
                     <w:rStyle w:val="Lienhypertexte"/>
@@ -1511,7 +1511,7 @@
                     <w:noProof/>
                     <w:webHidden/>
                   </w:rPr>
-                  <w:instrText xml:space="preserve"> PAGEREF _Toc171183011 \h </w:instrText>
+                  <w:instrText xml:space="preserve"> PAGEREF _Toc171328013 \h </w:instrText>
                 </w:r>
                 <w:r>
                   <w:rPr>
@@ -1558,7 +1558,7 @@
                   <w14:ligatures w14:val="standardContextual"/>
                 </w:rPr>
               </w:pPr>
-              <w:hyperlink w:anchor="_Toc171183012" w:history="1">
+              <w:hyperlink w:anchor="_Toc171328014" w:history="1">
                 <w:r>
                   <w:rPr>
                     <w:rStyle w:val="Lienhypertexte"/>
@@ -1607,7 +1607,7 @@
                     <w:noProof/>
                     <w:webHidden/>
                   </w:rPr>
-                  <w:instrText xml:space="preserve"> PAGEREF _Toc171183012 \h </w:instrText>
+                  <w:instrText xml:space="preserve"> PAGEREF _Toc171328014 \h </w:instrText>
                 </w:r>
                 <w:r>
                   <w:rPr>
@@ -1656,7 +1656,7 @@
                   <w14:ligatures w14:val="standardContextual"/>
                 </w:rPr>
               </w:pPr>
-              <w:hyperlink w:anchor="_Toc171183013" w:history="1">
+              <w:hyperlink w:anchor="_Toc171328015" w:history="1">
                 <w:r>
                   <w:rPr>
                     <w:rStyle w:val="Lienhypertexte"/>
@@ -1703,7 +1703,7 @@
                     <w:noProof/>
                     <w:webHidden/>
                   </w:rPr>
-                  <w:instrText xml:space="preserve"> PAGEREF _Toc171183013 \h </w:instrText>
+                  <w:instrText xml:space="preserve"> PAGEREF _Toc171328015 \h </w:instrText>
                 </w:r>
                 <w:r>
                   <w:rPr>
@@ -1752,7 +1752,7 @@
                   <w14:ligatures w14:val="standardContextual"/>
                 </w:rPr>
               </w:pPr>
-              <w:hyperlink w:anchor="_Toc171183014" w:history="1">
+              <w:hyperlink w:anchor="_Toc171328016" w:history="1">
                 <w:r>
                   <w:rPr>
                     <w:rStyle w:val="Lienhypertexte"/>
@@ -1778,7 +1778,7 @@
                     <w:rStyle w:val="Lienhypertexte"/>
                     <w:noProof/>
                   </w:rPr>
-                  <w:t>Innovations pouvant améliorer l'application et ses fonctionnalités (code par innovation)</w:t>
+                  <w:t>Innovations de l'application et impact sur le comportement des utilisateurs</w:t>
                 </w:r>
                 <w:r>
                   <w:rPr>
@@ -1799,7 +1799,7 @@
                     <w:noProof/>
                     <w:webHidden/>
                   </w:rPr>
-                  <w:instrText xml:space="preserve"> PAGEREF _Toc171183014 \h </w:instrText>
+                  <w:instrText xml:space="preserve"> PAGEREF _Toc171328016 \h </w:instrText>
                 </w:r>
                 <w:r>
                   <w:rPr>
@@ -1819,7 +1819,7 @@
                     <w:noProof/>
                     <w:webHidden/>
                   </w:rPr>
-                  <w:t>6</w:t>
+                  <w:t>5</w:t>
                 </w:r>
                 <w:r>
                   <w:rPr>
@@ -1848,7 +1848,7 @@
                   <w14:ligatures w14:val="standardContextual"/>
                 </w:rPr>
               </w:pPr>
-              <w:hyperlink w:anchor="_Toc171183015" w:history="1">
+              <w:hyperlink w:anchor="_Toc171328017" w:history="1">
                 <w:r>
                   <w:rPr>
                     <w:rStyle w:val="Lienhypertexte"/>
@@ -1874,7 +1874,7 @@
                     <w:rStyle w:val="Lienhypertexte"/>
                     <w:noProof/>
                   </w:rPr>
-                  <w:t>Impact de l'innovation sur l'expérience utilisateur</w:t>
+                  <w:t>Tendances en matière de consommation responsable et d'applications écologiques</w:t>
                 </w:r>
                 <w:r>
                   <w:rPr>
@@ -1895,7 +1895,7 @@
                     <w:noProof/>
                     <w:webHidden/>
                   </w:rPr>
-                  <w:instrText xml:space="preserve"> PAGEREF _Toc171183015 \h </w:instrText>
+                  <w:instrText xml:space="preserve"> PAGEREF _Toc171328017 \h </w:instrText>
                 </w:r>
                 <w:r>
                   <w:rPr>
@@ -1944,7 +1944,7 @@
                   <w14:ligatures w14:val="standardContextual"/>
                 </w:rPr>
               </w:pPr>
-              <w:hyperlink w:anchor="_Toc171183016" w:history="1">
+              <w:hyperlink w:anchor="_Toc171328018" w:history="1">
                 <w:r>
                   <w:rPr>
                     <w:rStyle w:val="Lienhypertexte"/>
@@ -1970,7 +1970,7 @@
                     <w:rStyle w:val="Lienhypertexte"/>
                     <w:noProof/>
                   </w:rPr>
-                  <w:t>Tendances en matière de consommation responsable et d'applications écologiques</w:t>
+                  <w:t>Concurrence et solutions similaires</w:t>
                 </w:r>
                 <w:r>
                   <w:rPr>
@@ -1991,7 +1991,7 @@
                     <w:noProof/>
                     <w:webHidden/>
                   </w:rPr>
-                  <w:instrText xml:space="preserve"> PAGEREF _Toc171183016 \h </w:instrText>
+                  <w:instrText xml:space="preserve"> PAGEREF _Toc171328018 \h </w:instrText>
                 </w:r>
                 <w:r>
                   <w:rPr>
@@ -2012,6 +2012,102 @@
                     <w:webHidden/>
                   </w:rPr>
                   <w:t>6</w:t>
+                </w:r>
+                <w:r>
+                  <w:rPr>
+                    <w:noProof/>
+                    <w:webHidden/>
+                  </w:rPr>
+                  <w:fldChar w:fldCharType="end"/>
+                </w:r>
+              </w:hyperlink>
+            </w:p>
+            <w:p>
+              <w:pPr>
+                <w:pStyle w:val="TM1"/>
+                <w:rPr>
+                  <w:rFonts w:eastAsiaTheme="minorEastAsia"/>
+                  <w:b w:val="0"/>
+                  <w:bCs w:val="0"/>
+                  <w:caps w:val="0"/>
+                  <w:noProof/>
+                  <w:kern w:val="2"/>
+                  <w:sz w:val="24"/>
+                  <w:szCs w:val="24"/>
+                  <w:lang w:eastAsia="fr-FR"/>
+                  <w14:ligatures w14:val="standardContextual"/>
+                </w:rPr>
+              </w:pPr>
+              <w:hyperlink w:anchor="_Toc171328019" w:history="1">
+                <w:r>
+                  <w:rPr>
+                    <w:rStyle w:val="Lienhypertexte"/>
+                    <w:noProof/>
+                  </w:rPr>
+                  <w:t>IV.</w:t>
+                </w:r>
+                <w:r>
+                  <w:rPr>
+                    <w:rFonts w:eastAsiaTheme="minorEastAsia"/>
+                    <w:b w:val="0"/>
+                    <w:bCs w:val="0"/>
+                    <w:caps w:val="0"/>
+                    <w:noProof/>
+                    <w:kern w:val="2"/>
+                    <w:sz w:val="24"/>
+                    <w:szCs w:val="24"/>
+                    <w:lang w:eastAsia="fr-FR"/>
+                    <w14:ligatures w14:val="standardContextual"/>
+                  </w:rPr>
+                  <w:tab/>
+                </w:r>
+                <w:r>
+                  <w:rPr>
+                    <w:rStyle w:val="Lienhypertexte"/>
+                    <w:noProof/>
+                  </w:rPr>
+                  <w:t>Estimation des coûts et rentabilité (ROI)</w:t>
+                </w:r>
+                <w:r>
+                  <w:rPr>
+                    <w:noProof/>
+                    <w:webHidden/>
+                  </w:rPr>
+                  <w:tab/>
+                </w:r>
+                <w:r>
+                  <w:rPr>
+                    <w:noProof/>
+                    <w:webHidden/>
+                  </w:rPr>
+                  <w:fldChar w:fldCharType="begin"/>
+                </w:r>
+                <w:r>
+                  <w:rPr>
+                    <w:noProof/>
+                    <w:webHidden/>
+                  </w:rPr>
+                  <w:instrText xml:space="preserve"> PAGEREF _Toc171328019 \h </w:instrText>
+                </w:r>
+                <w:r>
+                  <w:rPr>
+                    <w:noProof/>
+                    <w:webHidden/>
+                  </w:rPr>
+                </w:r>
+                <w:r>
+                  <w:rPr>
+                    <w:noProof/>
+                    <w:webHidden/>
+                  </w:rPr>
+                  <w:fldChar w:fldCharType="separate"/>
+                </w:r>
+                <w:r>
+                  <w:rPr>
+                    <w:noProof/>
+                    <w:webHidden/>
+                  </w:rPr>
+                  <w:t>7</w:t>
                 </w:r>
                 <w:r>
                   <w:rPr>
@@ -2040,7 +2136,7 @@
                   <w14:ligatures w14:val="standardContextual"/>
                 </w:rPr>
               </w:pPr>
-              <w:hyperlink w:anchor="_Toc171183017" w:history="1">
+              <w:hyperlink w:anchor="_Toc171328020" w:history="1">
                 <w:r>
                   <w:rPr>
                     <w:rStyle w:val="Lienhypertexte"/>
@@ -2066,7 +2162,7 @@
                     <w:rStyle w:val="Lienhypertexte"/>
                     <w:noProof/>
                   </w:rPr>
-                  <w:t>Concurrence et solutions similaires</w:t>
+                  <w:t>Budgets détaillés (pour chaque phase du projet)</w:t>
                 </w:r>
                 <w:r>
                   <w:rPr>
@@ -2087,103 +2183,7 @@
                     <w:noProof/>
                     <w:webHidden/>
                   </w:rPr>
-                  <w:instrText xml:space="preserve"> PAGEREF _Toc171183017 \h </w:instrText>
-                </w:r>
-                <w:r>
-                  <w:rPr>
-                    <w:noProof/>
-                    <w:webHidden/>
-                  </w:rPr>
-                </w:r>
-                <w:r>
-                  <w:rPr>
-                    <w:noProof/>
-                    <w:webHidden/>
-                  </w:rPr>
-                  <w:fldChar w:fldCharType="separate"/>
-                </w:r>
-                <w:r>
-                  <w:rPr>
-                    <w:noProof/>
-                    <w:webHidden/>
-                  </w:rPr>
-                  <w:t>6</w:t>
-                </w:r>
-                <w:r>
-                  <w:rPr>
-                    <w:noProof/>
-                    <w:webHidden/>
-                  </w:rPr>
-                  <w:fldChar w:fldCharType="end"/>
-                </w:r>
-              </w:hyperlink>
-            </w:p>
-            <w:p>
-              <w:pPr>
-                <w:pStyle w:val="TM1"/>
-                <w:rPr>
-                  <w:rFonts w:eastAsiaTheme="minorEastAsia"/>
-                  <w:b w:val="0"/>
-                  <w:bCs w:val="0"/>
-                  <w:caps w:val="0"/>
-                  <w:noProof/>
-                  <w:kern w:val="2"/>
-                  <w:sz w:val="24"/>
-                  <w:szCs w:val="24"/>
-                  <w:lang w:eastAsia="fr-FR"/>
-                  <w14:ligatures w14:val="standardContextual"/>
-                </w:rPr>
-              </w:pPr>
-              <w:hyperlink w:anchor="_Toc171183018" w:history="1">
-                <w:r>
-                  <w:rPr>
-                    <w:rStyle w:val="Lienhypertexte"/>
-                    <w:noProof/>
-                  </w:rPr>
-                  <w:t>IV.</w:t>
-                </w:r>
-                <w:r>
-                  <w:rPr>
-                    <w:rFonts w:eastAsiaTheme="minorEastAsia"/>
-                    <w:b w:val="0"/>
-                    <w:bCs w:val="0"/>
-                    <w:caps w:val="0"/>
-                    <w:noProof/>
-                    <w:kern w:val="2"/>
-                    <w:sz w:val="24"/>
-                    <w:szCs w:val="24"/>
-                    <w:lang w:eastAsia="fr-FR"/>
-                    <w14:ligatures w14:val="standardContextual"/>
-                  </w:rPr>
-                  <w:tab/>
-                </w:r>
-                <w:r>
-                  <w:rPr>
-                    <w:rStyle w:val="Lienhypertexte"/>
-                    <w:noProof/>
-                  </w:rPr>
-                  <w:t>Estimation des coûts et rentabilité (ROI)</w:t>
-                </w:r>
-                <w:r>
-                  <w:rPr>
-                    <w:noProof/>
-                    <w:webHidden/>
-                  </w:rPr>
-                  <w:tab/>
-                </w:r>
-                <w:r>
-                  <w:rPr>
-                    <w:noProof/>
-                    <w:webHidden/>
-                  </w:rPr>
-                  <w:fldChar w:fldCharType="begin"/>
-                </w:r>
-                <w:r>
-                  <w:rPr>
-                    <w:noProof/>
-                    <w:webHidden/>
-                  </w:rPr>
-                  <w:instrText xml:space="preserve"> PAGEREF _Toc171183018 \h </w:instrText>
+                  <w:instrText xml:space="preserve"> PAGEREF _Toc171328020 \h </w:instrText>
                 </w:r>
                 <w:r>
                   <w:rPr>
@@ -2232,7 +2232,7 @@
                   <w14:ligatures w14:val="standardContextual"/>
                 </w:rPr>
               </w:pPr>
-              <w:hyperlink w:anchor="_Toc171183019" w:history="1">
+              <w:hyperlink w:anchor="_Toc171328021" w:history="1">
                 <w:r>
                   <w:rPr>
                     <w:rStyle w:val="Lienhypertexte"/>
@@ -2258,7 +2258,7 @@
                     <w:rStyle w:val="Lienhypertexte"/>
                     <w:noProof/>
                   </w:rPr>
-                  <w:t>Budgets détaillés (pour chaque phase du projet)</w:t>
+                  <w:t>Estimation des coûts directs (liés à l'achat de données, au développement logiciel et à l'hébergement.)</w:t>
                 </w:r>
                 <w:r>
                   <w:rPr>
@@ -2279,7 +2279,7 @@
                     <w:noProof/>
                     <w:webHidden/>
                   </w:rPr>
-                  <w:instrText xml:space="preserve"> PAGEREF _Toc171183019 \h </w:instrText>
+                  <w:instrText xml:space="preserve"> PAGEREF _Toc171328021 \h </w:instrText>
                 </w:r>
                 <w:r>
                   <w:rPr>
@@ -2328,7 +2328,7 @@
                   <w14:ligatures w14:val="standardContextual"/>
                 </w:rPr>
               </w:pPr>
-              <w:hyperlink w:anchor="_Toc171183020" w:history="1">
+              <w:hyperlink w:anchor="_Toc171328022" w:history="1">
                 <w:r>
                   <w:rPr>
                     <w:rStyle w:val="Lienhypertexte"/>
@@ -2354,7 +2354,7 @@
                     <w:rStyle w:val="Lienhypertexte"/>
                     <w:noProof/>
                   </w:rPr>
-                  <w:t>Estimation des coûts directs (liés à l'achat de données, au développement logiciel et à l'hébergement.)</w:t>
+                  <w:t>Estimation des coûts indirects (tels que la formation du personnel et la gestion des partenariats)</w:t>
                 </w:r>
                 <w:r>
                   <w:rPr>
@@ -2375,7 +2375,7 @@
                     <w:noProof/>
                     <w:webHidden/>
                   </w:rPr>
-                  <w:instrText xml:space="preserve"> PAGEREF _Toc171183020 \h </w:instrText>
+                  <w:instrText xml:space="preserve"> PAGEREF _Toc171328022 \h </w:instrText>
                 </w:r>
                 <w:r>
                   <w:rPr>
@@ -2424,7 +2424,7 @@
                   <w14:ligatures w14:val="standardContextual"/>
                 </w:rPr>
               </w:pPr>
-              <w:hyperlink w:anchor="_Toc171183021" w:history="1">
+              <w:hyperlink w:anchor="_Toc171328023" w:history="1">
                 <w:r>
                   <w:rPr>
                     <w:rStyle w:val="Lienhypertexte"/>
@@ -2450,7 +2450,7 @@
                     <w:rStyle w:val="Lienhypertexte"/>
                     <w:noProof/>
                   </w:rPr>
-                  <w:t>Estimation des coûts indirects (tels que la formation du personnel et la gestion des partenariats)</w:t>
+                  <w:t>Retour sur investissement potentiel</w:t>
                 </w:r>
                 <w:r>
                   <w:rPr>
@@ -2471,7 +2471,7 @@
                     <w:noProof/>
                     <w:webHidden/>
                   </w:rPr>
-                  <w:instrText xml:space="preserve"> PAGEREF _Toc171183021 \h </w:instrText>
+                  <w:instrText xml:space="preserve"> PAGEREF _Toc171328023 \h </w:instrText>
                 </w:r>
                 <w:r>
                   <w:rPr>
@@ -2520,7 +2520,7 @@
                   <w14:ligatures w14:val="standardContextual"/>
                 </w:rPr>
               </w:pPr>
-              <w:hyperlink w:anchor="_Toc171183022" w:history="1">
+              <w:hyperlink w:anchor="_Toc171328024" w:history="1">
                 <w:r>
                   <w:rPr>
                     <w:rStyle w:val="Lienhypertexte"/>
@@ -2546,7 +2546,7 @@
                     <w:rStyle w:val="Lienhypertexte"/>
                     <w:noProof/>
                   </w:rPr>
-                  <w:t>Retour sur investissement potentiel</w:t>
+                  <w:t>Bénéfices environnementaux et financiers attendus</w:t>
                 </w:r>
                 <w:r>
                   <w:rPr>
@@ -2567,7 +2567,103 @@
                     <w:noProof/>
                     <w:webHidden/>
                   </w:rPr>
-                  <w:instrText xml:space="preserve"> PAGEREF _Toc171183022 \h </w:instrText>
+                  <w:instrText xml:space="preserve"> PAGEREF _Toc171328024 \h </w:instrText>
+                </w:r>
+                <w:r>
+                  <w:rPr>
+                    <w:noProof/>
+                    <w:webHidden/>
+                  </w:rPr>
+                </w:r>
+                <w:r>
+                  <w:rPr>
+                    <w:noProof/>
+                    <w:webHidden/>
+                  </w:rPr>
+                  <w:fldChar w:fldCharType="separate"/>
+                </w:r>
+                <w:r>
+                  <w:rPr>
+                    <w:noProof/>
+                    <w:webHidden/>
+                  </w:rPr>
+                  <w:t>7</w:t>
+                </w:r>
+                <w:r>
+                  <w:rPr>
+                    <w:noProof/>
+                    <w:webHidden/>
+                  </w:rPr>
+                  <w:fldChar w:fldCharType="end"/>
+                </w:r>
+              </w:hyperlink>
+            </w:p>
+            <w:p>
+              <w:pPr>
+                <w:pStyle w:val="TM1"/>
+                <w:rPr>
+                  <w:rFonts w:eastAsiaTheme="minorEastAsia"/>
+                  <w:b w:val="0"/>
+                  <w:bCs w:val="0"/>
+                  <w:caps w:val="0"/>
+                  <w:noProof/>
+                  <w:kern w:val="2"/>
+                  <w:sz w:val="24"/>
+                  <w:szCs w:val="24"/>
+                  <w:lang w:eastAsia="fr-FR"/>
+                  <w14:ligatures w14:val="standardContextual"/>
+                </w:rPr>
+              </w:pPr>
+              <w:hyperlink w:anchor="_Toc171328025" w:history="1">
+                <w:r>
+                  <w:rPr>
+                    <w:rStyle w:val="Lienhypertexte"/>
+                    <w:noProof/>
+                  </w:rPr>
+                  <w:t>V.</w:t>
+                </w:r>
+                <w:r>
+                  <w:rPr>
+                    <w:rFonts w:eastAsiaTheme="minorEastAsia"/>
+                    <w:b w:val="0"/>
+                    <w:bCs w:val="0"/>
+                    <w:caps w:val="0"/>
+                    <w:noProof/>
+                    <w:kern w:val="2"/>
+                    <w:sz w:val="24"/>
+                    <w:szCs w:val="24"/>
+                    <w:lang w:eastAsia="fr-FR"/>
+                    <w14:ligatures w14:val="standardContextual"/>
+                  </w:rPr>
+                  <w:tab/>
+                </w:r>
+                <w:r>
+                  <w:rPr>
+                    <w:rStyle w:val="Lienhypertexte"/>
+                    <w:noProof/>
+                  </w:rPr>
+                  <w:t>Analyse des risques, PCA et PRA</w:t>
+                </w:r>
+                <w:r>
+                  <w:rPr>
+                    <w:noProof/>
+                    <w:webHidden/>
+                  </w:rPr>
+                  <w:tab/>
+                </w:r>
+                <w:r>
+                  <w:rPr>
+                    <w:noProof/>
+                    <w:webHidden/>
+                  </w:rPr>
+                  <w:fldChar w:fldCharType="begin"/>
+                </w:r>
+                <w:r>
+                  <w:rPr>
+                    <w:noProof/>
+                    <w:webHidden/>
+                  </w:rPr>
+                  <w:instrText xml:space="preserve"> PAGEREF _Toc171328025 \h </w:instrText>
                 </w:r>
                 <w:r>
                   <w:rPr>
@@ -2616,7 +2712,7 @@
                   <w14:ligatures w14:val="standardContextual"/>
                 </w:rPr>
               </w:pPr>
-              <w:hyperlink w:anchor="_Toc171183023" w:history="1">
+              <w:hyperlink w:anchor="_Toc171328026" w:history="1">
                 <w:r>
                   <w:rPr>
                     <w:rStyle w:val="Lienhypertexte"/>
@@ -2642,7 +2738,7 @@
                     <w:rStyle w:val="Lienhypertexte"/>
                     <w:noProof/>
                   </w:rPr>
-                  <w:t>Bénéfices environnementaux et financiers attendus</w:t>
+                  <w:t>Analyse des risques</w:t>
                 </w:r>
                 <w:r>
                   <w:rPr>
@@ -2663,103 +2759,7 @@
                     <w:noProof/>
                     <w:webHidden/>
                   </w:rPr>
-                  <w:instrText xml:space="preserve"> PAGEREF _Toc171183023 \h </w:instrText>
-                </w:r>
-                <w:r>
-                  <w:rPr>
-                    <w:noProof/>
-                    <w:webHidden/>
-                  </w:rPr>
-                </w:r>
-                <w:r>
-                  <w:rPr>
-                    <w:noProof/>
-                    <w:webHidden/>
-                  </w:rPr>
-                  <w:fldChar w:fldCharType="separate"/>
-                </w:r>
-                <w:r>
-                  <w:rPr>
-                    <w:noProof/>
-                    <w:webHidden/>
-                  </w:rPr>
-                  <w:t>7</w:t>
-                </w:r>
-                <w:r>
-                  <w:rPr>
-                    <w:noProof/>
-                    <w:webHidden/>
-                  </w:rPr>
-                  <w:fldChar w:fldCharType="end"/>
-                </w:r>
-              </w:hyperlink>
-            </w:p>
-            <w:p>
-              <w:pPr>
-                <w:pStyle w:val="TM1"/>
-                <w:rPr>
-                  <w:rFonts w:eastAsiaTheme="minorEastAsia"/>
-                  <w:b w:val="0"/>
-                  <w:bCs w:val="0"/>
-                  <w:caps w:val="0"/>
-                  <w:noProof/>
-                  <w:kern w:val="2"/>
-                  <w:sz w:val="24"/>
-                  <w:szCs w:val="24"/>
-                  <w:lang w:eastAsia="fr-FR"/>
-                  <w14:ligatures w14:val="standardContextual"/>
-                </w:rPr>
-              </w:pPr>
-              <w:hyperlink w:anchor="_Toc171183024" w:history="1">
-                <w:r>
-                  <w:rPr>
-                    <w:rStyle w:val="Lienhypertexte"/>
-                    <w:noProof/>
-                  </w:rPr>
-                  <w:t>V.</w:t>
-                </w:r>
-                <w:r>
-                  <w:rPr>
-                    <w:rFonts w:eastAsiaTheme="minorEastAsia"/>
-                    <w:b w:val="0"/>
-                    <w:bCs w:val="0"/>
-                    <w:caps w:val="0"/>
-                    <w:noProof/>
-                    <w:kern w:val="2"/>
-                    <w:sz w:val="24"/>
-                    <w:szCs w:val="24"/>
-                    <w:lang w:eastAsia="fr-FR"/>
-                    <w14:ligatures w14:val="standardContextual"/>
-                  </w:rPr>
-                  <w:tab/>
-                </w:r>
-                <w:r>
-                  <w:rPr>
-                    <w:rStyle w:val="Lienhypertexte"/>
-                    <w:noProof/>
-                  </w:rPr>
-                  <w:t>Analyse des risques, PCA et PRA</w:t>
-                </w:r>
-                <w:r>
-                  <w:rPr>
-                    <w:noProof/>
-                    <w:webHidden/>
-                  </w:rPr>
-                  <w:tab/>
-                </w:r>
-                <w:r>
-                  <w:rPr>
-                    <w:noProof/>
-                    <w:webHidden/>
-                  </w:rPr>
-                  <w:fldChar w:fldCharType="begin"/>
-                </w:r>
-                <w:r>
-                  <w:rPr>
-                    <w:noProof/>
-                    <w:webHidden/>
-                  </w:rPr>
-                  <w:instrText xml:space="preserve"> PAGEREF _Toc171183024 \h </w:instrText>
+                  <w:instrText xml:space="preserve"> PAGEREF _Toc171328026 \h </w:instrText>
                 </w:r>
                 <w:r>
                   <w:rPr>
@@ -2808,7 +2808,7 @@
                   <w14:ligatures w14:val="standardContextual"/>
                 </w:rPr>
               </w:pPr>
-              <w:hyperlink w:anchor="_Toc171183025" w:history="1">
+              <w:hyperlink w:anchor="_Toc171328027" w:history="1">
                 <w:r>
                   <w:rPr>
                     <w:rStyle w:val="Lienhypertexte"/>
@@ -2834,7 +2834,7 @@
                     <w:rStyle w:val="Lienhypertexte"/>
                     <w:noProof/>
                   </w:rPr>
-                  <w:t>Analyse des risques</w:t>
+                  <w:t>Plan de continuité d’activité</w:t>
                 </w:r>
                 <w:r>
                   <w:rPr>
@@ -2855,7 +2855,235 @@
                     <w:noProof/>
                     <w:webHidden/>
                   </w:rPr>
-                  <w:instrText xml:space="preserve"> PAGEREF _Toc171183025 \h </w:instrText>
+                  <w:instrText xml:space="preserve"> PAGEREF _Toc171328027 \h </w:instrText>
+                </w:r>
+                <w:r>
+                  <w:rPr>
+                    <w:noProof/>
+                    <w:webHidden/>
+                  </w:rPr>
+                </w:r>
+                <w:r>
+                  <w:rPr>
+                    <w:noProof/>
+                    <w:webHidden/>
+                  </w:rPr>
+                  <w:fldChar w:fldCharType="separate"/>
+                </w:r>
+                <w:r>
+                  <w:rPr>
+                    <w:noProof/>
+                    <w:webHidden/>
+                  </w:rPr>
+                  <w:t>7</w:t>
+                </w:r>
+                <w:r>
+                  <w:rPr>
+                    <w:noProof/>
+                    <w:webHidden/>
+                  </w:rPr>
+                  <w:fldChar w:fldCharType="end"/>
+                </w:r>
+              </w:hyperlink>
+            </w:p>
+            <w:p>
+              <w:pPr>
+                <w:pStyle w:val="TM3"/>
+                <w:tabs>
+                  <w:tab w:val="right" w:leader="dot" w:pos="9062"/>
+                </w:tabs>
+                <w:rPr>
+                  <w:rFonts w:eastAsiaTheme="minorEastAsia"/>
+                  <w:i w:val="0"/>
+                  <w:iCs w:val="0"/>
+                  <w:noProof/>
+                  <w:kern w:val="2"/>
+                  <w:sz w:val="24"/>
+                  <w:szCs w:val="24"/>
+                  <w:lang w:eastAsia="fr-FR"/>
+                  <w14:ligatures w14:val="standardContextual"/>
+                </w:rPr>
+              </w:pPr>
+              <w:hyperlink w:anchor="_Toc171328028" w:history="1">
+                <w:r>
+                  <w:rPr>
+                    <w:rStyle w:val="Lienhypertexte"/>
+                    <w:noProof/>
+                  </w:rPr>
+                  <w:t>Processus critiques</w:t>
+                </w:r>
+                <w:r>
+                  <w:rPr>
+                    <w:noProof/>
+                    <w:webHidden/>
+                  </w:rPr>
+                  <w:tab/>
+                </w:r>
+                <w:r>
+                  <w:rPr>
+                    <w:noProof/>
+                    <w:webHidden/>
+                  </w:rPr>
+                  <w:fldChar w:fldCharType="begin"/>
+                </w:r>
+                <w:r>
+                  <w:rPr>
+                    <w:noProof/>
+                    <w:webHidden/>
+                  </w:rPr>
+                  <w:instrText xml:space="preserve"> PAGEREF _Toc171328028 \h </w:instrText>
+                </w:r>
+                <w:r>
+                  <w:rPr>
+                    <w:noProof/>
+                    <w:webHidden/>
+                  </w:rPr>
+                </w:r>
+                <w:r>
+                  <w:rPr>
+                    <w:noProof/>
+                    <w:webHidden/>
+                  </w:rPr>
+                  <w:fldChar w:fldCharType="separate"/>
+                </w:r>
+                <w:r>
+                  <w:rPr>
+                    <w:noProof/>
+                    <w:webHidden/>
+                  </w:rPr>
+                  <w:t>7</w:t>
+                </w:r>
+                <w:r>
+                  <w:rPr>
+                    <w:noProof/>
+                    <w:webHidden/>
+                  </w:rPr>
+                  <w:fldChar w:fldCharType="end"/>
+                </w:r>
+              </w:hyperlink>
+            </w:p>
+            <w:p>
+              <w:pPr>
+                <w:pStyle w:val="TM3"/>
+                <w:tabs>
+                  <w:tab w:val="right" w:leader="dot" w:pos="9062"/>
+                </w:tabs>
+                <w:rPr>
+                  <w:rFonts w:eastAsiaTheme="minorEastAsia"/>
+                  <w:i w:val="0"/>
+                  <w:iCs w:val="0"/>
+                  <w:noProof/>
+                  <w:kern w:val="2"/>
+                  <w:sz w:val="24"/>
+                  <w:szCs w:val="24"/>
+                  <w:lang w:eastAsia="fr-FR"/>
+                  <w14:ligatures w14:val="standardContextual"/>
+                </w:rPr>
+              </w:pPr>
+              <w:hyperlink w:anchor="_Toc171328029" w:history="1">
+                <w:r>
+                  <w:rPr>
+                    <w:rStyle w:val="Lienhypertexte"/>
+                    <w:noProof/>
+                  </w:rPr>
+                  <w:t>Scénarios de crise</w:t>
+                </w:r>
+                <w:r>
+                  <w:rPr>
+                    <w:noProof/>
+                    <w:webHidden/>
+                  </w:rPr>
+                  <w:tab/>
+                </w:r>
+                <w:r>
+                  <w:rPr>
+                    <w:noProof/>
+                    <w:webHidden/>
+                  </w:rPr>
+                  <w:fldChar w:fldCharType="begin"/>
+                </w:r>
+                <w:r>
+                  <w:rPr>
+                    <w:noProof/>
+                    <w:webHidden/>
+                  </w:rPr>
+                  <w:instrText xml:space="preserve"> PAGEREF _Toc171328029 \h </w:instrText>
+                </w:r>
+                <w:r>
+                  <w:rPr>
+                    <w:noProof/>
+                    <w:webHidden/>
+                  </w:rPr>
+                </w:r>
+                <w:r>
+                  <w:rPr>
+                    <w:noProof/>
+                    <w:webHidden/>
+                  </w:rPr>
+                  <w:fldChar w:fldCharType="separate"/>
+                </w:r>
+                <w:r>
+                  <w:rPr>
+                    <w:noProof/>
+                    <w:webHidden/>
+                  </w:rPr>
+                  <w:t>7</w:t>
+                </w:r>
+                <w:r>
+                  <w:rPr>
+                    <w:noProof/>
+                    <w:webHidden/>
+                  </w:rPr>
+                  <w:fldChar w:fldCharType="end"/>
+                </w:r>
+              </w:hyperlink>
+            </w:p>
+            <w:p>
+              <w:pPr>
+                <w:pStyle w:val="TM3"/>
+                <w:tabs>
+                  <w:tab w:val="right" w:leader="dot" w:pos="9062"/>
+                </w:tabs>
+                <w:rPr>
+                  <w:rFonts w:eastAsiaTheme="minorEastAsia"/>
+                  <w:i w:val="0"/>
+                  <w:iCs w:val="0"/>
+                  <w:noProof/>
+                  <w:kern w:val="2"/>
+                  <w:sz w:val="24"/>
+                  <w:szCs w:val="24"/>
+                  <w:lang w:eastAsia="fr-FR"/>
+                  <w14:ligatures w14:val="standardContextual"/>
+                </w:rPr>
+              </w:pPr>
+              <w:hyperlink w:anchor="_Toc171328030" w:history="1">
+                <w:r>
+                  <w:rPr>
+                    <w:rStyle w:val="Lienhypertexte"/>
+                    <w:noProof/>
+                  </w:rPr>
+                  <w:t>Développement de plan de contingence</w:t>
+                </w:r>
+                <w:r>
+                  <w:rPr>
+                    <w:noProof/>
+                    <w:webHidden/>
+                  </w:rPr>
+                  <w:tab/>
+                </w:r>
+                <w:r>
+                  <w:rPr>
+                    <w:noProof/>
+                    <w:webHidden/>
+                  </w:rPr>
+                  <w:fldChar w:fldCharType="begin"/>
+                </w:r>
+                <w:r>
+                  <w:rPr>
+                    <w:noProof/>
+                    <w:webHidden/>
+                  </w:rPr>
+                  <w:instrText xml:space="preserve"> PAGEREF _Toc171328030 \h </w:instrText>
                 </w:r>
                 <w:r>
                   <w:rPr>
@@ -2904,7 +3132,7 @@
                   <w14:ligatures w14:val="standardContextual"/>
                 </w:rPr>
               </w:pPr>
-              <w:hyperlink w:anchor="_Toc171183026" w:history="1">
+              <w:hyperlink w:anchor="_Toc171328031" w:history="1">
                 <w:r>
                   <w:rPr>
                     <w:rStyle w:val="Lienhypertexte"/>
@@ -2930,7 +3158,7 @@
                     <w:rStyle w:val="Lienhypertexte"/>
                     <w:noProof/>
                   </w:rPr>
-                  <w:t>Plan de continuité d’activité</w:t>
+                  <w:t>Plan de reprise d’activité</w:t>
                 </w:r>
                 <w:r>
                   <w:rPr>
@@ -2951,7 +3179,7 @@
                     <w:noProof/>
                     <w:webHidden/>
                   </w:rPr>
-                  <w:instrText xml:space="preserve"> PAGEREF _Toc171183026 \h </w:instrText>
+                  <w:instrText xml:space="preserve"> PAGEREF _Toc171328031 \h </w:instrText>
                 </w:r>
                 <w:r>
                   <w:rPr>
@@ -3000,13 +3228,13 @@
                   <w14:ligatures w14:val="standardContextual"/>
                 </w:rPr>
               </w:pPr>
-              <w:hyperlink w:anchor="_Toc171183027" w:history="1">
+              <w:hyperlink w:anchor="_Toc171328032" w:history="1">
                 <w:r>
                   <w:rPr>
                     <w:rStyle w:val="Lienhypertexte"/>
                     <w:noProof/>
                   </w:rPr>
-                  <w:t>Processus critiques</w:t>
+                  <w:t>Scénarios de reprise d’activité</w:t>
                 </w:r>
                 <w:r>
                   <w:rPr>
@@ -3027,7 +3255,7 @@
                     <w:noProof/>
                     <w:webHidden/>
                   </w:rPr>
-                  <w:instrText xml:space="preserve"> PAGEREF _Toc171183027 \h </w:instrText>
+                  <w:instrText xml:space="preserve"> PAGEREF _Toc171328032 \h </w:instrText>
                 </w:r>
                 <w:r>
                   <w:rPr>
@@ -3076,13 +3304,13 @@
                   <w14:ligatures w14:val="standardContextual"/>
                 </w:rPr>
               </w:pPr>
-              <w:hyperlink w:anchor="_Toc171183028" w:history="1">
+              <w:hyperlink w:anchor="_Toc171328033" w:history="1">
                 <w:r>
                   <w:rPr>
                     <w:rStyle w:val="Lienhypertexte"/>
                     <w:noProof/>
                   </w:rPr>
-                  <w:t>Scénarios de crise</w:t>
+                  <w:t>Tests périodiques des plans</w:t>
                 </w:r>
                 <w:r>
                   <w:rPr>
@@ -3103,7 +3331,7 @@
                     <w:noProof/>
                     <w:webHidden/>
                   </w:rPr>
-                  <w:instrText xml:space="preserve"> PAGEREF _Toc171183028 \h </w:instrText>
+                  <w:instrText xml:space="preserve"> PAGEREF _Toc171328033 \h </w:instrText>
                 </w:r>
                 <w:r>
                   <w:rPr>
@@ -3124,6 +3352,682 @@
                     <w:webHidden/>
                   </w:rPr>
                   <w:t>7</w:t>
+                </w:r>
+                <w:r>
+                  <w:rPr>
+                    <w:noProof/>
+                    <w:webHidden/>
+                  </w:rPr>
+                  <w:fldChar w:fldCharType="end"/>
+                </w:r>
+              </w:hyperlink>
+            </w:p>
+            <w:p>
+              <w:pPr>
+                <w:pStyle w:val="TM1"/>
+                <w:rPr>
+                  <w:rFonts w:eastAsiaTheme="minorEastAsia"/>
+                  <w:b w:val="0"/>
+                  <w:bCs w:val="0"/>
+                  <w:caps w:val="0"/>
+                  <w:noProof/>
+                  <w:kern w:val="2"/>
+                  <w:sz w:val="24"/>
+                  <w:szCs w:val="24"/>
+                  <w:lang w:eastAsia="fr-FR"/>
+                  <w14:ligatures w14:val="standardContextual"/>
+                </w:rPr>
+              </w:pPr>
+              <w:hyperlink w:anchor="_Toc171328034" w:history="1">
+                <w:r>
+                  <w:rPr>
+                    <w:rStyle w:val="Lienhypertexte"/>
+                    <w:noProof/>
+                  </w:rPr>
+                  <w:t>VI.</w:t>
+                </w:r>
+                <w:r>
+                  <w:rPr>
+                    <w:rFonts w:eastAsiaTheme="minorEastAsia"/>
+                    <w:b w:val="0"/>
+                    <w:bCs w:val="0"/>
+                    <w:caps w:val="0"/>
+                    <w:noProof/>
+                    <w:kern w:val="2"/>
+                    <w:sz w:val="24"/>
+                    <w:szCs w:val="24"/>
+                    <w:lang w:eastAsia="fr-FR"/>
+                    <w14:ligatures w14:val="standardContextual"/>
+                  </w:rPr>
+                  <w:tab/>
+                </w:r>
+                <w:r>
+                  <w:rPr>
+                    <w:rStyle w:val="Lienhypertexte"/>
+                    <w:noProof/>
+                  </w:rPr>
+                  <w:t>Plan d'action</w:t>
+                </w:r>
+                <w:r>
+                  <w:rPr>
+                    <w:noProof/>
+                    <w:webHidden/>
+                  </w:rPr>
+                  <w:tab/>
+                </w:r>
+                <w:r>
+                  <w:rPr>
+                    <w:noProof/>
+                    <w:webHidden/>
+                  </w:rPr>
+                  <w:fldChar w:fldCharType="begin"/>
+                </w:r>
+                <w:r>
+                  <w:rPr>
+                    <w:noProof/>
+                    <w:webHidden/>
+                  </w:rPr>
+                  <w:instrText xml:space="preserve"> PAGEREF _Toc171328034 \h </w:instrText>
+                </w:r>
+                <w:r>
+                  <w:rPr>
+                    <w:noProof/>
+                    <w:webHidden/>
+                  </w:rPr>
+                </w:r>
+                <w:r>
+                  <w:rPr>
+                    <w:noProof/>
+                    <w:webHidden/>
+                  </w:rPr>
+                  <w:fldChar w:fldCharType="separate"/>
+                </w:r>
+                <w:r>
+                  <w:rPr>
+                    <w:noProof/>
+                    <w:webHidden/>
+                  </w:rPr>
+                  <w:t>7</w:t>
+                </w:r>
+                <w:r>
+                  <w:rPr>
+                    <w:noProof/>
+                    <w:webHidden/>
+                  </w:rPr>
+                  <w:fldChar w:fldCharType="end"/>
+                </w:r>
+              </w:hyperlink>
+            </w:p>
+            <w:p>
+              <w:pPr>
+                <w:pStyle w:val="TM2"/>
+                <w:tabs>
+                  <w:tab w:val="left" w:pos="800"/>
+                  <w:tab w:val="right" w:leader="dot" w:pos="9062"/>
+                </w:tabs>
+                <w:rPr>
+                  <w:rFonts w:eastAsiaTheme="minorEastAsia"/>
+                  <w:smallCaps w:val="0"/>
+                  <w:noProof/>
+                  <w:kern w:val="2"/>
+                  <w:sz w:val="24"/>
+                  <w:szCs w:val="24"/>
+                  <w:lang w:eastAsia="fr-FR"/>
+                  <w14:ligatures w14:val="standardContextual"/>
+                </w:rPr>
+              </w:pPr>
+              <w:hyperlink w:anchor="_Toc171328035" w:history="1">
+                <w:r>
+                  <w:rPr>
+                    <w:rStyle w:val="Lienhypertexte"/>
+                    <w:noProof/>
+                  </w:rPr>
+                  <w:t>20.</w:t>
+                </w:r>
+                <w:r>
+                  <w:rPr>
+                    <w:rFonts w:eastAsiaTheme="minorEastAsia"/>
+                    <w:smallCaps w:val="0"/>
+                    <w:noProof/>
+                    <w:kern w:val="2"/>
+                    <w:sz w:val="24"/>
+                    <w:szCs w:val="24"/>
+                    <w:lang w:eastAsia="fr-FR"/>
+                    <w14:ligatures w14:val="standardContextual"/>
+                  </w:rPr>
+                  <w:tab/>
+                </w:r>
+                <w:r>
+                  <w:rPr>
+                    <w:rStyle w:val="Lienhypertexte"/>
+                    <w:noProof/>
+                  </w:rPr>
+                  <w:t>Les objectifs</w:t>
+                </w:r>
+                <w:r>
+                  <w:rPr>
+                    <w:noProof/>
+                    <w:webHidden/>
+                  </w:rPr>
+                  <w:tab/>
+                </w:r>
+                <w:r>
+                  <w:rPr>
+                    <w:noProof/>
+                    <w:webHidden/>
+                  </w:rPr>
+                  <w:fldChar w:fldCharType="begin"/>
+                </w:r>
+                <w:r>
+                  <w:rPr>
+                    <w:noProof/>
+                    <w:webHidden/>
+                  </w:rPr>
+                  <w:instrText xml:space="preserve"> PAGEREF _Toc171328035 \h </w:instrText>
+                </w:r>
+                <w:r>
+                  <w:rPr>
+                    <w:noProof/>
+                    <w:webHidden/>
+                  </w:rPr>
+                </w:r>
+                <w:r>
+                  <w:rPr>
+                    <w:noProof/>
+                    <w:webHidden/>
+                  </w:rPr>
+                  <w:fldChar w:fldCharType="separate"/>
+                </w:r>
+                <w:r>
+                  <w:rPr>
+                    <w:noProof/>
+                    <w:webHidden/>
+                  </w:rPr>
+                  <w:t>7</w:t>
+                </w:r>
+                <w:r>
+                  <w:rPr>
+                    <w:noProof/>
+                    <w:webHidden/>
+                  </w:rPr>
+                  <w:fldChar w:fldCharType="end"/>
+                </w:r>
+              </w:hyperlink>
+            </w:p>
+            <w:p>
+              <w:pPr>
+                <w:pStyle w:val="TM2"/>
+                <w:tabs>
+                  <w:tab w:val="left" w:pos="800"/>
+                  <w:tab w:val="right" w:leader="dot" w:pos="9062"/>
+                </w:tabs>
+                <w:rPr>
+                  <w:rFonts w:eastAsiaTheme="minorEastAsia"/>
+                  <w:smallCaps w:val="0"/>
+                  <w:noProof/>
+                  <w:kern w:val="2"/>
+                  <w:sz w:val="24"/>
+                  <w:szCs w:val="24"/>
+                  <w:lang w:eastAsia="fr-FR"/>
+                  <w14:ligatures w14:val="standardContextual"/>
+                </w:rPr>
+              </w:pPr>
+              <w:hyperlink w:anchor="_Toc171328036" w:history="1">
+                <w:r>
+                  <w:rPr>
+                    <w:rStyle w:val="Lienhypertexte"/>
+                    <w:noProof/>
+                  </w:rPr>
+                  <w:t>21.</w:t>
+                </w:r>
+                <w:r>
+                  <w:rPr>
+                    <w:rFonts w:eastAsiaTheme="minorEastAsia"/>
+                    <w:smallCaps w:val="0"/>
+                    <w:noProof/>
+                    <w:kern w:val="2"/>
+                    <w:sz w:val="24"/>
+                    <w:szCs w:val="24"/>
+                    <w:lang w:eastAsia="fr-FR"/>
+                    <w14:ligatures w14:val="standardContextual"/>
+                  </w:rPr>
+                  <w:tab/>
+                </w:r>
+                <w:r>
+                  <w:rPr>
+                    <w:rStyle w:val="Lienhypertexte"/>
+                    <w:noProof/>
+                  </w:rPr>
+                  <w:t>Les actions</w:t>
+                </w:r>
+                <w:r>
+                  <w:rPr>
+                    <w:noProof/>
+                    <w:webHidden/>
+                  </w:rPr>
+                  <w:tab/>
+                </w:r>
+                <w:r>
+                  <w:rPr>
+                    <w:noProof/>
+                    <w:webHidden/>
+                  </w:rPr>
+                  <w:fldChar w:fldCharType="begin"/>
+                </w:r>
+                <w:r>
+                  <w:rPr>
+                    <w:noProof/>
+                    <w:webHidden/>
+                  </w:rPr>
+                  <w:instrText xml:space="preserve"> PAGEREF _Toc171328036 \h </w:instrText>
+                </w:r>
+                <w:r>
+                  <w:rPr>
+                    <w:noProof/>
+                    <w:webHidden/>
+                  </w:rPr>
+                </w:r>
+                <w:r>
+                  <w:rPr>
+                    <w:noProof/>
+                    <w:webHidden/>
+                  </w:rPr>
+                  <w:fldChar w:fldCharType="separate"/>
+                </w:r>
+                <w:r>
+                  <w:rPr>
+                    <w:noProof/>
+                    <w:webHidden/>
+                  </w:rPr>
+                  <w:t>7</w:t>
+                </w:r>
+                <w:r>
+                  <w:rPr>
+                    <w:noProof/>
+                    <w:webHidden/>
+                  </w:rPr>
+                  <w:fldChar w:fldCharType="end"/>
+                </w:r>
+              </w:hyperlink>
+            </w:p>
+            <w:p>
+              <w:pPr>
+                <w:pStyle w:val="TM2"/>
+                <w:tabs>
+                  <w:tab w:val="left" w:pos="800"/>
+                  <w:tab w:val="right" w:leader="dot" w:pos="9062"/>
+                </w:tabs>
+                <w:rPr>
+                  <w:rFonts w:eastAsiaTheme="minorEastAsia"/>
+                  <w:smallCaps w:val="0"/>
+                  <w:noProof/>
+                  <w:kern w:val="2"/>
+                  <w:sz w:val="24"/>
+                  <w:szCs w:val="24"/>
+                  <w:lang w:eastAsia="fr-FR"/>
+                  <w14:ligatures w14:val="standardContextual"/>
+                </w:rPr>
+              </w:pPr>
+              <w:hyperlink w:anchor="_Toc171328037" w:history="1">
+                <w:r>
+                  <w:rPr>
+                    <w:rStyle w:val="Lienhypertexte"/>
+                    <w:noProof/>
+                  </w:rPr>
+                  <w:t>22.</w:t>
+                </w:r>
+                <w:r>
+                  <w:rPr>
+                    <w:rFonts w:eastAsiaTheme="minorEastAsia"/>
+                    <w:smallCaps w:val="0"/>
+                    <w:noProof/>
+                    <w:kern w:val="2"/>
+                    <w:sz w:val="24"/>
+                    <w:szCs w:val="24"/>
+                    <w:lang w:eastAsia="fr-FR"/>
+                    <w14:ligatures w14:val="standardContextual"/>
+                  </w:rPr>
+                  <w:tab/>
+                </w:r>
+                <w:r>
+                  <w:rPr>
+                    <w:rStyle w:val="Lienhypertexte"/>
+                    <w:noProof/>
+                  </w:rPr>
+                  <w:t>Allocation des responsabilités</w:t>
+                </w:r>
+                <w:r>
+                  <w:rPr>
+                    <w:noProof/>
+                    <w:webHidden/>
+                  </w:rPr>
+                  <w:tab/>
+                </w:r>
+                <w:r>
+                  <w:rPr>
+                    <w:noProof/>
+                    <w:webHidden/>
+                  </w:rPr>
+                  <w:fldChar w:fldCharType="begin"/>
+                </w:r>
+                <w:r>
+                  <w:rPr>
+                    <w:noProof/>
+                    <w:webHidden/>
+                  </w:rPr>
+                  <w:instrText xml:space="preserve"> PAGEREF _Toc171328037 \h </w:instrText>
+                </w:r>
+                <w:r>
+                  <w:rPr>
+                    <w:noProof/>
+                    <w:webHidden/>
+                  </w:rPr>
+                </w:r>
+                <w:r>
+                  <w:rPr>
+                    <w:noProof/>
+                    <w:webHidden/>
+                  </w:rPr>
+                  <w:fldChar w:fldCharType="separate"/>
+                </w:r>
+                <w:r>
+                  <w:rPr>
+                    <w:noProof/>
+                    <w:webHidden/>
+                  </w:rPr>
+                  <w:t>7</w:t>
+                </w:r>
+                <w:r>
+                  <w:rPr>
+                    <w:noProof/>
+                    <w:webHidden/>
+                  </w:rPr>
+                  <w:fldChar w:fldCharType="end"/>
+                </w:r>
+              </w:hyperlink>
+            </w:p>
+            <w:p>
+              <w:pPr>
+                <w:pStyle w:val="TM2"/>
+                <w:tabs>
+                  <w:tab w:val="left" w:pos="800"/>
+                  <w:tab w:val="right" w:leader="dot" w:pos="9062"/>
+                </w:tabs>
+                <w:rPr>
+                  <w:rFonts w:eastAsiaTheme="minorEastAsia"/>
+                  <w:smallCaps w:val="0"/>
+                  <w:noProof/>
+                  <w:kern w:val="2"/>
+                  <w:sz w:val="24"/>
+                  <w:szCs w:val="24"/>
+                  <w:lang w:eastAsia="fr-FR"/>
+                  <w14:ligatures w14:val="standardContextual"/>
+                </w:rPr>
+              </w:pPr>
+              <w:hyperlink w:anchor="_Toc171328038" w:history="1">
+                <w:r>
+                  <w:rPr>
+                    <w:rStyle w:val="Lienhypertexte"/>
+                    <w:noProof/>
+                  </w:rPr>
+                  <w:t>23.</w:t>
+                </w:r>
+                <w:r>
+                  <w:rPr>
+                    <w:rFonts w:eastAsiaTheme="minorEastAsia"/>
+                    <w:smallCaps w:val="0"/>
+                    <w:noProof/>
+                    <w:kern w:val="2"/>
+                    <w:sz w:val="24"/>
+                    <w:szCs w:val="24"/>
+                    <w:lang w:eastAsia="fr-FR"/>
+                    <w14:ligatures w14:val="standardContextual"/>
+                  </w:rPr>
+                  <w:tab/>
+                </w:r>
+                <w:r>
+                  <w:rPr>
+                    <w:rStyle w:val="Lienhypertexte"/>
+                    <w:noProof/>
+                  </w:rPr>
+                  <w:t>Dates et jalons</w:t>
+                </w:r>
+                <w:r>
+                  <w:rPr>
+                    <w:noProof/>
+                    <w:webHidden/>
+                  </w:rPr>
+                  <w:tab/>
+                </w:r>
+                <w:r>
+                  <w:rPr>
+                    <w:noProof/>
+                    <w:webHidden/>
+                  </w:rPr>
+                  <w:fldChar w:fldCharType="begin"/>
+                </w:r>
+                <w:r>
+                  <w:rPr>
+                    <w:noProof/>
+                    <w:webHidden/>
+                  </w:rPr>
+                  <w:instrText xml:space="preserve"> PAGEREF _Toc171328038 \h </w:instrText>
+                </w:r>
+                <w:r>
+                  <w:rPr>
+                    <w:noProof/>
+                    <w:webHidden/>
+                  </w:rPr>
+                </w:r>
+                <w:r>
+                  <w:rPr>
+                    <w:noProof/>
+                    <w:webHidden/>
+                  </w:rPr>
+                  <w:fldChar w:fldCharType="separate"/>
+                </w:r>
+                <w:r>
+                  <w:rPr>
+                    <w:noProof/>
+                    <w:webHidden/>
+                  </w:rPr>
+                  <w:t>7</w:t>
+                </w:r>
+                <w:r>
+                  <w:rPr>
+                    <w:noProof/>
+                    <w:webHidden/>
+                  </w:rPr>
+                  <w:fldChar w:fldCharType="end"/>
+                </w:r>
+              </w:hyperlink>
+            </w:p>
+            <w:p>
+              <w:pPr>
+                <w:pStyle w:val="TM2"/>
+                <w:tabs>
+                  <w:tab w:val="left" w:pos="800"/>
+                  <w:tab w:val="right" w:leader="dot" w:pos="9062"/>
+                </w:tabs>
+                <w:rPr>
+                  <w:rFonts w:eastAsiaTheme="minorEastAsia"/>
+                  <w:smallCaps w:val="0"/>
+                  <w:noProof/>
+                  <w:kern w:val="2"/>
+                  <w:sz w:val="24"/>
+                  <w:szCs w:val="24"/>
+                  <w:lang w:eastAsia="fr-FR"/>
+                  <w14:ligatures w14:val="standardContextual"/>
+                </w:rPr>
+              </w:pPr>
+              <w:hyperlink w:anchor="_Toc171328039" w:history="1">
+                <w:r>
+                  <w:rPr>
+                    <w:rStyle w:val="Lienhypertexte"/>
+                    <w:rFonts w:cs="Calibri"/>
+                    <w:noProof/>
+                  </w:rPr>
+                  <w:t>24.</w:t>
+                </w:r>
+                <w:r>
+                  <w:rPr>
+                    <w:rFonts w:eastAsiaTheme="minorEastAsia"/>
+                    <w:smallCaps w:val="0"/>
+                    <w:noProof/>
+                    <w:kern w:val="2"/>
+                    <w:sz w:val="24"/>
+                    <w:szCs w:val="24"/>
+                    <w:lang w:eastAsia="fr-FR"/>
+                    <w14:ligatures w14:val="standardContextual"/>
+                  </w:rPr>
+                  <w:tab/>
+                </w:r>
+                <w:r>
+                  <w:rPr>
+                    <w:rStyle w:val="Lienhypertexte"/>
+                    <w:rFonts w:cs="Calibri"/>
+                    <w:noProof/>
+                  </w:rPr>
+                  <w:t>Les moyens</w:t>
+                </w:r>
+                <w:r>
+                  <w:rPr>
+                    <w:noProof/>
+                    <w:webHidden/>
+                  </w:rPr>
+                  <w:tab/>
+                </w:r>
+                <w:r>
+                  <w:rPr>
+                    <w:noProof/>
+                    <w:webHidden/>
+                  </w:rPr>
+                  <w:fldChar w:fldCharType="begin"/>
+                </w:r>
+                <w:r>
+                  <w:rPr>
+                    <w:noProof/>
+                    <w:webHidden/>
+                  </w:rPr>
+                  <w:instrText xml:space="preserve"> PAGEREF _Toc171328039 \h </w:instrText>
+                </w:r>
+                <w:r>
+                  <w:rPr>
+                    <w:noProof/>
+                    <w:webHidden/>
+                  </w:rPr>
+                </w:r>
+                <w:r>
+                  <w:rPr>
+                    <w:noProof/>
+                    <w:webHidden/>
+                  </w:rPr>
+                  <w:fldChar w:fldCharType="separate"/>
+                </w:r>
+                <w:r>
+                  <w:rPr>
+                    <w:noProof/>
+                    <w:webHidden/>
+                  </w:rPr>
+                  <w:t>7</w:t>
+                </w:r>
+                <w:r>
+                  <w:rPr>
+                    <w:noProof/>
+                    <w:webHidden/>
+                  </w:rPr>
+                  <w:fldChar w:fldCharType="end"/>
+                </w:r>
+              </w:hyperlink>
+            </w:p>
+            <w:p>
+              <w:pPr>
+                <w:pStyle w:val="TM2"/>
+                <w:tabs>
+                  <w:tab w:val="left" w:pos="800"/>
+                  <w:tab w:val="right" w:leader="dot" w:pos="9062"/>
+                </w:tabs>
+                <w:rPr>
+                  <w:rFonts w:eastAsiaTheme="minorEastAsia"/>
+                  <w:smallCaps w:val="0"/>
+                  <w:noProof/>
+                  <w:kern w:val="2"/>
+                  <w:sz w:val="24"/>
+                  <w:szCs w:val="24"/>
+                  <w:lang w:eastAsia="fr-FR"/>
+                  <w14:ligatures w14:val="standardContextual"/>
+                </w:rPr>
+              </w:pPr>
+              <w:hyperlink w:anchor="_Toc171328040" w:history="1">
+                <w:r>
+                  <w:rPr>
+                    <w:rStyle w:val="Lienhypertexte"/>
+                    <w:rFonts w:cs="Calibri"/>
+                    <w:noProof/>
+                  </w:rPr>
+                  <w:t>25.</w:t>
+                </w:r>
+                <w:r>
+                  <w:rPr>
+                    <w:rFonts w:eastAsiaTheme="minorEastAsia"/>
+                    <w:smallCaps w:val="0"/>
+                    <w:noProof/>
+                    <w:kern w:val="2"/>
+                    <w:sz w:val="24"/>
+                    <w:szCs w:val="24"/>
+                    <w:lang w:eastAsia="fr-FR"/>
+                    <w14:ligatures w14:val="standardContextual"/>
+                  </w:rPr>
+                  <w:tab/>
+                </w:r>
+                <w:r>
+                  <w:rPr>
+                    <w:rStyle w:val="Lienhypertexte"/>
+                    <w:rFonts w:cs="Calibri"/>
+                    <w:noProof/>
+                  </w:rPr>
+                  <w:t>Suivi et évaluation</w:t>
+                </w:r>
+                <w:r>
+                  <w:rPr>
+                    <w:noProof/>
+                    <w:webHidden/>
+                  </w:rPr>
+                  <w:tab/>
+                </w:r>
+                <w:r>
+                  <w:rPr>
+                    <w:noProof/>
+                    <w:webHidden/>
+                  </w:rPr>
+                  <w:fldChar w:fldCharType="begin"/>
+                </w:r>
+                <w:r>
+                  <w:rPr>
+                    <w:noProof/>
+                    <w:webHidden/>
+                  </w:rPr>
+                  <w:instrText xml:space="preserve"> PAGEREF _Toc171328040 \h </w:instrText>
+                </w:r>
+                <w:r>
+                  <w:rPr>
+                    <w:noProof/>
+                    <w:webHidden/>
+                  </w:rPr>
+                </w:r>
+                <w:r>
+                  <w:rPr>
+                    <w:noProof/>
+                    <w:webHidden/>
+                  </w:rPr>
+                  <w:fldChar w:fldCharType="separate"/>
+                </w:r>
+                <w:r>
+                  <w:rPr>
+                    <w:noProof/>
+                    <w:webHidden/>
+                  </w:rPr>
+                  <w:t>8</w:t>
                 </w:r>
                 <w:r>
                   <w:rPr>
@@ -3152,13 +4056,13 @@
                   <w14:ligatures w14:val="standardContextual"/>
                 </w:rPr>
               </w:pPr>
-              <w:hyperlink w:anchor="_Toc171183029" w:history="1">
+              <w:hyperlink w:anchor="_Toc171328041" w:history="1">
                 <w:r>
                   <w:rPr>
                     <w:rStyle w:val="Lienhypertexte"/>
                     <w:noProof/>
                   </w:rPr>
-                  <w:t>Développement de plan de contingence</w:t>
+                  <w:t>Indicateurs de performances</w:t>
                 </w:r>
                 <w:r>
                   <w:rPr>
@@ -3179,7 +4083,7 @@
                     <w:noProof/>
                     <w:webHidden/>
                   </w:rPr>
-                  <w:instrText xml:space="preserve"> PAGEREF _Toc171183029 \h </w:instrText>
+                  <w:instrText xml:space="preserve"> PAGEREF _Toc171328041 \h </w:instrText>
                 </w:r>
                 <w:r>
                   <w:rPr>
@@ -3199,7 +4103,179 @@
                     <w:noProof/>
                     <w:webHidden/>
                   </w:rPr>
-                  <w:t>7</w:t>
+                  <w:t>8</w:t>
+                </w:r>
+                <w:r>
+                  <w:rPr>
+                    <w:noProof/>
+                    <w:webHidden/>
+                  </w:rPr>
+                  <w:fldChar w:fldCharType="end"/>
+                </w:r>
+              </w:hyperlink>
+            </w:p>
+            <w:p>
+              <w:pPr>
+                <w:pStyle w:val="TM3"/>
+                <w:tabs>
+                  <w:tab w:val="right" w:leader="dot" w:pos="9062"/>
+                </w:tabs>
+                <w:rPr>
+                  <w:rFonts w:eastAsiaTheme="minorEastAsia"/>
+                  <w:i w:val="0"/>
+                  <w:iCs w:val="0"/>
+                  <w:noProof/>
+                  <w:kern w:val="2"/>
+                  <w:sz w:val="24"/>
+                  <w:szCs w:val="24"/>
+                  <w:lang w:eastAsia="fr-FR"/>
+                  <w14:ligatures w14:val="standardContextual"/>
+                </w:rPr>
+              </w:pPr>
+              <w:hyperlink w:anchor="_Toc171328042" w:history="1">
+                <w:r>
+                  <w:rPr>
+                    <w:rStyle w:val="Lienhypertexte"/>
+                    <w:noProof/>
+                  </w:rPr>
+                  <w:t xml:space="preserve">Organisation de réunions régulières </w:t>
+                </w:r>
+                <w:r>
+                  <w:rPr>
+                    <w:noProof/>
+                    <w:webHidden/>
+                  </w:rPr>
+                  <w:tab/>
+                </w:r>
+                <w:r>
+                  <w:rPr>
+                    <w:noProof/>
+                    <w:webHidden/>
+                  </w:rPr>
+                  <w:fldChar w:fldCharType="begin"/>
+                </w:r>
+                <w:r>
+                  <w:rPr>
+                    <w:noProof/>
+                    <w:webHidden/>
+                  </w:rPr>
+                  <w:instrText xml:space="preserve"> PAGEREF _Toc171328042 \h </w:instrText>
+                </w:r>
+                <w:r>
+                  <w:rPr>
+                    <w:noProof/>
+                    <w:webHidden/>
+                  </w:rPr>
+                </w:r>
+                <w:r>
+                  <w:rPr>
+                    <w:noProof/>
+                    <w:webHidden/>
+                  </w:rPr>
+                  <w:fldChar w:fldCharType="separate"/>
+                </w:r>
+                <w:r>
+                  <w:rPr>
+                    <w:noProof/>
+                    <w:webHidden/>
+                  </w:rPr>
+                  <w:t>8</w:t>
+                </w:r>
+                <w:r>
+                  <w:rPr>
+                    <w:noProof/>
+                    <w:webHidden/>
+                  </w:rPr>
+                  <w:fldChar w:fldCharType="end"/>
+                </w:r>
+              </w:hyperlink>
+            </w:p>
+            <w:p>
+              <w:pPr>
+                <w:pStyle w:val="TM1"/>
+                <w:rPr>
+                  <w:rFonts w:eastAsiaTheme="minorEastAsia"/>
+                  <w:b w:val="0"/>
+                  <w:bCs w:val="0"/>
+                  <w:caps w:val="0"/>
+                  <w:noProof/>
+                  <w:kern w:val="2"/>
+                  <w:sz w:val="24"/>
+                  <w:szCs w:val="24"/>
+                  <w:lang w:eastAsia="fr-FR"/>
+                  <w14:ligatures w14:val="standardContextual"/>
+                </w:rPr>
+              </w:pPr>
+              <w:hyperlink w:anchor="_Toc171328043" w:history="1">
+                <w:r>
+                  <w:rPr>
+                    <w:rStyle w:val="Lienhypertexte"/>
+                    <w:noProof/>
+                  </w:rPr>
+                  <w:t>VII.</w:t>
+                </w:r>
+                <w:r>
+                  <w:rPr>
+                    <w:rFonts w:eastAsiaTheme="minorEastAsia"/>
+                    <w:b w:val="0"/>
+                    <w:bCs w:val="0"/>
+                    <w:caps w:val="0"/>
+                    <w:noProof/>
+                    <w:kern w:val="2"/>
+                    <w:sz w:val="24"/>
+                    <w:szCs w:val="24"/>
+                    <w:lang w:eastAsia="fr-FR"/>
+                    <w14:ligatures w14:val="standardContextual"/>
+                  </w:rPr>
+                  <w:tab/>
+                </w:r>
+                <w:r>
+                  <w:rPr>
+                    <w:rStyle w:val="Lienhypertexte"/>
+                    <w:noProof/>
+                  </w:rPr>
+                  <w:t>Annexes</w:t>
+                </w:r>
+                <w:r>
+                  <w:rPr>
+                    <w:noProof/>
+                    <w:webHidden/>
+                  </w:rPr>
+                  <w:tab/>
+                </w:r>
+                <w:r>
+                  <w:rPr>
+                    <w:noProof/>
+                    <w:webHidden/>
+                  </w:rPr>
+                  <w:fldChar w:fldCharType="begin"/>
+                </w:r>
+                <w:r>
+                  <w:rPr>
+                    <w:noProof/>
+                    <w:webHidden/>
+                  </w:rPr>
+                  <w:instrText xml:space="preserve"> PAGEREF _Toc171328043 \h </w:instrText>
+                </w:r>
+                <w:r>
+                  <w:rPr>
+                    <w:noProof/>
+                    <w:webHidden/>
+                  </w:rPr>
+                </w:r>
+                <w:r>
+                  <w:rPr>
+                    <w:noProof/>
+                    <w:webHidden/>
+                  </w:rPr>
+                  <w:fldChar w:fldCharType="separate"/>
+                </w:r>
+                <w:r>
+                  <w:rPr>
+                    <w:noProof/>
+                    <w:webHidden/>
+                  </w:rPr>
+                  <w:t>8</w:t>
                 </w:r>
                 <w:r>
                   <w:rPr>
@@ -3228,13 +4304,14 @@
                   <w14:ligatures w14:val="standardContextual"/>
                 </w:rPr>
               </w:pPr>
-              <w:hyperlink w:anchor="_Toc171183030" w:history="1">
+              <w:hyperlink w:anchor="_Toc171328044" w:history="1">
                 <w:r>
                   <w:rPr>
                     <w:rStyle w:val="Lienhypertexte"/>
-                    <w:noProof/>
-                  </w:rPr>
-                  <w:t>20.</w:t>
+                    <w:rFonts w:cs="Calibri"/>
+                    <w:noProof/>
+                  </w:rPr>
+                  <w:t>26.</w:t>
                 </w:r>
                 <w:r>
                   <w:rPr>
@@ -3252,9 +4329,10 @@
                 <w:r>
                   <w:rPr>
                     <w:rStyle w:val="Lienhypertexte"/>
-                    <w:noProof/>
-                  </w:rPr>
-                  <w:t>Plan de reprise d’activité</w:t>
+                    <w:rFonts w:cs="Calibri"/>
+                    <w:noProof/>
+                  </w:rPr>
+                  <w:t>Glossaire</w:t>
                 </w:r>
                 <w:r>
                   <w:rPr>
@@ -3275,7 +4353,7 @@
                     <w:noProof/>
                     <w:webHidden/>
                   </w:rPr>
-                  <w:instrText xml:space="preserve"> PAGEREF _Toc171183030 \h </w:instrText>
+                  <w:instrText xml:space="preserve"> PAGEREF _Toc171328044 \h </w:instrText>
                 </w:r>
                 <w:r>
                   <w:rPr>
@@ -3295,255 +4373,7 @@
                     <w:noProof/>
                     <w:webHidden/>
                   </w:rPr>
-                  <w:t>7</w:t>
-                </w:r>
-                <w:r>
-                  <w:rPr>
-                    <w:noProof/>
-                    <w:webHidden/>
-                  </w:rPr>
-                  <w:fldChar w:fldCharType="end"/>
-                </w:r>
-              </w:hyperlink>
-            </w:p>
-            <w:p>
-              <w:pPr>
-                <w:pStyle w:val="TM3"/>
-                <w:tabs>
-                  <w:tab w:val="right" w:leader="dot" w:pos="9062"/>
-                </w:tabs>
-                <w:rPr>
-                  <w:rFonts w:eastAsiaTheme="minorEastAsia"/>
-                  <w:i w:val="0"/>
-                  <w:iCs w:val="0"/>
-                  <w:noProof/>
-                  <w:kern w:val="2"/>
-                  <w:sz w:val="24"/>
-                  <w:szCs w:val="24"/>
-                  <w:lang w:eastAsia="fr-FR"/>
-                  <w14:ligatures w14:val="standardContextual"/>
-                </w:rPr>
-              </w:pPr>
-              <w:hyperlink w:anchor="_Toc171183031" w:history="1">
-                <w:r>
-                  <w:rPr>
-                    <w:rStyle w:val="Lienhypertexte"/>
-                    <w:noProof/>
-                  </w:rPr>
-                  <w:t>Scénarios de reprise d’activité</w:t>
-                </w:r>
-                <w:r>
-                  <w:rPr>
-                    <w:noProof/>
-                    <w:webHidden/>
-                  </w:rPr>
-                  <w:tab/>
-                </w:r>
-                <w:r>
-                  <w:rPr>
-                    <w:noProof/>
-                    <w:webHidden/>
-                  </w:rPr>
-                  <w:fldChar w:fldCharType="begin"/>
-                </w:r>
-                <w:r>
-                  <w:rPr>
-                    <w:noProof/>
-                    <w:webHidden/>
-                  </w:rPr>
-                  <w:instrText xml:space="preserve"> PAGEREF _Toc171183031 \h </w:instrText>
-                </w:r>
-                <w:r>
-                  <w:rPr>
-                    <w:noProof/>
-                    <w:webHidden/>
-                  </w:rPr>
-                </w:r>
-                <w:r>
-                  <w:rPr>
-                    <w:noProof/>
-                    <w:webHidden/>
-                  </w:rPr>
-                  <w:fldChar w:fldCharType="separate"/>
-                </w:r>
-                <w:r>
-                  <w:rPr>
-                    <w:noProof/>
-                    <w:webHidden/>
-                  </w:rPr>
-                  <w:t>7</w:t>
-                </w:r>
-                <w:r>
-                  <w:rPr>
-                    <w:noProof/>
-                    <w:webHidden/>
-                  </w:rPr>
-                  <w:fldChar w:fldCharType="end"/>
-                </w:r>
-              </w:hyperlink>
-            </w:p>
-            <w:p>
-              <w:pPr>
-                <w:pStyle w:val="TM3"/>
-                <w:tabs>
-                  <w:tab w:val="right" w:leader="dot" w:pos="9062"/>
-                </w:tabs>
-                <w:rPr>
-                  <w:rFonts w:eastAsiaTheme="minorEastAsia"/>
-                  <w:i w:val="0"/>
-                  <w:iCs w:val="0"/>
-                  <w:noProof/>
-                  <w:kern w:val="2"/>
-                  <w:sz w:val="24"/>
-                  <w:szCs w:val="24"/>
-                  <w:lang w:eastAsia="fr-FR"/>
-                  <w14:ligatures w14:val="standardContextual"/>
-                </w:rPr>
-              </w:pPr>
-              <w:hyperlink w:anchor="_Toc171183032" w:history="1">
-                <w:r>
-                  <w:rPr>
-                    <w:rStyle w:val="Lienhypertexte"/>
-                    <w:noProof/>
-                  </w:rPr>
-                  <w:t>Tests périodiques des plans</w:t>
-                </w:r>
-                <w:r>
-                  <w:rPr>
-                    <w:noProof/>
-                    <w:webHidden/>
-                  </w:rPr>
-                  <w:tab/>
-                </w:r>
-                <w:r>
-                  <w:rPr>
-                    <w:noProof/>
-                    <w:webHidden/>
-                  </w:rPr>
-                  <w:fldChar w:fldCharType="begin"/>
-                </w:r>
-                <w:r>
-                  <w:rPr>
-                    <w:noProof/>
-                    <w:webHidden/>
-                  </w:rPr>
-                  <w:instrText xml:space="preserve"> PAGEREF _Toc171183032 \h </w:instrText>
-                </w:r>
-                <w:r>
-                  <w:rPr>
-                    <w:noProof/>
-                    <w:webHidden/>
-                  </w:rPr>
-                </w:r>
-                <w:r>
-                  <w:rPr>
-                    <w:noProof/>
-                    <w:webHidden/>
-                  </w:rPr>
-                  <w:fldChar w:fldCharType="separate"/>
-                </w:r>
-                <w:r>
-                  <w:rPr>
-                    <w:noProof/>
-                    <w:webHidden/>
-                  </w:rPr>
-                  <w:t>7</w:t>
-                </w:r>
-                <w:r>
-                  <w:rPr>
-                    <w:noProof/>
-                    <w:webHidden/>
-                  </w:rPr>
-                  <w:fldChar w:fldCharType="end"/>
-                </w:r>
-              </w:hyperlink>
-            </w:p>
-            <w:p>
-              <w:pPr>
-                <w:pStyle w:val="TM1"/>
-                <w:rPr>
-                  <w:rFonts w:eastAsiaTheme="minorEastAsia"/>
-                  <w:b w:val="0"/>
-                  <w:bCs w:val="0"/>
-                  <w:caps w:val="0"/>
-                  <w:noProof/>
-                  <w:kern w:val="2"/>
-                  <w:sz w:val="24"/>
-                  <w:szCs w:val="24"/>
-                  <w:lang w:eastAsia="fr-FR"/>
-                  <w14:ligatures w14:val="standardContextual"/>
-                </w:rPr>
-              </w:pPr>
-              <w:hyperlink w:anchor="_Toc171183033" w:history="1">
-                <w:r>
-                  <w:rPr>
-                    <w:rStyle w:val="Lienhypertexte"/>
-                    <w:noProof/>
-                  </w:rPr>
-                  <w:t>VI.</w:t>
-                </w:r>
-                <w:r>
-                  <w:rPr>
-                    <w:rFonts w:eastAsiaTheme="minorEastAsia"/>
-                    <w:b w:val="0"/>
-                    <w:bCs w:val="0"/>
-                    <w:caps w:val="0"/>
-                    <w:noProof/>
-                    <w:kern w:val="2"/>
-                    <w:sz w:val="24"/>
-                    <w:szCs w:val="24"/>
-                    <w:lang w:eastAsia="fr-FR"/>
-                    <w14:ligatures w14:val="standardContextual"/>
-                  </w:rPr>
-                  <w:tab/>
-                </w:r>
-                <w:r>
-                  <w:rPr>
-                    <w:rStyle w:val="Lienhypertexte"/>
-                    <w:noProof/>
-                  </w:rPr>
-                  <w:t>Plan d'action</w:t>
-                </w:r>
-                <w:r>
-                  <w:rPr>
-                    <w:noProof/>
-                    <w:webHidden/>
-                  </w:rPr>
-                  <w:tab/>
-                </w:r>
-                <w:r>
-                  <w:rPr>
-                    <w:noProof/>
-                    <w:webHidden/>
-                  </w:rPr>
-                  <w:fldChar w:fldCharType="begin"/>
-                </w:r>
-                <w:r>
-                  <w:rPr>
-                    <w:noProof/>
-                    <w:webHidden/>
-                  </w:rPr>
-                  <w:instrText xml:space="preserve"> PAGEREF _Toc171183033 \h </w:instrText>
-                </w:r>
-                <w:r>
-                  <w:rPr>
-                    <w:noProof/>
-                    <w:webHidden/>
-                  </w:rPr>
-                </w:r>
-                <w:r>
-                  <w:rPr>
-                    <w:noProof/>
-                    <w:webHidden/>
-                  </w:rPr>
-                  <w:fldChar w:fldCharType="separate"/>
-                </w:r>
-                <w:r>
-                  <w:rPr>
-                    <w:noProof/>
-                    <w:webHidden/>
-                  </w:rPr>
-                  <w:t>7</w:t>
+                  <w:t>8</w:t>
                 </w:r>
                 <w:r>
                   <w:rPr>
@@ -3572,13 +4402,14 @@
                   <w14:ligatures w14:val="standardContextual"/>
                 </w:rPr>
               </w:pPr>
-              <w:hyperlink w:anchor="_Toc171183034" w:history="1">
+              <w:hyperlink w:anchor="_Toc171328045" w:history="1">
                 <w:r>
                   <w:rPr>
                     <w:rStyle w:val="Lienhypertexte"/>
-                    <w:noProof/>
-                  </w:rPr>
-                  <w:t>21.</w:t>
+                    <w:rFonts w:cs="Calibri"/>
+                    <w:noProof/>
+                  </w:rPr>
+                  <w:t>27.</w:t>
                 </w:r>
                 <w:r>
                   <w:rPr>
@@ -3596,9 +4427,10 @@
                 <w:r>
                   <w:rPr>
                     <w:rStyle w:val="Lienhypertexte"/>
-                    <w:noProof/>
-                  </w:rPr>
-                  <w:t>Les objectifs</w:t>
+                    <w:rFonts w:cs="Calibri"/>
+                    <w:noProof/>
+                  </w:rPr>
+                  <w:t>Documents applicables et références</w:t>
                 </w:r>
                 <w:r>
                   <w:rPr>
@@ -3619,7 +4451,7 @@
                     <w:noProof/>
                     <w:webHidden/>
                   </w:rPr>
-                  <w:instrText xml:space="preserve"> PAGEREF _Toc171183034 \h </w:instrText>
+                  <w:instrText xml:space="preserve"> PAGEREF _Toc171328045 \h </w:instrText>
                 </w:r>
                 <w:r>
                   <w:rPr>
@@ -3639,7 +4471,7 @@
                     <w:noProof/>
                     <w:webHidden/>
                   </w:rPr>
-                  <w:t>7</w:t>
+                  <w:t>8</w:t>
                 </w:r>
                 <w:r>
                   <w:rPr>
@@ -3668,13 +4500,13 @@
                   <w14:ligatures w14:val="standardContextual"/>
                 </w:rPr>
               </w:pPr>
-              <w:hyperlink w:anchor="_Toc171183035" w:history="1">
+              <w:hyperlink w:anchor="_Toc171328046" w:history="1">
                 <w:r>
                   <w:rPr>
                     <w:rStyle w:val="Lienhypertexte"/>
                     <w:noProof/>
                   </w:rPr>
-                  <w:t>22.</w:t>
+                  <w:t>28.</w:t>
                 </w:r>
                 <w:r>
                   <w:rPr>
@@ -3694,7 +4526,7 @@
                     <w:rStyle w:val="Lienhypertexte"/>
                     <w:noProof/>
                   </w:rPr>
-                  <w:t>Les actions</w:t>
+                  <w:t>Diffusion du document</w:t>
                 </w:r>
                 <w:r>
                   <w:rPr>
@@ -3715,7 +4547,7 @@
                     <w:noProof/>
                     <w:webHidden/>
                   </w:rPr>
-                  <w:instrText xml:space="preserve"> PAGEREF _Toc171183035 \h </w:instrText>
+                  <w:instrText xml:space="preserve"> PAGEREF _Toc171328046 \h </w:instrText>
                 </w:r>
                 <w:r>
                   <w:rPr>
@@ -3735,7 +4567,7 @@
                     <w:noProof/>
                     <w:webHidden/>
                   </w:rPr>
-                  <w:t>7</w:t>
+                  <w:t>9</w:t>
                 </w:r>
                 <w:r>
                   <w:rPr>
@@ -3764,13 +4596,13 @@
                   <w14:ligatures w14:val="standardContextual"/>
                 </w:rPr>
               </w:pPr>
-              <w:hyperlink w:anchor="_Toc171183036" w:history="1">
+              <w:hyperlink w:anchor="_Toc171328047" w:history="1">
                 <w:r>
                   <w:rPr>
                     <w:rStyle w:val="Lienhypertexte"/>
                     <w:noProof/>
                   </w:rPr>
-                  <w:t>23.</w:t>
+                  <w:t>29.</w:t>
                 </w:r>
                 <w:r>
                   <w:rPr>
@@ -3790,7 +4622,7 @@
                     <w:rStyle w:val="Lienhypertexte"/>
                     <w:noProof/>
                   </w:rPr>
-                  <w:t>Allocation des responsabilités</w:t>
+                  <w:t>Historique des modifications</w:t>
                 </w:r>
                 <w:r>
                   <w:rPr>
@@ -3811,935 +4643,7 @@
                     <w:noProof/>
                     <w:webHidden/>
                   </w:rPr>
-                  <w:instrText xml:space="preserve"> PAGEREF _Toc171183036 \h </w:instrText>
-                </w:r>
-                <w:r>
-                  <w:rPr>
-                    <w:noProof/>
-                    <w:webHidden/>
-                  </w:rPr>
-                </w:r>
-                <w:r>
-                  <w:rPr>
-                    <w:noProof/>
-                    <w:webHidden/>
-                  </w:rPr>
-                  <w:fldChar w:fldCharType="separate"/>
-                </w:r>
-                <w:r>
-                  <w:rPr>
-                    <w:noProof/>
-                    <w:webHidden/>
-                  </w:rPr>
-                  <w:t>7</w:t>
-                </w:r>
-                <w:r>
-                  <w:rPr>
-                    <w:noProof/>
-                    <w:webHidden/>
-                  </w:rPr>
-                  <w:fldChar w:fldCharType="end"/>
-                </w:r>
-              </w:hyperlink>
-            </w:p>
-            <w:p>
-              <w:pPr>
-                <w:pStyle w:val="TM2"/>
-                <w:tabs>
-                  <w:tab w:val="left" w:pos="800"/>
-                  <w:tab w:val="right" w:leader="dot" w:pos="9062"/>
-                </w:tabs>
-                <w:rPr>
-                  <w:rFonts w:eastAsiaTheme="minorEastAsia"/>
-                  <w:smallCaps w:val="0"/>
-                  <w:noProof/>
-                  <w:kern w:val="2"/>
-                  <w:sz w:val="24"/>
-                  <w:szCs w:val="24"/>
-                  <w:lang w:eastAsia="fr-FR"/>
-                  <w14:ligatures w14:val="standardContextual"/>
-                </w:rPr>
-              </w:pPr>
-              <w:hyperlink w:anchor="_Toc171183037" w:history="1">
-                <w:r>
-                  <w:rPr>
-                    <w:rStyle w:val="Lienhypertexte"/>
-                    <w:noProof/>
-                  </w:rPr>
-                  <w:t>24.</w:t>
-                </w:r>
-                <w:r>
-                  <w:rPr>
-                    <w:rFonts w:eastAsiaTheme="minorEastAsia"/>
-                    <w:smallCaps w:val="0"/>
-                    <w:noProof/>
-                    <w:kern w:val="2"/>
-                    <w:sz w:val="24"/>
-                    <w:szCs w:val="24"/>
-                    <w:lang w:eastAsia="fr-FR"/>
-                    <w14:ligatures w14:val="standardContextual"/>
-                  </w:rPr>
-                  <w:tab/>
-                </w:r>
-                <w:r>
-                  <w:rPr>
-                    <w:rStyle w:val="Lienhypertexte"/>
-                    <w:noProof/>
-                  </w:rPr>
-                  <w:t>Dates et jalons</w:t>
-                </w:r>
-                <w:r>
-                  <w:rPr>
-                    <w:noProof/>
-                    <w:webHidden/>
-                  </w:rPr>
-                  <w:tab/>
-                </w:r>
-                <w:r>
-                  <w:rPr>
-                    <w:noProof/>
-                    <w:webHidden/>
-                  </w:rPr>
-                  <w:fldChar w:fldCharType="begin"/>
-                </w:r>
-                <w:r>
-                  <w:rPr>
-                    <w:noProof/>
-                    <w:webHidden/>
-                  </w:rPr>
-                  <w:instrText xml:space="preserve"> PAGEREF _Toc171183037 \h </w:instrText>
-                </w:r>
-                <w:r>
-                  <w:rPr>
-                    <w:noProof/>
-                    <w:webHidden/>
-                  </w:rPr>
-                </w:r>
-                <w:r>
-                  <w:rPr>
-                    <w:noProof/>
-                    <w:webHidden/>
-                  </w:rPr>
-                  <w:fldChar w:fldCharType="separate"/>
-                </w:r>
-                <w:r>
-                  <w:rPr>
-                    <w:noProof/>
-                    <w:webHidden/>
-                  </w:rPr>
-                  <w:t>7</w:t>
-                </w:r>
-                <w:r>
-                  <w:rPr>
-                    <w:noProof/>
-                    <w:webHidden/>
-                  </w:rPr>
-                  <w:fldChar w:fldCharType="end"/>
-                </w:r>
-              </w:hyperlink>
-            </w:p>
-            <w:p>
-              <w:pPr>
-                <w:pStyle w:val="TM2"/>
-                <w:tabs>
-                  <w:tab w:val="left" w:pos="800"/>
-                  <w:tab w:val="right" w:leader="dot" w:pos="9062"/>
-                </w:tabs>
-                <w:rPr>
-                  <w:rFonts w:eastAsiaTheme="minorEastAsia"/>
-                  <w:smallCaps w:val="0"/>
-                  <w:noProof/>
-                  <w:kern w:val="2"/>
-                  <w:sz w:val="24"/>
-                  <w:szCs w:val="24"/>
-                  <w:lang w:eastAsia="fr-FR"/>
-                  <w14:ligatures w14:val="standardContextual"/>
-                </w:rPr>
-              </w:pPr>
-              <w:hyperlink w:anchor="_Toc171183038" w:history="1">
-                <w:r>
-                  <w:rPr>
-                    <w:rStyle w:val="Lienhypertexte"/>
-                    <w:rFonts w:cs="Calibri"/>
-                    <w:noProof/>
-                  </w:rPr>
-                  <w:t>25.</w:t>
-                </w:r>
-                <w:r>
-                  <w:rPr>
-                    <w:rFonts w:eastAsiaTheme="minorEastAsia"/>
-                    <w:smallCaps w:val="0"/>
-                    <w:noProof/>
-                    <w:kern w:val="2"/>
-                    <w:sz w:val="24"/>
-                    <w:szCs w:val="24"/>
-                    <w:lang w:eastAsia="fr-FR"/>
-                    <w14:ligatures w14:val="standardContextual"/>
-                  </w:rPr>
-                  <w:tab/>
-                </w:r>
-                <w:r>
-                  <w:rPr>
-                    <w:rStyle w:val="Lienhypertexte"/>
-                    <w:rFonts w:cs="Calibri"/>
-                    <w:noProof/>
-                  </w:rPr>
-                  <w:t>Les moyens</w:t>
-                </w:r>
-                <w:r>
-                  <w:rPr>
-                    <w:noProof/>
-                    <w:webHidden/>
-                  </w:rPr>
-                  <w:tab/>
-                </w:r>
-                <w:r>
-                  <w:rPr>
-                    <w:noProof/>
-                    <w:webHidden/>
-                  </w:rPr>
-                  <w:fldChar w:fldCharType="begin"/>
-                </w:r>
-                <w:r>
-                  <w:rPr>
-                    <w:noProof/>
-                    <w:webHidden/>
-                  </w:rPr>
-                  <w:instrText xml:space="preserve"> PAGEREF _Toc171183038 \h </w:instrText>
-                </w:r>
-                <w:r>
-                  <w:rPr>
-                    <w:noProof/>
-                    <w:webHidden/>
-                  </w:rPr>
-                </w:r>
-                <w:r>
-                  <w:rPr>
-                    <w:noProof/>
-                    <w:webHidden/>
-                  </w:rPr>
-                  <w:fldChar w:fldCharType="separate"/>
-                </w:r>
-                <w:r>
-                  <w:rPr>
-                    <w:noProof/>
-                    <w:webHidden/>
-                  </w:rPr>
-                  <w:t>7</w:t>
-                </w:r>
-                <w:r>
-                  <w:rPr>
-                    <w:noProof/>
-                    <w:webHidden/>
-                  </w:rPr>
-                  <w:fldChar w:fldCharType="end"/>
-                </w:r>
-              </w:hyperlink>
-            </w:p>
-            <w:p>
-              <w:pPr>
-                <w:pStyle w:val="TM2"/>
-                <w:tabs>
-                  <w:tab w:val="left" w:pos="800"/>
-                  <w:tab w:val="right" w:leader="dot" w:pos="9062"/>
-                </w:tabs>
-                <w:rPr>
-                  <w:rFonts w:eastAsiaTheme="minorEastAsia"/>
-                  <w:smallCaps w:val="0"/>
-                  <w:noProof/>
-                  <w:kern w:val="2"/>
-                  <w:sz w:val="24"/>
-                  <w:szCs w:val="24"/>
-                  <w:lang w:eastAsia="fr-FR"/>
-                  <w14:ligatures w14:val="standardContextual"/>
-                </w:rPr>
-              </w:pPr>
-              <w:hyperlink w:anchor="_Toc171183039" w:history="1">
-                <w:r>
-                  <w:rPr>
-                    <w:rStyle w:val="Lienhypertexte"/>
-                    <w:rFonts w:cs="Calibri"/>
-                    <w:noProof/>
-                  </w:rPr>
-                  <w:t>26.</w:t>
-                </w:r>
-                <w:r>
-                  <w:rPr>
-                    <w:rFonts w:eastAsiaTheme="minorEastAsia"/>
-                    <w:smallCaps w:val="0"/>
-                    <w:noProof/>
-                    <w:kern w:val="2"/>
-                    <w:sz w:val="24"/>
-                    <w:szCs w:val="24"/>
-                    <w:lang w:eastAsia="fr-FR"/>
-                    <w14:ligatures w14:val="standardContextual"/>
-                  </w:rPr>
-                  <w:tab/>
-                </w:r>
-                <w:r>
-                  <w:rPr>
-                    <w:rStyle w:val="Lienhypertexte"/>
-                    <w:rFonts w:cs="Calibri"/>
-                    <w:noProof/>
-                  </w:rPr>
-                  <w:t>Suivi et évaluation</w:t>
-                </w:r>
-                <w:r>
-                  <w:rPr>
-                    <w:noProof/>
-                    <w:webHidden/>
-                  </w:rPr>
-                  <w:tab/>
-                </w:r>
-                <w:r>
-                  <w:rPr>
-                    <w:noProof/>
-                    <w:webHidden/>
-                  </w:rPr>
-                  <w:fldChar w:fldCharType="begin"/>
-                </w:r>
-                <w:r>
-                  <w:rPr>
-                    <w:noProof/>
-                    <w:webHidden/>
-                  </w:rPr>
-                  <w:instrText xml:space="preserve"> PAGEREF _Toc171183039 \h </w:instrText>
-                </w:r>
-                <w:r>
-                  <w:rPr>
-                    <w:noProof/>
-                    <w:webHidden/>
-                  </w:rPr>
-                </w:r>
-                <w:r>
-                  <w:rPr>
-                    <w:noProof/>
-                    <w:webHidden/>
-                  </w:rPr>
-                  <w:fldChar w:fldCharType="separate"/>
-                </w:r>
-                <w:r>
-                  <w:rPr>
-                    <w:noProof/>
-                    <w:webHidden/>
-                  </w:rPr>
-                  <w:t>8</w:t>
-                </w:r>
-                <w:r>
-                  <w:rPr>
-                    <w:noProof/>
-                    <w:webHidden/>
-                  </w:rPr>
-                  <w:fldChar w:fldCharType="end"/>
-                </w:r>
-              </w:hyperlink>
-            </w:p>
-            <w:p>
-              <w:pPr>
-                <w:pStyle w:val="TM3"/>
-                <w:tabs>
-                  <w:tab w:val="right" w:leader="dot" w:pos="9062"/>
-                </w:tabs>
-                <w:rPr>
-                  <w:rFonts w:eastAsiaTheme="minorEastAsia"/>
-                  <w:i w:val="0"/>
-                  <w:iCs w:val="0"/>
-                  <w:noProof/>
-                  <w:kern w:val="2"/>
-                  <w:sz w:val="24"/>
-                  <w:szCs w:val="24"/>
-                  <w:lang w:eastAsia="fr-FR"/>
-                  <w14:ligatures w14:val="standardContextual"/>
-                </w:rPr>
-              </w:pPr>
-              <w:hyperlink w:anchor="_Toc171183040" w:history="1">
-                <w:r>
-                  <w:rPr>
-                    <w:rStyle w:val="Lienhypertexte"/>
-                    <w:noProof/>
-                  </w:rPr>
-                  <w:t>Indicateurs de performances</w:t>
-                </w:r>
-                <w:r>
-                  <w:rPr>
-                    <w:noProof/>
-                    <w:webHidden/>
-                  </w:rPr>
-                  <w:tab/>
-                </w:r>
-                <w:r>
-                  <w:rPr>
-                    <w:noProof/>
-                    <w:webHidden/>
-                  </w:rPr>
-                  <w:fldChar w:fldCharType="begin"/>
-                </w:r>
-                <w:r>
-                  <w:rPr>
-                    <w:noProof/>
-                    <w:webHidden/>
-                  </w:rPr>
-                  <w:instrText xml:space="preserve"> PAGEREF _Toc171183040 \h </w:instrText>
-                </w:r>
-                <w:r>
-                  <w:rPr>
-                    <w:noProof/>
-                    <w:webHidden/>
-                  </w:rPr>
-                </w:r>
-                <w:r>
-                  <w:rPr>
-                    <w:noProof/>
-                    <w:webHidden/>
-                  </w:rPr>
-                  <w:fldChar w:fldCharType="separate"/>
-                </w:r>
-                <w:r>
-                  <w:rPr>
-                    <w:noProof/>
-                    <w:webHidden/>
-                  </w:rPr>
-                  <w:t>8</w:t>
-                </w:r>
-                <w:r>
-                  <w:rPr>
-                    <w:noProof/>
-                    <w:webHidden/>
-                  </w:rPr>
-                  <w:fldChar w:fldCharType="end"/>
-                </w:r>
-              </w:hyperlink>
-            </w:p>
-            <w:p>
-              <w:pPr>
-                <w:pStyle w:val="TM3"/>
-                <w:tabs>
-                  <w:tab w:val="right" w:leader="dot" w:pos="9062"/>
-                </w:tabs>
-                <w:rPr>
-                  <w:rFonts w:eastAsiaTheme="minorEastAsia"/>
-                  <w:i w:val="0"/>
-                  <w:iCs w:val="0"/>
-                  <w:noProof/>
-                  <w:kern w:val="2"/>
-                  <w:sz w:val="24"/>
-                  <w:szCs w:val="24"/>
-                  <w:lang w:eastAsia="fr-FR"/>
-                  <w14:ligatures w14:val="standardContextual"/>
-                </w:rPr>
-              </w:pPr>
-              <w:hyperlink w:anchor="_Toc171183041" w:history="1">
-                <w:r>
-                  <w:rPr>
-                    <w:rStyle w:val="Lienhypertexte"/>
-                    <w:noProof/>
-                  </w:rPr>
-                  <w:t xml:space="preserve">Organisation de réunions régulières </w:t>
-                </w:r>
-                <w:r>
-                  <w:rPr>
-                    <w:noProof/>
-                    <w:webHidden/>
-                  </w:rPr>
-                  <w:tab/>
-                </w:r>
-                <w:r>
-                  <w:rPr>
-                    <w:noProof/>
-                    <w:webHidden/>
-                  </w:rPr>
-                  <w:fldChar w:fldCharType="begin"/>
-                </w:r>
-                <w:r>
-                  <w:rPr>
-                    <w:noProof/>
-                    <w:webHidden/>
-                  </w:rPr>
-                  <w:instrText xml:space="preserve"> PAGEREF _Toc171183041 \h </w:instrText>
-                </w:r>
-                <w:r>
-                  <w:rPr>
-                    <w:noProof/>
-                    <w:webHidden/>
-                  </w:rPr>
-                </w:r>
-                <w:r>
-                  <w:rPr>
-                    <w:noProof/>
-                    <w:webHidden/>
-                  </w:rPr>
-                  <w:fldChar w:fldCharType="separate"/>
-                </w:r>
-                <w:r>
-                  <w:rPr>
-                    <w:noProof/>
-                    <w:webHidden/>
-                  </w:rPr>
-                  <w:t>8</w:t>
-                </w:r>
-                <w:r>
-                  <w:rPr>
-                    <w:noProof/>
-                    <w:webHidden/>
-                  </w:rPr>
-                  <w:fldChar w:fldCharType="end"/>
-                </w:r>
-              </w:hyperlink>
-            </w:p>
-            <w:p>
-              <w:pPr>
-                <w:pStyle w:val="TM1"/>
-                <w:rPr>
-                  <w:rFonts w:eastAsiaTheme="minorEastAsia"/>
-                  <w:b w:val="0"/>
-                  <w:bCs w:val="0"/>
-                  <w:caps w:val="0"/>
-                  <w:noProof/>
-                  <w:kern w:val="2"/>
-                  <w:sz w:val="24"/>
-                  <w:szCs w:val="24"/>
-                  <w:lang w:eastAsia="fr-FR"/>
-                  <w14:ligatures w14:val="standardContextual"/>
-                </w:rPr>
-              </w:pPr>
-              <w:hyperlink w:anchor="_Toc171183042" w:history="1">
-                <w:r>
-                  <w:rPr>
-                    <w:rStyle w:val="Lienhypertexte"/>
-                    <w:noProof/>
-                  </w:rPr>
-                  <w:t>VII.</w:t>
-                </w:r>
-                <w:r>
-                  <w:rPr>
-                    <w:rFonts w:eastAsiaTheme="minorEastAsia"/>
-                    <w:b w:val="0"/>
-                    <w:bCs w:val="0"/>
-                    <w:caps w:val="0"/>
-                    <w:noProof/>
-                    <w:kern w:val="2"/>
-                    <w:sz w:val="24"/>
-                    <w:szCs w:val="24"/>
-                    <w:lang w:eastAsia="fr-FR"/>
-                    <w14:ligatures w14:val="standardContextual"/>
-                  </w:rPr>
-                  <w:tab/>
-                </w:r>
-                <w:r>
-                  <w:rPr>
-                    <w:rStyle w:val="Lienhypertexte"/>
-                    <w:noProof/>
-                  </w:rPr>
-                  <w:t>Annexes</w:t>
-                </w:r>
-                <w:r>
-                  <w:rPr>
-                    <w:noProof/>
-                    <w:webHidden/>
-                  </w:rPr>
-                  <w:tab/>
-                </w:r>
-                <w:r>
-                  <w:rPr>
-                    <w:noProof/>
-                    <w:webHidden/>
-                  </w:rPr>
-                  <w:fldChar w:fldCharType="begin"/>
-                </w:r>
-                <w:r>
-                  <w:rPr>
-                    <w:noProof/>
-                    <w:webHidden/>
-                  </w:rPr>
-                  <w:instrText xml:space="preserve"> PAGEREF _Toc171183042 \h </w:instrText>
-                </w:r>
-                <w:r>
-                  <w:rPr>
-                    <w:noProof/>
-                    <w:webHidden/>
-                  </w:rPr>
-                </w:r>
-                <w:r>
-                  <w:rPr>
-                    <w:noProof/>
-                    <w:webHidden/>
-                  </w:rPr>
-                  <w:fldChar w:fldCharType="separate"/>
-                </w:r>
-                <w:r>
-                  <w:rPr>
-                    <w:noProof/>
-                    <w:webHidden/>
-                  </w:rPr>
-                  <w:t>8</w:t>
-                </w:r>
-                <w:r>
-                  <w:rPr>
-                    <w:noProof/>
-                    <w:webHidden/>
-                  </w:rPr>
-                  <w:fldChar w:fldCharType="end"/>
-                </w:r>
-              </w:hyperlink>
-            </w:p>
-            <w:p>
-              <w:pPr>
-                <w:pStyle w:val="TM2"/>
-                <w:tabs>
-                  <w:tab w:val="left" w:pos="800"/>
-                  <w:tab w:val="right" w:leader="dot" w:pos="9062"/>
-                </w:tabs>
-                <w:rPr>
-                  <w:rFonts w:eastAsiaTheme="minorEastAsia"/>
-                  <w:smallCaps w:val="0"/>
-                  <w:noProof/>
-                  <w:kern w:val="2"/>
-                  <w:sz w:val="24"/>
-                  <w:szCs w:val="24"/>
-                  <w:lang w:eastAsia="fr-FR"/>
-                  <w14:ligatures w14:val="standardContextual"/>
-                </w:rPr>
-              </w:pPr>
-              <w:hyperlink w:anchor="_Toc171183043" w:history="1">
-                <w:r>
-                  <w:rPr>
-                    <w:rStyle w:val="Lienhypertexte"/>
-                    <w:rFonts w:cs="Calibri"/>
-                    <w:noProof/>
-                  </w:rPr>
-                  <w:t>27.</w:t>
-                </w:r>
-                <w:r>
-                  <w:rPr>
-                    <w:rFonts w:eastAsiaTheme="minorEastAsia"/>
-                    <w:smallCaps w:val="0"/>
-                    <w:noProof/>
-                    <w:kern w:val="2"/>
-                    <w:sz w:val="24"/>
-                    <w:szCs w:val="24"/>
-                    <w:lang w:eastAsia="fr-FR"/>
-                    <w14:ligatures w14:val="standardContextual"/>
-                  </w:rPr>
-                  <w:tab/>
-                </w:r>
-                <w:r>
-                  <w:rPr>
-                    <w:rStyle w:val="Lienhypertexte"/>
-                    <w:rFonts w:cs="Calibri"/>
-                    <w:noProof/>
-                  </w:rPr>
-                  <w:t>Glossaire</w:t>
-                </w:r>
-                <w:r>
-                  <w:rPr>
-                    <w:noProof/>
-                    <w:webHidden/>
-                  </w:rPr>
-                  <w:tab/>
-                </w:r>
-                <w:r>
-                  <w:rPr>
-                    <w:noProof/>
-                    <w:webHidden/>
-                  </w:rPr>
-                  <w:fldChar w:fldCharType="begin"/>
-                </w:r>
-                <w:r>
-                  <w:rPr>
-                    <w:noProof/>
-                    <w:webHidden/>
-                  </w:rPr>
-                  <w:instrText xml:space="preserve"> PAGEREF _Toc171183043 \h </w:instrText>
-                </w:r>
-                <w:r>
-                  <w:rPr>
-                    <w:noProof/>
-                    <w:webHidden/>
-                  </w:rPr>
-                </w:r>
-                <w:r>
-                  <w:rPr>
-                    <w:noProof/>
-                    <w:webHidden/>
-                  </w:rPr>
-                  <w:fldChar w:fldCharType="separate"/>
-                </w:r>
-                <w:r>
-                  <w:rPr>
-                    <w:noProof/>
-                    <w:webHidden/>
-                  </w:rPr>
-                  <w:t>8</w:t>
-                </w:r>
-                <w:r>
-                  <w:rPr>
-                    <w:noProof/>
-                    <w:webHidden/>
-                  </w:rPr>
-                  <w:fldChar w:fldCharType="end"/>
-                </w:r>
-              </w:hyperlink>
-            </w:p>
-            <w:p>
-              <w:pPr>
-                <w:pStyle w:val="TM2"/>
-                <w:tabs>
-                  <w:tab w:val="left" w:pos="800"/>
-                  <w:tab w:val="right" w:leader="dot" w:pos="9062"/>
-                </w:tabs>
-                <w:rPr>
-                  <w:rFonts w:eastAsiaTheme="minorEastAsia"/>
-                  <w:smallCaps w:val="0"/>
-                  <w:noProof/>
-                  <w:kern w:val="2"/>
-                  <w:sz w:val="24"/>
-                  <w:szCs w:val="24"/>
-                  <w:lang w:eastAsia="fr-FR"/>
-                  <w14:ligatures w14:val="standardContextual"/>
-                </w:rPr>
-              </w:pPr>
-              <w:hyperlink w:anchor="_Toc171183044" w:history="1">
-                <w:r>
-                  <w:rPr>
-                    <w:rStyle w:val="Lienhypertexte"/>
-                    <w:rFonts w:cs="Calibri"/>
-                    <w:noProof/>
-                  </w:rPr>
-                  <w:t>28.</w:t>
-                </w:r>
-                <w:r>
-                  <w:rPr>
-                    <w:rFonts w:eastAsiaTheme="minorEastAsia"/>
-                    <w:smallCaps w:val="0"/>
-                    <w:noProof/>
-                    <w:kern w:val="2"/>
-                    <w:sz w:val="24"/>
-                    <w:szCs w:val="24"/>
-                    <w:lang w:eastAsia="fr-FR"/>
-                    <w14:ligatures w14:val="standardContextual"/>
-                  </w:rPr>
-                  <w:tab/>
-                </w:r>
-                <w:r>
-                  <w:rPr>
-                    <w:rStyle w:val="Lienhypertexte"/>
-                    <w:rFonts w:cs="Calibri"/>
-                    <w:noProof/>
-                  </w:rPr>
-                  <w:t>Documents applicables et références</w:t>
-                </w:r>
-                <w:r>
-                  <w:rPr>
-                    <w:noProof/>
-                    <w:webHidden/>
-                  </w:rPr>
-                  <w:tab/>
-                </w:r>
-                <w:r>
-                  <w:rPr>
-                    <w:noProof/>
-                    <w:webHidden/>
-                  </w:rPr>
-                  <w:fldChar w:fldCharType="begin"/>
-                </w:r>
-                <w:r>
-                  <w:rPr>
-                    <w:noProof/>
-                    <w:webHidden/>
-                  </w:rPr>
-                  <w:instrText xml:space="preserve"> PAGEREF _Toc171183044 \h </w:instrText>
-                </w:r>
-                <w:r>
-                  <w:rPr>
-                    <w:noProof/>
-                    <w:webHidden/>
-                  </w:rPr>
-                </w:r>
-                <w:r>
-                  <w:rPr>
-                    <w:noProof/>
-                    <w:webHidden/>
-                  </w:rPr>
-                  <w:fldChar w:fldCharType="separate"/>
-                </w:r>
-                <w:r>
-                  <w:rPr>
-                    <w:noProof/>
-                    <w:webHidden/>
-                  </w:rPr>
-                  <w:t>8</w:t>
-                </w:r>
-                <w:r>
-                  <w:rPr>
-                    <w:noProof/>
-                    <w:webHidden/>
-                  </w:rPr>
-                  <w:fldChar w:fldCharType="end"/>
-                </w:r>
-              </w:hyperlink>
-            </w:p>
-            <w:p>
-              <w:pPr>
-                <w:pStyle w:val="TM2"/>
-                <w:tabs>
-                  <w:tab w:val="left" w:pos="800"/>
-                  <w:tab w:val="right" w:leader="dot" w:pos="9062"/>
-                </w:tabs>
-                <w:rPr>
-                  <w:rFonts w:eastAsiaTheme="minorEastAsia"/>
-                  <w:smallCaps w:val="0"/>
-                  <w:noProof/>
-                  <w:kern w:val="2"/>
-                  <w:sz w:val="24"/>
-                  <w:szCs w:val="24"/>
-                  <w:lang w:eastAsia="fr-FR"/>
-                  <w14:ligatures w14:val="standardContextual"/>
-                </w:rPr>
-              </w:pPr>
-              <w:hyperlink w:anchor="_Toc171183045" w:history="1">
-                <w:r>
-                  <w:rPr>
-                    <w:rStyle w:val="Lienhypertexte"/>
-                    <w:noProof/>
-                  </w:rPr>
-                  <w:t>29.</w:t>
-                </w:r>
-                <w:r>
-                  <w:rPr>
-                    <w:rFonts w:eastAsiaTheme="minorEastAsia"/>
-                    <w:smallCaps w:val="0"/>
-                    <w:noProof/>
-                    <w:kern w:val="2"/>
-                    <w:sz w:val="24"/>
-                    <w:szCs w:val="24"/>
-                    <w:lang w:eastAsia="fr-FR"/>
-                    <w14:ligatures w14:val="standardContextual"/>
-                  </w:rPr>
-                  <w:tab/>
-                </w:r>
-                <w:r>
-                  <w:rPr>
-                    <w:rStyle w:val="Lienhypertexte"/>
-                    <w:noProof/>
-                  </w:rPr>
-                  <w:t>Diffusion du document</w:t>
-                </w:r>
-                <w:r>
-                  <w:rPr>
-                    <w:noProof/>
-                    <w:webHidden/>
-                  </w:rPr>
-                  <w:tab/>
-                </w:r>
-                <w:r>
-                  <w:rPr>
-                    <w:noProof/>
-                    <w:webHidden/>
-                  </w:rPr>
-                  <w:fldChar w:fldCharType="begin"/>
-                </w:r>
-                <w:r>
-                  <w:rPr>
-                    <w:noProof/>
-                    <w:webHidden/>
-                  </w:rPr>
-                  <w:instrText xml:space="preserve"> PAGEREF _Toc171183045 \h </w:instrText>
-                </w:r>
-                <w:r>
-                  <w:rPr>
-                    <w:noProof/>
-                    <w:webHidden/>
-                  </w:rPr>
-                </w:r>
-                <w:r>
-                  <w:rPr>
-                    <w:noProof/>
-                    <w:webHidden/>
-                  </w:rPr>
-                  <w:fldChar w:fldCharType="separate"/>
-                </w:r>
-                <w:r>
-                  <w:rPr>
-                    <w:noProof/>
-                    <w:webHidden/>
-                  </w:rPr>
-                  <w:t>9</w:t>
-                </w:r>
-                <w:r>
-                  <w:rPr>
-                    <w:noProof/>
-                    <w:webHidden/>
-                  </w:rPr>
-                  <w:fldChar w:fldCharType="end"/>
-                </w:r>
-              </w:hyperlink>
-            </w:p>
-            <w:p>
-              <w:pPr>
-                <w:pStyle w:val="TM2"/>
-                <w:tabs>
-                  <w:tab w:val="left" w:pos="800"/>
-                  <w:tab w:val="right" w:leader="dot" w:pos="9062"/>
-                </w:tabs>
-                <w:rPr>
-                  <w:rFonts w:eastAsiaTheme="minorEastAsia"/>
-                  <w:smallCaps w:val="0"/>
-                  <w:noProof/>
-                  <w:kern w:val="2"/>
-                  <w:sz w:val="24"/>
-                  <w:szCs w:val="24"/>
-                  <w:lang w:eastAsia="fr-FR"/>
-                  <w14:ligatures w14:val="standardContextual"/>
-                </w:rPr>
-              </w:pPr>
-              <w:hyperlink w:anchor="_Toc171183046" w:history="1">
-                <w:r>
-                  <w:rPr>
-                    <w:rStyle w:val="Lienhypertexte"/>
-                    <w:noProof/>
-                  </w:rPr>
-                  <w:t>30.</w:t>
-                </w:r>
-                <w:r>
-                  <w:rPr>
-                    <w:rFonts w:eastAsiaTheme="minorEastAsia"/>
-                    <w:smallCaps w:val="0"/>
-                    <w:noProof/>
-                    <w:kern w:val="2"/>
-                    <w:sz w:val="24"/>
-                    <w:szCs w:val="24"/>
-                    <w:lang w:eastAsia="fr-FR"/>
-                    <w14:ligatures w14:val="standardContextual"/>
-                  </w:rPr>
-                  <w:tab/>
-                </w:r>
-                <w:r>
-                  <w:rPr>
-                    <w:rStyle w:val="Lienhypertexte"/>
-                    <w:noProof/>
-                  </w:rPr>
-                  <w:t>Historique des modifications</w:t>
-                </w:r>
-                <w:r>
-                  <w:rPr>
-                    <w:noProof/>
-                    <w:webHidden/>
-                  </w:rPr>
-                  <w:tab/>
-                </w:r>
-                <w:r>
-                  <w:rPr>
-                    <w:noProof/>
-                    <w:webHidden/>
-                  </w:rPr>
-                  <w:fldChar w:fldCharType="begin"/>
-                </w:r>
-                <w:r>
-                  <w:rPr>
-                    <w:noProof/>
-                    <w:webHidden/>
-                  </w:rPr>
-                  <w:instrText xml:space="preserve"> PAGEREF _Toc171183046 \h </w:instrText>
+                  <w:instrText xml:space="preserve"> PAGEREF _Toc171328047 \h </w:instrText>
                 </w:r>
                 <w:r>
                   <w:rPr>
@@ -4789,6 +4693,18 @@
             </w:p>
           </w:sdtContent>
         </w:sdt>
+        <w:p>
+          <w:pPr>
+            <w:rPr>
+              <w:rFonts w:cs="Calibri"/>
+              <w:b/>
+              <w:bCs/>
+              <w:sz w:val="40"/>
+              <w:szCs w:val="40"/>
+              <w:u w:val="single"/>
+            </w:rPr>
+          </w:pPr>
+        </w:p>
         <w:p>
           <w:pPr>
             <w:rPr>
@@ -5425,7 +5341,7 @@
           <w:pPr>
             <w:pStyle w:val="Titre1"/>
           </w:pPr>
-          <w:bookmarkStart w:id="0" w:name="_Toc171183003"/>
+          <w:bookmarkStart w:id="0" w:name="_Toc171328005"/>
           <w:r>
             <w:t>Analyse des processus métier</w:t>
           </w:r>
@@ -5435,7 +5351,7 @@
           <w:pPr>
             <w:pStyle w:val="Titre2"/>
           </w:pPr>
-          <w:bookmarkStart w:id="1" w:name="_Toc171183004"/>
+          <w:bookmarkStart w:id="1" w:name="_Toc171328006"/>
           <w:r>
             <w:t>B</w:t>
           </w:r>
@@ -5453,7 +5369,7 @@
           <w:pPr>
             <w:pStyle w:val="Titre2"/>
           </w:pPr>
-          <w:bookmarkStart w:id="2" w:name="_Toc171183005"/>
+          <w:bookmarkStart w:id="2" w:name="_Toc171328007"/>
           <w:r>
             <w:t>F</w:t>
           </w:r>
@@ -5464,38 +5380,14 @@
         </w:p>
         <w:p>
           <w:r>
-            <w:t xml:space="preserve">Pour répondre à ces besoins, nous avons développé plusieurs fonctionnalités clés. Une carte interactive permet aux utilisateurs de localiser les points de dépôt et de collecte de déchets à proximité de leur position, facilitant ainsi la gestion de leurs déchets. Nous avons également intégré un scanner de produits qui affiche l'éco-score des produits scannés. Si l'éco-score n'est pas disponible dans la base de données, notre modèle de deep learning le prédit en utilisant d'autres informations sur le produit. En outre, nous avons créé un tableau de bord personnalisé pour chaque utilisateur, où </w:t>
-          </w:r>
-          <w:r>
-            <w:t>chacun d’eux peut</w:t>
-          </w:r>
-          <w:r>
-            <w:t xml:space="preserve"> visualiser </w:t>
-          </w:r>
-          <w:r>
-            <w:t>ses</w:t>
-          </w:r>
-          <w:r>
-            <w:t xml:space="preserve"> habitudes de consommation, obtenir des statistiques </w:t>
-          </w:r>
-          <w:r>
-            <w:t>ainsi que</w:t>
-          </w:r>
-          <w:r>
-            <w:t xml:space="preserve"> recevoir des conseils pour réduire </w:t>
-          </w:r>
-          <w:r>
-            <w:t>son</w:t>
-          </w:r>
-          <w:r>
-            <w:t xml:space="preserve"> impact environnemental.</w:t>
+            <w:t>Pour répondre à ces besoins, nous avons développé plusieurs fonctionnalités clés. Une carte interactive permet aux utilisateurs de localiser les points de dépôt et de collecte de déchets à proximité de leur position, facilitant ainsi la gestion de leurs déchets. Nous avons également intégré un scanner de produits qui affiche l'éco-score des produits scannés. Si l'éco-score n'est pas disponible dans la base de données, notre modèle de deep learning le prédit en utilisant d'autres informations sur le produit. En outre, nous avons créé un tableau de bord personnalisé pour chaque utilisateur, où chacun d’eux peut visualiser ses habitudes de consommation, obtenir des statistiques ainsi que recevoir des conseils pour réduire son impact environnemental.</w:t>
           </w:r>
         </w:p>
         <w:p>
           <w:pPr>
             <w:pStyle w:val="Titre2"/>
           </w:pPr>
-          <w:bookmarkStart w:id="3" w:name="_Toc171183006"/>
+          <w:bookmarkStart w:id="3" w:name="_Toc171328008"/>
           <w:r>
             <w:t>R</w:t>
           </w:r>
@@ -5515,25 +5407,7 @@
             <w:jc w:val="left"/>
           </w:pPr>
           <w:r>
-            <w:t>Pour constituer notre base de données produits, nous nous sommes appuyés sur Open Food Facts, une ressource en ligne gratuite et très complèt</w:t>
-          </w:r>
-          <w:r>
-            <w:t>e (Open Source)</w:t>
-          </w:r>
-          <w:r>
-            <w:t>. Cette base de données nous permet de récupérer des informations détaillées sur une large variété de produits alimentaires, indispensables pour l</w:t>
-          </w:r>
-          <w:r>
-            <w:t xml:space="preserve">a prédiction </w:t>
-          </w:r>
-          <w:r>
-            <w:t>des éco-scores</w:t>
-          </w:r>
-          <w:r>
-            <w:t>.</w:t>
-          </w:r>
-          <w:r>
-            <w:t xml:space="preserve"> Malgré nos recherches, nous n'avons pas trouvé d'autre base de données gratuite offrant un niveau de détail et de couverture comparable, ce qui fait d'Open Food Facts notre </w:t>
+            <w:t xml:space="preserve">Pour constituer notre base de données produits, nous nous sommes appuyés sur Open Food Facts, une ressource en ligne gratuite et très complète (Open Source). Cette base de données nous permet de récupérer des informations détaillées sur une large variété de produits alimentaires, indispensables pour la prédiction des éco-scores. Malgré nos recherches, nous n'avons pas trouvé d'autre base de données gratuite offrant un niveau de détail et de couverture comparable, ce qui fait d'Open Food Facts notre </w:t>
           </w:r>
           <w:r>
             <w:t>unique</w:t>
@@ -5546,7 +5420,7 @@
           <w:pPr>
             <w:pStyle w:val="Titre1"/>
           </w:pPr>
-          <w:bookmarkStart w:id="4" w:name="_Toc171183007"/>
+          <w:bookmarkStart w:id="4" w:name="_Toc171328009"/>
           <w:r>
             <w:t>S</w:t>
           </w:r>
@@ -5565,7 +5439,7 @@
           <w:pPr>
             <w:pStyle w:val="Titre2"/>
           </w:pPr>
-          <w:bookmarkStart w:id="5" w:name="_Toc171183008"/>
+          <w:bookmarkStart w:id="5" w:name="_Toc171328010"/>
           <w:r>
             <w:t>C</w:t>
           </w:r>
@@ -5587,19 +5461,7 @@
           </w:r>
           <w:proofErr w:type="spellEnd"/>
           <w:r>
-            <w:t xml:space="preserve"> Campus. Chacun de nous dispose de son propre matériel, ce qui nous permet de travailler </w:t>
-          </w:r>
-          <w:r>
-            <w:t>en autonomie</w:t>
-          </w:r>
-          <w:r>
-            <w:t xml:space="preserve">. Nous possédons des compétences variées en science des données, en machine learning, et en développement web. Nos connaissances techniques incluent la manipulation de bases de données, le développement d'algorithmes de deep learning pour la prédiction </w:t>
-          </w:r>
-          <w:r>
-            <w:t>d’</w:t>
-          </w:r>
-          <w:r>
-            <w:t xml:space="preserve">éco-scores, et la création de tableaux de bord interactifs pour l'analyse des données de consommation. Cette diversité de </w:t>
+            <w:t xml:space="preserve"> Campus. Chacun de nous dispose de son propre matériel, ce qui nous permet de travailler en autonomie. Nous possédons des compétences variées en science des données, en machine learning, et en développement web. Nos connaissances techniques incluent la manipulation de bases de données, le développement d'algorithmes de deep learning pour la prédiction d’éco-scores, et la création de tableaux de bord interactifs pour l'analyse des données de consommation. Cette diversité de </w:t>
           </w:r>
           <w:r>
             <w:lastRenderedPageBreak/>
@@ -5610,7 +5472,7 @@
           <w:pPr>
             <w:pStyle w:val="Titre2"/>
           </w:pPr>
-          <w:bookmarkStart w:id="6" w:name="_Toc171183009"/>
+          <w:bookmarkStart w:id="6" w:name="_Toc171328011"/>
           <w:r>
             <w:t>B</w:t>
           </w:r>
@@ -5631,7 +5493,7 @@
           <w:pPr>
             <w:pStyle w:val="Titre2"/>
           </w:pPr>
-          <w:bookmarkStart w:id="7" w:name="_Toc171183010"/>
+          <w:bookmarkStart w:id="7" w:name="_Toc171328012"/>
           <w:r>
             <w:t>S</w:t>
           </w:r>
@@ -5648,20 +5510,14 @@
         </w:p>
         <w:p>
           <w:r>
-            <w:t>Nous n'avons pas encore finalisé le choix de la solution d'hébergement pour notre application web et notre base de données. Les critères de sélection incluront la fiabilité, la scalabilité, la sécurité, ainsi que les coûts associés. Nous explorons actuellement plusieurs options, telles que les services de cloud computing offerts par Amazon Web Services (AWS), Google Cloud Platform (GCP), et Microsoft Azure. L'objectif est de choisir une solution qui puisse non seulement répondre à nos besoins actuels, mais aussi s'adapter à une éventuelle augmentation de la charge de travail à mesure que l'application gagne en popularité</w:t>
-          </w:r>
-          <w:r>
-            <w:t>, bien que nos ressources financières actuelles soient très limitées</w:t>
-          </w:r>
-          <w:r>
-            <w:t>.</w:t>
+            <w:t>Nous n'avons pas encore finalisé le choix de la solution d'hébergement pour notre application web et notre base de données. Les critères de sélection incluront la fiabilité, la scalabilité, la sécurité, ainsi que les coûts associés. Nous explorons actuellement plusieurs options, telles que les services de cloud computing offerts par Amazon Web Services (AWS), Google Cloud Platform (GCP), et Microsoft Azure. L'objectif est de choisir une solution qui puisse non seulement répondre à nos besoins actuels, mais aussi s'adapter à une éventuelle augmentation de la charge de travail à mesure que l'application gagne en popularité, bien que nos ressources financières actuelles soient très limitées.</w:t>
           </w:r>
         </w:p>
         <w:p>
           <w:pPr>
             <w:pStyle w:val="Titre2"/>
           </w:pPr>
-          <w:bookmarkStart w:id="8" w:name="_Toc171183011"/>
+          <w:bookmarkStart w:id="8" w:name="_Toc171328013"/>
           <w:r>
             <w:t>P</w:t>
           </w:r>
@@ -5685,7 +5541,7 @@
           <w:pPr>
             <w:pStyle w:val="Titre1"/>
           </w:pPr>
-          <w:bookmarkStart w:id="9" w:name="_Toc171183012"/>
+          <w:bookmarkStart w:id="9" w:name="_Toc171328014"/>
           <w:r>
             <w:t>Projets d'évolution</w:t>
           </w:r>
@@ -5701,7 +5557,7 @@
           <w:pPr>
             <w:pStyle w:val="Titre2"/>
           </w:pPr>
-          <w:bookmarkStart w:id="10" w:name="_Toc171183013"/>
+          <w:bookmarkStart w:id="10" w:name="_Toc171328015"/>
           <w:r>
             <w:t>Surveillance des nouvelles technologies</w:t>
           </w:r>
@@ -5740,47 +5596,183 @@
           <w:pPr>
             <w:pStyle w:val="Titre2"/>
           </w:pPr>
-          <w:bookmarkStart w:id="11" w:name="_Toc171183014"/>
-          <w:r>
-            <w:lastRenderedPageBreak/>
-            <w:t>I</w:t>
-          </w:r>
-          <w:r>
-            <w:t>nnovations pouvant améliorer l'application et ses fonctionnalités</w:t>
-          </w:r>
-          <w:r>
-            <w:t xml:space="preserve"> (code par innovation)</w:t>
-          </w:r>
-          <w:bookmarkEnd w:id="11"/>
-        </w:p>
-        <w:p>
-          <w:pPr>
-            <w:pStyle w:val="Titre2"/>
-          </w:pPr>
-          <w:bookmarkStart w:id="12" w:name="_Toc171183015"/>
+          <w:bookmarkStart w:id="11" w:name="_Toc171328016"/>
           <w:r>
             <w:t>I</w:t>
           </w:r>
           <w:r>
-            <w:t>mpact de l'innovation sur l'expérience utilisateur</w:t>
+            <w:t xml:space="preserve">nnovations </w:t>
           </w:r>
-          <w:bookmarkEnd w:id="12"/>
+          <w:r>
+            <w:t>de</w:t>
+          </w:r>
+          <w:r>
+            <w:t xml:space="preserve"> l'application et </w:t>
+          </w:r>
+          <w:r>
+            <w:t>impact sur le comportement des utilisateurs</w:t>
+          </w:r>
+          <w:bookmarkEnd w:id="11"/>
+          <w:r>
+            <w:t xml:space="preserve"> </w:t>
+          </w:r>
           <w:r>
             <w:t xml:space="preserve"> </w:t>
           </w:r>
         </w:p>
         <w:p>
           <w:pPr>
+            <w:pStyle w:val="Paragraphedeliste"/>
+            <w:numPr>
+              <w:ilvl w:val="0"/>
+              <w:numId w:val="72"/>
+            </w:numPr>
+          </w:pPr>
+          <w:r>
+            <w:t>Centraliser les informations des communes françaises concernant les lieux de tri des déchets (matériaux pris en charge, adresse, horaires d’ouverture)</w:t>
+          </w:r>
+          <w:r>
+            <w:t>.</w:t>
+          </w:r>
+          <w:r>
+            <w:t xml:space="preserve"> Permettra à l’utilisateur de recycler </w:t>
+          </w:r>
+          <w:r>
+            <w:lastRenderedPageBreak/>
+            <w:t>au bon endroit de nombreux déchets très polluants, tel que des piles hors services, plutôt que de les jeter à la poubelle par simplicité.</w:t>
+          </w:r>
+          <w:r>
+            <w:t xml:space="preserve"> </w:t>
+          </w:r>
+          <w:r>
+            <w:rPr>
+              <w:color w:val="017057" w:themeColor="accent4" w:themeShade="BF"/>
+            </w:rPr>
+            <w:t>20240913_00</w:t>
+          </w:r>
+        </w:p>
+        <w:p>
+          <w:pPr>
+            <w:pStyle w:val="Paragraphedeliste"/>
+            <w:numPr>
+              <w:ilvl w:val="0"/>
+              <w:numId w:val="72"/>
+            </w:numPr>
+          </w:pPr>
+          <w:r>
+            <w:t xml:space="preserve">Centraliser les informations des communes françaises concernant les jours de collecte des déchets (catégories pris en charge, jour, heures de passages, consignes, </w:t>
+          </w:r>
+          <w:proofErr w:type="spellStart"/>
+          <w:r>
+            <w:t>etc</w:t>
+          </w:r>
+          <w:proofErr w:type="spellEnd"/>
+          <w:r>
+            <w:t>)</w:t>
+          </w:r>
+          <w:r>
+            <w:t>.</w:t>
+          </w:r>
+          <w:r>
+            <w:t xml:space="preserve"> L’objectif étant de faciliter la vie des personnes quittant leur ville pour une autre, dont ils ne connaissent pas les jours de passage ainsi que les types de déchets pris en charge.</w:t>
+          </w:r>
+          <w:r>
+            <w:t xml:space="preserve"> </w:t>
+          </w:r>
+          <w:r>
+            <w:rPr>
+              <w:color w:val="017057" w:themeColor="accent4" w:themeShade="BF"/>
+            </w:rPr>
+            <w:t>20240913_0</w:t>
+          </w:r>
+          <w:r>
+            <w:rPr>
+              <w:color w:val="017057" w:themeColor="accent4" w:themeShade="BF"/>
+            </w:rPr>
+            <w:t>1</w:t>
+          </w:r>
+        </w:p>
+        <w:p>
+          <w:pPr>
+            <w:pStyle w:val="Paragraphedeliste"/>
+            <w:numPr>
+              <w:ilvl w:val="0"/>
+              <w:numId w:val="72"/>
+            </w:numPr>
+          </w:pPr>
+          <w:r>
+            <w:t>A la manière de Yuka, l’utilisateur doit pouvoir obtenir des informations sur l’impact environnemental des produits qu’il consomme. Cette information étant peu présente sur les emballages, des prédictions sur le produit en question pourraient être affichées.</w:t>
+          </w:r>
+          <w:r>
+            <w:t xml:space="preserve"> Ceci pourrait permettre au consommateur dans un magasin de choisir aisément et rapidement un produit moins émetteur de CO</w:t>
+          </w:r>
+          <w:r>
+            <w:rPr>
+              <w:vertAlign w:val="superscript"/>
+            </w:rPr>
+            <w:t>2</w:t>
+          </w:r>
+          <w:r>
+            <w:t>.</w:t>
+          </w:r>
+          <w:r>
+            <w:t xml:space="preserve"> </w:t>
+          </w:r>
+          <w:r>
+            <w:rPr>
+              <w:color w:val="017057" w:themeColor="accent4" w:themeShade="BF"/>
+            </w:rPr>
+            <w:t>20240913_0</w:t>
+          </w:r>
+          <w:r>
+            <w:rPr>
+              <w:color w:val="017057" w:themeColor="accent4" w:themeShade="BF"/>
+            </w:rPr>
+            <w:t>2</w:t>
+          </w:r>
+        </w:p>
+        <w:p>
+          <w:pPr>
+            <w:pStyle w:val="Paragraphedeliste"/>
+            <w:numPr>
+              <w:ilvl w:val="0"/>
+              <w:numId w:val="72"/>
+            </w:numPr>
+          </w:pPr>
+          <w:r>
+            <w:t xml:space="preserve">En tant qu’utilisateur, nous pourrions être motivé à faire d’avantage </w:t>
+          </w:r>
+          <w:r>
+            <w:t>d’efforts</w:t>
+          </w:r>
+          <w:r>
+            <w:t xml:space="preserve"> en ayant la possibilité de comparer notre impact environnemental à celui des autres consommateurs, en ayant également la possibilité de mettre en relief sur un graphique, les catégories de produits sur lesquelles nous devons nous améliorer individuellement. </w:t>
+          </w:r>
+          <w:r>
+            <w:rPr>
+              <w:color w:val="017057" w:themeColor="accent4" w:themeShade="BF"/>
+            </w:rPr>
+            <w:t>20240913_0</w:t>
+          </w:r>
+          <w:r>
+            <w:rPr>
+              <w:color w:val="017057" w:themeColor="accent4" w:themeShade="BF"/>
+            </w:rPr>
+            <w:t>3</w:t>
+          </w:r>
+        </w:p>
+        <w:p>
+          <w:pPr>
             <w:pStyle w:val="Titre2"/>
           </w:pPr>
-          <w:bookmarkStart w:id="13" w:name="_Toc171183016"/>
+          <w:bookmarkStart w:id="12" w:name="_Toc171328017"/>
           <w:r>
             <w:t>Tendances</w:t>
           </w:r>
           <w:r>
             <w:t xml:space="preserve"> en matière de consommation responsable et d'applications écologiques</w:t>
           </w:r>
-          <w:bookmarkEnd w:id="13"/>
+          <w:bookmarkEnd w:id="12"/>
         </w:p>
         <w:p>
           <w:pPr>
@@ -5862,7 +5854,7 @@
                                     <w:szCs w:val="22"/>
                                   </w:rPr>
                                 </w:pPr>
-                                <w:bookmarkStart w:id="14" w:name="_Toc171182996"/>
+                                <w:bookmarkStart w:id="13" w:name="_Toc171182996"/>
                                 <w:r>
                                   <w:t xml:space="preserve">Figure </w:t>
                                 </w:r>
@@ -5893,7 +5885,7 @@
                                 <w:r>
                                   <w:t>Nis et For</w:t>
                                 </w:r>
-                                <w:bookmarkEnd w:id="14"/>
+                                <w:bookmarkEnd w:id="13"/>
                               </w:p>
                             </w:txbxContent>
                           </wps:txbx>
@@ -6059,23 +6051,7 @@
                 <w:color w:val="000000" w:themeColor="text1"/>
                 <w:u w:val="none"/>
               </w:rPr>
-              <w:t>France</w:t>
-            </w:r>
-            <w:r>
-              <w:rPr>
-                <w:rStyle w:val="Lienhypertexte"/>
-                <w:color w:val="000000" w:themeColor="text1"/>
-                <w:u w:val="none"/>
-              </w:rPr>
-              <w:t xml:space="preserve"> </w:t>
-            </w:r>
-            <w:r>
-              <w:rPr>
-                <w:rStyle w:val="Lienhypertexte"/>
-                <w:color w:val="000000" w:themeColor="text1"/>
-                <w:u w:val="none"/>
-              </w:rPr>
-              <w:t>3 Régions</w:t>
+              <w:t>France 3 Régions</w:t>
             </w:r>
           </w:hyperlink>
           <w:r>
@@ -6105,23 +6081,7 @@
                 <w:color w:val="000000" w:themeColor="text1"/>
                 <w:u w:val="none"/>
               </w:rPr>
-              <w:t>SUEZ Fr</w:t>
-            </w:r>
-            <w:r>
-              <w:rPr>
-                <w:rStyle w:val="Lienhypertexte"/>
-                <w:color w:val="000000" w:themeColor="text1"/>
-                <w:u w:val="none"/>
-              </w:rPr>
-              <w:t>a</w:t>
-            </w:r>
-            <w:r>
-              <w:rPr>
-                <w:rStyle w:val="Lienhypertexte"/>
-                <w:color w:val="000000" w:themeColor="text1"/>
-                <w:u w:val="none"/>
-              </w:rPr>
-              <w:t>nce</w:t>
+              <w:t>SUEZ France</w:t>
             </w:r>
           </w:hyperlink>
           <w:r>
@@ -6182,14 +6142,14 @@
           <w:pPr>
             <w:pStyle w:val="Titre2"/>
           </w:pPr>
-          <w:bookmarkStart w:id="16" w:name="_Toc171183017"/>
+          <w:bookmarkStart w:id="14" w:name="_Toc171328018"/>
           <w:r>
             <w:t>C</w:t>
           </w:r>
           <w:r>
             <w:t>oncurrence et solutions similaires</w:t>
           </w:r>
-          <w:bookmarkEnd w:id="16"/>
+          <w:bookmarkEnd w:id="14"/>
           <w:r>
             <w:t xml:space="preserve"> </w:t>
           </w:r>
@@ -6203,7 +6163,7 @@
           <w:pPr>
             <w:pStyle w:val="Titre1"/>
           </w:pPr>
-          <w:bookmarkStart w:id="17" w:name="_Toc171183018"/>
+          <w:bookmarkStart w:id="15" w:name="_Toc171328019"/>
           <w:r>
             <w:lastRenderedPageBreak/>
             <w:t xml:space="preserve">Estimation des coûts </w:t>
@@ -6211,13 +6171,13 @@
           <w:r>
             <w:t>et rentabilité (ROI)</w:t>
           </w:r>
-          <w:bookmarkEnd w:id="17"/>
+          <w:bookmarkEnd w:id="15"/>
         </w:p>
         <w:p>
           <w:pPr>
             <w:pStyle w:val="Titre2"/>
           </w:pPr>
-          <w:bookmarkStart w:id="18" w:name="_Toc171183019"/>
+          <w:bookmarkStart w:id="16" w:name="_Toc171328020"/>
           <w:r>
             <w:t>B</w:t>
           </w:r>
@@ -6239,13 +6199,13 @@
           <w:r>
             <w:t>)</w:t>
           </w:r>
-          <w:bookmarkEnd w:id="18"/>
+          <w:bookmarkEnd w:id="16"/>
         </w:p>
         <w:p>
           <w:pPr>
             <w:pStyle w:val="Titre2"/>
           </w:pPr>
-          <w:bookmarkStart w:id="19" w:name="_Toc171183020"/>
+          <w:bookmarkStart w:id="17" w:name="_Toc171328021"/>
           <w:r>
             <w:t xml:space="preserve">Estimation des coûts directs </w:t>
           </w:r>
@@ -6258,13 +6218,13 @@
           <w:r>
             <w:t>)</w:t>
           </w:r>
-          <w:bookmarkEnd w:id="19"/>
+          <w:bookmarkEnd w:id="17"/>
         </w:p>
         <w:p>
           <w:pPr>
             <w:pStyle w:val="Titre2"/>
           </w:pPr>
-          <w:bookmarkStart w:id="20" w:name="_Toc171183021"/>
+          <w:bookmarkStart w:id="18" w:name="_Toc171328022"/>
           <w:r>
             <w:t xml:space="preserve">Estimation des coûts indirects </w:t>
           </w:r>
@@ -6277,20 +6237,20 @@
           <w:r>
             <w:t>)</w:t>
           </w:r>
-          <w:bookmarkEnd w:id="20"/>
+          <w:bookmarkEnd w:id="18"/>
         </w:p>
         <w:p>
           <w:pPr>
             <w:pStyle w:val="Titre2"/>
           </w:pPr>
-          <w:bookmarkStart w:id="21" w:name="_Toc171183022"/>
+          <w:bookmarkStart w:id="19" w:name="_Toc171328023"/>
           <w:r>
             <w:t>R</w:t>
           </w:r>
           <w:r>
             <w:t>etour sur investissement potentiel</w:t>
           </w:r>
-          <w:bookmarkEnd w:id="21"/>
+          <w:bookmarkEnd w:id="19"/>
           <w:r>
             <w:t xml:space="preserve"> </w:t>
           </w:r>
@@ -6299,32 +6259,58 @@
           <w:pPr>
             <w:pStyle w:val="Titre2"/>
           </w:pPr>
-          <w:bookmarkStart w:id="22" w:name="_Toc171183023"/>
+          <w:bookmarkStart w:id="20" w:name="_Toc171328024"/>
           <w:r>
             <w:t>B</w:t>
           </w:r>
           <w:r>
             <w:t>énéfices environnementaux et financiers attendus</w:t>
           </w:r>
-          <w:bookmarkEnd w:id="22"/>
+          <w:bookmarkEnd w:id="20"/>
         </w:p>
         <w:p>
           <w:pPr>
             <w:pStyle w:val="Titre1"/>
           </w:pPr>
-          <w:bookmarkStart w:id="23" w:name="_Toc171183024"/>
+          <w:bookmarkStart w:id="21" w:name="_Toc171328025"/>
           <w:r>
             <w:t>Analyse des risques, PCA et PRA</w:t>
           </w:r>
-          <w:bookmarkEnd w:id="23"/>
+          <w:bookmarkEnd w:id="21"/>
         </w:p>
         <w:p>
           <w:pPr>
             <w:pStyle w:val="Titre2"/>
           </w:pPr>
-          <w:bookmarkStart w:id="24" w:name="_Toc171183025"/>
+          <w:bookmarkStart w:id="22" w:name="_Toc171328026"/>
           <w:r>
             <w:t>Analyse des risques</w:t>
+          </w:r>
+          <w:bookmarkEnd w:id="22"/>
+          <w:r>
+            <w:t xml:space="preserve"> </w:t>
+          </w:r>
+        </w:p>
+        <w:p>
+          <w:pPr>
+            <w:pStyle w:val="Titre2"/>
+          </w:pPr>
+          <w:bookmarkStart w:id="23" w:name="_Toc171328027"/>
+          <w:r>
+            <w:t>Plan de continuité d’activité</w:t>
+          </w:r>
+          <w:bookmarkEnd w:id="23"/>
+          <w:r>
+            <w:t xml:space="preserve"> </w:t>
+          </w:r>
+        </w:p>
+        <w:p>
+          <w:pPr>
+            <w:pStyle w:val="Titre3"/>
+          </w:pPr>
+          <w:bookmarkStart w:id="24" w:name="_Toc171328028"/>
+          <w:r>
+            <w:t>Processus critiques</w:t>
           </w:r>
           <w:bookmarkEnd w:id="24"/>
           <w:r>
@@ -6333,13 +6319,36 @@
         </w:p>
         <w:p>
           <w:pPr>
+            <w:pStyle w:val="Titre3"/>
+          </w:pPr>
+          <w:bookmarkStart w:id="25" w:name="_Toc171328029"/>
+          <w:r>
+            <w:t>Scénarios de crise</w:t>
+          </w:r>
+          <w:bookmarkEnd w:id="25"/>
+        </w:p>
+        <w:p>
+          <w:pPr>
+            <w:pStyle w:val="Titre3"/>
+          </w:pPr>
+          <w:bookmarkStart w:id="26" w:name="_Toc171328030"/>
+          <w:r>
+            <w:t>Développement de plan de contingence</w:t>
+          </w:r>
+          <w:bookmarkEnd w:id="26"/>
+          <w:r>
+            <w:t xml:space="preserve"> </w:t>
+          </w:r>
+        </w:p>
+        <w:p>
+          <w:pPr>
             <w:pStyle w:val="Titre2"/>
           </w:pPr>
-          <w:bookmarkStart w:id="25" w:name="_Toc171183026"/>
+          <w:bookmarkStart w:id="27" w:name="_Toc171328031"/>
           <w:r>
-            <w:t>Plan de continuité d’activité</w:t>
+            <w:t>Plan de reprise d’activité</w:t>
           </w:r>
-          <w:bookmarkEnd w:id="25"/>
+          <w:bookmarkEnd w:id="27"/>
           <w:r>
             <w:t xml:space="preserve"> </w:t>
           </w:r>
@@ -6348,11 +6357,11 @@
           <w:pPr>
             <w:pStyle w:val="Titre3"/>
           </w:pPr>
-          <w:bookmarkStart w:id="26" w:name="_Toc171183027"/>
+          <w:bookmarkStart w:id="28" w:name="_Toc171328032"/>
           <w:r>
-            <w:t>Processus critiques</w:t>
+            <w:t>Scénarios de reprise d’activité</w:t>
           </w:r>
-          <w:bookmarkEnd w:id="26"/>
+          <w:bookmarkEnd w:id="28"/>
           <w:r>
             <w:t xml:space="preserve"> </w:t>
           </w:r>
@@ -6361,21 +6370,34 @@
           <w:pPr>
             <w:pStyle w:val="Titre3"/>
           </w:pPr>
-          <w:bookmarkStart w:id="27" w:name="_Toc171183028"/>
+          <w:bookmarkStart w:id="29" w:name="_Toc171328033"/>
           <w:r>
-            <w:t>Scénarios de crise</w:t>
+            <w:t>Tests périodiques des plans</w:t>
           </w:r>
-          <w:bookmarkEnd w:id="27"/>
+          <w:bookmarkEnd w:id="29"/>
+          <w:r>
+            <w:t xml:space="preserve"> </w:t>
+          </w:r>
         </w:p>
         <w:p>
           <w:pPr>
-            <w:pStyle w:val="Titre3"/>
+            <w:pStyle w:val="Titre1"/>
           </w:pPr>
-          <w:bookmarkStart w:id="28" w:name="_Toc171183029"/>
+          <w:bookmarkStart w:id="30" w:name="_Toc171328034"/>
           <w:r>
-            <w:t>Développement de plan de contingence</w:t>
+            <w:t>Plan d'action</w:t>
           </w:r>
-          <w:bookmarkEnd w:id="28"/>
+          <w:bookmarkEnd w:id="30"/>
+        </w:p>
+        <w:p>
+          <w:pPr>
+            <w:pStyle w:val="Titre2"/>
+          </w:pPr>
+          <w:bookmarkStart w:id="31" w:name="_Toc171328035"/>
+          <w:r>
+            <w:t>Les objectifs</w:t>
+          </w:r>
+          <w:bookmarkEnd w:id="31"/>
           <w:r>
             <w:t xml:space="preserve"> </w:t>
           </w:r>
@@ -6384,48 +6406,9 @@
           <w:pPr>
             <w:pStyle w:val="Titre2"/>
           </w:pPr>
-          <w:bookmarkStart w:id="29" w:name="_Toc171183030"/>
+          <w:bookmarkStart w:id="32" w:name="_Toc171328036"/>
           <w:r>
-            <w:t>Plan de reprise d’activité</w:t>
-          </w:r>
-          <w:bookmarkEnd w:id="29"/>
-          <w:r>
-            <w:t xml:space="preserve"> </w:t>
-          </w:r>
-        </w:p>
-        <w:p>
-          <w:pPr>
-            <w:pStyle w:val="Titre3"/>
-          </w:pPr>
-          <w:bookmarkStart w:id="30" w:name="_Toc171183031"/>
-          <w:r>
-            <w:t>Scénarios de reprise d’activité</w:t>
-          </w:r>
-          <w:bookmarkEnd w:id="30"/>
-          <w:r>
-            <w:t xml:space="preserve"> </w:t>
-          </w:r>
-        </w:p>
-        <w:p>
-          <w:pPr>
-            <w:pStyle w:val="Titre3"/>
-          </w:pPr>
-          <w:bookmarkStart w:id="31" w:name="_Toc171183032"/>
-          <w:r>
-            <w:t>Tests périodiques des plans</w:t>
-          </w:r>
-          <w:bookmarkEnd w:id="31"/>
-          <w:r>
-            <w:t xml:space="preserve"> </w:t>
-          </w:r>
-        </w:p>
-        <w:p>
-          <w:pPr>
-            <w:pStyle w:val="Titre1"/>
-          </w:pPr>
-          <w:bookmarkStart w:id="32" w:name="_Toc171183033"/>
-          <w:r>
-            <w:t>Plan d'action</w:t>
+            <w:t>Les actions</w:t>
           </w:r>
           <w:bookmarkEnd w:id="32"/>
         </w:p>
@@ -6433,9 +6416,9 @@
           <w:pPr>
             <w:pStyle w:val="Titre2"/>
           </w:pPr>
-          <w:bookmarkStart w:id="33" w:name="_Toc171183034"/>
+          <w:bookmarkStart w:id="33" w:name="_Toc171328037"/>
           <w:r>
-            <w:t>Les objectifs</w:t>
+            <w:t>Allocation des responsabilités</w:t>
           </w:r>
           <w:bookmarkEnd w:id="33"/>
           <w:r>
@@ -6446,34 +6429,11 @@
           <w:pPr>
             <w:pStyle w:val="Titre2"/>
           </w:pPr>
-          <w:bookmarkStart w:id="34" w:name="_Toc171183035"/>
-          <w:r>
-            <w:t>Les actions</w:t>
-          </w:r>
-          <w:bookmarkEnd w:id="34"/>
-        </w:p>
-        <w:p>
-          <w:pPr>
-            <w:pStyle w:val="Titre2"/>
-          </w:pPr>
-          <w:bookmarkStart w:id="35" w:name="_Toc171183036"/>
-          <w:r>
-            <w:t>Allocation des responsabilités</w:t>
-          </w:r>
-          <w:bookmarkEnd w:id="35"/>
-          <w:r>
-            <w:t xml:space="preserve"> </w:t>
-          </w:r>
-        </w:p>
-        <w:p>
-          <w:pPr>
-            <w:pStyle w:val="Titre2"/>
-          </w:pPr>
-          <w:bookmarkStart w:id="36" w:name="_Toc171183037"/>
+          <w:bookmarkStart w:id="34" w:name="_Toc171328038"/>
           <w:r>
             <w:t>Dates et jalons</w:t>
           </w:r>
-          <w:bookmarkEnd w:id="36"/>
+          <w:bookmarkEnd w:id="34"/>
         </w:p>
         <w:p>
           <w:pPr>
@@ -6482,14 +6442,14 @@
               <w:rFonts w:cs="Calibri"/>
             </w:rPr>
           </w:pPr>
-          <w:bookmarkStart w:id="37" w:name="_Toc171183038"/>
+          <w:bookmarkStart w:id="35" w:name="_Toc171328039"/>
           <w:r>
             <w:rPr>
               <w:rFonts w:cs="Calibri"/>
             </w:rPr>
             <w:t>Les moyens</w:t>
           </w:r>
-          <w:bookmarkEnd w:id="37"/>
+          <w:bookmarkEnd w:id="35"/>
           <w:r>
             <w:rPr>
               <w:rFonts w:cs="Calibri"/>
@@ -6504,7 +6464,7 @@
               <w:rFonts w:cs="Calibri"/>
             </w:rPr>
           </w:pPr>
-          <w:bookmarkStart w:id="38" w:name="_Toc171183039"/>
+          <w:bookmarkStart w:id="36" w:name="_Toc171328040"/>
           <w:r>
             <w:rPr>
               <w:rFonts w:cs="Calibri"/>
@@ -6512,7 +6472,7 @@
             <w:lastRenderedPageBreak/>
             <w:t>Suivi et évaluation</w:t>
           </w:r>
-          <w:bookmarkEnd w:id="38"/>
+          <w:bookmarkEnd w:id="36"/>
           <w:r>
             <w:rPr>
               <w:rFonts w:cs="Calibri"/>
@@ -6524,11 +6484,11 @@
           <w:pPr>
             <w:pStyle w:val="Titre3"/>
           </w:pPr>
-          <w:bookmarkStart w:id="39" w:name="_Toc171183040"/>
+          <w:bookmarkStart w:id="37" w:name="_Toc171328041"/>
           <w:r>
             <w:t>Indicateurs de performances</w:t>
           </w:r>
-          <w:bookmarkEnd w:id="39"/>
+          <w:bookmarkEnd w:id="37"/>
           <w:r>
             <w:t xml:space="preserve"> </w:t>
           </w:r>
@@ -6537,23 +6497,23 @@
           <w:pPr>
             <w:pStyle w:val="Titre3"/>
           </w:pPr>
-          <w:bookmarkStart w:id="40" w:name="_Toc171183041"/>
+          <w:bookmarkStart w:id="38" w:name="_Toc171328042"/>
           <w:r>
             <w:t xml:space="preserve">Organisation de réunions régulières </w:t>
           </w:r>
         </w:p>
       </w:sdtContent>
     </w:sdt>
-    <w:bookmarkEnd w:id="40" w:displacedByCustomXml="prev"/>
+    <w:bookmarkEnd w:id="38" w:displacedByCustomXml="prev"/>
     <w:p>
       <w:pPr>
         <w:pStyle w:val="Titre1"/>
       </w:pPr>
-      <w:bookmarkStart w:id="41" w:name="_Toc171183042"/>
+      <w:bookmarkStart w:id="39" w:name="_Toc171328043"/>
       <w:r>
         <w:t>Annexes</w:t>
       </w:r>
-      <w:bookmarkEnd w:id="41"/>
+      <w:bookmarkEnd w:id="39"/>
     </w:p>
     <w:p>
       <w:pPr>
@@ -6562,14 +6522,14 @@
           <w:rFonts w:cs="Calibri"/>
         </w:rPr>
       </w:pPr>
-      <w:bookmarkStart w:id="42" w:name="_Toc171183043"/>
+      <w:bookmarkStart w:id="40" w:name="_Toc171328044"/>
       <w:r>
         <w:rPr>
           <w:rFonts w:cs="Calibri"/>
         </w:rPr>
         <w:t>Glossaire</w:t>
       </w:r>
-      <w:bookmarkEnd w:id="42"/>
+      <w:bookmarkEnd w:id="40"/>
     </w:p>
     <w:tbl>
       <w:tblPr>
@@ -6938,7 +6898,7 @@
           <w:rFonts w:cs="Calibri"/>
         </w:rPr>
       </w:pPr>
-      <w:bookmarkStart w:id="43" w:name="_Toc171183044"/>
+      <w:bookmarkStart w:id="41" w:name="_Toc171328045"/>
       <w:r>
         <w:rPr>
           <w:rFonts w:cs="Calibri"/>
@@ -6951,7 +6911,7 @@
         </w:rPr>
         <w:t xml:space="preserve"> et références</w:t>
       </w:r>
-      <w:bookmarkEnd w:id="43"/>
+      <w:bookmarkEnd w:id="41"/>
     </w:p>
     <w:tbl>
       <w:tblPr>
@@ -7341,12 +7301,12 @@
       <w:pPr>
         <w:pStyle w:val="Titre2"/>
       </w:pPr>
-      <w:bookmarkStart w:id="44" w:name="_Toc171183045"/>
+      <w:bookmarkStart w:id="42" w:name="_Toc171328046"/>
       <w:r>
         <w:lastRenderedPageBreak/>
         <w:t>Diffusion du document</w:t>
       </w:r>
-      <w:bookmarkEnd w:id="44"/>
+      <w:bookmarkEnd w:id="42"/>
     </w:p>
     <w:tbl>
       <w:tblPr>
@@ -7666,11 +7626,11 @@
       <w:pPr>
         <w:pStyle w:val="Titre2"/>
       </w:pPr>
-      <w:bookmarkStart w:id="45" w:name="_Toc171183046"/>
+      <w:bookmarkStart w:id="43" w:name="_Toc171328047"/>
       <w:r>
         <w:t>Historique des modifications</w:t>
       </w:r>
-      <w:bookmarkEnd w:id="45"/>
+      <w:bookmarkEnd w:id="43"/>
     </w:p>
     <w:tbl>
       <w:tblPr>
@@ -14879,6 +14839,119 @@
     </w:lvl>
   </w:abstractNum>
   <w:abstractNum w:abstractNumId="48" w15:restartNumberingAfterBreak="0">
+    <w:nsid w:val="64597C1F"/>
+    <w:multiLevelType w:val="hybridMultilevel"/>
+    <w:tmpl w:val="F3F238C8"/>
+    <w:lvl w:ilvl="0" w:tplc="040C0001">
+      <w:start w:val="1"/>
+      <w:numFmt w:val="bullet"/>
+      <w:lvlText w:val=""/>
+      <w:lvlJc w:val="left"/>
+      <w:pPr>
+        <w:ind w:left="720" w:hanging="360"/>
+      </w:pPr>
+      <w:rPr>
+        <w:rFonts w:ascii="Symbol" w:hAnsi="Symbol" w:hint="default"/>
+      </w:rPr>
+    </w:lvl>
+    <w:lvl w:ilvl="1" w:tplc="040C0003" w:tentative="1">
+      <w:start w:val="1"/>
+      <w:numFmt w:val="bullet"/>
+      <w:lvlText w:val="o"/>
+      <w:lvlJc w:val="left"/>
+      <w:pPr>
+        <w:ind w:left="1440" w:hanging="360"/>
+      </w:pPr>
+      <w:rPr>
+        <w:rFonts w:ascii="Courier New" w:hAnsi="Courier New" w:cs="Courier New" w:hint="default"/>
+      </w:rPr>
+    </w:lvl>
+    <w:lvl w:ilvl="2" w:tplc="040C0005" w:tentative="1">
+      <w:start w:val="1"/>
+      <w:numFmt w:val="bullet"/>
+      <w:lvlText w:val=""/>
+      <w:lvlJc w:val="left"/>
+      <w:pPr>
+        <w:ind w:left="2160" w:hanging="360"/>
+      </w:pPr>
+      <w:rPr>
+        <w:rFonts w:ascii="Wingdings" w:hAnsi="Wingdings" w:hint="default"/>
+      </w:rPr>
+    </w:lvl>
+    <w:lvl w:ilvl="3" w:tplc="040C0001" w:tentative="1">
+      <w:start w:val="1"/>
+      <w:numFmt w:val="bullet"/>
+      <w:lvlText w:val=""/>
+      <w:lvlJc w:val="left"/>
+      <w:pPr>
+        <w:ind w:left="2880" w:hanging="360"/>
+      </w:pPr>
+      <w:rPr>
+        <w:rFonts w:ascii="Symbol" w:hAnsi="Symbol" w:hint="default"/>
+      </w:rPr>
+    </w:lvl>
+    <w:lvl w:ilvl="4" w:tplc="040C0003" w:tentative="1">
+      <w:start w:val="1"/>
+      <w:numFmt w:val="bullet"/>
+      <w:lvlText w:val="o"/>
+      <w:lvlJc w:val="left"/>
+      <w:pPr>
+        <w:ind w:left="3600" w:hanging="360"/>
+      </w:pPr>
+      <w:rPr>
+        <w:rFonts w:ascii="Courier New" w:hAnsi="Courier New" w:cs="Courier New" w:hint="default"/>
+      </w:rPr>
+    </w:lvl>
+    <w:lvl w:ilvl="5" w:tplc="040C0005" w:tentative="1">
+      <w:start w:val="1"/>
+      <w:numFmt w:val="bullet"/>
+      <w:lvlText w:val=""/>
+      <w:lvlJc w:val="left"/>
+      <w:pPr>
+        <w:ind w:left="4320" w:hanging="360"/>
+      </w:pPr>
+      <w:rPr>
+        <w:rFonts w:ascii="Wingdings" w:hAnsi="Wingdings" w:hint="default"/>
+      </w:rPr>
+    </w:lvl>
+    <w:lvl w:ilvl="6" w:tplc="040C0001" w:tentative="1">
+      <w:start w:val="1"/>
+      <w:numFmt w:val="bullet"/>
+      <w:lvlText w:val=""/>
+      <w:lvlJc w:val="left"/>
+      <w:pPr>
+        <w:ind w:left="5040" w:hanging="360"/>
+      </w:pPr>
+      <w:rPr>
+        <w:rFonts w:ascii="Symbol" w:hAnsi="Symbol" w:hint="default"/>
+      </w:rPr>
+    </w:lvl>
+    <w:lvl w:ilvl="7" w:tplc="040C0003" w:tentative="1">
+      <w:start w:val="1"/>
+      <w:numFmt w:val="bullet"/>
+      <w:lvlText w:val="o"/>
+      <w:lvlJc w:val="left"/>
+      <w:pPr>
+        <w:ind w:left="5760" w:hanging="360"/>
+      </w:pPr>
+      <w:rPr>
+        <w:rFonts w:ascii="Courier New" w:hAnsi="Courier New" w:cs="Courier New" w:hint="default"/>
+      </w:rPr>
+    </w:lvl>
+    <w:lvl w:ilvl="8" w:tplc="040C0005" w:tentative="1">
+      <w:start w:val="1"/>
+      <w:numFmt w:val="bullet"/>
+      <w:lvlText w:val=""/>
+      <w:lvlJc w:val="left"/>
+      <w:pPr>
+        <w:ind w:left="6480" w:hanging="360"/>
+      </w:pPr>
+      <w:rPr>
+        <w:rFonts w:ascii="Wingdings" w:hAnsi="Wingdings" w:hint="default"/>
+      </w:rPr>
+    </w:lvl>
+  </w:abstractNum>
+  <w:abstractNum w:abstractNumId="49" w15:restartNumberingAfterBreak="0">
     <w:nsid w:val="65A06CE1"/>
     <w:multiLevelType w:val="hybridMultilevel"/>
     <w:tmpl w:val="71C04A40"/>
@@ -14991,7 +15064,7 @@
       </w:rPr>
     </w:lvl>
   </w:abstractNum>
-  <w:abstractNum w:abstractNumId="49" w15:restartNumberingAfterBreak="0">
+  <w:abstractNum w:abstractNumId="50" w15:restartNumberingAfterBreak="0">
     <w:nsid w:val="662B52B7"/>
     <w:multiLevelType w:val="hybridMultilevel"/>
     <w:tmpl w:val="E6FE5914"/>
@@ -15078,7 +15151,7 @@
       </w:pPr>
     </w:lvl>
   </w:abstractNum>
-  <w:abstractNum w:abstractNumId="50" w15:restartNumberingAfterBreak="0">
+  <w:abstractNum w:abstractNumId="51" w15:restartNumberingAfterBreak="0">
     <w:nsid w:val="66301CDB"/>
     <w:multiLevelType w:val="multilevel"/>
     <w:tmpl w:val="5F8A86B8"/>
@@ -15227,7 +15300,7 @@
       </w:rPr>
     </w:lvl>
   </w:abstractNum>
-  <w:abstractNum w:abstractNumId="51" w15:restartNumberingAfterBreak="0">
+  <w:abstractNum w:abstractNumId="52" w15:restartNumberingAfterBreak="0">
     <w:nsid w:val="6C69551A"/>
     <w:multiLevelType w:val="hybridMultilevel"/>
     <w:tmpl w:val="0700F7FE"/>
@@ -15340,7 +15413,7 @@
       </w:rPr>
     </w:lvl>
   </w:abstractNum>
-  <w:abstractNum w:abstractNumId="52" w15:restartNumberingAfterBreak="0">
+  <w:abstractNum w:abstractNumId="53" w15:restartNumberingAfterBreak="0">
     <w:nsid w:val="6E284A8A"/>
     <w:multiLevelType w:val="multilevel"/>
     <w:tmpl w:val="A65ED314"/>
@@ -15489,7 +15562,7 @@
       </w:rPr>
     </w:lvl>
   </w:abstractNum>
-  <w:abstractNum w:abstractNumId="53" w15:restartNumberingAfterBreak="0">
+  <w:abstractNum w:abstractNumId="54" w15:restartNumberingAfterBreak="0">
     <w:nsid w:val="6E6E52A4"/>
     <w:multiLevelType w:val="hybridMultilevel"/>
     <w:tmpl w:val="55D8D438"/>
@@ -15602,7 +15675,7 @@
       </w:rPr>
     </w:lvl>
   </w:abstractNum>
-  <w:abstractNum w:abstractNumId="54" w15:restartNumberingAfterBreak="0">
+  <w:abstractNum w:abstractNumId="55" w15:restartNumberingAfterBreak="0">
     <w:nsid w:val="71BC7E31"/>
     <w:multiLevelType w:val="hybridMultilevel"/>
     <w:tmpl w:val="C0A044B4"/>
@@ -15715,7 +15788,7 @@
       </w:rPr>
     </w:lvl>
   </w:abstractNum>
-  <w:abstractNum w:abstractNumId="55" w15:restartNumberingAfterBreak="0">
+  <w:abstractNum w:abstractNumId="56" w15:restartNumberingAfterBreak="0">
     <w:nsid w:val="71DF59F4"/>
     <w:multiLevelType w:val="hybridMultilevel"/>
     <w:tmpl w:val="2A7097F6"/>
@@ -15804,7 +15877,7 @@
       </w:pPr>
     </w:lvl>
   </w:abstractNum>
-  <w:abstractNum w:abstractNumId="56" w15:restartNumberingAfterBreak="0">
+  <w:abstractNum w:abstractNumId="57" w15:restartNumberingAfterBreak="0">
     <w:nsid w:val="744A03FA"/>
     <w:multiLevelType w:val="hybridMultilevel"/>
     <w:tmpl w:val="5A2A7F6C"/>
@@ -15917,7 +15990,7 @@
       </w:rPr>
     </w:lvl>
   </w:abstractNum>
-  <w:abstractNum w:abstractNumId="57" w15:restartNumberingAfterBreak="0">
+  <w:abstractNum w:abstractNumId="58" w15:restartNumberingAfterBreak="0">
     <w:nsid w:val="75E64319"/>
     <w:multiLevelType w:val="multilevel"/>
     <w:tmpl w:val="B3A8B74A"/>
@@ -16034,7 +16107,7 @@
       </w:pPr>
     </w:lvl>
   </w:abstractNum>
-  <w:abstractNum w:abstractNumId="58" w15:restartNumberingAfterBreak="0">
+  <w:abstractNum w:abstractNumId="59" w15:restartNumberingAfterBreak="0">
     <w:nsid w:val="777E5C60"/>
     <w:multiLevelType w:val="multilevel"/>
     <w:tmpl w:val="1898D632"/>
@@ -16183,7 +16256,7 @@
       </w:rPr>
     </w:lvl>
   </w:abstractNum>
-  <w:abstractNum w:abstractNumId="59" w15:restartNumberingAfterBreak="0">
+  <w:abstractNum w:abstractNumId="60" w15:restartNumberingAfterBreak="0">
     <w:nsid w:val="7ACF219A"/>
     <w:multiLevelType w:val="multilevel"/>
     <w:tmpl w:val="89AAC9A4"/>
@@ -16300,7 +16373,7 @@
       </w:pPr>
     </w:lvl>
   </w:abstractNum>
-  <w:abstractNum w:abstractNumId="60" w15:restartNumberingAfterBreak="0">
+  <w:abstractNum w:abstractNumId="61" w15:restartNumberingAfterBreak="0">
     <w:nsid w:val="7CEA65C1"/>
     <w:multiLevelType w:val="multilevel"/>
     <w:tmpl w:val="B6F6AAC0"/>
@@ -16449,7 +16522,7 @@
       </w:rPr>
     </w:lvl>
   </w:abstractNum>
-  <w:abstractNum w:abstractNumId="61" w15:restartNumberingAfterBreak="0">
+  <w:abstractNum w:abstractNumId="62" w15:restartNumberingAfterBreak="0">
     <w:nsid w:val="7D0164DF"/>
     <w:multiLevelType w:val="hybridMultilevel"/>
     <w:tmpl w:val="1090D500"/>
@@ -16562,7 +16635,7 @@
       </w:rPr>
     </w:lvl>
   </w:abstractNum>
-  <w:abstractNum w:abstractNumId="62" w15:restartNumberingAfterBreak="0">
+  <w:abstractNum w:abstractNumId="63" w15:restartNumberingAfterBreak="0">
     <w:nsid w:val="7D270B84"/>
     <w:multiLevelType w:val="hybridMultilevel"/>
     <w:tmpl w:val="0742AE90"/>
@@ -16675,7 +16748,7 @@
       </w:rPr>
     </w:lvl>
   </w:abstractNum>
-  <w:abstractNum w:abstractNumId="63" w15:restartNumberingAfterBreak="0">
+  <w:abstractNum w:abstractNumId="64" w15:restartNumberingAfterBreak="0">
     <w:nsid w:val="7ECA59CB"/>
     <w:multiLevelType w:val="multilevel"/>
     <w:tmpl w:val="005C1006"/>
@@ -16824,7 +16897,7 @@
       </w:rPr>
     </w:lvl>
   </w:abstractNum>
-  <w:abstractNum w:abstractNumId="64" w15:restartNumberingAfterBreak="0">
+  <w:abstractNum w:abstractNumId="65" w15:restartNumberingAfterBreak="0">
     <w:nsid w:val="7F857499"/>
     <w:multiLevelType w:val="multilevel"/>
     <w:tmpl w:val="C38A057A"/>
@@ -16942,16 +17015,16 @@
     </w:lvl>
   </w:abstractNum>
   <w:num w:numId="1" w16cid:durableId="573322420">
-    <w:abstractNumId w:val="55"/>
+    <w:abstractNumId w:val="56"/>
   </w:num>
   <w:num w:numId="2" w16cid:durableId="2030716268">
     <w:abstractNumId w:val="27"/>
   </w:num>
   <w:num w:numId="3" w16cid:durableId="1726172847">
-    <w:abstractNumId w:val="49"/>
+    <w:abstractNumId w:val="50"/>
   </w:num>
   <w:num w:numId="4" w16cid:durableId="1661735193">
-    <w:abstractNumId w:val="53"/>
+    <w:abstractNumId w:val="54"/>
   </w:num>
   <w:num w:numId="5" w16cid:durableId="1543589163">
     <w:abstractNumId w:val="0"/>
@@ -16960,7 +17033,7 @@
     <w:abstractNumId w:val="29"/>
   </w:num>
   <w:num w:numId="7" w16cid:durableId="1610963304">
-    <w:abstractNumId w:val="61"/>
+    <w:abstractNumId w:val="62"/>
   </w:num>
   <w:num w:numId="8" w16cid:durableId="1966808991">
     <w:abstractNumId w:val="24"/>
@@ -16972,7 +17045,7 @@
     <w:abstractNumId w:val="33"/>
   </w:num>
   <w:num w:numId="11" w16cid:durableId="2011327627">
-    <w:abstractNumId w:val="51"/>
+    <w:abstractNumId w:val="52"/>
   </w:num>
   <w:num w:numId="12" w16cid:durableId="85462217">
     <w:abstractNumId w:val="23"/>
@@ -16990,13 +17063,13 @@
     <w:abstractNumId w:val="1"/>
   </w:num>
   <w:num w:numId="17" w16cid:durableId="1503666852">
-    <w:abstractNumId w:val="62"/>
+    <w:abstractNumId w:val="63"/>
   </w:num>
   <w:num w:numId="18" w16cid:durableId="1637488476">
-    <w:abstractNumId w:val="48"/>
+    <w:abstractNumId w:val="49"/>
   </w:num>
   <w:num w:numId="19" w16cid:durableId="1687707157">
-    <w:abstractNumId w:val="54"/>
+    <w:abstractNumId w:val="55"/>
   </w:num>
   <w:num w:numId="20" w16cid:durableId="1291471144">
     <w:abstractNumId w:val="13"/>
@@ -17005,13 +17078,13 @@
     <w:abstractNumId w:val="41"/>
   </w:num>
   <w:num w:numId="22" w16cid:durableId="915015319">
-    <w:abstractNumId w:val="49"/>
+    <w:abstractNumId w:val="50"/>
     <w:lvlOverride w:ilvl="0">
       <w:startOverride w:val="1"/>
     </w:lvlOverride>
   </w:num>
   <w:num w:numId="23" w16cid:durableId="45842332">
-    <w:abstractNumId w:val="56"/>
+    <w:abstractNumId w:val="57"/>
   </w:num>
   <w:num w:numId="24" w16cid:durableId="1535074815">
     <w:abstractNumId w:val="35"/>
@@ -17038,7 +17111,7 @@
     </w:lvlOverride>
   </w:num>
   <w:num w:numId="29" w16cid:durableId="363099825">
-    <w:abstractNumId w:val="63"/>
+    <w:abstractNumId w:val="64"/>
   </w:num>
   <w:num w:numId="30" w16cid:durableId="46924101">
     <w:abstractNumId w:val="22"/>
@@ -17053,13 +17126,13 @@
     <w:abstractNumId w:val="34"/>
   </w:num>
   <w:num w:numId="34" w16cid:durableId="31342380">
-    <w:abstractNumId w:val="60"/>
+    <w:abstractNumId w:val="61"/>
   </w:num>
   <w:num w:numId="35" w16cid:durableId="1583485592">
     <w:abstractNumId w:val="21"/>
   </w:num>
   <w:num w:numId="36" w16cid:durableId="1725711624">
-    <w:abstractNumId w:val="49"/>
+    <w:abstractNumId w:val="50"/>
     <w:lvlOverride w:ilvl="0">
       <w:startOverride w:val="1"/>
     </w:lvlOverride>
@@ -17074,7 +17147,7 @@
     <w:abstractNumId w:val="26"/>
   </w:num>
   <w:num w:numId="40" w16cid:durableId="2039693456">
-    <w:abstractNumId w:val="49"/>
+    <w:abstractNumId w:val="50"/>
     <w:lvlOverride w:ilvl="0">
       <w:startOverride w:val="1"/>
     </w:lvlOverride>
@@ -17092,7 +17165,7 @@
     <w:abstractNumId w:val="46"/>
   </w:num>
   <w:num w:numId="45" w16cid:durableId="974263659">
-    <w:abstractNumId w:val="64"/>
+    <w:abstractNumId w:val="65"/>
   </w:num>
   <w:num w:numId="46" w16cid:durableId="231625037">
     <w:abstractNumId w:val="38"/>
@@ -17101,7 +17174,7 @@
     <w:abstractNumId w:val="31"/>
   </w:num>
   <w:num w:numId="48" w16cid:durableId="468326769">
-    <w:abstractNumId w:val="57"/>
+    <w:abstractNumId w:val="58"/>
   </w:num>
   <w:num w:numId="49" w16cid:durableId="1714426120">
     <w:abstractNumId w:val="18"/>
@@ -17116,7 +17189,7 @@
     <w:abstractNumId w:val="42"/>
   </w:num>
   <w:num w:numId="53" w16cid:durableId="279580686">
-    <w:abstractNumId w:val="59"/>
+    <w:abstractNumId w:val="60"/>
   </w:num>
   <w:num w:numId="54" w16cid:durableId="632910320">
     <w:abstractNumId w:val="4"/>
@@ -17149,16 +17222,16 @@
     <w:abstractNumId w:val="25"/>
   </w:num>
   <w:num w:numId="64" w16cid:durableId="1386026180">
-    <w:abstractNumId w:val="50"/>
+    <w:abstractNumId w:val="51"/>
   </w:num>
   <w:num w:numId="65" w16cid:durableId="2080983984">
     <w:abstractNumId w:val="43"/>
   </w:num>
   <w:num w:numId="66" w16cid:durableId="758022051">
-    <w:abstractNumId w:val="52"/>
+    <w:abstractNumId w:val="53"/>
   </w:num>
   <w:num w:numId="67" w16cid:durableId="1499417398">
-    <w:abstractNumId w:val="58"/>
+    <w:abstractNumId w:val="59"/>
   </w:num>
   <w:num w:numId="68" w16cid:durableId="1018317509">
     <w:abstractNumId w:val="14"/>
@@ -17171,6 +17244,9 @@
   </w:num>
   <w:num w:numId="71" w16cid:durableId="711466616">
     <w:abstractNumId w:val="7"/>
+  </w:num>
+  <w:num w:numId="72" w16cid:durableId="1960256933">
+    <w:abstractNumId w:val="48"/>
   </w:num>
   <w:numIdMacAtCleanup w:val="22"/>
 </w:numbering>
@@ -18697,6 +18773,7 @@
     <w:rsid w:val="00440ED8"/>
     <w:rsid w:val="004A4A74"/>
     <w:rsid w:val="00503D9F"/>
+    <w:rsid w:val="005653A8"/>
     <w:rsid w:val="0057079E"/>
     <w:rsid w:val="00572BD5"/>
     <w:rsid w:val="00581465"/>
@@ -19531,21 +19608,6 @@
 </file>
 
 <file path=customXml/item3.xml><?xml version="1.0" encoding="utf-8"?>
-<b:Sources xmlns:b="http://schemas.openxmlformats.org/officeDocument/2006/bibliography" xmlns="http://schemas.openxmlformats.org/officeDocument/2006/bibliography" SelectedStyle="\APASixthEditionOfficeOnline.xsl" StyleName="APA" Version="6"/>
-</file>
-
-<file path=customXml/item4.xml><?xml version="1.0" encoding="utf-8"?>
-<p:properties xmlns:p="http://schemas.microsoft.com/office/2006/metadata/properties" xmlns:xsi="http://www.w3.org/2001/XMLSchema-instance" xmlns:pc="http://schemas.microsoft.com/office/infopath/2007/PartnerControls">
-  <documentManagement>
-    <lcf76f155ced4ddcb4097134ff3c332f xmlns="3b8793e7-0382-4dc3-9993-ff22c9825873">
-      <Terms xmlns="http://schemas.microsoft.com/office/infopath/2007/PartnerControls"/>
-    </lcf76f155ced4ddcb4097134ff3c332f>
-    <TaxCatchAll xmlns="7cad6c3f-09dc-40bb-9e1b-480b724d7f10" xsi:nil="true"/>
-  </documentManagement>
-</p:properties>
-</file>
-
-<file path=customXml/item5.xml><?xml version="1.0" encoding="utf-8"?>
 <ct:contentTypeSchema xmlns:ct="http://schemas.microsoft.com/office/2006/metadata/contentType" xmlns:ma="http://schemas.microsoft.com/office/2006/metadata/properties/metaAttributes" ct:_="" ma:_="" ma:contentTypeName="Document" ma:contentTypeID="0x01010090FAF1F706D38247B1DCF81537F22175" ma:contentTypeVersion="10" ma:contentTypeDescription="Crée un document." ma:contentTypeScope="" ma:versionID="64274fadf08aa6a149c5e6337c5cf1e7">
   <xsd:schema xmlns:xsd="http://www.w3.org/2001/XMLSchema" xmlns:xs="http://www.w3.org/2001/XMLSchema" xmlns:p="http://schemas.microsoft.com/office/2006/metadata/properties" xmlns:ns2="3b8793e7-0382-4dc3-9993-ff22c9825873" xmlns:ns3="7cad6c3f-09dc-40bb-9e1b-480b724d7f10" targetNamespace="http://schemas.microsoft.com/office/2006/metadata/properties" ma:root="true" ma:fieldsID="a6ffdb614342807e4f0b7f1ce7d4e348" ns2:_="" ns3:_="">
     <xsd:import namespace="3b8793e7-0382-4dc3-9993-ff22c9825873"/>
@@ -19734,6 +19796,21 @@
 </ct:contentTypeSchema>
 </file>
 
+<file path=customXml/item4.xml><?xml version="1.0" encoding="utf-8"?>
+<p:properties xmlns:p="http://schemas.microsoft.com/office/2006/metadata/properties" xmlns:xsi="http://www.w3.org/2001/XMLSchema-instance" xmlns:pc="http://schemas.microsoft.com/office/infopath/2007/PartnerControls">
+  <documentManagement>
+    <lcf76f155ced4ddcb4097134ff3c332f xmlns="3b8793e7-0382-4dc3-9993-ff22c9825873">
+      <Terms xmlns="http://schemas.microsoft.com/office/infopath/2007/PartnerControls"/>
+    </lcf76f155ced4ddcb4097134ff3c332f>
+    <TaxCatchAll xmlns="7cad6c3f-09dc-40bb-9e1b-480b724d7f10" xsi:nil="true"/>
+  </documentManagement>
+</p:properties>
+</file>
+
+<file path=customXml/item5.xml><?xml version="1.0" encoding="utf-8"?>
+<b:Sources xmlns:b="http://schemas.openxmlformats.org/officeDocument/2006/bibliography" xmlns="http://schemas.openxmlformats.org/officeDocument/2006/bibliography" SelectedStyle="\APASixthEditionOfficeOnline.xsl" StyleName="APA" Version="6"/>
+</file>
+
 <file path=customXml/itemProps1.xml><?xml version="1.0" encoding="utf-8"?>
 <ds:datastoreItem xmlns:ds="http://schemas.openxmlformats.org/officeDocument/2006/customXml" ds:itemID="{55AF091B-3C7A-41E3-B477-F2FDAA23CFDA}">
   <ds:schemaRefs>
@@ -19751,9 +19828,20 @@
 </file>
 
 <file path=customXml/itemProps3.xml><?xml version="1.0" encoding="utf-8"?>
-<ds:datastoreItem xmlns:ds="http://schemas.openxmlformats.org/officeDocument/2006/customXml" ds:itemID="{08505C2C-15DE-463E-8BEB-B03C66F8FAA7}">
+<ds:datastoreItem xmlns:ds="http://schemas.openxmlformats.org/officeDocument/2006/customXml" ds:itemID="{6C288850-B940-4838-928E-5AABF403276C}">
   <ds:schemaRefs>
-    <ds:schemaRef ds:uri="http://schemas.openxmlformats.org/officeDocument/2006/bibliography"/>
+    <ds:schemaRef ds:uri="http://schemas.microsoft.com/office/2006/metadata/contentType"/>
+    <ds:schemaRef ds:uri="http://schemas.microsoft.com/office/2006/metadata/properties/metaAttributes"/>
+    <ds:schemaRef ds:uri="http://www.w3.org/2001/XMLSchema"/>
+    <ds:schemaRef ds:uri="http://schemas.microsoft.com/office/2006/metadata/properties"/>
+    <ds:schemaRef ds:uri="3b8793e7-0382-4dc3-9993-ff22c9825873"/>
+    <ds:schemaRef ds:uri="7cad6c3f-09dc-40bb-9e1b-480b724d7f10"/>
+    <ds:schemaRef ds:uri="http://schemas.microsoft.com/office/2006/documentManagement/types"/>
+    <ds:schemaRef ds:uri="http://schemas.microsoft.com/office/infopath/2007/PartnerControls"/>
+    <ds:schemaRef ds:uri="http://schemas.openxmlformats.org/package/2006/metadata/core-properties"/>
+    <ds:schemaRef ds:uri="http://purl.org/dc/elements/1.1/"/>
+    <ds:schemaRef ds:uri="http://purl.org/dc/terms/"/>
+    <ds:schemaRef ds:uri="http://schemas.microsoft.com/internal/obd"/>
   </ds:schemaRefs>
 </ds:datastoreItem>
 </file>
@@ -19770,20 +19858,9 @@
 </file>
 
 <file path=customXml/itemProps5.xml><?xml version="1.0" encoding="utf-8"?>
-<ds:datastoreItem xmlns:ds="http://schemas.openxmlformats.org/officeDocument/2006/customXml" ds:itemID="{6C288850-B940-4838-928E-5AABF403276C}">
+<ds:datastoreItem xmlns:ds="http://schemas.openxmlformats.org/officeDocument/2006/customXml" ds:itemID="{08505C2C-15DE-463E-8BEB-B03C66F8FAA7}">
   <ds:schemaRefs>
-    <ds:schemaRef ds:uri="http://schemas.microsoft.com/office/2006/metadata/contentType"/>
-    <ds:schemaRef ds:uri="http://schemas.microsoft.com/office/2006/metadata/properties/metaAttributes"/>
-    <ds:schemaRef ds:uri="http://www.w3.org/2001/XMLSchema"/>
-    <ds:schemaRef ds:uri="http://schemas.microsoft.com/office/2006/metadata/properties"/>
-    <ds:schemaRef ds:uri="3b8793e7-0382-4dc3-9993-ff22c9825873"/>
-    <ds:schemaRef ds:uri="7cad6c3f-09dc-40bb-9e1b-480b724d7f10"/>
-    <ds:schemaRef ds:uri="http://schemas.microsoft.com/office/2006/documentManagement/types"/>
-    <ds:schemaRef ds:uri="http://schemas.microsoft.com/office/infopath/2007/PartnerControls"/>
-    <ds:schemaRef ds:uri="http://schemas.openxmlformats.org/package/2006/metadata/core-properties"/>
-    <ds:schemaRef ds:uri="http://purl.org/dc/elements/1.1/"/>
-    <ds:schemaRef ds:uri="http://purl.org/dc/terms/"/>
-    <ds:schemaRef ds:uri="http://schemas.microsoft.com/internal/obd"/>
+    <ds:schemaRef ds:uri="http://schemas.openxmlformats.org/officeDocument/2006/bibliography"/>
   </ds:schemaRefs>
 </ds:datastoreItem>
 </file>
</xml_diff>

<commit_message>
ajoout img, partie concurrence ok
</commit_message>
<xml_diff>
--- a/doc/Dossier_Organisation_2024.docx
+++ b/doc/Dossier_Organisation_2024.docx
@@ -694,7 +694,7 @@
                 </w:rPr>
                 <w:fldChar w:fldCharType="separate"/>
               </w:r>
-              <w:hyperlink w:anchor="_Toc171328005" w:history="1">
+              <w:hyperlink w:anchor="_Toc171332031" w:history="1">
                 <w:r>
                   <w:rPr>
                     <w:rStyle w:val="Lienhypertexte"/>
@@ -743,7 +743,7 @@
                     <w:noProof/>
                     <w:webHidden/>
                   </w:rPr>
-                  <w:instrText xml:space="preserve"> PAGEREF _Toc171328005 \h </w:instrText>
+                  <w:instrText xml:space="preserve"> PAGEREF _Toc171332031 \h </w:instrText>
                 </w:r>
                 <w:r>
                   <w:rPr>
@@ -792,7 +792,7 @@
                   <w14:ligatures w14:val="standardContextual"/>
                 </w:rPr>
               </w:pPr>
-              <w:hyperlink w:anchor="_Toc171328006" w:history="1">
+              <w:hyperlink w:anchor="_Toc171332032" w:history="1">
                 <w:r>
                   <w:rPr>
                     <w:rStyle w:val="Lienhypertexte"/>
@@ -839,7 +839,7 @@
                     <w:noProof/>
                     <w:webHidden/>
                   </w:rPr>
-                  <w:instrText xml:space="preserve"> PAGEREF _Toc171328006 \h </w:instrText>
+                  <w:instrText xml:space="preserve"> PAGEREF _Toc171332032 \h </w:instrText>
                 </w:r>
                 <w:r>
                   <w:rPr>
@@ -888,7 +888,7 @@
                   <w14:ligatures w14:val="standardContextual"/>
                 </w:rPr>
               </w:pPr>
-              <w:hyperlink w:anchor="_Toc171328007" w:history="1">
+              <w:hyperlink w:anchor="_Toc171332033" w:history="1">
                 <w:r>
                   <w:rPr>
                     <w:rStyle w:val="Lienhypertexte"/>
@@ -935,7 +935,7 @@
                     <w:noProof/>
                     <w:webHidden/>
                   </w:rPr>
-                  <w:instrText xml:space="preserve"> PAGEREF _Toc171328007 \h </w:instrText>
+                  <w:instrText xml:space="preserve"> PAGEREF _Toc171332033 \h </w:instrText>
                 </w:r>
                 <w:r>
                   <w:rPr>
@@ -984,7 +984,7 @@
                   <w14:ligatures w14:val="standardContextual"/>
                 </w:rPr>
               </w:pPr>
-              <w:hyperlink w:anchor="_Toc171328008" w:history="1">
+              <w:hyperlink w:anchor="_Toc171332034" w:history="1">
                 <w:r>
                   <w:rPr>
                     <w:rStyle w:val="Lienhypertexte"/>
@@ -1031,7 +1031,7 @@
                     <w:noProof/>
                     <w:webHidden/>
                   </w:rPr>
-                  <w:instrText xml:space="preserve"> PAGEREF _Toc171328008 \h </w:instrText>
+                  <w:instrText xml:space="preserve"> PAGEREF _Toc171332034 \h </w:instrText>
                 </w:r>
                 <w:r>
                   <w:rPr>
@@ -1078,7 +1078,7 @@
                   <w14:ligatures w14:val="standardContextual"/>
                 </w:rPr>
               </w:pPr>
-              <w:hyperlink w:anchor="_Toc171328009" w:history="1">
+              <w:hyperlink w:anchor="_Toc171332035" w:history="1">
                 <w:r>
                   <w:rPr>
                     <w:rStyle w:val="Lienhypertexte"/>
@@ -1127,7 +1127,7 @@
                     <w:noProof/>
                     <w:webHidden/>
                   </w:rPr>
-                  <w:instrText xml:space="preserve"> PAGEREF _Toc171328009 \h </w:instrText>
+                  <w:instrText xml:space="preserve"> PAGEREF _Toc171332035 \h </w:instrText>
                 </w:r>
                 <w:r>
                   <w:rPr>
@@ -1176,7 +1176,7 @@
                   <w14:ligatures w14:val="standardContextual"/>
                 </w:rPr>
               </w:pPr>
-              <w:hyperlink w:anchor="_Toc171328010" w:history="1">
+              <w:hyperlink w:anchor="_Toc171332036" w:history="1">
                 <w:r>
                   <w:rPr>
                     <w:rStyle w:val="Lienhypertexte"/>
@@ -1223,7 +1223,7 @@
                     <w:noProof/>
                     <w:webHidden/>
                   </w:rPr>
-                  <w:instrText xml:space="preserve"> PAGEREF _Toc171328010 \h </w:instrText>
+                  <w:instrText xml:space="preserve"> PAGEREF _Toc171332036 \h </w:instrText>
                 </w:r>
                 <w:r>
                   <w:rPr>
@@ -1272,7 +1272,7 @@
                   <w14:ligatures w14:val="standardContextual"/>
                 </w:rPr>
               </w:pPr>
-              <w:hyperlink w:anchor="_Toc171328011" w:history="1">
+              <w:hyperlink w:anchor="_Toc171332037" w:history="1">
                 <w:r>
                   <w:rPr>
                     <w:rStyle w:val="Lienhypertexte"/>
@@ -1319,7 +1319,7 @@
                     <w:noProof/>
                     <w:webHidden/>
                   </w:rPr>
-                  <w:instrText xml:space="preserve"> PAGEREF _Toc171328011 \h </w:instrText>
+                  <w:instrText xml:space="preserve"> PAGEREF _Toc171332037 \h </w:instrText>
                 </w:r>
                 <w:r>
                   <w:rPr>
@@ -1368,7 +1368,7 @@
                   <w14:ligatures w14:val="standardContextual"/>
                 </w:rPr>
               </w:pPr>
-              <w:hyperlink w:anchor="_Toc171328012" w:history="1">
+              <w:hyperlink w:anchor="_Toc171332038" w:history="1">
                 <w:r>
                   <w:rPr>
                     <w:rStyle w:val="Lienhypertexte"/>
@@ -1415,7 +1415,7 @@
                     <w:noProof/>
                     <w:webHidden/>
                   </w:rPr>
-                  <w:instrText xml:space="preserve"> PAGEREF _Toc171328012 \h </w:instrText>
+                  <w:instrText xml:space="preserve"> PAGEREF _Toc171332038 \h </w:instrText>
                 </w:r>
                 <w:r>
                   <w:rPr>
@@ -1464,7 +1464,7 @@
                   <w14:ligatures w14:val="standardContextual"/>
                 </w:rPr>
               </w:pPr>
-              <w:hyperlink w:anchor="_Toc171328013" w:history="1">
+              <w:hyperlink w:anchor="_Toc171332039" w:history="1">
                 <w:r>
                   <w:rPr>
                     <w:rStyle w:val="Lienhypertexte"/>
@@ -1511,7 +1511,7 @@
                     <w:noProof/>
                     <w:webHidden/>
                   </w:rPr>
-                  <w:instrText xml:space="preserve"> PAGEREF _Toc171328013 \h </w:instrText>
+                  <w:instrText xml:space="preserve"> PAGEREF _Toc171332039 \h </w:instrText>
                 </w:r>
                 <w:r>
                   <w:rPr>
@@ -1558,7 +1558,7 @@
                   <w14:ligatures w14:val="standardContextual"/>
                 </w:rPr>
               </w:pPr>
-              <w:hyperlink w:anchor="_Toc171328014" w:history="1">
+              <w:hyperlink w:anchor="_Toc171332040" w:history="1">
                 <w:r>
                   <w:rPr>
                     <w:rStyle w:val="Lienhypertexte"/>
@@ -1607,7 +1607,7 @@
                     <w:noProof/>
                     <w:webHidden/>
                   </w:rPr>
-                  <w:instrText xml:space="preserve"> PAGEREF _Toc171328014 \h </w:instrText>
+                  <w:instrText xml:space="preserve"> PAGEREF _Toc171332040 \h </w:instrText>
                 </w:r>
                 <w:r>
                   <w:rPr>
@@ -1656,7 +1656,7 @@
                   <w14:ligatures w14:val="standardContextual"/>
                 </w:rPr>
               </w:pPr>
-              <w:hyperlink w:anchor="_Toc171328015" w:history="1">
+              <w:hyperlink w:anchor="_Toc171332041" w:history="1">
                 <w:r>
                   <w:rPr>
                     <w:rStyle w:val="Lienhypertexte"/>
@@ -1703,7 +1703,7 @@
                     <w:noProof/>
                     <w:webHidden/>
                   </w:rPr>
-                  <w:instrText xml:space="preserve"> PAGEREF _Toc171328015 \h </w:instrText>
+                  <w:instrText xml:space="preserve"> PAGEREF _Toc171332041 \h </w:instrText>
                 </w:r>
                 <w:r>
                   <w:rPr>
@@ -1752,7 +1752,7 @@
                   <w14:ligatures w14:val="standardContextual"/>
                 </w:rPr>
               </w:pPr>
-              <w:hyperlink w:anchor="_Toc171328016" w:history="1">
+              <w:hyperlink w:anchor="_Toc171332042" w:history="1">
                 <w:r>
                   <w:rPr>
                     <w:rStyle w:val="Lienhypertexte"/>
@@ -1799,7 +1799,7 @@
                     <w:noProof/>
                     <w:webHidden/>
                   </w:rPr>
-                  <w:instrText xml:space="preserve"> PAGEREF _Toc171328016 \h </w:instrText>
+                  <w:instrText xml:space="preserve"> PAGEREF _Toc171332042 \h </w:instrText>
                 </w:r>
                 <w:r>
                   <w:rPr>
@@ -1848,7 +1848,7 @@
                   <w14:ligatures w14:val="standardContextual"/>
                 </w:rPr>
               </w:pPr>
-              <w:hyperlink w:anchor="_Toc171328017" w:history="1">
+              <w:hyperlink w:anchor="_Toc171332043" w:history="1">
                 <w:r>
                   <w:rPr>
                     <w:rStyle w:val="Lienhypertexte"/>
@@ -1895,7 +1895,7 @@
                     <w:noProof/>
                     <w:webHidden/>
                   </w:rPr>
-                  <w:instrText xml:space="preserve"> PAGEREF _Toc171328017 \h </w:instrText>
+                  <w:instrText xml:space="preserve"> PAGEREF _Toc171332043 \h </w:instrText>
                 </w:r>
                 <w:r>
                   <w:rPr>
@@ -1944,7 +1944,7 @@
                   <w14:ligatures w14:val="standardContextual"/>
                 </w:rPr>
               </w:pPr>
-              <w:hyperlink w:anchor="_Toc171328018" w:history="1">
+              <w:hyperlink w:anchor="_Toc171332044" w:history="1">
                 <w:r>
                   <w:rPr>
                     <w:rStyle w:val="Lienhypertexte"/>
@@ -1991,7 +1991,7 @@
                     <w:noProof/>
                     <w:webHidden/>
                   </w:rPr>
-                  <w:instrText xml:space="preserve"> PAGEREF _Toc171328018 \h </w:instrText>
+                  <w:instrText xml:space="preserve"> PAGEREF _Toc171332044 \h </w:instrText>
                 </w:r>
                 <w:r>
                   <w:rPr>
@@ -2011,7 +2011,7 @@
                     <w:noProof/>
                     <w:webHidden/>
                   </w:rPr>
-                  <w:t>6</w:t>
+                  <w:t>7</w:t>
                 </w:r>
                 <w:r>
                   <w:rPr>
@@ -2038,7 +2038,7 @@
                   <w14:ligatures w14:val="standardContextual"/>
                 </w:rPr>
               </w:pPr>
-              <w:hyperlink w:anchor="_Toc171328019" w:history="1">
+              <w:hyperlink w:anchor="_Toc171332045" w:history="1">
                 <w:r>
                   <w:rPr>
                     <w:rStyle w:val="Lienhypertexte"/>
@@ -2087,7 +2087,7 @@
                     <w:noProof/>
                     <w:webHidden/>
                   </w:rPr>
-                  <w:instrText xml:space="preserve"> PAGEREF _Toc171328019 \h </w:instrText>
+                  <w:instrText xml:space="preserve"> PAGEREF _Toc171332045 \h </w:instrText>
                 </w:r>
                 <w:r>
                   <w:rPr>
@@ -2107,7 +2107,7 @@
                     <w:noProof/>
                     <w:webHidden/>
                   </w:rPr>
-                  <w:t>7</w:t>
+                  <w:t>8</w:t>
                 </w:r>
                 <w:r>
                   <w:rPr>
@@ -2136,7 +2136,7 @@
                   <w14:ligatures w14:val="standardContextual"/>
                 </w:rPr>
               </w:pPr>
-              <w:hyperlink w:anchor="_Toc171328020" w:history="1">
+              <w:hyperlink w:anchor="_Toc171332046" w:history="1">
                 <w:r>
                   <w:rPr>
                     <w:rStyle w:val="Lienhypertexte"/>
@@ -2183,7 +2183,7 @@
                     <w:noProof/>
                     <w:webHidden/>
                   </w:rPr>
-                  <w:instrText xml:space="preserve"> PAGEREF _Toc171328020 \h </w:instrText>
+                  <w:instrText xml:space="preserve"> PAGEREF _Toc171332046 \h </w:instrText>
                 </w:r>
                 <w:r>
                   <w:rPr>
@@ -2203,7 +2203,7 @@
                     <w:noProof/>
                     <w:webHidden/>
                   </w:rPr>
-                  <w:t>7</w:t>
+                  <w:t>8</w:t>
                 </w:r>
                 <w:r>
                   <w:rPr>
@@ -2232,7 +2232,7 @@
                   <w14:ligatures w14:val="standardContextual"/>
                 </w:rPr>
               </w:pPr>
-              <w:hyperlink w:anchor="_Toc171328021" w:history="1">
+              <w:hyperlink w:anchor="_Toc171332047" w:history="1">
                 <w:r>
                   <w:rPr>
                     <w:rStyle w:val="Lienhypertexte"/>
@@ -2279,7 +2279,7 @@
                     <w:noProof/>
                     <w:webHidden/>
                   </w:rPr>
-                  <w:instrText xml:space="preserve"> PAGEREF _Toc171328021 \h </w:instrText>
+                  <w:instrText xml:space="preserve"> PAGEREF _Toc171332047 \h </w:instrText>
                 </w:r>
                 <w:r>
                   <w:rPr>
@@ -2299,7 +2299,7 @@
                     <w:noProof/>
                     <w:webHidden/>
                   </w:rPr>
-                  <w:t>7</w:t>
+                  <w:t>8</w:t>
                 </w:r>
                 <w:r>
                   <w:rPr>
@@ -2328,7 +2328,7 @@
                   <w14:ligatures w14:val="standardContextual"/>
                 </w:rPr>
               </w:pPr>
-              <w:hyperlink w:anchor="_Toc171328022" w:history="1">
+              <w:hyperlink w:anchor="_Toc171332048" w:history="1">
                 <w:r>
                   <w:rPr>
                     <w:rStyle w:val="Lienhypertexte"/>
@@ -2375,7 +2375,7 @@
                     <w:noProof/>
                     <w:webHidden/>
                   </w:rPr>
-                  <w:instrText xml:space="preserve"> PAGEREF _Toc171328022 \h </w:instrText>
+                  <w:instrText xml:space="preserve"> PAGEREF _Toc171332048 \h </w:instrText>
                 </w:r>
                 <w:r>
                   <w:rPr>
@@ -2395,7 +2395,7 @@
                     <w:noProof/>
                     <w:webHidden/>
                   </w:rPr>
-                  <w:t>7</w:t>
+                  <w:t>8</w:t>
                 </w:r>
                 <w:r>
                   <w:rPr>
@@ -2424,7 +2424,7 @@
                   <w14:ligatures w14:val="standardContextual"/>
                 </w:rPr>
               </w:pPr>
-              <w:hyperlink w:anchor="_Toc171328023" w:history="1">
+              <w:hyperlink w:anchor="_Toc171332049" w:history="1">
                 <w:r>
                   <w:rPr>
                     <w:rStyle w:val="Lienhypertexte"/>
@@ -2471,7 +2471,7 @@
                     <w:noProof/>
                     <w:webHidden/>
                   </w:rPr>
-                  <w:instrText xml:space="preserve"> PAGEREF _Toc171328023 \h </w:instrText>
+                  <w:instrText xml:space="preserve"> PAGEREF _Toc171332049 \h </w:instrText>
                 </w:r>
                 <w:r>
                   <w:rPr>
@@ -2491,7 +2491,7 @@
                     <w:noProof/>
                     <w:webHidden/>
                   </w:rPr>
-                  <w:t>7</w:t>
+                  <w:t>8</w:t>
                 </w:r>
                 <w:r>
                   <w:rPr>
@@ -2520,7 +2520,7 @@
                   <w14:ligatures w14:val="standardContextual"/>
                 </w:rPr>
               </w:pPr>
-              <w:hyperlink w:anchor="_Toc171328024" w:history="1">
+              <w:hyperlink w:anchor="_Toc171332050" w:history="1">
                 <w:r>
                   <w:rPr>
                     <w:rStyle w:val="Lienhypertexte"/>
@@ -2567,7 +2567,7 @@
                     <w:noProof/>
                     <w:webHidden/>
                   </w:rPr>
-                  <w:instrText xml:space="preserve"> PAGEREF _Toc171328024 \h </w:instrText>
+                  <w:instrText xml:space="preserve"> PAGEREF _Toc171332050 \h </w:instrText>
                 </w:r>
                 <w:r>
                   <w:rPr>
@@ -2587,7 +2587,7 @@
                     <w:noProof/>
                     <w:webHidden/>
                   </w:rPr>
-                  <w:t>7</w:t>
+                  <w:t>8</w:t>
                 </w:r>
                 <w:r>
                   <w:rPr>
@@ -2614,7 +2614,7 @@
                   <w14:ligatures w14:val="standardContextual"/>
                 </w:rPr>
               </w:pPr>
-              <w:hyperlink w:anchor="_Toc171328025" w:history="1">
+              <w:hyperlink w:anchor="_Toc171332051" w:history="1">
                 <w:r>
                   <w:rPr>
                     <w:rStyle w:val="Lienhypertexte"/>
@@ -2663,7 +2663,7 @@
                     <w:noProof/>
                     <w:webHidden/>
                   </w:rPr>
-                  <w:instrText xml:space="preserve"> PAGEREF _Toc171328025 \h </w:instrText>
+                  <w:instrText xml:space="preserve"> PAGEREF _Toc171332051 \h </w:instrText>
                 </w:r>
                 <w:r>
                   <w:rPr>
@@ -2683,7 +2683,7 @@
                     <w:noProof/>
                     <w:webHidden/>
                   </w:rPr>
-                  <w:t>7</w:t>
+                  <w:t>8</w:t>
                 </w:r>
                 <w:r>
                   <w:rPr>
@@ -2712,7 +2712,7 @@
                   <w14:ligatures w14:val="standardContextual"/>
                 </w:rPr>
               </w:pPr>
-              <w:hyperlink w:anchor="_Toc171328026" w:history="1">
+              <w:hyperlink w:anchor="_Toc171332052" w:history="1">
                 <w:r>
                   <w:rPr>
                     <w:rStyle w:val="Lienhypertexte"/>
@@ -2759,7 +2759,7 @@
                     <w:noProof/>
                     <w:webHidden/>
                   </w:rPr>
-                  <w:instrText xml:space="preserve"> PAGEREF _Toc171328026 \h </w:instrText>
+                  <w:instrText xml:space="preserve"> PAGEREF _Toc171332052 \h </w:instrText>
                 </w:r>
                 <w:r>
                   <w:rPr>
@@ -2779,7 +2779,7 @@
                     <w:noProof/>
                     <w:webHidden/>
                   </w:rPr>
-                  <w:t>7</w:t>
+                  <w:t>8</w:t>
                 </w:r>
                 <w:r>
                   <w:rPr>
@@ -2808,7 +2808,7 @@
                   <w14:ligatures w14:val="standardContextual"/>
                 </w:rPr>
               </w:pPr>
-              <w:hyperlink w:anchor="_Toc171328027" w:history="1">
+              <w:hyperlink w:anchor="_Toc171332053" w:history="1">
                 <w:r>
                   <w:rPr>
                     <w:rStyle w:val="Lienhypertexte"/>
@@ -2855,7 +2855,7 @@
                     <w:noProof/>
                     <w:webHidden/>
                   </w:rPr>
-                  <w:instrText xml:space="preserve"> PAGEREF _Toc171328027 \h </w:instrText>
+                  <w:instrText xml:space="preserve"> PAGEREF _Toc171332053 \h </w:instrText>
                 </w:r>
                 <w:r>
                   <w:rPr>
@@ -2875,7 +2875,7 @@
                     <w:noProof/>
                     <w:webHidden/>
                   </w:rPr>
-                  <w:t>7</w:t>
+                  <w:t>8</w:t>
                 </w:r>
                 <w:r>
                   <w:rPr>
@@ -2904,7 +2904,7 @@
                   <w14:ligatures w14:val="standardContextual"/>
                 </w:rPr>
               </w:pPr>
-              <w:hyperlink w:anchor="_Toc171328028" w:history="1">
+              <w:hyperlink w:anchor="_Toc171332054" w:history="1">
                 <w:r>
                   <w:rPr>
                     <w:rStyle w:val="Lienhypertexte"/>
@@ -2931,7 +2931,7 @@
                     <w:noProof/>
                     <w:webHidden/>
                   </w:rPr>
-                  <w:instrText xml:space="preserve"> PAGEREF _Toc171328028 \h </w:instrText>
+                  <w:instrText xml:space="preserve"> PAGEREF _Toc171332054 \h </w:instrText>
                 </w:r>
                 <w:r>
                   <w:rPr>
@@ -2951,7 +2951,7 @@
                     <w:noProof/>
                     <w:webHidden/>
                   </w:rPr>
-                  <w:t>7</w:t>
+                  <w:t>8</w:t>
                 </w:r>
                 <w:r>
                   <w:rPr>
@@ -2980,7 +2980,7 @@
                   <w14:ligatures w14:val="standardContextual"/>
                 </w:rPr>
               </w:pPr>
-              <w:hyperlink w:anchor="_Toc171328029" w:history="1">
+              <w:hyperlink w:anchor="_Toc171332055" w:history="1">
                 <w:r>
                   <w:rPr>
                     <w:rStyle w:val="Lienhypertexte"/>
@@ -3007,7 +3007,7 @@
                     <w:noProof/>
                     <w:webHidden/>
                   </w:rPr>
-                  <w:instrText xml:space="preserve"> PAGEREF _Toc171328029 \h </w:instrText>
+                  <w:instrText xml:space="preserve"> PAGEREF _Toc171332055 \h </w:instrText>
                 </w:r>
                 <w:r>
                   <w:rPr>
@@ -3027,7 +3027,7 @@
                     <w:noProof/>
                     <w:webHidden/>
                   </w:rPr>
-                  <w:t>7</w:t>
+                  <w:t>8</w:t>
                 </w:r>
                 <w:r>
                   <w:rPr>
@@ -3056,7 +3056,7 @@
                   <w14:ligatures w14:val="standardContextual"/>
                 </w:rPr>
               </w:pPr>
-              <w:hyperlink w:anchor="_Toc171328030" w:history="1">
+              <w:hyperlink w:anchor="_Toc171332056" w:history="1">
                 <w:r>
                   <w:rPr>
                     <w:rStyle w:val="Lienhypertexte"/>
@@ -3083,7 +3083,7 @@
                     <w:noProof/>
                     <w:webHidden/>
                   </w:rPr>
-                  <w:instrText xml:space="preserve"> PAGEREF _Toc171328030 \h </w:instrText>
+                  <w:instrText xml:space="preserve"> PAGEREF _Toc171332056 \h </w:instrText>
                 </w:r>
                 <w:r>
                   <w:rPr>
@@ -3103,7 +3103,7 @@
                     <w:noProof/>
                     <w:webHidden/>
                   </w:rPr>
-                  <w:t>7</w:t>
+                  <w:t>8</w:t>
                 </w:r>
                 <w:r>
                   <w:rPr>
@@ -3132,7 +3132,7 @@
                   <w14:ligatures w14:val="standardContextual"/>
                 </w:rPr>
               </w:pPr>
-              <w:hyperlink w:anchor="_Toc171328031" w:history="1">
+              <w:hyperlink w:anchor="_Toc171332057" w:history="1">
                 <w:r>
                   <w:rPr>
                     <w:rStyle w:val="Lienhypertexte"/>
@@ -3179,7 +3179,7 @@
                     <w:noProof/>
                     <w:webHidden/>
                   </w:rPr>
-                  <w:instrText xml:space="preserve"> PAGEREF _Toc171328031 \h </w:instrText>
+                  <w:instrText xml:space="preserve"> PAGEREF _Toc171332057 \h </w:instrText>
                 </w:r>
                 <w:r>
                   <w:rPr>
@@ -3199,7 +3199,7 @@
                     <w:noProof/>
                     <w:webHidden/>
                   </w:rPr>
-                  <w:t>7</w:t>
+                  <w:t>8</w:t>
                 </w:r>
                 <w:r>
                   <w:rPr>
@@ -3228,7 +3228,7 @@
                   <w14:ligatures w14:val="standardContextual"/>
                 </w:rPr>
               </w:pPr>
-              <w:hyperlink w:anchor="_Toc171328032" w:history="1">
+              <w:hyperlink w:anchor="_Toc171332058" w:history="1">
                 <w:r>
                   <w:rPr>
                     <w:rStyle w:val="Lienhypertexte"/>
@@ -3255,7 +3255,7 @@
                     <w:noProof/>
                     <w:webHidden/>
                   </w:rPr>
-                  <w:instrText xml:space="preserve"> PAGEREF _Toc171328032 \h </w:instrText>
+                  <w:instrText xml:space="preserve"> PAGEREF _Toc171332058 \h </w:instrText>
                 </w:r>
                 <w:r>
                   <w:rPr>
@@ -3275,7 +3275,7 @@
                     <w:noProof/>
                     <w:webHidden/>
                   </w:rPr>
-                  <w:t>7</w:t>
+                  <w:t>8</w:t>
                 </w:r>
                 <w:r>
                   <w:rPr>
@@ -3304,7 +3304,7 @@
                   <w14:ligatures w14:val="standardContextual"/>
                 </w:rPr>
               </w:pPr>
-              <w:hyperlink w:anchor="_Toc171328033" w:history="1">
+              <w:hyperlink w:anchor="_Toc171332059" w:history="1">
                 <w:r>
                   <w:rPr>
                     <w:rStyle w:val="Lienhypertexte"/>
@@ -3331,7 +3331,7 @@
                     <w:noProof/>
                     <w:webHidden/>
                   </w:rPr>
-                  <w:instrText xml:space="preserve"> PAGEREF _Toc171328033 \h </w:instrText>
+                  <w:instrText xml:space="preserve"> PAGEREF _Toc171332059 \h </w:instrText>
                 </w:r>
                 <w:r>
                   <w:rPr>
@@ -3351,7 +3351,7 @@
                     <w:noProof/>
                     <w:webHidden/>
                   </w:rPr>
-                  <w:t>7</w:t>
+                  <w:t>8</w:t>
                 </w:r>
                 <w:r>
                   <w:rPr>
@@ -3378,7 +3378,7 @@
                   <w14:ligatures w14:val="standardContextual"/>
                 </w:rPr>
               </w:pPr>
-              <w:hyperlink w:anchor="_Toc171328034" w:history="1">
+              <w:hyperlink w:anchor="_Toc171332060" w:history="1">
                 <w:r>
                   <w:rPr>
                     <w:rStyle w:val="Lienhypertexte"/>
@@ -3427,7 +3427,7 @@
                     <w:noProof/>
                     <w:webHidden/>
                   </w:rPr>
-                  <w:instrText xml:space="preserve"> PAGEREF _Toc171328034 \h </w:instrText>
+                  <w:instrText xml:space="preserve"> PAGEREF _Toc171332060 \h </w:instrText>
                 </w:r>
                 <w:r>
                   <w:rPr>
@@ -3447,7 +3447,7 @@
                     <w:noProof/>
                     <w:webHidden/>
                   </w:rPr>
-                  <w:t>7</w:t>
+                  <w:t>8</w:t>
                 </w:r>
                 <w:r>
                   <w:rPr>
@@ -3476,7 +3476,7 @@
                   <w14:ligatures w14:val="standardContextual"/>
                 </w:rPr>
               </w:pPr>
-              <w:hyperlink w:anchor="_Toc171328035" w:history="1">
+              <w:hyperlink w:anchor="_Toc171332061" w:history="1">
                 <w:r>
                   <w:rPr>
                     <w:rStyle w:val="Lienhypertexte"/>
@@ -3523,7 +3523,7 @@
                     <w:noProof/>
                     <w:webHidden/>
                   </w:rPr>
-                  <w:instrText xml:space="preserve"> PAGEREF _Toc171328035 \h </w:instrText>
+                  <w:instrText xml:space="preserve"> PAGEREF _Toc171332061 \h </w:instrText>
                 </w:r>
                 <w:r>
                   <w:rPr>
@@ -3543,7 +3543,7 @@
                     <w:noProof/>
                     <w:webHidden/>
                   </w:rPr>
-                  <w:t>7</w:t>
+                  <w:t>8</w:t>
                 </w:r>
                 <w:r>
                   <w:rPr>
@@ -3572,7 +3572,7 @@
                   <w14:ligatures w14:val="standardContextual"/>
                 </w:rPr>
               </w:pPr>
-              <w:hyperlink w:anchor="_Toc171328036" w:history="1">
+              <w:hyperlink w:anchor="_Toc171332062" w:history="1">
                 <w:r>
                   <w:rPr>
                     <w:rStyle w:val="Lienhypertexte"/>
@@ -3619,7 +3619,7 @@
                     <w:noProof/>
                     <w:webHidden/>
                   </w:rPr>
-                  <w:instrText xml:space="preserve"> PAGEREF _Toc171328036 \h </w:instrText>
+                  <w:instrText xml:space="preserve"> PAGEREF _Toc171332062 \h </w:instrText>
                 </w:r>
                 <w:r>
                   <w:rPr>
@@ -3639,7 +3639,7 @@
                     <w:noProof/>
                     <w:webHidden/>
                   </w:rPr>
-                  <w:t>7</w:t>
+                  <w:t>8</w:t>
                 </w:r>
                 <w:r>
                   <w:rPr>
@@ -3668,7 +3668,7 @@
                   <w14:ligatures w14:val="standardContextual"/>
                 </w:rPr>
               </w:pPr>
-              <w:hyperlink w:anchor="_Toc171328037" w:history="1">
+              <w:hyperlink w:anchor="_Toc171332063" w:history="1">
                 <w:r>
                   <w:rPr>
                     <w:rStyle w:val="Lienhypertexte"/>
@@ -3715,7 +3715,7 @@
                     <w:noProof/>
                     <w:webHidden/>
                   </w:rPr>
-                  <w:instrText xml:space="preserve"> PAGEREF _Toc171328037 \h </w:instrText>
+                  <w:instrText xml:space="preserve"> PAGEREF _Toc171332063 \h </w:instrText>
                 </w:r>
                 <w:r>
                   <w:rPr>
@@ -3735,7 +3735,7 @@
                     <w:noProof/>
                     <w:webHidden/>
                   </w:rPr>
-                  <w:t>7</w:t>
+                  <w:t>8</w:t>
                 </w:r>
                 <w:r>
                   <w:rPr>
@@ -3764,7 +3764,7 @@
                   <w14:ligatures w14:val="standardContextual"/>
                 </w:rPr>
               </w:pPr>
-              <w:hyperlink w:anchor="_Toc171328038" w:history="1">
+              <w:hyperlink w:anchor="_Toc171332064" w:history="1">
                 <w:r>
                   <w:rPr>
                     <w:rStyle w:val="Lienhypertexte"/>
@@ -3811,7 +3811,7 @@
                     <w:noProof/>
                     <w:webHidden/>
                   </w:rPr>
-                  <w:instrText xml:space="preserve"> PAGEREF _Toc171328038 \h </w:instrText>
+                  <w:instrText xml:space="preserve"> PAGEREF _Toc171332064 \h </w:instrText>
                 </w:r>
                 <w:r>
                   <w:rPr>
@@ -3831,7 +3831,7 @@
                     <w:noProof/>
                     <w:webHidden/>
                   </w:rPr>
-                  <w:t>7</w:t>
+                  <w:t>8</w:t>
                 </w:r>
                 <w:r>
                   <w:rPr>
@@ -3860,7 +3860,7 @@
                   <w14:ligatures w14:val="standardContextual"/>
                 </w:rPr>
               </w:pPr>
-              <w:hyperlink w:anchor="_Toc171328039" w:history="1">
+              <w:hyperlink w:anchor="_Toc171332065" w:history="1">
                 <w:r>
                   <w:rPr>
                     <w:rStyle w:val="Lienhypertexte"/>
@@ -3909,7 +3909,7 @@
                     <w:noProof/>
                     <w:webHidden/>
                   </w:rPr>
-                  <w:instrText xml:space="preserve"> PAGEREF _Toc171328039 \h </w:instrText>
+                  <w:instrText xml:space="preserve"> PAGEREF _Toc171332065 \h </w:instrText>
                 </w:r>
                 <w:r>
                   <w:rPr>
@@ -3929,7 +3929,7 @@
                     <w:noProof/>
                     <w:webHidden/>
                   </w:rPr>
-                  <w:t>7</w:t>
+                  <w:t>8</w:t>
                 </w:r>
                 <w:r>
                   <w:rPr>
@@ -3958,7 +3958,7 @@
                   <w14:ligatures w14:val="standardContextual"/>
                 </w:rPr>
               </w:pPr>
-              <w:hyperlink w:anchor="_Toc171328040" w:history="1">
+              <w:hyperlink w:anchor="_Toc171332066" w:history="1">
                 <w:r>
                   <w:rPr>
                     <w:rStyle w:val="Lienhypertexte"/>
@@ -4007,7 +4007,7 @@
                     <w:noProof/>
                     <w:webHidden/>
                   </w:rPr>
-                  <w:instrText xml:space="preserve"> PAGEREF _Toc171328040 \h </w:instrText>
+                  <w:instrText xml:space="preserve"> PAGEREF _Toc171332066 \h </w:instrText>
                 </w:r>
                 <w:r>
                   <w:rPr>
@@ -4027,7 +4027,7 @@
                     <w:noProof/>
                     <w:webHidden/>
                   </w:rPr>
-                  <w:t>8</w:t>
+                  <w:t>9</w:t>
                 </w:r>
                 <w:r>
                   <w:rPr>
@@ -4056,7 +4056,7 @@
                   <w14:ligatures w14:val="standardContextual"/>
                 </w:rPr>
               </w:pPr>
-              <w:hyperlink w:anchor="_Toc171328041" w:history="1">
+              <w:hyperlink w:anchor="_Toc171332067" w:history="1">
                 <w:r>
                   <w:rPr>
                     <w:rStyle w:val="Lienhypertexte"/>
@@ -4083,7 +4083,7 @@
                     <w:noProof/>
                     <w:webHidden/>
                   </w:rPr>
-                  <w:instrText xml:space="preserve"> PAGEREF _Toc171328041 \h </w:instrText>
+                  <w:instrText xml:space="preserve"> PAGEREF _Toc171332067 \h </w:instrText>
                 </w:r>
                 <w:r>
                   <w:rPr>
@@ -4103,7 +4103,7 @@
                     <w:noProof/>
                     <w:webHidden/>
                   </w:rPr>
-                  <w:t>8</w:t>
+                  <w:t>9</w:t>
                 </w:r>
                 <w:r>
                   <w:rPr>
@@ -4132,7 +4132,7 @@
                   <w14:ligatures w14:val="standardContextual"/>
                 </w:rPr>
               </w:pPr>
-              <w:hyperlink w:anchor="_Toc171328042" w:history="1">
+              <w:hyperlink w:anchor="_Toc171332068" w:history="1">
                 <w:r>
                   <w:rPr>
                     <w:rStyle w:val="Lienhypertexte"/>
@@ -4159,7 +4159,7 @@
                     <w:noProof/>
                     <w:webHidden/>
                   </w:rPr>
-                  <w:instrText xml:space="preserve"> PAGEREF _Toc171328042 \h </w:instrText>
+                  <w:instrText xml:space="preserve"> PAGEREF _Toc171332068 \h </w:instrText>
                 </w:r>
                 <w:r>
                   <w:rPr>
@@ -4179,7 +4179,7 @@
                     <w:noProof/>
                     <w:webHidden/>
                   </w:rPr>
-                  <w:t>8</w:t>
+                  <w:t>9</w:t>
                 </w:r>
                 <w:r>
                   <w:rPr>
@@ -4206,7 +4206,7 @@
                   <w14:ligatures w14:val="standardContextual"/>
                 </w:rPr>
               </w:pPr>
-              <w:hyperlink w:anchor="_Toc171328043" w:history="1">
+              <w:hyperlink w:anchor="_Toc171332069" w:history="1">
                 <w:r>
                   <w:rPr>
                     <w:rStyle w:val="Lienhypertexte"/>
@@ -4255,7 +4255,7 @@
                     <w:noProof/>
                     <w:webHidden/>
                   </w:rPr>
-                  <w:instrText xml:space="preserve"> PAGEREF _Toc171328043 \h </w:instrText>
+                  <w:instrText xml:space="preserve"> PAGEREF _Toc171332069 \h </w:instrText>
                 </w:r>
                 <w:r>
                   <w:rPr>
@@ -4275,7 +4275,7 @@
                     <w:noProof/>
                     <w:webHidden/>
                   </w:rPr>
-                  <w:t>8</w:t>
+                  <w:t>9</w:t>
                 </w:r>
                 <w:r>
                   <w:rPr>
@@ -4304,7 +4304,7 @@
                   <w14:ligatures w14:val="standardContextual"/>
                 </w:rPr>
               </w:pPr>
-              <w:hyperlink w:anchor="_Toc171328044" w:history="1">
+              <w:hyperlink w:anchor="_Toc171332070" w:history="1">
                 <w:r>
                   <w:rPr>
                     <w:rStyle w:val="Lienhypertexte"/>
@@ -4353,7 +4353,7 @@
                     <w:noProof/>
                     <w:webHidden/>
                   </w:rPr>
-                  <w:instrText xml:space="preserve"> PAGEREF _Toc171328044 \h </w:instrText>
+                  <w:instrText xml:space="preserve"> PAGEREF _Toc171332070 \h </w:instrText>
                 </w:r>
                 <w:r>
                   <w:rPr>
@@ -4373,7 +4373,7 @@
                     <w:noProof/>
                     <w:webHidden/>
                   </w:rPr>
-                  <w:t>8</w:t>
+                  <w:t>9</w:t>
                 </w:r>
                 <w:r>
                   <w:rPr>
@@ -4402,7 +4402,7 @@
                   <w14:ligatures w14:val="standardContextual"/>
                 </w:rPr>
               </w:pPr>
-              <w:hyperlink w:anchor="_Toc171328045" w:history="1">
+              <w:hyperlink w:anchor="_Toc171332071" w:history="1">
                 <w:r>
                   <w:rPr>
                     <w:rStyle w:val="Lienhypertexte"/>
@@ -4451,7 +4451,7 @@
                     <w:noProof/>
                     <w:webHidden/>
                   </w:rPr>
-                  <w:instrText xml:space="preserve"> PAGEREF _Toc171328045 \h </w:instrText>
+                  <w:instrText xml:space="preserve"> PAGEREF _Toc171332071 \h </w:instrText>
                 </w:r>
                 <w:r>
                   <w:rPr>
@@ -4471,7 +4471,7 @@
                     <w:noProof/>
                     <w:webHidden/>
                   </w:rPr>
-                  <w:t>8</w:t>
+                  <w:t>9</w:t>
                 </w:r>
                 <w:r>
                   <w:rPr>
@@ -4500,7 +4500,7 @@
                   <w14:ligatures w14:val="standardContextual"/>
                 </w:rPr>
               </w:pPr>
-              <w:hyperlink w:anchor="_Toc171328046" w:history="1">
+              <w:hyperlink w:anchor="_Toc171332072" w:history="1">
                 <w:r>
                   <w:rPr>
                     <w:rStyle w:val="Lienhypertexte"/>
@@ -4547,7 +4547,7 @@
                     <w:noProof/>
                     <w:webHidden/>
                   </w:rPr>
-                  <w:instrText xml:space="preserve"> PAGEREF _Toc171328046 \h </w:instrText>
+                  <w:instrText xml:space="preserve"> PAGEREF _Toc171332072 \h </w:instrText>
                 </w:r>
                 <w:r>
                   <w:rPr>
@@ -4567,7 +4567,7 @@
                     <w:noProof/>
                     <w:webHidden/>
                   </w:rPr>
-                  <w:t>9</w:t>
+                  <w:t>10</w:t>
                 </w:r>
                 <w:r>
                   <w:rPr>
@@ -4596,7 +4596,7 @@
                   <w14:ligatures w14:val="standardContextual"/>
                 </w:rPr>
               </w:pPr>
-              <w:hyperlink w:anchor="_Toc171328047" w:history="1">
+              <w:hyperlink w:anchor="_Toc171332073" w:history="1">
                 <w:r>
                   <w:rPr>
                     <w:rStyle w:val="Lienhypertexte"/>
@@ -4643,7 +4643,7 @@
                     <w:noProof/>
                     <w:webHidden/>
                   </w:rPr>
-                  <w:instrText xml:space="preserve"> PAGEREF _Toc171328047 \h </w:instrText>
+                  <w:instrText xml:space="preserve"> PAGEREF _Toc171332073 \h </w:instrText>
                 </w:r>
                 <w:r>
                   <w:rPr>
@@ -4663,7 +4663,7 @@
                     <w:noProof/>
                     <w:webHidden/>
                   </w:rPr>
-                  <w:t>9</w:t>
+                  <w:t>10</w:t>
                 </w:r>
                 <w:r>
                   <w:rPr>
@@ -5341,7 +5341,7 @@
           <w:pPr>
             <w:pStyle w:val="Titre1"/>
           </w:pPr>
-          <w:bookmarkStart w:id="0" w:name="_Toc171328005"/>
+          <w:bookmarkStart w:id="0" w:name="_Toc171332031"/>
           <w:r>
             <w:t>Analyse des processus métier</w:t>
           </w:r>
@@ -5351,7 +5351,7 @@
           <w:pPr>
             <w:pStyle w:val="Titre2"/>
           </w:pPr>
-          <w:bookmarkStart w:id="1" w:name="_Toc171328006"/>
+          <w:bookmarkStart w:id="1" w:name="_Toc171332032"/>
           <w:r>
             <w:t>B</w:t>
           </w:r>
@@ -5369,7 +5369,7 @@
           <w:pPr>
             <w:pStyle w:val="Titre2"/>
           </w:pPr>
-          <w:bookmarkStart w:id="2" w:name="_Toc171328007"/>
+          <w:bookmarkStart w:id="2" w:name="_Toc171332033"/>
           <w:r>
             <w:t>F</w:t>
           </w:r>
@@ -5387,7 +5387,7 @@
           <w:pPr>
             <w:pStyle w:val="Titre2"/>
           </w:pPr>
-          <w:bookmarkStart w:id="3" w:name="_Toc171328008"/>
+          <w:bookmarkStart w:id="3" w:name="_Toc171332034"/>
           <w:r>
             <w:t>R</w:t>
           </w:r>
@@ -5420,7 +5420,7 @@
           <w:pPr>
             <w:pStyle w:val="Titre1"/>
           </w:pPr>
-          <w:bookmarkStart w:id="4" w:name="_Toc171328009"/>
+          <w:bookmarkStart w:id="4" w:name="_Toc171332035"/>
           <w:r>
             <w:t>S</w:t>
           </w:r>
@@ -5439,7 +5439,7 @@
           <w:pPr>
             <w:pStyle w:val="Titre2"/>
           </w:pPr>
-          <w:bookmarkStart w:id="5" w:name="_Toc171328010"/>
+          <w:bookmarkStart w:id="5" w:name="_Toc171332036"/>
           <w:r>
             <w:t>C</w:t>
           </w:r>
@@ -5472,7 +5472,7 @@
           <w:pPr>
             <w:pStyle w:val="Titre2"/>
           </w:pPr>
-          <w:bookmarkStart w:id="6" w:name="_Toc171328011"/>
+          <w:bookmarkStart w:id="6" w:name="_Toc171332037"/>
           <w:r>
             <w:t>B</w:t>
           </w:r>
@@ -5493,7 +5493,7 @@
           <w:pPr>
             <w:pStyle w:val="Titre2"/>
           </w:pPr>
-          <w:bookmarkStart w:id="7" w:name="_Toc171328012"/>
+          <w:bookmarkStart w:id="7" w:name="_Toc171332038"/>
           <w:r>
             <w:t>S</w:t>
           </w:r>
@@ -5517,7 +5517,7 @@
           <w:pPr>
             <w:pStyle w:val="Titre2"/>
           </w:pPr>
-          <w:bookmarkStart w:id="8" w:name="_Toc171328013"/>
+          <w:bookmarkStart w:id="8" w:name="_Toc171332039"/>
           <w:r>
             <w:t>P</w:t>
           </w:r>
@@ -5541,7 +5541,7 @@
           <w:pPr>
             <w:pStyle w:val="Titre1"/>
           </w:pPr>
-          <w:bookmarkStart w:id="9" w:name="_Toc171328014"/>
+          <w:bookmarkStart w:id="9" w:name="_Toc171332040"/>
           <w:r>
             <w:t>Projets d'évolution</w:t>
           </w:r>
@@ -5557,7 +5557,7 @@
           <w:pPr>
             <w:pStyle w:val="Titre2"/>
           </w:pPr>
-          <w:bookmarkStart w:id="10" w:name="_Toc171328015"/>
+          <w:bookmarkStart w:id="10" w:name="_Toc171332041"/>
           <w:r>
             <w:t>Surveillance des nouvelles technologies</w:t>
           </w:r>
@@ -5596,7 +5596,7 @@
           <w:pPr>
             <w:pStyle w:val="Titre2"/>
           </w:pPr>
-          <w:bookmarkStart w:id="11" w:name="_Toc171328016"/>
+          <w:bookmarkStart w:id="11" w:name="_Toc171332042"/>
           <w:r>
             <w:t>I</w:t>
           </w:r>
@@ -5765,7 +5765,7 @@
           <w:pPr>
             <w:pStyle w:val="Titre2"/>
           </w:pPr>
-          <w:bookmarkStart w:id="12" w:name="_Toc171328017"/>
+          <w:bookmarkStart w:id="12" w:name="_Toc171332043"/>
           <w:r>
             <w:t>Tendances</w:t>
           </w:r>
@@ -5921,7 +5921,7 @@
                               <w:szCs w:val="22"/>
                             </w:rPr>
                           </w:pPr>
-                          <w:bookmarkStart w:id="15" w:name="_Toc171182996"/>
+                          <w:bookmarkStart w:id="14" w:name="_Toc171182996"/>
                           <w:r>
                             <w:t xml:space="preserve">Figure </w:t>
                           </w:r>
@@ -5952,7 +5952,7 @@
                           <w:r>
                             <w:t>Nis et For</w:t>
                           </w:r>
-                          <w:bookmarkEnd w:id="15"/>
+                          <w:bookmarkEnd w:id="14"/>
                         </w:p>
                       </w:txbxContent>
                     </v:textbox>
@@ -6044,16 +6044,31 @@
             </w:rPr>
             <w:t xml:space="preserve"> (</w:t>
           </w:r>
-          <w:hyperlink r:id="rId13" w:tgtFrame="_blank" w:history="1">
-            <w:r>
-              <w:rPr>
-                <w:rStyle w:val="Lienhypertexte"/>
-                <w:color w:val="000000" w:themeColor="text1"/>
-                <w:u w:val="none"/>
-              </w:rPr>
-              <w:t>France 3 Régions</w:t>
-            </w:r>
-          </w:hyperlink>
+          <w:r>
+            <w:fldChar w:fldCharType="begin"/>
+          </w:r>
+          <w:r>
+            <w:instrText>HYPERLINK "https://france3-regions.francetvinfo.fr/grand-est/alsace/alsace-la-revolution-dans-vos-poubelles-des-janvier-2023-2660144.html" \t "_blank"</w:instrText>
+          </w:r>
+          <w:r>
+            <w:fldChar w:fldCharType="separate"/>
+          </w:r>
+          <w:r>
+            <w:rPr>
+              <w:rStyle w:val="Lienhypertexte"/>
+              <w:color w:val="000000" w:themeColor="text1"/>
+              <w:u w:val="none"/>
+            </w:rPr>
+            <w:t>France 3 Régions</w:t>
+          </w:r>
+          <w:r>
+            <w:rPr>
+              <w:rStyle w:val="Lienhypertexte"/>
+              <w:color w:val="000000" w:themeColor="text1"/>
+              <w:u w:val="none"/>
+            </w:rPr>
+            <w:fldChar w:fldCharType="end"/>
+          </w:r>
           <w:r>
             <w:rPr>
               <w:rStyle w:val="text-token-text-secondary"/>
@@ -6065,37 +6080,7 @@
             <w:rPr>
               <w:color w:val="000000" w:themeColor="text1"/>
             </w:rPr>
-            <w:t>​​</w:t>
-          </w:r>
-          <w:r>
-            <w:rPr>
-              <w:rStyle w:val="text-token-text-secondary"/>
-              <w:color w:val="000000" w:themeColor="text1"/>
-            </w:rPr>
-            <w:t xml:space="preserve"> (</w:t>
-          </w:r>
-          <w:hyperlink r:id="rId14" w:tgtFrame="_blank" w:history="1">
-            <w:r>
-              <w:rPr>
-                <w:rStyle w:val="Lienhypertexte"/>
-                <w:color w:val="000000" w:themeColor="text1"/>
-                <w:u w:val="none"/>
-              </w:rPr>
-              <w:t>SUEZ France</w:t>
-            </w:r>
-          </w:hyperlink>
-          <w:r>
-            <w:rPr>
-              <w:rStyle w:val="text-token-text-secondary"/>
-              <w:color w:val="000000" w:themeColor="text1"/>
-            </w:rPr>
-            <w:t>)</w:t>
-          </w:r>
-          <w:r>
-            <w:rPr>
-              <w:color w:val="000000" w:themeColor="text1"/>
-            </w:rPr>
-            <w:t>​​​.</w:t>
+            <w:t>.</w:t>
           </w:r>
         </w:p>
         <w:p>
@@ -6116,6 +6101,58 @@
               <w:color w:val="000000" w:themeColor="text1"/>
             </w:rPr>
             <w:t>Par ailleurs, la nouvelle signalétique Info-Tri, déployée sur les emballages depuis l'été 2022, aide les consommateurs à savoir exactement comment se débarrasser de leurs produits, qu'ils doivent les jeter, les amener en déchèterie, ou les retourner en magasin. Cette initiative, combinée à d'autres mesures comme l'interdiction de la vaisselle jetable dans les fast-foods, vise à réduire la quantité de déchets produits et à encourager une économie plus circulaire​</w:t>
+          </w:r>
+          <w:r>
+            <w:rPr>
+              <w:color w:val="000000" w:themeColor="text1"/>
+            </w:rPr>
+            <w:t xml:space="preserve"> </w:t>
+          </w:r>
+          <w:r>
+            <w:rPr>
+              <w:rStyle w:val="text-token-text-secondary"/>
+              <w:color w:val="000000" w:themeColor="text1"/>
+            </w:rPr>
+            <w:t>(</w:t>
+          </w:r>
+          <w:hyperlink r:id="rId13" w:tgtFrame="_blank" w:history="1">
+            <w:r>
+              <w:rPr>
+                <w:rStyle w:val="Lienhypertexte"/>
+                <w:color w:val="000000" w:themeColor="text1"/>
+                <w:u w:val="none"/>
+              </w:rPr>
+              <w:t>SUEZ Fr</w:t>
+            </w:r>
+            <w:r>
+              <w:rPr>
+                <w:rStyle w:val="Lienhypertexte"/>
+                <w:color w:val="000000" w:themeColor="text1"/>
+                <w:u w:val="none"/>
+              </w:rPr>
+              <w:t>a</w:t>
+            </w:r>
+            <w:r>
+              <w:rPr>
+                <w:rStyle w:val="Lienhypertexte"/>
+                <w:color w:val="000000" w:themeColor="text1"/>
+                <w:u w:val="none"/>
+              </w:rPr>
+              <w:t>nce</w:t>
+            </w:r>
+          </w:hyperlink>
+          <w:r>
+            <w:rPr>
+              <w:rStyle w:val="text-token-text-secondary"/>
+              <w:color w:val="000000" w:themeColor="text1"/>
+            </w:rPr>
+            <w:t>)</w:t>
+          </w:r>
+          <w:r>
+            <w:rPr>
+              <w:color w:val="000000" w:themeColor="text1"/>
+            </w:rPr>
+            <w:t>​​​</w:t>
           </w:r>
           <w:r>
             <w:rPr>
@@ -6142,28 +6179,333 @@
           <w:pPr>
             <w:pStyle w:val="Titre2"/>
           </w:pPr>
-          <w:bookmarkStart w:id="14" w:name="_Toc171328018"/>
+          <w:bookmarkStart w:id="15" w:name="_Toc171332044"/>
           <w:r>
+            <w:lastRenderedPageBreak/>
             <w:t>C</w:t>
           </w:r>
           <w:r>
             <w:t>oncurrence et solutions similaires</w:t>
           </w:r>
-          <w:bookmarkEnd w:id="14"/>
+          <w:bookmarkEnd w:id="15"/>
           <w:r>
             <w:t xml:space="preserve"> </w:t>
           </w:r>
         </w:p>
         <w:p>
           <w:pPr>
-            <w:jc w:val="left"/>
+            <w:rPr>
+              <w:lang w:eastAsia="fr-FR"/>
+            </w:rPr>
           </w:pPr>
+          <w:r>
+            <w:rPr>
+              <w:noProof/>
+              <w:lang w:eastAsia="fr-FR"/>
+            </w:rPr>
+            <w:drawing>
+              <wp:anchor distT="0" distB="0" distL="114300" distR="114300" simplePos="0" relativeHeight="251662336" behindDoc="1" locked="0" layoutInCell="1" allowOverlap="1" wp14:anchorId="3BD2A1D7" wp14:editId="4FF2FF20">
+                <wp:simplePos x="0" y="0"/>
+                <wp:positionH relativeFrom="column">
+                  <wp:posOffset>4825015</wp:posOffset>
+                </wp:positionH>
+                <wp:positionV relativeFrom="paragraph">
+                  <wp:posOffset>208499</wp:posOffset>
+                </wp:positionV>
+                <wp:extent cx="901700" cy="279400"/>
+                <wp:effectExtent l="0" t="0" r="0" b="0"/>
+                <wp:wrapThrough wrapText="bothSides">
+                  <wp:wrapPolygon edited="0">
+                    <wp:start x="4563" y="0"/>
+                    <wp:lineTo x="2738" y="2945"/>
+                    <wp:lineTo x="0" y="12764"/>
+                    <wp:lineTo x="0" y="20618"/>
+                    <wp:lineTo x="20687" y="20618"/>
+                    <wp:lineTo x="21296" y="18655"/>
+                    <wp:lineTo x="21296" y="16691"/>
+                    <wp:lineTo x="20992" y="9818"/>
+                    <wp:lineTo x="12169" y="0"/>
+                    <wp:lineTo x="6085" y="0"/>
+                    <wp:lineTo x="4563" y="0"/>
+                  </wp:wrapPolygon>
+                </wp:wrapThrough>
+                <wp:docPr id="1256827329" name="Graphique 6"/>
+                <wp:cNvGraphicFramePr>
+                  <a:graphicFrameLocks xmlns:a="http://schemas.openxmlformats.org/drawingml/2006/main" noChangeAspect="1"/>
+                </wp:cNvGraphicFramePr>
+                <a:graphic xmlns:a="http://schemas.openxmlformats.org/drawingml/2006/main">
+                  <a:graphicData uri="http://schemas.openxmlformats.org/drawingml/2006/picture">
+                    <pic:pic xmlns:pic="http://schemas.openxmlformats.org/drawingml/2006/picture">
+                      <pic:nvPicPr>
+                        <pic:cNvPr id="1256827329" name="Graphique 1256827329"/>
+                        <pic:cNvPicPr/>
+                      </pic:nvPicPr>
+                      <pic:blipFill>
+                        <a:blip r:embed="rId14">
+                          <a:extLst>
+                            <a:ext uri="{96DAC541-7B7A-43D3-8B79-37D633B846F1}">
+                              <asvg:svgBlip xmlns:asvg="http://schemas.microsoft.com/office/drawing/2016/SVG/main" r:embed="rId15"/>
+                            </a:ext>
+                          </a:extLst>
+                        </a:blip>
+                        <a:stretch>
+                          <a:fillRect/>
+                        </a:stretch>
+                      </pic:blipFill>
+                      <pic:spPr>
+                        <a:xfrm>
+                          <a:off x="0" y="0"/>
+                          <a:ext cx="901700" cy="279400"/>
+                        </a:xfrm>
+                        <a:prstGeom prst="rect">
+                          <a:avLst/>
+                        </a:prstGeom>
+                      </pic:spPr>
+                    </pic:pic>
+                  </a:graphicData>
+                </a:graphic>
+                <wp14:sizeRelH relativeFrom="page">
+                  <wp14:pctWidth>0</wp14:pctWidth>
+                </wp14:sizeRelH>
+                <wp14:sizeRelV relativeFrom="page">
+                  <wp14:pctHeight>0</wp14:pctHeight>
+                </wp14:sizeRelV>
+              </wp:anchor>
+            </w:drawing>
+          </w:r>
+          <w:r>
+            <w:rPr>
+              <w:lang w:eastAsia="fr-FR"/>
+            </w:rPr>
+            <w:t>Parmi les solutions concurrentes à Green IA nous retrouvons </w:t>
+          </w:r>
+          <w:hyperlink r:id="rId16" w:history="1">
+            <w:r>
+              <w:rPr>
+                <w:rStyle w:val="Lienhypertexte"/>
+                <w:lang w:eastAsia="fr-FR"/>
+              </w:rPr>
+              <w:t>Yuka</w:t>
+            </w:r>
+          </w:hyperlink>
+          <w:r>
+            <w:rPr>
+              <w:lang w:eastAsia="fr-FR"/>
+            </w:rPr>
+            <w:t>, qui</w:t>
+          </w:r>
+          <w:r>
+            <w:rPr>
+              <w:lang w:eastAsia="fr-FR"/>
+            </w:rPr>
+            <w:t xml:space="preserve"> est une application bien connue </w:t>
+          </w:r>
+          <w:r>
+            <w:rPr>
+              <w:lang w:eastAsia="fr-FR"/>
+            </w:rPr>
+            <w:t xml:space="preserve">permettant </w:t>
+          </w:r>
+          <w:r>
+            <w:rPr>
+              <w:lang w:eastAsia="fr-FR"/>
+            </w:rPr>
+            <w:t xml:space="preserve">aux utilisateurs de scanner les produits alimentaires et cosmétiques pour évaluer leur impact sur la santé, en incluant également un score écologique. </w:t>
+          </w:r>
+        </w:p>
+        <w:p>
+          <w:pPr>
+            <w:rPr>
+              <w:lang w:eastAsia="fr-FR"/>
+            </w:rPr>
+          </w:pPr>
+          <w:r>
+            <w:rPr>
+              <w:noProof/>
+              <w:lang w:eastAsia="fr-FR"/>
+            </w:rPr>
+            <w:drawing>
+              <wp:anchor distT="0" distB="0" distL="114300" distR="114300" simplePos="0" relativeHeight="251661312" behindDoc="1" locked="0" layoutInCell="1" allowOverlap="1" wp14:anchorId="17E7D0F4" wp14:editId="63EB2623">
+                <wp:simplePos x="0" y="0"/>
+                <wp:positionH relativeFrom="column">
+                  <wp:posOffset>-17145</wp:posOffset>
+                </wp:positionH>
+                <wp:positionV relativeFrom="paragraph">
+                  <wp:posOffset>191135</wp:posOffset>
+                </wp:positionV>
+                <wp:extent cx="523240" cy="523240"/>
+                <wp:effectExtent l="0" t="0" r="0" b="0"/>
+                <wp:wrapTight wrapText="bothSides">
+                  <wp:wrapPolygon edited="0">
+                    <wp:start x="2621" y="0"/>
+                    <wp:lineTo x="0" y="2621"/>
+                    <wp:lineTo x="0" y="18350"/>
+                    <wp:lineTo x="2621" y="20971"/>
+                    <wp:lineTo x="18350" y="20971"/>
+                    <wp:lineTo x="20971" y="18350"/>
+                    <wp:lineTo x="20971" y="2621"/>
+                    <wp:lineTo x="18350" y="0"/>
+                    <wp:lineTo x="2621" y="0"/>
+                  </wp:wrapPolygon>
+                </wp:wrapTight>
+                <wp:docPr id="133353329" name="Graphique 7"/>
+                <wp:cNvGraphicFramePr>
+                  <a:graphicFrameLocks xmlns:a="http://schemas.openxmlformats.org/drawingml/2006/main" noChangeAspect="1"/>
+                </wp:cNvGraphicFramePr>
+                <a:graphic xmlns:a="http://schemas.openxmlformats.org/drawingml/2006/main">
+                  <a:graphicData uri="http://schemas.openxmlformats.org/drawingml/2006/picture">
+                    <pic:pic xmlns:pic="http://schemas.openxmlformats.org/drawingml/2006/picture">
+                      <pic:nvPicPr>
+                        <pic:cNvPr id="133353329" name="Graphique 133353329"/>
+                        <pic:cNvPicPr/>
+                      </pic:nvPicPr>
+                      <pic:blipFill>
+                        <a:blip r:embed="rId17">
+                          <a:extLst>
+                            <a:ext uri="{96DAC541-7B7A-43D3-8B79-37D633B846F1}">
+                              <asvg:svgBlip xmlns:asvg="http://schemas.microsoft.com/office/drawing/2016/SVG/main" r:embed="rId18"/>
+                            </a:ext>
+                          </a:extLst>
+                        </a:blip>
+                        <a:stretch>
+                          <a:fillRect/>
+                        </a:stretch>
+                      </pic:blipFill>
+                      <pic:spPr>
+                        <a:xfrm>
+                          <a:off x="0" y="0"/>
+                          <a:ext cx="523240" cy="523240"/>
+                        </a:xfrm>
+                        <a:prstGeom prst="rect">
+                          <a:avLst/>
+                        </a:prstGeom>
+                      </pic:spPr>
+                    </pic:pic>
+                  </a:graphicData>
+                </a:graphic>
+                <wp14:sizeRelH relativeFrom="page">
+                  <wp14:pctWidth>0</wp14:pctWidth>
+                </wp14:sizeRelH>
+                <wp14:sizeRelV relativeFrom="page">
+                  <wp14:pctHeight>0</wp14:pctHeight>
+                </wp14:sizeRelV>
+              </wp:anchor>
+            </w:drawing>
+          </w:r>
+          <w:r>
+            <w:rPr>
+              <w:lang w:eastAsia="fr-FR"/>
+            </w:rPr>
+            <w:t>Créée par</w:t>
+          </w:r>
+          <w:r>
+            <w:rPr>
+              <w:lang w:eastAsia="fr-FR"/>
+            </w:rPr>
+            <w:t xml:space="preserve"> ECO2, </w:t>
+          </w:r>
+          <w:hyperlink r:id="rId19" w:history="1">
+            <w:proofErr w:type="spellStart"/>
+            <w:r>
+              <w:rPr>
+                <w:rStyle w:val="Lienhypertexte"/>
+                <w:lang w:eastAsia="fr-FR"/>
+              </w:rPr>
+              <w:t>Etiquettable</w:t>
+            </w:r>
+            <w:proofErr w:type="spellEnd"/>
+          </w:hyperlink>
+          <w:r>
+            <w:rPr>
+              <w:lang w:eastAsia="fr-FR"/>
+            </w:rPr>
+            <w:t xml:space="preserve"> fournit des informations sur l'impact environnemental des produits alimentaires. Elle utilise un système d’éco-score qui prend en compte la provenance des ingrédients et leur saisonnalité. </w:t>
+          </w:r>
+          <w:r>
+            <w:rPr>
+              <w:lang w:eastAsia="fr-FR"/>
+            </w:rPr>
+            <w:t>Elle</w:t>
+          </w:r>
+          <w:r>
+            <w:rPr>
+              <w:lang w:eastAsia="fr-FR"/>
+            </w:rPr>
+            <w:t xml:space="preserve"> ne semble</w:t>
+          </w:r>
+          <w:r>
+            <w:rPr>
+              <w:lang w:eastAsia="fr-FR"/>
+            </w:rPr>
+            <w:t xml:space="preserve"> cependant</w:t>
+          </w:r>
+          <w:r>
+            <w:rPr>
+              <w:lang w:eastAsia="fr-FR"/>
+            </w:rPr>
+            <w:t xml:space="preserve"> pas inclure de fonctionnalité de prédiction des éco-</w:t>
+          </w:r>
+          <w:r>
+            <w:rPr>
+              <w:lang w:eastAsia="fr-FR"/>
+            </w:rPr>
+            <w:t>score</w:t>
+          </w:r>
+          <w:r>
+            <w:rPr>
+              <w:lang w:eastAsia="fr-FR"/>
+            </w:rPr>
+            <w:t>, ni de fonctionnalités pour localiser les points de dépôt et de collecte de déchets autour de l’utilisateur​​.</w:t>
+          </w:r>
+          <w:r>
+            <w:rPr>
+              <w:lang w:eastAsia="fr-FR"/>
+            </w:rPr>
+            <w:t xml:space="preserve"> </w:t>
+          </w:r>
+        </w:p>
+        <w:p>
+          <w:pPr>
+            <w:rPr>
+              <w:lang w:eastAsia="fr-FR"/>
+            </w:rPr>
+          </w:pPr>
+          <w:r>
+            <w:rPr>
+              <w:lang w:eastAsia="fr-FR"/>
+            </w:rPr>
+            <w:t xml:space="preserve">Green Karma </w:t>
+          </w:r>
+          <w:r>
+            <w:rPr>
+              <w:lang w:eastAsia="fr-FR"/>
+            </w:rPr>
+            <w:t>est une application qui</w:t>
+          </w:r>
+          <w:r>
+            <w:rPr>
+              <w:lang w:eastAsia="fr-FR"/>
+            </w:rPr>
+            <w:t xml:space="preserve"> aide les utilisateurs à suivre leur empreinte carbone et fournit des conseils pour la réduire. Elle offre des fonctionnalités de suivi de l'impact environnemental des diverses activités et produits. Cependant, Green Karma ne propose pas de prédiction </w:t>
+          </w:r>
+          <w:r>
+            <w:rPr>
+              <w:lang w:eastAsia="fr-FR"/>
+            </w:rPr>
+            <w:t>d’</w:t>
+          </w:r>
+          <w:r>
+            <w:rPr>
+              <w:lang w:eastAsia="fr-FR"/>
+            </w:rPr>
+            <w:t>éco-scores des produits ni de cartes des points de collecte des déchets, ce qui sont des éléments clés de notre solution pour une sensibilisation environnementale plus complète​.</w:t>
+          </w:r>
         </w:p>
         <w:p>
           <w:pPr>
             <w:pStyle w:val="Titre1"/>
           </w:pPr>
-          <w:bookmarkStart w:id="15" w:name="_Toc171328019"/>
+          <w:bookmarkStart w:id="16" w:name="_Toc171332045"/>
           <w:r>
             <w:lastRenderedPageBreak/>
             <w:t xml:space="preserve">Estimation des coûts </w:t>
@@ -6171,13 +6513,13 @@
           <w:r>
             <w:t>et rentabilité (ROI)</w:t>
           </w:r>
-          <w:bookmarkEnd w:id="15"/>
+          <w:bookmarkEnd w:id="16"/>
         </w:p>
         <w:p>
           <w:pPr>
             <w:pStyle w:val="Titre2"/>
           </w:pPr>
-          <w:bookmarkStart w:id="16" w:name="_Toc171328020"/>
+          <w:bookmarkStart w:id="17" w:name="_Toc171332046"/>
           <w:r>
             <w:t>B</w:t>
           </w:r>
@@ -6199,13 +6541,13 @@
           <w:r>
             <w:t>)</w:t>
           </w:r>
-          <w:bookmarkEnd w:id="16"/>
+          <w:bookmarkEnd w:id="17"/>
         </w:p>
         <w:p>
           <w:pPr>
             <w:pStyle w:val="Titre2"/>
           </w:pPr>
-          <w:bookmarkStart w:id="17" w:name="_Toc171328021"/>
+          <w:bookmarkStart w:id="18" w:name="_Toc171332047"/>
           <w:r>
             <w:t xml:space="preserve">Estimation des coûts directs </w:t>
           </w:r>
@@ -6218,13 +6560,13 @@
           <w:r>
             <w:t>)</w:t>
           </w:r>
-          <w:bookmarkEnd w:id="17"/>
+          <w:bookmarkEnd w:id="18"/>
         </w:p>
         <w:p>
           <w:pPr>
             <w:pStyle w:val="Titre2"/>
           </w:pPr>
-          <w:bookmarkStart w:id="18" w:name="_Toc171328022"/>
+          <w:bookmarkStart w:id="19" w:name="_Toc171332048"/>
           <w:r>
             <w:t xml:space="preserve">Estimation des coûts indirects </w:t>
           </w:r>
@@ -6237,20 +6579,20 @@
           <w:r>
             <w:t>)</w:t>
           </w:r>
-          <w:bookmarkEnd w:id="18"/>
+          <w:bookmarkEnd w:id="19"/>
         </w:p>
         <w:p>
           <w:pPr>
             <w:pStyle w:val="Titre2"/>
           </w:pPr>
-          <w:bookmarkStart w:id="19" w:name="_Toc171328023"/>
+          <w:bookmarkStart w:id="20" w:name="_Toc171332049"/>
           <w:r>
             <w:t>R</w:t>
           </w:r>
           <w:r>
             <w:t>etour sur investissement potentiel</w:t>
           </w:r>
-          <w:bookmarkEnd w:id="19"/>
+          <w:bookmarkEnd w:id="20"/>
           <w:r>
             <w:t xml:space="preserve"> </w:t>
           </w:r>
@@ -6259,34 +6601,34 @@
           <w:pPr>
             <w:pStyle w:val="Titre2"/>
           </w:pPr>
-          <w:bookmarkStart w:id="20" w:name="_Toc171328024"/>
+          <w:bookmarkStart w:id="21" w:name="_Toc171332050"/>
           <w:r>
             <w:t>B</w:t>
           </w:r>
           <w:r>
             <w:t>énéfices environnementaux et financiers attendus</w:t>
           </w:r>
-          <w:bookmarkEnd w:id="20"/>
+          <w:bookmarkEnd w:id="21"/>
         </w:p>
         <w:p>
           <w:pPr>
             <w:pStyle w:val="Titre1"/>
           </w:pPr>
-          <w:bookmarkStart w:id="21" w:name="_Toc171328025"/>
+          <w:bookmarkStart w:id="22" w:name="_Toc171332051"/>
           <w:r>
             <w:t>Analyse des risques, PCA et PRA</w:t>
           </w:r>
-          <w:bookmarkEnd w:id="21"/>
+          <w:bookmarkEnd w:id="22"/>
         </w:p>
         <w:p>
           <w:pPr>
             <w:pStyle w:val="Titre2"/>
           </w:pPr>
-          <w:bookmarkStart w:id="22" w:name="_Toc171328026"/>
+          <w:bookmarkStart w:id="23" w:name="_Toc171332052"/>
           <w:r>
             <w:t>Analyse des risques</w:t>
           </w:r>
-          <w:bookmarkEnd w:id="22"/>
+          <w:bookmarkEnd w:id="23"/>
           <w:r>
             <w:t xml:space="preserve"> </w:t>
           </w:r>
@@ -6295,22 +6637,9 @@
           <w:pPr>
             <w:pStyle w:val="Titre2"/>
           </w:pPr>
-          <w:bookmarkStart w:id="23" w:name="_Toc171328027"/>
+          <w:bookmarkStart w:id="24" w:name="_Toc171332053"/>
           <w:r>
             <w:t>Plan de continuité d’activité</w:t>
-          </w:r>
-          <w:bookmarkEnd w:id="23"/>
-          <w:r>
-            <w:t xml:space="preserve"> </w:t>
-          </w:r>
-        </w:p>
-        <w:p>
-          <w:pPr>
-            <w:pStyle w:val="Titre3"/>
-          </w:pPr>
-          <w:bookmarkStart w:id="24" w:name="_Toc171328028"/>
-          <w:r>
-            <w:t>Processus critiques</w:t>
           </w:r>
           <w:bookmarkEnd w:id="24"/>
           <w:r>
@@ -6321,21 +6650,34 @@
           <w:pPr>
             <w:pStyle w:val="Titre3"/>
           </w:pPr>
-          <w:bookmarkStart w:id="25" w:name="_Toc171328029"/>
+          <w:bookmarkStart w:id="25" w:name="_Toc171332054"/>
           <w:r>
-            <w:t>Scénarios de crise</w:t>
+            <w:t>Processus critiques</w:t>
           </w:r>
           <w:bookmarkEnd w:id="25"/>
+          <w:r>
+            <w:t xml:space="preserve"> </w:t>
+          </w:r>
         </w:p>
         <w:p>
           <w:pPr>
             <w:pStyle w:val="Titre3"/>
           </w:pPr>
-          <w:bookmarkStart w:id="26" w:name="_Toc171328030"/>
+          <w:bookmarkStart w:id="26" w:name="_Toc171332055"/>
+          <w:r>
+            <w:t>Scénarios de crise</w:t>
+          </w:r>
+          <w:bookmarkEnd w:id="26"/>
+        </w:p>
+        <w:p>
+          <w:pPr>
+            <w:pStyle w:val="Titre3"/>
+          </w:pPr>
+          <w:bookmarkStart w:id="27" w:name="_Toc171332056"/>
           <w:r>
             <w:t>Développement de plan de contingence</w:t>
           </w:r>
-          <w:bookmarkEnd w:id="26"/>
+          <w:bookmarkEnd w:id="27"/>
           <w:r>
             <w:t xml:space="preserve"> </w:t>
           </w:r>
@@ -6344,22 +6686,9 @@
           <w:pPr>
             <w:pStyle w:val="Titre2"/>
           </w:pPr>
-          <w:bookmarkStart w:id="27" w:name="_Toc171328031"/>
+          <w:bookmarkStart w:id="28" w:name="_Toc171332057"/>
           <w:r>
             <w:t>Plan de reprise d’activité</w:t>
-          </w:r>
-          <w:bookmarkEnd w:id="27"/>
-          <w:r>
-            <w:t xml:space="preserve"> </w:t>
-          </w:r>
-        </w:p>
-        <w:p>
-          <w:pPr>
-            <w:pStyle w:val="Titre3"/>
-          </w:pPr>
-          <w:bookmarkStart w:id="28" w:name="_Toc171328032"/>
-          <w:r>
-            <w:t>Scénarios de reprise d’activité</w:t>
           </w:r>
           <w:bookmarkEnd w:id="28"/>
           <w:r>
@@ -6370,9 +6699,9 @@
           <w:pPr>
             <w:pStyle w:val="Titre3"/>
           </w:pPr>
-          <w:bookmarkStart w:id="29" w:name="_Toc171328033"/>
+          <w:bookmarkStart w:id="29" w:name="_Toc171332058"/>
           <w:r>
-            <w:t>Tests périodiques des plans</w:t>
+            <w:t>Scénarios de reprise d’activité</w:t>
           </w:r>
           <w:bookmarkEnd w:id="29"/>
           <w:r>
@@ -6381,23 +6710,36 @@
         </w:p>
         <w:p>
           <w:pPr>
+            <w:pStyle w:val="Titre3"/>
+          </w:pPr>
+          <w:bookmarkStart w:id="30" w:name="_Toc171332059"/>
+          <w:r>
+            <w:t>Tests périodiques des plans</w:t>
+          </w:r>
+          <w:bookmarkEnd w:id="30"/>
+          <w:r>
+            <w:t xml:space="preserve"> </w:t>
+          </w:r>
+        </w:p>
+        <w:p>
+          <w:pPr>
             <w:pStyle w:val="Titre1"/>
           </w:pPr>
-          <w:bookmarkStart w:id="30" w:name="_Toc171328034"/>
+          <w:bookmarkStart w:id="31" w:name="_Toc171332060"/>
           <w:r>
             <w:t>Plan d'action</w:t>
           </w:r>
-          <w:bookmarkEnd w:id="30"/>
+          <w:bookmarkEnd w:id="31"/>
         </w:p>
         <w:p>
           <w:pPr>
             <w:pStyle w:val="Titre2"/>
           </w:pPr>
-          <w:bookmarkStart w:id="31" w:name="_Toc171328035"/>
+          <w:bookmarkStart w:id="32" w:name="_Toc171332061"/>
           <w:r>
             <w:t>Les objectifs</w:t>
           </w:r>
-          <w:bookmarkEnd w:id="31"/>
+          <w:bookmarkEnd w:id="32"/>
           <w:r>
             <w:t xml:space="preserve"> </w:t>
           </w:r>
@@ -6406,21 +6748,21 @@
           <w:pPr>
             <w:pStyle w:val="Titre2"/>
           </w:pPr>
-          <w:bookmarkStart w:id="32" w:name="_Toc171328036"/>
+          <w:bookmarkStart w:id="33" w:name="_Toc171332062"/>
           <w:r>
             <w:t>Les actions</w:t>
           </w:r>
-          <w:bookmarkEnd w:id="32"/>
+          <w:bookmarkEnd w:id="33"/>
         </w:p>
         <w:p>
           <w:pPr>
             <w:pStyle w:val="Titre2"/>
           </w:pPr>
-          <w:bookmarkStart w:id="33" w:name="_Toc171328037"/>
+          <w:bookmarkStart w:id="34" w:name="_Toc171332063"/>
           <w:r>
             <w:t>Allocation des responsabilités</w:t>
           </w:r>
-          <w:bookmarkEnd w:id="33"/>
+          <w:bookmarkEnd w:id="34"/>
           <w:r>
             <w:t xml:space="preserve"> </w:t>
           </w:r>
@@ -6429,11 +6771,11 @@
           <w:pPr>
             <w:pStyle w:val="Titre2"/>
           </w:pPr>
-          <w:bookmarkStart w:id="34" w:name="_Toc171328038"/>
+          <w:bookmarkStart w:id="35" w:name="_Toc171332064"/>
           <w:r>
             <w:t>Dates et jalons</w:t>
           </w:r>
-          <w:bookmarkEnd w:id="34"/>
+          <w:bookmarkEnd w:id="35"/>
         </w:p>
         <w:p>
           <w:pPr>
@@ -6442,14 +6784,14 @@
               <w:rFonts w:cs="Calibri"/>
             </w:rPr>
           </w:pPr>
-          <w:bookmarkStart w:id="35" w:name="_Toc171328039"/>
+          <w:bookmarkStart w:id="36" w:name="_Toc171332065"/>
           <w:r>
             <w:rPr>
               <w:rFonts w:cs="Calibri"/>
             </w:rPr>
             <w:t>Les moyens</w:t>
           </w:r>
-          <w:bookmarkEnd w:id="35"/>
+          <w:bookmarkEnd w:id="36"/>
           <w:r>
             <w:rPr>
               <w:rFonts w:cs="Calibri"/>
@@ -6464,7 +6806,7 @@
               <w:rFonts w:cs="Calibri"/>
             </w:rPr>
           </w:pPr>
-          <w:bookmarkStart w:id="36" w:name="_Toc171328040"/>
+          <w:bookmarkStart w:id="37" w:name="_Toc171332066"/>
           <w:r>
             <w:rPr>
               <w:rFonts w:cs="Calibri"/>
@@ -6472,7 +6814,7 @@
             <w:lastRenderedPageBreak/>
             <w:t>Suivi et évaluation</w:t>
           </w:r>
-          <w:bookmarkEnd w:id="36"/>
+          <w:bookmarkEnd w:id="37"/>
           <w:r>
             <w:rPr>
               <w:rFonts w:cs="Calibri"/>
@@ -6484,11 +6826,11 @@
           <w:pPr>
             <w:pStyle w:val="Titre3"/>
           </w:pPr>
-          <w:bookmarkStart w:id="37" w:name="_Toc171328041"/>
+          <w:bookmarkStart w:id="38" w:name="_Toc171332067"/>
           <w:r>
             <w:t>Indicateurs de performances</w:t>
           </w:r>
-          <w:bookmarkEnd w:id="37"/>
+          <w:bookmarkEnd w:id="38"/>
           <w:r>
             <w:t xml:space="preserve"> </w:t>
           </w:r>
@@ -6497,23 +6839,23 @@
           <w:pPr>
             <w:pStyle w:val="Titre3"/>
           </w:pPr>
-          <w:bookmarkStart w:id="38" w:name="_Toc171328042"/>
+          <w:bookmarkStart w:id="39" w:name="_Toc171332068"/>
           <w:r>
             <w:t xml:space="preserve">Organisation de réunions régulières </w:t>
           </w:r>
         </w:p>
       </w:sdtContent>
     </w:sdt>
-    <w:bookmarkEnd w:id="38" w:displacedByCustomXml="prev"/>
+    <w:bookmarkEnd w:id="39" w:displacedByCustomXml="prev"/>
     <w:p>
       <w:pPr>
         <w:pStyle w:val="Titre1"/>
       </w:pPr>
-      <w:bookmarkStart w:id="39" w:name="_Toc171328043"/>
+      <w:bookmarkStart w:id="40" w:name="_Toc171332069"/>
       <w:r>
         <w:t>Annexes</w:t>
       </w:r>
-      <w:bookmarkEnd w:id="39"/>
+      <w:bookmarkEnd w:id="40"/>
     </w:p>
     <w:p>
       <w:pPr>
@@ -6522,14 +6864,14 @@
           <w:rFonts w:cs="Calibri"/>
         </w:rPr>
       </w:pPr>
-      <w:bookmarkStart w:id="40" w:name="_Toc171328044"/>
+      <w:bookmarkStart w:id="41" w:name="_Toc171332070"/>
       <w:r>
         <w:rPr>
           <w:rFonts w:cs="Calibri"/>
         </w:rPr>
         <w:t>Glossaire</w:t>
       </w:r>
-      <w:bookmarkEnd w:id="40"/>
+      <w:bookmarkEnd w:id="41"/>
     </w:p>
     <w:tbl>
       <w:tblPr>
@@ -6898,7 +7240,7 @@
           <w:rFonts w:cs="Calibri"/>
         </w:rPr>
       </w:pPr>
-      <w:bookmarkStart w:id="41" w:name="_Toc171328045"/>
+      <w:bookmarkStart w:id="42" w:name="_Toc171332071"/>
       <w:r>
         <w:rPr>
           <w:rFonts w:cs="Calibri"/>
@@ -6911,7 +7253,7 @@
         </w:rPr>
         <w:t xml:space="preserve"> et références</w:t>
       </w:r>
-      <w:bookmarkEnd w:id="41"/>
+      <w:bookmarkEnd w:id="42"/>
     </w:p>
     <w:tbl>
       <w:tblPr>
@@ -7218,6 +7560,12 @@
                 <w:rStyle w:val="a-size-extra-large"/>
               </w:rPr>
             </w:pPr>
+            <w:r>
+              <w:rPr>
+                <w:rStyle w:val="a-size-extra-large"/>
+              </w:rPr>
+              <w:t>https://yuka.io/en/</w:t>
+            </w:r>
           </w:p>
         </w:tc>
         <w:tc>
@@ -7231,6 +7579,12 @@
                 <w:rFonts w:cs="Calibri"/>
               </w:rPr>
             </w:pPr>
+            <w:r>
+              <w:rPr>
+                <w:rFonts w:cs="Calibri"/>
+              </w:rPr>
+              <w:t>REF [5]</w:t>
+            </w:r>
           </w:p>
         </w:tc>
       </w:tr>
@@ -7245,6 +7599,12 @@
                 <w:rStyle w:val="a-size-extra-large"/>
               </w:rPr>
             </w:pPr>
+            <w:r>
+              <w:rPr>
+                <w:rStyle w:val="a-size-extra-large"/>
+              </w:rPr>
+              <w:t>https://etiquettable.eco2initiative.com/</w:t>
+            </w:r>
           </w:p>
         </w:tc>
         <w:tc>
@@ -7258,6 +7618,12 @@
                 <w:rFonts w:cs="Calibri"/>
               </w:rPr>
             </w:pPr>
+            <w:r>
+              <w:rPr>
+                <w:rFonts w:cs="Calibri"/>
+              </w:rPr>
+              <w:t>REF [6]</w:t>
+            </w:r>
           </w:p>
         </w:tc>
       </w:tr>
@@ -7301,12 +7667,12 @@
       <w:pPr>
         <w:pStyle w:val="Titre2"/>
       </w:pPr>
-      <w:bookmarkStart w:id="42" w:name="_Toc171328046"/>
+      <w:bookmarkStart w:id="43" w:name="_Toc171332072"/>
       <w:r>
         <w:lastRenderedPageBreak/>
         <w:t>Diffusion du document</w:t>
       </w:r>
-      <w:bookmarkEnd w:id="42"/>
+      <w:bookmarkEnd w:id="43"/>
     </w:p>
     <w:tbl>
       <w:tblPr>
@@ -7626,11 +7992,11 @@
       <w:pPr>
         <w:pStyle w:val="Titre2"/>
       </w:pPr>
-      <w:bookmarkStart w:id="43" w:name="_Toc171328047"/>
+      <w:bookmarkStart w:id="44" w:name="_Toc171332073"/>
       <w:r>
         <w:t>Historique des modifications</w:t>
       </w:r>
-      <w:bookmarkEnd w:id="43"/>
+      <w:bookmarkEnd w:id="44"/>
     </w:p>
     <w:tbl>
       <w:tblPr>
@@ -7990,12 +8356,12 @@
       </w:pPr>
     </w:p>
     <w:sectPr>
-      <w:headerReference w:type="even" r:id="rId15"/>
-      <w:headerReference w:type="default" r:id="rId16"/>
-      <w:footerReference w:type="even" r:id="rId17"/>
-      <w:footerReference w:type="default" r:id="rId18"/>
-      <w:headerReference w:type="first" r:id="rId19"/>
-      <w:footerReference w:type="first" r:id="rId20"/>
+      <w:headerReference w:type="even" r:id="rId20"/>
+      <w:headerReference w:type="default" r:id="rId21"/>
+      <w:footerReference w:type="even" r:id="rId22"/>
+      <w:footerReference w:type="default" r:id="rId23"/>
+      <w:headerReference w:type="first" r:id="rId24"/>
+      <w:footerReference w:type="first" r:id="rId25"/>
       <w:pgSz w:w="11906" w:h="16838"/>
       <w:pgMar w:top="1417" w:right="1417" w:bottom="1417" w:left="1417" w:header="709" w:footer="709" w:gutter="0"/>
       <w:pgNumType w:start="0"/>
@@ -18773,7 +19139,6 @@
     <w:rsid w:val="00440ED8"/>
     <w:rsid w:val="004A4A74"/>
     <w:rsid w:val="00503D9F"/>
-    <w:rsid w:val="005653A8"/>
     <w:rsid w:val="0057079E"/>
     <w:rsid w:val="00572BD5"/>
     <w:rsid w:val="00581465"/>
@@ -18817,6 +19182,7 @@
     <w:rsid w:val="00A41F8D"/>
     <w:rsid w:val="00A4493F"/>
     <w:rsid w:val="00A60146"/>
+    <w:rsid w:val="00A757A4"/>
     <w:rsid w:val="00AB7923"/>
     <w:rsid w:val="00B30B07"/>
     <w:rsid w:val="00B8768F"/>
@@ -18824,6 +19190,7 @@
     <w:rsid w:val="00C70753"/>
     <w:rsid w:val="00C86877"/>
     <w:rsid w:val="00D15DCB"/>
+    <w:rsid w:val="00D253B1"/>
     <w:rsid w:val="00D540B8"/>
     <w:rsid w:val="00DC1C77"/>
     <w:rsid w:val="00DD0C73"/>

</xml_diff>

<commit_message>
maj noms titres, ajout objectifs pour un utilisateur
</commit_message>
<xml_diff>
--- a/doc/Dossier_Organisation_2024.docx
+++ b/doc/Dossier_Organisation_2024.docx
@@ -694,7 +694,7 @@
                 </w:rPr>
                 <w:fldChar w:fldCharType="separate"/>
               </w:r>
-              <w:hyperlink w:anchor="_Toc171410843" w:history="1">
+              <w:hyperlink w:anchor="_Toc171417855" w:history="1">
                 <w:r>
                   <w:rPr>
                     <w:rStyle w:val="Lienhypertexte"/>
@@ -743,7 +743,7 @@
                     <w:noProof/>
                     <w:webHidden/>
                   </w:rPr>
-                  <w:instrText xml:space="preserve"> PAGEREF _Toc171410843 \h </w:instrText>
+                  <w:instrText xml:space="preserve"> PAGEREF _Toc171417855 \h </w:instrText>
                 </w:r>
                 <w:r>
                   <w:rPr>
@@ -792,7 +792,7 @@
                   <w14:ligatures w14:val="standardContextual"/>
                 </w:rPr>
               </w:pPr>
-              <w:hyperlink w:anchor="_Toc171410844" w:history="1">
+              <w:hyperlink w:anchor="_Toc171417856" w:history="1">
                 <w:r>
                   <w:rPr>
                     <w:rStyle w:val="Lienhypertexte"/>
@@ -839,7 +839,7 @@
                     <w:noProof/>
                     <w:webHidden/>
                   </w:rPr>
-                  <w:instrText xml:space="preserve"> PAGEREF _Toc171410844 \h </w:instrText>
+                  <w:instrText xml:space="preserve"> PAGEREF _Toc171417856 \h </w:instrText>
                 </w:r>
                 <w:r>
                   <w:rPr>
@@ -888,7 +888,7 @@
                   <w14:ligatures w14:val="standardContextual"/>
                 </w:rPr>
               </w:pPr>
-              <w:hyperlink w:anchor="_Toc171410845" w:history="1">
+              <w:hyperlink w:anchor="_Toc171417857" w:history="1">
                 <w:r>
                   <w:rPr>
                     <w:rStyle w:val="Lienhypertexte"/>
@@ -935,7 +935,7 @@
                     <w:noProof/>
                     <w:webHidden/>
                   </w:rPr>
-                  <w:instrText xml:space="preserve"> PAGEREF _Toc171410845 \h </w:instrText>
+                  <w:instrText xml:space="preserve"> PAGEREF _Toc171417857 \h </w:instrText>
                 </w:r>
                 <w:r>
                   <w:rPr>
@@ -984,7 +984,7 @@
                   <w14:ligatures w14:val="standardContextual"/>
                 </w:rPr>
               </w:pPr>
-              <w:hyperlink w:anchor="_Toc171410846" w:history="1">
+              <w:hyperlink w:anchor="_Toc171417858" w:history="1">
                 <w:r>
                   <w:rPr>
                     <w:rStyle w:val="Lienhypertexte"/>
@@ -1031,7 +1031,7 @@
                     <w:noProof/>
                     <w:webHidden/>
                   </w:rPr>
-                  <w:instrText xml:space="preserve"> PAGEREF _Toc171410846 \h </w:instrText>
+                  <w:instrText xml:space="preserve"> PAGEREF _Toc171417858 \h </w:instrText>
                 </w:r>
                 <w:r>
                   <w:rPr>
@@ -1078,7 +1078,7 @@
                   <w14:ligatures w14:val="standardContextual"/>
                 </w:rPr>
               </w:pPr>
-              <w:hyperlink w:anchor="_Toc171410847" w:history="1">
+              <w:hyperlink w:anchor="_Toc171417859" w:history="1">
                 <w:r>
                   <w:rPr>
                     <w:rStyle w:val="Lienhypertexte"/>
@@ -1127,7 +1127,7 @@
                     <w:noProof/>
                     <w:webHidden/>
                   </w:rPr>
-                  <w:instrText xml:space="preserve"> PAGEREF _Toc171410847 \h </w:instrText>
+                  <w:instrText xml:space="preserve"> PAGEREF _Toc171417859 \h </w:instrText>
                 </w:r>
                 <w:r>
                   <w:rPr>
@@ -1176,7 +1176,7 @@
                   <w14:ligatures w14:val="standardContextual"/>
                 </w:rPr>
               </w:pPr>
-              <w:hyperlink w:anchor="_Toc171410848" w:history="1">
+              <w:hyperlink w:anchor="_Toc171417860" w:history="1">
                 <w:r>
                   <w:rPr>
                     <w:rStyle w:val="Lienhypertexte"/>
@@ -1223,7 +1223,7 @@
                     <w:noProof/>
                     <w:webHidden/>
                   </w:rPr>
-                  <w:instrText xml:space="preserve"> PAGEREF _Toc171410848 \h </w:instrText>
+                  <w:instrText xml:space="preserve"> PAGEREF _Toc171417860 \h </w:instrText>
                 </w:r>
                 <w:r>
                   <w:rPr>
@@ -1272,7 +1272,7 @@
                   <w14:ligatures w14:val="standardContextual"/>
                 </w:rPr>
               </w:pPr>
-              <w:hyperlink w:anchor="_Toc171410849" w:history="1">
+              <w:hyperlink w:anchor="_Toc171417861" w:history="1">
                 <w:r>
                   <w:rPr>
                     <w:rStyle w:val="Lienhypertexte"/>
@@ -1319,7 +1319,7 @@
                     <w:noProof/>
                     <w:webHidden/>
                   </w:rPr>
-                  <w:instrText xml:space="preserve"> PAGEREF _Toc171410849 \h </w:instrText>
+                  <w:instrText xml:space="preserve"> PAGEREF _Toc171417861 \h </w:instrText>
                 </w:r>
                 <w:r>
                   <w:rPr>
@@ -1368,7 +1368,7 @@
                   <w14:ligatures w14:val="standardContextual"/>
                 </w:rPr>
               </w:pPr>
-              <w:hyperlink w:anchor="_Toc171410850" w:history="1">
+              <w:hyperlink w:anchor="_Toc171417862" w:history="1">
                 <w:r>
                   <w:rPr>
                     <w:rStyle w:val="Lienhypertexte"/>
@@ -1415,7 +1415,7 @@
                     <w:noProof/>
                     <w:webHidden/>
                   </w:rPr>
-                  <w:instrText xml:space="preserve"> PAGEREF _Toc171410850 \h </w:instrText>
+                  <w:instrText xml:space="preserve"> PAGEREF _Toc171417862 \h </w:instrText>
                 </w:r>
                 <w:r>
                   <w:rPr>
@@ -1464,7 +1464,7 @@
                   <w14:ligatures w14:val="standardContextual"/>
                 </w:rPr>
               </w:pPr>
-              <w:hyperlink w:anchor="_Toc171410851" w:history="1">
+              <w:hyperlink w:anchor="_Toc171417863" w:history="1">
                 <w:r>
                   <w:rPr>
                     <w:rStyle w:val="Lienhypertexte"/>
@@ -1511,7 +1511,7 @@
                     <w:noProof/>
                     <w:webHidden/>
                   </w:rPr>
-                  <w:instrText xml:space="preserve"> PAGEREF _Toc171410851 \h </w:instrText>
+                  <w:instrText xml:space="preserve"> PAGEREF _Toc171417863 \h </w:instrText>
                 </w:r>
                 <w:r>
                   <w:rPr>
@@ -1558,7 +1558,7 @@
                   <w14:ligatures w14:val="standardContextual"/>
                 </w:rPr>
               </w:pPr>
-              <w:hyperlink w:anchor="_Toc171410852" w:history="1">
+              <w:hyperlink w:anchor="_Toc171417864" w:history="1">
                 <w:r>
                   <w:rPr>
                     <w:rStyle w:val="Lienhypertexte"/>
@@ -1607,7 +1607,7 @@
                     <w:noProof/>
                     <w:webHidden/>
                   </w:rPr>
-                  <w:instrText xml:space="preserve"> PAGEREF _Toc171410852 \h </w:instrText>
+                  <w:instrText xml:space="preserve"> PAGEREF _Toc171417864 \h </w:instrText>
                 </w:r>
                 <w:r>
                   <w:rPr>
@@ -1656,7 +1656,7 @@
                   <w14:ligatures w14:val="standardContextual"/>
                 </w:rPr>
               </w:pPr>
-              <w:hyperlink w:anchor="_Toc171410853" w:history="1">
+              <w:hyperlink w:anchor="_Toc171417865" w:history="1">
                 <w:r>
                   <w:rPr>
                     <w:rStyle w:val="Lienhypertexte"/>
@@ -1703,7 +1703,7 @@
                     <w:noProof/>
                     <w:webHidden/>
                   </w:rPr>
-                  <w:instrText xml:space="preserve"> PAGEREF _Toc171410853 \h </w:instrText>
+                  <w:instrText xml:space="preserve"> PAGEREF _Toc171417865 \h </w:instrText>
                 </w:r>
                 <w:r>
                   <w:rPr>
@@ -1752,7 +1752,7 @@
                   <w14:ligatures w14:val="standardContextual"/>
                 </w:rPr>
               </w:pPr>
-              <w:hyperlink w:anchor="_Toc171410854" w:history="1">
+              <w:hyperlink w:anchor="_Toc171417866" w:history="1">
                 <w:r>
                   <w:rPr>
                     <w:rStyle w:val="Lienhypertexte"/>
@@ -1799,7 +1799,7 @@
                     <w:noProof/>
                     <w:webHidden/>
                   </w:rPr>
-                  <w:instrText xml:space="preserve"> PAGEREF _Toc171410854 \h </w:instrText>
+                  <w:instrText xml:space="preserve"> PAGEREF _Toc171417866 \h </w:instrText>
                 </w:r>
                 <w:r>
                   <w:rPr>
@@ -1848,7 +1848,7 @@
                   <w14:ligatures w14:val="standardContextual"/>
                 </w:rPr>
               </w:pPr>
-              <w:hyperlink w:anchor="_Toc171410855" w:history="1">
+              <w:hyperlink w:anchor="_Toc171417867" w:history="1">
                 <w:r>
                   <w:rPr>
                     <w:rStyle w:val="Lienhypertexte"/>
@@ -1895,7 +1895,7 @@
                     <w:noProof/>
                     <w:webHidden/>
                   </w:rPr>
-                  <w:instrText xml:space="preserve"> PAGEREF _Toc171410855 \h </w:instrText>
+                  <w:instrText xml:space="preserve"> PAGEREF _Toc171417867 \h </w:instrText>
                 </w:r>
                 <w:r>
                   <w:rPr>
@@ -1944,7 +1944,7 @@
                   <w14:ligatures w14:val="standardContextual"/>
                 </w:rPr>
               </w:pPr>
-              <w:hyperlink w:anchor="_Toc171410856" w:history="1">
+              <w:hyperlink w:anchor="_Toc171417868" w:history="1">
                 <w:r>
                   <w:rPr>
                     <w:rStyle w:val="Lienhypertexte"/>
@@ -1991,7 +1991,7 @@
                     <w:noProof/>
                     <w:webHidden/>
                   </w:rPr>
-                  <w:instrText xml:space="preserve"> PAGEREF _Toc171410856 \h </w:instrText>
+                  <w:instrText xml:space="preserve"> PAGEREF _Toc171417868 \h </w:instrText>
                 </w:r>
                 <w:r>
                   <w:rPr>
@@ -2038,7 +2038,7 @@
                   <w14:ligatures w14:val="standardContextual"/>
                 </w:rPr>
               </w:pPr>
-              <w:hyperlink w:anchor="_Toc171410857" w:history="1">
+              <w:hyperlink w:anchor="_Toc171417869" w:history="1">
                 <w:r>
                   <w:rPr>
                     <w:rStyle w:val="Lienhypertexte"/>
@@ -2087,7 +2087,7 @@
                     <w:noProof/>
                     <w:webHidden/>
                   </w:rPr>
-                  <w:instrText xml:space="preserve"> PAGEREF _Toc171410857 \h </w:instrText>
+                  <w:instrText xml:space="preserve"> PAGEREF _Toc171417869 \h </w:instrText>
                 </w:r>
                 <w:r>
                   <w:rPr>
@@ -2136,7 +2136,7 @@
                   <w14:ligatures w14:val="standardContextual"/>
                 </w:rPr>
               </w:pPr>
-              <w:hyperlink w:anchor="_Toc171410858" w:history="1">
+              <w:hyperlink w:anchor="_Toc171417870" w:history="1">
                 <w:r>
                   <w:rPr>
                     <w:rStyle w:val="Lienhypertexte"/>
@@ -2183,7 +2183,7 @@
                     <w:noProof/>
                     <w:webHidden/>
                   </w:rPr>
-                  <w:instrText xml:space="preserve"> PAGEREF _Toc171410858 \h </w:instrText>
+                  <w:instrText xml:space="preserve"> PAGEREF _Toc171417870 \h </w:instrText>
                 </w:r>
                 <w:r>
                   <w:rPr>
@@ -2232,7 +2232,7 @@
                   <w14:ligatures w14:val="standardContextual"/>
                 </w:rPr>
               </w:pPr>
-              <w:hyperlink w:anchor="_Toc171410859" w:history="1">
+              <w:hyperlink w:anchor="_Toc171417871" w:history="1">
                 <w:r>
                   <w:rPr>
                     <w:rStyle w:val="Lienhypertexte"/>
@@ -2258,7 +2258,7 @@
                     <w:rStyle w:val="Lienhypertexte"/>
                     <w:noProof/>
                   </w:rPr>
-                  <w:t>Les actions</w:t>
+                  <w:t>Les actions principales et secondaires</w:t>
                 </w:r>
                 <w:r>
                   <w:rPr>
@@ -2279,7 +2279,7 @@
                     <w:noProof/>
                     <w:webHidden/>
                   </w:rPr>
-                  <w:instrText xml:space="preserve"> PAGEREF _Toc171410859 \h </w:instrText>
+                  <w:instrText xml:space="preserve"> PAGEREF _Toc171417871 \h </w:instrText>
                 </w:r>
                 <w:r>
                   <w:rPr>
@@ -2299,7 +2299,7 @@
                     <w:noProof/>
                     <w:webHidden/>
                   </w:rPr>
-                  <w:t>11</w:t>
+                  <w:t>8</w:t>
                 </w:r>
                 <w:r>
                   <w:rPr>
@@ -2328,7 +2328,7 @@
                   <w14:ligatures w14:val="standardContextual"/>
                 </w:rPr>
               </w:pPr>
-              <w:hyperlink w:anchor="_Toc171410860" w:history="1">
+              <w:hyperlink w:anchor="_Toc171417872" w:history="1">
                 <w:r>
                   <w:rPr>
                     <w:rStyle w:val="Lienhypertexte"/>
@@ -2354,7 +2354,7 @@
                     <w:rStyle w:val="Lienhypertexte"/>
                     <w:noProof/>
                   </w:rPr>
-                  <w:t>Allocation des responsabilités</w:t>
+                  <w:t>Détail des actions et allocation des responsabilités</w:t>
                 </w:r>
                 <w:r>
                   <w:rPr>
@@ -2375,7 +2375,7 @@
                     <w:noProof/>
                     <w:webHidden/>
                   </w:rPr>
-                  <w:instrText xml:space="preserve"> PAGEREF _Toc171410860 \h </w:instrText>
+                  <w:instrText xml:space="preserve"> PAGEREF _Toc171417872 \h </w:instrText>
                 </w:r>
                 <w:r>
                   <w:rPr>
@@ -2395,7 +2395,7 @@
                     <w:noProof/>
                     <w:webHidden/>
                   </w:rPr>
-                  <w:t>11</w:t>
+                  <w:t>10</w:t>
                 </w:r>
                 <w:r>
                   <w:rPr>
@@ -2424,7 +2424,7 @@
                   <w14:ligatures w14:val="standardContextual"/>
                 </w:rPr>
               </w:pPr>
-              <w:hyperlink w:anchor="_Toc171410861" w:history="1">
+              <w:hyperlink w:anchor="_Toc171417873" w:history="1">
                 <w:r>
                   <w:rPr>
                     <w:rStyle w:val="Lienhypertexte"/>
@@ -2471,7 +2471,7 @@
                     <w:noProof/>
                     <w:webHidden/>
                   </w:rPr>
-                  <w:instrText xml:space="preserve"> PAGEREF _Toc171410861 \h </w:instrText>
+                  <w:instrText xml:space="preserve"> PAGEREF _Toc171417873 \h </w:instrText>
                 </w:r>
                 <w:r>
                   <w:rPr>
@@ -2520,7 +2520,7 @@
                   <w14:ligatures w14:val="standardContextual"/>
                 </w:rPr>
               </w:pPr>
-              <w:hyperlink w:anchor="_Toc171410862" w:history="1">
+              <w:hyperlink w:anchor="_Toc171417874" w:history="1">
                 <w:r>
                   <w:rPr>
                     <w:rStyle w:val="Lienhypertexte"/>
@@ -2569,7 +2569,7 @@
                     <w:noProof/>
                     <w:webHidden/>
                   </w:rPr>
-                  <w:instrText xml:space="preserve"> PAGEREF _Toc171410862 \h </w:instrText>
+                  <w:instrText xml:space="preserve"> PAGEREF _Toc171417874 \h </w:instrText>
                 </w:r>
                 <w:r>
                   <w:rPr>
@@ -2618,7 +2618,7 @@
                   <w14:ligatures w14:val="standardContextual"/>
                 </w:rPr>
               </w:pPr>
-              <w:hyperlink w:anchor="_Toc171410863" w:history="1">
+              <w:hyperlink w:anchor="_Toc171417875" w:history="1">
                 <w:r>
                   <w:rPr>
                     <w:rStyle w:val="Lienhypertexte"/>
@@ -2667,7 +2667,7 @@
                     <w:noProof/>
                     <w:webHidden/>
                   </w:rPr>
-                  <w:instrText xml:space="preserve"> PAGEREF _Toc171410863 \h </w:instrText>
+                  <w:instrText xml:space="preserve"> PAGEREF _Toc171417875 \h </w:instrText>
                 </w:r>
                 <w:r>
                   <w:rPr>
@@ -2716,7 +2716,7 @@
                   <w14:ligatures w14:val="standardContextual"/>
                 </w:rPr>
               </w:pPr>
-              <w:hyperlink w:anchor="_Toc171410864" w:history="1">
+              <w:hyperlink w:anchor="_Toc171417876" w:history="1">
                 <w:r>
                   <w:rPr>
                     <w:rStyle w:val="Lienhypertexte"/>
@@ -2743,7 +2743,7 @@
                     <w:noProof/>
                     <w:webHidden/>
                   </w:rPr>
-                  <w:instrText xml:space="preserve"> PAGEREF _Toc171410864 \h </w:instrText>
+                  <w:instrText xml:space="preserve"> PAGEREF _Toc171417876 \h </w:instrText>
                 </w:r>
                 <w:r>
                   <w:rPr>
@@ -2792,7 +2792,7 @@
                   <w14:ligatures w14:val="standardContextual"/>
                 </w:rPr>
               </w:pPr>
-              <w:hyperlink w:anchor="_Toc171410865" w:history="1">
+              <w:hyperlink w:anchor="_Toc171417877" w:history="1">
                 <w:r>
                   <w:rPr>
                     <w:rStyle w:val="Lienhypertexte"/>
@@ -2819,7 +2819,7 @@
                     <w:noProof/>
                     <w:webHidden/>
                   </w:rPr>
-                  <w:instrText xml:space="preserve"> PAGEREF _Toc171410865 \h </w:instrText>
+                  <w:instrText xml:space="preserve"> PAGEREF _Toc171417877 \h </w:instrText>
                 </w:r>
                 <w:r>
                   <w:rPr>
@@ -2866,7 +2866,7 @@
                   <w14:ligatures w14:val="standardContextual"/>
                 </w:rPr>
               </w:pPr>
-              <w:hyperlink w:anchor="_Toc171410866" w:history="1">
+              <w:hyperlink w:anchor="_Toc171417878" w:history="1">
                 <w:r>
                   <w:rPr>
                     <w:rStyle w:val="Lienhypertexte"/>
@@ -2915,7 +2915,7 @@
                     <w:noProof/>
                     <w:webHidden/>
                   </w:rPr>
-                  <w:instrText xml:space="preserve"> PAGEREF _Toc171410866 \h </w:instrText>
+                  <w:instrText xml:space="preserve"> PAGEREF _Toc171417878 \h </w:instrText>
                 </w:r>
                 <w:r>
                   <w:rPr>
@@ -2964,7 +2964,7 @@
                   <w14:ligatures w14:val="standardContextual"/>
                 </w:rPr>
               </w:pPr>
-              <w:hyperlink w:anchor="_Toc171410867" w:history="1">
+              <w:hyperlink w:anchor="_Toc171417879" w:history="1">
                 <w:r>
                   <w:rPr>
                     <w:rStyle w:val="Lienhypertexte"/>
@@ -3011,7 +3011,7 @@
                     <w:noProof/>
                     <w:webHidden/>
                   </w:rPr>
-                  <w:instrText xml:space="preserve"> PAGEREF _Toc171410867 \h </w:instrText>
+                  <w:instrText xml:space="preserve"> PAGEREF _Toc171417879 \h </w:instrText>
                 </w:r>
                 <w:r>
                   <w:rPr>
@@ -3060,7 +3060,7 @@
                   <w14:ligatures w14:val="standardContextual"/>
                 </w:rPr>
               </w:pPr>
-              <w:hyperlink w:anchor="_Toc171410868" w:history="1">
+              <w:hyperlink w:anchor="_Toc171417880" w:history="1">
                 <w:r>
                   <w:rPr>
                     <w:rStyle w:val="Lienhypertexte"/>
@@ -3107,7 +3107,7 @@
                     <w:noProof/>
                     <w:webHidden/>
                   </w:rPr>
-                  <w:instrText xml:space="preserve"> PAGEREF _Toc171410868 \h </w:instrText>
+                  <w:instrText xml:space="preserve"> PAGEREF _Toc171417880 \h </w:instrText>
                 </w:r>
                 <w:r>
                   <w:rPr>
@@ -3156,7 +3156,7 @@
                   <w14:ligatures w14:val="standardContextual"/>
                 </w:rPr>
               </w:pPr>
-              <w:hyperlink w:anchor="_Toc171410869" w:history="1">
+              <w:hyperlink w:anchor="_Toc171417881" w:history="1">
                 <w:r>
                   <w:rPr>
                     <w:rStyle w:val="Lienhypertexte"/>
@@ -3183,7 +3183,7 @@
                     <w:noProof/>
                     <w:webHidden/>
                   </w:rPr>
-                  <w:instrText xml:space="preserve"> PAGEREF _Toc171410869 \h </w:instrText>
+                  <w:instrText xml:space="preserve"> PAGEREF _Toc171417881 \h </w:instrText>
                 </w:r>
                 <w:r>
                   <w:rPr>
@@ -3232,7 +3232,7 @@
                   <w14:ligatures w14:val="standardContextual"/>
                 </w:rPr>
               </w:pPr>
-              <w:hyperlink w:anchor="_Toc171410870" w:history="1">
+              <w:hyperlink w:anchor="_Toc171417882" w:history="1">
                 <w:r>
                   <w:rPr>
                     <w:rStyle w:val="Lienhypertexte"/>
@@ -3259,7 +3259,7 @@
                     <w:noProof/>
                     <w:webHidden/>
                   </w:rPr>
-                  <w:instrText xml:space="preserve"> PAGEREF _Toc171410870 \h </w:instrText>
+                  <w:instrText xml:space="preserve"> PAGEREF _Toc171417882 \h </w:instrText>
                 </w:r>
                 <w:r>
                   <w:rPr>
@@ -3308,7 +3308,7 @@
                   <w14:ligatures w14:val="standardContextual"/>
                 </w:rPr>
               </w:pPr>
-              <w:hyperlink w:anchor="_Toc171410871" w:history="1">
+              <w:hyperlink w:anchor="_Toc171417883" w:history="1">
                 <w:r>
                   <w:rPr>
                     <w:rStyle w:val="Lienhypertexte"/>
@@ -3335,7 +3335,7 @@
                     <w:noProof/>
                     <w:webHidden/>
                   </w:rPr>
-                  <w:instrText xml:space="preserve"> PAGEREF _Toc171410871 \h </w:instrText>
+                  <w:instrText xml:space="preserve"> PAGEREF _Toc171417883 \h </w:instrText>
                 </w:r>
                 <w:r>
                   <w:rPr>
@@ -3384,7 +3384,7 @@
                   <w14:ligatures w14:val="standardContextual"/>
                 </w:rPr>
               </w:pPr>
-              <w:hyperlink w:anchor="_Toc171410872" w:history="1">
+              <w:hyperlink w:anchor="_Toc171417884" w:history="1">
                 <w:r>
                   <w:rPr>
                     <w:rStyle w:val="Lienhypertexte"/>
@@ -3431,7 +3431,7 @@
                     <w:noProof/>
                     <w:webHidden/>
                   </w:rPr>
-                  <w:instrText xml:space="preserve"> PAGEREF _Toc171410872 \h </w:instrText>
+                  <w:instrText xml:space="preserve"> PAGEREF _Toc171417884 \h </w:instrText>
                 </w:r>
                 <w:r>
                   <w:rPr>
@@ -3480,7 +3480,7 @@
                   <w14:ligatures w14:val="standardContextual"/>
                 </w:rPr>
               </w:pPr>
-              <w:hyperlink w:anchor="_Toc171410873" w:history="1">
+              <w:hyperlink w:anchor="_Toc171417885" w:history="1">
                 <w:r>
                   <w:rPr>
                     <w:rStyle w:val="Lienhypertexte"/>
@@ -3507,7 +3507,7 @@
                     <w:noProof/>
                     <w:webHidden/>
                   </w:rPr>
-                  <w:instrText xml:space="preserve"> PAGEREF _Toc171410873 \h </w:instrText>
+                  <w:instrText xml:space="preserve"> PAGEREF _Toc171417885 \h </w:instrText>
                 </w:r>
                 <w:r>
                   <w:rPr>
@@ -3556,7 +3556,7 @@
                   <w14:ligatures w14:val="standardContextual"/>
                 </w:rPr>
               </w:pPr>
-              <w:hyperlink w:anchor="_Toc171410874" w:history="1">
+              <w:hyperlink w:anchor="_Toc171417886" w:history="1">
                 <w:r>
                   <w:rPr>
                     <w:rStyle w:val="Lienhypertexte"/>
@@ -3583,7 +3583,7 @@
                     <w:noProof/>
                     <w:webHidden/>
                   </w:rPr>
-                  <w:instrText xml:space="preserve"> PAGEREF _Toc171410874 \h </w:instrText>
+                  <w:instrText xml:space="preserve"> PAGEREF _Toc171417886 \h </w:instrText>
                 </w:r>
                 <w:r>
                   <w:rPr>
@@ -3630,7 +3630,7 @@
                   <w14:ligatures w14:val="standardContextual"/>
                 </w:rPr>
               </w:pPr>
-              <w:hyperlink w:anchor="_Toc171410875" w:history="1">
+              <w:hyperlink w:anchor="_Toc171417887" w:history="1">
                 <w:r>
                   <w:rPr>
                     <w:rStyle w:val="Lienhypertexte"/>
@@ -3679,7 +3679,7 @@
                     <w:noProof/>
                     <w:webHidden/>
                   </w:rPr>
-                  <w:instrText xml:space="preserve"> PAGEREF _Toc171410875 \h </w:instrText>
+                  <w:instrText xml:space="preserve"> PAGEREF _Toc171417887 \h </w:instrText>
                 </w:r>
                 <w:r>
                   <w:rPr>
@@ -3728,7 +3728,7 @@
                   <w14:ligatures w14:val="standardContextual"/>
                 </w:rPr>
               </w:pPr>
-              <w:hyperlink w:anchor="_Toc171410876" w:history="1">
+              <w:hyperlink w:anchor="_Toc171417888" w:history="1">
                 <w:r>
                   <w:rPr>
                     <w:rStyle w:val="Lienhypertexte"/>
@@ -3775,7 +3775,7 @@
                     <w:noProof/>
                     <w:webHidden/>
                   </w:rPr>
-                  <w:instrText xml:space="preserve"> PAGEREF _Toc171410876 \h </w:instrText>
+                  <w:instrText xml:space="preserve"> PAGEREF _Toc171417888 \h </w:instrText>
                 </w:r>
                 <w:r>
                   <w:rPr>
@@ -3824,7 +3824,7 @@
                   <w14:ligatures w14:val="standardContextual"/>
                 </w:rPr>
               </w:pPr>
-              <w:hyperlink w:anchor="_Toc171410877" w:history="1">
+              <w:hyperlink w:anchor="_Toc171417889" w:history="1">
                 <w:r>
                   <w:rPr>
                     <w:rStyle w:val="Lienhypertexte"/>
@@ -3871,7 +3871,7 @@
                     <w:noProof/>
                     <w:webHidden/>
                   </w:rPr>
-                  <w:instrText xml:space="preserve"> PAGEREF _Toc171410877 \h </w:instrText>
+                  <w:instrText xml:space="preserve"> PAGEREF _Toc171417889 \h </w:instrText>
                 </w:r>
                 <w:r>
                   <w:rPr>
@@ -3920,7 +3920,7 @@
                   <w14:ligatures w14:val="standardContextual"/>
                 </w:rPr>
               </w:pPr>
-              <w:hyperlink w:anchor="_Toc171410878" w:history="1">
+              <w:hyperlink w:anchor="_Toc171417890" w:history="1">
                 <w:r>
                   <w:rPr>
                     <w:rStyle w:val="Lienhypertexte"/>
@@ -3967,7 +3967,7 @@
                     <w:noProof/>
                     <w:webHidden/>
                   </w:rPr>
-                  <w:instrText xml:space="preserve"> PAGEREF _Toc171410878 \h </w:instrText>
+                  <w:instrText xml:space="preserve"> PAGEREF _Toc171417890 \h </w:instrText>
                 </w:r>
                 <w:r>
                   <w:rPr>
@@ -4016,7 +4016,7 @@
                   <w14:ligatures w14:val="standardContextual"/>
                 </w:rPr>
               </w:pPr>
-              <w:hyperlink w:anchor="_Toc171410879" w:history="1">
+              <w:hyperlink w:anchor="_Toc171417891" w:history="1">
                 <w:r>
                   <w:rPr>
                     <w:rStyle w:val="Lienhypertexte"/>
@@ -4063,7 +4063,7 @@
                     <w:noProof/>
                     <w:webHidden/>
                   </w:rPr>
-                  <w:instrText xml:space="preserve"> PAGEREF _Toc171410879 \h </w:instrText>
+                  <w:instrText xml:space="preserve"> PAGEREF _Toc171417891 \h </w:instrText>
                 </w:r>
                 <w:r>
                   <w:rPr>
@@ -4112,7 +4112,7 @@
                   <w14:ligatures w14:val="standardContextual"/>
                 </w:rPr>
               </w:pPr>
-              <w:hyperlink w:anchor="_Toc171410880" w:history="1">
+              <w:hyperlink w:anchor="_Toc171417892" w:history="1">
                 <w:r>
                   <w:rPr>
                     <w:rStyle w:val="Lienhypertexte"/>
@@ -4159,7 +4159,7 @@
                     <w:noProof/>
                     <w:webHidden/>
                   </w:rPr>
-                  <w:instrText xml:space="preserve"> PAGEREF _Toc171410880 \h </w:instrText>
+                  <w:instrText xml:space="preserve"> PAGEREF _Toc171417892 \h </w:instrText>
                 </w:r>
                 <w:r>
                   <w:rPr>
@@ -4206,7 +4206,7 @@
                   <w14:ligatures w14:val="standardContextual"/>
                 </w:rPr>
               </w:pPr>
-              <w:hyperlink w:anchor="_Toc171410881" w:history="1">
+              <w:hyperlink w:anchor="_Toc171417893" w:history="1">
                 <w:r>
                   <w:rPr>
                     <w:rStyle w:val="Lienhypertexte"/>
@@ -4255,7 +4255,7 @@
                     <w:noProof/>
                     <w:webHidden/>
                   </w:rPr>
-                  <w:instrText xml:space="preserve"> PAGEREF _Toc171410881 \h </w:instrText>
+                  <w:instrText xml:space="preserve"> PAGEREF _Toc171417893 \h </w:instrText>
                 </w:r>
                 <w:r>
                   <w:rPr>
@@ -4275,7 +4275,7 @@
                     <w:noProof/>
                     <w:webHidden/>
                   </w:rPr>
-                  <w:t>12</w:t>
+                  <w:t>11</w:t>
                 </w:r>
                 <w:r>
                   <w:rPr>
@@ -4304,7 +4304,7 @@
                   <w14:ligatures w14:val="standardContextual"/>
                 </w:rPr>
               </w:pPr>
-              <w:hyperlink w:anchor="_Toc171410882" w:history="1">
+              <w:hyperlink w:anchor="_Toc171417894" w:history="1">
                 <w:r>
                   <w:rPr>
                     <w:rStyle w:val="Lienhypertexte"/>
@@ -4353,7 +4353,7 @@
                     <w:noProof/>
                     <w:webHidden/>
                   </w:rPr>
-                  <w:instrText xml:space="preserve"> PAGEREF _Toc171410882 \h </w:instrText>
+                  <w:instrText xml:space="preserve"> PAGEREF _Toc171417894 \h </w:instrText>
                 </w:r>
                 <w:r>
                   <w:rPr>
@@ -4373,7 +4373,7 @@
                     <w:noProof/>
                     <w:webHidden/>
                   </w:rPr>
-                  <w:t>12</w:t>
+                  <w:t>11</w:t>
                 </w:r>
                 <w:r>
                   <w:rPr>
@@ -4402,7 +4402,7 @@
                   <w14:ligatures w14:val="standardContextual"/>
                 </w:rPr>
               </w:pPr>
-              <w:hyperlink w:anchor="_Toc171410883" w:history="1">
+              <w:hyperlink w:anchor="_Toc171417895" w:history="1">
                 <w:r>
                   <w:rPr>
                     <w:rStyle w:val="Lienhypertexte"/>
@@ -4451,7 +4451,7 @@
                     <w:noProof/>
                     <w:webHidden/>
                   </w:rPr>
-                  <w:instrText xml:space="preserve"> PAGEREF _Toc171410883 \h </w:instrText>
+                  <w:instrText xml:space="preserve"> PAGEREF _Toc171417895 \h </w:instrText>
                 </w:r>
                 <w:r>
                   <w:rPr>
@@ -4500,7 +4500,7 @@
                   <w14:ligatures w14:val="standardContextual"/>
                 </w:rPr>
               </w:pPr>
-              <w:hyperlink w:anchor="_Toc171410884" w:history="1">
+              <w:hyperlink w:anchor="_Toc171417896" w:history="1">
                 <w:r>
                   <w:rPr>
                     <w:rStyle w:val="Lienhypertexte"/>
@@ -4547,7 +4547,7 @@
                     <w:noProof/>
                     <w:webHidden/>
                   </w:rPr>
-                  <w:instrText xml:space="preserve"> PAGEREF _Toc171410884 \h </w:instrText>
+                  <w:instrText xml:space="preserve"> PAGEREF _Toc171417896 \h </w:instrText>
                 </w:r>
                 <w:r>
                   <w:rPr>
@@ -4596,7 +4596,7 @@
                   <w14:ligatures w14:val="standardContextual"/>
                 </w:rPr>
               </w:pPr>
-              <w:hyperlink w:anchor="_Toc171410885" w:history="1">
+              <w:hyperlink w:anchor="_Toc171417897" w:history="1">
                 <w:r>
                   <w:rPr>
                     <w:rStyle w:val="Lienhypertexte"/>
@@ -4643,7 +4643,7 @@
                     <w:noProof/>
                     <w:webHidden/>
                   </w:rPr>
-                  <w:instrText xml:space="preserve"> PAGEREF _Toc171410885 \h </w:instrText>
+                  <w:instrText xml:space="preserve"> PAGEREF _Toc171417897 \h </w:instrText>
                 </w:r>
                 <w:r>
                   <w:rPr>
@@ -5059,16 +5059,6 @@
             </w:rPr>
             <w:fldChar w:fldCharType="end"/>
           </w:r>
-        </w:p>
-        <w:p>
-          <w:pPr>
-            <w:tabs>
-              <w:tab w:val="left" w:pos="1454"/>
-            </w:tabs>
-            <w:rPr>
-              <w:rFonts w:cs="Calibri"/>
-            </w:rPr>
-          </w:pPr>
         </w:p>
         <w:p>
           <w:pPr>
@@ -5341,8 +5331,9 @@
           <w:pPr>
             <w:pStyle w:val="Titre1"/>
           </w:pPr>
-          <w:bookmarkStart w:id="0" w:name="_Toc171410843"/>
-          <w:r>
+          <w:bookmarkStart w:id="0" w:name="_Toc171417855"/>
+          <w:r>
+            <w:lastRenderedPageBreak/>
             <w:t>Analyse des processus métier</w:t>
           </w:r>
           <w:bookmarkEnd w:id="0"/>
@@ -5351,7 +5342,7 @@
           <w:pPr>
             <w:pStyle w:val="Titre2"/>
           </w:pPr>
-          <w:bookmarkStart w:id="1" w:name="_Toc171410844"/>
+          <w:bookmarkStart w:id="1" w:name="_Toc171417856"/>
           <w:r>
             <w:t>B</w:t>
           </w:r>
@@ -5369,7 +5360,7 @@
           <w:pPr>
             <w:pStyle w:val="Titre2"/>
           </w:pPr>
-          <w:bookmarkStart w:id="2" w:name="_Toc171410845"/>
+          <w:bookmarkStart w:id="2" w:name="_Toc171417857"/>
           <w:r>
             <w:t>F</w:t>
           </w:r>
@@ -5387,7 +5378,7 @@
           <w:pPr>
             <w:pStyle w:val="Titre2"/>
           </w:pPr>
-          <w:bookmarkStart w:id="3" w:name="_Toc171410846"/>
+          <w:bookmarkStart w:id="3" w:name="_Toc171417858"/>
           <w:r>
             <w:t>R</w:t>
           </w:r>
@@ -5420,7 +5411,7 @@
           <w:pPr>
             <w:pStyle w:val="Titre1"/>
           </w:pPr>
-          <w:bookmarkStart w:id="4" w:name="_Toc171410847"/>
+          <w:bookmarkStart w:id="4" w:name="_Toc171417859"/>
           <w:r>
             <w:t>S</w:t>
           </w:r>
@@ -5439,7 +5430,7 @@
           <w:pPr>
             <w:pStyle w:val="Titre2"/>
           </w:pPr>
-          <w:bookmarkStart w:id="5" w:name="_Toc171410848"/>
+          <w:bookmarkStart w:id="5" w:name="_Toc171417860"/>
           <w:r>
             <w:t>C</w:t>
           </w:r>
@@ -5453,19 +5444,24 @@
         </w:p>
         <w:p>
           <w:r>
-            <w:t xml:space="preserve">Notre équipe se compose de trois data scientists actuellement en mastère à Aix Ynov Campus. Chacun de nous dispose de son propre matériel, ce qui nous permet de travailler en autonomie. Nous possédons des compétences variées en science des données, en machine learning, et en développement web. Nos connaissances techniques incluent la manipulation de bases de données, le développement d'algorithmes de deep learning pour la prédiction d’éco-scores, et la création de tableaux de bord interactifs pour l'analyse des données de consommation. Cette diversité de </w:t>
-          </w:r>
-          <w:r>
-            <w:lastRenderedPageBreak/>
-            <w:t>compétences au sein de notre équipe constitue une force majeure pour le développement et le déploiement de notre application.</w:t>
+            <w:t xml:space="preserve">Notre équipe se compose de trois data scientists actuellement en mastère à Aix </w:t>
+          </w:r>
+          <w:proofErr w:type="spellStart"/>
+          <w:r>
+            <w:t>Ynov</w:t>
+          </w:r>
+          <w:proofErr w:type="spellEnd"/>
+          <w:r>
+            <w:t xml:space="preserve"> Campus. Chacun de nous dispose de son propre matériel, ce qui nous permet de travailler en autonomie. Nous possédons des compétences variées en science des données, en machine learning, et en développement web. Nos connaissances techniques incluent la manipulation de bases de données, le développement d'algorithmes de deep learning pour la prédiction d’éco-scores, et la création de tableaux de bord interactifs pour l'analyse des données de consommation. Cette diversité de compétences au sein de notre équipe constitue une force majeure pour le développement et le déploiement de notre application.</w:t>
           </w:r>
         </w:p>
         <w:p>
           <w:pPr>
             <w:pStyle w:val="Titre2"/>
           </w:pPr>
-          <w:bookmarkStart w:id="6" w:name="_Toc171410849"/>
-          <w:r>
+          <w:bookmarkStart w:id="6" w:name="_Toc171417861"/>
+          <w:r>
+            <w:lastRenderedPageBreak/>
             <w:t>B</w:t>
           </w:r>
           <w:r>
@@ -5485,7 +5481,7 @@
           <w:pPr>
             <w:pStyle w:val="Titre2"/>
           </w:pPr>
-          <w:bookmarkStart w:id="7" w:name="_Toc171410850"/>
+          <w:bookmarkStart w:id="7" w:name="_Toc171417862"/>
           <w:r>
             <w:t>S</w:t>
           </w:r>
@@ -5509,7 +5505,7 @@
           <w:pPr>
             <w:pStyle w:val="Titre2"/>
           </w:pPr>
-          <w:bookmarkStart w:id="8" w:name="_Toc171410851"/>
+          <w:bookmarkStart w:id="8" w:name="_Toc171417863"/>
           <w:r>
             <w:t>P</w:t>
           </w:r>
@@ -5533,7 +5529,7 @@
           <w:pPr>
             <w:pStyle w:val="Titre1"/>
           </w:pPr>
-          <w:bookmarkStart w:id="9" w:name="_Toc171410852"/>
+          <w:bookmarkStart w:id="9" w:name="_Toc171417864"/>
           <w:r>
             <w:t>Projets d'évolution</w:t>
           </w:r>
@@ -5549,7 +5545,7 @@
           <w:pPr>
             <w:pStyle w:val="Titre2"/>
           </w:pPr>
-          <w:bookmarkStart w:id="10" w:name="_Toc171410853"/>
+          <w:bookmarkStart w:id="10" w:name="_Toc171417865"/>
           <w:r>
             <w:t>Surveillance des nouvelles technologies</w:t>
           </w:r>
@@ -5588,7 +5584,7 @@
           <w:pPr>
             <w:pStyle w:val="Titre2"/>
           </w:pPr>
-          <w:bookmarkStart w:id="11" w:name="_Toc171410854"/>
+          <w:bookmarkStart w:id="11" w:name="_Toc171417866"/>
           <w:r>
             <w:t>I</w:t>
           </w:r>
@@ -5627,11 +5623,7 @@
             <w:t>.</w:t>
           </w:r>
           <w:r>
-            <w:t xml:space="preserve"> Permettra à l’utilisateur de recycler </w:t>
-          </w:r>
-          <w:r>
-            <w:lastRenderedPageBreak/>
-            <w:t>au bon endroit de nombreux déchets très polluants, tel que des piles hors services, plutôt que de les jeter à la poubelle par simplicité.</w:t>
+            <w:t xml:space="preserve"> Permettra à l’utilisateur de recycler au bon endroit de nombreux déchets très polluants, tel que des piles hors services, plutôt que de les jeter à la poubelle par simplicité.</w:t>
           </w:r>
           <w:r>
             <w:t xml:space="preserve"> </w:t>
@@ -5652,7 +5644,16 @@
             </w:numPr>
           </w:pPr>
           <w:r>
-            <w:t>Centraliser les informations des communes françaises concernant les jours de collecte des déchets (catégories pris en charge, jour, heures de passages, consignes, etc)</w:t>
+            <w:lastRenderedPageBreak/>
+            <w:t xml:space="preserve">Centraliser les informations des communes françaises concernant les jours de collecte des déchets (catégories pris en charge, jour, heures de passages, consignes, </w:t>
+          </w:r>
+          <w:proofErr w:type="spellStart"/>
+          <w:r>
+            <w:t>etc</w:t>
+          </w:r>
+          <w:proofErr w:type="spellEnd"/>
+          <w:r>
+            <w:t>)</w:t>
           </w:r>
           <w:r>
             <w:t>.</w:t>
@@ -5749,7 +5750,7 @@
           <w:pPr>
             <w:pStyle w:val="Titre2"/>
           </w:pPr>
-          <w:bookmarkStart w:id="12" w:name="_Toc171410855"/>
+          <w:bookmarkStart w:id="12" w:name="_Toc171417867"/>
           <w:r>
             <w:t>Tendances</w:t>
           </w:r>
@@ -6163,9 +6164,8 @@
           <w:pPr>
             <w:pStyle w:val="Titre2"/>
           </w:pPr>
-          <w:bookmarkStart w:id="15" w:name="_Toc171410856"/>
-          <w:r>
-            <w:lastRenderedPageBreak/>
+          <w:bookmarkStart w:id="15" w:name="_Toc171417868"/>
+          <w:r>
             <w:t>C</w:t>
           </w:r>
           <w:r>
@@ -6308,6 +6308,7 @@
               <w:noProof/>
               <w:lang w:eastAsia="fr-FR"/>
             </w:rPr>
+            <w:lastRenderedPageBreak/>
             <w:drawing>
               <wp:anchor distT="0" distB="0" distL="114300" distR="114300" simplePos="0" relativeHeight="251661312" behindDoc="1" locked="0" layoutInCell="1" allowOverlap="1" wp14:anchorId="17E7D0F4" wp14:editId="63EB2623">
                 <wp:simplePos x="0" y="0"/>
@@ -6389,6 +6390,7 @@
             <w:t xml:space="preserve"> ECO2, </w:t>
           </w:r>
           <w:hyperlink r:id="rId19" w:history="1">
+            <w:proofErr w:type="spellStart"/>
             <w:r>
               <w:rPr>
                 <w:rStyle w:val="Lienhypertexte"/>
@@ -6396,6 +6398,7 @@
               </w:rPr>
               <w:t>Etiquettable</w:t>
             </w:r>
+            <w:proofErr w:type="spellEnd"/>
           </w:hyperlink>
           <w:r>
             <w:rPr>
@@ -6487,7 +6490,7 @@
           <w:pPr>
             <w:pStyle w:val="Titre1"/>
           </w:pPr>
-          <w:bookmarkStart w:id="16" w:name="_Toc171410857"/>
+          <w:bookmarkStart w:id="16" w:name="_Toc171417869"/>
           <w:r>
             <w:t>Plan d'action</w:t>
           </w:r>
@@ -6497,24 +6500,610 @@
           <w:pPr>
             <w:pStyle w:val="Titre2"/>
           </w:pPr>
-          <w:bookmarkStart w:id="17" w:name="_Toc171410858"/>
+          <w:bookmarkStart w:id="17" w:name="_Toc171417870"/>
           <w:r>
             <w:t>Les objectifs</w:t>
           </w:r>
           <w:bookmarkEnd w:id="17"/>
+        </w:p>
+        <w:p>
+          <w:pPr>
+            <w:rPr>
+              <w:lang w:eastAsia="fr-FR"/>
+            </w:rPr>
+          </w:pPr>
+          <w:r>
+            <w:rPr>
+              <w:lang w:eastAsia="fr-FR"/>
+            </w:rPr>
+            <w:t>Trouver les</w:t>
+          </w:r>
+          <w:r>
+            <w:rPr>
+              <w:lang w:eastAsia="fr-FR"/>
+            </w:rPr>
+            <w:t xml:space="preserve"> </w:t>
+          </w:r>
+          <w:r>
+            <w:rPr>
+              <w:lang w:eastAsia="fr-FR"/>
+            </w:rPr>
+            <w:t>p</w:t>
+          </w:r>
+          <w:r>
+            <w:rPr>
+              <w:lang w:eastAsia="fr-FR"/>
+            </w:rPr>
+            <w:t xml:space="preserve">oints de </w:t>
+          </w:r>
+          <w:r>
+            <w:rPr>
+              <w:lang w:eastAsia="fr-FR"/>
+            </w:rPr>
+            <w:t>d</w:t>
+          </w:r>
+          <w:r>
+            <w:rPr>
+              <w:lang w:eastAsia="fr-FR"/>
+            </w:rPr>
+            <w:t xml:space="preserve">épôt et de </w:t>
+          </w:r>
+          <w:r>
+            <w:rPr>
+              <w:lang w:eastAsia="fr-FR"/>
+            </w:rPr>
+            <w:t>c</w:t>
+          </w:r>
+          <w:r>
+            <w:rPr>
+              <w:lang w:eastAsia="fr-FR"/>
+            </w:rPr>
+            <w:t xml:space="preserve">ollecte de </w:t>
+          </w:r>
+          <w:r>
+            <w:rPr>
+              <w:lang w:eastAsia="fr-FR"/>
+            </w:rPr>
+            <w:t>d</w:t>
+          </w:r>
+          <w:r>
+            <w:rPr>
+              <w:lang w:eastAsia="fr-FR"/>
+            </w:rPr>
+            <w:t>échets :</w:t>
+          </w:r>
+        </w:p>
+        <w:p>
+          <w:pPr>
+            <w:pStyle w:val="Paragraphedeliste"/>
+            <w:numPr>
+              <w:ilvl w:val="0"/>
+              <w:numId w:val="74"/>
+            </w:numPr>
+            <w:rPr>
+              <w:lang w:eastAsia="fr-FR"/>
+            </w:rPr>
+          </w:pPr>
+          <w:r>
+            <w:rPr>
+              <w:lang w:eastAsia="fr-FR"/>
+            </w:rPr>
+            <w:t>Je veux utiliser la carte interactive pour localiser les points de dépôt et de collecte de déchets les plus proches de moi.</w:t>
+          </w:r>
+        </w:p>
+        <w:p>
+          <w:pPr>
+            <w:pStyle w:val="Paragraphedeliste"/>
+            <w:numPr>
+              <w:ilvl w:val="0"/>
+              <w:numId w:val="74"/>
+            </w:numPr>
+            <w:rPr>
+              <w:lang w:eastAsia="fr-FR"/>
+            </w:rPr>
+          </w:pPr>
+          <w:r>
+            <w:rPr>
+              <w:lang w:eastAsia="fr-FR"/>
+            </w:rPr>
+            <w:t>J'aimerais obtenir des informations détaillées sur chaque point de collecte (types de déchets acceptés, horaires, etc.).</w:t>
+          </w:r>
+        </w:p>
+        <w:p>
+          <w:pPr>
+            <w:rPr>
+              <w:lang w:eastAsia="fr-FR"/>
+            </w:rPr>
+          </w:pPr>
+          <w:r>
+            <w:rPr>
+              <w:lang w:eastAsia="fr-FR"/>
+            </w:rPr>
+            <w:t xml:space="preserve">Scan de </w:t>
+          </w:r>
+          <w:r>
+            <w:rPr>
+              <w:lang w:eastAsia="fr-FR"/>
+            </w:rPr>
+            <w:t>p</w:t>
+          </w:r>
+          <w:r>
+            <w:rPr>
+              <w:lang w:eastAsia="fr-FR"/>
+            </w:rPr>
+            <w:t xml:space="preserve">roduits pour </w:t>
+          </w:r>
+          <w:r>
+            <w:rPr>
+              <w:lang w:eastAsia="fr-FR"/>
+            </w:rPr>
+            <w:t>c</w:t>
+          </w:r>
+          <w:r>
+            <w:rPr>
+              <w:lang w:eastAsia="fr-FR"/>
+            </w:rPr>
+            <w:t>onnaître l’</w:t>
+          </w:r>
+          <w:r>
+            <w:rPr>
+              <w:lang w:eastAsia="fr-FR"/>
+            </w:rPr>
+            <w:t>é</w:t>
+          </w:r>
+          <w:r>
+            <w:rPr>
+              <w:lang w:eastAsia="fr-FR"/>
+            </w:rPr>
+            <w:t>co</w:t>
+          </w:r>
+          <w:r>
+            <w:rPr>
+              <w:lang w:eastAsia="fr-FR"/>
+            </w:rPr>
+            <w:t>-s</w:t>
+          </w:r>
+          <w:r>
+            <w:rPr>
+              <w:lang w:eastAsia="fr-FR"/>
+            </w:rPr>
+            <w:t>core :</w:t>
+          </w:r>
+        </w:p>
+        <w:p>
+          <w:pPr>
+            <w:pStyle w:val="Paragraphedeliste"/>
+            <w:numPr>
+              <w:ilvl w:val="0"/>
+              <w:numId w:val="75"/>
+            </w:numPr>
+            <w:rPr>
+              <w:lang w:eastAsia="fr-FR"/>
+            </w:rPr>
+          </w:pPr>
+          <w:r>
+            <w:rPr>
+              <w:lang w:eastAsia="fr-FR"/>
+            </w:rPr>
+            <w:t>Je veux pouvoir scanner des produits via l'application pour obtenir instantanément leur éco score.</w:t>
+          </w:r>
+        </w:p>
+        <w:p>
+          <w:pPr>
+            <w:pStyle w:val="Paragraphedeliste"/>
+            <w:numPr>
+              <w:ilvl w:val="0"/>
+              <w:numId w:val="75"/>
+            </w:numPr>
+            <w:rPr>
+              <w:lang w:eastAsia="fr-FR"/>
+            </w:rPr>
+          </w:pPr>
+          <w:r>
+            <w:rPr>
+              <w:lang w:eastAsia="fr-FR"/>
+            </w:rPr>
+            <w:t>Je souhaite comprendre l'impact environnemental des produits que je consomme grâce à une évaluation claire et visuelle.</w:t>
+          </w:r>
+        </w:p>
+        <w:p>
+          <w:pPr>
+            <w:rPr>
+              <w:lang w:eastAsia="fr-FR"/>
+            </w:rPr>
+          </w:pPr>
+          <w:r>
+            <w:rPr>
+              <w:lang w:eastAsia="fr-FR"/>
+            </w:rPr>
+            <w:t>Prédiction de l’</w:t>
+          </w:r>
+          <w:r>
+            <w:rPr>
+              <w:lang w:eastAsia="fr-FR"/>
+            </w:rPr>
+            <w:t>é</w:t>
+          </w:r>
+          <w:r>
+            <w:rPr>
+              <w:lang w:eastAsia="fr-FR"/>
+            </w:rPr>
+            <w:t>co</w:t>
+          </w:r>
+          <w:r>
+            <w:rPr>
+              <w:lang w:eastAsia="fr-FR"/>
+            </w:rPr>
+            <w:t>-s</w:t>
+          </w:r>
+          <w:r>
+            <w:rPr>
+              <w:lang w:eastAsia="fr-FR"/>
+            </w:rPr>
+            <w:t xml:space="preserve">core pour </w:t>
+          </w:r>
+          <w:r>
+            <w:rPr>
+              <w:lang w:eastAsia="fr-FR"/>
+            </w:rPr>
+            <w:t>les p</w:t>
+          </w:r>
+          <w:r>
+            <w:rPr>
+              <w:lang w:eastAsia="fr-FR"/>
+            </w:rPr>
+            <w:t xml:space="preserve">roduits </w:t>
+          </w:r>
+          <w:r>
+            <w:rPr>
+              <w:lang w:eastAsia="fr-FR"/>
+            </w:rPr>
+            <w:t>n</w:t>
+          </w:r>
+          <w:r>
+            <w:rPr>
+              <w:lang w:eastAsia="fr-FR"/>
+            </w:rPr>
+            <w:t xml:space="preserve">on </w:t>
+          </w:r>
+          <w:r>
+            <w:rPr>
+              <w:lang w:eastAsia="fr-FR"/>
+            </w:rPr>
+            <w:t>r</w:t>
+          </w:r>
+          <w:r>
+            <w:rPr>
+              <w:lang w:eastAsia="fr-FR"/>
+            </w:rPr>
+            <w:t>épertoriés :</w:t>
+          </w:r>
+        </w:p>
+        <w:p>
+          <w:pPr>
+            <w:pStyle w:val="Paragraphedeliste"/>
+            <w:numPr>
+              <w:ilvl w:val="0"/>
+              <w:numId w:val="76"/>
+            </w:numPr>
+            <w:rPr>
+              <w:lang w:eastAsia="fr-FR"/>
+            </w:rPr>
+          </w:pPr>
+          <w:r>
+            <w:rPr>
+              <w:lang w:eastAsia="fr-FR"/>
+            </w:rPr>
+            <w:t xml:space="preserve">J'aimerais </w:t>
+          </w:r>
+          <w:r>
+            <w:rPr>
+              <w:lang w:eastAsia="fr-FR"/>
+            </w:rPr>
+            <w:t>qu’une</w:t>
+          </w:r>
+          <w:r>
+            <w:rPr>
+              <w:lang w:eastAsia="fr-FR"/>
+            </w:rPr>
+            <w:t xml:space="preserve"> prédiction de l’éco score </w:t>
+          </w:r>
+          <w:r>
+            <w:rPr>
+              <w:lang w:eastAsia="fr-FR"/>
+            </w:rPr>
+            <w:t>soit disponible lorsque</w:t>
+          </w:r>
+          <w:r>
+            <w:rPr>
+              <w:lang w:eastAsia="fr-FR"/>
+            </w:rPr>
+            <w:t xml:space="preserve"> les produits </w:t>
+          </w:r>
+          <w:r>
+            <w:rPr>
+              <w:lang w:eastAsia="fr-FR"/>
+            </w:rPr>
+            <w:t xml:space="preserve">ne sont pas </w:t>
+          </w:r>
+          <w:r>
+            <w:rPr>
+              <w:lang w:eastAsia="fr-FR"/>
+            </w:rPr>
+            <w:t>répertoriés.</w:t>
+          </w:r>
+        </w:p>
+        <w:p>
+          <w:pPr>
+            <w:rPr>
+              <w:lang w:eastAsia="fr-FR"/>
+            </w:rPr>
+          </w:pPr>
+          <w:r>
+            <w:rPr>
+              <w:lang w:eastAsia="fr-FR"/>
+            </w:rPr>
+            <w:t xml:space="preserve">Suivi de mes </w:t>
+          </w:r>
+          <w:r>
+            <w:rPr>
+              <w:lang w:eastAsia="fr-FR"/>
+            </w:rPr>
+            <w:t>h</w:t>
+          </w:r>
+          <w:r>
+            <w:rPr>
+              <w:lang w:eastAsia="fr-FR"/>
+            </w:rPr>
+            <w:t xml:space="preserve">abitudes de </w:t>
+          </w:r>
+          <w:r>
+            <w:rPr>
+              <w:lang w:eastAsia="fr-FR"/>
+            </w:rPr>
+            <w:t>c</w:t>
+          </w:r>
+          <w:r>
+            <w:rPr>
+              <w:lang w:eastAsia="fr-FR"/>
+            </w:rPr>
+            <w:t>onsommation :</w:t>
+          </w:r>
+        </w:p>
+        <w:p>
+          <w:pPr>
+            <w:pStyle w:val="Paragraphedeliste"/>
+            <w:numPr>
+              <w:ilvl w:val="0"/>
+              <w:numId w:val="77"/>
+            </w:numPr>
+            <w:rPr>
+              <w:lang w:eastAsia="fr-FR"/>
+            </w:rPr>
+          </w:pPr>
+          <w:r>
+            <w:rPr>
+              <w:lang w:eastAsia="fr-FR"/>
+            </w:rPr>
+            <w:t>Je veux accéder à mon tableau de bord personnel pour visualiser mes habitudes de consommation et leur impact environnemental.</w:t>
+          </w:r>
+        </w:p>
+        <w:p>
+          <w:pPr>
+            <w:pStyle w:val="Paragraphedeliste"/>
+            <w:numPr>
+              <w:ilvl w:val="0"/>
+              <w:numId w:val="77"/>
+            </w:numPr>
+            <w:rPr>
+              <w:lang w:eastAsia="fr-FR"/>
+            </w:rPr>
+          </w:pPr>
+          <w:r>
+            <w:rPr>
+              <w:lang w:eastAsia="fr-FR"/>
+            </w:rPr>
+            <w:t>Je souhaite recevoir des recommandations personnalisées pour réduire mon empreinte écologique.</w:t>
+          </w:r>
+        </w:p>
+        <w:p>
+          <w:pPr>
+            <w:rPr>
+              <w:lang w:eastAsia="fr-FR"/>
+            </w:rPr>
+          </w:pPr>
+          <w:r>
+            <w:rPr>
+              <w:lang w:eastAsia="fr-FR"/>
+            </w:rPr>
+            <w:t xml:space="preserve">Analyse </w:t>
+          </w:r>
+          <w:r>
+            <w:rPr>
+              <w:lang w:eastAsia="fr-FR"/>
+            </w:rPr>
+            <w:t>g</w:t>
+          </w:r>
+          <w:r>
+            <w:rPr>
+              <w:lang w:eastAsia="fr-FR"/>
+            </w:rPr>
+            <w:t xml:space="preserve">lobale des </w:t>
+          </w:r>
+          <w:r>
+            <w:rPr>
+              <w:lang w:eastAsia="fr-FR"/>
+            </w:rPr>
+            <w:t>t</w:t>
+          </w:r>
+          <w:r>
+            <w:rPr>
+              <w:lang w:eastAsia="fr-FR"/>
+            </w:rPr>
+            <w:t xml:space="preserve">endances de </w:t>
+          </w:r>
+          <w:r>
+            <w:rPr>
+              <w:lang w:eastAsia="fr-FR"/>
+            </w:rPr>
+            <w:t>c</w:t>
+          </w:r>
+          <w:r>
+            <w:rPr>
+              <w:lang w:eastAsia="fr-FR"/>
+            </w:rPr>
+            <w:t>onsommation :</w:t>
+          </w:r>
+        </w:p>
+        <w:p>
+          <w:pPr>
+            <w:pStyle w:val="Paragraphedeliste"/>
+            <w:numPr>
+              <w:ilvl w:val="0"/>
+              <w:numId w:val="78"/>
+            </w:numPr>
+            <w:rPr>
+              <w:lang w:eastAsia="fr-FR"/>
+            </w:rPr>
+          </w:pPr>
+          <w:r>
+            <w:rPr>
+              <w:lang w:eastAsia="fr-FR"/>
+            </w:rPr>
+            <w:t>J'aimerais explorer le tableau de bord global pour comprendre les tendances de consommation et les impacts environnementaux à l'échelle mondiale.</w:t>
+          </w:r>
+        </w:p>
+        <w:p>
+          <w:pPr>
+            <w:pStyle w:val="Paragraphedeliste"/>
+            <w:numPr>
+              <w:ilvl w:val="0"/>
+              <w:numId w:val="78"/>
+            </w:numPr>
+            <w:rPr>
+              <w:lang w:eastAsia="fr-FR"/>
+            </w:rPr>
+          </w:pPr>
+          <w:r>
+            <w:rPr>
+              <w:lang w:eastAsia="fr-FR"/>
+            </w:rPr>
+            <w:t>Je veux comparer mes propres habitudes avec celles de la communauté.</w:t>
+          </w:r>
+        </w:p>
+        <w:p>
+          <w:pPr>
+            <w:rPr>
+              <w:lang w:eastAsia="fr-FR"/>
+            </w:rPr>
+          </w:pPr>
+          <w:r>
+            <w:rPr>
+              <w:lang w:eastAsia="fr-FR"/>
+            </w:rPr>
+            <w:t xml:space="preserve">Mise à </w:t>
+          </w:r>
+          <w:r>
+            <w:rPr>
+              <w:lang w:eastAsia="fr-FR"/>
+            </w:rPr>
+            <w:t>j</w:t>
+          </w:r>
+          <w:r>
+            <w:rPr>
+              <w:lang w:eastAsia="fr-FR"/>
+            </w:rPr>
+            <w:t xml:space="preserve">our </w:t>
+          </w:r>
+          <w:r>
+            <w:rPr>
+              <w:lang w:eastAsia="fr-FR"/>
+            </w:rPr>
+            <w:t>c</w:t>
+          </w:r>
+          <w:r>
+            <w:rPr>
+              <w:lang w:eastAsia="fr-FR"/>
+            </w:rPr>
+            <w:t xml:space="preserve">ontinue des </w:t>
+          </w:r>
+          <w:r>
+            <w:rPr>
+              <w:lang w:eastAsia="fr-FR"/>
+            </w:rPr>
+            <w:t>d</w:t>
+          </w:r>
+          <w:r>
+            <w:rPr>
+              <w:lang w:eastAsia="fr-FR"/>
+            </w:rPr>
+            <w:t xml:space="preserve">onnées et du </w:t>
+          </w:r>
+          <w:r>
+            <w:rPr>
+              <w:lang w:eastAsia="fr-FR"/>
+            </w:rPr>
+            <w:t>m</w:t>
+          </w:r>
+          <w:r>
+            <w:rPr>
+              <w:lang w:eastAsia="fr-FR"/>
+            </w:rPr>
+            <w:t>odèle :</w:t>
+          </w:r>
+        </w:p>
+        <w:p>
+          <w:pPr>
+            <w:pStyle w:val="Paragraphedeliste"/>
+            <w:numPr>
+              <w:ilvl w:val="0"/>
+              <w:numId w:val="80"/>
+            </w:numPr>
+            <w:rPr>
+              <w:lang w:eastAsia="fr-FR"/>
+            </w:rPr>
+          </w:pPr>
+          <w:r>
+            <w:rPr>
+              <w:lang w:eastAsia="fr-FR"/>
+            </w:rPr>
+            <w:t>Je veux profiter d'une base de données régulièrement mise à jour avec les derniers produits et éco scores.</w:t>
+          </w:r>
+        </w:p>
+        <w:p>
+          <w:pPr>
+            <w:pStyle w:val="Paragraphedeliste"/>
+            <w:numPr>
+              <w:ilvl w:val="0"/>
+              <w:numId w:val="80"/>
+            </w:numPr>
+            <w:rPr>
+              <w:lang w:eastAsia="fr-FR"/>
+            </w:rPr>
+          </w:pPr>
+          <w:r>
+            <w:rPr>
+              <w:lang w:eastAsia="fr-FR"/>
+            </w:rPr>
+            <w:lastRenderedPageBreak/>
+            <w:t>Je souhaite bénéficier d'un modèle de deep learning qui s’améliore continuellement pour des prédictions d’éco score de plus en plus précises.</w:t>
+          </w:r>
         </w:p>
         <w:p>
           <w:pPr>
             <w:pStyle w:val="Titre2"/>
           </w:pPr>
-          <w:bookmarkStart w:id="18" w:name="_Toc171410859"/>
+          <w:bookmarkStart w:id="18" w:name="_Toc171417871"/>
           <w:r>
             <w:t>Les actions</w:t>
           </w:r>
+          <w:r>
+            <w:t xml:space="preserve"> principales </w:t>
+          </w:r>
+          <w:r>
+            <w:t>et secondaires</w:t>
+          </w:r>
           <w:bookmarkEnd w:id="18"/>
-          <w:r>
-            <w:t xml:space="preserve"> principales </w:t>
-          </w:r>
         </w:p>
         <w:p>
           <w:r>
@@ -6879,7 +7468,15 @@
               </w:tcPr>
               <w:p>
                 <w:r>
-                  <w:t xml:space="preserve">Créer une répartition cohérente des fonctionnalités entre les pages, sans qu’il n’y est trop de pages.  </w:t>
+                  <w:t xml:space="preserve">Créer une répartition cohérente des fonctionnalités entre les pages, sans qu’il n’y </w:t>
+                </w:r>
+                <w:proofErr w:type="gramStart"/>
+                <w:r>
+                  <w:t>est</w:t>
+                </w:r>
+                <w:proofErr w:type="gramEnd"/>
+                <w:r>
+                  <w:t xml:space="preserve"> trop de pages.  </w:t>
                 </w:r>
                 <w:r>
                   <w:rPr>
@@ -7039,7 +7636,6 @@
               </w:tcPr>
               <w:p>
                 <w:r>
-                  <w:lastRenderedPageBreak/>
                   <w:t xml:space="preserve">Choix des technologies </w:t>
                 </w:r>
               </w:p>
@@ -7492,6 +8088,7 @@
               </w:tcPr>
               <w:p>
                 <w:r>
+                  <w:lastRenderedPageBreak/>
                   <w:t>Développement page 3B</w:t>
                 </w:r>
               </w:p>
@@ -8031,7 +8628,6 @@
               </w:tcPr>
               <w:p>
                 <w:r>
-                  <w:lastRenderedPageBreak/>
                   <w:t xml:space="preserve">Choix des technologies </w:t>
                 </w:r>
               </w:p>
@@ -8058,7 +8654,15 @@
               </w:tcPr>
               <w:p>
                 <w:r>
-                  <w:t xml:space="preserve">Technologies permettant de faciliter l’intégration dans une application web,  avec une grande liberté de création. </w:t>
+                  <w:t xml:space="preserve">Technologies permettant de faciliter l’intégration dans une application </w:t>
+                </w:r>
+                <w:proofErr w:type="gramStart"/>
+                <w:r>
+                  <w:t>web,  avec</w:t>
+                </w:r>
+                <w:proofErr w:type="gramEnd"/>
+                <w:r>
+                  <w:t xml:space="preserve"> une grande liberté de création. </w:t>
                 </w:r>
                 <w:r>
                   <w:rPr>
@@ -8405,7 +9009,14 @@
                   <w:rPr>
                     <w:color w:val="000000" w:themeColor="text1"/>
                   </w:rPr>
-                  <w:t xml:space="preserve">, apporter des correctifs pour rendre les données plus digestes pour le modèle et ainsi en tirer les meilleures performances. </w:t>
+                  <w:t xml:space="preserve">, apporter des correctifs pour rendre les données plus digestes pour le modèle </w:t>
+                </w:r>
+                <w:r>
+                  <w:rPr>
+                    <w:color w:val="000000" w:themeColor="text1"/>
+                  </w:rPr>
+                  <w:lastRenderedPageBreak/>
+                  <w:t xml:space="preserve">et ainsi en tirer les meilleures performances. </w:t>
                 </w:r>
                 <w:r>
                   <w:rPr>
@@ -8435,6 +9046,7 @@
               </w:tcPr>
               <w:p>
                 <w:r>
+                  <w:lastRenderedPageBreak/>
                   <w:t xml:space="preserve">Prédiction de la liste des ingrédients des produits </w:t>
                 </w:r>
               </w:p>
@@ -8747,7 +9359,15 @@
               </w:tcPr>
               <w:p>
                 <w:r>
-                  <w:t xml:space="preserve">Récupérer en ligne des données sur le site des communes ou des métropoles à afficher sur l’application par l’intermédiaire d’un fichier json. </w:t>
+                  <w:t xml:space="preserve">Récupérer en ligne des données sur le site des communes ou des métropoles à afficher sur l’application par l’intermédiaire d’un fichier </w:t>
+                </w:r>
+                <w:proofErr w:type="spellStart"/>
+                <w:r>
+                  <w:t>json</w:t>
+                </w:r>
+                <w:proofErr w:type="spellEnd"/>
+                <w:r>
+                  <w:t xml:space="preserve">. </w:t>
                 </w:r>
                 <w:r>
                   <w:rPr>
@@ -8803,7 +9423,15 @@
               </w:tcPr>
               <w:p>
                 <w:r>
-                  <w:t xml:space="preserve">Récupérer en ligne des données sur le site des communes ou des métropoles à afficher sur l’application par l’intermédiaire d’un fichier json. </w:t>
+                  <w:t xml:space="preserve">Récupérer en ligne des données sur le site des communes ou des métropoles à afficher sur l’application par l’intermédiaire d’un fichier </w:t>
+                </w:r>
+                <w:proofErr w:type="spellStart"/>
+                <w:r>
+                  <w:t>json</w:t>
+                </w:r>
+                <w:proofErr w:type="spellEnd"/>
+                <w:r>
+                  <w:t xml:space="preserve">. </w:t>
                 </w:r>
                 <w:r>
                   <w:rPr>
@@ -8827,7 +9455,15 @@
               </w:tcPr>
               <w:p>
                 <w:r>
-                  <w:t xml:space="preserve">Génération de fichiers json contenant les données. </w:t>
+                  <w:t xml:space="preserve">Génération de fichiers </w:t>
+                </w:r>
+                <w:proofErr w:type="spellStart"/>
+                <w:r>
+                  <w:t>json</w:t>
+                </w:r>
+                <w:proofErr w:type="spellEnd"/>
+                <w:r>
+                  <w:t xml:space="preserve"> contenant les données. </w:t>
                 </w:r>
               </w:p>
             </w:tc>
@@ -8859,11 +9495,15 @@
               </w:tcPr>
               <w:p>
                 <w:r>
-                  <w:t xml:space="preserve">Génération des fichiers json utilisés par l’application (solution intermédiaire avant </w:t>
-                </w:r>
-                <w:r>
-                  <w:lastRenderedPageBreak/>
-                  <w:t xml:space="preserve">l’utilisation d’une base de données). </w:t>
+                  <w:t xml:space="preserve">Génération des fichiers </w:t>
+                </w:r>
+                <w:proofErr w:type="spellStart"/>
+                <w:r>
+                  <w:t>json</w:t>
+                </w:r>
+                <w:proofErr w:type="spellEnd"/>
+                <w:r>
+                  <w:t xml:space="preserve"> utilisés par l’application (solution intermédiaire avant l’utilisation d’une base de données). </w:t>
                 </w:r>
                 <w:r>
                   <w:rPr>
@@ -8887,8 +9527,15 @@
               </w:tcPr>
               <w:p>
                 <w:r>
-                  <w:lastRenderedPageBreak/>
-                  <w:t>Ajouter les données du scraping dans l’application.</w:t>
+                  <w:t xml:space="preserve">Ajouter les données du </w:t>
+                </w:r>
+                <w:proofErr w:type="spellStart"/>
+                <w:r>
+                  <w:t>scraping</w:t>
+                </w:r>
+                <w:proofErr w:type="spellEnd"/>
+                <w:r>
+                  <w:t xml:space="preserve"> dans l’application.</w:t>
                 </w:r>
               </w:p>
             </w:tc>
@@ -8920,7 +9567,15 @@
               </w:tcPr>
               <w:p>
                 <w:r>
-                  <w:t xml:space="preserve">Création d’un script permettant de récupérer les données au format json pour les afficher sur les cartes de l’application web. </w:t>
+                  <w:t xml:space="preserve">Création d’un script permettant de récupérer les données au format </w:t>
+                </w:r>
+                <w:proofErr w:type="spellStart"/>
+                <w:r>
+                  <w:t>json</w:t>
+                </w:r>
+                <w:proofErr w:type="spellEnd"/>
+                <w:r>
+                  <w:t xml:space="preserve"> pour les afficher sur les cartes de l’application web. </w:t>
                 </w:r>
                 <w:r>
                   <w:rPr>
@@ -8943,25 +9598,38 @@
           <w:pPr>
             <w:pStyle w:val="Titre2"/>
           </w:pPr>
-          <w:r>
-            <w:t xml:space="preserve">Détail des actions et allocation des responsabilités </w:t>
+          <w:bookmarkStart w:id="19" w:name="_Toc171417872"/>
+          <w:r>
+            <w:t>Détail des actions et allocation des responsabilités</w:t>
+          </w:r>
+          <w:bookmarkEnd w:id="19"/>
+          <w:r>
+            <w:t xml:space="preserve"> </w:t>
           </w:r>
         </w:p>
         <w:p>
           <w:r>
-            <w:t xml:space="preserve">(temps, code, informations, priorité, état, alloué à) </w:t>
+            <w:t>(</w:t>
+          </w:r>
+          <w:proofErr w:type="gramStart"/>
+          <w:r>
+            <w:t>temps</w:t>
+          </w:r>
+          <w:proofErr w:type="gramEnd"/>
+          <w:r>
+            <w:t xml:space="preserve">, code, informations, priorité, état, alloué à) </w:t>
           </w:r>
         </w:p>
         <w:p>
           <w:pPr>
             <w:pStyle w:val="Titre2"/>
           </w:pPr>
-          <w:bookmarkStart w:id="19" w:name="_Toc171410861"/>
+          <w:bookmarkStart w:id="20" w:name="_Toc171417873"/>
           <w:r>
             <w:lastRenderedPageBreak/>
             <w:t>Dates et jalons</w:t>
           </w:r>
-          <w:bookmarkEnd w:id="19"/>
+          <w:bookmarkEnd w:id="20"/>
         </w:p>
         <w:p>
           <w:pPr>
@@ -8970,14 +9638,14 @@
               <w:rFonts w:cs="Calibri"/>
             </w:rPr>
           </w:pPr>
-          <w:bookmarkStart w:id="20" w:name="_Toc171410862"/>
+          <w:bookmarkStart w:id="21" w:name="_Toc171417874"/>
           <w:r>
             <w:rPr>
               <w:rFonts w:cs="Calibri"/>
             </w:rPr>
             <w:t>Les moyens</w:t>
           </w:r>
-          <w:bookmarkEnd w:id="20"/>
+          <w:bookmarkEnd w:id="21"/>
           <w:r>
             <w:rPr>
               <w:rFonts w:cs="Calibri"/>
@@ -8992,14 +9660,14 @@
               <w:rFonts w:cs="Calibri"/>
             </w:rPr>
           </w:pPr>
-          <w:bookmarkStart w:id="21" w:name="_Toc171410863"/>
+          <w:bookmarkStart w:id="22" w:name="_Toc171417875"/>
           <w:r>
             <w:rPr>
               <w:rFonts w:cs="Calibri"/>
             </w:rPr>
             <w:t>Suivi et évaluation</w:t>
           </w:r>
-          <w:bookmarkEnd w:id="21"/>
+          <w:bookmarkEnd w:id="22"/>
           <w:r>
             <w:rPr>
               <w:rFonts w:cs="Calibri"/>
@@ -9011,11 +9679,11 @@
           <w:pPr>
             <w:pStyle w:val="Titre3"/>
           </w:pPr>
-          <w:bookmarkStart w:id="22" w:name="_Toc171410864"/>
+          <w:bookmarkStart w:id="23" w:name="_Toc171417876"/>
           <w:r>
             <w:t>Indicateurs de performances</w:t>
           </w:r>
-          <w:bookmarkEnd w:id="22"/>
+          <w:bookmarkEnd w:id="23"/>
           <w:r>
             <w:t xml:space="preserve"> </w:t>
           </w:r>
@@ -9024,11 +9692,11 @@
           <w:pPr>
             <w:pStyle w:val="Titre3"/>
           </w:pPr>
-          <w:bookmarkStart w:id="23" w:name="_Toc171410865"/>
+          <w:bookmarkStart w:id="24" w:name="_Toc171417877"/>
           <w:r>
             <w:t>Organisation de réunions régulières</w:t>
           </w:r>
-          <w:bookmarkEnd w:id="23"/>
+          <w:bookmarkEnd w:id="24"/>
           <w:r>
             <w:t xml:space="preserve"> </w:t>
           </w:r>
@@ -9037,21 +9705,21 @@
           <w:pPr>
             <w:pStyle w:val="Titre1"/>
           </w:pPr>
-          <w:bookmarkStart w:id="24" w:name="_Toc171410866"/>
+          <w:bookmarkStart w:id="25" w:name="_Toc171417878"/>
           <w:r>
             <w:t>Analyse des risques, PCA et PRA</w:t>
           </w:r>
-          <w:bookmarkEnd w:id="24"/>
+          <w:bookmarkEnd w:id="25"/>
         </w:p>
         <w:p>
           <w:pPr>
             <w:pStyle w:val="Titre2"/>
           </w:pPr>
-          <w:bookmarkStart w:id="25" w:name="_Toc171410867"/>
+          <w:bookmarkStart w:id="26" w:name="_Toc171417879"/>
           <w:r>
             <w:t>Analyse des risques</w:t>
           </w:r>
-          <w:bookmarkEnd w:id="25"/>
+          <w:bookmarkEnd w:id="26"/>
           <w:r>
             <w:t xml:space="preserve"> </w:t>
           </w:r>
@@ -9060,11 +9728,11 @@
           <w:pPr>
             <w:pStyle w:val="Titre2"/>
           </w:pPr>
-          <w:bookmarkStart w:id="26" w:name="_Toc171410868"/>
+          <w:bookmarkStart w:id="27" w:name="_Toc171417880"/>
           <w:r>
             <w:t>Plan de continuité d’activité</w:t>
           </w:r>
-          <w:bookmarkEnd w:id="26"/>
+          <w:bookmarkEnd w:id="27"/>
           <w:r>
             <w:t xml:space="preserve"> </w:t>
           </w:r>
@@ -9073,11 +9741,11 @@
           <w:pPr>
             <w:pStyle w:val="Titre3"/>
           </w:pPr>
-          <w:bookmarkStart w:id="27" w:name="_Toc171410869"/>
+          <w:bookmarkStart w:id="28" w:name="_Toc171417881"/>
           <w:r>
             <w:t>Processus critiques</w:t>
           </w:r>
-          <w:bookmarkEnd w:id="27"/>
+          <w:bookmarkEnd w:id="28"/>
           <w:r>
             <w:t xml:space="preserve"> </w:t>
           </w:r>
@@ -9086,21 +9754,21 @@
           <w:pPr>
             <w:pStyle w:val="Titre3"/>
           </w:pPr>
-          <w:bookmarkStart w:id="28" w:name="_Toc171410870"/>
+          <w:bookmarkStart w:id="29" w:name="_Toc171417882"/>
           <w:r>
             <w:t>Scénarios de crise</w:t>
           </w:r>
-          <w:bookmarkEnd w:id="28"/>
+          <w:bookmarkEnd w:id="29"/>
         </w:p>
         <w:p>
           <w:pPr>
             <w:pStyle w:val="Titre3"/>
           </w:pPr>
-          <w:bookmarkStart w:id="29" w:name="_Toc171410871"/>
+          <w:bookmarkStart w:id="30" w:name="_Toc171417883"/>
           <w:r>
             <w:t>Développement de plan de contingence</w:t>
           </w:r>
-          <w:bookmarkEnd w:id="29"/>
+          <w:bookmarkEnd w:id="30"/>
           <w:r>
             <w:t xml:space="preserve"> </w:t>
           </w:r>
@@ -9109,11 +9777,11 @@
           <w:pPr>
             <w:pStyle w:val="Titre2"/>
           </w:pPr>
-          <w:bookmarkStart w:id="30" w:name="_Toc171410872"/>
+          <w:bookmarkStart w:id="31" w:name="_Toc171417884"/>
           <w:r>
             <w:t>Plan de reprise d’activité</w:t>
           </w:r>
-          <w:bookmarkEnd w:id="30"/>
+          <w:bookmarkEnd w:id="31"/>
           <w:r>
             <w:t xml:space="preserve"> </w:t>
           </w:r>
@@ -9122,11 +9790,11 @@
           <w:pPr>
             <w:pStyle w:val="Titre3"/>
           </w:pPr>
-          <w:bookmarkStart w:id="31" w:name="_Toc171410873"/>
+          <w:bookmarkStart w:id="32" w:name="_Toc171417885"/>
           <w:r>
             <w:t>Scénarios de reprise d’activité</w:t>
           </w:r>
-          <w:bookmarkEnd w:id="31"/>
+          <w:bookmarkEnd w:id="32"/>
           <w:r>
             <w:t xml:space="preserve"> </w:t>
           </w:r>
@@ -9135,11 +9803,11 @@
           <w:pPr>
             <w:pStyle w:val="Titre3"/>
           </w:pPr>
-          <w:bookmarkStart w:id="32" w:name="_Toc171410874"/>
+          <w:bookmarkStart w:id="33" w:name="_Toc171417886"/>
           <w:r>
             <w:t>Tests périodiques des plans</w:t>
           </w:r>
-          <w:bookmarkEnd w:id="32"/>
+          <w:bookmarkEnd w:id="33"/>
           <w:r>
             <w:t xml:space="preserve"> </w:t>
           </w:r>
@@ -9148,19 +9816,9 @@
           <w:pPr>
             <w:pStyle w:val="Titre1"/>
           </w:pPr>
-          <w:bookmarkStart w:id="33" w:name="_Toc171410875"/>
+          <w:bookmarkStart w:id="34" w:name="_Toc171417887"/>
           <w:r>
             <w:t>Estimation des coûts et rentabilité (ROI)</w:t>
-          </w:r>
-          <w:bookmarkEnd w:id="33"/>
-        </w:p>
-        <w:p>
-          <w:pPr>
-            <w:pStyle w:val="Titre2"/>
-          </w:pPr>
-          <w:bookmarkStart w:id="34" w:name="_Toc171410876"/>
-          <w:r>
-            <w:t>Budgets détaillés (pour chaque phase du projet)</w:t>
           </w:r>
           <w:bookmarkEnd w:id="34"/>
         </w:p>
@@ -9168,9 +9826,9 @@
           <w:pPr>
             <w:pStyle w:val="Titre2"/>
           </w:pPr>
-          <w:bookmarkStart w:id="35" w:name="_Toc171410877"/>
-          <w:r>
-            <w:t>Estimation des coûts directs (liés à l'achat de données, au développement logiciel et à l'hébergement.)</w:t>
+          <w:bookmarkStart w:id="35" w:name="_Toc171417888"/>
+          <w:r>
+            <w:t>Budgets détaillés (pour chaque phase du projet)</w:t>
           </w:r>
           <w:bookmarkEnd w:id="35"/>
         </w:p>
@@ -9178,9 +9836,9 @@
           <w:pPr>
             <w:pStyle w:val="Titre2"/>
           </w:pPr>
-          <w:bookmarkStart w:id="36" w:name="_Toc171410878"/>
-          <w:r>
-            <w:t>Estimation des coûts indirects (tels que la formation du personnel et la gestion des partenariats)</w:t>
+          <w:bookmarkStart w:id="36" w:name="_Toc171417889"/>
+          <w:r>
+            <w:t>Estimation des coûts directs (liés à l'achat de données, au développement logiciel et à l'hébergement.)</w:t>
           </w:r>
           <w:bookmarkEnd w:id="36"/>
         </w:p>
@@ -9188,36 +9846,46 @@
           <w:pPr>
             <w:pStyle w:val="Titre2"/>
           </w:pPr>
-          <w:bookmarkStart w:id="37" w:name="_Toc171410879"/>
-          <w:r>
-            <w:t>Retour sur investissement potentiel</w:t>
+          <w:bookmarkStart w:id="37" w:name="_Toc171417890"/>
+          <w:r>
+            <w:t>Estimation des coûts indirects (tels que la formation du personnel et la gestion des partenariats)</w:t>
           </w:r>
           <w:bookmarkEnd w:id="37"/>
-          <w:r>
-            <w:t xml:space="preserve"> </w:t>
-          </w:r>
         </w:p>
         <w:p>
           <w:pPr>
             <w:pStyle w:val="Titre2"/>
           </w:pPr>
-          <w:bookmarkStart w:id="38" w:name="_Toc171410880"/>
+          <w:bookmarkStart w:id="38" w:name="_Toc171417891"/>
+          <w:r>
+            <w:t>Retour sur investissement potentiel</w:t>
+          </w:r>
+          <w:bookmarkEnd w:id="38"/>
+          <w:r>
+            <w:t xml:space="preserve"> </w:t>
+          </w:r>
+        </w:p>
+        <w:p>
+          <w:pPr>
+            <w:pStyle w:val="Titre2"/>
+          </w:pPr>
+          <w:bookmarkStart w:id="39" w:name="_Toc171417892"/>
           <w:r>
             <w:t>Bénéfices environnementaux et financiers attendus</w:t>
           </w:r>
         </w:p>
       </w:sdtContent>
     </w:sdt>
-    <w:bookmarkEnd w:id="38" w:displacedByCustomXml="prev"/>
+    <w:bookmarkEnd w:id="39" w:displacedByCustomXml="prev"/>
     <w:p>
       <w:pPr>
         <w:pStyle w:val="Titre1"/>
       </w:pPr>
-      <w:bookmarkStart w:id="39" w:name="_Toc171410881"/>
+      <w:bookmarkStart w:id="40" w:name="_Toc171417893"/>
       <w:r>
         <w:t>Annexes</w:t>
       </w:r>
-      <w:bookmarkEnd w:id="39"/>
+      <w:bookmarkEnd w:id="40"/>
     </w:p>
     <w:p>
       <w:pPr>
@@ -9226,14 +9894,14 @@
           <w:rFonts w:cs="Calibri"/>
         </w:rPr>
       </w:pPr>
-      <w:bookmarkStart w:id="40" w:name="_Toc171410882"/>
+      <w:bookmarkStart w:id="41" w:name="_Toc171417894"/>
       <w:r>
         <w:rPr>
           <w:rFonts w:cs="Calibri"/>
         </w:rPr>
         <w:t>Glossaire</w:t>
       </w:r>
-      <w:bookmarkEnd w:id="40"/>
+      <w:bookmarkEnd w:id="41"/>
     </w:p>
     <w:tbl>
       <w:tblPr>
@@ -9569,7 +10237,21 @@
               <w:rPr>
                 <w:rFonts w:cs="Calibri"/>
               </w:rPr>
-              <w:t>API Representational State Transfer Application Program Interface est un style architectural qui permet aux logiciels de communiquer entre eux sur un réseau ou sur un même appareil. Le plus souvent les développeurs utilisent des API REST pour créer des services web. Souvent appelés services web RESTful, REST utilise des méthodes HTTP pour récupérer et publier des données entre un périphérique client et un serveur.</w:t>
+              <w:t xml:space="preserve">API </w:t>
+            </w:r>
+            <w:proofErr w:type="spellStart"/>
+            <w:r>
+              <w:rPr>
+                <w:rFonts w:cs="Calibri"/>
+              </w:rPr>
+              <w:t>Representational</w:t>
+            </w:r>
+            <w:proofErr w:type="spellEnd"/>
+            <w:r>
+              <w:rPr>
+                <w:rFonts w:cs="Calibri"/>
+              </w:rPr>
+              <w:t xml:space="preserve"> State Transfer Application Program Interface est un style architectural qui permet aux logiciels de communiquer entre eux sur un réseau ou sur un même appareil. Le plus souvent les développeurs utilisent des API REST pour créer des services web. Souvent appelés services web RESTful, REST utilise des méthodes HTTP pour récupérer et publier des données entre un périphérique client et un serveur.</w:t>
             </w:r>
           </w:p>
         </w:tc>
@@ -9589,7 +10271,7 @@
           <w:rFonts w:cs="Calibri"/>
         </w:rPr>
       </w:pPr>
-      <w:bookmarkStart w:id="41" w:name="_Toc171410883"/>
+      <w:bookmarkStart w:id="42" w:name="_Toc171417895"/>
       <w:r>
         <w:rPr>
           <w:rFonts w:cs="Calibri"/>
@@ -9602,7 +10284,7 @@
         </w:rPr>
         <w:t xml:space="preserve"> et références</w:t>
       </w:r>
-      <w:bookmarkEnd w:id="41"/>
+      <w:bookmarkEnd w:id="42"/>
     </w:p>
     <w:tbl>
       <w:tblPr>
@@ -10016,11 +10698,11 @@
       <w:pPr>
         <w:pStyle w:val="Titre2"/>
       </w:pPr>
-      <w:bookmarkStart w:id="42" w:name="_Toc171410884"/>
+      <w:bookmarkStart w:id="43" w:name="_Toc171417896"/>
       <w:r>
         <w:t>Diffusion du document</w:t>
       </w:r>
-      <w:bookmarkEnd w:id="42"/>
+      <w:bookmarkEnd w:id="43"/>
     </w:p>
     <w:tbl>
       <w:tblPr>
@@ -10116,11 +10798,19 @@
                 <w:rFonts w:cs="Calibri"/>
               </w:rPr>
             </w:pPr>
+            <w:proofErr w:type="spellStart"/>
             <w:r>
               <w:rPr>
                 <w:rFonts w:cs="Calibri"/>
               </w:rPr>
-              <w:t>Emis le</w:t>
+              <w:t>Emis</w:t>
+            </w:r>
+            <w:proofErr w:type="spellEnd"/>
+            <w:r>
+              <w:rPr>
+                <w:rFonts w:cs="Calibri"/>
+              </w:rPr>
+              <w:t xml:space="preserve"> le</w:t>
             </w:r>
           </w:p>
         </w:tc>
@@ -10236,6 +10926,12 @@
                 <w:rFonts w:cs="Calibri"/>
               </w:rPr>
             </w:pPr>
+            <w:r>
+              <w:rPr>
+                <w:rFonts w:cs="Calibri"/>
+              </w:rPr>
+              <w:t>Edition</w:t>
+            </w:r>
           </w:p>
         </w:tc>
         <w:tc>
@@ -10249,6 +10945,12 @@
                 <w:rFonts w:cs="Calibri"/>
               </w:rPr>
             </w:pPr>
+            <w:r>
+              <w:rPr>
+                <w:rFonts w:cs="Calibri"/>
+              </w:rPr>
+              <w:t>Groupe Teams équipe</w:t>
+            </w:r>
           </w:p>
         </w:tc>
         <w:tc>
@@ -10262,6 +10964,12 @@
                 <w:rFonts w:cs="Calibri"/>
               </w:rPr>
             </w:pPr>
+            <w:r>
+              <w:rPr>
+                <w:rFonts w:cs="Calibri"/>
+              </w:rPr>
+              <w:t>09/07/2024</w:t>
+            </w:r>
           </w:p>
         </w:tc>
       </w:tr>
@@ -10332,12 +11040,12 @@
       <w:pPr>
         <w:pStyle w:val="Titre2"/>
       </w:pPr>
-      <w:bookmarkStart w:id="43" w:name="_Toc171410885"/>
+      <w:bookmarkStart w:id="44" w:name="_Toc171417897"/>
       <w:r>
         <w:lastRenderedPageBreak/>
         <w:t>Historique des modifications</w:t>
       </w:r>
-      <w:bookmarkEnd w:id="43"/>
+      <w:bookmarkEnd w:id="44"/>
     </w:p>
     <w:tbl>
       <w:tblPr>
@@ -10931,6 +11639,8 @@
             <w:lang w:val="fr-FR"/>
           </w:rPr>
         </w:pPr>
+        <w:proofErr w:type="spellStart"/>
+        <w:proofErr w:type="gramStart"/>
         <w:r>
           <w:rPr>
             <w:color w:val="404040" w:themeColor="text1" w:themeTint="BF"/>
@@ -10943,6 +11653,7 @@
           </w:rPr>
           <w:t>t</w:t>
         </w:r>
+        <w:proofErr w:type="spellEnd"/>
         <w:r>
           <w:rPr>
             <w:color w:val="404040" w:themeColor="text1" w:themeTint="BF"/>
@@ -10955,6 +11666,7 @@
           </w:rPr>
           <w:t>:</w:t>
         </w:r>
+        <w:proofErr w:type="gramEnd"/>
         <w:r>
           <w:rPr>
             <w:color w:val="404040" w:themeColor="text1" w:themeTint="BF"/>
@@ -11975,6 +12687,236 @@
     </w:lvl>
   </w:abstractNum>
   <w:abstractNum w:abstractNumId="3" w15:restartNumberingAfterBreak="0">
+    <w:nsid w:val="106C3FBB"/>
+    <w:multiLevelType w:val="hybridMultilevel"/>
+    <w:tmpl w:val="6720D2D6"/>
+    <w:lvl w:ilvl="0" w:tplc="040C0001">
+      <w:start w:val="1"/>
+      <w:numFmt w:val="bullet"/>
+      <w:lvlText w:val=""/>
+      <w:lvlJc w:val="left"/>
+      <w:pPr>
+        <w:ind w:left="720" w:hanging="360"/>
+      </w:pPr>
+      <w:rPr>
+        <w:rFonts w:ascii="Symbol" w:hAnsi="Symbol" w:hint="default"/>
+      </w:rPr>
+    </w:lvl>
+    <w:lvl w:ilvl="1" w:tplc="040C0003" w:tentative="1">
+      <w:start w:val="1"/>
+      <w:numFmt w:val="bullet"/>
+      <w:lvlText w:val="o"/>
+      <w:lvlJc w:val="left"/>
+      <w:pPr>
+        <w:ind w:left="1440" w:hanging="360"/>
+      </w:pPr>
+      <w:rPr>
+        <w:rFonts w:ascii="Courier New" w:hAnsi="Courier New" w:cs="Courier New" w:hint="default"/>
+      </w:rPr>
+    </w:lvl>
+    <w:lvl w:ilvl="2" w:tplc="040C0005" w:tentative="1">
+      <w:start w:val="1"/>
+      <w:numFmt w:val="bullet"/>
+      <w:lvlText w:val=""/>
+      <w:lvlJc w:val="left"/>
+      <w:pPr>
+        <w:ind w:left="2160" w:hanging="360"/>
+      </w:pPr>
+      <w:rPr>
+        <w:rFonts w:ascii="Wingdings" w:hAnsi="Wingdings" w:hint="default"/>
+      </w:rPr>
+    </w:lvl>
+    <w:lvl w:ilvl="3" w:tplc="040C0001" w:tentative="1">
+      <w:start w:val="1"/>
+      <w:numFmt w:val="bullet"/>
+      <w:lvlText w:val=""/>
+      <w:lvlJc w:val="left"/>
+      <w:pPr>
+        <w:ind w:left="2880" w:hanging="360"/>
+      </w:pPr>
+      <w:rPr>
+        <w:rFonts w:ascii="Symbol" w:hAnsi="Symbol" w:hint="default"/>
+      </w:rPr>
+    </w:lvl>
+    <w:lvl w:ilvl="4" w:tplc="040C0003" w:tentative="1">
+      <w:start w:val="1"/>
+      <w:numFmt w:val="bullet"/>
+      <w:lvlText w:val="o"/>
+      <w:lvlJc w:val="left"/>
+      <w:pPr>
+        <w:ind w:left="3600" w:hanging="360"/>
+      </w:pPr>
+      <w:rPr>
+        <w:rFonts w:ascii="Courier New" w:hAnsi="Courier New" w:cs="Courier New" w:hint="default"/>
+      </w:rPr>
+    </w:lvl>
+    <w:lvl w:ilvl="5" w:tplc="040C0005" w:tentative="1">
+      <w:start w:val="1"/>
+      <w:numFmt w:val="bullet"/>
+      <w:lvlText w:val=""/>
+      <w:lvlJc w:val="left"/>
+      <w:pPr>
+        <w:ind w:left="4320" w:hanging="360"/>
+      </w:pPr>
+      <w:rPr>
+        <w:rFonts w:ascii="Wingdings" w:hAnsi="Wingdings" w:hint="default"/>
+      </w:rPr>
+    </w:lvl>
+    <w:lvl w:ilvl="6" w:tplc="040C0001" w:tentative="1">
+      <w:start w:val="1"/>
+      <w:numFmt w:val="bullet"/>
+      <w:lvlText w:val=""/>
+      <w:lvlJc w:val="left"/>
+      <w:pPr>
+        <w:ind w:left="5040" w:hanging="360"/>
+      </w:pPr>
+      <w:rPr>
+        <w:rFonts w:ascii="Symbol" w:hAnsi="Symbol" w:hint="default"/>
+      </w:rPr>
+    </w:lvl>
+    <w:lvl w:ilvl="7" w:tplc="040C0003" w:tentative="1">
+      <w:start w:val="1"/>
+      <w:numFmt w:val="bullet"/>
+      <w:lvlText w:val="o"/>
+      <w:lvlJc w:val="left"/>
+      <w:pPr>
+        <w:ind w:left="5760" w:hanging="360"/>
+      </w:pPr>
+      <w:rPr>
+        <w:rFonts w:ascii="Courier New" w:hAnsi="Courier New" w:cs="Courier New" w:hint="default"/>
+      </w:rPr>
+    </w:lvl>
+    <w:lvl w:ilvl="8" w:tplc="040C0005" w:tentative="1">
+      <w:start w:val="1"/>
+      <w:numFmt w:val="bullet"/>
+      <w:lvlText w:val=""/>
+      <w:lvlJc w:val="left"/>
+      <w:pPr>
+        <w:ind w:left="6480" w:hanging="360"/>
+      </w:pPr>
+      <w:rPr>
+        <w:rFonts w:ascii="Wingdings" w:hAnsi="Wingdings" w:hint="default"/>
+      </w:rPr>
+    </w:lvl>
+  </w:abstractNum>
+  <w:abstractNum w:abstractNumId="4" w15:restartNumberingAfterBreak="0">
+    <w:nsid w:val="1087474D"/>
+    <w:multiLevelType w:val="multilevel"/>
+    <w:tmpl w:val="5614A4F6"/>
+    <w:lvl w:ilvl="0">
+      <w:start w:val="1"/>
+      <w:numFmt w:val="decimal"/>
+      <w:lvlText w:val="%1."/>
+      <w:lvlJc w:val="left"/>
+      <w:pPr>
+        <w:tabs>
+          <w:tab w:val="num" w:pos="720"/>
+        </w:tabs>
+        <w:ind w:left="720" w:hanging="360"/>
+      </w:pPr>
+    </w:lvl>
+    <w:lvl w:ilvl="1">
+      <w:start w:val="1"/>
+      <w:numFmt w:val="bullet"/>
+      <w:lvlText w:val="o"/>
+      <w:lvlJc w:val="left"/>
+      <w:pPr>
+        <w:tabs>
+          <w:tab w:val="num" w:pos="1440"/>
+        </w:tabs>
+        <w:ind w:left="1440" w:hanging="360"/>
+      </w:pPr>
+      <w:rPr>
+        <w:rFonts w:ascii="Courier New" w:hAnsi="Courier New" w:hint="default"/>
+        <w:sz w:val="20"/>
+      </w:rPr>
+    </w:lvl>
+    <w:lvl w:ilvl="2" w:tentative="1">
+      <w:start w:val="1"/>
+      <w:numFmt w:val="decimal"/>
+      <w:lvlText w:val="%3."/>
+      <w:lvlJc w:val="left"/>
+      <w:pPr>
+        <w:tabs>
+          <w:tab w:val="num" w:pos="2160"/>
+        </w:tabs>
+        <w:ind w:left="2160" w:hanging="360"/>
+      </w:pPr>
+    </w:lvl>
+    <w:lvl w:ilvl="3" w:tentative="1">
+      <w:start w:val="1"/>
+      <w:numFmt w:val="decimal"/>
+      <w:lvlText w:val="%4."/>
+      <w:lvlJc w:val="left"/>
+      <w:pPr>
+        <w:tabs>
+          <w:tab w:val="num" w:pos="2880"/>
+        </w:tabs>
+        <w:ind w:left="2880" w:hanging="360"/>
+      </w:pPr>
+    </w:lvl>
+    <w:lvl w:ilvl="4" w:tentative="1">
+      <w:start w:val="1"/>
+      <w:numFmt w:val="decimal"/>
+      <w:lvlText w:val="%5."/>
+      <w:lvlJc w:val="left"/>
+      <w:pPr>
+        <w:tabs>
+          <w:tab w:val="num" w:pos="3600"/>
+        </w:tabs>
+        <w:ind w:left="3600" w:hanging="360"/>
+      </w:pPr>
+    </w:lvl>
+    <w:lvl w:ilvl="5" w:tentative="1">
+      <w:start w:val="1"/>
+      <w:numFmt w:val="decimal"/>
+      <w:lvlText w:val="%6."/>
+      <w:lvlJc w:val="left"/>
+      <w:pPr>
+        <w:tabs>
+          <w:tab w:val="num" w:pos="4320"/>
+        </w:tabs>
+        <w:ind w:left="4320" w:hanging="360"/>
+      </w:pPr>
+    </w:lvl>
+    <w:lvl w:ilvl="6" w:tentative="1">
+      <w:start w:val="1"/>
+      <w:numFmt w:val="decimal"/>
+      <w:lvlText w:val="%7."/>
+      <w:lvlJc w:val="left"/>
+      <w:pPr>
+        <w:tabs>
+          <w:tab w:val="num" w:pos="5040"/>
+        </w:tabs>
+        <w:ind w:left="5040" w:hanging="360"/>
+      </w:pPr>
+    </w:lvl>
+    <w:lvl w:ilvl="7" w:tentative="1">
+      <w:start w:val="1"/>
+      <w:numFmt w:val="decimal"/>
+      <w:lvlText w:val="%8."/>
+      <w:lvlJc w:val="left"/>
+      <w:pPr>
+        <w:tabs>
+          <w:tab w:val="num" w:pos="5760"/>
+        </w:tabs>
+        <w:ind w:left="5760" w:hanging="360"/>
+      </w:pPr>
+    </w:lvl>
+    <w:lvl w:ilvl="8" w:tentative="1">
+      <w:start w:val="1"/>
+      <w:numFmt w:val="decimal"/>
+      <w:lvlText w:val="%9."/>
+      <w:lvlJc w:val="left"/>
+      <w:pPr>
+        <w:tabs>
+          <w:tab w:val="num" w:pos="6480"/>
+        </w:tabs>
+        <w:ind w:left="6480" w:hanging="360"/>
+      </w:pPr>
+    </w:lvl>
+  </w:abstractNum>
+  <w:abstractNum w:abstractNumId="5" w15:restartNumberingAfterBreak="0">
     <w:nsid w:val="10886FAA"/>
     <w:multiLevelType w:val="multilevel"/>
     <w:tmpl w:val="58F4EEE2"/>
@@ -12087,7 +13029,120 @@
       </w:pPr>
     </w:lvl>
   </w:abstractNum>
-  <w:abstractNum w:abstractNumId="4" w15:restartNumberingAfterBreak="0">
+  <w:abstractNum w:abstractNumId="6" w15:restartNumberingAfterBreak="0">
+    <w:nsid w:val="11FB0AAD"/>
+    <w:multiLevelType w:val="hybridMultilevel"/>
+    <w:tmpl w:val="76D43214"/>
+    <w:lvl w:ilvl="0" w:tplc="040C0001">
+      <w:start w:val="1"/>
+      <w:numFmt w:val="bullet"/>
+      <w:lvlText w:val=""/>
+      <w:lvlJc w:val="left"/>
+      <w:pPr>
+        <w:ind w:left="720" w:hanging="360"/>
+      </w:pPr>
+      <w:rPr>
+        <w:rFonts w:ascii="Symbol" w:hAnsi="Symbol" w:hint="default"/>
+      </w:rPr>
+    </w:lvl>
+    <w:lvl w:ilvl="1" w:tplc="040C0003" w:tentative="1">
+      <w:start w:val="1"/>
+      <w:numFmt w:val="bullet"/>
+      <w:lvlText w:val="o"/>
+      <w:lvlJc w:val="left"/>
+      <w:pPr>
+        <w:ind w:left="1440" w:hanging="360"/>
+      </w:pPr>
+      <w:rPr>
+        <w:rFonts w:ascii="Courier New" w:hAnsi="Courier New" w:cs="Courier New" w:hint="default"/>
+      </w:rPr>
+    </w:lvl>
+    <w:lvl w:ilvl="2" w:tplc="040C0005" w:tentative="1">
+      <w:start w:val="1"/>
+      <w:numFmt w:val="bullet"/>
+      <w:lvlText w:val=""/>
+      <w:lvlJc w:val="left"/>
+      <w:pPr>
+        <w:ind w:left="2160" w:hanging="360"/>
+      </w:pPr>
+      <w:rPr>
+        <w:rFonts w:ascii="Wingdings" w:hAnsi="Wingdings" w:hint="default"/>
+      </w:rPr>
+    </w:lvl>
+    <w:lvl w:ilvl="3" w:tplc="040C0001" w:tentative="1">
+      <w:start w:val="1"/>
+      <w:numFmt w:val="bullet"/>
+      <w:lvlText w:val=""/>
+      <w:lvlJc w:val="left"/>
+      <w:pPr>
+        <w:ind w:left="2880" w:hanging="360"/>
+      </w:pPr>
+      <w:rPr>
+        <w:rFonts w:ascii="Symbol" w:hAnsi="Symbol" w:hint="default"/>
+      </w:rPr>
+    </w:lvl>
+    <w:lvl w:ilvl="4" w:tplc="040C0003" w:tentative="1">
+      <w:start w:val="1"/>
+      <w:numFmt w:val="bullet"/>
+      <w:lvlText w:val="o"/>
+      <w:lvlJc w:val="left"/>
+      <w:pPr>
+        <w:ind w:left="3600" w:hanging="360"/>
+      </w:pPr>
+      <w:rPr>
+        <w:rFonts w:ascii="Courier New" w:hAnsi="Courier New" w:cs="Courier New" w:hint="default"/>
+      </w:rPr>
+    </w:lvl>
+    <w:lvl w:ilvl="5" w:tplc="040C0005" w:tentative="1">
+      <w:start w:val="1"/>
+      <w:numFmt w:val="bullet"/>
+      <w:lvlText w:val=""/>
+      <w:lvlJc w:val="left"/>
+      <w:pPr>
+        <w:ind w:left="4320" w:hanging="360"/>
+      </w:pPr>
+      <w:rPr>
+        <w:rFonts w:ascii="Wingdings" w:hAnsi="Wingdings" w:hint="default"/>
+      </w:rPr>
+    </w:lvl>
+    <w:lvl w:ilvl="6" w:tplc="040C0001" w:tentative="1">
+      <w:start w:val="1"/>
+      <w:numFmt w:val="bullet"/>
+      <w:lvlText w:val=""/>
+      <w:lvlJc w:val="left"/>
+      <w:pPr>
+        <w:ind w:left="5040" w:hanging="360"/>
+      </w:pPr>
+      <w:rPr>
+        <w:rFonts w:ascii="Symbol" w:hAnsi="Symbol" w:hint="default"/>
+      </w:rPr>
+    </w:lvl>
+    <w:lvl w:ilvl="7" w:tplc="040C0003" w:tentative="1">
+      <w:start w:val="1"/>
+      <w:numFmt w:val="bullet"/>
+      <w:lvlText w:val="o"/>
+      <w:lvlJc w:val="left"/>
+      <w:pPr>
+        <w:ind w:left="5760" w:hanging="360"/>
+      </w:pPr>
+      <w:rPr>
+        <w:rFonts w:ascii="Courier New" w:hAnsi="Courier New" w:cs="Courier New" w:hint="default"/>
+      </w:rPr>
+    </w:lvl>
+    <w:lvl w:ilvl="8" w:tplc="040C0005" w:tentative="1">
+      <w:start w:val="1"/>
+      <w:numFmt w:val="bullet"/>
+      <w:lvlText w:val=""/>
+      <w:lvlJc w:val="left"/>
+      <w:pPr>
+        <w:ind w:left="6480" w:hanging="360"/>
+      </w:pPr>
+      <w:rPr>
+        <w:rFonts w:ascii="Wingdings" w:hAnsi="Wingdings" w:hint="default"/>
+      </w:rPr>
+    </w:lvl>
+  </w:abstractNum>
+  <w:abstractNum w:abstractNumId="7" w15:restartNumberingAfterBreak="0">
     <w:nsid w:val="120C1C49"/>
     <w:multiLevelType w:val="multilevel"/>
     <w:tmpl w:val="C8784938"/>
@@ -12204,7 +13259,7 @@
       </w:pPr>
     </w:lvl>
   </w:abstractNum>
-  <w:abstractNum w:abstractNumId="5" w15:restartNumberingAfterBreak="0">
+  <w:abstractNum w:abstractNumId="8" w15:restartNumberingAfterBreak="0">
     <w:nsid w:val="12253DB1"/>
     <w:multiLevelType w:val="multilevel"/>
     <w:tmpl w:val="EEB4018E"/>
@@ -12321,7 +13376,7 @@
       </w:pPr>
     </w:lvl>
   </w:abstractNum>
-  <w:abstractNum w:abstractNumId="6" w15:restartNumberingAfterBreak="0">
+  <w:abstractNum w:abstractNumId="9" w15:restartNumberingAfterBreak="0">
     <w:nsid w:val="13FB4394"/>
     <w:multiLevelType w:val="multilevel"/>
     <w:tmpl w:val="6ECA991C"/>
@@ -12438,7 +13493,7 @@
       </w:pPr>
     </w:lvl>
   </w:abstractNum>
-  <w:abstractNum w:abstractNumId="7" w15:restartNumberingAfterBreak="0">
+  <w:abstractNum w:abstractNumId="10" w15:restartNumberingAfterBreak="0">
     <w:nsid w:val="16211D0C"/>
     <w:multiLevelType w:val="multilevel"/>
     <w:tmpl w:val="15360940"/>
@@ -12587,7 +13642,7 @@
       </w:rPr>
     </w:lvl>
   </w:abstractNum>
-  <w:abstractNum w:abstractNumId="8" w15:restartNumberingAfterBreak="0">
+  <w:abstractNum w:abstractNumId="11" w15:restartNumberingAfterBreak="0">
     <w:nsid w:val="1B76237C"/>
     <w:multiLevelType w:val="multilevel"/>
     <w:tmpl w:val="F9B8C948"/>
@@ -12704,7 +13759,7 @@
       </w:pPr>
     </w:lvl>
   </w:abstractNum>
-  <w:abstractNum w:abstractNumId="9" w15:restartNumberingAfterBreak="0">
+  <w:abstractNum w:abstractNumId="12" w15:restartNumberingAfterBreak="0">
     <w:nsid w:val="1B7D3479"/>
     <w:multiLevelType w:val="hybridMultilevel"/>
     <w:tmpl w:val="A9022E7A"/>
@@ -12817,7 +13872,7 @@
       </w:rPr>
     </w:lvl>
   </w:abstractNum>
-  <w:abstractNum w:abstractNumId="10" w15:restartNumberingAfterBreak="0">
+  <w:abstractNum w:abstractNumId="13" w15:restartNumberingAfterBreak="0">
     <w:nsid w:val="1F3C704B"/>
     <w:multiLevelType w:val="multilevel"/>
     <w:tmpl w:val="66DA4A6E"/>
@@ -12934,7 +13989,7 @@
       </w:pPr>
     </w:lvl>
   </w:abstractNum>
-  <w:abstractNum w:abstractNumId="11" w15:restartNumberingAfterBreak="0">
+  <w:abstractNum w:abstractNumId="14" w15:restartNumberingAfterBreak="0">
     <w:nsid w:val="1F8016AE"/>
     <w:multiLevelType w:val="hybridMultilevel"/>
     <w:tmpl w:val="6A8C058C"/>
@@ -13047,7 +14102,7 @@
       </w:rPr>
     </w:lvl>
   </w:abstractNum>
-  <w:abstractNum w:abstractNumId="12" w15:restartNumberingAfterBreak="0">
+  <w:abstractNum w:abstractNumId="15" w15:restartNumberingAfterBreak="0">
     <w:nsid w:val="20947BEC"/>
     <w:multiLevelType w:val="multilevel"/>
     <w:tmpl w:val="AB488F00"/>
@@ -13164,7 +14219,7 @@
       </w:pPr>
     </w:lvl>
   </w:abstractNum>
-  <w:abstractNum w:abstractNumId="13" w15:restartNumberingAfterBreak="0">
+  <w:abstractNum w:abstractNumId="16" w15:restartNumberingAfterBreak="0">
     <w:nsid w:val="22E867B7"/>
     <w:multiLevelType w:val="hybridMultilevel"/>
     <w:tmpl w:val="09404516"/>
@@ -13277,7 +14332,7 @@
       </w:rPr>
     </w:lvl>
   </w:abstractNum>
-  <w:abstractNum w:abstractNumId="14" w15:restartNumberingAfterBreak="0">
+  <w:abstractNum w:abstractNumId="17" w15:restartNumberingAfterBreak="0">
     <w:nsid w:val="25415857"/>
     <w:multiLevelType w:val="multilevel"/>
     <w:tmpl w:val="9F9A4662"/>
@@ -13426,7 +14481,7 @@
       </w:rPr>
     </w:lvl>
   </w:abstractNum>
-  <w:abstractNum w:abstractNumId="15" w15:restartNumberingAfterBreak="0">
+  <w:abstractNum w:abstractNumId="18" w15:restartNumberingAfterBreak="0">
     <w:nsid w:val="2B115E86"/>
     <w:multiLevelType w:val="multilevel"/>
     <w:tmpl w:val="E6A28E94"/>
@@ -13575,7 +14630,233 @@
       </w:rPr>
     </w:lvl>
   </w:abstractNum>
-  <w:abstractNum w:abstractNumId="16" w15:restartNumberingAfterBreak="0">
+  <w:abstractNum w:abstractNumId="19" w15:restartNumberingAfterBreak="0">
+    <w:nsid w:val="2E704985"/>
+    <w:multiLevelType w:val="hybridMultilevel"/>
+    <w:tmpl w:val="88DCFA30"/>
+    <w:lvl w:ilvl="0" w:tplc="040C0001">
+      <w:start w:val="1"/>
+      <w:numFmt w:val="bullet"/>
+      <w:lvlText w:val=""/>
+      <w:lvlJc w:val="left"/>
+      <w:pPr>
+        <w:ind w:left="720" w:hanging="360"/>
+      </w:pPr>
+      <w:rPr>
+        <w:rFonts w:ascii="Symbol" w:hAnsi="Symbol" w:hint="default"/>
+      </w:rPr>
+    </w:lvl>
+    <w:lvl w:ilvl="1" w:tplc="040C0003" w:tentative="1">
+      <w:start w:val="1"/>
+      <w:numFmt w:val="bullet"/>
+      <w:lvlText w:val="o"/>
+      <w:lvlJc w:val="left"/>
+      <w:pPr>
+        <w:ind w:left="1440" w:hanging="360"/>
+      </w:pPr>
+      <w:rPr>
+        <w:rFonts w:ascii="Courier New" w:hAnsi="Courier New" w:cs="Courier New" w:hint="default"/>
+      </w:rPr>
+    </w:lvl>
+    <w:lvl w:ilvl="2" w:tplc="040C0005" w:tentative="1">
+      <w:start w:val="1"/>
+      <w:numFmt w:val="bullet"/>
+      <w:lvlText w:val=""/>
+      <w:lvlJc w:val="left"/>
+      <w:pPr>
+        <w:ind w:left="2160" w:hanging="360"/>
+      </w:pPr>
+      <w:rPr>
+        <w:rFonts w:ascii="Wingdings" w:hAnsi="Wingdings" w:hint="default"/>
+      </w:rPr>
+    </w:lvl>
+    <w:lvl w:ilvl="3" w:tplc="040C0001" w:tentative="1">
+      <w:start w:val="1"/>
+      <w:numFmt w:val="bullet"/>
+      <w:lvlText w:val=""/>
+      <w:lvlJc w:val="left"/>
+      <w:pPr>
+        <w:ind w:left="2880" w:hanging="360"/>
+      </w:pPr>
+      <w:rPr>
+        <w:rFonts w:ascii="Symbol" w:hAnsi="Symbol" w:hint="default"/>
+      </w:rPr>
+    </w:lvl>
+    <w:lvl w:ilvl="4" w:tplc="040C0003" w:tentative="1">
+      <w:start w:val="1"/>
+      <w:numFmt w:val="bullet"/>
+      <w:lvlText w:val="o"/>
+      <w:lvlJc w:val="left"/>
+      <w:pPr>
+        <w:ind w:left="3600" w:hanging="360"/>
+      </w:pPr>
+      <w:rPr>
+        <w:rFonts w:ascii="Courier New" w:hAnsi="Courier New" w:cs="Courier New" w:hint="default"/>
+      </w:rPr>
+    </w:lvl>
+    <w:lvl w:ilvl="5" w:tplc="040C0005" w:tentative="1">
+      <w:start w:val="1"/>
+      <w:numFmt w:val="bullet"/>
+      <w:lvlText w:val=""/>
+      <w:lvlJc w:val="left"/>
+      <w:pPr>
+        <w:ind w:left="4320" w:hanging="360"/>
+      </w:pPr>
+      <w:rPr>
+        <w:rFonts w:ascii="Wingdings" w:hAnsi="Wingdings" w:hint="default"/>
+      </w:rPr>
+    </w:lvl>
+    <w:lvl w:ilvl="6" w:tplc="040C0001" w:tentative="1">
+      <w:start w:val="1"/>
+      <w:numFmt w:val="bullet"/>
+      <w:lvlText w:val=""/>
+      <w:lvlJc w:val="left"/>
+      <w:pPr>
+        <w:ind w:left="5040" w:hanging="360"/>
+      </w:pPr>
+      <w:rPr>
+        <w:rFonts w:ascii="Symbol" w:hAnsi="Symbol" w:hint="default"/>
+      </w:rPr>
+    </w:lvl>
+    <w:lvl w:ilvl="7" w:tplc="040C0003" w:tentative="1">
+      <w:start w:val="1"/>
+      <w:numFmt w:val="bullet"/>
+      <w:lvlText w:val="o"/>
+      <w:lvlJc w:val="left"/>
+      <w:pPr>
+        <w:ind w:left="5760" w:hanging="360"/>
+      </w:pPr>
+      <w:rPr>
+        <w:rFonts w:ascii="Courier New" w:hAnsi="Courier New" w:cs="Courier New" w:hint="default"/>
+      </w:rPr>
+    </w:lvl>
+    <w:lvl w:ilvl="8" w:tplc="040C0005" w:tentative="1">
+      <w:start w:val="1"/>
+      <w:numFmt w:val="bullet"/>
+      <w:lvlText w:val=""/>
+      <w:lvlJc w:val="left"/>
+      <w:pPr>
+        <w:ind w:left="6480" w:hanging="360"/>
+      </w:pPr>
+      <w:rPr>
+        <w:rFonts w:ascii="Wingdings" w:hAnsi="Wingdings" w:hint="default"/>
+      </w:rPr>
+    </w:lvl>
+  </w:abstractNum>
+  <w:abstractNum w:abstractNumId="20" w15:restartNumberingAfterBreak="0">
+    <w:nsid w:val="329B1E13"/>
+    <w:multiLevelType w:val="hybridMultilevel"/>
+    <w:tmpl w:val="F45AAFEE"/>
+    <w:lvl w:ilvl="0" w:tplc="040C0001">
+      <w:start w:val="1"/>
+      <w:numFmt w:val="bullet"/>
+      <w:lvlText w:val=""/>
+      <w:lvlJc w:val="left"/>
+      <w:pPr>
+        <w:ind w:left="720" w:hanging="360"/>
+      </w:pPr>
+      <w:rPr>
+        <w:rFonts w:ascii="Symbol" w:hAnsi="Symbol" w:hint="default"/>
+      </w:rPr>
+    </w:lvl>
+    <w:lvl w:ilvl="1" w:tplc="040C0003" w:tentative="1">
+      <w:start w:val="1"/>
+      <w:numFmt w:val="bullet"/>
+      <w:lvlText w:val="o"/>
+      <w:lvlJc w:val="left"/>
+      <w:pPr>
+        <w:ind w:left="1440" w:hanging="360"/>
+      </w:pPr>
+      <w:rPr>
+        <w:rFonts w:ascii="Courier New" w:hAnsi="Courier New" w:cs="Courier New" w:hint="default"/>
+      </w:rPr>
+    </w:lvl>
+    <w:lvl w:ilvl="2" w:tplc="040C0005" w:tentative="1">
+      <w:start w:val="1"/>
+      <w:numFmt w:val="bullet"/>
+      <w:lvlText w:val=""/>
+      <w:lvlJc w:val="left"/>
+      <w:pPr>
+        <w:ind w:left="2160" w:hanging="360"/>
+      </w:pPr>
+      <w:rPr>
+        <w:rFonts w:ascii="Wingdings" w:hAnsi="Wingdings" w:hint="default"/>
+      </w:rPr>
+    </w:lvl>
+    <w:lvl w:ilvl="3" w:tplc="040C0001" w:tentative="1">
+      <w:start w:val="1"/>
+      <w:numFmt w:val="bullet"/>
+      <w:lvlText w:val=""/>
+      <w:lvlJc w:val="left"/>
+      <w:pPr>
+        <w:ind w:left="2880" w:hanging="360"/>
+      </w:pPr>
+      <w:rPr>
+        <w:rFonts w:ascii="Symbol" w:hAnsi="Symbol" w:hint="default"/>
+      </w:rPr>
+    </w:lvl>
+    <w:lvl w:ilvl="4" w:tplc="040C0003" w:tentative="1">
+      <w:start w:val="1"/>
+      <w:numFmt w:val="bullet"/>
+      <w:lvlText w:val="o"/>
+      <w:lvlJc w:val="left"/>
+      <w:pPr>
+        <w:ind w:left="3600" w:hanging="360"/>
+      </w:pPr>
+      <w:rPr>
+        <w:rFonts w:ascii="Courier New" w:hAnsi="Courier New" w:cs="Courier New" w:hint="default"/>
+      </w:rPr>
+    </w:lvl>
+    <w:lvl w:ilvl="5" w:tplc="040C0005" w:tentative="1">
+      <w:start w:val="1"/>
+      <w:numFmt w:val="bullet"/>
+      <w:lvlText w:val=""/>
+      <w:lvlJc w:val="left"/>
+      <w:pPr>
+        <w:ind w:left="4320" w:hanging="360"/>
+      </w:pPr>
+      <w:rPr>
+        <w:rFonts w:ascii="Wingdings" w:hAnsi="Wingdings" w:hint="default"/>
+      </w:rPr>
+    </w:lvl>
+    <w:lvl w:ilvl="6" w:tplc="040C0001" w:tentative="1">
+      <w:start w:val="1"/>
+      <w:numFmt w:val="bullet"/>
+      <w:lvlText w:val=""/>
+      <w:lvlJc w:val="left"/>
+      <w:pPr>
+        <w:ind w:left="5040" w:hanging="360"/>
+      </w:pPr>
+      <w:rPr>
+        <w:rFonts w:ascii="Symbol" w:hAnsi="Symbol" w:hint="default"/>
+      </w:rPr>
+    </w:lvl>
+    <w:lvl w:ilvl="7" w:tplc="040C0003" w:tentative="1">
+      <w:start w:val="1"/>
+      <w:numFmt w:val="bullet"/>
+      <w:lvlText w:val="o"/>
+      <w:lvlJc w:val="left"/>
+      <w:pPr>
+        <w:ind w:left="5760" w:hanging="360"/>
+      </w:pPr>
+      <w:rPr>
+        <w:rFonts w:ascii="Courier New" w:hAnsi="Courier New" w:cs="Courier New" w:hint="default"/>
+      </w:rPr>
+    </w:lvl>
+    <w:lvl w:ilvl="8" w:tplc="040C0005" w:tentative="1">
+      <w:start w:val="1"/>
+      <w:numFmt w:val="bullet"/>
+      <w:lvlText w:val=""/>
+      <w:lvlJc w:val="left"/>
+      <w:pPr>
+        <w:ind w:left="6480" w:hanging="360"/>
+      </w:pPr>
+      <w:rPr>
+        <w:rFonts w:ascii="Wingdings" w:hAnsi="Wingdings" w:hint="default"/>
+      </w:rPr>
+    </w:lvl>
+  </w:abstractNum>
+  <w:abstractNum w:abstractNumId="21" w15:restartNumberingAfterBreak="0">
     <w:nsid w:val="34D87769"/>
     <w:multiLevelType w:val="multilevel"/>
     <w:tmpl w:val="A8BCB63E"/>
@@ -13724,7 +15005,7 @@
       </w:rPr>
     </w:lvl>
   </w:abstractNum>
-  <w:abstractNum w:abstractNumId="17" w15:restartNumberingAfterBreak="0">
+  <w:abstractNum w:abstractNumId="22" w15:restartNumberingAfterBreak="0">
     <w:nsid w:val="37BD0E35"/>
     <w:multiLevelType w:val="hybridMultilevel"/>
     <w:tmpl w:val="79FA11CA"/>
@@ -13837,7 +15118,7 @@
       </w:rPr>
     </w:lvl>
   </w:abstractNum>
-  <w:abstractNum w:abstractNumId="18" w15:restartNumberingAfterBreak="0">
+  <w:abstractNum w:abstractNumId="23" w15:restartNumberingAfterBreak="0">
     <w:nsid w:val="37EA507B"/>
     <w:multiLevelType w:val="multilevel"/>
     <w:tmpl w:val="6B3C61D6"/>
@@ -13954,7 +15235,7 @@
       </w:pPr>
     </w:lvl>
   </w:abstractNum>
-  <w:abstractNum w:abstractNumId="19" w15:restartNumberingAfterBreak="0">
+  <w:abstractNum w:abstractNumId="24" w15:restartNumberingAfterBreak="0">
     <w:nsid w:val="3A533799"/>
     <w:multiLevelType w:val="multilevel"/>
     <w:tmpl w:val="49D874D6"/>
@@ -14071,7 +15352,7 @@
       </w:pPr>
     </w:lvl>
   </w:abstractNum>
-  <w:abstractNum w:abstractNumId="20" w15:restartNumberingAfterBreak="0">
+  <w:abstractNum w:abstractNumId="25" w15:restartNumberingAfterBreak="0">
     <w:nsid w:val="3A657812"/>
     <w:multiLevelType w:val="multilevel"/>
     <w:tmpl w:val="37DC5862"/>
@@ -14188,7 +15469,7 @@
       </w:pPr>
     </w:lvl>
   </w:abstractNum>
-  <w:abstractNum w:abstractNumId="21" w15:restartNumberingAfterBreak="0">
+  <w:abstractNum w:abstractNumId="26" w15:restartNumberingAfterBreak="0">
     <w:nsid w:val="3B600037"/>
     <w:multiLevelType w:val="multilevel"/>
     <w:tmpl w:val="C8BC880C"/>
@@ -14337,7 +15618,120 @@
       </w:rPr>
     </w:lvl>
   </w:abstractNum>
-  <w:abstractNum w:abstractNumId="22" w15:restartNumberingAfterBreak="0">
+  <w:abstractNum w:abstractNumId="27" w15:restartNumberingAfterBreak="0">
+    <w:nsid w:val="3F764321"/>
+    <w:multiLevelType w:val="hybridMultilevel"/>
+    <w:tmpl w:val="23747946"/>
+    <w:lvl w:ilvl="0" w:tplc="040C0001">
+      <w:start w:val="1"/>
+      <w:numFmt w:val="bullet"/>
+      <w:lvlText w:val=""/>
+      <w:lvlJc w:val="left"/>
+      <w:pPr>
+        <w:ind w:left="720" w:hanging="360"/>
+      </w:pPr>
+      <w:rPr>
+        <w:rFonts w:ascii="Symbol" w:hAnsi="Symbol" w:hint="default"/>
+      </w:rPr>
+    </w:lvl>
+    <w:lvl w:ilvl="1" w:tplc="040C0003" w:tentative="1">
+      <w:start w:val="1"/>
+      <w:numFmt w:val="bullet"/>
+      <w:lvlText w:val="o"/>
+      <w:lvlJc w:val="left"/>
+      <w:pPr>
+        <w:ind w:left="1440" w:hanging="360"/>
+      </w:pPr>
+      <w:rPr>
+        <w:rFonts w:ascii="Courier New" w:hAnsi="Courier New" w:cs="Courier New" w:hint="default"/>
+      </w:rPr>
+    </w:lvl>
+    <w:lvl w:ilvl="2" w:tplc="040C0005" w:tentative="1">
+      <w:start w:val="1"/>
+      <w:numFmt w:val="bullet"/>
+      <w:lvlText w:val=""/>
+      <w:lvlJc w:val="left"/>
+      <w:pPr>
+        <w:ind w:left="2160" w:hanging="360"/>
+      </w:pPr>
+      <w:rPr>
+        <w:rFonts w:ascii="Wingdings" w:hAnsi="Wingdings" w:hint="default"/>
+      </w:rPr>
+    </w:lvl>
+    <w:lvl w:ilvl="3" w:tplc="040C0001" w:tentative="1">
+      <w:start w:val="1"/>
+      <w:numFmt w:val="bullet"/>
+      <w:lvlText w:val=""/>
+      <w:lvlJc w:val="left"/>
+      <w:pPr>
+        <w:ind w:left="2880" w:hanging="360"/>
+      </w:pPr>
+      <w:rPr>
+        <w:rFonts w:ascii="Symbol" w:hAnsi="Symbol" w:hint="default"/>
+      </w:rPr>
+    </w:lvl>
+    <w:lvl w:ilvl="4" w:tplc="040C0003" w:tentative="1">
+      <w:start w:val="1"/>
+      <w:numFmt w:val="bullet"/>
+      <w:lvlText w:val="o"/>
+      <w:lvlJc w:val="left"/>
+      <w:pPr>
+        <w:ind w:left="3600" w:hanging="360"/>
+      </w:pPr>
+      <w:rPr>
+        <w:rFonts w:ascii="Courier New" w:hAnsi="Courier New" w:cs="Courier New" w:hint="default"/>
+      </w:rPr>
+    </w:lvl>
+    <w:lvl w:ilvl="5" w:tplc="040C0005" w:tentative="1">
+      <w:start w:val="1"/>
+      <w:numFmt w:val="bullet"/>
+      <w:lvlText w:val=""/>
+      <w:lvlJc w:val="left"/>
+      <w:pPr>
+        <w:ind w:left="4320" w:hanging="360"/>
+      </w:pPr>
+      <w:rPr>
+        <w:rFonts w:ascii="Wingdings" w:hAnsi="Wingdings" w:hint="default"/>
+      </w:rPr>
+    </w:lvl>
+    <w:lvl w:ilvl="6" w:tplc="040C0001" w:tentative="1">
+      <w:start w:val="1"/>
+      <w:numFmt w:val="bullet"/>
+      <w:lvlText w:val=""/>
+      <w:lvlJc w:val="left"/>
+      <w:pPr>
+        <w:ind w:left="5040" w:hanging="360"/>
+      </w:pPr>
+      <w:rPr>
+        <w:rFonts w:ascii="Symbol" w:hAnsi="Symbol" w:hint="default"/>
+      </w:rPr>
+    </w:lvl>
+    <w:lvl w:ilvl="7" w:tplc="040C0003" w:tentative="1">
+      <w:start w:val="1"/>
+      <w:numFmt w:val="bullet"/>
+      <w:lvlText w:val="o"/>
+      <w:lvlJc w:val="left"/>
+      <w:pPr>
+        <w:ind w:left="5760" w:hanging="360"/>
+      </w:pPr>
+      <w:rPr>
+        <w:rFonts w:ascii="Courier New" w:hAnsi="Courier New" w:cs="Courier New" w:hint="default"/>
+      </w:rPr>
+    </w:lvl>
+    <w:lvl w:ilvl="8" w:tplc="040C0005" w:tentative="1">
+      <w:start w:val="1"/>
+      <w:numFmt w:val="bullet"/>
+      <w:lvlText w:val=""/>
+      <w:lvlJc w:val="left"/>
+      <w:pPr>
+        <w:ind w:left="6480" w:hanging="360"/>
+      </w:pPr>
+      <w:rPr>
+        <w:rFonts w:ascii="Wingdings" w:hAnsi="Wingdings" w:hint="default"/>
+      </w:rPr>
+    </w:lvl>
+  </w:abstractNum>
+  <w:abstractNum w:abstractNumId="28" w15:restartNumberingAfterBreak="0">
     <w:nsid w:val="41E94FFC"/>
     <w:multiLevelType w:val="multilevel"/>
     <w:tmpl w:val="8548C1C4"/>
@@ -14486,7 +15880,7 @@
       </w:rPr>
     </w:lvl>
   </w:abstractNum>
-  <w:abstractNum w:abstractNumId="23" w15:restartNumberingAfterBreak="0">
+  <w:abstractNum w:abstractNumId="29" w15:restartNumberingAfterBreak="0">
     <w:nsid w:val="433C1BD6"/>
     <w:multiLevelType w:val="hybridMultilevel"/>
     <w:tmpl w:val="1B561852"/>
@@ -14599,7 +15993,7 @@
       </w:rPr>
     </w:lvl>
   </w:abstractNum>
-  <w:abstractNum w:abstractNumId="24" w15:restartNumberingAfterBreak="0">
+  <w:abstractNum w:abstractNumId="30" w15:restartNumberingAfterBreak="0">
     <w:nsid w:val="439E4E3A"/>
     <w:multiLevelType w:val="hybridMultilevel"/>
     <w:tmpl w:val="91E2ED1A"/>
@@ -14712,7 +16106,7 @@
       </w:rPr>
     </w:lvl>
   </w:abstractNum>
-  <w:abstractNum w:abstractNumId="25" w15:restartNumberingAfterBreak="0">
+  <w:abstractNum w:abstractNumId="31" w15:restartNumberingAfterBreak="0">
     <w:nsid w:val="447A50ED"/>
     <w:multiLevelType w:val="multilevel"/>
     <w:tmpl w:val="AE4E7C2C"/>
@@ -14861,7 +16255,7 @@
       </w:rPr>
     </w:lvl>
   </w:abstractNum>
-  <w:abstractNum w:abstractNumId="26" w15:restartNumberingAfterBreak="0">
+  <w:abstractNum w:abstractNumId="32" w15:restartNumberingAfterBreak="0">
     <w:nsid w:val="44AC4C33"/>
     <w:multiLevelType w:val="hybridMultilevel"/>
     <w:tmpl w:val="25FCA758"/>
@@ -14974,7 +16368,7 @@
       </w:rPr>
     </w:lvl>
   </w:abstractNum>
-  <w:abstractNum w:abstractNumId="27" w15:restartNumberingAfterBreak="0">
+  <w:abstractNum w:abstractNumId="33" w15:restartNumberingAfterBreak="0">
     <w:nsid w:val="4737582D"/>
     <w:multiLevelType w:val="multilevel"/>
     <w:tmpl w:val="F3BAC058"/>
@@ -15093,7 +16487,7 @@
       </w:rPr>
     </w:lvl>
   </w:abstractNum>
-  <w:abstractNum w:abstractNumId="28" w15:restartNumberingAfterBreak="0">
+  <w:abstractNum w:abstractNumId="34" w15:restartNumberingAfterBreak="0">
     <w:nsid w:val="47664BBD"/>
     <w:multiLevelType w:val="multilevel"/>
     <w:tmpl w:val="C24A23AA"/>
@@ -15210,7 +16604,120 @@
       </w:pPr>
     </w:lvl>
   </w:abstractNum>
-  <w:abstractNum w:abstractNumId="29" w15:restartNumberingAfterBreak="0">
+  <w:abstractNum w:abstractNumId="35" w15:restartNumberingAfterBreak="0">
+    <w:nsid w:val="47B36C9F"/>
+    <w:multiLevelType w:val="hybridMultilevel"/>
+    <w:tmpl w:val="C40A3FB8"/>
+    <w:lvl w:ilvl="0" w:tplc="040C0001">
+      <w:start w:val="1"/>
+      <w:numFmt w:val="bullet"/>
+      <w:lvlText w:val=""/>
+      <w:lvlJc w:val="left"/>
+      <w:pPr>
+        <w:ind w:left="720" w:hanging="360"/>
+      </w:pPr>
+      <w:rPr>
+        <w:rFonts w:ascii="Symbol" w:hAnsi="Symbol" w:hint="default"/>
+      </w:rPr>
+    </w:lvl>
+    <w:lvl w:ilvl="1" w:tplc="040C0003" w:tentative="1">
+      <w:start w:val="1"/>
+      <w:numFmt w:val="bullet"/>
+      <w:lvlText w:val="o"/>
+      <w:lvlJc w:val="left"/>
+      <w:pPr>
+        <w:ind w:left="1440" w:hanging="360"/>
+      </w:pPr>
+      <w:rPr>
+        <w:rFonts w:ascii="Courier New" w:hAnsi="Courier New" w:cs="Courier New" w:hint="default"/>
+      </w:rPr>
+    </w:lvl>
+    <w:lvl w:ilvl="2" w:tplc="040C0005" w:tentative="1">
+      <w:start w:val="1"/>
+      <w:numFmt w:val="bullet"/>
+      <w:lvlText w:val=""/>
+      <w:lvlJc w:val="left"/>
+      <w:pPr>
+        <w:ind w:left="2160" w:hanging="360"/>
+      </w:pPr>
+      <w:rPr>
+        <w:rFonts w:ascii="Wingdings" w:hAnsi="Wingdings" w:hint="default"/>
+      </w:rPr>
+    </w:lvl>
+    <w:lvl w:ilvl="3" w:tplc="040C0001" w:tentative="1">
+      <w:start w:val="1"/>
+      <w:numFmt w:val="bullet"/>
+      <w:lvlText w:val=""/>
+      <w:lvlJc w:val="left"/>
+      <w:pPr>
+        <w:ind w:left="2880" w:hanging="360"/>
+      </w:pPr>
+      <w:rPr>
+        <w:rFonts w:ascii="Symbol" w:hAnsi="Symbol" w:hint="default"/>
+      </w:rPr>
+    </w:lvl>
+    <w:lvl w:ilvl="4" w:tplc="040C0003" w:tentative="1">
+      <w:start w:val="1"/>
+      <w:numFmt w:val="bullet"/>
+      <w:lvlText w:val="o"/>
+      <w:lvlJc w:val="left"/>
+      <w:pPr>
+        <w:ind w:left="3600" w:hanging="360"/>
+      </w:pPr>
+      <w:rPr>
+        <w:rFonts w:ascii="Courier New" w:hAnsi="Courier New" w:cs="Courier New" w:hint="default"/>
+      </w:rPr>
+    </w:lvl>
+    <w:lvl w:ilvl="5" w:tplc="040C0005" w:tentative="1">
+      <w:start w:val="1"/>
+      <w:numFmt w:val="bullet"/>
+      <w:lvlText w:val=""/>
+      <w:lvlJc w:val="left"/>
+      <w:pPr>
+        <w:ind w:left="4320" w:hanging="360"/>
+      </w:pPr>
+      <w:rPr>
+        <w:rFonts w:ascii="Wingdings" w:hAnsi="Wingdings" w:hint="default"/>
+      </w:rPr>
+    </w:lvl>
+    <w:lvl w:ilvl="6" w:tplc="040C0001" w:tentative="1">
+      <w:start w:val="1"/>
+      <w:numFmt w:val="bullet"/>
+      <w:lvlText w:val=""/>
+      <w:lvlJc w:val="left"/>
+      <w:pPr>
+        <w:ind w:left="5040" w:hanging="360"/>
+      </w:pPr>
+      <w:rPr>
+        <w:rFonts w:ascii="Symbol" w:hAnsi="Symbol" w:hint="default"/>
+      </w:rPr>
+    </w:lvl>
+    <w:lvl w:ilvl="7" w:tplc="040C0003" w:tentative="1">
+      <w:start w:val="1"/>
+      <w:numFmt w:val="bullet"/>
+      <w:lvlText w:val="o"/>
+      <w:lvlJc w:val="left"/>
+      <w:pPr>
+        <w:ind w:left="5760" w:hanging="360"/>
+      </w:pPr>
+      <w:rPr>
+        <w:rFonts w:ascii="Courier New" w:hAnsi="Courier New" w:cs="Courier New" w:hint="default"/>
+      </w:rPr>
+    </w:lvl>
+    <w:lvl w:ilvl="8" w:tplc="040C0005" w:tentative="1">
+      <w:start w:val="1"/>
+      <w:numFmt w:val="bullet"/>
+      <w:lvlText w:val=""/>
+      <w:lvlJc w:val="left"/>
+      <w:pPr>
+        <w:ind w:left="6480" w:hanging="360"/>
+      </w:pPr>
+      <w:rPr>
+        <w:rFonts w:ascii="Wingdings" w:hAnsi="Wingdings" w:hint="default"/>
+      </w:rPr>
+    </w:lvl>
+  </w:abstractNum>
+  <w:abstractNum w:abstractNumId="36" w15:restartNumberingAfterBreak="0">
     <w:nsid w:val="4801006B"/>
     <w:multiLevelType w:val="hybridMultilevel"/>
     <w:tmpl w:val="942602F8"/>
@@ -15323,7 +16830,7 @@
       </w:rPr>
     </w:lvl>
   </w:abstractNum>
-  <w:abstractNum w:abstractNumId="30" w15:restartNumberingAfterBreak="0">
+  <w:abstractNum w:abstractNumId="37" w15:restartNumberingAfterBreak="0">
     <w:nsid w:val="48483D5C"/>
     <w:multiLevelType w:val="multilevel"/>
     <w:tmpl w:val="7FE883F8"/>
@@ -15440,7 +16947,7 @@
       </w:pPr>
     </w:lvl>
   </w:abstractNum>
-  <w:abstractNum w:abstractNumId="31" w15:restartNumberingAfterBreak="0">
+  <w:abstractNum w:abstractNumId="38" w15:restartNumberingAfterBreak="0">
     <w:nsid w:val="484A116E"/>
     <w:multiLevelType w:val="multilevel"/>
     <w:tmpl w:val="B5365BE2"/>
@@ -15557,7 +17064,7 @@
       </w:pPr>
     </w:lvl>
   </w:abstractNum>
-  <w:abstractNum w:abstractNumId="32" w15:restartNumberingAfterBreak="0">
+  <w:abstractNum w:abstractNumId="39" w15:restartNumberingAfterBreak="0">
     <w:nsid w:val="48547DA8"/>
     <w:multiLevelType w:val="multilevel"/>
     <w:tmpl w:val="E2684FEA"/>
@@ -15674,7 +17181,7 @@
       </w:pPr>
     </w:lvl>
   </w:abstractNum>
-  <w:abstractNum w:abstractNumId="33" w15:restartNumberingAfterBreak="0">
+  <w:abstractNum w:abstractNumId="40" w15:restartNumberingAfterBreak="0">
     <w:nsid w:val="493D714C"/>
     <w:multiLevelType w:val="hybridMultilevel"/>
     <w:tmpl w:val="725223A4"/>
@@ -15787,7 +17294,7 @@
       </w:rPr>
     </w:lvl>
   </w:abstractNum>
-  <w:abstractNum w:abstractNumId="34" w15:restartNumberingAfterBreak="0">
+  <w:abstractNum w:abstractNumId="41" w15:restartNumberingAfterBreak="0">
     <w:nsid w:val="49B90FAB"/>
     <w:multiLevelType w:val="multilevel"/>
     <w:tmpl w:val="AC167566"/>
@@ -15936,7 +17443,7 @@
       </w:rPr>
     </w:lvl>
   </w:abstractNum>
-  <w:abstractNum w:abstractNumId="35" w15:restartNumberingAfterBreak="0">
+  <w:abstractNum w:abstractNumId="42" w15:restartNumberingAfterBreak="0">
     <w:nsid w:val="4F287110"/>
     <w:multiLevelType w:val="hybridMultilevel"/>
     <w:tmpl w:val="8BD2A210"/>
@@ -16049,7 +17556,7 @@
       </w:rPr>
     </w:lvl>
   </w:abstractNum>
-  <w:abstractNum w:abstractNumId="36" w15:restartNumberingAfterBreak="0">
+  <w:abstractNum w:abstractNumId="43" w15:restartNumberingAfterBreak="0">
     <w:nsid w:val="4FD56190"/>
     <w:multiLevelType w:val="multilevel"/>
     <w:tmpl w:val="4FE464F6"/>
@@ -16166,7 +17673,7 @@
       </w:pPr>
     </w:lvl>
   </w:abstractNum>
-  <w:abstractNum w:abstractNumId="37" w15:restartNumberingAfterBreak="0">
+  <w:abstractNum w:abstractNumId="44" w15:restartNumberingAfterBreak="0">
     <w:nsid w:val="516B2FB4"/>
     <w:multiLevelType w:val="multilevel"/>
     <w:tmpl w:val="962CAF20"/>
@@ -16315,7 +17822,7 @@
       </w:rPr>
     </w:lvl>
   </w:abstractNum>
-  <w:abstractNum w:abstractNumId="38" w15:restartNumberingAfterBreak="0">
+  <w:abstractNum w:abstractNumId="45" w15:restartNumberingAfterBreak="0">
     <w:nsid w:val="53CE536D"/>
     <w:multiLevelType w:val="multilevel"/>
     <w:tmpl w:val="7F9ACD3C"/>
@@ -16432,7 +17939,7 @@
       </w:pPr>
     </w:lvl>
   </w:abstractNum>
-  <w:abstractNum w:abstractNumId="39" w15:restartNumberingAfterBreak="0">
+  <w:abstractNum w:abstractNumId="46" w15:restartNumberingAfterBreak="0">
     <w:nsid w:val="57D30B1C"/>
     <w:multiLevelType w:val="multilevel"/>
     <w:tmpl w:val="B614AE30"/>
@@ -16581,7 +18088,7 @@
       </w:rPr>
     </w:lvl>
   </w:abstractNum>
-  <w:abstractNum w:abstractNumId="40" w15:restartNumberingAfterBreak="0">
+  <w:abstractNum w:abstractNumId="47" w15:restartNumberingAfterBreak="0">
     <w:nsid w:val="589643AA"/>
     <w:multiLevelType w:val="multilevel"/>
     <w:tmpl w:val="3C0E7658"/>
@@ -16730,7 +18237,7 @@
       </w:rPr>
     </w:lvl>
   </w:abstractNum>
-  <w:abstractNum w:abstractNumId="41" w15:restartNumberingAfterBreak="0">
+  <w:abstractNum w:abstractNumId="48" w15:restartNumberingAfterBreak="0">
     <w:nsid w:val="5B121076"/>
     <w:multiLevelType w:val="hybridMultilevel"/>
     <w:tmpl w:val="80B65D64"/>
@@ -16843,7 +18350,120 @@
       </w:rPr>
     </w:lvl>
   </w:abstractNum>
-  <w:abstractNum w:abstractNumId="42" w15:restartNumberingAfterBreak="0">
+  <w:abstractNum w:abstractNumId="49" w15:restartNumberingAfterBreak="0">
+    <w:nsid w:val="5E813F4F"/>
+    <w:multiLevelType w:val="hybridMultilevel"/>
+    <w:tmpl w:val="0016A222"/>
+    <w:lvl w:ilvl="0" w:tplc="040C0001">
+      <w:start w:val="1"/>
+      <w:numFmt w:val="bullet"/>
+      <w:lvlText w:val=""/>
+      <w:lvlJc w:val="left"/>
+      <w:pPr>
+        <w:ind w:left="720" w:hanging="360"/>
+      </w:pPr>
+      <w:rPr>
+        <w:rFonts w:ascii="Symbol" w:hAnsi="Symbol" w:hint="default"/>
+      </w:rPr>
+    </w:lvl>
+    <w:lvl w:ilvl="1" w:tplc="040C0003" w:tentative="1">
+      <w:start w:val="1"/>
+      <w:numFmt w:val="bullet"/>
+      <w:lvlText w:val="o"/>
+      <w:lvlJc w:val="left"/>
+      <w:pPr>
+        <w:ind w:left="1440" w:hanging="360"/>
+      </w:pPr>
+      <w:rPr>
+        <w:rFonts w:ascii="Courier New" w:hAnsi="Courier New" w:cs="Courier New" w:hint="default"/>
+      </w:rPr>
+    </w:lvl>
+    <w:lvl w:ilvl="2" w:tplc="040C0005" w:tentative="1">
+      <w:start w:val="1"/>
+      <w:numFmt w:val="bullet"/>
+      <w:lvlText w:val=""/>
+      <w:lvlJc w:val="left"/>
+      <w:pPr>
+        <w:ind w:left="2160" w:hanging="360"/>
+      </w:pPr>
+      <w:rPr>
+        <w:rFonts w:ascii="Wingdings" w:hAnsi="Wingdings" w:hint="default"/>
+      </w:rPr>
+    </w:lvl>
+    <w:lvl w:ilvl="3" w:tplc="040C0001" w:tentative="1">
+      <w:start w:val="1"/>
+      <w:numFmt w:val="bullet"/>
+      <w:lvlText w:val=""/>
+      <w:lvlJc w:val="left"/>
+      <w:pPr>
+        <w:ind w:left="2880" w:hanging="360"/>
+      </w:pPr>
+      <w:rPr>
+        <w:rFonts w:ascii="Symbol" w:hAnsi="Symbol" w:hint="default"/>
+      </w:rPr>
+    </w:lvl>
+    <w:lvl w:ilvl="4" w:tplc="040C0003" w:tentative="1">
+      <w:start w:val="1"/>
+      <w:numFmt w:val="bullet"/>
+      <w:lvlText w:val="o"/>
+      <w:lvlJc w:val="left"/>
+      <w:pPr>
+        <w:ind w:left="3600" w:hanging="360"/>
+      </w:pPr>
+      <w:rPr>
+        <w:rFonts w:ascii="Courier New" w:hAnsi="Courier New" w:cs="Courier New" w:hint="default"/>
+      </w:rPr>
+    </w:lvl>
+    <w:lvl w:ilvl="5" w:tplc="040C0005" w:tentative="1">
+      <w:start w:val="1"/>
+      <w:numFmt w:val="bullet"/>
+      <w:lvlText w:val=""/>
+      <w:lvlJc w:val="left"/>
+      <w:pPr>
+        <w:ind w:left="4320" w:hanging="360"/>
+      </w:pPr>
+      <w:rPr>
+        <w:rFonts w:ascii="Wingdings" w:hAnsi="Wingdings" w:hint="default"/>
+      </w:rPr>
+    </w:lvl>
+    <w:lvl w:ilvl="6" w:tplc="040C0001" w:tentative="1">
+      <w:start w:val="1"/>
+      <w:numFmt w:val="bullet"/>
+      <w:lvlText w:val=""/>
+      <w:lvlJc w:val="left"/>
+      <w:pPr>
+        <w:ind w:left="5040" w:hanging="360"/>
+      </w:pPr>
+      <w:rPr>
+        <w:rFonts w:ascii="Symbol" w:hAnsi="Symbol" w:hint="default"/>
+      </w:rPr>
+    </w:lvl>
+    <w:lvl w:ilvl="7" w:tplc="040C0003" w:tentative="1">
+      <w:start w:val="1"/>
+      <w:numFmt w:val="bullet"/>
+      <w:lvlText w:val="o"/>
+      <w:lvlJc w:val="left"/>
+      <w:pPr>
+        <w:ind w:left="5760" w:hanging="360"/>
+      </w:pPr>
+      <w:rPr>
+        <w:rFonts w:ascii="Courier New" w:hAnsi="Courier New" w:cs="Courier New" w:hint="default"/>
+      </w:rPr>
+    </w:lvl>
+    <w:lvl w:ilvl="8" w:tplc="040C0005" w:tentative="1">
+      <w:start w:val="1"/>
+      <w:numFmt w:val="bullet"/>
+      <w:lvlText w:val=""/>
+      <w:lvlJc w:val="left"/>
+      <w:pPr>
+        <w:ind w:left="6480" w:hanging="360"/>
+      </w:pPr>
+      <w:rPr>
+        <w:rFonts w:ascii="Wingdings" w:hAnsi="Wingdings" w:hint="default"/>
+      </w:rPr>
+    </w:lvl>
+  </w:abstractNum>
+  <w:abstractNum w:abstractNumId="50" w15:restartNumberingAfterBreak="0">
     <w:nsid w:val="5EDA2404"/>
     <w:multiLevelType w:val="multilevel"/>
     <w:tmpl w:val="EBCEC358"/>
@@ -16960,7 +18580,7 @@
       </w:pPr>
     </w:lvl>
   </w:abstractNum>
-  <w:abstractNum w:abstractNumId="43" w15:restartNumberingAfterBreak="0">
+  <w:abstractNum w:abstractNumId="51" w15:restartNumberingAfterBreak="0">
     <w:nsid w:val="5F4A72BC"/>
     <w:multiLevelType w:val="multilevel"/>
     <w:tmpl w:val="E640C92A"/>
@@ -17109,7 +18729,7 @@
       </w:rPr>
     </w:lvl>
   </w:abstractNum>
-  <w:abstractNum w:abstractNumId="44" w15:restartNumberingAfterBreak="0">
+  <w:abstractNum w:abstractNumId="52" w15:restartNumberingAfterBreak="0">
     <w:nsid w:val="5F672BDD"/>
     <w:multiLevelType w:val="hybridMultilevel"/>
     <w:tmpl w:val="D894283E"/>
@@ -17222,7 +18842,7 @@
       </w:rPr>
     </w:lvl>
   </w:abstractNum>
-  <w:abstractNum w:abstractNumId="45" w15:restartNumberingAfterBreak="0">
+  <w:abstractNum w:abstractNumId="53" w15:restartNumberingAfterBreak="0">
     <w:nsid w:val="60060D4B"/>
     <w:multiLevelType w:val="hybridMultilevel"/>
     <w:tmpl w:val="A9302EFE"/>
@@ -17335,7 +18955,7 @@
       </w:rPr>
     </w:lvl>
   </w:abstractNum>
-  <w:abstractNum w:abstractNumId="46" w15:restartNumberingAfterBreak="0">
+  <w:abstractNum w:abstractNumId="54" w15:restartNumberingAfterBreak="0">
     <w:nsid w:val="61026437"/>
     <w:multiLevelType w:val="multilevel"/>
     <w:tmpl w:val="AC781E7A"/>
@@ -17452,7 +19072,7 @@
       </w:pPr>
     </w:lvl>
   </w:abstractNum>
-  <w:abstractNum w:abstractNumId="47" w15:restartNumberingAfterBreak="0">
+  <w:abstractNum w:abstractNumId="55" w15:restartNumberingAfterBreak="0">
     <w:nsid w:val="6211616B"/>
     <w:multiLevelType w:val="hybridMultilevel"/>
     <w:tmpl w:val="45C65070"/>
@@ -17565,7 +19185,7 @@
       </w:rPr>
     </w:lvl>
   </w:abstractNum>
-  <w:abstractNum w:abstractNumId="48" w15:restartNumberingAfterBreak="0">
+  <w:abstractNum w:abstractNumId="56" w15:restartNumberingAfterBreak="0">
     <w:nsid w:val="64597C1F"/>
     <w:multiLevelType w:val="hybridMultilevel"/>
     <w:tmpl w:val="F3F238C8"/>
@@ -17678,7 +19298,7 @@
       </w:rPr>
     </w:lvl>
   </w:abstractNum>
-  <w:abstractNum w:abstractNumId="49" w15:restartNumberingAfterBreak="0">
+  <w:abstractNum w:abstractNumId="57" w15:restartNumberingAfterBreak="0">
     <w:nsid w:val="65A06CE1"/>
     <w:multiLevelType w:val="hybridMultilevel"/>
     <w:tmpl w:val="71C04A40"/>
@@ -17791,7 +19411,7 @@
       </w:rPr>
     </w:lvl>
   </w:abstractNum>
-  <w:abstractNum w:abstractNumId="50" w15:restartNumberingAfterBreak="0">
+  <w:abstractNum w:abstractNumId="58" w15:restartNumberingAfterBreak="0">
     <w:nsid w:val="662B52B7"/>
     <w:multiLevelType w:val="hybridMultilevel"/>
     <w:tmpl w:val="E6FE5914"/>
@@ -17878,7 +19498,7 @@
       </w:pPr>
     </w:lvl>
   </w:abstractNum>
-  <w:abstractNum w:abstractNumId="51" w15:restartNumberingAfterBreak="0">
+  <w:abstractNum w:abstractNumId="59" w15:restartNumberingAfterBreak="0">
     <w:nsid w:val="66301CDB"/>
     <w:multiLevelType w:val="multilevel"/>
     <w:tmpl w:val="5F8A86B8"/>
@@ -18027,7 +19647,7 @@
       </w:rPr>
     </w:lvl>
   </w:abstractNum>
-  <w:abstractNum w:abstractNumId="52" w15:restartNumberingAfterBreak="0">
+  <w:abstractNum w:abstractNumId="60" w15:restartNumberingAfterBreak="0">
     <w:nsid w:val="6C69551A"/>
     <w:multiLevelType w:val="hybridMultilevel"/>
     <w:tmpl w:val="0700F7FE"/>
@@ -18140,7 +19760,7 @@
       </w:rPr>
     </w:lvl>
   </w:abstractNum>
-  <w:abstractNum w:abstractNumId="53" w15:restartNumberingAfterBreak="0">
+  <w:abstractNum w:abstractNumId="61" w15:restartNumberingAfterBreak="0">
     <w:nsid w:val="6E284A8A"/>
     <w:multiLevelType w:val="multilevel"/>
     <w:tmpl w:val="A65ED314"/>
@@ -18289,7 +19909,7 @@
       </w:rPr>
     </w:lvl>
   </w:abstractNum>
-  <w:abstractNum w:abstractNumId="54" w15:restartNumberingAfterBreak="0">
+  <w:abstractNum w:abstractNumId="62" w15:restartNumberingAfterBreak="0">
     <w:nsid w:val="6E6E52A4"/>
     <w:multiLevelType w:val="hybridMultilevel"/>
     <w:tmpl w:val="55D8D438"/>
@@ -18402,7 +20022,7 @@
       </w:rPr>
     </w:lvl>
   </w:abstractNum>
-  <w:abstractNum w:abstractNumId="55" w15:restartNumberingAfterBreak="0">
+  <w:abstractNum w:abstractNumId="63" w15:restartNumberingAfterBreak="0">
     <w:nsid w:val="71BC7E31"/>
     <w:multiLevelType w:val="hybridMultilevel"/>
     <w:tmpl w:val="C0A044B4"/>
@@ -18515,7 +20135,7 @@
       </w:rPr>
     </w:lvl>
   </w:abstractNum>
-  <w:abstractNum w:abstractNumId="56" w15:restartNumberingAfterBreak="0">
+  <w:abstractNum w:abstractNumId="64" w15:restartNumberingAfterBreak="0">
     <w:nsid w:val="71DF59F4"/>
     <w:multiLevelType w:val="hybridMultilevel"/>
     <w:tmpl w:val="2A7097F6"/>
@@ -18604,7 +20224,7 @@
       </w:pPr>
     </w:lvl>
   </w:abstractNum>
-  <w:abstractNum w:abstractNumId="57" w15:restartNumberingAfterBreak="0">
+  <w:abstractNum w:abstractNumId="65" w15:restartNumberingAfterBreak="0">
     <w:nsid w:val="744A03FA"/>
     <w:multiLevelType w:val="hybridMultilevel"/>
     <w:tmpl w:val="5A2A7F6C"/>
@@ -18717,7 +20337,7 @@
       </w:rPr>
     </w:lvl>
   </w:abstractNum>
-  <w:abstractNum w:abstractNumId="58" w15:restartNumberingAfterBreak="0">
+  <w:abstractNum w:abstractNumId="66" w15:restartNumberingAfterBreak="0">
     <w:nsid w:val="75E64319"/>
     <w:multiLevelType w:val="multilevel"/>
     <w:tmpl w:val="B3A8B74A"/>
@@ -18834,7 +20454,120 @@
       </w:pPr>
     </w:lvl>
   </w:abstractNum>
-  <w:abstractNum w:abstractNumId="59" w15:restartNumberingAfterBreak="0">
+  <w:abstractNum w:abstractNumId="67" w15:restartNumberingAfterBreak="0">
+    <w:nsid w:val="762700FF"/>
+    <w:multiLevelType w:val="hybridMultilevel"/>
+    <w:tmpl w:val="AFE461D8"/>
+    <w:lvl w:ilvl="0" w:tplc="040C0001">
+      <w:start w:val="1"/>
+      <w:numFmt w:val="bullet"/>
+      <w:lvlText w:val=""/>
+      <w:lvlJc w:val="left"/>
+      <w:pPr>
+        <w:ind w:left="720" w:hanging="360"/>
+      </w:pPr>
+      <w:rPr>
+        <w:rFonts w:ascii="Symbol" w:hAnsi="Symbol" w:hint="default"/>
+      </w:rPr>
+    </w:lvl>
+    <w:lvl w:ilvl="1" w:tplc="040C0003" w:tentative="1">
+      <w:start w:val="1"/>
+      <w:numFmt w:val="bullet"/>
+      <w:lvlText w:val="o"/>
+      <w:lvlJc w:val="left"/>
+      <w:pPr>
+        <w:ind w:left="1440" w:hanging="360"/>
+      </w:pPr>
+      <w:rPr>
+        <w:rFonts w:ascii="Courier New" w:hAnsi="Courier New" w:cs="Courier New" w:hint="default"/>
+      </w:rPr>
+    </w:lvl>
+    <w:lvl w:ilvl="2" w:tplc="040C0005" w:tentative="1">
+      <w:start w:val="1"/>
+      <w:numFmt w:val="bullet"/>
+      <w:lvlText w:val=""/>
+      <w:lvlJc w:val="left"/>
+      <w:pPr>
+        <w:ind w:left="2160" w:hanging="360"/>
+      </w:pPr>
+      <w:rPr>
+        <w:rFonts w:ascii="Wingdings" w:hAnsi="Wingdings" w:hint="default"/>
+      </w:rPr>
+    </w:lvl>
+    <w:lvl w:ilvl="3" w:tplc="040C0001" w:tentative="1">
+      <w:start w:val="1"/>
+      <w:numFmt w:val="bullet"/>
+      <w:lvlText w:val=""/>
+      <w:lvlJc w:val="left"/>
+      <w:pPr>
+        <w:ind w:left="2880" w:hanging="360"/>
+      </w:pPr>
+      <w:rPr>
+        <w:rFonts w:ascii="Symbol" w:hAnsi="Symbol" w:hint="default"/>
+      </w:rPr>
+    </w:lvl>
+    <w:lvl w:ilvl="4" w:tplc="040C0003" w:tentative="1">
+      <w:start w:val="1"/>
+      <w:numFmt w:val="bullet"/>
+      <w:lvlText w:val="o"/>
+      <w:lvlJc w:val="left"/>
+      <w:pPr>
+        <w:ind w:left="3600" w:hanging="360"/>
+      </w:pPr>
+      <w:rPr>
+        <w:rFonts w:ascii="Courier New" w:hAnsi="Courier New" w:cs="Courier New" w:hint="default"/>
+      </w:rPr>
+    </w:lvl>
+    <w:lvl w:ilvl="5" w:tplc="040C0005" w:tentative="1">
+      <w:start w:val="1"/>
+      <w:numFmt w:val="bullet"/>
+      <w:lvlText w:val=""/>
+      <w:lvlJc w:val="left"/>
+      <w:pPr>
+        <w:ind w:left="4320" w:hanging="360"/>
+      </w:pPr>
+      <w:rPr>
+        <w:rFonts w:ascii="Wingdings" w:hAnsi="Wingdings" w:hint="default"/>
+      </w:rPr>
+    </w:lvl>
+    <w:lvl w:ilvl="6" w:tplc="040C0001" w:tentative="1">
+      <w:start w:val="1"/>
+      <w:numFmt w:val="bullet"/>
+      <w:lvlText w:val=""/>
+      <w:lvlJc w:val="left"/>
+      <w:pPr>
+        <w:ind w:left="5040" w:hanging="360"/>
+      </w:pPr>
+      <w:rPr>
+        <w:rFonts w:ascii="Symbol" w:hAnsi="Symbol" w:hint="default"/>
+      </w:rPr>
+    </w:lvl>
+    <w:lvl w:ilvl="7" w:tplc="040C0003" w:tentative="1">
+      <w:start w:val="1"/>
+      <w:numFmt w:val="bullet"/>
+      <w:lvlText w:val="o"/>
+      <w:lvlJc w:val="left"/>
+      <w:pPr>
+        <w:ind w:left="5760" w:hanging="360"/>
+      </w:pPr>
+      <w:rPr>
+        <w:rFonts w:ascii="Courier New" w:hAnsi="Courier New" w:cs="Courier New" w:hint="default"/>
+      </w:rPr>
+    </w:lvl>
+    <w:lvl w:ilvl="8" w:tplc="040C0005" w:tentative="1">
+      <w:start w:val="1"/>
+      <w:numFmt w:val="bullet"/>
+      <w:lvlText w:val=""/>
+      <w:lvlJc w:val="left"/>
+      <w:pPr>
+        <w:ind w:left="6480" w:hanging="360"/>
+      </w:pPr>
+      <w:rPr>
+        <w:rFonts w:ascii="Wingdings" w:hAnsi="Wingdings" w:hint="default"/>
+      </w:rPr>
+    </w:lvl>
+  </w:abstractNum>
+  <w:abstractNum w:abstractNumId="68" w15:restartNumberingAfterBreak="0">
     <w:nsid w:val="777E5C60"/>
     <w:multiLevelType w:val="multilevel"/>
     <w:tmpl w:val="1898D632"/>
@@ -18983,7 +20716,7 @@
       </w:rPr>
     </w:lvl>
   </w:abstractNum>
-  <w:abstractNum w:abstractNumId="60" w15:restartNumberingAfterBreak="0">
+  <w:abstractNum w:abstractNumId="69" w15:restartNumberingAfterBreak="0">
     <w:nsid w:val="7ACF219A"/>
     <w:multiLevelType w:val="multilevel"/>
     <w:tmpl w:val="89AAC9A4"/>
@@ -19100,7 +20833,7 @@
       </w:pPr>
     </w:lvl>
   </w:abstractNum>
-  <w:abstractNum w:abstractNumId="61" w15:restartNumberingAfterBreak="0">
+  <w:abstractNum w:abstractNumId="70" w15:restartNumberingAfterBreak="0">
     <w:nsid w:val="7CEA65C1"/>
     <w:multiLevelType w:val="multilevel"/>
     <w:tmpl w:val="B6F6AAC0"/>
@@ -19249,7 +20982,7 @@
       </w:rPr>
     </w:lvl>
   </w:abstractNum>
-  <w:abstractNum w:abstractNumId="62" w15:restartNumberingAfterBreak="0">
+  <w:abstractNum w:abstractNumId="71" w15:restartNumberingAfterBreak="0">
     <w:nsid w:val="7D0164DF"/>
     <w:multiLevelType w:val="hybridMultilevel"/>
     <w:tmpl w:val="1090D500"/>
@@ -19362,7 +21095,7 @@
       </w:rPr>
     </w:lvl>
   </w:abstractNum>
-  <w:abstractNum w:abstractNumId="63" w15:restartNumberingAfterBreak="0">
+  <w:abstractNum w:abstractNumId="72" w15:restartNumberingAfterBreak="0">
     <w:nsid w:val="7D270B84"/>
     <w:multiLevelType w:val="hybridMultilevel"/>
     <w:tmpl w:val="0742AE90"/>
@@ -19475,7 +21208,7 @@
       </w:rPr>
     </w:lvl>
   </w:abstractNum>
-  <w:abstractNum w:abstractNumId="64" w15:restartNumberingAfterBreak="0">
+  <w:abstractNum w:abstractNumId="73" w15:restartNumberingAfterBreak="0">
     <w:nsid w:val="7ECA59CB"/>
     <w:multiLevelType w:val="multilevel"/>
     <w:tmpl w:val="005C1006"/>
@@ -19624,7 +21357,7 @@
       </w:rPr>
     </w:lvl>
   </w:abstractNum>
-  <w:abstractNum w:abstractNumId="65" w15:restartNumberingAfterBreak="0">
+  <w:abstractNum w:abstractNumId="74" w15:restartNumberingAfterBreak="0">
     <w:nsid w:val="7F857499"/>
     <w:multiLevelType w:val="multilevel"/>
     <w:tmpl w:val="C38A057A"/>
@@ -19742,238 +21475,265 @@
     </w:lvl>
   </w:abstractNum>
   <w:num w:numId="1" w16cid:durableId="573322420">
-    <w:abstractNumId w:val="56"/>
+    <w:abstractNumId w:val="64"/>
   </w:num>
   <w:num w:numId="2" w16cid:durableId="2030716268">
-    <w:abstractNumId w:val="27"/>
+    <w:abstractNumId w:val="33"/>
   </w:num>
   <w:num w:numId="3" w16cid:durableId="1726172847">
-    <w:abstractNumId w:val="50"/>
+    <w:abstractNumId w:val="58"/>
   </w:num>
   <w:num w:numId="4" w16cid:durableId="1661735193">
-    <w:abstractNumId w:val="54"/>
+    <w:abstractNumId w:val="62"/>
   </w:num>
   <w:num w:numId="5" w16cid:durableId="1543589163">
     <w:abstractNumId w:val="0"/>
   </w:num>
   <w:num w:numId="6" w16cid:durableId="789711285">
+    <w:abstractNumId w:val="36"/>
+  </w:num>
+  <w:num w:numId="7" w16cid:durableId="1610963304">
+    <w:abstractNumId w:val="71"/>
+  </w:num>
+  <w:num w:numId="8" w16cid:durableId="1966808991">
+    <w:abstractNumId w:val="30"/>
+  </w:num>
+  <w:num w:numId="9" w16cid:durableId="1561014326">
+    <w:abstractNumId w:val="55"/>
+  </w:num>
+  <w:num w:numId="10" w16cid:durableId="352800637">
+    <w:abstractNumId w:val="40"/>
+  </w:num>
+  <w:num w:numId="11" w16cid:durableId="2011327627">
+    <w:abstractNumId w:val="60"/>
+  </w:num>
+  <w:num w:numId="12" w16cid:durableId="85462217">
     <w:abstractNumId w:val="29"/>
   </w:num>
-  <w:num w:numId="7" w16cid:durableId="1610963304">
-    <w:abstractNumId w:val="62"/>
-  </w:num>
-  <w:num w:numId="8" w16cid:durableId="1966808991">
-    <w:abstractNumId w:val="24"/>
-  </w:num>
-  <w:num w:numId="9" w16cid:durableId="1561014326">
-    <w:abstractNumId w:val="47"/>
-  </w:num>
-  <w:num w:numId="10" w16cid:durableId="352800637">
-    <w:abstractNumId w:val="33"/>
-  </w:num>
-  <w:num w:numId="11" w16cid:durableId="2011327627">
-    <w:abstractNumId w:val="52"/>
-  </w:num>
-  <w:num w:numId="12" w16cid:durableId="85462217">
-    <w:abstractNumId w:val="23"/>
-  </w:num>
   <w:num w:numId="13" w16cid:durableId="614753283">
-    <w:abstractNumId w:val="17"/>
+    <w:abstractNumId w:val="22"/>
   </w:num>
   <w:num w:numId="14" w16cid:durableId="679115654">
-    <w:abstractNumId w:val="9"/>
+    <w:abstractNumId w:val="12"/>
   </w:num>
   <w:num w:numId="15" w16cid:durableId="1456949075">
-    <w:abstractNumId w:val="11"/>
+    <w:abstractNumId w:val="14"/>
   </w:num>
   <w:num w:numId="16" w16cid:durableId="1485774673">
     <w:abstractNumId w:val="1"/>
   </w:num>
   <w:num w:numId="17" w16cid:durableId="1503666852">
+    <w:abstractNumId w:val="72"/>
+  </w:num>
+  <w:num w:numId="18" w16cid:durableId="1637488476">
+    <w:abstractNumId w:val="57"/>
+  </w:num>
+  <w:num w:numId="19" w16cid:durableId="1687707157">
     <w:abstractNumId w:val="63"/>
   </w:num>
-  <w:num w:numId="18" w16cid:durableId="1637488476">
-    <w:abstractNumId w:val="49"/>
-  </w:num>
-  <w:num w:numId="19" w16cid:durableId="1687707157">
-    <w:abstractNumId w:val="55"/>
-  </w:num>
   <w:num w:numId="20" w16cid:durableId="1291471144">
-    <w:abstractNumId w:val="13"/>
+    <w:abstractNumId w:val="16"/>
   </w:num>
   <w:num w:numId="21" w16cid:durableId="1144469995">
-    <w:abstractNumId w:val="41"/>
+    <w:abstractNumId w:val="48"/>
   </w:num>
   <w:num w:numId="22" w16cid:durableId="915015319">
-    <w:abstractNumId w:val="50"/>
+    <w:abstractNumId w:val="58"/>
     <w:lvlOverride w:ilvl="0">
       <w:startOverride w:val="1"/>
     </w:lvlOverride>
   </w:num>
   <w:num w:numId="23" w16cid:durableId="45842332">
-    <w:abstractNumId w:val="57"/>
+    <w:abstractNumId w:val="65"/>
   </w:num>
   <w:num w:numId="24" w16cid:durableId="1535074815">
-    <w:abstractNumId w:val="35"/>
+    <w:abstractNumId w:val="42"/>
   </w:num>
   <w:num w:numId="25" w16cid:durableId="1371805630">
-    <w:abstractNumId w:val="44"/>
+    <w:abstractNumId w:val="52"/>
   </w:num>
   <w:num w:numId="26" w16cid:durableId="553200511">
-    <w:abstractNumId w:val="27"/>
+    <w:abstractNumId w:val="33"/>
     <w:lvlOverride w:ilvl="0">
       <w:startOverride w:val="1"/>
     </w:lvlOverride>
   </w:num>
   <w:num w:numId="27" w16cid:durableId="1843624123">
-    <w:abstractNumId w:val="27"/>
+    <w:abstractNumId w:val="33"/>
     <w:lvlOverride w:ilvl="0">
       <w:startOverride w:val="1"/>
     </w:lvlOverride>
   </w:num>
   <w:num w:numId="28" w16cid:durableId="876621497">
-    <w:abstractNumId w:val="27"/>
+    <w:abstractNumId w:val="33"/>
     <w:lvlOverride w:ilvl="0">
       <w:startOverride w:val="1"/>
     </w:lvlOverride>
   </w:num>
   <w:num w:numId="29" w16cid:durableId="363099825">
-    <w:abstractNumId w:val="64"/>
+    <w:abstractNumId w:val="73"/>
   </w:num>
   <w:num w:numId="30" w16cid:durableId="46924101">
-    <w:abstractNumId w:val="22"/>
+    <w:abstractNumId w:val="28"/>
   </w:num>
   <w:num w:numId="31" w16cid:durableId="1961494456">
-    <w:abstractNumId w:val="39"/>
+    <w:abstractNumId w:val="46"/>
   </w:num>
   <w:num w:numId="32" w16cid:durableId="1844513026">
-    <w:abstractNumId w:val="37"/>
+    <w:abstractNumId w:val="44"/>
   </w:num>
   <w:num w:numId="33" w16cid:durableId="609320921">
-    <w:abstractNumId w:val="34"/>
+    <w:abstractNumId w:val="41"/>
   </w:num>
   <w:num w:numId="34" w16cid:durableId="31342380">
-    <w:abstractNumId w:val="61"/>
+    <w:abstractNumId w:val="70"/>
   </w:num>
   <w:num w:numId="35" w16cid:durableId="1583485592">
-    <w:abstractNumId w:val="21"/>
+    <w:abstractNumId w:val="26"/>
   </w:num>
   <w:num w:numId="36" w16cid:durableId="1725711624">
-    <w:abstractNumId w:val="50"/>
+    <w:abstractNumId w:val="58"/>
     <w:lvlOverride w:ilvl="0">
       <w:startOverride w:val="1"/>
     </w:lvlOverride>
   </w:num>
   <w:num w:numId="37" w16cid:durableId="2049796703">
-    <w:abstractNumId w:val="3"/>
+    <w:abstractNumId w:val="5"/>
   </w:num>
   <w:num w:numId="38" w16cid:durableId="1833720142">
-    <w:abstractNumId w:val="45"/>
+    <w:abstractNumId w:val="53"/>
   </w:num>
   <w:num w:numId="39" w16cid:durableId="1483501293">
-    <w:abstractNumId w:val="26"/>
+    <w:abstractNumId w:val="32"/>
   </w:num>
   <w:num w:numId="40" w16cid:durableId="2039693456">
-    <w:abstractNumId w:val="50"/>
+    <w:abstractNumId w:val="58"/>
     <w:lvlOverride w:ilvl="0">
       <w:startOverride w:val="1"/>
     </w:lvlOverride>
   </w:num>
   <w:num w:numId="41" w16cid:durableId="1388184140">
-    <w:abstractNumId w:val="36"/>
+    <w:abstractNumId w:val="43"/>
   </w:num>
   <w:num w:numId="42" w16cid:durableId="420176942">
-    <w:abstractNumId w:val="30"/>
+    <w:abstractNumId w:val="37"/>
   </w:num>
   <w:num w:numId="43" w16cid:durableId="854661063">
-    <w:abstractNumId w:val="6"/>
+    <w:abstractNumId w:val="9"/>
   </w:num>
   <w:num w:numId="44" w16cid:durableId="1020743855">
-    <w:abstractNumId w:val="46"/>
+    <w:abstractNumId w:val="54"/>
   </w:num>
   <w:num w:numId="45" w16cid:durableId="974263659">
-    <w:abstractNumId w:val="65"/>
+    <w:abstractNumId w:val="74"/>
   </w:num>
   <w:num w:numId="46" w16cid:durableId="231625037">
+    <w:abstractNumId w:val="45"/>
+  </w:num>
+  <w:num w:numId="47" w16cid:durableId="597830881">
     <w:abstractNumId w:val="38"/>
   </w:num>
-  <w:num w:numId="47" w16cid:durableId="597830881">
-    <w:abstractNumId w:val="31"/>
-  </w:num>
   <w:num w:numId="48" w16cid:durableId="468326769">
-    <w:abstractNumId w:val="58"/>
+    <w:abstractNumId w:val="66"/>
   </w:num>
   <w:num w:numId="49" w16cid:durableId="1714426120">
-    <w:abstractNumId w:val="18"/>
+    <w:abstractNumId w:val="23"/>
   </w:num>
   <w:num w:numId="50" w16cid:durableId="1466465475">
-    <w:abstractNumId w:val="10"/>
+    <w:abstractNumId w:val="13"/>
   </w:num>
   <w:num w:numId="51" w16cid:durableId="750926146">
     <w:abstractNumId w:val="2"/>
   </w:num>
   <w:num w:numId="52" w16cid:durableId="1435056244">
-    <w:abstractNumId w:val="42"/>
+    <w:abstractNumId w:val="50"/>
   </w:num>
   <w:num w:numId="53" w16cid:durableId="279580686">
-    <w:abstractNumId w:val="60"/>
+    <w:abstractNumId w:val="69"/>
   </w:num>
   <w:num w:numId="54" w16cid:durableId="632910320">
+    <w:abstractNumId w:val="7"/>
+  </w:num>
+  <w:num w:numId="55" w16cid:durableId="1260410902">
+    <w:abstractNumId w:val="34"/>
+  </w:num>
+  <w:num w:numId="56" w16cid:durableId="2124568109">
+    <w:abstractNumId w:val="8"/>
+  </w:num>
+  <w:num w:numId="57" w16cid:durableId="764498947">
+    <w:abstractNumId w:val="39"/>
+  </w:num>
+  <w:num w:numId="58" w16cid:durableId="341005982">
+    <w:abstractNumId w:val="25"/>
+  </w:num>
+  <w:num w:numId="59" w16cid:durableId="998004408">
+    <w:abstractNumId w:val="15"/>
+  </w:num>
+  <w:num w:numId="60" w16cid:durableId="1063135112">
+    <w:abstractNumId w:val="11"/>
+  </w:num>
+  <w:num w:numId="61" w16cid:durableId="1791168691">
+    <w:abstractNumId w:val="24"/>
+  </w:num>
+  <w:num w:numId="62" w16cid:durableId="729381797">
+    <w:abstractNumId w:val="18"/>
+  </w:num>
+  <w:num w:numId="63" w16cid:durableId="593322336">
+    <w:abstractNumId w:val="31"/>
+  </w:num>
+  <w:num w:numId="64" w16cid:durableId="1386026180">
+    <w:abstractNumId w:val="59"/>
+  </w:num>
+  <w:num w:numId="65" w16cid:durableId="2080983984">
+    <w:abstractNumId w:val="51"/>
+  </w:num>
+  <w:num w:numId="66" w16cid:durableId="758022051">
+    <w:abstractNumId w:val="61"/>
+  </w:num>
+  <w:num w:numId="67" w16cid:durableId="1499417398">
+    <w:abstractNumId w:val="68"/>
+  </w:num>
+  <w:num w:numId="68" w16cid:durableId="1018317509">
+    <w:abstractNumId w:val="17"/>
+  </w:num>
+  <w:num w:numId="69" w16cid:durableId="97676270">
+    <w:abstractNumId w:val="21"/>
+  </w:num>
+  <w:num w:numId="70" w16cid:durableId="1402093245">
+    <w:abstractNumId w:val="47"/>
+  </w:num>
+  <w:num w:numId="71" w16cid:durableId="711466616">
+    <w:abstractNumId w:val="10"/>
+  </w:num>
+  <w:num w:numId="72" w16cid:durableId="1960256933">
+    <w:abstractNumId w:val="56"/>
+  </w:num>
+  <w:num w:numId="73" w16cid:durableId="1829512711">
     <w:abstractNumId w:val="4"/>
   </w:num>
-  <w:num w:numId="55" w16cid:durableId="1260410902">
-    <w:abstractNumId w:val="28"/>
-  </w:num>
-  <w:num w:numId="56" w16cid:durableId="2124568109">
-    <w:abstractNumId w:val="5"/>
-  </w:num>
-  <w:num w:numId="57" w16cid:durableId="764498947">
-    <w:abstractNumId w:val="32"/>
-  </w:num>
-  <w:num w:numId="58" w16cid:durableId="341005982">
+  <w:num w:numId="74" w16cid:durableId="1315111926">
     <w:abstractNumId w:val="20"/>
   </w:num>
-  <w:num w:numId="59" w16cid:durableId="998004408">
-    <w:abstractNumId w:val="12"/>
+  <w:num w:numId="75" w16cid:durableId="235170077">
+    <w:abstractNumId w:val="35"/>
   </w:num>
-  <w:num w:numId="60" w16cid:durableId="1063135112">
-    <w:abstractNumId w:val="8"/>
+  <w:num w:numId="76" w16cid:durableId="1315915138">
+    <w:abstractNumId w:val="49"/>
   </w:num>
-  <w:num w:numId="61" w16cid:durableId="1791168691">
+  <w:num w:numId="77" w16cid:durableId="834615860">
+    <w:abstractNumId w:val="3"/>
+  </w:num>
+  <w:num w:numId="78" w16cid:durableId="991175819">
     <w:abstractNumId w:val="19"/>
   </w:num>
-  <w:num w:numId="62" w16cid:durableId="729381797">
-    <w:abstractNumId w:val="15"/>
+  <w:num w:numId="79" w16cid:durableId="1012148846">
+    <w:abstractNumId w:val="67"/>
   </w:num>
-  <w:num w:numId="63" w16cid:durableId="593322336">
-    <w:abstractNumId w:val="25"/>
+  <w:num w:numId="80" w16cid:durableId="1962375039">
+    <w:abstractNumId w:val="6"/>
   </w:num>
-  <w:num w:numId="64" w16cid:durableId="1386026180">
-    <w:abstractNumId w:val="51"/>
-  </w:num>
-  <w:num w:numId="65" w16cid:durableId="2080983984">
-    <w:abstractNumId w:val="43"/>
-  </w:num>
-  <w:num w:numId="66" w16cid:durableId="758022051">
-    <w:abstractNumId w:val="53"/>
-  </w:num>
-  <w:num w:numId="67" w16cid:durableId="1499417398">
-    <w:abstractNumId w:val="59"/>
-  </w:num>
-  <w:num w:numId="68" w16cid:durableId="1018317509">
-    <w:abstractNumId w:val="14"/>
-  </w:num>
-  <w:num w:numId="69" w16cid:durableId="97676270">
-    <w:abstractNumId w:val="16"/>
-  </w:num>
-  <w:num w:numId="70" w16cid:durableId="1402093245">
-    <w:abstractNumId w:val="40"/>
-  </w:num>
-  <w:num w:numId="71" w16cid:durableId="711466616">
-    <w:abstractNumId w:val="7"/>
-  </w:num>
-  <w:num w:numId="72" w16cid:durableId="1960256933">
-    <w:abstractNumId w:val="48"/>
+  <w:num w:numId="81" w16cid:durableId="446777363">
+    <w:abstractNumId w:val="27"/>
   </w:num>
   <w:numIdMacAtCleanup w:val="22"/>
 </w:numbering>
@@ -21512,10 +23272,10 @@
     <w:rsid w:val="00644B29"/>
     <w:rsid w:val="006605AB"/>
     <w:rsid w:val="006C3144"/>
-    <w:rsid w:val="006D6E1A"/>
     <w:rsid w:val="006D6EBB"/>
     <w:rsid w:val="00704C6B"/>
     <w:rsid w:val="00716CD4"/>
+    <w:rsid w:val="0074147A"/>
     <w:rsid w:val="00764DA9"/>
     <w:rsid w:val="0077606D"/>
     <w:rsid w:val="00784CD0"/>

</xml_diff>

<commit_message>
schéma dates et jalons, partie homonyme ok
</commit_message>
<xml_diff>
--- a/doc/Dossier_Organisation_2024.docx
+++ b/doc/Dossier_Organisation_2024.docx
@@ -694,7 +694,7 @@
                 </w:rPr>
                 <w:fldChar w:fldCharType="separate"/>
               </w:r>
-              <w:hyperlink w:anchor="_Toc171550782" w:history="1">
+              <w:hyperlink w:anchor="_Toc171581125" w:history="1">
                 <w:r>
                   <w:rPr>
                     <w:rStyle w:val="Lienhypertexte"/>
@@ -743,7 +743,7 @@
                     <w:noProof/>
                     <w:webHidden/>
                   </w:rPr>
-                  <w:instrText xml:space="preserve"> PAGEREF _Toc171550782 \h </w:instrText>
+                  <w:instrText xml:space="preserve"> PAGEREF _Toc171581125 \h </w:instrText>
                 </w:r>
                 <w:r>
                   <w:rPr>
@@ -792,7 +792,7 @@
                   <w14:ligatures w14:val="standardContextual"/>
                 </w:rPr>
               </w:pPr>
-              <w:hyperlink w:anchor="_Toc171550783" w:history="1">
+              <w:hyperlink w:anchor="_Toc171581126" w:history="1">
                 <w:r>
                   <w:rPr>
                     <w:rStyle w:val="Lienhypertexte"/>
@@ -839,7 +839,7 @@
                     <w:noProof/>
                     <w:webHidden/>
                   </w:rPr>
-                  <w:instrText xml:space="preserve"> PAGEREF _Toc171550783 \h </w:instrText>
+                  <w:instrText xml:space="preserve"> PAGEREF _Toc171581126 \h </w:instrText>
                 </w:r>
                 <w:r>
                   <w:rPr>
@@ -888,7 +888,7 @@
                   <w14:ligatures w14:val="standardContextual"/>
                 </w:rPr>
               </w:pPr>
-              <w:hyperlink w:anchor="_Toc171550784" w:history="1">
+              <w:hyperlink w:anchor="_Toc171581127" w:history="1">
                 <w:r>
                   <w:rPr>
                     <w:rStyle w:val="Lienhypertexte"/>
@@ -935,7 +935,7 @@
                     <w:noProof/>
                     <w:webHidden/>
                   </w:rPr>
-                  <w:instrText xml:space="preserve"> PAGEREF _Toc171550784 \h </w:instrText>
+                  <w:instrText xml:space="preserve"> PAGEREF _Toc171581127 \h </w:instrText>
                 </w:r>
                 <w:r>
                   <w:rPr>
@@ -984,7 +984,7 @@
                   <w14:ligatures w14:val="standardContextual"/>
                 </w:rPr>
               </w:pPr>
-              <w:hyperlink w:anchor="_Toc171550785" w:history="1">
+              <w:hyperlink w:anchor="_Toc171581128" w:history="1">
                 <w:r>
                   <w:rPr>
                     <w:rStyle w:val="Lienhypertexte"/>
@@ -1031,7 +1031,7 @@
                     <w:noProof/>
                     <w:webHidden/>
                   </w:rPr>
-                  <w:instrText xml:space="preserve"> PAGEREF _Toc171550785 \h </w:instrText>
+                  <w:instrText xml:space="preserve"> PAGEREF _Toc171581128 \h </w:instrText>
                 </w:r>
                 <w:r>
                   <w:rPr>
@@ -1078,7 +1078,7 @@
                   <w14:ligatures w14:val="standardContextual"/>
                 </w:rPr>
               </w:pPr>
-              <w:hyperlink w:anchor="_Toc171550786" w:history="1">
+              <w:hyperlink w:anchor="_Toc171581129" w:history="1">
                 <w:r>
                   <w:rPr>
                     <w:rStyle w:val="Lienhypertexte"/>
@@ -1127,7 +1127,7 @@
                     <w:noProof/>
                     <w:webHidden/>
                   </w:rPr>
-                  <w:instrText xml:space="preserve"> PAGEREF _Toc171550786 \h </w:instrText>
+                  <w:instrText xml:space="preserve"> PAGEREF _Toc171581129 \h </w:instrText>
                 </w:r>
                 <w:r>
                   <w:rPr>
@@ -1176,7 +1176,7 @@
                   <w14:ligatures w14:val="standardContextual"/>
                 </w:rPr>
               </w:pPr>
-              <w:hyperlink w:anchor="_Toc171550787" w:history="1">
+              <w:hyperlink w:anchor="_Toc171581130" w:history="1">
                 <w:r>
                   <w:rPr>
                     <w:rStyle w:val="Lienhypertexte"/>
@@ -1223,7 +1223,7 @@
                     <w:noProof/>
                     <w:webHidden/>
                   </w:rPr>
-                  <w:instrText xml:space="preserve"> PAGEREF _Toc171550787 \h </w:instrText>
+                  <w:instrText xml:space="preserve"> PAGEREF _Toc171581130 \h </w:instrText>
                 </w:r>
                 <w:r>
                   <w:rPr>
@@ -1272,7 +1272,7 @@
                   <w14:ligatures w14:val="standardContextual"/>
                 </w:rPr>
               </w:pPr>
-              <w:hyperlink w:anchor="_Toc171550788" w:history="1">
+              <w:hyperlink w:anchor="_Toc171581131" w:history="1">
                 <w:r>
                   <w:rPr>
                     <w:rStyle w:val="Lienhypertexte"/>
@@ -1319,7 +1319,7 @@
                     <w:noProof/>
                     <w:webHidden/>
                   </w:rPr>
-                  <w:instrText xml:space="preserve"> PAGEREF _Toc171550788 \h </w:instrText>
+                  <w:instrText xml:space="preserve"> PAGEREF _Toc171581131 \h </w:instrText>
                 </w:r>
                 <w:r>
                   <w:rPr>
@@ -1368,7 +1368,7 @@
                   <w14:ligatures w14:val="standardContextual"/>
                 </w:rPr>
               </w:pPr>
-              <w:hyperlink w:anchor="_Toc171550789" w:history="1">
+              <w:hyperlink w:anchor="_Toc171581132" w:history="1">
                 <w:r>
                   <w:rPr>
                     <w:rStyle w:val="Lienhypertexte"/>
@@ -1415,7 +1415,7 @@
                     <w:noProof/>
                     <w:webHidden/>
                   </w:rPr>
-                  <w:instrText xml:space="preserve"> PAGEREF _Toc171550789 \h </w:instrText>
+                  <w:instrText xml:space="preserve"> PAGEREF _Toc171581132 \h </w:instrText>
                 </w:r>
                 <w:r>
                   <w:rPr>
@@ -1464,7 +1464,7 @@
                   <w14:ligatures w14:val="standardContextual"/>
                 </w:rPr>
               </w:pPr>
-              <w:hyperlink w:anchor="_Toc171550790" w:history="1">
+              <w:hyperlink w:anchor="_Toc171581133" w:history="1">
                 <w:r>
                   <w:rPr>
                     <w:rStyle w:val="Lienhypertexte"/>
@@ -1511,7 +1511,7 @@
                     <w:noProof/>
                     <w:webHidden/>
                   </w:rPr>
-                  <w:instrText xml:space="preserve"> PAGEREF _Toc171550790 \h </w:instrText>
+                  <w:instrText xml:space="preserve"> PAGEREF _Toc171581133 \h </w:instrText>
                 </w:r>
                 <w:r>
                   <w:rPr>
@@ -1558,7 +1558,7 @@
                   <w14:ligatures w14:val="standardContextual"/>
                 </w:rPr>
               </w:pPr>
-              <w:hyperlink w:anchor="_Toc171550791" w:history="1">
+              <w:hyperlink w:anchor="_Toc171581134" w:history="1">
                 <w:r>
                   <w:rPr>
                     <w:rStyle w:val="Lienhypertexte"/>
@@ -1607,7 +1607,7 @@
                     <w:noProof/>
                     <w:webHidden/>
                   </w:rPr>
-                  <w:instrText xml:space="preserve"> PAGEREF _Toc171550791 \h </w:instrText>
+                  <w:instrText xml:space="preserve"> PAGEREF _Toc171581134 \h </w:instrText>
                 </w:r>
                 <w:r>
                   <w:rPr>
@@ -1656,7 +1656,7 @@
                   <w14:ligatures w14:val="standardContextual"/>
                 </w:rPr>
               </w:pPr>
-              <w:hyperlink w:anchor="_Toc171550792" w:history="1">
+              <w:hyperlink w:anchor="_Toc171581135" w:history="1">
                 <w:r>
                   <w:rPr>
                     <w:rStyle w:val="Lienhypertexte"/>
@@ -1703,7 +1703,7 @@
                     <w:noProof/>
                     <w:webHidden/>
                   </w:rPr>
-                  <w:instrText xml:space="preserve"> PAGEREF _Toc171550792 \h </w:instrText>
+                  <w:instrText xml:space="preserve"> PAGEREF _Toc171581135 \h </w:instrText>
                 </w:r>
                 <w:r>
                   <w:rPr>
@@ -1752,7 +1752,7 @@
                   <w14:ligatures w14:val="standardContextual"/>
                 </w:rPr>
               </w:pPr>
-              <w:hyperlink w:anchor="_Toc171550793" w:history="1">
+              <w:hyperlink w:anchor="_Toc171581136" w:history="1">
                 <w:r>
                   <w:rPr>
                     <w:rStyle w:val="Lienhypertexte"/>
@@ -1799,7 +1799,7 @@
                     <w:noProof/>
                     <w:webHidden/>
                   </w:rPr>
-                  <w:instrText xml:space="preserve"> PAGEREF _Toc171550793 \h </w:instrText>
+                  <w:instrText xml:space="preserve"> PAGEREF _Toc171581136 \h </w:instrText>
                 </w:r>
                 <w:r>
                   <w:rPr>
@@ -1848,7 +1848,7 @@
                   <w14:ligatures w14:val="standardContextual"/>
                 </w:rPr>
               </w:pPr>
-              <w:hyperlink w:anchor="_Toc171550794" w:history="1">
+              <w:hyperlink w:anchor="_Toc171581137" w:history="1">
                 <w:r>
                   <w:rPr>
                     <w:rStyle w:val="Lienhypertexte"/>
@@ -1895,7 +1895,7 @@
                     <w:noProof/>
                     <w:webHidden/>
                   </w:rPr>
-                  <w:instrText xml:space="preserve"> PAGEREF _Toc171550794 \h </w:instrText>
+                  <w:instrText xml:space="preserve"> PAGEREF _Toc171581137 \h </w:instrText>
                 </w:r>
                 <w:r>
                   <w:rPr>
@@ -1944,7 +1944,7 @@
                   <w14:ligatures w14:val="standardContextual"/>
                 </w:rPr>
               </w:pPr>
-              <w:hyperlink w:anchor="_Toc171550795" w:history="1">
+              <w:hyperlink w:anchor="_Toc171581138" w:history="1">
                 <w:r>
                   <w:rPr>
                     <w:rStyle w:val="Lienhypertexte"/>
@@ -1991,7 +1991,7 @@
                     <w:noProof/>
                     <w:webHidden/>
                   </w:rPr>
-                  <w:instrText xml:space="preserve"> PAGEREF _Toc171550795 \h </w:instrText>
+                  <w:instrText xml:space="preserve"> PAGEREF _Toc171581138 \h </w:instrText>
                 </w:r>
                 <w:r>
                   <w:rPr>
@@ -2038,7 +2038,7 @@
                   <w14:ligatures w14:val="standardContextual"/>
                 </w:rPr>
               </w:pPr>
-              <w:hyperlink w:anchor="_Toc171550796" w:history="1">
+              <w:hyperlink w:anchor="_Toc171581139" w:history="1">
                 <w:r>
                   <w:rPr>
                     <w:rStyle w:val="Lienhypertexte"/>
@@ -2087,7 +2087,7 @@
                     <w:noProof/>
                     <w:webHidden/>
                   </w:rPr>
-                  <w:instrText xml:space="preserve"> PAGEREF _Toc171550796 \h </w:instrText>
+                  <w:instrText xml:space="preserve"> PAGEREF _Toc171581139 \h </w:instrText>
                 </w:r>
                 <w:r>
                   <w:rPr>
@@ -2136,7 +2136,7 @@
                   <w14:ligatures w14:val="standardContextual"/>
                 </w:rPr>
               </w:pPr>
-              <w:hyperlink w:anchor="_Toc171550797" w:history="1">
+              <w:hyperlink w:anchor="_Toc171581140" w:history="1">
                 <w:r>
                   <w:rPr>
                     <w:rStyle w:val="Lienhypertexte"/>
@@ -2183,7 +2183,7 @@
                     <w:noProof/>
                     <w:webHidden/>
                   </w:rPr>
-                  <w:instrText xml:space="preserve"> PAGEREF _Toc171550797 \h </w:instrText>
+                  <w:instrText xml:space="preserve"> PAGEREF _Toc171581140 \h </w:instrText>
                 </w:r>
                 <w:r>
                   <w:rPr>
@@ -2232,7 +2232,7 @@
                   <w14:ligatures w14:val="standardContextual"/>
                 </w:rPr>
               </w:pPr>
-              <w:hyperlink w:anchor="_Toc171550798" w:history="1">
+              <w:hyperlink w:anchor="_Toc171581141" w:history="1">
                 <w:r>
                   <w:rPr>
                     <w:rStyle w:val="Lienhypertexte"/>
@@ -2337,7 +2337,7 @@
                     <w:noProof/>
                     <w:webHidden/>
                   </w:rPr>
-                  <w:instrText xml:space="preserve"> PAGEREF _Toc171550798 \h </w:instrText>
+                  <w:instrText xml:space="preserve"> PAGEREF _Toc171581141 \h </w:instrText>
                 </w:r>
                 <w:r>
                   <w:rPr>
@@ -2386,7 +2386,7 @@
                   <w14:ligatures w14:val="standardContextual"/>
                 </w:rPr>
               </w:pPr>
-              <w:hyperlink w:anchor="_Toc171550799" w:history="1">
+              <w:hyperlink w:anchor="_Toc171581142" w:history="1">
                 <w:r>
                   <w:rPr>
                     <w:rStyle w:val="Lienhypertexte"/>
@@ -2483,7 +2483,7 @@
                     <w:noProof/>
                     <w:webHidden/>
                   </w:rPr>
-                  <w:instrText xml:space="preserve"> PAGEREF _Toc171550799 \h </w:instrText>
+                  <w:instrText xml:space="preserve"> PAGEREF _Toc171581142 \h </w:instrText>
                 </w:r>
                 <w:r>
                   <w:rPr>
@@ -2532,7 +2532,7 @@
                   <w14:ligatures w14:val="standardContextual"/>
                 </w:rPr>
               </w:pPr>
-              <w:hyperlink w:anchor="_Toc171550800" w:history="1">
+              <w:hyperlink w:anchor="_Toc171581143" w:history="1">
                 <w:r>
                   <w:rPr>
                     <w:rStyle w:val="Lienhypertexte"/>
@@ -2646,7 +2646,7 @@
                     <w:noProof/>
                     <w:webHidden/>
                   </w:rPr>
-                  <w:instrText xml:space="preserve"> PAGEREF _Toc171550800 \h </w:instrText>
+                  <w:instrText xml:space="preserve"> PAGEREF _Toc171581143 \h </w:instrText>
                 </w:r>
                 <w:r>
                   <w:rPr>
@@ -2695,7 +2695,7 @@
                   <w14:ligatures w14:val="standardContextual"/>
                 </w:rPr>
               </w:pPr>
-              <w:hyperlink w:anchor="_Toc171550801" w:history="1">
+              <w:hyperlink w:anchor="_Toc171581144" w:history="1">
                 <w:r>
                   <w:rPr>
                     <w:rStyle w:val="Lienhypertexte"/>
@@ -2758,7 +2758,7 @@
                     <w:noProof/>
                     <w:webHidden/>
                   </w:rPr>
-                  <w:instrText xml:space="preserve"> PAGEREF _Toc171550801 \h </w:instrText>
+                  <w:instrText xml:space="preserve"> PAGEREF _Toc171581144 \h </w:instrText>
                 </w:r>
                 <w:r>
                   <w:rPr>
@@ -2807,7 +2807,7 @@
                   <w14:ligatures w14:val="standardContextual"/>
                 </w:rPr>
               </w:pPr>
-              <w:hyperlink w:anchor="_Toc171550802" w:history="1">
+              <w:hyperlink w:anchor="_Toc171581145" w:history="1">
                 <w:r>
                   <w:rPr>
                     <w:rStyle w:val="Lienhypertexte"/>
@@ -2887,7 +2887,7 @@
                     <w:noProof/>
                     <w:webHidden/>
                   </w:rPr>
-                  <w:instrText xml:space="preserve"> PAGEREF _Toc171550802 \h </w:instrText>
+                  <w:instrText xml:space="preserve"> PAGEREF _Toc171581145 \h </w:instrText>
                 </w:r>
                 <w:r>
                   <w:rPr>
@@ -2936,7 +2936,7 @@
                   <w14:ligatures w14:val="standardContextual"/>
                 </w:rPr>
               </w:pPr>
-              <w:hyperlink w:anchor="_Toc171550803" w:history="1">
+              <w:hyperlink w:anchor="_Toc171581146" w:history="1">
                 <w:r>
                   <w:rPr>
                     <w:rStyle w:val="Lienhypertexte"/>
@@ -3033,7 +3033,7 @@
                     <w:noProof/>
                     <w:webHidden/>
                   </w:rPr>
-                  <w:instrText xml:space="preserve"> PAGEREF _Toc171550803 \h </w:instrText>
+                  <w:instrText xml:space="preserve"> PAGEREF _Toc171581146 \h </w:instrText>
                 </w:r>
                 <w:r>
                   <w:rPr>
@@ -3082,7 +3082,7 @@
                   <w14:ligatures w14:val="standardContextual"/>
                 </w:rPr>
               </w:pPr>
-              <w:hyperlink w:anchor="_Toc171550804" w:history="1">
+              <w:hyperlink w:anchor="_Toc171581147" w:history="1">
                 <w:r>
                   <w:rPr>
                     <w:rStyle w:val="Lienhypertexte"/>
@@ -3129,7 +3129,7 @@
                     <w:noProof/>
                     <w:webHidden/>
                   </w:rPr>
-                  <w:instrText xml:space="preserve"> PAGEREF _Toc171550804 \h </w:instrText>
+                  <w:instrText xml:space="preserve"> PAGEREF _Toc171581147 \h </w:instrText>
                 </w:r>
                 <w:r>
                   <w:rPr>
@@ -3178,7 +3178,7 @@
                   <w14:ligatures w14:val="standardContextual"/>
                 </w:rPr>
               </w:pPr>
-              <w:hyperlink w:anchor="_Toc171550805" w:history="1">
+              <w:hyperlink w:anchor="_Toc171581148" w:history="1">
                 <w:r>
                   <w:rPr>
                     <w:rStyle w:val="Lienhypertexte"/>
@@ -3204,7 +3204,7 @@
                     <w:rStyle w:val="Lienhypertexte"/>
                     <w:noProof/>
                   </w:rPr>
-                  <w:t>Allocation des responsabilités</w:t>
+                  <w:t>Allocation des responsabilités et avancement</w:t>
                 </w:r>
                 <w:r>
                   <w:rPr>
@@ -3225,7 +3225,7 @@
                     <w:noProof/>
                     <w:webHidden/>
                   </w:rPr>
-                  <w:instrText xml:space="preserve"> PAGEREF _Toc171550805 \h </w:instrText>
+                  <w:instrText xml:space="preserve"> PAGEREF _Toc171581148 \h </w:instrText>
                 </w:r>
                 <w:r>
                   <w:rPr>
@@ -3274,7 +3274,7 @@
                   <w14:ligatures w14:val="standardContextual"/>
                 </w:rPr>
               </w:pPr>
-              <w:hyperlink w:anchor="_Toc171550806" w:history="1">
+              <w:hyperlink w:anchor="_Toc171581149" w:history="1">
                 <w:r>
                   <w:rPr>
                     <w:rStyle w:val="Lienhypertexte"/>
@@ -3321,7 +3321,7 @@
                     <w:noProof/>
                     <w:webHidden/>
                   </w:rPr>
-                  <w:instrText xml:space="preserve"> PAGEREF _Toc171550806 \h </w:instrText>
+                  <w:instrText xml:space="preserve"> PAGEREF _Toc171581149 \h </w:instrText>
                 </w:r>
                 <w:r>
                   <w:rPr>
@@ -3341,7 +3341,7 @@
                     <w:noProof/>
                     <w:webHidden/>
                   </w:rPr>
-                  <w:t>15</w:t>
+                  <w:t>14</w:t>
                 </w:r>
                 <w:r>
                   <w:rPr>
@@ -3370,7 +3370,7 @@
                   <w14:ligatures w14:val="standardContextual"/>
                 </w:rPr>
               </w:pPr>
-              <w:hyperlink w:anchor="_Toc171550807" w:history="1">
+              <w:hyperlink w:anchor="_Toc171581150" w:history="1">
                 <w:r>
                   <w:rPr>
                     <w:rStyle w:val="Lienhypertexte"/>
@@ -3419,7 +3419,7 @@
                     <w:noProof/>
                     <w:webHidden/>
                   </w:rPr>
-                  <w:instrText xml:space="preserve"> PAGEREF _Toc171550807 \h </w:instrText>
+                  <w:instrText xml:space="preserve"> PAGEREF _Toc171581150 \h </w:instrText>
                 </w:r>
                 <w:r>
                   <w:rPr>
@@ -3468,7 +3468,7 @@
                   <w14:ligatures w14:val="standardContextual"/>
                 </w:rPr>
               </w:pPr>
-              <w:hyperlink w:anchor="_Toc171550808" w:history="1">
+              <w:hyperlink w:anchor="_Toc171581151" w:history="1">
                 <w:r>
                   <w:rPr>
                     <w:rStyle w:val="Lienhypertexte"/>
@@ -3517,7 +3517,7 @@
                     <w:noProof/>
                     <w:webHidden/>
                   </w:rPr>
-                  <w:instrText xml:space="preserve"> PAGEREF _Toc171550808 \h </w:instrText>
+                  <w:instrText xml:space="preserve"> PAGEREF _Toc171581151 \h </w:instrText>
                 </w:r>
                 <w:r>
                   <w:rPr>
@@ -3566,7 +3566,7 @@
                   <w14:ligatures w14:val="standardContextual"/>
                 </w:rPr>
               </w:pPr>
-              <w:hyperlink w:anchor="_Toc171550809" w:history="1">
+              <w:hyperlink w:anchor="_Toc171581152" w:history="1">
                 <w:r>
                   <w:rPr>
                     <w:rStyle w:val="Lienhypertexte"/>
@@ -3593,7 +3593,7 @@
                     <w:noProof/>
                     <w:webHidden/>
                   </w:rPr>
-                  <w:instrText xml:space="preserve"> PAGEREF _Toc171550809 \h </w:instrText>
+                  <w:instrText xml:space="preserve"> PAGEREF _Toc171581152 \h </w:instrText>
                 </w:r>
                 <w:r>
                   <w:rPr>
@@ -3642,7 +3642,7 @@
                   <w14:ligatures w14:val="standardContextual"/>
                 </w:rPr>
               </w:pPr>
-              <w:hyperlink w:anchor="_Toc171550810" w:history="1">
+              <w:hyperlink w:anchor="_Toc171581153" w:history="1">
                 <w:r>
                   <w:rPr>
                     <w:rStyle w:val="Lienhypertexte"/>
@@ -3669,7 +3669,7 @@
                     <w:noProof/>
                     <w:webHidden/>
                   </w:rPr>
-                  <w:instrText xml:space="preserve"> PAGEREF _Toc171550810 \h </w:instrText>
+                  <w:instrText xml:space="preserve"> PAGEREF _Toc171581153 \h </w:instrText>
                 </w:r>
                 <w:r>
                   <w:rPr>
@@ -3716,7 +3716,7 @@
                   <w14:ligatures w14:val="standardContextual"/>
                 </w:rPr>
               </w:pPr>
-              <w:hyperlink w:anchor="_Toc171550811" w:history="1">
+              <w:hyperlink w:anchor="_Toc171581154" w:history="1">
                 <w:r>
                   <w:rPr>
                     <w:rStyle w:val="Lienhypertexte"/>
@@ -3765,7 +3765,7 @@
                     <w:noProof/>
                     <w:webHidden/>
                   </w:rPr>
-                  <w:instrText xml:space="preserve"> PAGEREF _Toc171550811 \h </w:instrText>
+                  <w:instrText xml:space="preserve"> PAGEREF _Toc171581154 \h </w:instrText>
                 </w:r>
                 <w:r>
                   <w:rPr>
@@ -3814,7 +3814,7 @@
                   <w14:ligatures w14:val="standardContextual"/>
                 </w:rPr>
               </w:pPr>
-              <w:hyperlink w:anchor="_Toc171550812" w:history="1">
+              <w:hyperlink w:anchor="_Toc171581155" w:history="1">
                 <w:r>
                   <w:rPr>
                     <w:rStyle w:val="Lienhypertexte"/>
@@ -3861,7 +3861,7 @@
                     <w:noProof/>
                     <w:webHidden/>
                   </w:rPr>
-                  <w:instrText xml:space="preserve"> PAGEREF _Toc171550812 \h </w:instrText>
+                  <w:instrText xml:space="preserve"> PAGEREF _Toc171581155 \h </w:instrText>
                 </w:r>
                 <w:r>
                   <w:rPr>
@@ -3910,7 +3910,7 @@
                   <w14:ligatures w14:val="standardContextual"/>
                 </w:rPr>
               </w:pPr>
-              <w:hyperlink w:anchor="_Toc171550813" w:history="1">
+              <w:hyperlink w:anchor="_Toc171581156" w:history="1">
                 <w:r>
                   <w:rPr>
                     <w:rStyle w:val="Lienhypertexte"/>
@@ -3957,7 +3957,7 @@
                     <w:noProof/>
                     <w:webHidden/>
                   </w:rPr>
-                  <w:instrText xml:space="preserve"> PAGEREF _Toc171550813 \h </w:instrText>
+                  <w:instrText xml:space="preserve"> PAGEREF _Toc171581156 \h </w:instrText>
                 </w:r>
                 <w:r>
                   <w:rPr>
@@ -4006,7 +4006,7 @@
                   <w14:ligatures w14:val="standardContextual"/>
                 </w:rPr>
               </w:pPr>
-              <w:hyperlink w:anchor="_Toc171550814" w:history="1">
+              <w:hyperlink w:anchor="_Toc171581157" w:history="1">
                 <w:r>
                   <w:rPr>
                     <w:rStyle w:val="Lienhypertexte"/>
@@ -4033,7 +4033,7 @@
                     <w:noProof/>
                     <w:webHidden/>
                   </w:rPr>
-                  <w:instrText xml:space="preserve"> PAGEREF _Toc171550814 \h </w:instrText>
+                  <w:instrText xml:space="preserve"> PAGEREF _Toc171581157 \h </w:instrText>
                 </w:r>
                 <w:r>
                   <w:rPr>
@@ -4082,7 +4082,7 @@
                   <w14:ligatures w14:val="standardContextual"/>
                 </w:rPr>
               </w:pPr>
-              <w:hyperlink w:anchor="_Toc171550815" w:history="1">
+              <w:hyperlink w:anchor="_Toc171581158" w:history="1">
                 <w:r>
                   <w:rPr>
                     <w:rStyle w:val="Lienhypertexte"/>
@@ -4109,7 +4109,7 @@
                     <w:noProof/>
                     <w:webHidden/>
                   </w:rPr>
-                  <w:instrText xml:space="preserve"> PAGEREF _Toc171550815 \h </w:instrText>
+                  <w:instrText xml:space="preserve"> PAGEREF _Toc171581158 \h </w:instrText>
                 </w:r>
                 <w:r>
                   <w:rPr>
@@ -4158,7 +4158,7 @@
                   <w14:ligatures w14:val="standardContextual"/>
                 </w:rPr>
               </w:pPr>
-              <w:hyperlink w:anchor="_Toc171550816" w:history="1">
+              <w:hyperlink w:anchor="_Toc171581159" w:history="1">
                 <w:r>
                   <w:rPr>
                     <w:rStyle w:val="Lienhypertexte"/>
@@ -4185,7 +4185,7 @@
                     <w:noProof/>
                     <w:webHidden/>
                   </w:rPr>
-                  <w:instrText xml:space="preserve"> PAGEREF _Toc171550816 \h </w:instrText>
+                  <w:instrText xml:space="preserve"> PAGEREF _Toc171581159 \h </w:instrText>
                 </w:r>
                 <w:r>
                   <w:rPr>
@@ -4234,7 +4234,7 @@
                   <w14:ligatures w14:val="standardContextual"/>
                 </w:rPr>
               </w:pPr>
-              <w:hyperlink w:anchor="_Toc171550817" w:history="1">
+              <w:hyperlink w:anchor="_Toc171581160" w:history="1">
                 <w:r>
                   <w:rPr>
                     <w:rStyle w:val="Lienhypertexte"/>
@@ -4281,7 +4281,7 @@
                     <w:noProof/>
                     <w:webHidden/>
                   </w:rPr>
-                  <w:instrText xml:space="preserve"> PAGEREF _Toc171550817 \h </w:instrText>
+                  <w:instrText xml:space="preserve"> PAGEREF _Toc171581160 \h </w:instrText>
                 </w:r>
                 <w:r>
                   <w:rPr>
@@ -4330,7 +4330,7 @@
                   <w14:ligatures w14:val="standardContextual"/>
                 </w:rPr>
               </w:pPr>
-              <w:hyperlink w:anchor="_Toc171550818" w:history="1">
+              <w:hyperlink w:anchor="_Toc171581161" w:history="1">
                 <w:r>
                   <w:rPr>
                     <w:rStyle w:val="Lienhypertexte"/>
@@ -4357,7 +4357,7 @@
                     <w:noProof/>
                     <w:webHidden/>
                   </w:rPr>
-                  <w:instrText xml:space="preserve"> PAGEREF _Toc171550818 \h </w:instrText>
+                  <w:instrText xml:space="preserve"> PAGEREF _Toc171581161 \h </w:instrText>
                 </w:r>
                 <w:r>
                   <w:rPr>
@@ -4406,7 +4406,7 @@
                   <w14:ligatures w14:val="standardContextual"/>
                 </w:rPr>
               </w:pPr>
-              <w:hyperlink w:anchor="_Toc171550819" w:history="1">
+              <w:hyperlink w:anchor="_Toc171581162" w:history="1">
                 <w:r>
                   <w:rPr>
                     <w:rStyle w:val="Lienhypertexte"/>
@@ -4433,7 +4433,7 @@
                     <w:noProof/>
                     <w:webHidden/>
                   </w:rPr>
-                  <w:instrText xml:space="preserve"> PAGEREF _Toc171550819 \h </w:instrText>
+                  <w:instrText xml:space="preserve"> PAGEREF _Toc171581162 \h </w:instrText>
                 </w:r>
                 <w:r>
                   <w:rPr>
@@ -4480,7 +4480,7 @@
                   <w14:ligatures w14:val="standardContextual"/>
                 </w:rPr>
               </w:pPr>
-              <w:hyperlink w:anchor="_Toc171550820" w:history="1">
+              <w:hyperlink w:anchor="_Toc171581163" w:history="1">
                 <w:r>
                   <w:rPr>
                     <w:rStyle w:val="Lienhypertexte"/>
@@ -4529,7 +4529,7 @@
                     <w:noProof/>
                     <w:webHidden/>
                   </w:rPr>
-                  <w:instrText xml:space="preserve"> PAGEREF _Toc171550820 \h </w:instrText>
+                  <w:instrText xml:space="preserve"> PAGEREF _Toc171581163 \h </w:instrText>
                 </w:r>
                 <w:r>
                   <w:rPr>
@@ -4578,7 +4578,7 @@
                   <w14:ligatures w14:val="standardContextual"/>
                 </w:rPr>
               </w:pPr>
-              <w:hyperlink w:anchor="_Toc171550821" w:history="1">
+              <w:hyperlink w:anchor="_Toc171581164" w:history="1">
                 <w:r>
                   <w:rPr>
                     <w:rStyle w:val="Lienhypertexte"/>
@@ -4625,7 +4625,7 @@
                     <w:noProof/>
                     <w:webHidden/>
                   </w:rPr>
-                  <w:instrText xml:space="preserve"> PAGEREF _Toc171550821 \h </w:instrText>
+                  <w:instrText xml:space="preserve"> PAGEREF _Toc171581164 \h </w:instrText>
                 </w:r>
                 <w:r>
                   <w:rPr>
@@ -4674,7 +4674,7 @@
                   <w14:ligatures w14:val="standardContextual"/>
                 </w:rPr>
               </w:pPr>
-              <w:hyperlink w:anchor="_Toc171550822" w:history="1">
+              <w:hyperlink w:anchor="_Toc171581165" w:history="1">
                 <w:r>
                   <w:rPr>
                     <w:rStyle w:val="Lienhypertexte"/>
@@ -4721,7 +4721,7 @@
                     <w:noProof/>
                     <w:webHidden/>
                   </w:rPr>
-                  <w:instrText xml:space="preserve"> PAGEREF _Toc171550822 \h </w:instrText>
+                  <w:instrText xml:space="preserve"> PAGEREF _Toc171581165 \h </w:instrText>
                 </w:r>
                 <w:r>
                   <w:rPr>
@@ -4770,7 +4770,7 @@
                   <w14:ligatures w14:val="standardContextual"/>
                 </w:rPr>
               </w:pPr>
-              <w:hyperlink w:anchor="_Toc171550823" w:history="1">
+              <w:hyperlink w:anchor="_Toc171581166" w:history="1">
                 <w:r>
                   <w:rPr>
                     <w:rStyle w:val="Lienhypertexte"/>
@@ -4817,7 +4817,7 @@
                     <w:noProof/>
                     <w:webHidden/>
                   </w:rPr>
-                  <w:instrText xml:space="preserve"> PAGEREF _Toc171550823 \h </w:instrText>
+                  <w:instrText xml:space="preserve"> PAGEREF _Toc171581166 \h </w:instrText>
                 </w:r>
                 <w:r>
                   <w:rPr>
@@ -4866,7 +4866,7 @@
                   <w14:ligatures w14:val="standardContextual"/>
                 </w:rPr>
               </w:pPr>
-              <w:hyperlink w:anchor="_Toc171550824" w:history="1">
+              <w:hyperlink w:anchor="_Toc171581167" w:history="1">
                 <w:r>
                   <w:rPr>
                     <w:rStyle w:val="Lienhypertexte"/>
@@ -4913,7 +4913,7 @@
                     <w:noProof/>
                     <w:webHidden/>
                   </w:rPr>
-                  <w:instrText xml:space="preserve"> PAGEREF _Toc171550824 \h </w:instrText>
+                  <w:instrText xml:space="preserve"> PAGEREF _Toc171581167 \h </w:instrText>
                 </w:r>
                 <w:r>
                   <w:rPr>
@@ -4962,7 +4962,7 @@
                   <w14:ligatures w14:val="standardContextual"/>
                 </w:rPr>
               </w:pPr>
-              <w:hyperlink w:anchor="_Toc171550825" w:history="1">
+              <w:hyperlink w:anchor="_Toc171581168" w:history="1">
                 <w:r>
                   <w:rPr>
                     <w:rStyle w:val="Lienhypertexte"/>
@@ -5009,7 +5009,7 @@
                     <w:noProof/>
                     <w:webHidden/>
                   </w:rPr>
-                  <w:instrText xml:space="preserve"> PAGEREF _Toc171550825 \h </w:instrText>
+                  <w:instrText xml:space="preserve"> PAGEREF _Toc171581168 \h </w:instrText>
                 </w:r>
                 <w:r>
                   <w:rPr>
@@ -5056,7 +5056,7 @@
                   <w14:ligatures w14:val="standardContextual"/>
                 </w:rPr>
               </w:pPr>
-              <w:hyperlink w:anchor="_Toc171550826" w:history="1">
+              <w:hyperlink w:anchor="_Toc171581169" w:history="1">
                 <w:r>
                   <w:rPr>
                     <w:rStyle w:val="Lienhypertexte"/>
@@ -5105,7 +5105,7 @@
                     <w:noProof/>
                     <w:webHidden/>
                   </w:rPr>
-                  <w:instrText xml:space="preserve"> PAGEREF _Toc171550826 \h </w:instrText>
+                  <w:instrText xml:space="preserve"> PAGEREF _Toc171581169 \h </w:instrText>
                 </w:r>
                 <w:r>
                   <w:rPr>
@@ -5154,7 +5154,7 @@
                   <w14:ligatures w14:val="standardContextual"/>
                 </w:rPr>
               </w:pPr>
-              <w:hyperlink w:anchor="_Toc171550827" w:history="1">
+              <w:hyperlink w:anchor="_Toc171581170" w:history="1">
                 <w:r>
                   <w:rPr>
                     <w:rStyle w:val="Lienhypertexte"/>
@@ -5203,7 +5203,7 @@
                     <w:noProof/>
                     <w:webHidden/>
                   </w:rPr>
-                  <w:instrText xml:space="preserve"> PAGEREF _Toc171550827 \h </w:instrText>
+                  <w:instrText xml:space="preserve"> PAGEREF _Toc171581170 \h </w:instrText>
                 </w:r>
                 <w:r>
                   <w:rPr>
@@ -5252,7 +5252,7 @@
                   <w14:ligatures w14:val="standardContextual"/>
                 </w:rPr>
               </w:pPr>
-              <w:hyperlink w:anchor="_Toc171550828" w:history="1">
+              <w:hyperlink w:anchor="_Toc171581171" w:history="1">
                 <w:r>
                   <w:rPr>
                     <w:rStyle w:val="Lienhypertexte"/>
@@ -5301,7 +5301,7 @@
                     <w:noProof/>
                     <w:webHidden/>
                   </w:rPr>
-                  <w:instrText xml:space="preserve"> PAGEREF _Toc171550828 \h </w:instrText>
+                  <w:instrText xml:space="preserve"> PAGEREF _Toc171581171 \h </w:instrText>
                 </w:r>
                 <w:r>
                   <w:rPr>
@@ -5350,7 +5350,7 @@
                   <w14:ligatures w14:val="standardContextual"/>
                 </w:rPr>
               </w:pPr>
-              <w:hyperlink w:anchor="_Toc171550829" w:history="1">
+              <w:hyperlink w:anchor="_Toc171581172" w:history="1">
                 <w:r>
                   <w:rPr>
                     <w:rStyle w:val="Lienhypertexte"/>
@@ -5397,7 +5397,7 @@
                     <w:noProof/>
                     <w:webHidden/>
                   </w:rPr>
-                  <w:instrText xml:space="preserve"> PAGEREF _Toc171550829 \h </w:instrText>
+                  <w:instrText xml:space="preserve"> PAGEREF _Toc171581172 \h </w:instrText>
                 </w:r>
                 <w:r>
                   <w:rPr>
@@ -5446,7 +5446,7 @@
                   <w14:ligatures w14:val="standardContextual"/>
                 </w:rPr>
               </w:pPr>
-              <w:hyperlink w:anchor="_Toc171550830" w:history="1">
+              <w:hyperlink w:anchor="_Toc171581173" w:history="1">
                 <w:r>
                   <w:rPr>
                     <w:rStyle w:val="Lienhypertexte"/>
@@ -5493,7 +5493,7 @@
                     <w:noProof/>
                     <w:webHidden/>
                   </w:rPr>
-                  <w:instrText xml:space="preserve"> PAGEREF _Toc171550830 \h </w:instrText>
+                  <w:instrText xml:space="preserve"> PAGEREF _Toc171581173 \h </w:instrText>
                 </w:r>
                 <w:r>
                   <w:rPr>
@@ -5513,7 +5513,7 @@
                     <w:noProof/>
                     <w:webHidden/>
                   </w:rPr>
-                  <w:t>17</w:t>
+                  <w:t>16</w:t>
                 </w:r>
                 <w:r>
                   <w:rPr>
@@ -5812,7 +5812,7 @@
               <w14:ligatures w14:val="standardContextual"/>
             </w:rPr>
           </w:pPr>
-          <w:hyperlink w:anchor="_Toc171182996" w:history="1">
+          <w:hyperlink w:anchor="_Toc171581174" w:history="1">
             <w:r>
               <w:rPr>
                 <w:rStyle w:val="Lienhypertexte"/>
@@ -5839,7 +5839,7 @@
                 <w:noProof/>
                 <w:webHidden/>
               </w:rPr>
-              <w:instrText xml:space="preserve"> PAGEREF _Toc171182996 \h </w:instrText>
+              <w:instrText xml:space="preserve"> PAGEREF _Toc171581174 \h </w:instrText>
             </w:r>
             <w:r>
               <w:rPr>
@@ -5860,6 +5860,80 @@
                 <w:webHidden/>
               </w:rPr>
               <w:t>6</w:t>
+            </w:r>
+            <w:r>
+              <w:rPr>
+                <w:noProof/>
+                <w:webHidden/>
+              </w:rPr>
+              <w:fldChar w:fldCharType="end"/>
+            </w:r>
+          </w:hyperlink>
+        </w:p>
+        <w:p>
+          <w:pPr>
+            <w:pStyle w:val="Tabledesillustrations"/>
+            <w:tabs>
+              <w:tab w:val="right" w:leader="dot" w:pos="9062"/>
+            </w:tabs>
+            <w:rPr>
+              <w:rFonts w:asciiTheme="minorHAnsi" w:eastAsiaTheme="minorEastAsia" w:hAnsiTheme="minorHAnsi"/>
+              <w:noProof/>
+              <w:kern w:val="2"/>
+              <w:sz w:val="24"/>
+              <w:szCs w:val="24"/>
+              <w:lang w:eastAsia="fr-FR"/>
+              <w14:ligatures w14:val="standardContextual"/>
+            </w:rPr>
+          </w:pPr>
+          <w:hyperlink w:anchor="_Toc171581175" w:history="1">
+            <w:r>
+              <w:rPr>
+                <w:rStyle w:val="Lienhypertexte"/>
+                <w:noProof/>
+              </w:rPr>
+              <w:t>Figure 2, dates et jalons des différentes catégories d'actions du projet</w:t>
+            </w:r>
+            <w:r>
+              <w:rPr>
+                <w:noProof/>
+                <w:webHidden/>
+              </w:rPr>
+              <w:tab/>
+            </w:r>
+            <w:r>
+              <w:rPr>
+                <w:noProof/>
+                <w:webHidden/>
+              </w:rPr>
+              <w:fldChar w:fldCharType="begin"/>
+            </w:r>
+            <w:r>
+              <w:rPr>
+                <w:noProof/>
+                <w:webHidden/>
+              </w:rPr>
+              <w:instrText xml:space="preserve"> PAGEREF _Toc171581175 \h </w:instrText>
+            </w:r>
+            <w:r>
+              <w:rPr>
+                <w:noProof/>
+                <w:webHidden/>
+              </w:rPr>
+            </w:r>
+            <w:r>
+              <w:rPr>
+                <w:noProof/>
+                <w:webHidden/>
+              </w:rPr>
+              <w:fldChar w:fldCharType="separate"/>
+            </w:r>
+            <w:r>
+              <w:rPr>
+                <w:noProof/>
+                <w:webHidden/>
+              </w:rPr>
+              <w:t>14</w:t>
             </w:r>
             <w:r>
               <w:rPr>
@@ -6157,7 +6231,7 @@
           <w:pPr>
             <w:pStyle w:val="Titre1"/>
           </w:pPr>
-          <w:bookmarkStart w:id="0" w:name="_Toc171550782"/>
+          <w:bookmarkStart w:id="0" w:name="_Toc171581125"/>
           <w:r>
             <w:lastRenderedPageBreak/>
             <w:t>Analyse des processus métier</w:t>
@@ -6168,7 +6242,7 @@
           <w:pPr>
             <w:pStyle w:val="Titre2"/>
           </w:pPr>
-          <w:bookmarkStart w:id="1" w:name="_Toc171550783"/>
+          <w:bookmarkStart w:id="1" w:name="_Toc171581126"/>
           <w:r>
             <w:t>B</w:t>
           </w:r>
@@ -6186,7 +6260,7 @@
           <w:pPr>
             <w:pStyle w:val="Titre2"/>
           </w:pPr>
-          <w:bookmarkStart w:id="2" w:name="_Toc171550784"/>
+          <w:bookmarkStart w:id="2" w:name="_Toc171581127"/>
           <w:r>
             <w:t>F</w:t>
           </w:r>
@@ -6204,7 +6278,7 @@
           <w:pPr>
             <w:pStyle w:val="Titre2"/>
           </w:pPr>
-          <w:bookmarkStart w:id="3" w:name="_Toc171550785"/>
+          <w:bookmarkStart w:id="3" w:name="_Toc171581128"/>
           <w:r>
             <w:t>R</w:t>
           </w:r>
@@ -6237,7 +6311,7 @@
           <w:pPr>
             <w:pStyle w:val="Titre1"/>
           </w:pPr>
-          <w:bookmarkStart w:id="4" w:name="_Toc171550786"/>
+          <w:bookmarkStart w:id="4" w:name="_Toc171581129"/>
           <w:r>
             <w:t>S</w:t>
           </w:r>
@@ -6256,7 +6330,7 @@
           <w:pPr>
             <w:pStyle w:val="Titre2"/>
           </w:pPr>
-          <w:bookmarkStart w:id="5" w:name="_Toc171550787"/>
+          <w:bookmarkStart w:id="5" w:name="_Toc171581130"/>
           <w:r>
             <w:t>C</w:t>
           </w:r>
@@ -6285,7 +6359,7 @@
           <w:pPr>
             <w:pStyle w:val="Titre2"/>
           </w:pPr>
-          <w:bookmarkStart w:id="6" w:name="_Toc171550788"/>
+          <w:bookmarkStart w:id="6" w:name="_Toc171581131"/>
           <w:r>
             <w:lastRenderedPageBreak/>
             <w:t>B</w:t>
@@ -6307,7 +6381,7 @@
           <w:pPr>
             <w:pStyle w:val="Titre2"/>
           </w:pPr>
-          <w:bookmarkStart w:id="7" w:name="_Toc171550789"/>
+          <w:bookmarkStart w:id="7" w:name="_Toc171581132"/>
           <w:r>
             <w:t>S</w:t>
           </w:r>
@@ -6331,7 +6405,7 @@
           <w:pPr>
             <w:pStyle w:val="Titre2"/>
           </w:pPr>
-          <w:bookmarkStart w:id="8" w:name="_Toc171550790"/>
+          <w:bookmarkStart w:id="8" w:name="_Toc171581133"/>
           <w:r>
             <w:t>P</w:t>
           </w:r>
@@ -6355,7 +6429,7 @@
           <w:pPr>
             <w:pStyle w:val="Titre1"/>
           </w:pPr>
-          <w:bookmarkStart w:id="9" w:name="_Toc171550791"/>
+          <w:bookmarkStart w:id="9" w:name="_Toc171581134"/>
           <w:r>
             <w:t>Projets d'évolution</w:t>
           </w:r>
@@ -6371,7 +6445,7 @@
           <w:pPr>
             <w:pStyle w:val="Titre2"/>
           </w:pPr>
-          <w:bookmarkStart w:id="10" w:name="_Toc171550792"/>
+          <w:bookmarkStart w:id="10" w:name="_Toc171581135"/>
           <w:r>
             <w:t>Surveillance des nouvelles technologies</w:t>
           </w:r>
@@ -6410,7 +6484,7 @@
           <w:pPr>
             <w:pStyle w:val="Titre2"/>
           </w:pPr>
-          <w:bookmarkStart w:id="11" w:name="_Toc171550793"/>
+          <w:bookmarkStart w:id="11" w:name="_Toc171581136"/>
           <w:r>
             <w:t>I</w:t>
           </w:r>
@@ -6570,7 +6644,7 @@
           <w:pPr>
             <w:pStyle w:val="Titre2"/>
           </w:pPr>
-          <w:bookmarkStart w:id="12" w:name="_Toc171550794"/>
+          <w:bookmarkStart w:id="12" w:name="_Toc171581137"/>
           <w:r>
             <w:t>Tendances</w:t>
           </w:r>
@@ -6659,7 +6733,7 @@
                                     <w:szCs w:val="22"/>
                                   </w:rPr>
                                 </w:pPr>
-                                <w:bookmarkStart w:id="13" w:name="_Toc171182996"/>
+                                <w:bookmarkStart w:id="13" w:name="_Toc171581174"/>
                                 <w:r>
                                   <w:t xml:space="preserve">Figure </w:t>
                                 </w:r>
@@ -6726,7 +6800,7 @@
                               <w:szCs w:val="22"/>
                             </w:rPr>
                           </w:pPr>
-                          <w:bookmarkStart w:id="14" w:name="_Toc171182996"/>
+                          <w:bookmarkStart w:id="14" w:name="_Toc171581174"/>
                           <w:r>
                             <w:t xml:space="preserve">Figure </w:t>
                           </w:r>
@@ -6953,14 +7027,14 @@
           <w:pPr>
             <w:pStyle w:val="Titre2"/>
           </w:pPr>
-          <w:bookmarkStart w:id="14" w:name="_Toc171550795"/>
+          <w:bookmarkStart w:id="15" w:name="_Toc171581138"/>
           <w:r>
             <w:t>C</w:t>
           </w:r>
           <w:r>
             <w:t>oncurrence et solutions similaires</w:t>
           </w:r>
-          <w:bookmarkEnd w:id="14"/>
+          <w:bookmarkEnd w:id="15"/>
           <w:r>
             <w:t xml:space="preserve"> </w:t>
           </w:r>
@@ -7279,21 +7353,21 @@
           <w:pPr>
             <w:pStyle w:val="Titre1"/>
           </w:pPr>
-          <w:bookmarkStart w:id="15" w:name="_Toc171550796"/>
+          <w:bookmarkStart w:id="16" w:name="_Toc171581139"/>
           <w:r>
             <w:t>Plan d'action</w:t>
           </w:r>
-          <w:bookmarkEnd w:id="15"/>
+          <w:bookmarkEnd w:id="16"/>
         </w:p>
         <w:p>
           <w:pPr>
             <w:pStyle w:val="Titre2"/>
           </w:pPr>
-          <w:bookmarkStart w:id="16" w:name="_Toc171550797"/>
+          <w:bookmarkStart w:id="17" w:name="_Toc171581140"/>
           <w:r>
             <w:t>Les objectifs</w:t>
           </w:r>
-          <w:bookmarkEnd w:id="16"/>
+          <w:bookmarkEnd w:id="17"/>
         </w:p>
         <w:p>
           <w:pPr>
@@ -7303,7 +7377,7 @@
               <w:lang w:eastAsia="fr-FR"/>
             </w:rPr>
           </w:pPr>
-          <w:bookmarkStart w:id="17" w:name="_Toc171550798"/>
+          <w:bookmarkStart w:id="18" w:name="_Toc171581141"/>
           <w:r>
             <w:rPr>
               <w:lang w:eastAsia="fr-FR"/>
@@ -7369,7 +7443,7 @@
             </w:rPr>
             <w:t>échets :</w:t>
           </w:r>
-          <w:bookmarkEnd w:id="17"/>
+          <w:bookmarkEnd w:id="18"/>
         </w:p>
         <w:p>
           <w:pPr>
@@ -7415,7 +7489,7 @@
               <w:lang w:eastAsia="fr-FR"/>
             </w:rPr>
           </w:pPr>
-          <w:bookmarkStart w:id="18" w:name="_Toc171550799"/>
+          <w:bookmarkStart w:id="19" w:name="_Toc171581142"/>
           <w:r>
             <w:rPr>
               <w:rFonts w:eastAsia="Times New Roman"/>
@@ -7475,7 +7549,7 @@
             </w:rPr>
             <w:t>core :</w:t>
           </w:r>
-          <w:bookmarkEnd w:id="18"/>
+          <w:bookmarkEnd w:id="19"/>
         </w:p>
         <w:p>
           <w:pPr>
@@ -7521,7 +7595,7 @@
               <w:lang w:eastAsia="fr-FR"/>
             </w:rPr>
           </w:pPr>
-          <w:bookmarkStart w:id="19" w:name="_Toc171550800"/>
+          <w:bookmarkStart w:id="20" w:name="_Toc171581143"/>
           <w:r>
             <w:rPr>
               <w:rFonts w:eastAsia="Times New Roman"/>
@@ -7594,7 +7668,7 @@
             </w:rPr>
             <w:t>épertoriés :</w:t>
           </w:r>
-          <w:bookmarkEnd w:id="19"/>
+          <w:bookmarkEnd w:id="20"/>
         </w:p>
         <w:p>
           <w:pPr>
@@ -7658,7 +7732,7 @@
               <w:lang w:eastAsia="fr-FR"/>
             </w:rPr>
           </w:pPr>
-          <w:bookmarkStart w:id="20" w:name="_Toc171550801"/>
+          <w:bookmarkStart w:id="21" w:name="_Toc171581144"/>
           <w:r>
             <w:rPr>
               <w:rFonts w:eastAsia="Times New Roman"/>
@@ -7692,7 +7766,7 @@
             </w:rPr>
             <w:t>onsommation :</w:t>
           </w:r>
-          <w:bookmarkEnd w:id="20"/>
+          <w:bookmarkEnd w:id="21"/>
         </w:p>
         <w:p>
           <w:pPr>
@@ -7738,7 +7812,7 @@
               <w:lang w:eastAsia="fr-FR"/>
             </w:rPr>
           </w:pPr>
-          <w:bookmarkStart w:id="21" w:name="_Toc171550802"/>
+          <w:bookmarkStart w:id="22" w:name="_Toc171581145"/>
           <w:r>
             <w:rPr>
               <w:rFonts w:eastAsia="Times New Roman"/>
@@ -7785,7 +7859,7 @@
             </w:rPr>
             <w:t>onsommation :</w:t>
           </w:r>
-          <w:bookmarkEnd w:id="21"/>
+          <w:bookmarkEnd w:id="22"/>
         </w:p>
         <w:p>
           <w:pPr>
@@ -7831,7 +7905,7 @@
               <w:lang w:eastAsia="fr-FR"/>
             </w:rPr>
           </w:pPr>
-          <w:bookmarkStart w:id="22" w:name="_Toc171550803"/>
+          <w:bookmarkStart w:id="23" w:name="_Toc171581146"/>
           <w:r>
             <w:rPr>
               <w:rFonts w:eastAsia="Times New Roman"/>
@@ -7891,7 +7965,7 @@
             </w:rPr>
             <w:t>odèle :</w:t>
           </w:r>
-          <w:bookmarkEnd w:id="22"/>
+          <w:bookmarkEnd w:id="23"/>
         </w:p>
         <w:p>
           <w:pPr>
@@ -7933,7 +8007,7 @@
           <w:pPr>
             <w:pStyle w:val="Titre2"/>
           </w:pPr>
-          <w:bookmarkStart w:id="23" w:name="_Toc171550804"/>
+          <w:bookmarkStart w:id="24" w:name="_Toc171581147"/>
           <w:r>
             <w:lastRenderedPageBreak/>
             <w:t>Les actions</w:t>
@@ -7944,7 +8018,7 @@
           <w:r>
             <w:t>et secondaires</w:t>
           </w:r>
-          <w:bookmarkEnd w:id="23"/>
+          <w:bookmarkEnd w:id="24"/>
         </w:p>
         <w:p>
           <w:r>
@@ -8536,15 +8610,7 @@
               </w:tcPr>
               <w:p>
                 <w:r>
-                  <w:t xml:space="preserve">Créer une répartition cohérente des fonctionnalités entre les pages, sans qu’il n’y </w:t>
-                </w:r>
-                <w:proofErr w:type="gramStart"/>
-                <w:r>
-                  <w:t>est</w:t>
-                </w:r>
-                <w:proofErr w:type="gramEnd"/>
-                <w:r>
-                  <w:t xml:space="preserve"> trop de pages.  </w:t>
+                  <w:t xml:space="preserve">Créer une répartition cohérente des fonctionnalités entre les pages, sans qu’il n’y est trop de pages.  </w:t>
                 </w:r>
               </w:p>
             </w:tc>
@@ -10036,15 +10102,7 @@
               </w:tcPr>
               <w:p>
                 <w:r>
-                  <w:t xml:space="preserve">Technologies permettant de faciliter l’intégration dans une application </w:t>
-                </w:r>
-                <w:proofErr w:type="gramStart"/>
-                <w:r>
-                  <w:t>web,  avec</w:t>
-                </w:r>
-                <w:proofErr w:type="gramEnd"/>
-                <w:r>
-                  <w:t xml:space="preserve"> une grande liberté de création. </w:t>
+                  <w:t xml:space="preserve">Technologies permettant de faciliter l’intégration dans une application web,  avec une grande liberté de création. </w:t>
                 </w:r>
               </w:p>
             </w:tc>
@@ -11104,17 +11162,17 @@
           <w:pPr>
             <w:pStyle w:val="Titre2"/>
           </w:pPr>
-          <w:bookmarkStart w:id="24" w:name="_Toc171550805"/>
+          <w:bookmarkStart w:id="25" w:name="_Toc171581148"/>
           <w:r>
             <w:t>A</w:t>
           </w:r>
           <w:r>
             <w:t>llocation des responsabilités</w:t>
           </w:r>
-          <w:bookmarkEnd w:id="24"/>
           <w:r>
             <w:t xml:space="preserve"> et avancement</w:t>
           </w:r>
+          <w:bookmarkEnd w:id="25"/>
           <w:r>
             <w:t xml:space="preserve"> </w:t>
           </w:r>
@@ -15163,12 +15221,93 @@
           <w:pPr>
             <w:pStyle w:val="Titre2"/>
           </w:pPr>
-          <w:bookmarkStart w:id="25" w:name="_Toc171550806"/>
+          <w:bookmarkStart w:id="26" w:name="_Toc171581149"/>
           <w:r>
-            <w:lastRenderedPageBreak/>
             <w:t>Dates et jalons</w:t>
           </w:r>
-          <w:bookmarkEnd w:id="25"/>
+          <w:bookmarkEnd w:id="26"/>
+        </w:p>
+        <w:p>
+          <w:pPr>
+            <w:keepNext/>
+          </w:pPr>
+          <w:r>
+            <w:rPr>
+              <w:noProof/>
+            </w:rPr>
+            <w:drawing>
+              <wp:inline distT="0" distB="0" distL="0" distR="0" wp14:anchorId="598DFE2C" wp14:editId="63C72975">
+                <wp:extent cx="5760720" cy="3493770"/>
+                <wp:effectExtent l="0" t="0" r="5080" b="0"/>
+                <wp:docPr id="346563960" name="Image 7"/>
+                <wp:cNvGraphicFramePr>
+                  <a:graphicFrameLocks xmlns:a="http://schemas.openxmlformats.org/drawingml/2006/main" noChangeAspect="1"/>
+                </wp:cNvGraphicFramePr>
+                <a:graphic xmlns:a="http://schemas.openxmlformats.org/drawingml/2006/main">
+                  <a:graphicData uri="http://schemas.openxmlformats.org/drawingml/2006/picture">
+                    <pic:pic xmlns:pic="http://schemas.openxmlformats.org/drawingml/2006/picture">
+                      <pic:nvPicPr>
+                        <pic:cNvPr id="346563960" name="Image 346563960"/>
+                        <pic:cNvPicPr/>
+                      </pic:nvPicPr>
+                      <pic:blipFill>
+                        <a:blip r:embed="rId21" cstate="print">
+                          <a:extLst>
+                            <a:ext uri="{28A0092B-C50C-407E-A947-70E740481C1C}">
+                              <a14:useLocalDpi xmlns:a14="http://schemas.microsoft.com/office/drawing/2010/main" val="0"/>
+                            </a:ext>
+                          </a:extLst>
+                        </a:blip>
+                        <a:stretch>
+                          <a:fillRect/>
+                        </a:stretch>
+                      </pic:blipFill>
+                      <pic:spPr>
+                        <a:xfrm>
+                          <a:off x="0" y="0"/>
+                          <a:ext cx="5760720" cy="3493770"/>
+                        </a:xfrm>
+                        <a:prstGeom prst="rect">
+                          <a:avLst/>
+                        </a:prstGeom>
+                      </pic:spPr>
+                    </pic:pic>
+                  </a:graphicData>
+                </a:graphic>
+              </wp:inline>
+            </w:drawing>
+          </w:r>
+        </w:p>
+        <w:p>
+          <w:pPr>
+            <w:pStyle w:val="Lgende"/>
+          </w:pPr>
+          <w:bookmarkStart w:id="27" w:name="_Toc171581175"/>
+          <w:r>
+            <w:t xml:space="preserve">Figure </w:t>
+          </w:r>
+          <w:r>
+            <w:fldChar w:fldCharType="begin"/>
+          </w:r>
+          <w:r>
+            <w:instrText xml:space="preserve"> SEQ Figure \* ARABIC </w:instrText>
+          </w:r>
+          <w:r>
+            <w:fldChar w:fldCharType="separate"/>
+          </w:r>
+          <w:r>
+            <w:rPr>
+              <w:noProof/>
+            </w:rPr>
+            <w:t>2</w:t>
+          </w:r>
+          <w:r>
+            <w:fldChar w:fldCharType="end"/>
+          </w:r>
+          <w:r>
+            <w:t>, dates et jalons des différentes catégories d'actions du projet</w:t>
+          </w:r>
+          <w:bookmarkEnd w:id="27"/>
         </w:p>
         <w:p>
           <w:pPr>
@@ -15177,14 +15316,15 @@
               <w:rFonts w:cs="Calibri"/>
             </w:rPr>
           </w:pPr>
-          <w:bookmarkStart w:id="26" w:name="_Toc171550807"/>
+          <w:bookmarkStart w:id="28" w:name="_Toc171581150"/>
           <w:r>
             <w:rPr>
               <w:rFonts w:cs="Calibri"/>
             </w:rPr>
+            <w:lastRenderedPageBreak/>
             <w:t>Les moyens</w:t>
           </w:r>
-          <w:bookmarkEnd w:id="26"/>
+          <w:bookmarkEnd w:id="28"/>
           <w:r>
             <w:rPr>
               <w:rFonts w:cs="Calibri"/>
@@ -15199,14 +15339,14 @@
               <w:rFonts w:cs="Calibri"/>
             </w:rPr>
           </w:pPr>
-          <w:bookmarkStart w:id="27" w:name="_Toc171550808"/>
+          <w:bookmarkStart w:id="29" w:name="_Toc171581151"/>
           <w:r>
             <w:rPr>
               <w:rFonts w:cs="Calibri"/>
             </w:rPr>
             <w:t>Suivi et évaluation</w:t>
           </w:r>
-          <w:bookmarkEnd w:id="27"/>
+          <w:bookmarkEnd w:id="29"/>
           <w:r>
             <w:rPr>
               <w:rFonts w:cs="Calibri"/>
@@ -15218,11 +15358,11 @@
           <w:pPr>
             <w:pStyle w:val="Titre3"/>
           </w:pPr>
-          <w:bookmarkStart w:id="28" w:name="_Toc171550809"/>
+          <w:bookmarkStart w:id="30" w:name="_Toc171581152"/>
           <w:r>
             <w:t>Indicateurs de performances</w:t>
           </w:r>
-          <w:bookmarkEnd w:id="28"/>
+          <w:bookmarkEnd w:id="30"/>
           <w:r>
             <w:t xml:space="preserve"> </w:t>
           </w:r>
@@ -15231,11 +15371,11 @@
           <w:pPr>
             <w:pStyle w:val="Titre3"/>
           </w:pPr>
-          <w:bookmarkStart w:id="29" w:name="_Toc171550810"/>
+          <w:bookmarkStart w:id="31" w:name="_Toc171581153"/>
           <w:r>
             <w:t>Organisation de réunions régulières</w:t>
           </w:r>
-          <w:bookmarkEnd w:id="29"/>
+          <w:bookmarkEnd w:id="31"/>
           <w:r>
             <w:t xml:space="preserve"> </w:t>
           </w:r>
@@ -15244,21 +15384,21 @@
           <w:pPr>
             <w:pStyle w:val="Titre1"/>
           </w:pPr>
-          <w:bookmarkStart w:id="30" w:name="_Toc171550811"/>
+          <w:bookmarkStart w:id="32" w:name="_Toc171581154"/>
           <w:r>
             <w:t>Analyse des risques, PCA et PRA</w:t>
           </w:r>
-          <w:bookmarkEnd w:id="30"/>
+          <w:bookmarkEnd w:id="32"/>
         </w:p>
         <w:p>
           <w:pPr>
             <w:pStyle w:val="Titre2"/>
           </w:pPr>
-          <w:bookmarkStart w:id="31" w:name="_Toc171550812"/>
+          <w:bookmarkStart w:id="33" w:name="_Toc171581155"/>
           <w:r>
             <w:t>Analyse des risques</w:t>
           </w:r>
-          <w:bookmarkEnd w:id="31"/>
+          <w:bookmarkEnd w:id="33"/>
           <w:r>
             <w:t xml:space="preserve"> </w:t>
           </w:r>
@@ -15267,11 +15407,11 @@
           <w:pPr>
             <w:pStyle w:val="Titre2"/>
           </w:pPr>
-          <w:bookmarkStart w:id="32" w:name="_Toc171550813"/>
+          <w:bookmarkStart w:id="34" w:name="_Toc171581156"/>
           <w:r>
             <w:t>Plan de continuité d’activité</w:t>
           </w:r>
-          <w:bookmarkEnd w:id="32"/>
+          <w:bookmarkEnd w:id="34"/>
           <w:r>
             <w:t xml:space="preserve"> </w:t>
           </w:r>
@@ -15280,11 +15420,11 @@
           <w:pPr>
             <w:pStyle w:val="Titre3"/>
           </w:pPr>
-          <w:bookmarkStart w:id="33" w:name="_Toc171550814"/>
+          <w:bookmarkStart w:id="35" w:name="_Toc171581157"/>
           <w:r>
             <w:t>Processus critiques</w:t>
           </w:r>
-          <w:bookmarkEnd w:id="33"/>
+          <w:bookmarkEnd w:id="35"/>
           <w:r>
             <w:t xml:space="preserve"> </w:t>
           </w:r>
@@ -15293,21 +15433,21 @@
           <w:pPr>
             <w:pStyle w:val="Titre3"/>
           </w:pPr>
-          <w:bookmarkStart w:id="34" w:name="_Toc171550815"/>
+          <w:bookmarkStart w:id="36" w:name="_Toc171581158"/>
           <w:r>
             <w:t>Scénarios de crise</w:t>
           </w:r>
-          <w:bookmarkEnd w:id="34"/>
+          <w:bookmarkEnd w:id="36"/>
         </w:p>
         <w:p>
           <w:pPr>
             <w:pStyle w:val="Titre3"/>
           </w:pPr>
-          <w:bookmarkStart w:id="35" w:name="_Toc171550816"/>
+          <w:bookmarkStart w:id="37" w:name="_Toc171581159"/>
           <w:r>
             <w:t>Développement de plan de contingence</w:t>
           </w:r>
-          <w:bookmarkEnd w:id="35"/>
+          <w:bookmarkEnd w:id="37"/>
           <w:r>
             <w:t xml:space="preserve"> </w:t>
           </w:r>
@@ -15316,11 +15456,11 @@
           <w:pPr>
             <w:pStyle w:val="Titre2"/>
           </w:pPr>
-          <w:bookmarkStart w:id="36" w:name="_Toc171550817"/>
+          <w:bookmarkStart w:id="38" w:name="_Toc171581160"/>
           <w:r>
             <w:t>Plan de reprise d’activité</w:t>
           </w:r>
-          <w:bookmarkEnd w:id="36"/>
+          <w:bookmarkEnd w:id="38"/>
           <w:r>
             <w:t xml:space="preserve"> </w:t>
           </w:r>
@@ -15329,11 +15469,11 @@
           <w:pPr>
             <w:pStyle w:val="Titre3"/>
           </w:pPr>
-          <w:bookmarkStart w:id="37" w:name="_Toc171550818"/>
+          <w:bookmarkStart w:id="39" w:name="_Toc171581161"/>
           <w:r>
             <w:t>Scénarios de reprise d’activité</w:t>
           </w:r>
-          <w:bookmarkEnd w:id="37"/>
+          <w:bookmarkEnd w:id="39"/>
           <w:r>
             <w:t xml:space="preserve"> </w:t>
           </w:r>
@@ -15342,11 +15482,11 @@
           <w:pPr>
             <w:pStyle w:val="Titre3"/>
           </w:pPr>
-          <w:bookmarkStart w:id="38" w:name="_Toc171550819"/>
+          <w:bookmarkStart w:id="40" w:name="_Toc171581162"/>
           <w:r>
             <w:t>Tests périodiques des plans</w:t>
           </w:r>
-          <w:bookmarkEnd w:id="38"/>
+          <w:bookmarkEnd w:id="40"/>
           <w:r>
             <w:t xml:space="preserve"> </w:t>
           </w:r>
@@ -15355,29 +15495,9 @@
           <w:pPr>
             <w:pStyle w:val="Titre1"/>
           </w:pPr>
-          <w:bookmarkStart w:id="39" w:name="_Toc171550820"/>
+          <w:bookmarkStart w:id="41" w:name="_Toc171581163"/>
           <w:r>
             <w:t>Estimation des coûts et rentabilité (ROI)</w:t>
-          </w:r>
-          <w:bookmarkEnd w:id="39"/>
-        </w:p>
-        <w:p>
-          <w:pPr>
-            <w:pStyle w:val="Titre2"/>
-          </w:pPr>
-          <w:bookmarkStart w:id="40" w:name="_Toc171550821"/>
-          <w:r>
-            <w:t>Budgets détaillés (pour chaque phase du projet)</w:t>
-          </w:r>
-          <w:bookmarkEnd w:id="40"/>
-        </w:p>
-        <w:p>
-          <w:pPr>
-            <w:pStyle w:val="Titre2"/>
-          </w:pPr>
-          <w:bookmarkStart w:id="41" w:name="_Toc171550822"/>
-          <w:r>
-            <w:t>Estimation des coûts directs (liés à l'achat de données, au développement logiciel et à l'hébergement.)</w:t>
           </w:r>
           <w:bookmarkEnd w:id="41"/>
         </w:p>
@@ -15385,9 +15505,9 @@
           <w:pPr>
             <w:pStyle w:val="Titre2"/>
           </w:pPr>
-          <w:bookmarkStart w:id="42" w:name="_Toc171550823"/>
+          <w:bookmarkStart w:id="42" w:name="_Toc171581164"/>
           <w:r>
-            <w:t>Estimation des coûts indirects (tels que la formation du personnel et la gestion des partenariats)</w:t>
+            <w:t>Budgets détaillés (pour chaque phase du projet)</w:t>
           </w:r>
           <w:bookmarkEnd w:id="42"/>
         </w:p>
@@ -15395,11 +15515,31 @@
           <w:pPr>
             <w:pStyle w:val="Titre2"/>
           </w:pPr>
-          <w:bookmarkStart w:id="43" w:name="_Toc171550824"/>
+          <w:bookmarkStart w:id="43" w:name="_Toc171581165"/>
+          <w:r>
+            <w:t>Estimation des coûts directs (liés à l'achat de données, au développement logiciel et à l'hébergement.)</w:t>
+          </w:r>
+          <w:bookmarkEnd w:id="43"/>
+        </w:p>
+        <w:p>
+          <w:pPr>
+            <w:pStyle w:val="Titre2"/>
+          </w:pPr>
+          <w:bookmarkStart w:id="44" w:name="_Toc171581166"/>
+          <w:r>
+            <w:t>Estimation des coûts indirects (tels que la formation du personnel et la gestion des partenariats)</w:t>
+          </w:r>
+          <w:bookmarkEnd w:id="44"/>
+        </w:p>
+        <w:p>
+          <w:pPr>
+            <w:pStyle w:val="Titre2"/>
+          </w:pPr>
+          <w:bookmarkStart w:id="45" w:name="_Toc171581167"/>
           <w:r>
             <w:t>Retour sur investissement potentiel</w:t>
           </w:r>
-          <w:bookmarkEnd w:id="43"/>
+          <w:bookmarkEnd w:id="45"/>
           <w:r>
             <w:t xml:space="preserve"> </w:t>
           </w:r>
@@ -15408,23 +15548,23 @@
           <w:pPr>
             <w:pStyle w:val="Titre2"/>
           </w:pPr>
-          <w:bookmarkStart w:id="44" w:name="_Toc171550825"/>
+          <w:bookmarkStart w:id="46" w:name="_Toc171581168"/>
           <w:r>
             <w:t>Bénéfices environnementaux et financiers attendus</w:t>
           </w:r>
         </w:p>
       </w:sdtContent>
     </w:sdt>
-    <w:bookmarkEnd w:id="44" w:displacedByCustomXml="prev"/>
+    <w:bookmarkEnd w:id="46" w:displacedByCustomXml="prev"/>
     <w:p>
       <w:pPr>
         <w:pStyle w:val="Titre1"/>
       </w:pPr>
-      <w:bookmarkStart w:id="45" w:name="_Toc171550826"/>
+      <w:bookmarkStart w:id="47" w:name="_Toc171581169"/>
       <w:r>
         <w:t>Annexes</w:t>
       </w:r>
-      <w:bookmarkEnd w:id="45"/>
+      <w:bookmarkEnd w:id="47"/>
     </w:p>
     <w:p>
       <w:pPr>
@@ -15433,14 +15573,14 @@
           <w:rFonts w:cs="Calibri"/>
         </w:rPr>
       </w:pPr>
-      <w:bookmarkStart w:id="46" w:name="_Toc171550827"/>
+      <w:bookmarkStart w:id="48" w:name="_Toc171581170"/>
       <w:r>
         <w:rPr>
           <w:rFonts w:cs="Calibri"/>
         </w:rPr>
         <w:t>Glossaire</w:t>
       </w:r>
-      <w:bookmarkEnd w:id="46"/>
+      <w:bookmarkEnd w:id="48"/>
     </w:p>
     <w:tbl>
       <w:tblPr>
@@ -15469,7 +15609,6 @@
               <w:rPr>
                 <w:rFonts w:cs="Calibri"/>
               </w:rPr>
-              <w:lastRenderedPageBreak/>
               <w:t>Abréviation</w:t>
             </w:r>
           </w:p>
@@ -15534,6 +15673,7 @@
               <w:rPr>
                 <w:rFonts w:cs="Calibri"/>
               </w:rPr>
+              <w:lastRenderedPageBreak/>
               <w:t>IA</w:t>
             </w:r>
           </w:p>
@@ -15810,7 +15950,7 @@
           <w:rFonts w:cs="Calibri"/>
         </w:rPr>
       </w:pPr>
-      <w:bookmarkStart w:id="47" w:name="_Toc171550828"/>
+      <w:bookmarkStart w:id="49" w:name="_Toc171581171"/>
       <w:r>
         <w:rPr>
           <w:rFonts w:cs="Calibri"/>
@@ -15823,7 +15963,7 @@
         </w:rPr>
         <w:t xml:space="preserve"> et références</w:t>
       </w:r>
-      <w:bookmarkEnd w:id="47"/>
+      <w:bookmarkEnd w:id="49"/>
     </w:p>
     <w:tbl>
       <w:tblPr>
@@ -16237,11 +16377,11 @@
       <w:pPr>
         <w:pStyle w:val="Titre2"/>
       </w:pPr>
-      <w:bookmarkStart w:id="48" w:name="_Toc171550829"/>
+      <w:bookmarkStart w:id="50" w:name="_Toc171581172"/>
       <w:r>
         <w:t>Diffusion du document</w:t>
       </w:r>
-      <w:bookmarkEnd w:id="48"/>
+      <w:bookmarkEnd w:id="50"/>
     </w:p>
     <w:tbl>
       <w:tblPr>
@@ -16579,12 +16719,11 @@
       <w:pPr>
         <w:pStyle w:val="Titre2"/>
       </w:pPr>
-      <w:bookmarkStart w:id="49" w:name="_Toc171550830"/>
+      <w:bookmarkStart w:id="51" w:name="_Toc171581173"/>
       <w:r>
-        <w:lastRenderedPageBreak/>
         <w:t>Historique des modifications</w:t>
       </w:r>
-      <w:bookmarkEnd w:id="49"/>
+      <w:bookmarkEnd w:id="51"/>
     </w:p>
     <w:tbl>
       <w:tblPr>
@@ -16786,6 +16925,7 @@
               <w:rPr>
                 <w:rFonts w:cs="Calibri"/>
               </w:rPr>
+              <w:lastRenderedPageBreak/>
               <w:t>0.5</w:t>
             </w:r>
           </w:p>
@@ -16968,12 +17108,12 @@
       </w:pPr>
     </w:p>
     <w:sectPr>
-      <w:headerReference w:type="even" r:id="rId21"/>
-      <w:headerReference w:type="default" r:id="rId22"/>
-      <w:footerReference w:type="even" r:id="rId23"/>
-      <w:footerReference w:type="default" r:id="rId24"/>
-      <w:headerReference w:type="first" r:id="rId25"/>
-      <w:footerReference w:type="first" r:id="rId26"/>
+      <w:headerReference w:type="even" r:id="rId22"/>
+      <w:headerReference w:type="default" r:id="rId23"/>
+      <w:footerReference w:type="even" r:id="rId24"/>
+      <w:footerReference w:type="default" r:id="rId25"/>
+      <w:headerReference w:type="first" r:id="rId26"/>
+      <w:footerReference w:type="first" r:id="rId27"/>
       <w:pgSz w:w="11906" w:h="16838"/>
       <w:pgMar w:top="1417" w:right="1417" w:bottom="1417" w:left="1417" w:header="709" w:footer="709" w:gutter="0"/>
       <w:pgNumType w:start="0"/>
@@ -17179,7 +17319,6 @@
           </w:rPr>
         </w:pPr>
         <w:proofErr w:type="spellStart"/>
-        <w:proofErr w:type="gramStart"/>
         <w:r>
           <w:rPr>
             <w:color w:val="404040" w:themeColor="text1" w:themeTint="BF"/>
@@ -17205,7 +17344,6 @@
           </w:rPr>
           <w:t>:</w:t>
         </w:r>
-        <w:proofErr w:type="gramEnd"/>
         <w:r>
           <w:rPr>
             <w:color w:val="404040" w:themeColor="text1" w:themeTint="BF"/>
@@ -28810,6 +28948,7 @@
     <w:rsid w:val="006372FA"/>
     <w:rsid w:val="00644B29"/>
     <w:rsid w:val="006605AB"/>
+    <w:rsid w:val="0068095B"/>
     <w:rsid w:val="006C3144"/>
     <w:rsid w:val="006D6EBB"/>
     <w:rsid w:val="00704C6B"/>
@@ -28855,7 +28994,6 @@
     <w:rsid w:val="00D540B8"/>
     <w:rsid w:val="00DC1C77"/>
     <w:rsid w:val="00DD0C73"/>
-    <w:rsid w:val="00DE7FD3"/>
     <w:rsid w:val="00E05D34"/>
     <w:rsid w:val="00E332AE"/>
     <w:rsid w:val="00E4142D"/>

</xml_diff>

<commit_message>
ajout réunions bi mensuelles
</commit_message>
<xml_diff>
--- a/doc/Dossier_Organisation_2024.docx
+++ b/doc/Dossier_Organisation_2024.docx
@@ -6624,15 +6624,7 @@
         </w:p>
         <w:p>
           <w:r>
-            <w:t xml:space="preserve">Notre équipe se compose de trois data scientists actuellement en mastère à Aix </w:t>
-          </w:r>
-          <w:proofErr w:type="spellStart"/>
-          <w:r>
-            <w:t>Ynov</w:t>
-          </w:r>
-          <w:proofErr w:type="spellEnd"/>
-          <w:r>
-            <w:t xml:space="preserve"> Campus. Chacun de nous dispose de son propre matériel, ce qui nous permet de travailler en autonomie. Nous possédons des compétences variées en science des données, en machine learning, et en développement web. Nos connaissances techniques incluent la manipulation de bases de données, le développement d'algorithmes de deep learning pour la prédiction d’éco-scores, et la création de tableaux de bord interactifs pour l'analyse des données de consommation. Cette diversité de compétences au sein de notre équipe constitue une force majeure pour le développement et le déploiement de notre application.</w:t>
+            <w:t>Notre équipe se compose de trois data scientists actuellement en mastère à Aix Ynov Campus. Chacun de nous dispose de son propre matériel, ce qui nous permet de travailler en autonomie. Nous possédons des compétences variées en science des données, en machine learning, et en développement web. Nos connaissances techniques incluent la manipulation de bases de données, le développement d'algorithmes de deep learning pour la prédiction d’éco-scores, et la création de tableaux de bord interactifs pour l'analyse des données de consommation. Cette diversité de compétences au sein de notre équipe constitue une force majeure pour le développement et le déploiement de notre application.</w:t>
           </w:r>
         </w:p>
         <w:p>
@@ -6824,15 +6816,7 @@
             </w:numPr>
           </w:pPr>
           <w:r>
-            <w:t xml:space="preserve">Centraliser les informations des communes françaises concernant les jours de collecte des déchets (catégories pris en charge, jour, heures de passages, consignes, </w:t>
-          </w:r>
-          <w:proofErr w:type="spellStart"/>
-          <w:r>
-            <w:t>etc</w:t>
-          </w:r>
-          <w:proofErr w:type="spellEnd"/>
-          <w:r>
-            <w:t>)</w:t>
+            <w:t>Centraliser les informations des communes françaises concernant les jours de collecte des déchets (catégories pris en charge, jour, heures de passages, consignes, etc)</w:t>
           </w:r>
           <w:r>
             <w:t>.</w:t>
@@ -7501,14 +7485,12 @@
             <w:t xml:space="preserve"> ECO2, </w:t>
           </w:r>
           <w:hyperlink r:id="rId20" w:history="1">
-            <w:proofErr w:type="spellStart"/>
             <w:r>
               <w:rPr>
                 <w:rStyle w:val="Lienhypertexte"/>
               </w:rPr>
               <w:t>Etiquettable</w:t>
             </w:r>
-            <w:proofErr w:type="spellEnd"/>
           </w:hyperlink>
           <w:r>
             <w:t xml:space="preserve"> fournit des informations sur l'impact environnemental des produits alimentaires. Elle utilise un système d’éco-score qui prend en compte la provenance des ingrédients et leur saisonnalité. </w:t>
@@ -8630,15 +8612,7 @@
               </w:tcPr>
               <w:p>
                 <w:r>
-                  <w:t xml:space="preserve">Créer une répartition cohérente des fonctionnalités entre les pages, sans qu’il n’y </w:t>
-                </w:r>
-                <w:proofErr w:type="gramStart"/>
-                <w:r>
-                  <w:t>est</w:t>
-                </w:r>
-                <w:proofErr w:type="gramEnd"/>
-                <w:r>
-                  <w:t xml:space="preserve"> trop de pages.  </w:t>
+                  <w:t xml:space="preserve">Créer une répartition cohérente des fonctionnalités entre les pages, sans qu’il n’y est trop de pages.  </w:t>
                 </w:r>
               </w:p>
             </w:tc>
@@ -9062,15 +9036,7 @@
               </w:tcPr>
               <w:p>
                 <w:r>
-                  <w:t xml:space="preserve">Création d’un bouton permettant de télécharger en local et au format </w:t>
-                </w:r>
-                <w:proofErr w:type="spellStart"/>
-                <w:r>
-                  <w:t>json</w:t>
-                </w:r>
-                <w:proofErr w:type="spellEnd"/>
-                <w:r>
-                  <w:t xml:space="preserve"> tous les articles téléchargés par l’utilisateur. </w:t>
+                  <w:t xml:space="preserve">Création d’un bouton permettant de télécharger en local et au format json tous les articles téléchargés par l’utilisateur. </w:t>
                 </w:r>
               </w:p>
             </w:tc>
@@ -10129,15 +10095,7 @@
               </w:tcPr>
               <w:p>
                 <w:r>
-                  <w:t xml:space="preserve">Technologies permettant de faciliter l’intégration dans une application </w:t>
-                </w:r>
-                <w:proofErr w:type="gramStart"/>
-                <w:r>
-                  <w:t>web,  avec</w:t>
-                </w:r>
-                <w:proofErr w:type="gramEnd"/>
-                <w:r>
-                  <w:t xml:space="preserve"> une grande liberté de création. </w:t>
+                  <w:t xml:space="preserve">Technologies permettant de faciliter l’intégration dans une application web,  avec une grande liberté de création. </w:t>
                 </w:r>
               </w:p>
             </w:tc>
@@ -11041,15 +10999,7 @@
               <w:p>
                 <w:r>
                   <w:lastRenderedPageBreak/>
-                  <w:t xml:space="preserve">Génération de fichiers </w:t>
-                </w:r>
-                <w:proofErr w:type="spellStart"/>
-                <w:r>
-                  <w:t>json</w:t>
-                </w:r>
-                <w:proofErr w:type="spellEnd"/>
-                <w:r>
-                  <w:t xml:space="preserve"> contenant les données. </w:t>
+                  <w:t xml:space="preserve">Génération de fichiers json contenant les données. </w:t>
                 </w:r>
               </w:p>
             </w:tc>
@@ -11082,15 +11032,7 @@
               </w:tcPr>
               <w:p>
                 <w:r>
-                  <w:t xml:space="preserve">Génération des fichiers </w:t>
-                </w:r>
-                <w:proofErr w:type="spellStart"/>
-                <w:r>
-                  <w:t>json</w:t>
-                </w:r>
-                <w:proofErr w:type="spellEnd"/>
-                <w:r>
-                  <w:t xml:space="preserve"> utilisés par l’application (solution intermédiaire avant l’utilisation d’une base de données). </w:t>
+                  <w:t xml:space="preserve">Génération des fichiers json utilisés par l’application (solution intermédiaire avant l’utilisation d’une base de données). </w:t>
                 </w:r>
               </w:p>
             </w:tc>
@@ -11122,13 +11064,8 @@
                   <w:t xml:space="preserve">Ajouter les données du </w:t>
                 </w:r>
                 <w:r>
-                  <w:t xml:space="preserve">fichier </w:t>
-                </w:r>
-                <w:proofErr w:type="spellStart"/>
-                <w:r>
-                  <w:t>json</w:t>
-                </w:r>
-                <w:proofErr w:type="spellEnd"/>
+                  <w:t>fichier json</w:t>
+                </w:r>
                 <w:r>
                   <w:t xml:space="preserve"> dans l’application.</w:t>
                 </w:r>
@@ -11163,15 +11100,7 @@
               </w:tcPr>
               <w:p>
                 <w:r>
-                  <w:t xml:space="preserve">Création d’un script permettant de récupérer les données au format </w:t>
-                </w:r>
-                <w:proofErr w:type="spellStart"/>
-                <w:r>
-                  <w:t>json</w:t>
-                </w:r>
-                <w:proofErr w:type="spellEnd"/>
-                <w:r>
-                  <w:t xml:space="preserve"> pour les afficher sur les cartes de l’application web. </w:t>
+                  <w:t xml:space="preserve">Création d’un script permettant de récupérer les données au format json pour les afficher sur les cartes de l’application web. </w:t>
                 </w:r>
               </w:p>
             </w:tc>
@@ -15160,15 +15089,7 @@
               </w:tcPr>
               <w:p>
                 <w:r>
-                  <w:t xml:space="preserve">Génération de fichiers </w:t>
-                </w:r>
-                <w:proofErr w:type="spellStart"/>
-                <w:r>
-                  <w:t>json</w:t>
-                </w:r>
-                <w:proofErr w:type="spellEnd"/>
-                <w:r>
-                  <w:t xml:space="preserve"> contenant les données.</w:t>
+                  <w:t>Génération de fichiers json contenant les données.</w:t>
                 </w:r>
               </w:p>
             </w:tc>
@@ -15238,15 +15159,7 @@
               </w:tcPr>
               <w:p>
                 <w:r>
-                  <w:t xml:space="preserve">Ajouter les données du fichier </w:t>
-                </w:r>
-                <w:proofErr w:type="spellStart"/>
-                <w:r>
-                  <w:t>json</w:t>
-                </w:r>
-                <w:proofErr w:type="spellEnd"/>
-                <w:r>
-                  <w:t xml:space="preserve"> dans l’application.</w:t>
+                  <w:t>Ajouter les données du fichier json dans l’application.</w:t>
                 </w:r>
               </w:p>
             </w:tc>
@@ -15390,7 +15303,6 @@
           <w:r>
             <w:t xml:space="preserve"> </w:t>
           </w:r>
-          <w:proofErr w:type="gramStart"/>
           <w:r>
             <w:t>qu</w:t>
           </w:r>
@@ -15398,11 +15310,7 @@
             <w:t xml:space="preserve">e </w:t>
           </w:r>
           <w:r>
-            <w:t>Azur</w:t>
-          </w:r>
-          <w:proofErr w:type="gramEnd"/>
-          <w:r>
-            <w:t xml:space="preserve">, nous sommes contraints d’entrainer nos modèles sur une seule de nos machines. Le problème se pose également pour l’hébergement, dont les ressources demandées, d’une part par notre volume de données et d’une autre par l’entrainement continu de nos modèles ; nous impose de devoir passer par des solutions </w:t>
+            <w:t xml:space="preserve">Azur, nous sommes contraints d’entrainer nos modèles sur une seule de nos machines. Le problème se pose également pour l’hébergement, dont les ressources demandées, d’une part par notre volume de données et d’une autre par l’entrainement continu de nos modèles ; nous impose de devoir passer par des solutions </w:t>
           </w:r>
           <w:r>
             <w:t>d’hébergement «</w:t>
@@ -17062,7 +16970,7 @@
         <w:p/>
         <w:p>
           <w:pPr>
-            <w:pStyle w:val="Titre3"/>
+            <w:pStyle w:val="Titre2"/>
           </w:pPr>
           <w:bookmarkStart w:id="38" w:name="_Toc171588565"/>
           <w:r>
@@ -17072,6 +16980,17 @@
           <w:bookmarkEnd w:id="38"/>
           <w:r>
             <w:t xml:space="preserve"> </w:t>
+          </w:r>
+        </w:p>
+        <w:p>
+          <w:r>
+            <w:t xml:space="preserve">Pour vérifier l’état d’avancement du projet ainsi qu’identifier rapidement les points de blocage, nous avons organisé toutes l’années des réunions entre nous d’une heure, un dimanche sur deux à neuf heures. </w:t>
+          </w:r>
+          <w:r>
+            <w:t xml:space="preserve">Ces réunions nous ont permis de faire un debrief des semaines de travail précédentes, ainsi que planifier les suivantes. Ce rythme était parfait étant donné le temps que nous avions à disposition pour travailler sur le projet en cours </w:t>
+          </w:r>
+          <w:r>
+            <w:t xml:space="preserve">d’année, si nous avions pu travailler tous les jours de l’année, nous aurions plutôt organisé des réunions chaque matin d’une dizaine de minutes. </w:t>
           </w:r>
         </w:p>
         <w:p>
@@ -17358,6 +17277,7 @@
           </w:tcPr>
           <w:p>
             <w:r>
+              <w:lastRenderedPageBreak/>
               <w:t>IA</w:t>
             </w:r>
           </w:p>
@@ -17438,7 +17358,6 @@
           </w:tcPr>
           <w:p>
             <w:r>
-              <w:lastRenderedPageBreak/>
               <w:t>Front</w:t>
             </w:r>
           </w:p>
@@ -17493,15 +17412,7 @@
           </w:tcPr>
           <w:p>
             <w:r>
-              <w:t xml:space="preserve">API </w:t>
-            </w:r>
-            <w:proofErr w:type="spellStart"/>
-            <w:r>
-              <w:t>Representational</w:t>
-            </w:r>
-            <w:proofErr w:type="spellEnd"/>
-            <w:r>
-              <w:t xml:space="preserve"> State Transfer Application Program Interface est un style architectural qui permet aux logiciels de communiquer entre eux sur un réseau ou sur un même appareil. Le plus souvent les développeurs utilisent des API REST pour créer des services web. Souvent appelés services web RESTful, REST utilise des méthodes HTTP pour récupérer et publier des données entre un périphérique client et un serveur.</w:t>
+              <w:t>API Representational State Transfer Application Program Interface est un style architectural qui permet aux logiciels de communiquer entre eux sur un réseau ou sur un même appareil. Le plus souvent les développeurs utilisent des API REST pour créer des services web. Souvent appelés services web RESTful, REST utilise des méthodes HTTP pour récupérer et publier des données entre un périphérique client et un serveur.</w:t>
             </w:r>
           </w:p>
         </w:tc>
@@ -18048,19 +17959,11 @@
                 <w:rFonts w:cs="Calibri"/>
               </w:rPr>
             </w:pPr>
-            <w:proofErr w:type="spellStart"/>
             <w:r>
               <w:rPr>
                 <w:rFonts w:cs="Calibri"/>
               </w:rPr>
-              <w:t>Emis</w:t>
-            </w:r>
-            <w:proofErr w:type="spellEnd"/>
-            <w:r>
-              <w:rPr>
-                <w:rFonts w:cs="Calibri"/>
-              </w:rPr>
-              <w:t xml:space="preserve"> le</w:t>
+              <w:t>Emis le</w:t>
             </w:r>
           </w:p>
         </w:tc>
@@ -18496,6 +18399,7 @@
               <w:rPr>
                 <w:rFonts w:cs="Calibri"/>
               </w:rPr>
+              <w:lastRenderedPageBreak/>
               <w:t>0.5</w:t>
             </w:r>
           </w:p>
@@ -18882,8 +18786,6 @@
             <w:lang w:val="fr-FR"/>
           </w:rPr>
         </w:pPr>
-        <w:proofErr w:type="spellStart"/>
-        <w:proofErr w:type="gramStart"/>
         <w:r>
           <w:rPr>
             <w:color w:val="404040" w:themeColor="text1" w:themeTint="BF"/>
@@ -18896,7 +18798,6 @@
           </w:rPr>
           <w:t>t</w:t>
         </w:r>
-        <w:proofErr w:type="spellEnd"/>
         <w:r>
           <w:rPr>
             <w:color w:val="404040" w:themeColor="text1" w:themeTint="BF"/>
@@ -18909,7 +18810,6 @@
           </w:rPr>
           <w:t>:</w:t>
         </w:r>
-        <w:proofErr w:type="gramEnd"/>
         <w:r>
           <w:rPr>
             <w:color w:val="404040" w:themeColor="text1" w:themeTint="BF"/>
@@ -32560,7 +32460,6 @@
     <w:rsid w:val="00611690"/>
     <w:rsid w:val="00632B69"/>
     <w:rsid w:val="006372FA"/>
-    <w:rsid w:val="006434C8"/>
     <w:rsid w:val="00644B29"/>
     <w:rsid w:val="006605AB"/>
     <w:rsid w:val="006C3144"/>
@@ -32604,6 +32503,7 @@
     <w:rsid w:val="00C66C1C"/>
     <w:rsid w:val="00C70753"/>
     <w:rsid w:val="00C86877"/>
+    <w:rsid w:val="00CB7C8A"/>
     <w:rsid w:val="00D15DCB"/>
     <w:rsid w:val="00D540B8"/>
     <w:rsid w:val="00DC1C77"/>

</xml_diff>

<commit_message>
analyse des risques ok
</commit_message>
<xml_diff>
--- a/doc/Dossier_Organisation_2024.docx
+++ b/doc/Dossier_Organisation_2024.docx
@@ -6624,7 +6624,15 @@
         </w:p>
         <w:p>
           <w:r>
-            <w:t>Notre équipe se compose de trois data scientists actuellement en mastère à Aix Ynov Campus. Chacun de nous dispose de son propre matériel, ce qui nous permet de travailler en autonomie. Nous possédons des compétences variées en science des données, en machine learning, et en développement web. Nos connaissances techniques incluent la manipulation de bases de données, le développement d'algorithmes de deep learning pour la prédiction d’éco-scores, et la création de tableaux de bord interactifs pour l'analyse des données de consommation. Cette diversité de compétences au sein de notre équipe constitue une force majeure pour le développement et le déploiement de notre application.</w:t>
+            <w:t xml:space="preserve">Notre équipe se compose de trois data scientists actuellement en mastère à Aix </w:t>
+          </w:r>
+          <w:proofErr w:type="spellStart"/>
+          <w:r>
+            <w:t>Ynov</w:t>
+          </w:r>
+          <w:proofErr w:type="spellEnd"/>
+          <w:r>
+            <w:t xml:space="preserve"> Campus. Chacun de nous dispose de son propre matériel, ce qui nous permet de travailler en autonomie. Nous possédons des compétences variées en science des données, en machine learning, et en développement web. Nos connaissances techniques incluent la manipulation de bases de données, le développement d'algorithmes de deep learning pour la prédiction d’éco-scores, et la création de tableaux de bord interactifs pour l'analyse des données de consommation. Cette diversité de compétences au sein de notre équipe constitue une force majeure pour le développement et le déploiement de notre application.</w:t>
           </w:r>
         </w:p>
         <w:p>
@@ -6816,7 +6824,15 @@
             </w:numPr>
           </w:pPr>
           <w:r>
-            <w:t>Centraliser les informations des communes françaises concernant les jours de collecte des déchets (catégories pris en charge, jour, heures de passages, consignes, etc)</w:t>
+            <w:t xml:space="preserve">Centraliser les informations des communes françaises concernant les jours de collecte des déchets (catégories pris en charge, jour, heures de passages, consignes, </w:t>
+          </w:r>
+          <w:proofErr w:type="spellStart"/>
+          <w:r>
+            <w:t>etc</w:t>
+          </w:r>
+          <w:proofErr w:type="spellEnd"/>
+          <w:r>
+            <w:t>)</w:t>
           </w:r>
           <w:r>
             <w:t>.</w:t>
@@ -7485,12 +7501,14 @@
             <w:t xml:space="preserve"> ECO2, </w:t>
           </w:r>
           <w:hyperlink r:id="rId20" w:history="1">
+            <w:proofErr w:type="spellStart"/>
             <w:r>
               <w:rPr>
                 <w:rStyle w:val="Lienhypertexte"/>
               </w:rPr>
               <w:t>Etiquettable</w:t>
             </w:r>
+            <w:proofErr w:type="spellEnd"/>
           </w:hyperlink>
           <w:r>
             <w:t xml:space="preserve"> fournit des informations sur l'impact environnemental des produits alimentaires. Elle utilise un système d’éco-score qui prend en compte la provenance des ingrédients et leur saisonnalité. </w:t>
@@ -8612,7 +8630,15 @@
               </w:tcPr>
               <w:p>
                 <w:r>
-                  <w:t xml:space="preserve">Créer une répartition cohérente des fonctionnalités entre les pages, sans qu’il n’y est trop de pages.  </w:t>
+                  <w:t xml:space="preserve">Créer une répartition cohérente des fonctionnalités entre les pages, sans qu’il n’y </w:t>
+                </w:r>
+                <w:proofErr w:type="gramStart"/>
+                <w:r>
+                  <w:t>est</w:t>
+                </w:r>
+                <w:proofErr w:type="gramEnd"/>
+                <w:r>
+                  <w:t xml:space="preserve"> trop de pages.  </w:t>
                 </w:r>
               </w:p>
             </w:tc>
@@ -9036,7 +9062,15 @@
               </w:tcPr>
               <w:p>
                 <w:r>
-                  <w:t xml:space="preserve">Création d’un bouton permettant de télécharger en local et au format json tous les articles téléchargés par l’utilisateur. </w:t>
+                  <w:t xml:space="preserve">Création d’un bouton permettant de télécharger en local et au format </w:t>
+                </w:r>
+                <w:proofErr w:type="spellStart"/>
+                <w:r>
+                  <w:t>json</w:t>
+                </w:r>
+                <w:proofErr w:type="spellEnd"/>
+                <w:r>
+                  <w:t xml:space="preserve"> tous les articles téléchargés par l’utilisateur. </w:t>
                 </w:r>
               </w:p>
             </w:tc>
@@ -10095,7 +10129,15 @@
               </w:tcPr>
               <w:p>
                 <w:r>
-                  <w:t xml:space="preserve">Technologies permettant de faciliter l’intégration dans une application web,  avec une grande liberté de création. </w:t>
+                  <w:t xml:space="preserve">Technologies permettant de faciliter l’intégration dans une application </w:t>
+                </w:r>
+                <w:proofErr w:type="gramStart"/>
+                <w:r>
+                  <w:t>web,  avec</w:t>
+                </w:r>
+                <w:proofErr w:type="gramEnd"/>
+                <w:r>
+                  <w:t xml:space="preserve"> une grande liberté de création. </w:t>
                 </w:r>
               </w:p>
             </w:tc>
@@ -10999,7 +11041,15 @@
               <w:p>
                 <w:r>
                   <w:lastRenderedPageBreak/>
-                  <w:t xml:space="preserve">Génération de fichiers json contenant les données. </w:t>
+                  <w:t xml:space="preserve">Génération de fichiers </w:t>
+                </w:r>
+                <w:proofErr w:type="spellStart"/>
+                <w:r>
+                  <w:t>json</w:t>
+                </w:r>
+                <w:proofErr w:type="spellEnd"/>
+                <w:r>
+                  <w:t xml:space="preserve"> contenant les données. </w:t>
                 </w:r>
               </w:p>
             </w:tc>
@@ -11032,7 +11082,15 @@
               </w:tcPr>
               <w:p>
                 <w:r>
-                  <w:t xml:space="preserve">Génération des fichiers json utilisés par l’application (solution intermédiaire avant l’utilisation d’une base de données). </w:t>
+                  <w:t xml:space="preserve">Génération des fichiers </w:t>
+                </w:r>
+                <w:proofErr w:type="spellStart"/>
+                <w:r>
+                  <w:t>json</w:t>
+                </w:r>
+                <w:proofErr w:type="spellEnd"/>
+                <w:r>
+                  <w:t xml:space="preserve"> utilisés par l’application (solution intermédiaire avant l’utilisation d’une base de données). </w:t>
                 </w:r>
               </w:p>
             </w:tc>
@@ -11064,8 +11122,13 @@
                   <w:t xml:space="preserve">Ajouter les données du </w:t>
                 </w:r>
                 <w:r>
-                  <w:t>fichier json</w:t>
-                </w:r>
+                  <w:t xml:space="preserve">fichier </w:t>
+                </w:r>
+                <w:proofErr w:type="spellStart"/>
+                <w:r>
+                  <w:t>json</w:t>
+                </w:r>
+                <w:proofErr w:type="spellEnd"/>
                 <w:r>
                   <w:t xml:space="preserve"> dans l’application.</w:t>
                 </w:r>
@@ -11100,7 +11163,15 @@
               </w:tcPr>
               <w:p>
                 <w:r>
-                  <w:t xml:space="preserve">Création d’un script permettant de récupérer les données au format json pour les afficher sur les cartes de l’application web. </w:t>
+                  <w:t xml:space="preserve">Création d’un script permettant de récupérer les données au format </w:t>
+                </w:r>
+                <w:proofErr w:type="spellStart"/>
+                <w:r>
+                  <w:t>json</w:t>
+                </w:r>
+                <w:proofErr w:type="spellEnd"/>
+                <w:r>
+                  <w:t xml:space="preserve"> pour les afficher sur les cartes de l’application web. </w:t>
                 </w:r>
               </w:p>
             </w:tc>
@@ -15089,7 +15160,15 @@
               </w:tcPr>
               <w:p>
                 <w:r>
-                  <w:t>Génération de fichiers json contenant les données.</w:t>
+                  <w:t xml:space="preserve">Génération de fichiers </w:t>
+                </w:r>
+                <w:proofErr w:type="spellStart"/>
+                <w:r>
+                  <w:t>json</w:t>
+                </w:r>
+                <w:proofErr w:type="spellEnd"/>
+                <w:r>
+                  <w:t xml:space="preserve"> contenant les données.</w:t>
                 </w:r>
               </w:p>
             </w:tc>
@@ -15159,7 +15238,15 @@
               </w:tcPr>
               <w:p>
                 <w:r>
-                  <w:t>Ajouter les données du fichier json dans l’application.</w:t>
+                  <w:t xml:space="preserve">Ajouter les données du fichier </w:t>
+                </w:r>
+                <w:proofErr w:type="spellStart"/>
+                <w:r>
+                  <w:t>json</w:t>
+                </w:r>
+                <w:proofErr w:type="spellEnd"/>
+                <w:r>
+                  <w:t xml:space="preserve"> dans l’application.</w:t>
                 </w:r>
               </w:p>
             </w:tc>
@@ -15303,6 +15390,7 @@
           <w:r>
             <w:t xml:space="preserve"> </w:t>
           </w:r>
+          <w:proofErr w:type="gramStart"/>
           <w:r>
             <w:t>qu</w:t>
           </w:r>
@@ -15310,7 +15398,11 @@
             <w:t xml:space="preserve">e </w:t>
           </w:r>
           <w:r>
-            <w:t xml:space="preserve">Azur, nous sommes contraints d’entrainer nos modèles sur une seule de nos machines. Le problème se pose également pour l’hébergement, dont les ressources demandées, d’une part par notre volume de données et d’une autre par l’entrainement continu de nos modèles ; nous impose de devoir passer par des solutions </w:t>
+            <w:t>Azur</w:t>
+          </w:r>
+          <w:proofErr w:type="gramEnd"/>
+          <w:r>
+            <w:t xml:space="preserve">, nous sommes contraints d’entrainer nos modèles sur une seule de nos machines. Le problème se pose également pour l’hébergement, dont les ressources demandées, d’une part par notre volume de données et d’une autre par l’entrainement continu de nos modèles ; nous impose de devoir passer par des solutions </w:t>
           </w:r>
           <w:r>
             <w:t>d’hébergement «</w:t>
@@ -17016,12 +17108,912 @@
             <w:t xml:space="preserve"> </w:t>
           </w:r>
         </w:p>
+        <w:tbl>
+          <w:tblPr>
+            <w:tblStyle w:val="Grilledutableau"/>
+            <w:tblW w:w="0" w:type="auto"/>
+            <w:tblLook w:val="04A0" w:firstRow="1" w:lastRow="0" w:firstColumn="1" w:lastColumn="0" w:noHBand="0" w:noVBand="1"/>
+          </w:tblPr>
+          <w:tblGrid>
+            <w:gridCol w:w="496"/>
+            <w:gridCol w:w="1774"/>
+            <w:gridCol w:w="1483"/>
+            <w:gridCol w:w="497"/>
+            <w:gridCol w:w="497"/>
+            <w:gridCol w:w="497"/>
+            <w:gridCol w:w="497"/>
+            <w:gridCol w:w="1651"/>
+            <w:gridCol w:w="1670"/>
+          </w:tblGrid>
+          <w:tr>
+            <w:trPr>
+              <w:cantSplit/>
+              <w:trHeight w:val="1723"/>
+            </w:trPr>
+            <w:tc>
+              <w:tcPr>
+                <w:tcW w:w="846" w:type="dxa"/>
+                <w:textDirection w:val="btLr"/>
+              </w:tcPr>
+              <w:p>
+                <w:pPr>
+                  <w:ind w:left="113" w:right="113"/>
+                  <w:jc w:val="center"/>
+                  <w:rPr>
+                    <w:b/>
+                    <w:bCs/>
+                    <w:color w:val="014A3A" w:themeColor="accent4" w:themeShade="80"/>
+                    <w:szCs w:val="22"/>
+                  </w:rPr>
+                </w:pPr>
+                <w:r>
+                  <w:rPr>
+                    <w:b/>
+                    <w:bCs/>
+                    <w:color w:val="014A3A" w:themeColor="accent4" w:themeShade="80"/>
+                    <w:szCs w:val="22"/>
+                  </w:rPr>
+                  <w:t>Iden</w:t>
+                </w:r>
+                <w:r>
+                  <w:rPr>
+                    <w:b/>
+                    <w:bCs/>
+                    <w:color w:val="014A3A" w:themeColor="accent4" w:themeShade="80"/>
+                    <w:szCs w:val="22"/>
+                  </w:rPr>
+                  <w:t>tifiant</w:t>
+                </w:r>
+              </w:p>
+            </w:tc>
+            <w:tc>
+              <w:tcPr>
+                <w:tcW w:w="1424" w:type="dxa"/>
+                <w:textDirection w:val="btLr"/>
+              </w:tcPr>
+              <w:p>
+                <w:pPr>
+                  <w:ind w:left="113" w:right="113"/>
+                  <w:jc w:val="center"/>
+                  <w:rPr>
+                    <w:b/>
+                    <w:bCs/>
+                    <w:color w:val="014A3A" w:themeColor="accent4" w:themeShade="80"/>
+                    <w:szCs w:val="22"/>
+                  </w:rPr>
+                </w:pPr>
+                <w:r>
+                  <w:rPr>
+                    <w:b/>
+                    <w:bCs/>
+                    <w:color w:val="014A3A" w:themeColor="accent4" w:themeShade="80"/>
+                    <w:szCs w:val="22"/>
+                  </w:rPr>
+                  <w:t>Nom</w:t>
+                </w:r>
+              </w:p>
+            </w:tc>
+            <w:tc>
+              <w:tcPr>
+                <w:tcW w:w="1483" w:type="dxa"/>
+                <w:textDirection w:val="btLr"/>
+              </w:tcPr>
+              <w:p>
+                <w:pPr>
+                  <w:ind w:left="113" w:right="113"/>
+                  <w:jc w:val="center"/>
+                  <w:rPr>
+                    <w:b/>
+                    <w:bCs/>
+                    <w:color w:val="014A3A" w:themeColor="accent4" w:themeShade="80"/>
+                    <w:szCs w:val="22"/>
+                  </w:rPr>
+                </w:pPr>
+                <w:r>
+                  <w:rPr>
+                    <w:b/>
+                    <w:bCs/>
+                    <w:color w:val="014A3A" w:themeColor="accent4" w:themeShade="80"/>
+                    <w:szCs w:val="22"/>
+                  </w:rPr>
+                  <w:t>Description et effet sur les objectifs</w:t>
+                </w:r>
+              </w:p>
+            </w:tc>
+            <w:tc>
+              <w:tcPr>
+                <w:tcW w:w="497" w:type="dxa"/>
+                <w:textDirection w:val="btLr"/>
+              </w:tcPr>
+              <w:p>
+                <w:pPr>
+                  <w:ind w:left="113" w:right="113"/>
+                  <w:jc w:val="center"/>
+                  <w:rPr>
+                    <w:b/>
+                    <w:bCs/>
+                    <w:color w:val="014A3A" w:themeColor="accent4" w:themeShade="80"/>
+                    <w:szCs w:val="22"/>
+                  </w:rPr>
+                </w:pPr>
+                <w:r>
+                  <w:rPr>
+                    <w:b/>
+                    <w:bCs/>
+                    <w:color w:val="014A3A" w:themeColor="accent4" w:themeShade="80"/>
+                    <w:szCs w:val="22"/>
+                  </w:rPr>
+                  <w:t>Impact</w:t>
+                </w:r>
+              </w:p>
+            </w:tc>
+            <w:tc>
+              <w:tcPr>
+                <w:tcW w:w="497" w:type="dxa"/>
+                <w:textDirection w:val="btLr"/>
+              </w:tcPr>
+              <w:p>
+                <w:pPr>
+                  <w:ind w:left="113" w:right="113"/>
+                  <w:jc w:val="center"/>
+                  <w:rPr>
+                    <w:b/>
+                    <w:bCs/>
+                    <w:color w:val="014A3A" w:themeColor="accent4" w:themeShade="80"/>
+                    <w:szCs w:val="22"/>
+                  </w:rPr>
+                </w:pPr>
+                <w:r>
+                  <w:rPr>
+                    <w:b/>
+                    <w:bCs/>
+                    <w:color w:val="014A3A" w:themeColor="accent4" w:themeShade="80"/>
+                    <w:szCs w:val="22"/>
+                  </w:rPr>
+                  <w:t>Probabilité</w:t>
+                </w:r>
+              </w:p>
+            </w:tc>
+            <w:tc>
+              <w:tcPr>
+                <w:tcW w:w="497" w:type="dxa"/>
+                <w:textDirection w:val="btLr"/>
+              </w:tcPr>
+              <w:p>
+                <w:pPr>
+                  <w:ind w:left="113" w:right="113"/>
+                  <w:jc w:val="center"/>
+                  <w:rPr>
+                    <w:b/>
+                    <w:bCs/>
+                    <w:color w:val="014A3A" w:themeColor="accent4" w:themeShade="80"/>
+                    <w:szCs w:val="22"/>
+                  </w:rPr>
+                </w:pPr>
+                <w:r>
+                  <w:rPr>
+                    <w:b/>
+                    <w:bCs/>
+                    <w:color w:val="014A3A" w:themeColor="accent4" w:themeShade="80"/>
+                    <w:szCs w:val="22"/>
+                  </w:rPr>
+                  <w:t>Détection</w:t>
+                </w:r>
+              </w:p>
+            </w:tc>
+            <w:tc>
+              <w:tcPr>
+                <w:tcW w:w="497" w:type="dxa"/>
+                <w:textDirection w:val="btLr"/>
+              </w:tcPr>
+              <w:p>
+                <w:pPr>
+                  <w:ind w:left="113" w:right="113"/>
+                  <w:jc w:val="center"/>
+                  <w:rPr>
+                    <w:b/>
+                    <w:bCs/>
+                    <w:color w:val="014A3A" w:themeColor="accent4" w:themeShade="80"/>
+                    <w:szCs w:val="22"/>
+                  </w:rPr>
+                </w:pPr>
+                <w:r>
+                  <w:rPr>
+                    <w:b/>
+                    <w:bCs/>
+                    <w:color w:val="014A3A" w:themeColor="accent4" w:themeShade="80"/>
+                    <w:szCs w:val="22"/>
+                  </w:rPr>
+                  <w:t>Criticité</w:t>
+                </w:r>
+              </w:p>
+            </w:tc>
+            <w:tc>
+              <w:tcPr>
+                <w:tcW w:w="1651" w:type="dxa"/>
+                <w:textDirection w:val="btLr"/>
+              </w:tcPr>
+              <w:p>
+                <w:pPr>
+                  <w:ind w:left="113" w:right="113"/>
+                  <w:jc w:val="center"/>
+                  <w:rPr>
+                    <w:b/>
+                    <w:bCs/>
+                    <w:color w:val="014A3A" w:themeColor="accent4" w:themeShade="80"/>
+                    <w:szCs w:val="22"/>
+                  </w:rPr>
+                </w:pPr>
+                <w:r>
+                  <w:rPr>
+                    <w:b/>
+                    <w:bCs/>
+                    <w:color w:val="014A3A" w:themeColor="accent4" w:themeShade="80"/>
+                    <w:szCs w:val="22"/>
+                  </w:rPr>
+                  <w:t>Préventif</w:t>
+                </w:r>
+              </w:p>
+            </w:tc>
+            <w:tc>
+              <w:tcPr>
+                <w:tcW w:w="1670" w:type="dxa"/>
+                <w:textDirection w:val="btLr"/>
+              </w:tcPr>
+              <w:p>
+                <w:pPr>
+                  <w:ind w:left="113" w:right="113"/>
+                  <w:jc w:val="center"/>
+                  <w:rPr>
+                    <w:b/>
+                    <w:bCs/>
+                    <w:color w:val="014A3A" w:themeColor="accent4" w:themeShade="80"/>
+                    <w:szCs w:val="22"/>
+                  </w:rPr>
+                </w:pPr>
+                <w:r>
+                  <w:rPr>
+                    <w:b/>
+                    <w:bCs/>
+                    <w:color w:val="014A3A" w:themeColor="accent4" w:themeShade="80"/>
+                    <w:szCs w:val="22"/>
+                  </w:rPr>
+                  <w:t>Curatif</w:t>
+                </w:r>
+              </w:p>
+            </w:tc>
+          </w:tr>
+          <w:tr>
+            <w:trPr>
+              <w:cantSplit/>
+              <w:trHeight w:val="2825"/>
+            </w:trPr>
+            <w:tc>
+              <w:tcPr>
+                <w:tcW w:w="846" w:type="dxa"/>
+                <w:shd w:val="clear" w:color="auto" w:fill="F2F2F2" w:themeFill="background1" w:themeFillShade="F2"/>
+                <w:textDirection w:val="btLr"/>
+              </w:tcPr>
+              <w:p>
+                <w:pPr>
+                  <w:ind w:left="113" w:right="113"/>
+                </w:pPr>
+                <w:r>
+                  <w:t>R</w:t>
+                </w:r>
+                <w:r>
+                  <w:t>01102023</w:t>
+                </w:r>
+                <w:r>
+                  <w:t>00</w:t>
+                </w:r>
+              </w:p>
+            </w:tc>
+            <w:tc>
+              <w:tcPr>
+                <w:tcW w:w="1424" w:type="dxa"/>
+              </w:tcPr>
+              <w:p>
+                <w:r>
+                  <w:t>Défaillance ou mauvaises performances du modèle de deep learning</w:t>
+                </w:r>
+              </w:p>
+            </w:tc>
+            <w:tc>
+              <w:tcPr>
+                <w:tcW w:w="1483" w:type="dxa"/>
+                <w:shd w:val="clear" w:color="auto" w:fill="F2F2F2" w:themeFill="background1" w:themeFillShade="F2"/>
+              </w:tcPr>
+              <w:p>
+                <w:r>
+                  <w:t xml:space="preserve">Le modèle de deep learning ne parvient pas à prédire correctement les éco-scores de nos produits. </w:t>
+                </w:r>
+                <w:r>
+                  <w:t>Réduction de la précision et près de 70% de produits sans éco score.</w:t>
+                </w:r>
+              </w:p>
+            </w:tc>
+            <w:tc>
+              <w:tcPr>
+                <w:tcW w:w="497" w:type="dxa"/>
+              </w:tcPr>
+              <w:p>
+                <w:pPr>
+                  <w:jc w:val="center"/>
+                </w:pPr>
+                <w:r>
+                  <w:t>5</w:t>
+                </w:r>
+              </w:p>
+            </w:tc>
+            <w:tc>
+              <w:tcPr>
+                <w:tcW w:w="497" w:type="dxa"/>
+                <w:shd w:val="clear" w:color="auto" w:fill="F2F2F2" w:themeFill="background1" w:themeFillShade="F2"/>
+              </w:tcPr>
+              <w:p>
+                <w:pPr>
+                  <w:jc w:val="center"/>
+                </w:pPr>
+                <w:r>
+                  <w:t>3</w:t>
+                </w:r>
+              </w:p>
+            </w:tc>
+            <w:tc>
+              <w:tcPr>
+                <w:tcW w:w="497" w:type="dxa"/>
+              </w:tcPr>
+              <w:p>
+                <w:pPr>
+                  <w:jc w:val="center"/>
+                </w:pPr>
+                <w:r>
+                  <w:t>2</w:t>
+                </w:r>
+              </w:p>
+            </w:tc>
+            <w:tc>
+              <w:tcPr>
+                <w:tcW w:w="497" w:type="dxa"/>
+                <w:shd w:val="clear" w:color="auto" w:fill="F2F2F2" w:themeFill="background1" w:themeFillShade="F2"/>
+              </w:tcPr>
+              <w:p>
+                <w:pPr>
+                  <w:jc w:val="center"/>
+                </w:pPr>
+                <w:r>
+                  <w:t>10</w:t>
+                </w:r>
+              </w:p>
+            </w:tc>
+            <w:tc>
+              <w:tcPr>
+                <w:tcW w:w="1651" w:type="dxa"/>
+              </w:tcPr>
+              <w:p>
+                <w:r>
+                  <w:t>Test et validation régulier du modèle, mise à jour fréquente des données</w:t>
+                </w:r>
+              </w:p>
+            </w:tc>
+            <w:tc>
+              <w:tcPr>
+                <w:tcW w:w="1670" w:type="dxa"/>
+                <w:shd w:val="clear" w:color="auto" w:fill="F2F2F2" w:themeFill="background1" w:themeFillShade="F2"/>
+              </w:tcPr>
+              <w:p>
+                <w:r>
+                  <w:t>Réentrainement d’un modèle plus performant, apporter de nouvelles données, recherche de meilleurs paramètres</w:t>
+                </w:r>
+              </w:p>
+            </w:tc>
+          </w:tr>
+          <w:tr>
+            <w:trPr>
+              <w:cantSplit/>
+              <w:trHeight w:val="2398"/>
+            </w:trPr>
+            <w:tc>
+              <w:tcPr>
+                <w:tcW w:w="846" w:type="dxa"/>
+                <w:shd w:val="clear" w:color="auto" w:fill="F2F2F2" w:themeFill="background1" w:themeFillShade="F2"/>
+                <w:textDirection w:val="btLr"/>
+              </w:tcPr>
+              <w:p>
+                <w:pPr>
+                  <w:ind w:left="113" w:right="113"/>
+                </w:pPr>
+                <w:r>
+                  <w:t>R011020230</w:t>
+                </w:r>
+                <w:r>
+                  <w:t>1</w:t>
+                </w:r>
+              </w:p>
+            </w:tc>
+            <w:tc>
+              <w:tcPr>
+                <w:tcW w:w="1424" w:type="dxa"/>
+              </w:tcPr>
+              <w:p>
+                <w:r>
+                  <w:t>Panne de l’hébergeur web</w:t>
+                </w:r>
+              </w:p>
+            </w:tc>
+            <w:tc>
+              <w:tcPr>
+                <w:tcW w:w="1483" w:type="dxa"/>
+                <w:shd w:val="clear" w:color="auto" w:fill="F2F2F2" w:themeFill="background1" w:themeFillShade="F2"/>
+              </w:tcPr>
+              <w:p>
+                <w:r>
+                  <w:t>Indisponibilité du site</w:t>
+                </w:r>
+                <w:r>
+                  <w:t>, affectant la crédibilité et l’adoption de la solution</w:t>
+                </w:r>
+              </w:p>
+            </w:tc>
+            <w:tc>
+              <w:tcPr>
+                <w:tcW w:w="497" w:type="dxa"/>
+              </w:tcPr>
+              <w:p>
+                <w:pPr>
+                  <w:jc w:val="center"/>
+                </w:pPr>
+                <w:r>
+                  <w:t>4</w:t>
+                </w:r>
+              </w:p>
+            </w:tc>
+            <w:tc>
+              <w:tcPr>
+                <w:tcW w:w="497" w:type="dxa"/>
+                <w:shd w:val="clear" w:color="auto" w:fill="F2F2F2" w:themeFill="background1" w:themeFillShade="F2"/>
+              </w:tcPr>
+              <w:p>
+                <w:pPr>
+                  <w:jc w:val="center"/>
+                </w:pPr>
+                <w:r>
+                  <w:t>2</w:t>
+                </w:r>
+              </w:p>
+            </w:tc>
+            <w:tc>
+              <w:tcPr>
+                <w:tcW w:w="497" w:type="dxa"/>
+              </w:tcPr>
+              <w:p>
+                <w:pPr>
+                  <w:jc w:val="center"/>
+                </w:pPr>
+                <w:r>
+                  <w:t>1</w:t>
+                </w:r>
+              </w:p>
+            </w:tc>
+            <w:tc>
+              <w:tcPr>
+                <w:tcW w:w="497" w:type="dxa"/>
+                <w:shd w:val="clear" w:color="auto" w:fill="F2F2F2" w:themeFill="background1" w:themeFillShade="F2"/>
+              </w:tcPr>
+              <w:p>
+                <w:pPr>
+                  <w:jc w:val="center"/>
+                </w:pPr>
+                <w:r>
+                  <w:t>7</w:t>
+                </w:r>
+              </w:p>
+            </w:tc>
+            <w:tc>
+              <w:tcPr>
+                <w:tcW w:w="1651" w:type="dxa"/>
+              </w:tcPr>
+              <w:p>
+                <w:r>
+                  <w:t>Choisir un hébergeur fiable ou fiabiliser notre propre solution d’hébergement</w:t>
+                </w:r>
+                <w:r>
+                  <w:t xml:space="preserve">. Mise en place de redondance des systèmes </w:t>
+                </w:r>
+              </w:p>
+            </w:tc>
+            <w:tc>
+              <w:tcPr>
+                <w:tcW w:w="1670" w:type="dxa"/>
+                <w:shd w:val="clear" w:color="auto" w:fill="F2F2F2" w:themeFill="background1" w:themeFillShade="F2"/>
+              </w:tcPr>
+              <w:p>
+                <w:r>
+                  <w:t xml:space="preserve">Passer sur le système de secours pendant la réparation du système initial, idéalement préparer une nouvelle solution de secours avec sauvegarde </w:t>
+                </w:r>
+              </w:p>
+            </w:tc>
+          </w:tr>
+          <w:tr>
+            <w:trPr>
+              <w:cantSplit/>
+              <w:trHeight w:val="1134"/>
+            </w:trPr>
+            <w:tc>
+              <w:tcPr>
+                <w:tcW w:w="846" w:type="dxa"/>
+                <w:shd w:val="clear" w:color="auto" w:fill="F2F2F2" w:themeFill="background1" w:themeFillShade="F2"/>
+                <w:textDirection w:val="btLr"/>
+              </w:tcPr>
+              <w:p>
+                <w:pPr>
+                  <w:ind w:left="113" w:right="113"/>
+                </w:pPr>
+                <w:r>
+                  <w:lastRenderedPageBreak/>
+                  <w:t>R011020230</w:t>
+                </w:r>
+                <w:r>
+                  <w:t>2</w:t>
+                </w:r>
+              </w:p>
+            </w:tc>
+            <w:tc>
+              <w:tcPr>
+                <w:tcW w:w="1424" w:type="dxa"/>
+              </w:tcPr>
+              <w:p>
+                <w:r>
+                  <w:t>Erreurs dans les données d’OpenFoodFacts</w:t>
+                </w:r>
+              </w:p>
+            </w:tc>
+            <w:tc>
+              <w:tcPr>
+                <w:tcW w:w="1483" w:type="dxa"/>
+                <w:shd w:val="clear" w:color="auto" w:fill="F2F2F2" w:themeFill="background1" w:themeFillShade="F2"/>
+              </w:tcPr>
+              <w:p>
+                <w:r>
+                  <w:t xml:space="preserve">Si les données sont </w:t>
+                </w:r>
+                <w:r>
+                  <w:t>incorrectes</w:t>
+                </w:r>
+                <w:r>
+                  <w:t xml:space="preserve">, nous trompons l’utilisateur, qui pourrait perdre confiance </w:t>
+                </w:r>
+              </w:p>
+            </w:tc>
+            <w:tc>
+              <w:tcPr>
+                <w:tcW w:w="497" w:type="dxa"/>
+              </w:tcPr>
+              <w:p>
+                <w:pPr>
+                  <w:jc w:val="center"/>
+                </w:pPr>
+                <w:r>
+                  <w:t>4</w:t>
+                </w:r>
+              </w:p>
+            </w:tc>
+            <w:tc>
+              <w:tcPr>
+                <w:tcW w:w="497" w:type="dxa"/>
+                <w:shd w:val="clear" w:color="auto" w:fill="F2F2F2" w:themeFill="background1" w:themeFillShade="F2"/>
+              </w:tcPr>
+              <w:p>
+                <w:pPr>
+                  <w:jc w:val="center"/>
+                </w:pPr>
+                <w:r>
+                  <w:t>3</w:t>
+                </w:r>
+              </w:p>
+            </w:tc>
+            <w:tc>
+              <w:tcPr>
+                <w:tcW w:w="497" w:type="dxa"/>
+              </w:tcPr>
+              <w:p>
+                <w:pPr>
+                  <w:jc w:val="center"/>
+                </w:pPr>
+                <w:r>
+                  <w:t>3</w:t>
+                </w:r>
+              </w:p>
+            </w:tc>
+            <w:tc>
+              <w:tcPr>
+                <w:tcW w:w="497" w:type="dxa"/>
+                <w:shd w:val="clear" w:color="auto" w:fill="F2F2F2" w:themeFill="background1" w:themeFillShade="F2"/>
+              </w:tcPr>
+              <w:p>
+                <w:pPr>
+                  <w:jc w:val="center"/>
+                </w:pPr>
+                <w:r>
+                  <w:t>10</w:t>
+                </w:r>
+              </w:p>
+            </w:tc>
+            <w:tc>
+              <w:tcPr>
+                <w:tcW w:w="1651" w:type="dxa"/>
+              </w:tcPr>
+              <w:p>
+                <w:r>
+                  <w:t xml:space="preserve">Validation et nettoyage des données avant utilisation </w:t>
+                </w:r>
+              </w:p>
+            </w:tc>
+            <w:tc>
+              <w:tcPr>
+                <w:tcW w:w="1670" w:type="dxa"/>
+                <w:shd w:val="clear" w:color="auto" w:fill="F2F2F2" w:themeFill="background1" w:themeFillShade="F2"/>
+              </w:tcPr>
+              <w:p>
+                <w:r>
+                  <w:t>Notification aux utilisateurs, mise à jour des données et correction</w:t>
+                </w:r>
+              </w:p>
+            </w:tc>
+          </w:tr>
+          <w:tr>
+            <w:trPr>
+              <w:cantSplit/>
+              <w:trHeight w:val="1134"/>
+            </w:trPr>
+            <w:tc>
+              <w:tcPr>
+                <w:tcW w:w="846" w:type="dxa"/>
+                <w:shd w:val="clear" w:color="auto" w:fill="F2F2F2" w:themeFill="background1" w:themeFillShade="F2"/>
+                <w:textDirection w:val="btLr"/>
+              </w:tcPr>
+              <w:p>
+                <w:pPr>
+                  <w:ind w:left="113" w:right="113"/>
+                </w:pPr>
+                <w:r>
+                  <w:t>R011020230</w:t>
+                </w:r>
+                <w:r>
+                  <w:t>3</w:t>
+                </w:r>
+              </w:p>
+            </w:tc>
+            <w:tc>
+              <w:tcPr>
+                <w:tcW w:w="1424" w:type="dxa"/>
+              </w:tcPr>
+              <w:p>
+                <w:r>
+                  <w:t>Non adoption par les utilisateurs</w:t>
+                </w:r>
+              </w:p>
+            </w:tc>
+            <w:tc>
+              <w:tcPr>
+                <w:tcW w:w="1483" w:type="dxa"/>
+                <w:shd w:val="clear" w:color="auto" w:fill="F2F2F2" w:themeFill="background1" w:themeFillShade="F2"/>
+              </w:tcPr>
+              <w:p>
+                <w:r>
+                  <w:t>Les utilisateurs ne trouvent pas l’application facile ou utile. Risque important de perte d’argent en ne gardant pas nos partenariats</w:t>
+                </w:r>
+              </w:p>
+            </w:tc>
+            <w:tc>
+              <w:tcPr>
+                <w:tcW w:w="497" w:type="dxa"/>
+              </w:tcPr>
+              <w:p>
+                <w:pPr>
+                  <w:jc w:val="center"/>
+                </w:pPr>
+                <w:r>
+                  <w:t>5</w:t>
+                </w:r>
+              </w:p>
+            </w:tc>
+            <w:tc>
+              <w:tcPr>
+                <w:tcW w:w="497" w:type="dxa"/>
+                <w:shd w:val="clear" w:color="auto" w:fill="F2F2F2" w:themeFill="background1" w:themeFillShade="F2"/>
+              </w:tcPr>
+              <w:p>
+                <w:pPr>
+                  <w:jc w:val="center"/>
+                </w:pPr>
+                <w:r>
+                  <w:t>3</w:t>
+                </w:r>
+              </w:p>
+            </w:tc>
+            <w:tc>
+              <w:tcPr>
+                <w:tcW w:w="497" w:type="dxa"/>
+              </w:tcPr>
+              <w:p>
+                <w:pPr>
+                  <w:jc w:val="center"/>
+                </w:pPr>
+                <w:r>
+                  <w:t>4</w:t>
+                </w:r>
+              </w:p>
+            </w:tc>
+            <w:tc>
+              <w:tcPr>
+                <w:tcW w:w="497" w:type="dxa"/>
+                <w:shd w:val="clear" w:color="auto" w:fill="F2F2F2" w:themeFill="background1" w:themeFillShade="F2"/>
+              </w:tcPr>
+              <w:p>
+                <w:pPr>
+                  <w:jc w:val="center"/>
+                </w:pPr>
+                <w:r>
+                  <w:t>12</w:t>
+                </w:r>
+              </w:p>
+            </w:tc>
+            <w:tc>
+              <w:tcPr>
+                <w:tcW w:w="1651" w:type="dxa"/>
+              </w:tcPr>
+              <w:p>
+                <w:r>
+                  <w:t xml:space="preserve">Étude </w:t>
+                </w:r>
+                <w:r>
+                  <w:t xml:space="preserve">utilisateurs, amélioration continue UX/UI </w:t>
+                </w:r>
+              </w:p>
+            </w:tc>
+            <w:tc>
+              <w:tcPr>
+                <w:tcW w:w="1670" w:type="dxa"/>
+                <w:shd w:val="clear" w:color="auto" w:fill="F2F2F2" w:themeFill="background1" w:themeFillShade="F2"/>
+              </w:tcPr>
+              <w:p>
+                <w:r>
+                  <w:t xml:space="preserve">Collecte des feedbacks et mise à jour des fonctionnalités selon les besoins de l’utilisateur. </w:t>
+                </w:r>
+              </w:p>
+            </w:tc>
+          </w:tr>
+          <w:tr>
+            <w:trPr>
+              <w:cantSplit/>
+              <w:trHeight w:val="1134"/>
+            </w:trPr>
+            <w:tc>
+              <w:tcPr>
+                <w:tcW w:w="846" w:type="dxa"/>
+                <w:shd w:val="clear" w:color="auto" w:fill="F2F2F2" w:themeFill="background1" w:themeFillShade="F2"/>
+                <w:textDirection w:val="btLr"/>
+              </w:tcPr>
+              <w:p>
+                <w:pPr>
+                  <w:ind w:left="113" w:right="113"/>
+                </w:pPr>
+                <w:r>
+                  <w:t>R011020230</w:t>
+                </w:r>
+                <w:r>
+                  <w:t>4</w:t>
+                </w:r>
+              </w:p>
+            </w:tc>
+            <w:tc>
+              <w:tcPr>
+                <w:tcW w:w="1424" w:type="dxa"/>
+              </w:tcPr>
+              <w:p>
+                <w:r>
+                  <w:t>Violation des données</w:t>
+                </w:r>
+              </w:p>
+            </w:tc>
+            <w:tc>
+              <w:tcPr>
+                <w:tcW w:w="1483" w:type="dxa"/>
+                <w:shd w:val="clear" w:color="auto" w:fill="F2F2F2" w:themeFill="background1" w:themeFillShade="F2"/>
+              </w:tcPr>
+              <w:p>
+                <w:r>
+                  <w:t>Les données utilisateurs sont compromises par une faille de sécurité. Perte de confiance des utilisateurs et problèmes juridiques potentiels</w:t>
+                </w:r>
+              </w:p>
+            </w:tc>
+            <w:tc>
+              <w:tcPr>
+                <w:tcW w:w="497" w:type="dxa"/>
+              </w:tcPr>
+              <w:p>
+                <w:pPr>
+                  <w:jc w:val="center"/>
+                </w:pPr>
+                <w:r>
+                  <w:t>5</w:t>
+                </w:r>
+              </w:p>
+            </w:tc>
+            <w:tc>
+              <w:tcPr>
+                <w:tcW w:w="497" w:type="dxa"/>
+                <w:shd w:val="clear" w:color="auto" w:fill="F2F2F2" w:themeFill="background1" w:themeFillShade="F2"/>
+              </w:tcPr>
+              <w:p>
+                <w:pPr>
+                  <w:jc w:val="center"/>
+                </w:pPr>
+                <w:r>
+                  <w:t>2</w:t>
+                </w:r>
+              </w:p>
+            </w:tc>
+            <w:tc>
+              <w:tcPr>
+                <w:tcW w:w="497" w:type="dxa"/>
+              </w:tcPr>
+              <w:p>
+                <w:pPr>
+                  <w:jc w:val="center"/>
+                </w:pPr>
+                <w:r>
+                  <w:t>2</w:t>
+                </w:r>
+              </w:p>
+            </w:tc>
+            <w:tc>
+              <w:tcPr>
+                <w:tcW w:w="497" w:type="dxa"/>
+                <w:shd w:val="clear" w:color="auto" w:fill="F2F2F2" w:themeFill="background1" w:themeFillShade="F2"/>
+              </w:tcPr>
+              <w:p>
+                <w:pPr>
+                  <w:jc w:val="center"/>
+                </w:pPr>
+                <w:r>
+                  <w:t>9</w:t>
+                </w:r>
+              </w:p>
+            </w:tc>
+            <w:tc>
+              <w:tcPr>
+                <w:tcW w:w="1651" w:type="dxa"/>
+              </w:tcPr>
+              <w:p>
+                <w:r>
+                  <w:t>Audit de sécurités réguliers, implémentation robuste</w:t>
+                </w:r>
+              </w:p>
+            </w:tc>
+            <w:tc>
+              <w:tcPr>
+                <w:tcW w:w="1670" w:type="dxa"/>
+                <w:shd w:val="clear" w:color="auto" w:fill="F2F2F2" w:themeFill="background1" w:themeFillShade="F2"/>
+              </w:tcPr>
+              <w:p>
+                <w:r>
+                  <w:t>Notification rapide des utilisateurs, renforcement des mesures de sécurité</w:t>
+                </w:r>
+              </w:p>
+            </w:tc>
+          </w:tr>
+        </w:tbl>
+        <w:p/>
         <w:p>
           <w:pPr>
             <w:pStyle w:val="Titre2"/>
           </w:pPr>
           <w:bookmarkStart w:id="41" w:name="_Toc171588568"/>
           <w:r>
+            <w:lastRenderedPageBreak/>
             <w:t>Plan de continuité d’activité</w:t>
           </w:r>
           <w:bookmarkEnd w:id="41"/>
@@ -17277,7 +18269,6 @@
           </w:tcPr>
           <w:p>
             <w:r>
-              <w:lastRenderedPageBreak/>
               <w:t>IA</w:t>
             </w:r>
           </w:p>
@@ -17412,7 +18403,19 @@
           </w:tcPr>
           <w:p>
             <w:r>
-              <w:t>API Representational State Transfer Application Program Interface est un style architectural qui permet aux logiciels de communiquer entre eux sur un réseau ou sur un même appareil. Le plus souvent les développeurs utilisent des API REST pour créer des services web. Souvent appelés services web RESTful, REST utilise des méthodes HTTP pour récupérer et publier des données entre un périphérique client et un serveur.</w:t>
+              <w:t xml:space="preserve">API </w:t>
+            </w:r>
+            <w:proofErr w:type="spellStart"/>
+            <w:r>
+              <w:t>Representational</w:t>
+            </w:r>
+            <w:proofErr w:type="spellEnd"/>
+            <w:r>
+              <w:t xml:space="preserve"> State Transfer Application Program Interface est un style architectural qui permet aux logiciels de communiquer entre eux sur un réseau ou sur un même appareil. Le plus souvent les développeurs utilisent des API REST </w:t>
+            </w:r>
+            <w:r>
+              <w:lastRenderedPageBreak/>
+              <w:t>pour créer des services web. Souvent appelés services web RESTful, REST utilise des méthodes HTTP pour récupérer et publier des données entre un périphérique client et un serveur.</w:t>
             </w:r>
           </w:p>
         </w:tc>
@@ -17959,11 +18962,19 @@
                 <w:rFonts w:cs="Calibri"/>
               </w:rPr>
             </w:pPr>
+            <w:proofErr w:type="spellStart"/>
             <w:r>
               <w:rPr>
                 <w:rFonts w:cs="Calibri"/>
               </w:rPr>
-              <w:t>Emis le</w:t>
+              <w:t>Emis</w:t>
+            </w:r>
+            <w:proofErr w:type="spellEnd"/>
+            <w:r>
+              <w:rPr>
+                <w:rFonts w:cs="Calibri"/>
+              </w:rPr>
+              <w:t xml:space="preserve"> le</w:t>
             </w:r>
           </w:p>
         </w:tc>
@@ -18399,7 +19410,6 @@
               <w:rPr>
                 <w:rFonts w:cs="Calibri"/>
               </w:rPr>
-              <w:lastRenderedPageBreak/>
               <w:t>0.5</w:t>
             </w:r>
           </w:p>
@@ -18567,20 +19577,6 @@
         </w:rPr>
       </w:pPr>
     </w:p>
-    <w:p>
-      <w:pPr>
-        <w:rPr>
-          <w:rFonts w:cs="Calibri"/>
-        </w:rPr>
-      </w:pPr>
-    </w:p>
-    <w:p>
-      <w:pPr>
-        <w:rPr>
-          <w:rFonts w:cs="Calibri"/>
-        </w:rPr>
-      </w:pPr>
-    </w:p>
     <w:sectPr>
       <w:headerReference w:type="even" r:id="rId22"/>
       <w:headerReference w:type="default" r:id="rId23"/>
@@ -18786,6 +19782,8 @@
             <w:lang w:val="fr-FR"/>
           </w:rPr>
         </w:pPr>
+        <w:proofErr w:type="spellStart"/>
+        <w:proofErr w:type="gramStart"/>
         <w:r>
           <w:rPr>
             <w:color w:val="404040" w:themeColor="text1" w:themeTint="BF"/>
@@ -18798,6 +19796,7 @@
           </w:rPr>
           <w:t>t</w:t>
         </w:r>
+        <w:proofErr w:type="spellEnd"/>
         <w:r>
           <w:rPr>
             <w:color w:val="404040" w:themeColor="text1" w:themeTint="BF"/>
@@ -18810,6 +19809,7 @@
           </w:rPr>
           <w:t>:</w:t>
         </w:r>
+        <w:proofErr w:type="gramEnd"/>
         <w:r>
           <w:rPr>
             <w:color w:val="404040" w:themeColor="text1" w:themeTint="BF"/>
@@ -32356,10 +33356,10 @@
   </w:font>
   <w:font w:name="Wingdings">
     <w:panose1 w:val="05000000000000000000"/>
-    <w:charset w:val="02"/>
-    <w:family w:val="auto"/>
+    <w:charset w:val="4D"/>
+    <w:family w:val="decorative"/>
     <w:pitch w:val="variable"/>
-    <w:sig w:usb0="00000000" w:usb1="10000000" w:usb2="00000000" w:usb3="00000000" w:csb0="80000000" w:csb1="00000000"/>
+    <w:sig w:usb0="00000003" w:usb1="00000000" w:usb2="00000000" w:usb3="00000000" w:csb0="80000001" w:csb1="00000000"/>
   </w:font>
   <w:font w:name="Gill Sans MT">
     <w:panose1 w:val="020B0502020104020203"/>
@@ -32458,6 +33458,7 @@
     <w:rsid w:val="005D1AD3"/>
     <w:rsid w:val="005F42EC"/>
     <w:rsid w:val="00611690"/>
+    <w:rsid w:val="0062448C"/>
     <w:rsid w:val="00632B69"/>
     <w:rsid w:val="006372FA"/>
     <w:rsid w:val="00644B29"/>
@@ -32503,7 +33504,6 @@
     <w:rsid w:val="00C66C1C"/>
     <w:rsid w:val="00C70753"/>
     <w:rsid w:val="00C86877"/>
-    <w:rsid w:val="00CB7C8A"/>
     <w:rsid w:val="00D15DCB"/>
     <w:rsid w:val="00D540B8"/>
     <w:rsid w:val="00DC1C77"/>

</xml_diff>

<commit_message>
document en attente de validation
</commit_message>
<xml_diff>
--- a/doc/Dossier_Organisation_2024.docx
+++ b/doc/Dossier_Organisation_2024.docx
@@ -818,7 +818,7 @@
                     <w:noProof/>
                     <w:webHidden/>
                   </w:rPr>
-                  <w:t>3</w:t>
+                  <w:t>4</w:t>
                 </w:r>
                 <w:r>
                   <w:rPr>
@@ -912,7 +912,7 @@
                     <w:noProof/>
                     <w:webHidden/>
                   </w:rPr>
-                  <w:t>3</w:t>
+                  <w:t>4</w:t>
                 </w:r>
                 <w:r>
                   <w:rPr>
@@ -1382,7 +1382,7 @@
                     <w:noProof/>
                     <w:webHidden/>
                   </w:rPr>
-                  <w:t>4</w:t>
+                  <w:t>5</w:t>
                 </w:r>
                 <w:r>
                   <w:rPr>
@@ -1476,7 +1476,7 @@
                     <w:noProof/>
                     <w:webHidden/>
                   </w:rPr>
-                  <w:t>4</w:t>
+                  <w:t>5</w:t>
                 </w:r>
                 <w:r>
                   <w:rPr>
@@ -1946,7 +1946,7 @@
                     <w:noProof/>
                     <w:webHidden/>
                   </w:rPr>
-                  <w:t>5</w:t>
+                  <w:t>6</w:t>
                 </w:r>
                 <w:r>
                   <w:rPr>
@@ -2134,7 +2134,7 @@
                     <w:noProof/>
                     <w:webHidden/>
                   </w:rPr>
-                  <w:t>6</w:t>
+                  <w:t>7</w:t>
                 </w:r>
                 <w:r>
                   <w:rPr>
@@ -2228,7 +2228,7 @@
                     <w:noProof/>
                     <w:webHidden/>
                   </w:rPr>
-                  <w:t>6</w:t>
+                  <w:t>7</w:t>
                 </w:r>
                 <w:r>
                   <w:rPr>
@@ -2303,7 +2303,7 @@
                     <w:noProof/>
                     <w:webHidden/>
                   </w:rPr>
-                  <w:t>6</w:t>
+                  <w:t>7</w:t>
                 </w:r>
                 <w:r>
                   <w:rPr>
@@ -2378,7 +2378,7 @@
                     <w:noProof/>
                     <w:webHidden/>
                   </w:rPr>
-                  <w:t>6</w:t>
+                  <w:t>7</w:t>
                 </w:r>
                 <w:r>
                   <w:rPr>
@@ -2866,7 +2866,7 @@
                     <w:noProof/>
                     <w:webHidden/>
                   </w:rPr>
-                  <w:t>10</w:t>
+                  <w:t>11</w:t>
                 </w:r>
                 <w:r>
                   <w:rPr>
@@ -6344,7 +6344,15 @@
         </w:p>
         <w:p>
           <w:r>
-            <w:t>Nous envisageons de nouer des partenariats avec des startups ou des associations qui partagent nos valeurs et notre vision, telles qu'OpenFoodFacts, Data for Good, ou Yuka. Ces partenariats pourraient prendre la forme de soutien technique, de validation scientifique, ou même de co-développement pour étendre les fonctionnalités de notre application. Bien que notre projet soit conçu pour être rentable, notre objectif principal n'est pas de générer des profits, mais de maximiser l'impact environnemental positif de notre application. En collaborant avec des organisations ayant des objectifs similaires, nous pourrions améliorer la portée et l'efficacité de notre solution.</w:t>
+            <w:t xml:space="preserve">Nous envisageons de nouer des partenariats avec des startups ou des associations qui partagent nos valeurs et notre vision, telles qu'OpenFoodFacts, Data for Good, ou Yuka. Ces partenariats pourraient prendre la forme de soutien technique, de validation scientifique, ou même de co-développement pour étendre les fonctionnalités de notre application. Bien que notre projet soit conçu pour être </w:t>
+          </w:r>
+          <w:proofErr w:type="gramStart"/>
+          <w:r>
+            <w:t>rentable</w:t>
+          </w:r>
+          <w:proofErr w:type="gramEnd"/>
+          <w:r>
+            <w:t>, notre objectif principal n'est pas de générer des profits, mais de maximiser l'impact environnemental positif de notre application. En collaborant avec des organisations ayant des objectifs similaires, nous pourrions améliorer la portée et l'efficacité de notre solution.</w:t>
           </w:r>
         </w:p>
         <w:p>
@@ -7719,6 +7727,7 @@
             <w:t>.</w:t>
           </w:r>
         </w:p>
+        <w:p/>
         <w:tbl>
           <w:tblPr>
             <w:tblStyle w:val="Grilledutableau"/>
@@ -10909,6 +10918,7 @@
             <w:t>.</w:t>
           </w:r>
         </w:p>
+        <w:p/>
         <w:tbl>
           <w:tblPr>
             <w:tblStyle w:val="Grilledutableau"/>
@@ -12087,6 +12097,7 @@
                   <w:jc w:val="center"/>
                 </w:pPr>
                 <w:r>
+                  <w:lastRenderedPageBreak/>
                   <w:t>08</w:t>
                 </w:r>
                 <w:r>
@@ -12160,7 +12171,6 @@
                   <w:jc w:val="center"/>
                 </w:pPr>
                 <w:r>
-                  <w:lastRenderedPageBreak/>
                   <w:t>0</w:t>
                 </w:r>
                 <w:r>
@@ -13590,6 +13600,7 @@
                   <w:jc w:val="center"/>
                 </w:pPr>
                 <w:r>
+                  <w:lastRenderedPageBreak/>
                   <w:t>01h</w:t>
                 </w:r>
               </w:p>
@@ -13660,7 +13671,6 @@
                   <w:jc w:val="center"/>
                 </w:pPr>
                 <w:r>
-                  <w:lastRenderedPageBreak/>
                   <w:t>08h</w:t>
                 </w:r>
               </w:p>
@@ -17696,7 +17706,7 @@
           </w:pPr>
           <w:bookmarkStart w:id="40" w:name="_Toc171609429"/>
           <w:r>
-            <w:t>Estimation des coûts et rentabilité (ROI)</w:t>
+            <w:t xml:space="preserve">Estimation des coûts et rentabilité </w:t>
           </w:r>
           <w:bookmarkEnd w:id="40"/>
         </w:p>
@@ -20332,6 +20342,84 @@
                 <w:rFonts w:cs="Calibri"/>
               </w:rPr>
               <w:t>09/07/2024</w:t>
+            </w:r>
+          </w:p>
+        </w:tc>
+        <w:tc>
+          <w:tcPr>
+            <w:tcW w:w="1526" w:type="dxa"/>
+          </w:tcPr>
+          <w:p>
+            <w:pPr>
+              <w:jc w:val="center"/>
+              <w:rPr>
+                <w:rFonts w:cs="Calibri"/>
+              </w:rPr>
+            </w:pPr>
+            <w:r>
+              <w:rPr>
+                <w:rFonts w:cs="Calibri"/>
+              </w:rPr>
+              <w:t>Charlemagne</w:t>
+            </w:r>
+          </w:p>
+        </w:tc>
+      </w:tr>
+      <w:tr>
+        <w:tc>
+          <w:tcPr>
+            <w:tcW w:w="1254" w:type="dxa"/>
+          </w:tcPr>
+          <w:p>
+            <w:pPr>
+              <w:jc w:val="center"/>
+              <w:rPr>
+                <w:rFonts w:cs="Calibri"/>
+              </w:rPr>
+            </w:pPr>
+            <w:r>
+              <w:rPr>
+                <w:rFonts w:cs="Calibri"/>
+              </w:rPr>
+              <w:t>0.95</w:t>
+            </w:r>
+          </w:p>
+        </w:tc>
+        <w:tc>
+          <w:tcPr>
+            <w:tcW w:w="4747" w:type="dxa"/>
+          </w:tcPr>
+          <w:p>
+            <w:pPr>
+              <w:jc w:val="center"/>
+              <w:rPr>
+                <w:rFonts w:cs="Calibri"/>
+              </w:rPr>
+            </w:pPr>
+            <w:r>
+              <w:rPr>
+                <w:rFonts w:cs="Calibri"/>
+              </w:rPr>
+              <w:t>Document complet, en attente de validation</w:t>
+            </w:r>
+          </w:p>
+        </w:tc>
+        <w:tc>
+          <w:tcPr>
+            <w:tcW w:w="1535" w:type="dxa"/>
+          </w:tcPr>
+          <w:p>
+            <w:pPr>
+              <w:jc w:val="center"/>
+              <w:rPr>
+                <w:rFonts w:cs="Calibri"/>
+              </w:rPr>
+            </w:pPr>
+            <w:r>
+              <w:rPr>
+                <w:rFonts w:cs="Calibri"/>
+              </w:rPr>
+              <w:t>11/07/2024</w:t>
             </w:r>
           </w:p>
         </w:tc>
@@ -34838,7 +34926,6 @@
     <w:rsid w:val="006372FA"/>
     <w:rsid w:val="00644B29"/>
     <w:rsid w:val="006605AB"/>
-    <w:rsid w:val="006B352C"/>
     <w:rsid w:val="006C3144"/>
     <w:rsid w:val="006D6EBB"/>
     <w:rsid w:val="00704C6B"/>
@@ -34854,6 +34941,7 @@
     <w:rsid w:val="008B6D5A"/>
     <w:rsid w:val="008C7994"/>
     <w:rsid w:val="008D7C7C"/>
+    <w:rsid w:val="0090468F"/>
     <w:rsid w:val="00910D4A"/>
     <w:rsid w:val="00932281"/>
     <w:rsid w:val="00942737"/>

</xml_diff>

<commit_message>
maj orga et tech doc
</commit_message>
<xml_diff>
--- a/doc/Dossier_Organisation_2024.docx
+++ b/doc/Dossier_Organisation_2024.docx
@@ -6177,6 +6177,9 @@
           <w:r>
             <w:t>Les utilisateurs de notre application recherchent des informations détaillées sur l'impact environnemental des produits qu'ils consomment, ce qui se traduit par un besoin d'affichage d'un éco-score pour chaque produit. En plus de cette information, ils ont exprimé le besoin de localiser facilement les points de dépôt et de collecte de déchets autour d'eux, ce qui nécessite une carte interactive conviviale et précise. Un autre aspect important pour les utilisateurs est le suivi et l'analyse de leurs propres habitudes de consommation. Ils souhaitent disposer de statistiques personnalisées et de conseils pour améliorer leur comportement en matière de durabilité. Enfin, les utilisateurs veulent pouvoir comparer leurs habitudes avec celles d'autres consommateurs à travers le monde, ce qui leur permet de situer leur impact environnemental dans un contexte global et de se motiver à adopter des pratiques plus durables.</w:t>
           </w:r>
+          <w:r>
+            <w:t xml:space="preserve"> TEMPS DE REPONSE !!!!!!!!!!!!!</w:t>
+          </w:r>
         </w:p>
         <w:p>
           <w:pPr>
@@ -6460,16 +6463,7 @@
             <w:t xml:space="preserve"> </w:t>
           </w:r>
           <w:r>
-            <w:t>01102023</w:t>
-          </w:r>
-          <w:r>
-            <w:t>Innov</w:t>
-          </w:r>
-          <w:r>
-            <w:t>0</w:t>
-          </w:r>
-          <w:r>
-            <w:t>0</w:t>
+            <w:t>01102023Innov00</w:t>
           </w:r>
         </w:p>
         <w:p>
@@ -6505,10 +6499,7 @@
             <w:t xml:space="preserve"> </w:t>
           </w:r>
           <w:r>
-            <w:t>01102023Innov0</w:t>
-          </w:r>
-          <w:r>
-            <w:t>1</w:t>
+            <w:t>01102023Innov01</w:t>
           </w:r>
         </w:p>
         <w:p>
@@ -6538,10 +6529,7 @@
             <w:t xml:space="preserve"> </w:t>
           </w:r>
           <w:r>
-            <w:t>01102023Innov0</w:t>
-          </w:r>
-          <w:r>
-            <w:t>2</w:t>
+            <w:t>01102023Innov02</w:t>
           </w:r>
         </w:p>
         <w:p>
@@ -6562,10 +6550,7 @@
             <w:t xml:space="preserve"> en ayant la possibilité de comparer notre impact environnemental à celui des autres consommateurs, en ayant également la possibilité de mettre en relief sur un graphique, les catégories de produits sur lesquelles nous devons nous améliorer individuellement. </w:t>
           </w:r>
           <w:r>
-            <w:t>01102023Innov0</w:t>
-          </w:r>
-          <w:r>
-            <w:t>3</w:t>
+            <w:t>01102023Innov03</w:t>
           </w:r>
         </w:p>
         <w:p>
@@ -6997,14 +6982,14 @@
           <w:pPr>
             <w:pStyle w:val="Titre2"/>
           </w:pPr>
-          <w:bookmarkStart w:id="15" w:name="_Toc172020584"/>
+          <w:bookmarkStart w:id="14" w:name="_Toc172020584"/>
           <w:r>
             <w:t>C</w:t>
           </w:r>
           <w:r>
             <w:t>oncurrence et solutions similaires</w:t>
           </w:r>
-          <w:bookmarkEnd w:id="15"/>
+          <w:bookmarkEnd w:id="14"/>
           <w:r>
             <w:t xml:space="preserve"> </w:t>
           </w:r>
@@ -7245,21 +7230,21 @@
           <w:pPr>
             <w:pStyle w:val="Titre1"/>
           </w:pPr>
-          <w:bookmarkStart w:id="16" w:name="_Toc172020585"/>
+          <w:bookmarkStart w:id="15" w:name="_Toc172020585"/>
           <w:r>
             <w:t>Plan d'action</w:t>
           </w:r>
-          <w:bookmarkEnd w:id="16"/>
+          <w:bookmarkEnd w:id="15"/>
         </w:p>
         <w:p>
           <w:pPr>
             <w:pStyle w:val="Titre2"/>
           </w:pPr>
-          <w:bookmarkStart w:id="17" w:name="_Toc172020586"/>
+          <w:bookmarkStart w:id="16" w:name="_Toc172020586"/>
           <w:r>
             <w:t>Les objectifs</w:t>
           </w:r>
-          <w:bookmarkEnd w:id="17"/>
+          <w:bookmarkEnd w:id="16"/>
         </w:p>
         <w:p>
           <w:pPr>
@@ -7268,7 +7253,7 @@
               <w:rFonts w:eastAsia="Times New Roman"/>
             </w:rPr>
           </w:pPr>
-          <w:bookmarkStart w:id="18" w:name="_Toc172020587"/>
+          <w:bookmarkStart w:id="17" w:name="_Toc172020587"/>
           <w:r>
             <w:t>Trouver les</w:t>
           </w:r>
@@ -7314,7 +7299,7 @@
             </w:rPr>
             <w:t>échets :</w:t>
           </w:r>
-          <w:bookmarkEnd w:id="18"/>
+          <w:bookmarkEnd w:id="17"/>
         </w:p>
         <w:p>
           <w:pPr>
@@ -7348,7 +7333,7 @@
               <w:rFonts w:eastAsia="Times New Roman"/>
             </w:rPr>
           </w:pPr>
-          <w:bookmarkStart w:id="19" w:name="_Toc172020588"/>
+          <w:bookmarkStart w:id="18" w:name="_Toc172020588"/>
           <w:r>
             <w:rPr>
               <w:rFonts w:eastAsia="Times New Roman"/>
@@ -7391,7 +7376,7 @@
             </w:rPr>
             <w:t>core :</w:t>
           </w:r>
-          <w:bookmarkEnd w:id="19"/>
+          <w:bookmarkEnd w:id="18"/>
         </w:p>
         <w:p>
           <w:pPr>
@@ -7425,7 +7410,7 @@
               <w:rFonts w:eastAsia="Times New Roman"/>
             </w:rPr>
           </w:pPr>
-          <w:bookmarkStart w:id="20" w:name="_Toc172020589"/>
+          <w:bookmarkStart w:id="19" w:name="_Toc172020589"/>
           <w:r>
             <w:rPr>
               <w:rFonts w:eastAsia="Times New Roman"/>
@@ -7477,7 +7462,7 @@
             </w:rPr>
             <w:t>épertoriés :</w:t>
           </w:r>
-          <w:bookmarkEnd w:id="20"/>
+          <w:bookmarkEnd w:id="19"/>
         </w:p>
         <w:p>
           <w:pPr>
@@ -7517,7 +7502,7 @@
               <w:rFonts w:eastAsia="Times New Roman"/>
             </w:rPr>
           </w:pPr>
-          <w:bookmarkStart w:id="21" w:name="_Toc172020590"/>
+          <w:bookmarkStart w:id="20" w:name="_Toc172020590"/>
           <w:r>
             <w:rPr>
               <w:rFonts w:eastAsia="Times New Roman"/>
@@ -7542,7 +7527,7 @@
             </w:rPr>
             <w:t>onsommation :</w:t>
           </w:r>
-          <w:bookmarkEnd w:id="21"/>
+          <w:bookmarkEnd w:id="20"/>
         </w:p>
         <w:p>
           <w:pPr>
@@ -7594,7 +7579,7 @@
               <w:rFonts w:eastAsia="Times New Roman"/>
             </w:rPr>
           </w:pPr>
-          <w:bookmarkStart w:id="22" w:name="_Toc172020591"/>
+          <w:bookmarkStart w:id="21" w:name="_Toc172020591"/>
           <w:r>
             <w:rPr>
               <w:rFonts w:eastAsia="Times New Roman"/>
@@ -7628,7 +7613,7 @@
             </w:rPr>
             <w:t>onsommation :</w:t>
           </w:r>
-          <w:bookmarkEnd w:id="22"/>
+          <w:bookmarkEnd w:id="21"/>
         </w:p>
         <w:p>
           <w:pPr>
@@ -7680,7 +7665,7 @@
               <w:rFonts w:eastAsia="Times New Roman"/>
             </w:rPr>
           </w:pPr>
-          <w:bookmarkStart w:id="23" w:name="_Toc172020592"/>
+          <w:bookmarkStart w:id="22" w:name="_Toc172020592"/>
           <w:r>
             <w:rPr>
               <w:rFonts w:eastAsia="Times New Roman"/>
@@ -7723,7 +7708,7 @@
             </w:rPr>
             <w:t>odèle :</w:t>
           </w:r>
-          <w:bookmarkEnd w:id="23"/>
+          <w:bookmarkEnd w:id="22"/>
         </w:p>
         <w:p>
           <w:pPr>
@@ -7753,7 +7738,7 @@
           <w:pPr>
             <w:pStyle w:val="Titre2"/>
           </w:pPr>
-          <w:bookmarkStart w:id="24" w:name="_Toc172020593"/>
+          <w:bookmarkStart w:id="23" w:name="_Toc172020593"/>
           <w:r>
             <w:t>Les actions</w:t>
           </w:r>
@@ -7763,7 +7748,7 @@
           <w:r>
             <w:t>et secondaires</w:t>
           </w:r>
-          <w:bookmarkEnd w:id="24"/>
+          <w:bookmarkEnd w:id="23"/>
         </w:p>
         <w:p>
           <w:r>
@@ -8786,15 +8771,7 @@
               </w:tcPr>
               <w:p>
                 <w:r>
-                  <w:t xml:space="preserve">Création d’un bouton permettant de télécharger en local et au format </w:t>
-                </w:r>
-                <w:proofErr w:type="spellStart"/>
-                <w:r>
-                  <w:t>json</w:t>
-                </w:r>
-                <w:proofErr w:type="spellEnd"/>
-                <w:r>
-                  <w:t xml:space="preserve"> tous les articles téléchargés par l’utilisateur. </w:t>
+                  <w:t xml:space="preserve">Création d’un bouton permettant de télécharger en local et au format json tous les articles téléchargés par l’utilisateur. </w:t>
                 </w:r>
               </w:p>
             </w:tc>
@@ -9622,13 +9599,7 @@
               </w:tcPr>
               <w:p>
                 <w:r>
-                  <w:t xml:space="preserve">Formation aux </w:t>
-                </w:r>
-                <w:r>
-                  <w:t xml:space="preserve">technologies web et d’hébergement. </w:t>
-                </w:r>
-                <w:r>
-                  <w:t xml:space="preserve"> </w:t>
+                  <w:t xml:space="preserve">Formation aux technologies web et d’hébergement.  </w:t>
                 </w:r>
               </w:p>
             </w:tc>
@@ -9672,10 +9643,7 @@
                   <w:jc w:val="center"/>
                 </w:pPr>
                 <w:r>
-                  <w:t>01102023</w:t>
-                </w:r>
-                <w:r>
-                  <w:t>SW14</w:t>
+                  <w:t>01102023SW14</w:t>
                 </w:r>
               </w:p>
             </w:tc>
@@ -9925,11 +9893,9 @@
                 <w:r>
                   <w:t xml:space="preserve">Technologies permettant de faciliter l’intégration dans une application </w:t>
                 </w:r>
-                <w:proofErr w:type="gramStart"/>
-                <w:r>
-                  <w:t>web,  avec</w:t>
-                </w:r>
-                <w:proofErr w:type="gramEnd"/>
+                <w:r>
+                  <w:t>web, avec</w:t>
+                </w:r>
                 <w:r>
                   <w:t xml:space="preserve"> une grande liberté de création. </w:t>
                 </w:r>
@@ -10116,10 +10082,7 @@
               </w:tcPr>
               <w:p>
                 <w:r>
-                  <w:t xml:space="preserve">Formation </w:t>
-                </w:r>
-                <w:r>
-                  <w:t>à Stream</w:t>
+                  <w:t>Formation à Stream</w:t>
                 </w:r>
                 <w:r>
                   <w:t>l</w:t>
@@ -10169,10 +10132,7 @@
                   <w:jc w:val="center"/>
                 </w:pPr>
                 <w:r>
-                  <w:t>01102023</w:t>
-                </w:r>
-                <w:r>
-                  <w:t>DBrd07</w:t>
+                  <w:t>01102023DBrd07</w:t>
                 </w:r>
               </w:p>
             </w:tc>
@@ -10394,7 +10354,7 @@
               </w:tcPr>
               <w:p>
                 <w:r>
-                  <w:t>Analyse d’image</w:t>
+                  <w:t xml:space="preserve">Prédiction de la catégorie d’un produit </w:t>
                 </w:r>
               </w:p>
             </w:tc>
@@ -10406,9 +10366,6 @@
               <w:p>
                 <w:pPr>
                   <w:jc w:val="center"/>
-                  <w:rPr>
-                    <w:color w:val="FF0000"/>
-                  </w:rPr>
                 </w:pPr>
                 <w:r>
                   <w:rPr>
@@ -10424,7 +10381,7 @@
               </w:tcPr>
               <w:p>
                 <w:r>
-                  <w:t xml:space="preserve">Récupération du nom d’un produit à partir d’analyse d’image. </w:t>
+                  <w:t xml:space="preserve">Prédire la catégorie d’un produit à partir de sa liste d’ingrédients. </w:t>
                 </w:r>
               </w:p>
             </w:tc>
@@ -10438,7 +10395,7 @@
                   <w:jc w:val="center"/>
                 </w:pPr>
                 <w:r>
-                  <w:t>01102023PES04</w:t>
+                  <w:t>01102023PES05</w:t>
                 </w:r>
               </w:p>
             </w:tc>
@@ -10450,7 +10407,7 @@
               </w:tcPr>
               <w:p>
                 <w:r>
-                  <w:t xml:space="preserve">Prédiction de la catégorie d’un produit </w:t>
+                  <w:t xml:space="preserve">Génération d’une base de données complète et prétraitée </w:t>
                 </w:r>
               </w:p>
             </w:tc>
@@ -10465,9 +10422,9 @@
                 </w:pPr>
                 <w:r>
                   <w:rPr>
-                    <w:color w:val="FFC000"/>
-                  </w:rPr>
-                  <w:t>P1</w:t>
+                    <w:color w:val="FF0000"/>
+                  </w:rPr>
+                  <w:t>P2</w:t>
                 </w:r>
               </w:p>
             </w:tc>
@@ -10477,7 +10434,7 @@
               </w:tcPr>
               <w:p>
                 <w:r>
-                  <w:t xml:space="preserve">Prédire la catégorie d’un produit à partir de sa liste d’ingrédients. </w:t>
+                  <w:t xml:space="preserve">Générer un fichier csv à partir des prédictions des précédents modèles, contenant un maximum de données prétraitées avec imputations. </w:t>
                 </w:r>
               </w:p>
             </w:tc>
@@ -10491,7 +10448,7 @@
                   <w:jc w:val="center"/>
                 </w:pPr>
                 <w:r>
-                  <w:t>01102023PES05</w:t>
+                  <w:t>01102023PES06</w:t>
                 </w:r>
               </w:p>
             </w:tc>
@@ -10503,7 +10460,7 @@
               </w:tcPr>
               <w:p>
                 <w:r>
-                  <w:t xml:space="preserve">Génération d’une base de données complète et prétraitée </w:t>
+                  <w:t>Prédiction éco-score</w:t>
                 </w:r>
               </w:p>
             </w:tc>
@@ -10530,7 +10487,7 @@
               </w:tcPr>
               <w:p>
                 <w:r>
-                  <w:t xml:space="preserve">Générer un fichier csv à partir des prédictions des précédents modèles, contenant un maximum de données prétraitées avec imputations. </w:t>
+                  <w:t xml:space="preserve">Prédire l’éco-score sur les données prétraitées et imputées. </w:t>
                 </w:r>
               </w:p>
             </w:tc>
@@ -10544,7 +10501,7 @@
                   <w:jc w:val="center"/>
                 </w:pPr>
                 <w:r>
-                  <w:t>01102023PES06</w:t>
+                  <w:t>01102023PES07</w:t>
                 </w:r>
               </w:p>
             </w:tc>
@@ -10556,7 +10513,7 @@
               </w:tcPr>
               <w:p>
                 <w:r>
-                  <w:t>Prédiction éco-score</w:t>
+                  <w:t xml:space="preserve">Analyse et visualisation des résultats du modèle </w:t>
                 </w:r>
               </w:p>
             </w:tc>
@@ -10583,7 +10540,7 @@
               </w:tcPr>
               <w:p>
                 <w:r>
-                  <w:t xml:space="preserve">Prédire l’éco-score sur les données prétraitées et imputées. </w:t>
+                  <w:t xml:space="preserve">Afficher les courbes d’apprentissage, tester le modèle sur des données de validation et choisir des métriques adaptées pour évaluer ses capacités à généraliser. </w:t>
                 </w:r>
               </w:p>
             </w:tc>
@@ -10597,7 +10554,7 @@
                   <w:jc w:val="center"/>
                 </w:pPr>
                 <w:r>
-                  <w:t>01102023PES07</w:t>
+                  <w:t>01102023PES08</w:t>
                 </w:r>
               </w:p>
             </w:tc>
@@ -10609,7 +10566,8 @@
               </w:tcPr>
               <w:p>
                 <w:r>
-                  <w:t xml:space="preserve">Analyse et visualisation des résultats du modèle </w:t>
+                  <w:lastRenderedPageBreak/>
+                  <w:t xml:space="preserve">Formation à JSONL pour exploiter 100% des données OpenFoodFacts. </w:t>
                 </w:r>
               </w:p>
             </w:tc>
@@ -10621,12 +10579,15 @@
               <w:p>
                 <w:pPr>
                   <w:jc w:val="center"/>
-                </w:pPr>
-                <w:r>
                   <w:rPr>
                     <w:color w:val="FF0000"/>
                   </w:rPr>
-                  <w:t>P2</w:t>
+                </w:pPr>
+                <w:r>
+                  <w:rPr>
+                    <w:color w:val="00B050"/>
+                  </w:rPr>
+                  <w:t>P0</w:t>
                 </w:r>
               </w:p>
             </w:tc>
@@ -10636,11 +10597,7 @@
               </w:tcPr>
               <w:p>
                 <w:r>
-                  <w:t xml:space="preserve">Afficher les courbes d’apprentissage, tester le modèle sur des données de validation et choisir des métriques </w:t>
-                </w:r>
-                <w:r>
-                  <w:lastRenderedPageBreak/>
-                  <w:t xml:space="preserve">adaptées pour évaluer ses capacités à généraliser. </w:t>
+                  <w:t xml:space="preserve">Comprendre en profondeur les technologies que nous utilisons nous permettra d’exploiter leur plein potentiel. </w:t>
                 </w:r>
               </w:p>
             </w:tc>
@@ -10654,8 +10611,7 @@
                   <w:jc w:val="center"/>
                 </w:pPr>
                 <w:r>
-                  <w:lastRenderedPageBreak/>
-                  <w:t>01102023PES08</w:t>
+                  <w:t>01102023PES09</w:t>
                 </w:r>
               </w:p>
             </w:tc>
@@ -10667,10 +10623,7 @@
               </w:tcPr>
               <w:p>
                 <w:r>
-                  <w:t>Formation</w:t>
-                </w:r>
-                <w:r>
-                  <w:t xml:space="preserve"> à JSONL pour exploiter 100% des données OpenFoodFacts. </w:t>
+                  <w:t xml:space="preserve">Formation à l’analyse d’image grâce au deep learning.  </w:t>
                 </w:r>
               </w:p>
             </w:tc>
@@ -10683,7 +10636,7 @@
                 <w:pPr>
                   <w:jc w:val="center"/>
                   <w:rPr>
-                    <w:color w:val="FF0000"/>
+                    <w:color w:val="00B050"/>
                   </w:rPr>
                 </w:pPr>
                 <w:r>
@@ -10714,75 +10667,7 @@
                   <w:jc w:val="center"/>
                 </w:pPr>
                 <w:r>
-                  <w:t>01102023</w:t>
-                </w:r>
-                <w:r>
-                  <w:t>PES09</w:t>
-                </w:r>
-              </w:p>
-            </w:tc>
-          </w:tr>
-          <w:tr>
-            <w:tc>
-              <w:tcPr>
-                <w:tcW w:w="2065" w:type="dxa"/>
-              </w:tcPr>
-              <w:p>
-                <w:r>
-                  <w:t xml:space="preserve">Formation </w:t>
-                </w:r>
-                <w:r>
-                  <w:t xml:space="preserve">à l’analyse d’image grâce au deep learning. </w:t>
-                </w:r>
-                <w:r>
-                  <w:t xml:space="preserve"> </w:t>
-                </w:r>
-              </w:p>
-            </w:tc>
-            <w:tc>
-              <w:tcPr>
-                <w:tcW w:w="904" w:type="dxa"/>
-                <w:shd w:val="clear" w:color="auto" w:fill="F2F2F2" w:themeFill="background1" w:themeFillShade="F2"/>
-              </w:tcPr>
-              <w:p>
-                <w:pPr>
-                  <w:jc w:val="center"/>
-                  <w:rPr>
-                    <w:color w:val="00B050"/>
-                  </w:rPr>
-                </w:pPr>
-                <w:r>
-                  <w:rPr>
-                    <w:color w:val="00B050"/>
-                  </w:rPr>
-                  <w:t>P0</w:t>
-                </w:r>
-              </w:p>
-            </w:tc>
-            <w:tc>
-              <w:tcPr>
-                <w:tcW w:w="3972" w:type="dxa"/>
-              </w:tcPr>
-              <w:p>
-                <w:r>
-                  <w:t xml:space="preserve">Comprendre en profondeur les technologies que nous utilisons nous permettra d’exploiter leur plein potentiel. </w:t>
-                </w:r>
-              </w:p>
-            </w:tc>
-            <w:tc>
-              <w:tcPr>
-                <w:tcW w:w="2121" w:type="dxa"/>
-                <w:shd w:val="clear" w:color="auto" w:fill="F2F2F2" w:themeFill="background1" w:themeFillShade="F2"/>
-              </w:tcPr>
-              <w:p>
-                <w:pPr>
-                  <w:jc w:val="center"/>
-                </w:pPr>
-                <w:r>
-                  <w:t>01102023</w:t>
-                </w:r>
-                <w:r>
-                  <w:t>PES10</w:t>
+                  <w:t>01102023PES10</w:t>
                 </w:r>
               </w:p>
             </w:tc>
@@ -11030,15 +10915,7 @@
               </w:tcPr>
               <w:p>
                 <w:r>
-                  <w:t xml:space="preserve">Génération de fichiers </w:t>
-                </w:r>
-                <w:proofErr w:type="spellStart"/>
-                <w:r>
-                  <w:t>json</w:t>
-                </w:r>
-                <w:proofErr w:type="spellEnd"/>
-                <w:r>
-                  <w:t xml:space="preserve"> contenant les données. </w:t>
+                  <w:t xml:space="preserve">Génération de fichiers json contenant les données. </w:t>
                 </w:r>
               </w:p>
             </w:tc>
@@ -11071,15 +10948,7 @@
               </w:tcPr>
               <w:p>
                 <w:r>
-                  <w:t xml:space="preserve">Génération des fichiers </w:t>
-                </w:r>
-                <w:proofErr w:type="spellStart"/>
-                <w:r>
-                  <w:t>json</w:t>
-                </w:r>
-                <w:proofErr w:type="spellEnd"/>
-                <w:r>
-                  <w:t xml:space="preserve"> utilisés par l’application (solution intermédiaire avant l’utilisation d’une base de données). </w:t>
+                  <w:t xml:space="preserve">Génération des fichiers json utilisés par l’application (solution intermédiaire avant l’utilisation d’une base de données). </w:t>
                 </w:r>
               </w:p>
             </w:tc>
@@ -11111,13 +10980,8 @@
                   <w:t xml:space="preserve">Ajouter les données du </w:t>
                 </w:r>
                 <w:r>
-                  <w:t xml:space="preserve">fichier </w:t>
-                </w:r>
-                <w:proofErr w:type="spellStart"/>
-                <w:r>
-                  <w:t>json</w:t>
-                </w:r>
-                <w:proofErr w:type="spellEnd"/>
+                  <w:t>fichier json</w:t>
+                </w:r>
                 <w:r>
                   <w:t xml:space="preserve"> dans l’application.</w:t>
                 </w:r>
@@ -11152,15 +11016,7 @@
               </w:tcPr>
               <w:p>
                 <w:r>
-                  <w:t xml:space="preserve">Création d’un script permettant de récupérer les données au format </w:t>
-                </w:r>
-                <w:proofErr w:type="spellStart"/>
-                <w:r>
-                  <w:t>json</w:t>
-                </w:r>
-                <w:proofErr w:type="spellEnd"/>
-                <w:r>
-                  <w:t xml:space="preserve"> pour les afficher sur les cartes de l’application web. </w:t>
+                  <w:t xml:space="preserve">Création d’un script permettant de récupérer les données au format json pour les afficher sur les cartes de l’application web. </w:t>
                 </w:r>
               </w:p>
             </w:tc>
@@ -11241,10 +11097,7 @@
                   <w:jc w:val="center"/>
                 </w:pPr>
                 <w:r>
-                  <w:t>01102023GDCD0</w:t>
-                </w:r>
-                <w:r>
-                  <w:t>5</w:t>
+                  <w:t>01102023GDCD05</w:t>
                 </w:r>
               </w:p>
             </w:tc>
@@ -11255,7 +11108,15 @@
           <w:pPr>
             <w:pStyle w:val="Titre2"/>
           </w:pPr>
-          <w:bookmarkStart w:id="25" w:name="_Toc172020594"/>
+          <w:r>
+            <w:t xml:space="preserve">Responsabilités de chacun des membres du groupe </w:t>
+          </w:r>
+        </w:p>
+        <w:p>
+          <w:pPr>
+            <w:pStyle w:val="Titre2"/>
+          </w:pPr>
+          <w:bookmarkStart w:id="24" w:name="_Toc172020594"/>
           <w:r>
             <w:t>A</w:t>
           </w:r>
@@ -11265,7 +11126,7 @@
           <w:r>
             <w:t xml:space="preserve"> et avancement</w:t>
           </w:r>
-          <w:bookmarkEnd w:id="25"/>
+          <w:bookmarkEnd w:id="24"/>
           <w:r>
             <w:t xml:space="preserve"> </w:t>
           </w:r>
@@ -13679,10 +13540,7 @@
                   <w:jc w:val="center"/>
                 </w:pPr>
                 <w:r>
-                  <w:t>04h</w:t>
-                </w:r>
-                <w:r>
-                  <w:t xml:space="preserve">  </w:t>
+                  <w:t xml:space="preserve">04h  </w:t>
                 </w:r>
               </w:p>
             </w:tc>
@@ -13715,10 +13573,7 @@
                   <w:jc w:val="center"/>
                 </w:pPr>
                 <w:r>
-                  <w:t>Charlemagne</w:t>
-                </w:r>
-                <w:r>
-                  <w:t xml:space="preserve"> </w:t>
+                  <w:t xml:space="preserve">Charlemagne </w:t>
                 </w:r>
               </w:p>
             </w:tc>
@@ -14309,10 +14164,7 @@
                   <w:jc w:val="center"/>
                 </w:pPr>
                 <w:r>
-                  <w:t>04h</w:t>
-                </w:r>
-                <w:r>
-                  <w:t xml:space="preserve"> </w:t>
+                  <w:t xml:space="preserve">04h </w:t>
                 </w:r>
               </w:p>
             </w:tc>
@@ -14345,10 +14197,7 @@
                   <w:jc w:val="center"/>
                 </w:pPr>
                 <w:r>
-                  <w:t>Pichard</w:t>
-                </w:r>
-                <w:r>
-                  <w:t xml:space="preserve"> </w:t>
+                  <w:t xml:space="preserve">Pichard </w:t>
                 </w:r>
               </w:p>
             </w:tc>
@@ -14373,13 +14222,7 @@
               </w:tcPr>
               <w:p>
                 <w:r>
-                  <w:t>Formation à Stream</w:t>
-                </w:r>
-                <w:r>
-                  <w:t>l</w:t>
-                </w:r>
-                <w:r>
-                  <w:t>it</w:t>
+                  <w:t>Formation à Streamlit</w:t>
                 </w:r>
               </w:p>
             </w:tc>
@@ -14663,9 +14506,6 @@
               <w:p>
                 <w:pPr>
                   <w:jc w:val="center"/>
-                  <w:rPr>
-                    <w:color w:val="FFC000"/>
-                  </w:rPr>
                 </w:pPr>
                 <w:r>
                   <w:rPr>
@@ -14698,7 +14538,7 @@
                   <w:jc w:val="center"/>
                 </w:pPr>
                 <w:r>
-                  <w:t>01102023PES04</w:t>
+                  <w:t>01102023PES05</w:t>
                 </w:r>
               </w:p>
             </w:tc>
@@ -14709,7 +14549,7 @@
               </w:tcPr>
               <w:p>
                 <w:r>
-                  <w:t>Analyse d’image</w:t>
+                  <w:t xml:space="preserve">Prédiction de la catégorie d’un produit </w:t>
                 </w:r>
               </w:p>
             </w:tc>
@@ -14725,7 +14565,7 @@
                 </w:pPr>
                 <w:r>
                   <w:lastRenderedPageBreak/>
-                  <w:t>24h</w:t>
+                  <w:t>04h</w:t>
                 </w:r>
               </w:p>
             </w:tc>
@@ -14769,7 +14609,7 @@
                   <w:jc w:val="center"/>
                 </w:pPr>
                 <w:r>
-                  <w:t>01102023PES05</w:t>
+                  <w:t>01102023PES06</w:t>
                 </w:r>
               </w:p>
             </w:tc>
@@ -14780,7 +14620,7 @@
               </w:tcPr>
               <w:p>
                 <w:r>
-                  <w:t xml:space="preserve">Prédiction de la catégorie d’un produit </w:t>
+                  <w:t xml:space="preserve">Génération d’une base de données complète et prétraitée </w:t>
                 </w:r>
               </w:p>
             </w:tc>
@@ -14795,7 +14635,7 @@
                   <w:jc w:val="center"/>
                 </w:pPr>
                 <w:r>
-                  <w:t>04h</w:t>
+                  <w:t>24h</w:t>
                 </w:r>
               </w:p>
             </w:tc>
@@ -14839,7 +14679,7 @@
                   <w:jc w:val="center"/>
                 </w:pPr>
                 <w:r>
-                  <w:t>01102023PES06</w:t>
+                  <w:t>01102023PES07</w:t>
                 </w:r>
               </w:p>
             </w:tc>
@@ -14850,7 +14690,7 @@
               </w:tcPr>
               <w:p>
                 <w:r>
-                  <w:t xml:space="preserve">Génération d’une base de données complète et prétraitée </w:t>
+                  <w:t>Prédiction éco-score</w:t>
                 </w:r>
               </w:p>
             </w:tc>
@@ -14865,7 +14705,7 @@
                   <w:jc w:val="center"/>
                 </w:pPr>
                 <w:r>
-                  <w:t>24h</w:t>
+                  <w:t>04h</w:t>
                 </w:r>
               </w:p>
             </w:tc>
@@ -14909,7 +14749,7 @@
                   <w:jc w:val="center"/>
                 </w:pPr>
                 <w:r>
-                  <w:t>01102023PES07</w:t>
+                  <w:t>01102023PES08</w:t>
                 </w:r>
               </w:p>
             </w:tc>
@@ -14920,7 +14760,7 @@
               </w:tcPr>
               <w:p>
                 <w:r>
-                  <w:t>Prédiction éco-score</w:t>
+                  <w:t xml:space="preserve">Analyse et visualisation des résultats du modèle </w:t>
                 </w:r>
               </w:p>
             </w:tc>
@@ -14935,7 +14775,7 @@
                   <w:jc w:val="center"/>
                 </w:pPr>
                 <w:r>
-                  <w:t>04h</w:t>
+                  <w:t xml:space="preserve">03h </w:t>
                 </w:r>
               </w:p>
             </w:tc>
@@ -14947,11 +14787,14 @@
               <w:p>
                 <w:pPr>
                   <w:jc w:val="center"/>
-                </w:pPr>
-                <w:r>
                   <w:rPr>
                     <w:color w:val="FFC000"/>
                   </w:rPr>
+                </w:pPr>
+                <w:r>
+                  <w:rPr>
+                    <w:color w:val="FFC000"/>
+                  </w:rPr>
                   <w:t>EC</w:t>
                 </w:r>
               </w:p>
@@ -14965,7 +14808,7 @@
                   <w:jc w:val="center"/>
                 </w:pPr>
                 <w:r>
-                  <w:t>Charlemagne</w:t>
+                  <w:t xml:space="preserve">Charlemagne </w:t>
                 </w:r>
               </w:p>
             </w:tc>
@@ -14979,7 +14822,7 @@
                   <w:jc w:val="center"/>
                 </w:pPr>
                 <w:r>
-                  <w:t>01102023PES08</w:t>
+                  <w:t>01102023PES09</w:t>
                 </w:r>
               </w:p>
             </w:tc>
@@ -14990,7 +14833,7 @@
               </w:tcPr>
               <w:p>
                 <w:r>
-                  <w:t xml:space="preserve">Analyse et visualisation des résultats du modèle </w:t>
+                  <w:t>Formation à JSONL pour exploiter 100% des données OpenFoodFacts</w:t>
                 </w:r>
               </w:p>
             </w:tc>
@@ -15005,10 +14848,7 @@
                   <w:jc w:val="center"/>
                 </w:pPr>
                 <w:r>
-                  <w:t>03h</w:t>
-                </w:r>
-                <w:r>
-                  <w:t xml:space="preserve"> </w:t>
+                  <w:t xml:space="preserve">04h  </w:t>
                 </w:r>
               </w:p>
             </w:tc>
@@ -15041,89 +14881,7 @@
                   <w:jc w:val="center"/>
                 </w:pPr>
                 <w:r>
-                  <w:t>Charlemagne</w:t>
-                </w:r>
-                <w:r>
-                  <w:t xml:space="preserve"> </w:t>
-                </w:r>
-              </w:p>
-            </w:tc>
-            <w:tc>
-              <w:tcPr>
-                <w:tcW w:w="2410" w:type="dxa"/>
-                <w:shd w:val="clear" w:color="auto" w:fill="F2F2F2" w:themeFill="background1" w:themeFillShade="F2"/>
-              </w:tcPr>
-              <w:p>
-                <w:pPr>
-                  <w:jc w:val="center"/>
-                </w:pPr>
-                <w:r>
-                  <w:t>01102023PES09</w:t>
-                </w:r>
-              </w:p>
-            </w:tc>
-            <w:tc>
-              <w:tcPr>
-                <w:tcW w:w="1979" w:type="dxa"/>
-                <w:shd w:val="clear" w:color="auto" w:fill="FFFFFF" w:themeFill="background1"/>
-              </w:tcPr>
-              <w:p>
-                <w:r>
-                  <w:t>Formation à JSONL pour exploiter 100% des données OpenFoodFacts</w:t>
-                </w:r>
-              </w:p>
-            </w:tc>
-          </w:tr>
-          <w:tr>
-            <w:tc>
-              <w:tcPr>
-                <w:tcW w:w="845" w:type="dxa"/>
-              </w:tcPr>
-              <w:p>
-                <w:pPr>
-                  <w:jc w:val="center"/>
-                </w:pPr>
-                <w:r>
-                  <w:t>04h</w:t>
-                </w:r>
-                <w:r>
-                  <w:t xml:space="preserve">  </w:t>
-                </w:r>
-              </w:p>
-            </w:tc>
-            <w:tc>
-              <w:tcPr>
-                <w:tcW w:w="585" w:type="dxa"/>
-                <w:shd w:val="clear" w:color="auto" w:fill="F2F2F2" w:themeFill="background1" w:themeFillShade="F2"/>
-              </w:tcPr>
-              <w:p>
-                <w:pPr>
-                  <w:jc w:val="center"/>
-                  <w:rPr>
-                    <w:color w:val="FFC000"/>
-                  </w:rPr>
-                </w:pPr>
-                <w:r>
-                  <w:rPr>
-                    <w:color w:val="FFC000"/>
-                  </w:rPr>
-                  <w:t>EC</w:t>
-                </w:r>
-              </w:p>
-            </w:tc>
-            <w:tc>
-              <w:tcPr>
-                <w:tcW w:w="3243" w:type="dxa"/>
-              </w:tcPr>
-              <w:p>
-                <w:pPr>
-                  <w:jc w:val="center"/>
-                </w:pPr>
-                <w:r>
-                  <w:t>Charlemagne</w:t>
-                </w:r>
-                <w:r>
-                  <w:t xml:space="preserve"> </w:t>
+                  <w:t xml:space="preserve">Charlemagne </w:t>
                 </w:r>
               </w:p>
             </w:tc>
@@ -15483,15 +15241,7 @@
               </w:tcPr>
               <w:p>
                 <w:r>
-                  <w:t xml:space="preserve">Génération de fichiers </w:t>
-                </w:r>
-                <w:proofErr w:type="spellStart"/>
-                <w:r>
-                  <w:t>json</w:t>
-                </w:r>
-                <w:proofErr w:type="spellEnd"/>
-                <w:r>
-                  <w:t xml:space="preserve"> contenant les données.</w:t>
+                  <w:t>Génération de fichiers json contenant les données.</w:t>
                 </w:r>
               </w:p>
             </w:tc>
@@ -15561,15 +15311,7 @@
               </w:tcPr>
               <w:p>
                 <w:r>
-                  <w:t xml:space="preserve">Ajouter les données du fichier </w:t>
-                </w:r>
-                <w:proofErr w:type="spellStart"/>
-                <w:r>
-                  <w:t>json</w:t>
-                </w:r>
-                <w:proofErr w:type="spellEnd"/>
-                <w:r>
-                  <w:t xml:space="preserve"> dans l’application.</w:t>
+                  <w:t>Ajouter les données du fichier json dans l’application.</w:t>
                 </w:r>
               </w:p>
             </w:tc>
@@ -15584,10 +15326,7 @@
                   <w:jc w:val="center"/>
                 </w:pPr>
                 <w:r>
-                  <w:t>03h</w:t>
-                </w:r>
-                <w:r>
-                  <w:t xml:space="preserve"> </w:t>
+                  <w:t xml:space="preserve">03h </w:t>
                 </w:r>
               </w:p>
             </w:tc>
@@ -15656,12 +15395,12 @@
           <w:pPr>
             <w:pStyle w:val="Titre2"/>
           </w:pPr>
-          <w:bookmarkStart w:id="26" w:name="_Toc172020595"/>
+          <w:bookmarkStart w:id="25" w:name="_Toc172020595"/>
           <w:r>
             <w:lastRenderedPageBreak/>
             <w:t>Dates et jalons</w:t>
           </w:r>
-          <w:bookmarkEnd w:id="26"/>
+          <w:bookmarkEnd w:id="25"/>
         </w:p>
         <w:p>
           <w:pPr>
@@ -15718,7 +15457,7 @@
           <w:pPr>
             <w:pStyle w:val="Lgende"/>
           </w:pPr>
-          <w:bookmarkStart w:id="27" w:name="_Toc172020624"/>
+          <w:bookmarkStart w:id="26" w:name="_Toc172020624"/>
           <w:r>
             <w:t xml:space="preserve">Figure </w:t>
           </w:r>
@@ -15743,7 +15482,7 @@
           <w:r>
             <w:t>, dates et jalons des différentes catégories d'actions du projet</w:t>
           </w:r>
-          <w:bookmarkEnd w:id="27"/>
+          <w:bookmarkEnd w:id="26"/>
         </w:p>
         <w:p>
           <w:pPr>
@@ -15752,14 +15491,14 @@
               <w:rFonts w:cs="Calibri"/>
             </w:rPr>
           </w:pPr>
-          <w:bookmarkStart w:id="28" w:name="_Toc172020596"/>
+          <w:bookmarkStart w:id="27" w:name="_Toc172020596"/>
           <w:r>
             <w:rPr>
               <w:rFonts w:cs="Calibri"/>
             </w:rPr>
             <w:t>Les moyens</w:t>
           </w:r>
-          <w:bookmarkEnd w:id="28"/>
+          <w:bookmarkEnd w:id="27"/>
           <w:r>
             <w:rPr>
               <w:rFonts w:cs="Calibri"/>
@@ -15824,20 +15563,20 @@
               <w:rFonts w:cs="Calibri"/>
             </w:rPr>
           </w:pPr>
-          <w:bookmarkStart w:id="29" w:name="_Toc172020597"/>
+          <w:bookmarkStart w:id="28" w:name="_Toc172020597"/>
           <w:r>
             <w:rPr>
               <w:rFonts w:cs="Calibri"/>
             </w:rPr>
             <w:t>Indicateurs de performance</w:t>
           </w:r>
-          <w:bookmarkEnd w:id="29"/>
+          <w:bookmarkEnd w:id="28"/>
         </w:p>
         <w:p>
           <w:pPr>
             <w:pStyle w:val="Titre3"/>
           </w:pPr>
-          <w:bookmarkStart w:id="30" w:name="_Toc172020598"/>
+          <w:bookmarkStart w:id="29" w:name="_Toc172020598"/>
           <w:r>
             <w:t>Utilisation de l'</w:t>
           </w:r>
@@ -15847,7 +15586,7 @@
           <w:r>
             <w:t>pplication</w:t>
           </w:r>
-          <w:bookmarkEnd w:id="30"/>
+          <w:bookmarkEnd w:id="29"/>
         </w:p>
         <w:p>
           <w:pPr>
@@ -15987,7 +15726,7 @@
           <w:pPr>
             <w:pStyle w:val="Titre3"/>
           </w:pPr>
-          <w:bookmarkStart w:id="31" w:name="_Toc172020599"/>
+          <w:bookmarkStart w:id="30" w:name="_Toc172020599"/>
           <w:r>
             <w:t xml:space="preserve">Fonctionnalités de la </w:t>
           </w:r>
@@ -16003,7 +15742,7 @@
           <w:r>
             <w:t>nteractive</w:t>
           </w:r>
-          <w:bookmarkEnd w:id="31"/>
+          <w:bookmarkEnd w:id="30"/>
         </w:p>
         <w:p>
           <w:pPr>
@@ -16125,7 +15864,7 @@
           <w:pPr>
             <w:pStyle w:val="Titre3"/>
           </w:pPr>
-          <w:bookmarkStart w:id="32" w:name="_Toc172020600"/>
+          <w:bookmarkStart w:id="31" w:name="_Toc172020600"/>
           <w:r>
             <w:t xml:space="preserve">Fonctionnalités de </w:t>
           </w:r>
@@ -16141,7 +15880,7 @@
           <w:r>
             <w:t>roduits</w:t>
           </w:r>
-          <w:bookmarkEnd w:id="32"/>
+          <w:bookmarkEnd w:id="31"/>
         </w:p>
         <w:p>
           <w:pPr>
@@ -16417,7 +16156,7 @@
           <w:pPr>
             <w:pStyle w:val="Titre3"/>
           </w:pPr>
-          <w:bookmarkStart w:id="33" w:name="_Toc172020601"/>
+          <w:bookmarkStart w:id="32" w:name="_Toc172020601"/>
           <w:r>
             <w:t xml:space="preserve">Tableaux de </w:t>
           </w:r>
@@ -16433,7 +16172,7 @@
           <w:r>
             <w:t>ersonnalisés</w:t>
           </w:r>
-          <w:bookmarkEnd w:id="33"/>
+          <w:bookmarkEnd w:id="32"/>
         </w:p>
         <w:p>
           <w:pPr>
@@ -16613,7 +16352,7 @@
           <w:pPr>
             <w:pStyle w:val="Titre3"/>
           </w:pPr>
-          <w:bookmarkStart w:id="34" w:name="_Toc172020602"/>
+          <w:bookmarkStart w:id="33" w:name="_Toc172020602"/>
           <w:r>
             <w:t xml:space="preserve">Tableaux de </w:t>
           </w:r>
@@ -16629,7 +16368,7 @@
           <w:r>
             <w:t>lobaux</w:t>
           </w:r>
-          <w:bookmarkEnd w:id="34"/>
+          <w:bookmarkEnd w:id="33"/>
         </w:p>
         <w:p>
           <w:pPr>
@@ -16809,7 +16548,7 @@
           <w:pPr>
             <w:pStyle w:val="Titre3"/>
           </w:pPr>
-          <w:bookmarkStart w:id="35" w:name="_Toc172020603"/>
+          <w:bookmarkStart w:id="34" w:name="_Toc172020603"/>
           <w:r>
             <w:t xml:space="preserve">Mise à </w:t>
           </w:r>
@@ -16831,7 +16570,7 @@
           <w:r>
             <w:t>odèle</w:t>
           </w:r>
-          <w:bookmarkEnd w:id="35"/>
+          <w:bookmarkEnd w:id="34"/>
         </w:p>
         <w:p>
           <w:pPr>
@@ -17011,7 +16750,7 @@
           <w:pPr>
             <w:pStyle w:val="Titre3"/>
           </w:pPr>
-          <w:bookmarkStart w:id="36" w:name="_Toc172020604"/>
+          <w:bookmarkStart w:id="35" w:name="_Toc172020604"/>
           <w:r>
             <w:t xml:space="preserve">Impact </w:t>
           </w:r>
@@ -17033,7 +16772,7 @@
           <w:r>
             <w:t>tilisateurs</w:t>
           </w:r>
-          <w:bookmarkEnd w:id="36"/>
+          <w:bookmarkEnd w:id="35"/>
         </w:p>
         <w:p>
           <w:pPr>
@@ -17323,7 +17062,7 @@
           <w:pPr>
             <w:pStyle w:val="Titre3"/>
           </w:pPr>
-          <w:bookmarkStart w:id="37" w:name="_Toc172020605"/>
+          <w:bookmarkStart w:id="36" w:name="_Toc172020605"/>
           <w:r>
             <w:t xml:space="preserve">Adoption du </w:t>
           </w:r>
@@ -17333,7 +17072,7 @@
           <w:r>
             <w:t>rojet</w:t>
           </w:r>
-          <w:bookmarkEnd w:id="37"/>
+          <w:bookmarkEnd w:id="36"/>
         </w:p>
         <w:p>
           <w:pPr>
@@ -17512,12 +17251,12 @@
           <w:pPr>
             <w:pStyle w:val="Titre2"/>
           </w:pPr>
-          <w:bookmarkStart w:id="38" w:name="_Toc172020606"/>
+          <w:bookmarkStart w:id="37" w:name="_Toc172020606"/>
           <w:r>
             <w:lastRenderedPageBreak/>
             <w:t>Organisation de réunions régulières</w:t>
           </w:r>
-          <w:bookmarkEnd w:id="38"/>
+          <w:bookmarkEnd w:id="37"/>
           <w:r>
             <w:t xml:space="preserve"> </w:t>
           </w:r>
@@ -17531,17 +17270,25 @@
           </w:r>
           <w:r>
             <w:t xml:space="preserve">d’année, si nous avions pu travailler tous les jours de l’année, nous aurions plutôt organisé des réunions chaque matin d’une dizaine de minutes. </w:t>
+          </w:r>
+        </w:p>
+        <w:p>
+          <w:pPr>
+            <w:pStyle w:val="Titre2"/>
+          </w:pPr>
+          <w:r>
+            <w:t xml:space="preserve">Gestion du code </w:t>
           </w:r>
         </w:p>
         <w:p>
           <w:pPr>
             <w:pStyle w:val="Titre1"/>
           </w:pPr>
-          <w:bookmarkStart w:id="39" w:name="_Toc172020607"/>
+          <w:bookmarkStart w:id="38" w:name="_Toc172020607"/>
           <w:r>
             <w:t>Analyse des risques, PCA et PRA</w:t>
           </w:r>
-          <w:bookmarkEnd w:id="39"/>
+          <w:bookmarkEnd w:id="38"/>
         </w:p>
         <w:tbl>
           <w:tblPr>
@@ -18461,11 +18208,11 @@
           <w:pPr>
             <w:pStyle w:val="Titre1"/>
           </w:pPr>
-          <w:bookmarkStart w:id="40" w:name="_Toc172020608"/>
+          <w:bookmarkStart w:id="39" w:name="_Toc172020608"/>
           <w:r>
             <w:t>Estimation des coûts et rentabilité</w:t>
           </w:r>
-          <w:bookmarkEnd w:id="40"/>
+          <w:bookmarkEnd w:id="39"/>
           <w:r>
             <w:t xml:space="preserve"> </w:t>
           </w:r>
@@ -18474,21 +18221,21 @@
           <w:pPr>
             <w:pStyle w:val="Titre2"/>
           </w:pPr>
-          <w:bookmarkStart w:id="41" w:name="_Toc172020609"/>
+          <w:bookmarkStart w:id="40" w:name="_Toc172020609"/>
           <w:r>
             <w:t>Estimation des couts et facturation</w:t>
           </w:r>
-          <w:bookmarkEnd w:id="41"/>
+          <w:bookmarkEnd w:id="40"/>
         </w:p>
         <w:p>
           <w:pPr>
             <w:pStyle w:val="Titre3"/>
           </w:pPr>
-          <w:bookmarkStart w:id="42" w:name="_Toc172020610"/>
+          <w:bookmarkStart w:id="41" w:name="_Toc172020610"/>
           <w:r>
             <w:t>Devis</w:t>
           </w:r>
-          <w:bookmarkEnd w:id="42"/>
+          <w:bookmarkEnd w:id="41"/>
         </w:p>
         <w:p/>
         <w:tbl>
@@ -19326,11 +19073,11 @@
           <w:pPr>
             <w:pStyle w:val="Titre3"/>
           </w:pPr>
-          <w:bookmarkStart w:id="43" w:name="_Toc172020611"/>
+          <w:bookmarkStart w:id="42" w:name="_Toc172020611"/>
           <w:r>
             <w:t>Méthodes de calcul</w:t>
           </w:r>
-          <w:bookmarkEnd w:id="43"/>
+          <w:bookmarkEnd w:id="42"/>
           <w:r>
             <w:t xml:space="preserve"> </w:t>
           </w:r>
@@ -19389,11 +19136,11 @@
           <w:pPr>
             <w:pStyle w:val="Titre2"/>
           </w:pPr>
-          <w:bookmarkStart w:id="44" w:name="_Toc172020612"/>
+          <w:bookmarkStart w:id="43" w:name="_Toc172020612"/>
           <w:r>
             <w:t>Retour sur investissement potentiel</w:t>
           </w:r>
-          <w:bookmarkEnd w:id="44"/>
+          <w:bookmarkEnd w:id="43"/>
           <w:r>
             <w:t xml:space="preserve"> </w:t>
           </w:r>
@@ -19432,7 +19179,7 @@
           <w:pPr>
             <w:pStyle w:val="Titre3"/>
           </w:pPr>
-          <w:bookmarkStart w:id="45" w:name="_Toc172020613"/>
+          <w:bookmarkStart w:id="44" w:name="_Toc172020613"/>
           <w:r>
             <w:rPr>
               <w:rStyle w:val="lev"/>
@@ -19457,7 +19204,7 @@
             </w:rPr>
             <w:t>eb et API</w:t>
           </w:r>
-          <w:bookmarkEnd w:id="45"/>
+          <w:bookmarkEnd w:id="44"/>
         </w:p>
         <w:p>
           <w:pPr>
@@ -19508,7 +19255,7 @@
           <w:pPr>
             <w:pStyle w:val="Titre3"/>
           </w:pPr>
-          <w:bookmarkStart w:id="46" w:name="_Toc172020614"/>
+          <w:bookmarkStart w:id="45" w:name="_Toc172020614"/>
           <w:r>
             <w:rPr>
               <w:rStyle w:val="lev"/>
@@ -19533,7 +19280,7 @@
             </w:rPr>
             <w:t>onnées</w:t>
           </w:r>
-          <w:bookmarkEnd w:id="46"/>
+          <w:bookmarkEnd w:id="45"/>
         </w:p>
         <w:p>
           <w:pPr>
@@ -19578,7 +19325,7 @@
           <w:pPr>
             <w:pStyle w:val="Titre3"/>
           </w:pPr>
-          <w:bookmarkStart w:id="47" w:name="_Toc172020615"/>
+          <w:bookmarkStart w:id="46" w:name="_Toc172020615"/>
           <w:r>
             <w:rPr>
               <w:rStyle w:val="lev"/>
@@ -19587,7 +19334,7 @@
             </w:rPr>
             <w:t>Stockage</w:t>
           </w:r>
-          <w:bookmarkEnd w:id="47"/>
+          <w:bookmarkEnd w:id="46"/>
         </w:p>
         <w:p>
           <w:pPr>
@@ -19636,7 +19383,7 @@
           <w:pPr>
             <w:pStyle w:val="Titre3"/>
           </w:pPr>
-          <w:bookmarkStart w:id="48" w:name="_Toc172020616"/>
+          <w:bookmarkStart w:id="47" w:name="_Toc172020616"/>
           <w:r>
             <w:rPr>
               <w:rStyle w:val="lev"/>
@@ -19661,7 +19408,7 @@
             </w:rPr>
             <w:t>onnées</w:t>
           </w:r>
-          <w:bookmarkEnd w:id="48"/>
+          <w:bookmarkEnd w:id="47"/>
         </w:p>
         <w:p>
           <w:pPr>
@@ -19704,7 +19451,7 @@
           <w:pPr>
             <w:pStyle w:val="Titre3"/>
           </w:pPr>
-          <w:bookmarkStart w:id="49" w:name="_Toc172020617"/>
+          <w:bookmarkStart w:id="48" w:name="_Toc172020617"/>
           <w:r>
             <w:rPr>
               <w:rStyle w:val="lev"/>
@@ -19729,14 +19476,28 @@
             </w:rPr>
             <w:t>dditionnels</w:t>
           </w:r>
-          <w:bookmarkEnd w:id="49"/>
+          <w:bookmarkEnd w:id="48"/>
         </w:p>
         <w:p>
+          <w:pPr>
+            <w:pStyle w:val="Paragraphedeliste"/>
+            <w:numPr>
+              <w:ilvl w:val="0"/>
+              <w:numId w:val="105"/>
+            </w:numPr>
+          </w:pPr>
           <w:r>
             <w:t>AWS Lambda pour les tâches de machine learning.</w:t>
           </w:r>
         </w:p>
         <w:p>
+          <w:pPr>
+            <w:pStyle w:val="Paragraphedeliste"/>
+            <w:numPr>
+              <w:ilvl w:val="0"/>
+              <w:numId w:val="105"/>
+            </w:numPr>
+          </w:pPr>
           <w:r>
             <w:t>Supposons 50</w:t>
           </w:r>
@@ -19833,12 +19594,12 @@
       <w:pPr>
         <w:pStyle w:val="Titre1"/>
       </w:pPr>
-      <w:bookmarkStart w:id="50" w:name="_Toc172020618"/>
+      <w:bookmarkStart w:id="49" w:name="_Toc172020618"/>
       <w:r>
         <w:lastRenderedPageBreak/>
         <w:t>Annexes</w:t>
       </w:r>
-      <w:bookmarkEnd w:id="50"/>
+      <w:bookmarkEnd w:id="49"/>
     </w:p>
     <w:p>
       <w:pPr>
@@ -19847,14 +19608,14 @@
           <w:rFonts w:cs="Calibri"/>
         </w:rPr>
       </w:pPr>
-      <w:bookmarkStart w:id="51" w:name="_Toc172020619"/>
+      <w:bookmarkStart w:id="50" w:name="_Toc172020619"/>
       <w:r>
         <w:rPr>
           <w:rFonts w:cs="Calibri"/>
         </w:rPr>
         <w:t>Glossaire</w:t>
       </w:r>
-      <w:bookmarkEnd w:id="51"/>
+      <w:bookmarkEnd w:id="50"/>
     </w:p>
     <w:tbl>
       <w:tblPr>
@@ -20100,7 +19861,7 @@
           <w:rFonts w:cs="Calibri"/>
         </w:rPr>
       </w:pPr>
-      <w:bookmarkStart w:id="52" w:name="_Toc172020620"/>
+      <w:bookmarkStart w:id="51" w:name="_Toc172020620"/>
       <w:r>
         <w:rPr>
           <w:rFonts w:cs="Calibri"/>
@@ -20113,7 +19874,7 @@
         </w:rPr>
         <w:t xml:space="preserve"> et références</w:t>
       </w:r>
-      <w:bookmarkEnd w:id="52"/>
+      <w:bookmarkEnd w:id="51"/>
     </w:p>
     <w:tbl>
       <w:tblPr>
@@ -20527,11 +20288,11 @@
       <w:pPr>
         <w:pStyle w:val="Titre2"/>
       </w:pPr>
-      <w:bookmarkStart w:id="53" w:name="_Toc172020621"/>
+      <w:bookmarkStart w:id="52" w:name="_Toc172020621"/>
       <w:r>
         <w:t>Diffusion du document</w:t>
       </w:r>
-      <w:bookmarkEnd w:id="53"/>
+      <w:bookmarkEnd w:id="52"/>
     </w:p>
     <w:tbl>
       <w:tblPr>
@@ -20814,11 +20575,11 @@
       <w:pPr>
         <w:pStyle w:val="Titre2"/>
       </w:pPr>
-      <w:bookmarkStart w:id="54" w:name="_Toc172020622"/>
+      <w:bookmarkStart w:id="53" w:name="_Toc172020622"/>
       <w:r>
         <w:t>Historique des modifications</w:t>
       </w:r>
-      <w:bookmarkEnd w:id="54"/>
+      <w:bookmarkEnd w:id="53"/>
     </w:p>
     <w:tbl>
       <w:tblPr>
@@ -22937,6 +22698,119 @@
     </w:lvl>
   </w:abstractNum>
   <w:abstractNum w:abstractNumId="6" w15:restartNumberingAfterBreak="0">
+    <w:nsid w:val="0D082EE6"/>
+    <w:multiLevelType w:val="hybridMultilevel"/>
+    <w:tmpl w:val="ED5EC430"/>
+    <w:lvl w:ilvl="0" w:tplc="040C0001">
+      <w:start w:val="1"/>
+      <w:numFmt w:val="bullet"/>
+      <w:lvlText w:val=""/>
+      <w:lvlJc w:val="left"/>
+      <w:pPr>
+        <w:ind w:left="720" w:hanging="360"/>
+      </w:pPr>
+      <w:rPr>
+        <w:rFonts w:ascii="Symbol" w:hAnsi="Symbol" w:hint="default"/>
+      </w:rPr>
+    </w:lvl>
+    <w:lvl w:ilvl="1" w:tplc="040C0003" w:tentative="1">
+      <w:start w:val="1"/>
+      <w:numFmt w:val="bullet"/>
+      <w:lvlText w:val="o"/>
+      <w:lvlJc w:val="left"/>
+      <w:pPr>
+        <w:ind w:left="1440" w:hanging="360"/>
+      </w:pPr>
+      <w:rPr>
+        <w:rFonts w:ascii="Courier New" w:hAnsi="Courier New" w:cs="Courier New" w:hint="default"/>
+      </w:rPr>
+    </w:lvl>
+    <w:lvl w:ilvl="2" w:tplc="040C0005" w:tentative="1">
+      <w:start w:val="1"/>
+      <w:numFmt w:val="bullet"/>
+      <w:lvlText w:val=""/>
+      <w:lvlJc w:val="left"/>
+      <w:pPr>
+        <w:ind w:left="2160" w:hanging="360"/>
+      </w:pPr>
+      <w:rPr>
+        <w:rFonts w:ascii="Wingdings" w:hAnsi="Wingdings" w:hint="default"/>
+      </w:rPr>
+    </w:lvl>
+    <w:lvl w:ilvl="3" w:tplc="040C0001" w:tentative="1">
+      <w:start w:val="1"/>
+      <w:numFmt w:val="bullet"/>
+      <w:lvlText w:val=""/>
+      <w:lvlJc w:val="left"/>
+      <w:pPr>
+        <w:ind w:left="2880" w:hanging="360"/>
+      </w:pPr>
+      <w:rPr>
+        <w:rFonts w:ascii="Symbol" w:hAnsi="Symbol" w:hint="default"/>
+      </w:rPr>
+    </w:lvl>
+    <w:lvl w:ilvl="4" w:tplc="040C0003" w:tentative="1">
+      <w:start w:val="1"/>
+      <w:numFmt w:val="bullet"/>
+      <w:lvlText w:val="o"/>
+      <w:lvlJc w:val="left"/>
+      <w:pPr>
+        <w:ind w:left="3600" w:hanging="360"/>
+      </w:pPr>
+      <w:rPr>
+        <w:rFonts w:ascii="Courier New" w:hAnsi="Courier New" w:cs="Courier New" w:hint="default"/>
+      </w:rPr>
+    </w:lvl>
+    <w:lvl w:ilvl="5" w:tplc="040C0005" w:tentative="1">
+      <w:start w:val="1"/>
+      <w:numFmt w:val="bullet"/>
+      <w:lvlText w:val=""/>
+      <w:lvlJc w:val="left"/>
+      <w:pPr>
+        <w:ind w:left="4320" w:hanging="360"/>
+      </w:pPr>
+      <w:rPr>
+        <w:rFonts w:ascii="Wingdings" w:hAnsi="Wingdings" w:hint="default"/>
+      </w:rPr>
+    </w:lvl>
+    <w:lvl w:ilvl="6" w:tplc="040C0001" w:tentative="1">
+      <w:start w:val="1"/>
+      <w:numFmt w:val="bullet"/>
+      <w:lvlText w:val=""/>
+      <w:lvlJc w:val="left"/>
+      <w:pPr>
+        <w:ind w:left="5040" w:hanging="360"/>
+      </w:pPr>
+      <w:rPr>
+        <w:rFonts w:ascii="Symbol" w:hAnsi="Symbol" w:hint="default"/>
+      </w:rPr>
+    </w:lvl>
+    <w:lvl w:ilvl="7" w:tplc="040C0003" w:tentative="1">
+      <w:start w:val="1"/>
+      <w:numFmt w:val="bullet"/>
+      <w:lvlText w:val="o"/>
+      <w:lvlJc w:val="left"/>
+      <w:pPr>
+        <w:ind w:left="5760" w:hanging="360"/>
+      </w:pPr>
+      <w:rPr>
+        <w:rFonts w:ascii="Courier New" w:hAnsi="Courier New" w:cs="Courier New" w:hint="default"/>
+      </w:rPr>
+    </w:lvl>
+    <w:lvl w:ilvl="8" w:tplc="040C0005" w:tentative="1">
+      <w:start w:val="1"/>
+      <w:numFmt w:val="bullet"/>
+      <w:lvlText w:val=""/>
+      <w:lvlJc w:val="left"/>
+      <w:pPr>
+        <w:ind w:left="6480" w:hanging="360"/>
+      </w:pPr>
+      <w:rPr>
+        <w:rFonts w:ascii="Wingdings" w:hAnsi="Wingdings" w:hint="default"/>
+      </w:rPr>
+    </w:lvl>
+  </w:abstractNum>
+  <w:abstractNum w:abstractNumId="7" w15:restartNumberingAfterBreak="0">
     <w:nsid w:val="0DE95BA2"/>
     <w:multiLevelType w:val="multilevel"/>
     <w:tmpl w:val="3CCEF572"/>
@@ -23053,7 +22927,7 @@
       </w:pPr>
     </w:lvl>
   </w:abstractNum>
-  <w:abstractNum w:abstractNumId="7" w15:restartNumberingAfterBreak="0">
+  <w:abstractNum w:abstractNumId="8" w15:restartNumberingAfterBreak="0">
     <w:nsid w:val="0EF6335B"/>
     <w:multiLevelType w:val="hybridMultilevel"/>
     <w:tmpl w:val="F0963A9A"/>
@@ -23166,7 +23040,7 @@
       </w:rPr>
     </w:lvl>
   </w:abstractNum>
-  <w:abstractNum w:abstractNumId="8" w15:restartNumberingAfterBreak="0">
+  <w:abstractNum w:abstractNumId="9" w15:restartNumberingAfterBreak="0">
     <w:nsid w:val="0F031176"/>
     <w:multiLevelType w:val="multilevel"/>
     <w:tmpl w:val="19B82450"/>
@@ -23283,7 +23157,7 @@
       </w:pPr>
     </w:lvl>
   </w:abstractNum>
-  <w:abstractNum w:abstractNumId="9" w15:restartNumberingAfterBreak="0">
+  <w:abstractNum w:abstractNumId="10" w15:restartNumberingAfterBreak="0">
     <w:nsid w:val="106C3FBB"/>
     <w:multiLevelType w:val="hybridMultilevel"/>
     <w:tmpl w:val="6720D2D6"/>
@@ -23396,7 +23270,7 @@
       </w:rPr>
     </w:lvl>
   </w:abstractNum>
-  <w:abstractNum w:abstractNumId="10" w15:restartNumberingAfterBreak="0">
+  <w:abstractNum w:abstractNumId="11" w15:restartNumberingAfterBreak="0">
     <w:nsid w:val="1087474D"/>
     <w:multiLevelType w:val="multilevel"/>
     <w:tmpl w:val="5614A4F6"/>
@@ -23513,7 +23387,7 @@
       </w:pPr>
     </w:lvl>
   </w:abstractNum>
-  <w:abstractNum w:abstractNumId="11" w15:restartNumberingAfterBreak="0">
+  <w:abstractNum w:abstractNumId="12" w15:restartNumberingAfterBreak="0">
     <w:nsid w:val="10886FAA"/>
     <w:multiLevelType w:val="multilevel"/>
     <w:tmpl w:val="58F4EEE2"/>
@@ -23626,7 +23500,7 @@
       </w:pPr>
     </w:lvl>
   </w:abstractNum>
-  <w:abstractNum w:abstractNumId="12" w15:restartNumberingAfterBreak="0">
+  <w:abstractNum w:abstractNumId="13" w15:restartNumberingAfterBreak="0">
     <w:nsid w:val="10D27162"/>
     <w:multiLevelType w:val="multilevel"/>
     <w:tmpl w:val="1BD89110"/>
@@ -23739,7 +23613,7 @@
       </w:pPr>
     </w:lvl>
   </w:abstractNum>
-  <w:abstractNum w:abstractNumId="13" w15:restartNumberingAfterBreak="0">
+  <w:abstractNum w:abstractNumId="14" w15:restartNumberingAfterBreak="0">
     <w:nsid w:val="11FB0AAD"/>
     <w:multiLevelType w:val="hybridMultilevel"/>
     <w:tmpl w:val="76D43214"/>
@@ -23852,7 +23726,7 @@
       </w:rPr>
     </w:lvl>
   </w:abstractNum>
-  <w:abstractNum w:abstractNumId="14" w15:restartNumberingAfterBreak="0">
+  <w:abstractNum w:abstractNumId="15" w15:restartNumberingAfterBreak="0">
     <w:nsid w:val="120C1C49"/>
     <w:multiLevelType w:val="multilevel"/>
     <w:tmpl w:val="C8784938"/>
@@ -23969,7 +23843,7 @@
       </w:pPr>
     </w:lvl>
   </w:abstractNum>
-  <w:abstractNum w:abstractNumId="15" w15:restartNumberingAfterBreak="0">
+  <w:abstractNum w:abstractNumId="16" w15:restartNumberingAfterBreak="0">
     <w:nsid w:val="12253DB1"/>
     <w:multiLevelType w:val="multilevel"/>
     <w:tmpl w:val="EEB4018E"/>
@@ -24086,7 +23960,7 @@
       </w:pPr>
     </w:lvl>
   </w:abstractNum>
-  <w:abstractNum w:abstractNumId="16" w15:restartNumberingAfterBreak="0">
+  <w:abstractNum w:abstractNumId="17" w15:restartNumberingAfterBreak="0">
     <w:nsid w:val="13FB4394"/>
     <w:multiLevelType w:val="multilevel"/>
     <w:tmpl w:val="6ECA991C"/>
@@ -24203,7 +24077,7 @@
       </w:pPr>
     </w:lvl>
   </w:abstractNum>
-  <w:abstractNum w:abstractNumId="17" w15:restartNumberingAfterBreak="0">
+  <w:abstractNum w:abstractNumId="18" w15:restartNumberingAfterBreak="0">
     <w:nsid w:val="16211D0C"/>
     <w:multiLevelType w:val="multilevel"/>
     <w:tmpl w:val="15360940"/>
@@ -24352,7 +24226,7 @@
       </w:rPr>
     </w:lvl>
   </w:abstractNum>
-  <w:abstractNum w:abstractNumId="18" w15:restartNumberingAfterBreak="0">
+  <w:abstractNum w:abstractNumId="19" w15:restartNumberingAfterBreak="0">
     <w:nsid w:val="1B76237C"/>
     <w:multiLevelType w:val="multilevel"/>
     <w:tmpl w:val="F9B8C948"/>
@@ -24469,7 +24343,7 @@
       </w:pPr>
     </w:lvl>
   </w:abstractNum>
-  <w:abstractNum w:abstractNumId="19" w15:restartNumberingAfterBreak="0">
+  <w:abstractNum w:abstractNumId="20" w15:restartNumberingAfterBreak="0">
     <w:nsid w:val="1B7D3479"/>
     <w:multiLevelType w:val="hybridMultilevel"/>
     <w:tmpl w:val="A9022E7A"/>
@@ -24582,7 +24456,7 @@
       </w:rPr>
     </w:lvl>
   </w:abstractNum>
-  <w:abstractNum w:abstractNumId="20" w15:restartNumberingAfterBreak="0">
+  <w:abstractNum w:abstractNumId="21" w15:restartNumberingAfterBreak="0">
     <w:nsid w:val="1F3C704B"/>
     <w:multiLevelType w:val="multilevel"/>
     <w:tmpl w:val="66DA4A6E"/>
@@ -24699,7 +24573,7 @@
       </w:pPr>
     </w:lvl>
   </w:abstractNum>
-  <w:abstractNum w:abstractNumId="21" w15:restartNumberingAfterBreak="0">
+  <w:abstractNum w:abstractNumId="22" w15:restartNumberingAfterBreak="0">
     <w:nsid w:val="1F8016AE"/>
     <w:multiLevelType w:val="hybridMultilevel"/>
     <w:tmpl w:val="6A8C058C"/>
@@ -24812,7 +24686,7 @@
       </w:rPr>
     </w:lvl>
   </w:abstractNum>
-  <w:abstractNum w:abstractNumId="22" w15:restartNumberingAfterBreak="0">
+  <w:abstractNum w:abstractNumId="23" w15:restartNumberingAfterBreak="0">
     <w:nsid w:val="20947BEC"/>
     <w:multiLevelType w:val="multilevel"/>
     <w:tmpl w:val="AB488F00"/>
@@ -24929,7 +24803,7 @@
       </w:pPr>
     </w:lvl>
   </w:abstractNum>
-  <w:abstractNum w:abstractNumId="23" w15:restartNumberingAfterBreak="0">
+  <w:abstractNum w:abstractNumId="24" w15:restartNumberingAfterBreak="0">
     <w:nsid w:val="221C3174"/>
     <w:multiLevelType w:val="hybridMultilevel"/>
     <w:tmpl w:val="F77CDC94"/>
@@ -25042,7 +24916,7 @@
       </w:rPr>
     </w:lvl>
   </w:abstractNum>
-  <w:abstractNum w:abstractNumId="24" w15:restartNumberingAfterBreak="0">
+  <w:abstractNum w:abstractNumId="25" w15:restartNumberingAfterBreak="0">
     <w:nsid w:val="22E867B7"/>
     <w:multiLevelType w:val="hybridMultilevel"/>
     <w:tmpl w:val="09404516"/>
@@ -25155,7 +25029,7 @@
       </w:rPr>
     </w:lvl>
   </w:abstractNum>
-  <w:abstractNum w:abstractNumId="25" w15:restartNumberingAfterBreak="0">
+  <w:abstractNum w:abstractNumId="26" w15:restartNumberingAfterBreak="0">
     <w:nsid w:val="25415857"/>
     <w:multiLevelType w:val="multilevel"/>
     <w:tmpl w:val="9F9A4662"/>
@@ -25304,7 +25178,7 @@
       </w:rPr>
     </w:lvl>
   </w:abstractNum>
-  <w:abstractNum w:abstractNumId="26" w15:restartNumberingAfterBreak="0">
+  <w:abstractNum w:abstractNumId="27" w15:restartNumberingAfterBreak="0">
     <w:nsid w:val="2B115E86"/>
     <w:multiLevelType w:val="multilevel"/>
     <w:tmpl w:val="E6A28E94"/>
@@ -25453,7 +25327,7 @@
       </w:rPr>
     </w:lvl>
   </w:abstractNum>
-  <w:abstractNum w:abstractNumId="27" w15:restartNumberingAfterBreak="0">
+  <w:abstractNum w:abstractNumId="28" w15:restartNumberingAfterBreak="0">
     <w:nsid w:val="2E704985"/>
     <w:multiLevelType w:val="hybridMultilevel"/>
     <w:tmpl w:val="88DCFA30"/>
@@ -25566,7 +25440,7 @@
       </w:rPr>
     </w:lvl>
   </w:abstractNum>
-  <w:abstractNum w:abstractNumId="28" w15:restartNumberingAfterBreak="0">
+  <w:abstractNum w:abstractNumId="29" w15:restartNumberingAfterBreak="0">
     <w:nsid w:val="2FB023B5"/>
     <w:multiLevelType w:val="multilevel"/>
     <w:tmpl w:val="2D300766"/>
@@ -25679,7 +25553,7 @@
       </w:pPr>
     </w:lvl>
   </w:abstractNum>
-  <w:abstractNum w:abstractNumId="29" w15:restartNumberingAfterBreak="0">
+  <w:abstractNum w:abstractNumId="30" w15:restartNumberingAfterBreak="0">
     <w:nsid w:val="321914A9"/>
     <w:multiLevelType w:val="multilevel"/>
     <w:tmpl w:val="A3989572"/>
@@ -25792,7 +25666,7 @@
       </w:pPr>
     </w:lvl>
   </w:abstractNum>
-  <w:abstractNum w:abstractNumId="30" w15:restartNumberingAfterBreak="0">
+  <w:abstractNum w:abstractNumId="31" w15:restartNumberingAfterBreak="0">
     <w:nsid w:val="329B1E13"/>
     <w:multiLevelType w:val="hybridMultilevel"/>
     <w:tmpl w:val="F45AAFEE"/>
@@ -25905,7 +25779,7 @@
       </w:rPr>
     </w:lvl>
   </w:abstractNum>
-  <w:abstractNum w:abstractNumId="31" w15:restartNumberingAfterBreak="0">
+  <w:abstractNum w:abstractNumId="32" w15:restartNumberingAfterBreak="0">
     <w:nsid w:val="34D87769"/>
     <w:multiLevelType w:val="multilevel"/>
     <w:tmpl w:val="A8BCB63E"/>
@@ -26054,7 +25928,7 @@
       </w:rPr>
     </w:lvl>
   </w:abstractNum>
-  <w:abstractNum w:abstractNumId="32" w15:restartNumberingAfterBreak="0">
+  <w:abstractNum w:abstractNumId="33" w15:restartNumberingAfterBreak="0">
     <w:nsid w:val="37BD0E35"/>
     <w:multiLevelType w:val="hybridMultilevel"/>
     <w:tmpl w:val="79FA11CA"/>
@@ -26167,7 +26041,7 @@
       </w:rPr>
     </w:lvl>
   </w:abstractNum>
-  <w:abstractNum w:abstractNumId="33" w15:restartNumberingAfterBreak="0">
+  <w:abstractNum w:abstractNumId="34" w15:restartNumberingAfterBreak="0">
     <w:nsid w:val="37EA507B"/>
     <w:multiLevelType w:val="multilevel"/>
     <w:tmpl w:val="6B3C61D6"/>
@@ -26284,7 +26158,7 @@
       </w:pPr>
     </w:lvl>
   </w:abstractNum>
-  <w:abstractNum w:abstractNumId="34" w15:restartNumberingAfterBreak="0">
+  <w:abstractNum w:abstractNumId="35" w15:restartNumberingAfterBreak="0">
     <w:nsid w:val="38844D49"/>
     <w:multiLevelType w:val="multilevel"/>
     <w:tmpl w:val="7F1A7C02"/>
@@ -26397,7 +26271,7 @@
       </w:pPr>
     </w:lvl>
   </w:abstractNum>
-  <w:abstractNum w:abstractNumId="35" w15:restartNumberingAfterBreak="0">
+  <w:abstractNum w:abstractNumId="36" w15:restartNumberingAfterBreak="0">
     <w:nsid w:val="3A533799"/>
     <w:multiLevelType w:val="multilevel"/>
     <w:tmpl w:val="49D874D6"/>
@@ -26514,7 +26388,7 @@
       </w:pPr>
     </w:lvl>
   </w:abstractNum>
-  <w:abstractNum w:abstractNumId="36" w15:restartNumberingAfterBreak="0">
+  <w:abstractNum w:abstractNumId="37" w15:restartNumberingAfterBreak="0">
     <w:nsid w:val="3A657812"/>
     <w:multiLevelType w:val="multilevel"/>
     <w:tmpl w:val="37DC5862"/>
@@ -26631,7 +26505,7 @@
       </w:pPr>
     </w:lvl>
   </w:abstractNum>
-  <w:abstractNum w:abstractNumId="37" w15:restartNumberingAfterBreak="0">
+  <w:abstractNum w:abstractNumId="38" w15:restartNumberingAfterBreak="0">
     <w:nsid w:val="3AAD2DFE"/>
     <w:multiLevelType w:val="hybridMultilevel"/>
     <w:tmpl w:val="6896D37A"/>
@@ -26744,7 +26618,7 @@
       </w:rPr>
     </w:lvl>
   </w:abstractNum>
-  <w:abstractNum w:abstractNumId="38" w15:restartNumberingAfterBreak="0">
+  <w:abstractNum w:abstractNumId="39" w15:restartNumberingAfterBreak="0">
     <w:nsid w:val="3B531650"/>
     <w:multiLevelType w:val="hybridMultilevel"/>
     <w:tmpl w:val="70A86E20"/>
@@ -26857,7 +26731,7 @@
       </w:rPr>
     </w:lvl>
   </w:abstractNum>
-  <w:abstractNum w:abstractNumId="39" w15:restartNumberingAfterBreak="0">
+  <w:abstractNum w:abstractNumId="40" w15:restartNumberingAfterBreak="0">
     <w:nsid w:val="3B600037"/>
     <w:multiLevelType w:val="multilevel"/>
     <w:tmpl w:val="C8BC880C"/>
@@ -27006,7 +26880,7 @@
       </w:rPr>
     </w:lvl>
   </w:abstractNum>
-  <w:abstractNum w:abstractNumId="40" w15:restartNumberingAfterBreak="0">
+  <w:abstractNum w:abstractNumId="41" w15:restartNumberingAfterBreak="0">
     <w:nsid w:val="3F764321"/>
     <w:multiLevelType w:val="hybridMultilevel"/>
     <w:tmpl w:val="23747946"/>
@@ -27119,7 +26993,7 @@
       </w:rPr>
     </w:lvl>
   </w:abstractNum>
-  <w:abstractNum w:abstractNumId="41" w15:restartNumberingAfterBreak="0">
+  <w:abstractNum w:abstractNumId="42" w15:restartNumberingAfterBreak="0">
     <w:nsid w:val="41E94FFC"/>
     <w:multiLevelType w:val="multilevel"/>
     <w:tmpl w:val="8548C1C4"/>
@@ -27268,7 +27142,7 @@
       </w:rPr>
     </w:lvl>
   </w:abstractNum>
-  <w:abstractNum w:abstractNumId="42" w15:restartNumberingAfterBreak="0">
+  <w:abstractNum w:abstractNumId="43" w15:restartNumberingAfterBreak="0">
     <w:nsid w:val="423954B8"/>
     <w:multiLevelType w:val="hybridMultilevel"/>
     <w:tmpl w:val="A7C84638"/>
@@ -27381,7 +27255,7 @@
       </w:rPr>
     </w:lvl>
   </w:abstractNum>
-  <w:abstractNum w:abstractNumId="43" w15:restartNumberingAfterBreak="0">
+  <w:abstractNum w:abstractNumId="44" w15:restartNumberingAfterBreak="0">
     <w:nsid w:val="433C1BD6"/>
     <w:multiLevelType w:val="hybridMultilevel"/>
     <w:tmpl w:val="1B561852"/>
@@ -27494,7 +27368,7 @@
       </w:rPr>
     </w:lvl>
   </w:abstractNum>
-  <w:abstractNum w:abstractNumId="44" w15:restartNumberingAfterBreak="0">
+  <w:abstractNum w:abstractNumId="45" w15:restartNumberingAfterBreak="0">
     <w:nsid w:val="439E4E3A"/>
     <w:multiLevelType w:val="hybridMultilevel"/>
     <w:tmpl w:val="91E2ED1A"/>
@@ -27607,7 +27481,7 @@
       </w:rPr>
     </w:lvl>
   </w:abstractNum>
-  <w:abstractNum w:abstractNumId="45" w15:restartNumberingAfterBreak="0">
+  <w:abstractNum w:abstractNumId="46" w15:restartNumberingAfterBreak="0">
     <w:nsid w:val="447A50ED"/>
     <w:multiLevelType w:val="multilevel"/>
     <w:tmpl w:val="AE4E7C2C"/>
@@ -27756,7 +27630,7 @@
       </w:rPr>
     </w:lvl>
   </w:abstractNum>
-  <w:abstractNum w:abstractNumId="46" w15:restartNumberingAfterBreak="0">
+  <w:abstractNum w:abstractNumId="47" w15:restartNumberingAfterBreak="0">
     <w:nsid w:val="44AC4C33"/>
     <w:multiLevelType w:val="hybridMultilevel"/>
     <w:tmpl w:val="25FCA758"/>
@@ -27869,7 +27743,7 @@
       </w:rPr>
     </w:lvl>
   </w:abstractNum>
-  <w:abstractNum w:abstractNumId="47" w15:restartNumberingAfterBreak="0">
+  <w:abstractNum w:abstractNumId="48" w15:restartNumberingAfterBreak="0">
     <w:nsid w:val="4737582D"/>
     <w:multiLevelType w:val="multilevel"/>
     <w:tmpl w:val="F3BAC058"/>
@@ -27988,7 +27862,7 @@
       </w:rPr>
     </w:lvl>
   </w:abstractNum>
-  <w:abstractNum w:abstractNumId="48" w15:restartNumberingAfterBreak="0">
+  <w:abstractNum w:abstractNumId="49" w15:restartNumberingAfterBreak="0">
     <w:nsid w:val="47664BBD"/>
     <w:multiLevelType w:val="multilevel"/>
     <w:tmpl w:val="C24A23AA"/>
@@ -28105,7 +27979,7 @@
       </w:pPr>
     </w:lvl>
   </w:abstractNum>
-  <w:abstractNum w:abstractNumId="49" w15:restartNumberingAfterBreak="0">
+  <w:abstractNum w:abstractNumId="50" w15:restartNumberingAfterBreak="0">
     <w:nsid w:val="47B36C9F"/>
     <w:multiLevelType w:val="hybridMultilevel"/>
     <w:tmpl w:val="C40A3FB8"/>
@@ -28218,7 +28092,7 @@
       </w:rPr>
     </w:lvl>
   </w:abstractNum>
-  <w:abstractNum w:abstractNumId="50" w15:restartNumberingAfterBreak="0">
+  <w:abstractNum w:abstractNumId="51" w15:restartNumberingAfterBreak="0">
     <w:nsid w:val="4801006B"/>
     <w:multiLevelType w:val="hybridMultilevel"/>
     <w:tmpl w:val="942602F8"/>
@@ -28331,7 +28205,7 @@
       </w:rPr>
     </w:lvl>
   </w:abstractNum>
-  <w:abstractNum w:abstractNumId="51" w15:restartNumberingAfterBreak="0">
+  <w:abstractNum w:abstractNumId="52" w15:restartNumberingAfterBreak="0">
     <w:nsid w:val="48483D5C"/>
     <w:multiLevelType w:val="multilevel"/>
     <w:tmpl w:val="7FE883F8"/>
@@ -28448,7 +28322,7 @@
       </w:pPr>
     </w:lvl>
   </w:abstractNum>
-  <w:abstractNum w:abstractNumId="52" w15:restartNumberingAfterBreak="0">
+  <w:abstractNum w:abstractNumId="53" w15:restartNumberingAfterBreak="0">
     <w:nsid w:val="484A116E"/>
     <w:multiLevelType w:val="multilevel"/>
     <w:tmpl w:val="B5365BE2"/>
@@ -28565,7 +28439,7 @@
       </w:pPr>
     </w:lvl>
   </w:abstractNum>
-  <w:abstractNum w:abstractNumId="53" w15:restartNumberingAfterBreak="0">
+  <w:abstractNum w:abstractNumId="54" w15:restartNumberingAfterBreak="0">
     <w:nsid w:val="48547DA8"/>
     <w:multiLevelType w:val="multilevel"/>
     <w:tmpl w:val="E2684FEA"/>
@@ -28682,7 +28556,7 @@
       </w:pPr>
     </w:lvl>
   </w:abstractNum>
-  <w:abstractNum w:abstractNumId="54" w15:restartNumberingAfterBreak="0">
+  <w:abstractNum w:abstractNumId="55" w15:restartNumberingAfterBreak="0">
     <w:nsid w:val="493D714C"/>
     <w:multiLevelType w:val="hybridMultilevel"/>
     <w:tmpl w:val="725223A4"/>
@@ -28795,7 +28669,7 @@
       </w:rPr>
     </w:lvl>
   </w:abstractNum>
-  <w:abstractNum w:abstractNumId="55" w15:restartNumberingAfterBreak="0">
+  <w:abstractNum w:abstractNumId="56" w15:restartNumberingAfterBreak="0">
     <w:nsid w:val="49B90FAB"/>
     <w:multiLevelType w:val="multilevel"/>
     <w:tmpl w:val="AC167566"/>
@@ -28944,7 +28818,7 @@
       </w:rPr>
     </w:lvl>
   </w:abstractNum>
-  <w:abstractNum w:abstractNumId="56" w15:restartNumberingAfterBreak="0">
+  <w:abstractNum w:abstractNumId="57" w15:restartNumberingAfterBreak="0">
     <w:nsid w:val="4F287110"/>
     <w:multiLevelType w:val="hybridMultilevel"/>
     <w:tmpl w:val="8BD2A210"/>
@@ -29057,7 +28931,7 @@
       </w:rPr>
     </w:lvl>
   </w:abstractNum>
-  <w:abstractNum w:abstractNumId="57" w15:restartNumberingAfterBreak="0">
+  <w:abstractNum w:abstractNumId="58" w15:restartNumberingAfterBreak="0">
     <w:nsid w:val="4FD56190"/>
     <w:multiLevelType w:val="multilevel"/>
     <w:tmpl w:val="4FE464F6"/>
@@ -29174,7 +29048,7 @@
       </w:pPr>
     </w:lvl>
   </w:abstractNum>
-  <w:abstractNum w:abstractNumId="58" w15:restartNumberingAfterBreak="0">
+  <w:abstractNum w:abstractNumId="59" w15:restartNumberingAfterBreak="0">
     <w:nsid w:val="516B2FB4"/>
     <w:multiLevelType w:val="multilevel"/>
     <w:tmpl w:val="962CAF20"/>
@@ -29323,7 +29197,7 @@
       </w:rPr>
     </w:lvl>
   </w:abstractNum>
-  <w:abstractNum w:abstractNumId="59" w15:restartNumberingAfterBreak="0">
+  <w:abstractNum w:abstractNumId="60" w15:restartNumberingAfterBreak="0">
     <w:nsid w:val="537E61D2"/>
     <w:multiLevelType w:val="hybridMultilevel"/>
     <w:tmpl w:val="0EA8C53E"/>
@@ -29436,7 +29310,7 @@
       </w:rPr>
     </w:lvl>
   </w:abstractNum>
-  <w:abstractNum w:abstractNumId="60" w15:restartNumberingAfterBreak="0">
+  <w:abstractNum w:abstractNumId="61" w15:restartNumberingAfterBreak="0">
     <w:nsid w:val="53CE536D"/>
     <w:multiLevelType w:val="multilevel"/>
     <w:tmpl w:val="7F9ACD3C"/>
@@ -29553,7 +29427,7 @@
       </w:pPr>
     </w:lvl>
   </w:abstractNum>
-  <w:abstractNum w:abstractNumId="61" w15:restartNumberingAfterBreak="0">
+  <w:abstractNum w:abstractNumId="62" w15:restartNumberingAfterBreak="0">
     <w:nsid w:val="57D30B1C"/>
     <w:multiLevelType w:val="multilevel"/>
     <w:tmpl w:val="B614AE30"/>
@@ -29702,7 +29576,7 @@
       </w:rPr>
     </w:lvl>
   </w:abstractNum>
-  <w:abstractNum w:abstractNumId="62" w15:restartNumberingAfterBreak="0">
+  <w:abstractNum w:abstractNumId="63" w15:restartNumberingAfterBreak="0">
     <w:nsid w:val="589643AA"/>
     <w:multiLevelType w:val="multilevel"/>
     <w:tmpl w:val="3C0E7658"/>
@@ -29851,7 +29725,7 @@
       </w:rPr>
     </w:lvl>
   </w:abstractNum>
-  <w:abstractNum w:abstractNumId="63" w15:restartNumberingAfterBreak="0">
+  <w:abstractNum w:abstractNumId="64" w15:restartNumberingAfterBreak="0">
     <w:nsid w:val="5B121076"/>
     <w:multiLevelType w:val="hybridMultilevel"/>
     <w:tmpl w:val="80B65D64"/>
@@ -29964,7 +29838,7 @@
       </w:rPr>
     </w:lvl>
   </w:abstractNum>
-  <w:abstractNum w:abstractNumId="64" w15:restartNumberingAfterBreak="0">
+  <w:abstractNum w:abstractNumId="65" w15:restartNumberingAfterBreak="0">
     <w:nsid w:val="5BEB2271"/>
     <w:multiLevelType w:val="hybridMultilevel"/>
     <w:tmpl w:val="F1E46948"/>
@@ -30077,7 +29951,7 @@
       </w:rPr>
     </w:lvl>
   </w:abstractNum>
-  <w:abstractNum w:abstractNumId="65" w15:restartNumberingAfterBreak="0">
+  <w:abstractNum w:abstractNumId="66" w15:restartNumberingAfterBreak="0">
     <w:nsid w:val="5E813F4F"/>
     <w:multiLevelType w:val="hybridMultilevel"/>
     <w:tmpl w:val="0016A222"/>
@@ -30190,7 +30064,7 @@
       </w:rPr>
     </w:lvl>
   </w:abstractNum>
-  <w:abstractNum w:abstractNumId="66" w15:restartNumberingAfterBreak="0">
+  <w:abstractNum w:abstractNumId="67" w15:restartNumberingAfterBreak="0">
     <w:nsid w:val="5E93714B"/>
     <w:multiLevelType w:val="hybridMultilevel"/>
     <w:tmpl w:val="1AE0583A"/>
@@ -30303,7 +30177,7 @@
       </w:rPr>
     </w:lvl>
   </w:abstractNum>
-  <w:abstractNum w:abstractNumId="67" w15:restartNumberingAfterBreak="0">
+  <w:abstractNum w:abstractNumId="68" w15:restartNumberingAfterBreak="0">
     <w:nsid w:val="5EDA2404"/>
     <w:multiLevelType w:val="multilevel"/>
     <w:tmpl w:val="EBCEC358"/>
@@ -30420,7 +30294,7 @@
       </w:pPr>
     </w:lvl>
   </w:abstractNum>
-  <w:abstractNum w:abstractNumId="68" w15:restartNumberingAfterBreak="0">
+  <w:abstractNum w:abstractNumId="69" w15:restartNumberingAfterBreak="0">
     <w:nsid w:val="5F4A72BC"/>
     <w:multiLevelType w:val="multilevel"/>
     <w:tmpl w:val="E640C92A"/>
@@ -30569,7 +30443,7 @@
       </w:rPr>
     </w:lvl>
   </w:abstractNum>
-  <w:abstractNum w:abstractNumId="69" w15:restartNumberingAfterBreak="0">
+  <w:abstractNum w:abstractNumId="70" w15:restartNumberingAfterBreak="0">
     <w:nsid w:val="5F672BDD"/>
     <w:multiLevelType w:val="hybridMultilevel"/>
     <w:tmpl w:val="D894283E"/>
@@ -30682,7 +30556,7 @@
       </w:rPr>
     </w:lvl>
   </w:abstractNum>
-  <w:abstractNum w:abstractNumId="70" w15:restartNumberingAfterBreak="0">
+  <w:abstractNum w:abstractNumId="71" w15:restartNumberingAfterBreak="0">
     <w:nsid w:val="5F7D006B"/>
     <w:multiLevelType w:val="hybridMultilevel"/>
     <w:tmpl w:val="6B1A4E6C"/>
@@ -30795,7 +30669,7 @@
       </w:rPr>
     </w:lvl>
   </w:abstractNum>
-  <w:abstractNum w:abstractNumId="71" w15:restartNumberingAfterBreak="0">
+  <w:abstractNum w:abstractNumId="72" w15:restartNumberingAfterBreak="0">
     <w:nsid w:val="60060D4B"/>
     <w:multiLevelType w:val="hybridMultilevel"/>
     <w:tmpl w:val="A9302EFE"/>
@@ -30908,7 +30782,7 @@
       </w:rPr>
     </w:lvl>
   </w:abstractNum>
-  <w:abstractNum w:abstractNumId="72" w15:restartNumberingAfterBreak="0">
+  <w:abstractNum w:abstractNumId="73" w15:restartNumberingAfterBreak="0">
     <w:nsid w:val="61026437"/>
     <w:multiLevelType w:val="multilevel"/>
     <w:tmpl w:val="AC781E7A"/>
@@ -31025,7 +30899,7 @@
       </w:pPr>
     </w:lvl>
   </w:abstractNum>
-  <w:abstractNum w:abstractNumId="73" w15:restartNumberingAfterBreak="0">
+  <w:abstractNum w:abstractNumId="74" w15:restartNumberingAfterBreak="0">
     <w:nsid w:val="6211616B"/>
     <w:multiLevelType w:val="hybridMultilevel"/>
     <w:tmpl w:val="45C65070"/>
@@ -31138,7 +31012,7 @@
       </w:rPr>
     </w:lvl>
   </w:abstractNum>
-  <w:abstractNum w:abstractNumId="74" w15:restartNumberingAfterBreak="0">
+  <w:abstractNum w:abstractNumId="75" w15:restartNumberingAfterBreak="0">
     <w:nsid w:val="64597C1F"/>
     <w:multiLevelType w:val="hybridMultilevel"/>
     <w:tmpl w:val="F3F238C8"/>
@@ -31251,7 +31125,7 @@
       </w:rPr>
     </w:lvl>
   </w:abstractNum>
-  <w:abstractNum w:abstractNumId="75" w15:restartNumberingAfterBreak="0">
+  <w:abstractNum w:abstractNumId="76" w15:restartNumberingAfterBreak="0">
     <w:nsid w:val="65A06CE1"/>
     <w:multiLevelType w:val="hybridMultilevel"/>
     <w:tmpl w:val="71C04A40"/>
@@ -31364,7 +31238,7 @@
       </w:rPr>
     </w:lvl>
   </w:abstractNum>
-  <w:abstractNum w:abstractNumId="76" w15:restartNumberingAfterBreak="0">
+  <w:abstractNum w:abstractNumId="77" w15:restartNumberingAfterBreak="0">
     <w:nsid w:val="662B52B7"/>
     <w:multiLevelType w:val="hybridMultilevel"/>
     <w:tmpl w:val="E6FE5914"/>
@@ -31451,7 +31325,7 @@
       </w:pPr>
     </w:lvl>
   </w:abstractNum>
-  <w:abstractNum w:abstractNumId="77" w15:restartNumberingAfterBreak="0">
+  <w:abstractNum w:abstractNumId="78" w15:restartNumberingAfterBreak="0">
     <w:nsid w:val="66301CDB"/>
     <w:multiLevelType w:val="multilevel"/>
     <w:tmpl w:val="5F8A86B8"/>
@@ -31600,7 +31474,7 @@
       </w:rPr>
     </w:lvl>
   </w:abstractNum>
-  <w:abstractNum w:abstractNumId="78" w15:restartNumberingAfterBreak="0">
+  <w:abstractNum w:abstractNumId="79" w15:restartNumberingAfterBreak="0">
     <w:nsid w:val="68682012"/>
     <w:multiLevelType w:val="hybridMultilevel"/>
     <w:tmpl w:val="1B469964"/>
@@ -31713,7 +31587,7 @@
       </w:rPr>
     </w:lvl>
   </w:abstractNum>
-  <w:abstractNum w:abstractNumId="79" w15:restartNumberingAfterBreak="0">
+  <w:abstractNum w:abstractNumId="80" w15:restartNumberingAfterBreak="0">
     <w:nsid w:val="6ACA1414"/>
     <w:multiLevelType w:val="hybridMultilevel"/>
     <w:tmpl w:val="EC40F240"/>
@@ -31826,7 +31700,7 @@
       </w:rPr>
     </w:lvl>
   </w:abstractNum>
-  <w:abstractNum w:abstractNumId="80" w15:restartNumberingAfterBreak="0">
+  <w:abstractNum w:abstractNumId="81" w15:restartNumberingAfterBreak="0">
     <w:nsid w:val="6C69551A"/>
     <w:multiLevelType w:val="hybridMultilevel"/>
     <w:tmpl w:val="0700F7FE"/>
@@ -31939,7 +31813,7 @@
       </w:rPr>
     </w:lvl>
   </w:abstractNum>
-  <w:abstractNum w:abstractNumId="81" w15:restartNumberingAfterBreak="0">
+  <w:abstractNum w:abstractNumId="82" w15:restartNumberingAfterBreak="0">
     <w:nsid w:val="6E284A8A"/>
     <w:multiLevelType w:val="multilevel"/>
     <w:tmpl w:val="A65ED314"/>
@@ -32088,7 +31962,7 @@
       </w:rPr>
     </w:lvl>
   </w:abstractNum>
-  <w:abstractNum w:abstractNumId="82" w15:restartNumberingAfterBreak="0">
+  <w:abstractNum w:abstractNumId="83" w15:restartNumberingAfterBreak="0">
     <w:nsid w:val="6E6E52A4"/>
     <w:multiLevelType w:val="hybridMultilevel"/>
     <w:tmpl w:val="55D8D438"/>
@@ -32201,7 +32075,7 @@
       </w:rPr>
     </w:lvl>
   </w:abstractNum>
-  <w:abstractNum w:abstractNumId="83" w15:restartNumberingAfterBreak="0">
+  <w:abstractNum w:abstractNumId="84" w15:restartNumberingAfterBreak="0">
     <w:nsid w:val="71BC7E31"/>
     <w:multiLevelType w:val="hybridMultilevel"/>
     <w:tmpl w:val="C0A044B4"/>
@@ -32314,7 +32188,7 @@
       </w:rPr>
     </w:lvl>
   </w:abstractNum>
-  <w:abstractNum w:abstractNumId="84" w15:restartNumberingAfterBreak="0">
+  <w:abstractNum w:abstractNumId="85" w15:restartNumberingAfterBreak="0">
     <w:nsid w:val="71DF59F4"/>
     <w:multiLevelType w:val="hybridMultilevel"/>
     <w:tmpl w:val="2A7097F6"/>
@@ -32403,7 +32277,7 @@
       </w:pPr>
     </w:lvl>
   </w:abstractNum>
-  <w:abstractNum w:abstractNumId="85" w15:restartNumberingAfterBreak="0">
+  <w:abstractNum w:abstractNumId="86" w15:restartNumberingAfterBreak="0">
     <w:nsid w:val="73F314E6"/>
     <w:multiLevelType w:val="hybridMultilevel"/>
     <w:tmpl w:val="C3A62C1C"/>
@@ -32516,7 +32390,7 @@
       </w:rPr>
     </w:lvl>
   </w:abstractNum>
-  <w:abstractNum w:abstractNumId="86" w15:restartNumberingAfterBreak="0">
+  <w:abstractNum w:abstractNumId="87" w15:restartNumberingAfterBreak="0">
     <w:nsid w:val="744A03FA"/>
     <w:multiLevelType w:val="hybridMultilevel"/>
     <w:tmpl w:val="5A2A7F6C"/>
@@ -32629,7 +32503,7 @@
       </w:rPr>
     </w:lvl>
   </w:abstractNum>
-  <w:abstractNum w:abstractNumId="87" w15:restartNumberingAfterBreak="0">
+  <w:abstractNum w:abstractNumId="88" w15:restartNumberingAfterBreak="0">
     <w:nsid w:val="75981A59"/>
     <w:multiLevelType w:val="multilevel"/>
     <w:tmpl w:val="09D6AEFC"/>
@@ -32742,7 +32616,7 @@
       </w:pPr>
     </w:lvl>
   </w:abstractNum>
-  <w:abstractNum w:abstractNumId="88" w15:restartNumberingAfterBreak="0">
+  <w:abstractNum w:abstractNumId="89" w15:restartNumberingAfterBreak="0">
     <w:nsid w:val="75E64319"/>
     <w:multiLevelType w:val="multilevel"/>
     <w:tmpl w:val="B3A8B74A"/>
@@ -32859,7 +32733,7 @@
       </w:pPr>
     </w:lvl>
   </w:abstractNum>
-  <w:abstractNum w:abstractNumId="89" w15:restartNumberingAfterBreak="0">
+  <w:abstractNum w:abstractNumId="90" w15:restartNumberingAfterBreak="0">
     <w:nsid w:val="762700FF"/>
     <w:multiLevelType w:val="hybridMultilevel"/>
     <w:tmpl w:val="AFE461D8"/>
@@ -32972,7 +32846,7 @@
       </w:rPr>
     </w:lvl>
   </w:abstractNum>
-  <w:abstractNum w:abstractNumId="90" w15:restartNumberingAfterBreak="0">
+  <w:abstractNum w:abstractNumId="91" w15:restartNumberingAfterBreak="0">
     <w:nsid w:val="76E21B3A"/>
     <w:multiLevelType w:val="hybridMultilevel"/>
     <w:tmpl w:val="7862AA2A"/>
@@ -33085,7 +32959,7 @@
       </w:rPr>
     </w:lvl>
   </w:abstractNum>
-  <w:abstractNum w:abstractNumId="91" w15:restartNumberingAfterBreak="0">
+  <w:abstractNum w:abstractNumId="92" w15:restartNumberingAfterBreak="0">
     <w:nsid w:val="777E5C60"/>
     <w:multiLevelType w:val="multilevel"/>
     <w:tmpl w:val="1898D632"/>
@@ -33234,7 +33108,7 @@
       </w:rPr>
     </w:lvl>
   </w:abstractNum>
-  <w:abstractNum w:abstractNumId="92" w15:restartNumberingAfterBreak="0">
+  <w:abstractNum w:abstractNumId="93" w15:restartNumberingAfterBreak="0">
     <w:nsid w:val="7ACF219A"/>
     <w:multiLevelType w:val="multilevel"/>
     <w:tmpl w:val="89AAC9A4"/>
@@ -33351,7 +33225,7 @@
       </w:pPr>
     </w:lvl>
   </w:abstractNum>
-  <w:abstractNum w:abstractNumId="93" w15:restartNumberingAfterBreak="0">
+  <w:abstractNum w:abstractNumId="94" w15:restartNumberingAfterBreak="0">
     <w:nsid w:val="7CEA65C1"/>
     <w:multiLevelType w:val="multilevel"/>
     <w:tmpl w:val="B6F6AAC0"/>
@@ -33500,7 +33374,7 @@
       </w:rPr>
     </w:lvl>
   </w:abstractNum>
-  <w:abstractNum w:abstractNumId="94" w15:restartNumberingAfterBreak="0">
+  <w:abstractNum w:abstractNumId="95" w15:restartNumberingAfterBreak="0">
     <w:nsid w:val="7D0164DF"/>
     <w:multiLevelType w:val="hybridMultilevel"/>
     <w:tmpl w:val="1090D500"/>
@@ -33613,7 +33487,7 @@
       </w:rPr>
     </w:lvl>
   </w:abstractNum>
-  <w:abstractNum w:abstractNumId="95" w15:restartNumberingAfterBreak="0">
+  <w:abstractNum w:abstractNumId="96" w15:restartNumberingAfterBreak="0">
     <w:nsid w:val="7D270B84"/>
     <w:multiLevelType w:val="hybridMultilevel"/>
     <w:tmpl w:val="0742AE90"/>
@@ -33726,7 +33600,7 @@
       </w:rPr>
     </w:lvl>
   </w:abstractNum>
-  <w:abstractNum w:abstractNumId="96" w15:restartNumberingAfterBreak="0">
+  <w:abstractNum w:abstractNumId="97" w15:restartNumberingAfterBreak="0">
     <w:nsid w:val="7ECA59CB"/>
     <w:multiLevelType w:val="multilevel"/>
     <w:tmpl w:val="005C1006"/>
@@ -33875,7 +33749,7 @@
       </w:rPr>
     </w:lvl>
   </w:abstractNum>
-  <w:abstractNum w:abstractNumId="97" w15:restartNumberingAfterBreak="0">
+  <w:abstractNum w:abstractNumId="98" w15:restartNumberingAfterBreak="0">
     <w:nsid w:val="7F857499"/>
     <w:multiLevelType w:val="multilevel"/>
     <w:tmpl w:val="C38A057A"/>
@@ -33993,280 +33867,280 @@
     </w:lvl>
   </w:abstractNum>
   <w:num w:numId="1" w16cid:durableId="573322420">
-    <w:abstractNumId w:val="84"/>
+    <w:abstractNumId w:val="85"/>
   </w:num>
   <w:num w:numId="2" w16cid:durableId="2030716268">
-    <w:abstractNumId w:val="47"/>
+    <w:abstractNumId w:val="48"/>
   </w:num>
   <w:num w:numId="3" w16cid:durableId="1726172847">
-    <w:abstractNumId w:val="76"/>
+    <w:abstractNumId w:val="77"/>
   </w:num>
   <w:num w:numId="4" w16cid:durableId="1661735193">
-    <w:abstractNumId w:val="82"/>
+    <w:abstractNumId w:val="83"/>
   </w:num>
   <w:num w:numId="5" w16cid:durableId="1543589163">
     <w:abstractNumId w:val="5"/>
   </w:num>
   <w:num w:numId="6" w16cid:durableId="789711285">
-    <w:abstractNumId w:val="50"/>
+    <w:abstractNumId w:val="51"/>
   </w:num>
   <w:num w:numId="7" w16cid:durableId="1610963304">
-    <w:abstractNumId w:val="94"/>
+    <w:abstractNumId w:val="95"/>
   </w:num>
   <w:num w:numId="8" w16cid:durableId="1966808991">
+    <w:abstractNumId w:val="45"/>
+  </w:num>
+  <w:num w:numId="9" w16cid:durableId="1561014326">
+    <w:abstractNumId w:val="74"/>
+  </w:num>
+  <w:num w:numId="10" w16cid:durableId="352800637">
+    <w:abstractNumId w:val="55"/>
+  </w:num>
+  <w:num w:numId="11" w16cid:durableId="2011327627">
+    <w:abstractNumId w:val="81"/>
+  </w:num>
+  <w:num w:numId="12" w16cid:durableId="85462217">
     <w:abstractNumId w:val="44"/>
   </w:num>
-  <w:num w:numId="9" w16cid:durableId="1561014326">
-    <w:abstractNumId w:val="73"/>
-  </w:num>
-  <w:num w:numId="10" w16cid:durableId="352800637">
-    <w:abstractNumId w:val="54"/>
-  </w:num>
-  <w:num w:numId="11" w16cid:durableId="2011327627">
-    <w:abstractNumId w:val="80"/>
-  </w:num>
-  <w:num w:numId="12" w16cid:durableId="85462217">
-    <w:abstractNumId w:val="43"/>
-  </w:num>
   <w:num w:numId="13" w16cid:durableId="614753283">
-    <w:abstractNumId w:val="32"/>
+    <w:abstractNumId w:val="33"/>
   </w:num>
   <w:num w:numId="14" w16cid:durableId="679115654">
-    <w:abstractNumId w:val="19"/>
+    <w:abstractNumId w:val="20"/>
   </w:num>
   <w:num w:numId="15" w16cid:durableId="1456949075">
-    <w:abstractNumId w:val="21"/>
+    <w:abstractNumId w:val="22"/>
   </w:num>
   <w:num w:numId="16" w16cid:durableId="1485774673">
-    <w:abstractNumId w:val="7"/>
+    <w:abstractNumId w:val="8"/>
   </w:num>
   <w:num w:numId="17" w16cid:durableId="1503666852">
-    <w:abstractNumId w:val="95"/>
+    <w:abstractNumId w:val="96"/>
   </w:num>
   <w:num w:numId="18" w16cid:durableId="1637488476">
-    <w:abstractNumId w:val="75"/>
+    <w:abstractNumId w:val="76"/>
   </w:num>
   <w:num w:numId="19" w16cid:durableId="1687707157">
-    <w:abstractNumId w:val="83"/>
+    <w:abstractNumId w:val="84"/>
   </w:num>
   <w:num w:numId="20" w16cid:durableId="1291471144">
-    <w:abstractNumId w:val="24"/>
+    <w:abstractNumId w:val="25"/>
   </w:num>
   <w:num w:numId="21" w16cid:durableId="1144469995">
-    <w:abstractNumId w:val="63"/>
+    <w:abstractNumId w:val="64"/>
   </w:num>
   <w:num w:numId="22" w16cid:durableId="915015319">
-    <w:abstractNumId w:val="76"/>
+    <w:abstractNumId w:val="77"/>
     <w:lvlOverride w:ilvl="0">
       <w:startOverride w:val="1"/>
     </w:lvlOverride>
   </w:num>
   <w:num w:numId="23" w16cid:durableId="45842332">
-    <w:abstractNumId w:val="86"/>
+    <w:abstractNumId w:val="87"/>
   </w:num>
   <w:num w:numId="24" w16cid:durableId="1535074815">
-    <w:abstractNumId w:val="56"/>
+    <w:abstractNumId w:val="57"/>
   </w:num>
   <w:num w:numId="25" w16cid:durableId="1371805630">
-    <w:abstractNumId w:val="69"/>
+    <w:abstractNumId w:val="70"/>
   </w:num>
   <w:num w:numId="26" w16cid:durableId="553200511">
-    <w:abstractNumId w:val="47"/>
+    <w:abstractNumId w:val="48"/>
     <w:lvlOverride w:ilvl="0">
       <w:startOverride w:val="1"/>
     </w:lvlOverride>
   </w:num>
   <w:num w:numId="27" w16cid:durableId="1843624123">
-    <w:abstractNumId w:val="47"/>
+    <w:abstractNumId w:val="48"/>
     <w:lvlOverride w:ilvl="0">
       <w:startOverride w:val="1"/>
     </w:lvlOverride>
   </w:num>
   <w:num w:numId="28" w16cid:durableId="876621497">
-    <w:abstractNumId w:val="47"/>
+    <w:abstractNumId w:val="48"/>
     <w:lvlOverride w:ilvl="0">
       <w:startOverride w:val="1"/>
     </w:lvlOverride>
   </w:num>
   <w:num w:numId="29" w16cid:durableId="363099825">
-    <w:abstractNumId w:val="96"/>
+    <w:abstractNumId w:val="97"/>
   </w:num>
   <w:num w:numId="30" w16cid:durableId="46924101">
-    <w:abstractNumId w:val="41"/>
+    <w:abstractNumId w:val="42"/>
   </w:num>
   <w:num w:numId="31" w16cid:durableId="1961494456">
-    <w:abstractNumId w:val="61"/>
+    <w:abstractNumId w:val="62"/>
   </w:num>
   <w:num w:numId="32" w16cid:durableId="1844513026">
-    <w:abstractNumId w:val="58"/>
+    <w:abstractNumId w:val="59"/>
   </w:num>
   <w:num w:numId="33" w16cid:durableId="609320921">
-    <w:abstractNumId w:val="55"/>
+    <w:abstractNumId w:val="56"/>
   </w:num>
   <w:num w:numId="34" w16cid:durableId="31342380">
-    <w:abstractNumId w:val="93"/>
+    <w:abstractNumId w:val="94"/>
   </w:num>
   <w:num w:numId="35" w16cid:durableId="1583485592">
-    <w:abstractNumId w:val="39"/>
+    <w:abstractNumId w:val="40"/>
   </w:num>
   <w:num w:numId="36" w16cid:durableId="1725711624">
-    <w:abstractNumId w:val="76"/>
+    <w:abstractNumId w:val="77"/>
     <w:lvlOverride w:ilvl="0">
       <w:startOverride w:val="1"/>
     </w:lvlOverride>
   </w:num>
   <w:num w:numId="37" w16cid:durableId="2049796703">
-    <w:abstractNumId w:val="11"/>
+    <w:abstractNumId w:val="12"/>
   </w:num>
   <w:num w:numId="38" w16cid:durableId="1833720142">
-    <w:abstractNumId w:val="71"/>
+    <w:abstractNumId w:val="72"/>
   </w:num>
   <w:num w:numId="39" w16cid:durableId="1483501293">
-    <w:abstractNumId w:val="46"/>
+    <w:abstractNumId w:val="47"/>
   </w:num>
   <w:num w:numId="40" w16cid:durableId="2039693456">
-    <w:abstractNumId w:val="76"/>
+    <w:abstractNumId w:val="77"/>
     <w:lvlOverride w:ilvl="0">
       <w:startOverride w:val="1"/>
     </w:lvlOverride>
   </w:num>
   <w:num w:numId="41" w16cid:durableId="1388184140">
-    <w:abstractNumId w:val="57"/>
+    <w:abstractNumId w:val="58"/>
   </w:num>
   <w:num w:numId="42" w16cid:durableId="420176942">
-    <w:abstractNumId w:val="51"/>
+    <w:abstractNumId w:val="52"/>
   </w:num>
   <w:num w:numId="43" w16cid:durableId="854661063">
+    <w:abstractNumId w:val="17"/>
+  </w:num>
+  <w:num w:numId="44" w16cid:durableId="1020743855">
+    <w:abstractNumId w:val="73"/>
+  </w:num>
+  <w:num w:numId="45" w16cid:durableId="974263659">
+    <w:abstractNumId w:val="98"/>
+  </w:num>
+  <w:num w:numId="46" w16cid:durableId="231625037">
+    <w:abstractNumId w:val="61"/>
+  </w:num>
+  <w:num w:numId="47" w16cid:durableId="597830881">
+    <w:abstractNumId w:val="53"/>
+  </w:num>
+  <w:num w:numId="48" w16cid:durableId="468326769">
+    <w:abstractNumId w:val="89"/>
+  </w:num>
+  <w:num w:numId="49" w16cid:durableId="1714426120">
+    <w:abstractNumId w:val="34"/>
+  </w:num>
+  <w:num w:numId="50" w16cid:durableId="1466465475">
+    <w:abstractNumId w:val="21"/>
+  </w:num>
+  <w:num w:numId="51" w16cid:durableId="750926146">
+    <w:abstractNumId w:val="9"/>
+  </w:num>
+  <w:num w:numId="52" w16cid:durableId="1435056244">
+    <w:abstractNumId w:val="68"/>
+  </w:num>
+  <w:num w:numId="53" w16cid:durableId="279580686">
+    <w:abstractNumId w:val="93"/>
+  </w:num>
+  <w:num w:numId="54" w16cid:durableId="632910320">
+    <w:abstractNumId w:val="15"/>
+  </w:num>
+  <w:num w:numId="55" w16cid:durableId="1260410902">
+    <w:abstractNumId w:val="49"/>
+  </w:num>
+  <w:num w:numId="56" w16cid:durableId="2124568109">
     <w:abstractNumId w:val="16"/>
   </w:num>
-  <w:num w:numId="44" w16cid:durableId="1020743855">
-    <w:abstractNumId w:val="72"/>
+  <w:num w:numId="57" w16cid:durableId="764498947">
+    <w:abstractNumId w:val="54"/>
   </w:num>
-  <w:num w:numId="45" w16cid:durableId="974263659">
-    <w:abstractNumId w:val="97"/>
+  <w:num w:numId="58" w16cid:durableId="341005982">
+    <w:abstractNumId w:val="37"/>
   </w:num>
-  <w:num w:numId="46" w16cid:durableId="231625037">
-    <w:abstractNumId w:val="60"/>
+  <w:num w:numId="59" w16cid:durableId="998004408">
+    <w:abstractNumId w:val="23"/>
   </w:num>
-  <w:num w:numId="47" w16cid:durableId="597830881">
-    <w:abstractNumId w:val="52"/>
+  <w:num w:numId="60" w16cid:durableId="1063135112">
+    <w:abstractNumId w:val="19"/>
   </w:num>
-  <w:num w:numId="48" w16cid:durableId="468326769">
-    <w:abstractNumId w:val="88"/>
+  <w:num w:numId="61" w16cid:durableId="1791168691">
+    <w:abstractNumId w:val="36"/>
   </w:num>
-  <w:num w:numId="49" w16cid:durableId="1714426120">
-    <w:abstractNumId w:val="33"/>
+  <w:num w:numId="62" w16cid:durableId="729381797">
+    <w:abstractNumId w:val="27"/>
   </w:num>
-  <w:num w:numId="50" w16cid:durableId="1466465475">
-    <w:abstractNumId w:val="20"/>
+  <w:num w:numId="63" w16cid:durableId="593322336">
+    <w:abstractNumId w:val="46"/>
   </w:num>
-  <w:num w:numId="51" w16cid:durableId="750926146">
-    <w:abstractNumId w:val="8"/>
+  <w:num w:numId="64" w16cid:durableId="1386026180">
+    <w:abstractNumId w:val="78"/>
   </w:num>
-  <w:num w:numId="52" w16cid:durableId="1435056244">
-    <w:abstractNumId w:val="67"/>
+  <w:num w:numId="65" w16cid:durableId="2080983984">
+    <w:abstractNumId w:val="69"/>
   </w:num>
-  <w:num w:numId="53" w16cid:durableId="279580686">
+  <w:num w:numId="66" w16cid:durableId="758022051">
+    <w:abstractNumId w:val="82"/>
+  </w:num>
+  <w:num w:numId="67" w16cid:durableId="1499417398">
     <w:abstractNumId w:val="92"/>
   </w:num>
-  <w:num w:numId="54" w16cid:durableId="632910320">
+  <w:num w:numId="68" w16cid:durableId="1018317509">
+    <w:abstractNumId w:val="26"/>
+  </w:num>
+  <w:num w:numId="69" w16cid:durableId="97676270">
+    <w:abstractNumId w:val="32"/>
+  </w:num>
+  <w:num w:numId="70" w16cid:durableId="1402093245">
+    <w:abstractNumId w:val="63"/>
+  </w:num>
+  <w:num w:numId="71" w16cid:durableId="711466616">
+    <w:abstractNumId w:val="18"/>
+  </w:num>
+  <w:num w:numId="72" w16cid:durableId="1960256933">
+    <w:abstractNumId w:val="75"/>
+  </w:num>
+  <w:num w:numId="73" w16cid:durableId="1829512711">
+    <w:abstractNumId w:val="11"/>
+  </w:num>
+  <w:num w:numId="74" w16cid:durableId="1315111926">
+    <w:abstractNumId w:val="31"/>
+  </w:num>
+  <w:num w:numId="75" w16cid:durableId="235170077">
+    <w:abstractNumId w:val="50"/>
+  </w:num>
+  <w:num w:numId="76" w16cid:durableId="1315915138">
+    <w:abstractNumId w:val="66"/>
+  </w:num>
+  <w:num w:numId="77" w16cid:durableId="834615860">
+    <w:abstractNumId w:val="10"/>
+  </w:num>
+  <w:num w:numId="78" w16cid:durableId="991175819">
+    <w:abstractNumId w:val="28"/>
+  </w:num>
+  <w:num w:numId="79" w16cid:durableId="1012148846">
+    <w:abstractNumId w:val="90"/>
+  </w:num>
+  <w:num w:numId="80" w16cid:durableId="1962375039">
     <w:abstractNumId w:val="14"/>
   </w:num>
-  <w:num w:numId="55" w16cid:durableId="1260410902">
-    <w:abstractNumId w:val="48"/>
-  </w:num>
-  <w:num w:numId="56" w16cid:durableId="2124568109">
-    <w:abstractNumId w:val="15"/>
-  </w:num>
-  <w:num w:numId="57" w16cid:durableId="764498947">
-    <w:abstractNumId w:val="53"/>
-  </w:num>
-  <w:num w:numId="58" w16cid:durableId="341005982">
-    <w:abstractNumId w:val="36"/>
-  </w:num>
-  <w:num w:numId="59" w16cid:durableId="998004408">
-    <w:abstractNumId w:val="22"/>
-  </w:num>
-  <w:num w:numId="60" w16cid:durableId="1063135112">
-    <w:abstractNumId w:val="18"/>
-  </w:num>
-  <w:num w:numId="61" w16cid:durableId="1791168691">
-    <w:abstractNumId w:val="35"/>
-  </w:num>
-  <w:num w:numId="62" w16cid:durableId="729381797">
-    <w:abstractNumId w:val="26"/>
-  </w:num>
-  <w:num w:numId="63" w16cid:durableId="593322336">
-    <w:abstractNumId w:val="45"/>
-  </w:num>
-  <w:num w:numId="64" w16cid:durableId="1386026180">
-    <w:abstractNumId w:val="77"/>
-  </w:num>
-  <w:num w:numId="65" w16cid:durableId="2080983984">
-    <w:abstractNumId w:val="68"/>
-  </w:num>
-  <w:num w:numId="66" w16cid:durableId="758022051">
-    <w:abstractNumId w:val="81"/>
-  </w:num>
-  <w:num w:numId="67" w16cid:durableId="1499417398">
-    <w:abstractNumId w:val="91"/>
-  </w:num>
-  <w:num w:numId="68" w16cid:durableId="1018317509">
-    <w:abstractNumId w:val="25"/>
-  </w:num>
-  <w:num w:numId="69" w16cid:durableId="97676270">
-    <w:abstractNumId w:val="31"/>
-  </w:num>
-  <w:num w:numId="70" w16cid:durableId="1402093245">
-    <w:abstractNumId w:val="62"/>
-  </w:num>
-  <w:num w:numId="71" w16cid:durableId="711466616">
-    <w:abstractNumId w:val="17"/>
-  </w:num>
-  <w:num w:numId="72" w16cid:durableId="1960256933">
-    <w:abstractNumId w:val="74"/>
-  </w:num>
-  <w:num w:numId="73" w16cid:durableId="1829512711">
-    <w:abstractNumId w:val="10"/>
-  </w:num>
-  <w:num w:numId="74" w16cid:durableId="1315111926">
-    <w:abstractNumId w:val="30"/>
-  </w:num>
-  <w:num w:numId="75" w16cid:durableId="235170077">
-    <w:abstractNumId w:val="49"/>
-  </w:num>
-  <w:num w:numId="76" w16cid:durableId="1315915138">
-    <w:abstractNumId w:val="65"/>
-  </w:num>
-  <w:num w:numId="77" w16cid:durableId="834615860">
-    <w:abstractNumId w:val="9"/>
-  </w:num>
-  <w:num w:numId="78" w16cid:durableId="991175819">
-    <w:abstractNumId w:val="27"/>
-  </w:num>
-  <w:num w:numId="79" w16cid:durableId="1012148846">
-    <w:abstractNumId w:val="89"/>
-  </w:num>
-  <w:num w:numId="80" w16cid:durableId="1962375039">
-    <w:abstractNumId w:val="13"/>
-  </w:num>
   <w:num w:numId="81" w16cid:durableId="446777363">
-    <w:abstractNumId w:val="40"/>
+    <w:abstractNumId w:val="41"/>
   </w:num>
   <w:num w:numId="82" w16cid:durableId="1155872681">
-    <w:abstractNumId w:val="87"/>
+    <w:abstractNumId w:val="88"/>
   </w:num>
   <w:num w:numId="83" w16cid:durableId="2041974524">
     <w:abstractNumId w:val="2"/>
   </w:num>
   <w:num w:numId="84" w16cid:durableId="1150169449">
-    <w:abstractNumId w:val="12"/>
+    <w:abstractNumId w:val="13"/>
   </w:num>
   <w:num w:numId="85" w16cid:durableId="1553274091">
-    <w:abstractNumId w:val="34"/>
+    <w:abstractNumId w:val="35"/>
   </w:num>
   <w:num w:numId="86" w16cid:durableId="1530988854">
-    <w:abstractNumId w:val="29"/>
+    <w:abstractNumId w:val="30"/>
   </w:num>
   <w:num w:numId="87" w16cid:durableId="547958673">
     <w:abstractNumId w:val="0"/>
@@ -34275,52 +34149,55 @@
     <w:abstractNumId w:val="1"/>
   </w:num>
   <w:num w:numId="89" w16cid:durableId="548495791">
-    <w:abstractNumId w:val="28"/>
+    <w:abstractNumId w:val="29"/>
   </w:num>
   <w:num w:numId="90" w16cid:durableId="2001300597">
     <w:abstractNumId w:val="3"/>
   </w:num>
   <w:num w:numId="91" w16cid:durableId="924924970">
-    <w:abstractNumId w:val="66"/>
+    <w:abstractNumId w:val="67"/>
   </w:num>
   <w:num w:numId="92" w16cid:durableId="815300512">
-    <w:abstractNumId w:val="85"/>
+    <w:abstractNumId w:val="86"/>
   </w:num>
   <w:num w:numId="93" w16cid:durableId="315232562">
-    <w:abstractNumId w:val="78"/>
+    <w:abstractNumId w:val="79"/>
   </w:num>
   <w:num w:numId="94" w16cid:durableId="363482193">
-    <w:abstractNumId w:val="90"/>
+    <w:abstractNumId w:val="91"/>
   </w:num>
   <w:num w:numId="95" w16cid:durableId="2070028664">
-    <w:abstractNumId w:val="23"/>
+    <w:abstractNumId w:val="24"/>
   </w:num>
   <w:num w:numId="96" w16cid:durableId="1889604229">
+    <w:abstractNumId w:val="39"/>
+  </w:num>
+  <w:num w:numId="97" w16cid:durableId="1902324637">
+    <w:abstractNumId w:val="60"/>
+  </w:num>
+  <w:num w:numId="98" w16cid:durableId="1482847764">
     <w:abstractNumId w:val="38"/>
   </w:num>
-  <w:num w:numId="97" w16cid:durableId="1902324637">
-    <w:abstractNumId w:val="59"/>
-  </w:num>
-  <w:num w:numId="98" w16cid:durableId="1482847764">
-    <w:abstractNumId w:val="37"/>
-  </w:num>
   <w:num w:numId="99" w16cid:durableId="1484472749">
-    <w:abstractNumId w:val="64"/>
+    <w:abstractNumId w:val="65"/>
   </w:num>
   <w:num w:numId="100" w16cid:durableId="1773164604">
-    <w:abstractNumId w:val="6"/>
+    <w:abstractNumId w:val="7"/>
   </w:num>
   <w:num w:numId="101" w16cid:durableId="813448277">
-    <w:abstractNumId w:val="42"/>
+    <w:abstractNumId w:val="43"/>
   </w:num>
   <w:num w:numId="102" w16cid:durableId="1284995253">
     <w:abstractNumId w:val="4"/>
   </w:num>
   <w:num w:numId="103" w16cid:durableId="48848117">
-    <w:abstractNumId w:val="79"/>
+    <w:abstractNumId w:val="80"/>
   </w:num>
   <w:num w:numId="104" w16cid:durableId="780614638">
-    <w:abstractNumId w:val="70"/>
+    <w:abstractNumId w:val="71"/>
+  </w:num>
+  <w:num w:numId="105" w16cid:durableId="1264609330">
+    <w:abstractNumId w:val="6"/>
   </w:num>
   <w:numIdMacAtCleanup w:val="22"/>
 </w:numbering>
@@ -35824,6 +35701,7 @@
     <w:rsid w:val="00410367"/>
     <w:rsid w:val="00440ED8"/>
     <w:rsid w:val="004A4A74"/>
+    <w:rsid w:val="004E3A45"/>
     <w:rsid w:val="00503D9F"/>
     <w:rsid w:val="0057079E"/>
     <w:rsid w:val="00572BD5"/>
@@ -35841,12 +35719,14 @@
     <w:rsid w:val="006D6EBB"/>
     <w:rsid w:val="00704C6B"/>
     <w:rsid w:val="00716CD4"/>
+    <w:rsid w:val="007467AD"/>
     <w:rsid w:val="00764DA9"/>
     <w:rsid w:val="0077606D"/>
     <w:rsid w:val="00784CD0"/>
     <w:rsid w:val="007D302D"/>
     <w:rsid w:val="007F3ABB"/>
     <w:rsid w:val="00827E14"/>
+    <w:rsid w:val="00847644"/>
     <w:rsid w:val="00865C8D"/>
     <w:rsid w:val="008968F1"/>
     <w:rsid w:val="008B6D5A"/>
@@ -35891,6 +35771,7 @@
     <w:rsid w:val="00EA1ABA"/>
     <w:rsid w:val="00EA321F"/>
     <w:rsid w:val="00EB7179"/>
+    <w:rsid w:val="00EC6C5A"/>
     <w:rsid w:val="00EE0807"/>
     <w:rsid w:val="00EE4F62"/>
     <w:rsid w:val="00EF779B"/>
@@ -36657,6 +36538,30 @@
 </file>
 
 <file path=customXml/item2.xml><?xml version="1.0" encoding="utf-8"?>
+<p:properties xmlns:p="http://schemas.microsoft.com/office/2006/metadata/properties" xmlns:xsi="http://www.w3.org/2001/XMLSchema-instance" xmlns:pc="http://schemas.microsoft.com/office/infopath/2007/PartnerControls">
+  <documentManagement>
+    <lcf76f155ced4ddcb4097134ff3c332f xmlns="3b8793e7-0382-4dc3-9993-ff22c9825873">
+      <Terms xmlns="http://schemas.microsoft.com/office/infopath/2007/PartnerControls"/>
+    </lcf76f155ced4ddcb4097134ff3c332f>
+    <TaxCatchAll xmlns="7cad6c3f-09dc-40bb-9e1b-480b724d7f10" xsi:nil="true"/>
+  </documentManagement>
+</p:properties>
+</file>
+
+<file path=customXml/item3.xml><?xml version="1.0" encoding="utf-8"?>
+<b:Sources xmlns:b="http://schemas.openxmlformats.org/officeDocument/2006/bibliography" xmlns="http://schemas.openxmlformats.org/officeDocument/2006/bibliography" SelectedStyle="\APASixthEditionOfficeOnline.xsl" StyleName="APA" Version="6"/>
+</file>
+
+<file path=customXml/item4.xml><?xml version="1.0" encoding="utf-8"?>
+<?mso-contentType ?>
+<FormTemplates xmlns="http://schemas.microsoft.com/sharepoint/v3/contenttype/forms">
+  <Display>DocumentLibraryForm</Display>
+  <Edit>DocumentLibraryForm</Edit>
+  <New>DocumentLibraryForm</New>
+</FormTemplates>
+</file>
+
+<file path=customXml/item5.xml><?xml version="1.0" encoding="utf-8"?>
 <ct:contentTypeSchema xmlns:ct="http://schemas.microsoft.com/office/2006/metadata/contentType" xmlns:ma="http://schemas.microsoft.com/office/2006/metadata/properties/metaAttributes" ct:_="" ma:_="" ma:contentTypeName="Document" ma:contentTypeID="0x01010090FAF1F706D38247B1DCF81537F22175" ma:contentTypeVersion="10" ma:contentTypeDescription="Crée un document." ma:contentTypeScope="" ma:versionID="64274fadf08aa6a149c5e6337c5cf1e7">
   <xsd:schema xmlns:xsd="http://www.w3.org/2001/XMLSchema" xmlns:xs="http://www.w3.org/2001/XMLSchema" xmlns:p="http://schemas.microsoft.com/office/2006/metadata/properties" xmlns:ns2="3b8793e7-0382-4dc3-9993-ff22c9825873" xmlns:ns3="7cad6c3f-09dc-40bb-9e1b-480b724d7f10" targetNamespace="http://schemas.microsoft.com/office/2006/metadata/properties" ma:root="true" ma:fieldsID="a6ffdb614342807e4f0b7f1ce7d4e348" ns2:_="" ns3:_="">
     <xsd:import namespace="3b8793e7-0382-4dc3-9993-ff22c9825873"/>
@@ -36845,30 +36750,6 @@
 </ct:contentTypeSchema>
 </file>
 
-<file path=customXml/item3.xml><?xml version="1.0" encoding="utf-8"?>
-<p:properties xmlns:p="http://schemas.microsoft.com/office/2006/metadata/properties" xmlns:xsi="http://www.w3.org/2001/XMLSchema-instance" xmlns:pc="http://schemas.microsoft.com/office/infopath/2007/PartnerControls">
-  <documentManagement>
-    <lcf76f155ced4ddcb4097134ff3c332f xmlns="3b8793e7-0382-4dc3-9993-ff22c9825873">
-      <Terms xmlns="http://schemas.microsoft.com/office/infopath/2007/PartnerControls"/>
-    </lcf76f155ced4ddcb4097134ff3c332f>
-    <TaxCatchAll xmlns="7cad6c3f-09dc-40bb-9e1b-480b724d7f10" xsi:nil="true"/>
-  </documentManagement>
-</p:properties>
-</file>
-
-<file path=customXml/item4.xml><?xml version="1.0" encoding="utf-8"?>
-<b:Sources xmlns:b="http://schemas.openxmlformats.org/officeDocument/2006/bibliography" xmlns="http://schemas.openxmlformats.org/officeDocument/2006/bibliography" SelectedStyle="\APASixthEditionOfficeOnline.xsl" StyleName="APA" Version="6"/>
-</file>
-
-<file path=customXml/item5.xml><?xml version="1.0" encoding="utf-8"?>
-<?mso-contentType ?>
-<FormTemplates xmlns="http://schemas.microsoft.com/sharepoint/v3/contenttype/forms">
-  <Display>DocumentLibraryForm</Display>
-  <Edit>DocumentLibraryForm</Edit>
-  <New>DocumentLibraryForm</New>
-</FormTemplates>
-</file>
-
 <file path=customXml/itemProps1.xml><?xml version="1.0" encoding="utf-8"?>
 <ds:datastoreItem xmlns:ds="http://schemas.openxmlformats.org/officeDocument/2006/customXml" ds:itemID="{55AF091B-3C7A-41E3-B477-F2FDAA23CFDA}">
   <ds:schemaRefs>
@@ -36878,6 +36759,33 @@
 </file>
 
 <file path=customXml/itemProps2.xml><?xml version="1.0" encoding="utf-8"?>
+<ds:datastoreItem xmlns:ds="http://schemas.openxmlformats.org/officeDocument/2006/customXml" ds:itemID="{F95EF101-DF0F-4E61-83A8-9D7C96DA3C5D}">
+  <ds:schemaRefs>
+    <ds:schemaRef ds:uri="http://schemas.microsoft.com/office/2006/metadata/properties"/>
+    <ds:schemaRef ds:uri="http://schemas.microsoft.com/office/infopath/2007/PartnerControls"/>
+    <ds:schemaRef ds:uri="3b8793e7-0382-4dc3-9993-ff22c9825873"/>
+    <ds:schemaRef ds:uri="7cad6c3f-09dc-40bb-9e1b-480b724d7f10"/>
+  </ds:schemaRefs>
+</ds:datastoreItem>
+</file>
+
+<file path=customXml/itemProps3.xml><?xml version="1.0" encoding="utf-8"?>
+<ds:datastoreItem xmlns:ds="http://schemas.openxmlformats.org/officeDocument/2006/customXml" ds:itemID="{08505C2C-15DE-463E-8BEB-B03C66F8FAA7}">
+  <ds:schemaRefs>
+    <ds:schemaRef ds:uri="http://schemas.openxmlformats.org/officeDocument/2006/bibliography"/>
+  </ds:schemaRefs>
+</ds:datastoreItem>
+</file>
+
+<file path=customXml/itemProps4.xml><?xml version="1.0" encoding="utf-8"?>
+<ds:datastoreItem xmlns:ds="http://schemas.openxmlformats.org/officeDocument/2006/customXml" ds:itemID="{082CBFF3-A823-4A20-898A-2F8B8F421F96}">
+  <ds:schemaRefs>
+    <ds:schemaRef ds:uri="http://schemas.microsoft.com/sharepoint/v3/contenttype/forms"/>
+  </ds:schemaRefs>
+</ds:datastoreItem>
+</file>
+
+<file path=customXml/itemProps5.xml><?xml version="1.0" encoding="utf-8"?>
 <ds:datastoreItem xmlns:ds="http://schemas.openxmlformats.org/officeDocument/2006/customXml" ds:itemID="{6C288850-B940-4838-928E-5AABF403276C}">
   <ds:schemaRefs>
     <ds:schemaRef ds:uri="http://schemas.microsoft.com/office/2006/metadata/contentType"/>
@@ -36894,31 +36802,4 @@
     <ds:schemaRef ds:uri="http://schemas.microsoft.com/internal/obd"/>
   </ds:schemaRefs>
 </ds:datastoreItem>
-</file>
-
-<file path=customXml/itemProps3.xml><?xml version="1.0" encoding="utf-8"?>
-<ds:datastoreItem xmlns:ds="http://schemas.openxmlformats.org/officeDocument/2006/customXml" ds:itemID="{F95EF101-DF0F-4E61-83A8-9D7C96DA3C5D}">
-  <ds:schemaRefs>
-    <ds:schemaRef ds:uri="http://schemas.microsoft.com/office/2006/metadata/properties"/>
-    <ds:schemaRef ds:uri="http://schemas.microsoft.com/office/infopath/2007/PartnerControls"/>
-    <ds:schemaRef ds:uri="3b8793e7-0382-4dc3-9993-ff22c9825873"/>
-    <ds:schemaRef ds:uri="7cad6c3f-09dc-40bb-9e1b-480b724d7f10"/>
-  </ds:schemaRefs>
-</ds:datastoreItem>
-</file>
-
-<file path=customXml/itemProps4.xml><?xml version="1.0" encoding="utf-8"?>
-<ds:datastoreItem xmlns:ds="http://schemas.openxmlformats.org/officeDocument/2006/customXml" ds:itemID="{08505C2C-15DE-463E-8BEB-B03C66F8FAA7}">
-  <ds:schemaRefs>
-    <ds:schemaRef ds:uri="http://schemas.openxmlformats.org/officeDocument/2006/bibliography"/>
-  </ds:schemaRefs>
-</ds:datastoreItem>
-</file>
-
-<file path=customXml/itemProps5.xml><?xml version="1.0" encoding="utf-8"?>
-<ds:datastoreItem xmlns:ds="http://schemas.openxmlformats.org/officeDocument/2006/customXml" ds:itemID="{082CBFF3-A823-4A20-898A-2F8B8F421F96}">
-  <ds:schemaRefs>
-    <ds:schemaRef ds:uri="http://schemas.microsoft.com/sharepoint/v3/contenttype/forms"/>
-  </ds:schemaRefs>
-</ds:datastoreItem>
 </file>
</xml_diff>